<commit_message>
Doku update (Ver- und Entschlüsselungskonzept) Gegebene Texte hinzugefügt
</commit_message>
<xml_diff>
--- a/Files/Dokumentation/Dokumentation.docx
+++ b/Files/Dokumentation/Dokumentation.docx
@@ -9589,11 +9589,17 @@
       <w:bookmarkEnd w:id="36"/>
     </w:p>
     <w:p>
+      <w:r>
+        <w:br w:type="page"/>
+      </w:r>
+    </w:p>
+    <w:p>
       <w:pPr>
         <w:pStyle w:val="berschrift2"/>
       </w:pPr>
       <w:bookmarkStart w:id="37" w:name="_Toc405194508"/>
       <w:r>
+        <w:lastRenderedPageBreak/>
         <w:t>Kryptographie</w:t>
       </w:r>
       <w:bookmarkEnd w:id="37"/>
@@ -9629,18 +9635,398 @@
         <w:pStyle w:val="berschrift4"/>
       </w:pPr>
       <w:r>
-        <w:t>Verschlüsselung Konzept</w:t>
+        <w:t>Konzept</w:t>
+      </w:r>
+    </w:p>
+    <w:p>
+      <w:r>
+        <w:t>Für eine bessere Übersicht wird der Ver- bzw. Entschlüsselungsvorgang getrennt beschrieben. Die Verschlüsselung wird automatisch mittels dem Prüfungsgenerator durchgeführt, die Entschlüsselung hingegen findet auf dem Client direkt beim Starten der Prüfung statt.</w:t>
+      </w:r>
+    </w:p>
+    <w:p>
+      <w:pPr>
+        <w:pStyle w:val="berschrift5"/>
+      </w:pPr>
+      <w:r>
+        <w:t>Verschlüsselung</w:t>
+      </w:r>
+    </w:p>
+    <w:p>
+      <w:pPr>
+        <w:keepNext/>
+        <w:jc w:val="center"/>
+      </w:pPr>
+      <w:r>
+        <w:rPr>
+          <w:noProof/>
+          <w:lang w:eastAsia="de-CH"/>
+        </w:rPr>
+        <w:drawing>
+          <wp:inline distT="0" distB="0" distL="0" distR="0">
+            <wp:extent cx="4320000" cy="2462400"/>
+            <wp:effectExtent l="0" t="0" r="4445" b="0"/>
+            <wp:docPr id="4" name="Grafik 4" descr="C:\Programming\C#\secureexam\Files\Diagramme\Security\Encryption\encryption.png"/>
+            <wp:cNvGraphicFramePr>
+              <a:graphicFrameLocks xmlns:a="http://schemas.openxmlformats.org/drawingml/2006/main" noChangeAspect="1"/>
+            </wp:cNvGraphicFramePr>
+            <a:graphic xmlns:a="http://schemas.openxmlformats.org/drawingml/2006/main">
+              <a:graphicData uri="http://schemas.openxmlformats.org/drawingml/2006/picture">
+                <pic:pic xmlns:pic="http://schemas.openxmlformats.org/drawingml/2006/picture">
+                  <pic:nvPicPr>
+                    <pic:cNvPr id="0" name="Picture 2" descr="C:\Programming\C#\secureexam\Files\Diagramme\Security\Encryption\encryption.png"/>
+                    <pic:cNvPicPr>
+                      <a:picLocks noChangeAspect="1" noChangeArrowheads="1"/>
+                    </pic:cNvPicPr>
+                  </pic:nvPicPr>
+                  <pic:blipFill>
+                    <a:blip r:embed="rId9">
+                      <a:extLst>
+                        <a:ext uri="{28A0092B-C50C-407E-A947-70E740481C1C}">
+                          <a14:useLocalDpi xmlns:a14="http://schemas.microsoft.com/office/drawing/2010/main" val="0"/>
+                        </a:ext>
+                      </a:extLst>
+                    </a:blip>
+                    <a:srcRect/>
+                    <a:stretch>
+                      <a:fillRect/>
+                    </a:stretch>
+                  </pic:blipFill>
+                  <pic:spPr bwMode="auto">
+                    <a:xfrm>
+                      <a:off x="0" y="0"/>
+                      <a:ext cx="4320000" cy="2462400"/>
+                    </a:xfrm>
+                    <a:prstGeom prst="rect">
+                      <a:avLst/>
+                    </a:prstGeom>
+                    <a:noFill/>
+                    <a:ln>
+                      <a:noFill/>
+                    </a:ln>
+                  </pic:spPr>
+                </pic:pic>
+              </a:graphicData>
+            </a:graphic>
+          </wp:inline>
+        </w:drawing>
+      </w:r>
+      <w:r>
+        <w:rPr>
+          <w:noProof/>
+          <w:lang w:eastAsia="de-CH"/>
+        </w:rPr>
+        <w:t xml:space="preserve">  </w:t>
+      </w:r>
+    </w:p>
+    <w:p>
+      <w:pPr>
+        <w:pStyle w:val="Beschriftung"/>
+        <w:jc w:val="center"/>
+      </w:pPr>
+      <w:r>
+        <w:t xml:space="preserve">Abbildung </w:t>
+      </w:r>
+      <w:fldSimple w:instr=" SEQ Abbildung \* ARABIC ">
+        <w:r>
+          <w:rPr>
+            <w:noProof/>
+          </w:rPr>
+          <w:t>1</w:t>
+        </w:r>
+      </w:fldSimple>
+      <w:r>
+        <w:t xml:space="preserve">: </w:t>
+      </w:r>
+      <w:r>
+        <w:t>Multi-User AES Verschlüsselung</w:t>
+      </w:r>
+    </w:p>
+    <w:p>
+      <w:pPr>
+        <w:tabs>
+          <w:tab w:val="left" w:pos="1536"/>
+        </w:tabs>
+      </w:pPr>
+      <w:r>
+        <w:t xml:space="preserve">Für jeden Student wird ein individuelles Passwort generiert. Dieses setzt sich aus folgenden Komponenten zusammen: </w:t>
+      </w:r>
+    </w:p>
+    <w:p>
+      <w:pPr>
+        <w:pStyle w:val="Listenabsatz"/>
+        <w:numPr>
+          <w:ilvl w:val="0"/>
+          <w:numId w:val="18"/>
+        </w:numPr>
+        <w:tabs>
+          <w:tab w:val="left" w:pos="1536"/>
+        </w:tabs>
+      </w:pPr>
+      <w:r>
+        <w:t>Vorname</w:t>
+      </w:r>
+    </w:p>
+    <w:p>
+      <w:pPr>
+        <w:pStyle w:val="Listenabsatz"/>
+        <w:numPr>
+          <w:ilvl w:val="0"/>
+          <w:numId w:val="18"/>
+        </w:numPr>
+        <w:tabs>
+          <w:tab w:val="left" w:pos="1536"/>
+        </w:tabs>
+      </w:pPr>
+      <w:r>
+        <w:t>Nachname</w:t>
+      </w:r>
+    </w:p>
+    <w:p>
+      <w:pPr>
+        <w:pStyle w:val="Listenabsatz"/>
+        <w:numPr>
+          <w:ilvl w:val="0"/>
+          <w:numId w:val="18"/>
+        </w:numPr>
+        <w:tabs>
+          <w:tab w:val="left" w:pos="1536"/>
+        </w:tabs>
+      </w:pPr>
+      <w:r>
+        <w:t>Immatrikulationsnummer</w:t>
+      </w:r>
+    </w:p>
+    <w:p>
+      <w:pPr>
+        <w:pStyle w:val="Listenabsatz"/>
+        <w:numPr>
+          <w:ilvl w:val="0"/>
+          <w:numId w:val="18"/>
+        </w:numPr>
+        <w:tabs>
+          <w:tab w:val="left" w:pos="1536"/>
+        </w:tabs>
+      </w:pPr>
+      <w:r>
+        <w:t>n</w:t>
+      </w:r>
+      <w:r>
+        <w:t xml:space="preserve"> zufällige Zeichen</w:t>
+      </w:r>
+      <w:bookmarkStart w:id="39" w:name="_GoBack"/>
+      <w:bookmarkEnd w:id="39"/>
+      <w:r>
+        <w:t xml:space="preserve"> (Base64) </w:t>
+      </w:r>
+    </w:p>
+    <w:p>
+      <w:pPr>
+        <w:pStyle w:val="Listenabsatz"/>
+        <w:numPr>
+          <w:ilvl w:val="0"/>
+          <w:numId w:val="18"/>
+        </w:numPr>
+        <w:tabs>
+          <w:tab w:val="left" w:pos="1536"/>
+        </w:tabs>
+      </w:pPr>
+      <w:r>
+        <w:t xml:space="preserve">128 Bit Salt. </w:t>
+      </w:r>
+    </w:p>
+    <w:p>
+      <w:pPr>
+        <w:tabs>
+          <w:tab w:val="left" w:pos="1536"/>
+        </w:tabs>
+      </w:pPr>
+      <w:r>
+        <w:t xml:space="preserve">Diese werden anschliessend n-Mal mit gehasht (vgl. </w:t>
+      </w:r>
+      <w:r>
+        <w:fldChar w:fldCharType="begin"/>
+      </w:r>
+      <w:r>
+        <w:instrText xml:space="preserve"> REF _Ref405240886 \r \h </w:instrText>
+      </w:r>
+      <w:r>
+        <w:fldChar w:fldCharType="separate"/>
+      </w:r>
+      <w:r>
+        <w:t>4.3.2</w:t>
+      </w:r>
+      <w:r>
+        <w:fldChar w:fldCharType="end"/>
+      </w:r>
+      <w:r>
+        <w:t>, Passwort hashing). Mit dem resultierenden Hash (256 Bit) und einem zufälligen IV (Initialisierungsvektor) wird nun der Masterkey mittels AES verschlüsselt. Der Masterkey setzt sich aus einer zufälligen, 256 Bit langen Zeichenkette zusammen. Dieser wird dazu verwendet, um die Prüfungsdaten (Fragen, Prüfungszeitraum und Prüfungsdauer) zu verschlüsseln.</w:t>
+      </w:r>
+    </w:p>
+    <w:p>
+      <w:pPr>
+        <w:pStyle w:val="berschrift5"/>
+      </w:pPr>
+      <w:r>
+        <w:lastRenderedPageBreak/>
+        <w:t>Entschlüsselung</w:t>
+      </w:r>
+    </w:p>
+    <w:p>
+      <w:pPr>
+        <w:keepNext/>
+        <w:jc w:val="center"/>
+      </w:pPr>
+      <w:r>
+        <w:rPr>
+          <w:noProof/>
+          <w:lang w:eastAsia="de-CH"/>
+        </w:rPr>
+        <w:drawing>
+          <wp:inline distT="0" distB="0" distL="0" distR="0" wp14:anchorId="4D1CAB6B" wp14:editId="5FE9103F">
+            <wp:extent cx="4320000" cy="3733200"/>
+            <wp:effectExtent l="0" t="0" r="4445" b="635"/>
+            <wp:docPr id="5" name="Grafik 5" descr="C:\Programming\C#\secureexam\Files\Diagramme\Security\Decryption\decryption.png"/>
+            <wp:cNvGraphicFramePr>
+              <a:graphicFrameLocks xmlns:a="http://schemas.openxmlformats.org/drawingml/2006/main" noChangeAspect="1"/>
+            </wp:cNvGraphicFramePr>
+            <a:graphic xmlns:a="http://schemas.openxmlformats.org/drawingml/2006/main">
+              <a:graphicData uri="http://schemas.openxmlformats.org/drawingml/2006/picture">
+                <pic:pic xmlns:pic="http://schemas.openxmlformats.org/drawingml/2006/picture">
+                  <pic:nvPicPr>
+                    <pic:cNvPr id="0" name="Picture 3" descr="C:\Programming\C#\secureexam\Files\Diagramme\Security\Decryption\decryption.png"/>
+                    <pic:cNvPicPr>
+                      <a:picLocks noChangeAspect="1" noChangeArrowheads="1"/>
+                    </pic:cNvPicPr>
+                  </pic:nvPicPr>
+                  <pic:blipFill>
+                    <a:blip r:embed="rId10">
+                      <a:extLst>
+                        <a:ext uri="{28A0092B-C50C-407E-A947-70E740481C1C}">
+                          <a14:useLocalDpi xmlns:a14="http://schemas.microsoft.com/office/drawing/2010/main" val="0"/>
+                        </a:ext>
+                      </a:extLst>
+                    </a:blip>
+                    <a:srcRect/>
+                    <a:stretch>
+                      <a:fillRect/>
+                    </a:stretch>
+                  </pic:blipFill>
+                  <pic:spPr bwMode="auto">
+                    <a:xfrm>
+                      <a:off x="0" y="0"/>
+                      <a:ext cx="4320000" cy="3733200"/>
+                    </a:xfrm>
+                    <a:prstGeom prst="rect">
+                      <a:avLst/>
+                    </a:prstGeom>
+                    <a:noFill/>
+                    <a:ln>
+                      <a:noFill/>
+                    </a:ln>
+                  </pic:spPr>
+                </pic:pic>
+              </a:graphicData>
+            </a:graphic>
+          </wp:inline>
+        </w:drawing>
+      </w:r>
+    </w:p>
+    <w:p>
+      <w:pPr>
+        <w:pStyle w:val="Beschriftung"/>
+        <w:jc w:val="center"/>
+      </w:pPr>
+      <w:r>
+        <w:t xml:space="preserve">Abbildung </w:t>
+      </w:r>
+      <w:fldSimple w:instr=" SEQ Abbildung \* ARABIC ">
+        <w:r>
+          <w:rPr>
+            <w:noProof/>
+          </w:rPr>
+          <w:t>2</w:t>
+        </w:r>
+      </w:fldSimple>
+      <w:r>
+        <w:t>: Multi-User AES Entschlüsselung</w:t>
+      </w:r>
+    </w:p>
+    <w:p>
+      <w:r>
+        <w:t>Jeder Student wird beim Starten der Prüfung seine Zugangsdaten eingeben müssen. Diese bestehen aus:</w:t>
+      </w:r>
+    </w:p>
+    <w:p>
+      <w:pPr>
+        <w:pStyle w:val="Listenabsatz"/>
+        <w:numPr>
+          <w:ilvl w:val="0"/>
+          <w:numId w:val="17"/>
+        </w:numPr>
+      </w:pPr>
+      <w:r>
+        <w:t>Vorname</w:t>
+      </w:r>
+    </w:p>
+    <w:p>
+      <w:pPr>
+        <w:pStyle w:val="Listenabsatz"/>
+        <w:numPr>
+          <w:ilvl w:val="0"/>
+          <w:numId w:val="17"/>
+        </w:numPr>
+      </w:pPr>
+      <w:r>
+        <w:t>Nachname</w:t>
+      </w:r>
+    </w:p>
+    <w:p>
+      <w:pPr>
+        <w:pStyle w:val="Listenabsatz"/>
+        <w:numPr>
+          <w:ilvl w:val="0"/>
+          <w:numId w:val="17"/>
+        </w:numPr>
+      </w:pPr>
+      <w:r>
+        <w:t>Immatrikulationsnummer</w:t>
+      </w:r>
+    </w:p>
+    <w:p>
+      <w:pPr>
+        <w:pStyle w:val="Listenabsatz"/>
+        <w:numPr>
+          <w:ilvl w:val="0"/>
+          <w:numId w:val="17"/>
+        </w:numPr>
+      </w:pPr>
+      <w:r>
+        <w:t>n zufällige Zeichen</w:t>
+      </w:r>
+    </w:p>
+    <w:p>
+      <w:r>
+        <w:t xml:space="preserve">Mit diesen Informationen plus dem zugehörigen Salt, wird wie bei der Verschlüsselung, ein Hashing durchgeführt. Das resultierende „Student Password“  dient als Passwort für die </w:t>
+      </w:r>
+      <w:r>
+        <w:t>Entschlüsselung des Masterkeys. Mittels diesem und dem zugehörigen IV, werden  dann die eigentlichen Daten</w:t>
+      </w:r>
+      <w:r>
+        <w:t xml:space="preserve"> entschlüsselt.</w:t>
       </w:r>
     </w:p>
     <w:p>
       <w:pPr>
         <w:pStyle w:val="berschrift3"/>
       </w:pPr>
-      <w:bookmarkStart w:id="39" w:name="_Toc405194510"/>
-      <w:r>
+      <w:bookmarkStart w:id="40" w:name="_Toc405194510"/>
+      <w:bookmarkStart w:id="41" w:name="_Ref405240886"/>
+      <w:r>
+        <w:lastRenderedPageBreak/>
         <w:t>Passwort hashing</w:t>
       </w:r>
-      <w:bookmarkEnd w:id="39"/>
+      <w:bookmarkEnd w:id="40"/>
+      <w:bookmarkEnd w:id="41"/>
     </w:p>
     <w:p>
       <w:pPr>
@@ -9670,392 +10056,391 @@
       <w:pPr>
         <w:pStyle w:val="berschrift2"/>
       </w:pPr>
-      <w:bookmarkStart w:id="40" w:name="_Toc405194511"/>
+      <w:bookmarkStart w:id="42" w:name="_Toc405194511"/>
       <w:r>
         <w:t>Konfigurationsdateien</w:t>
       </w:r>
-      <w:bookmarkEnd w:id="40"/>
+      <w:bookmarkEnd w:id="42"/>
     </w:p>
     <w:p>
       <w:pPr>
         <w:pStyle w:val="berschrift3"/>
       </w:pPr>
-      <w:bookmarkStart w:id="41" w:name="_Toc405194512"/>
+      <w:bookmarkStart w:id="43" w:name="_Toc405194512"/>
       <w:r>
         <w:t>Vergleichsmatrix</w:t>
       </w:r>
-      <w:bookmarkEnd w:id="41"/>
+      <w:bookmarkEnd w:id="43"/>
     </w:p>
     <w:p>
       <w:pPr>
         <w:pStyle w:val="berschrift3"/>
       </w:pPr>
-      <w:bookmarkStart w:id="42" w:name="_Toc405194513"/>
+      <w:bookmarkStart w:id="44" w:name="_Toc405194513"/>
       <w:r>
         <w:t>Entscheid</w:t>
       </w:r>
-      <w:bookmarkEnd w:id="42"/>
+      <w:bookmarkEnd w:id="44"/>
     </w:p>
     <w:p>
       <w:pPr>
         <w:pStyle w:val="berschrift2"/>
       </w:pPr>
-      <w:bookmarkStart w:id="43" w:name="_Toc405194514"/>
+      <w:bookmarkStart w:id="45" w:name="_Toc405194514"/>
       <w:r>
         <w:t>Import</w:t>
       </w:r>
-      <w:bookmarkEnd w:id="43"/>
+      <w:bookmarkEnd w:id="45"/>
     </w:p>
     <w:p>
       <w:pPr>
         <w:pStyle w:val="berschrift3"/>
       </w:pPr>
-      <w:bookmarkStart w:id="44" w:name="_Toc405194515"/>
+      <w:bookmarkStart w:id="46" w:name="_Toc405194515"/>
       <w:r>
         <w:t>Vergleichsmatrix</w:t>
       </w:r>
-      <w:bookmarkEnd w:id="44"/>
+      <w:bookmarkEnd w:id="46"/>
     </w:p>
     <w:p>
       <w:pPr>
         <w:pStyle w:val="berschrift3"/>
       </w:pPr>
-      <w:bookmarkStart w:id="45" w:name="_Toc405194516"/>
+      <w:bookmarkStart w:id="47" w:name="_Toc405194516"/>
       <w:r>
         <w:t>Entscheid</w:t>
       </w:r>
-      <w:bookmarkEnd w:id="45"/>
+      <w:bookmarkEnd w:id="47"/>
     </w:p>
     <w:p>
       <w:pPr>
         <w:pStyle w:val="berschrift2"/>
       </w:pPr>
-      <w:bookmarkStart w:id="46" w:name="_Toc405194517"/>
+      <w:bookmarkStart w:id="48" w:name="_Toc405194517"/>
       <w:r>
         <w:t>Digitale Manipulationsmöglichkeiten</w:t>
       </w:r>
-      <w:bookmarkEnd w:id="46"/>
+      <w:bookmarkEnd w:id="48"/>
     </w:p>
     <w:p>
       <w:pPr>
         <w:pStyle w:val="berschrift3"/>
       </w:pPr>
-      <w:bookmarkStart w:id="47" w:name="_Toc405194518"/>
+      <w:bookmarkStart w:id="49" w:name="_Toc405194518"/>
       <w:r>
         <w:t>Zeit</w:t>
       </w:r>
-      <w:bookmarkEnd w:id="47"/>
+      <w:bookmarkEnd w:id="49"/>
     </w:p>
     <w:p>
       <w:pPr>
         <w:pStyle w:val="berschrift3"/>
       </w:pPr>
-      <w:bookmarkStart w:id="48" w:name="_Toc405194519"/>
+      <w:bookmarkStart w:id="50" w:name="_Toc405194519"/>
       <w:r>
         <w:t>Internet Zugriff</w:t>
       </w:r>
-      <w:bookmarkEnd w:id="48"/>
+      <w:bookmarkEnd w:id="50"/>
     </w:p>
     <w:p>
       <w:pPr>
         <w:pStyle w:val="berschrift3"/>
       </w:pPr>
-      <w:bookmarkStart w:id="49" w:name="_Toc405194520"/>
+      <w:bookmarkStart w:id="51" w:name="_Toc405194520"/>
+      <w:r>
+        <w:t>Prüfungsinterne Kommunikation</w:t>
+      </w:r>
+      <w:bookmarkEnd w:id="51"/>
+    </w:p>
+    <w:p/>
+    <w:p>
+      <w:pPr>
+        <w:pStyle w:val="berschrift2"/>
+      </w:pPr>
+      <w:bookmarkStart w:id="52" w:name="_Toc405194521"/>
+      <w:r>
+        <w:t>UI-Design</w:t>
+      </w:r>
+      <w:bookmarkEnd w:id="52"/>
+    </w:p>
+    <w:p>
+      <w:r>
+        <w:t>Papier virtualisieren etc</w:t>
+      </w:r>
+      <w:r>
+        <w:t>.</w:t>
+      </w:r>
+    </w:p>
+    <w:p>
+      <w:r>
+        <w:t>Handskizze</w:t>
+      </w:r>
+    </w:p>
+    <w:p>
+      <w:pPr>
+        <w:pStyle w:val="berschrift2"/>
+      </w:pPr>
+      <w:bookmarkStart w:id="53" w:name="_Toc405194523"/>
+      <w:r>
+        <w:t>JavaScript Library</w:t>
+      </w:r>
+      <w:bookmarkEnd w:id="53"/>
+    </w:p>
+    <w:p>
+      <w:pPr>
+        <w:pStyle w:val="berschrift3"/>
+      </w:pPr>
+      <w:r>
+        <w:t>SecureExam</w:t>
+      </w:r>
+    </w:p>
+    <w:p>
+      <w:pPr>
+        <w:pStyle w:val="berschrift3"/>
+      </w:pPr>
+      <w:r>
+        <w:t>CryptoJS</w:t>
+      </w:r>
+    </w:p>
+    <w:p>
+      <w:pPr>
+        <w:pStyle w:val="berschrift3"/>
+      </w:pPr>
+      <w:r>
+        <w:t>FileSaver.js</w:t>
+      </w:r>
+    </w:p>
+    <w:p>
+      <w:pPr>
+        <w:pStyle w:val="berschrift1"/>
+      </w:pPr>
+      <w:bookmarkStart w:id="54" w:name="_Toc405194524"/>
+      <w:r>
+        <w:t>Umsetzung</w:t>
+      </w:r>
+      <w:bookmarkEnd w:id="54"/>
+    </w:p>
+    <w:p>
+      <w:r>
+        <w:t>Mit Code Snipplets</w:t>
+      </w:r>
+    </w:p>
+    <w:p>
+      <w:pPr>
+        <w:pStyle w:val="berschrift2"/>
+      </w:pPr>
+      <w:bookmarkStart w:id="55" w:name="_Toc405194525"/>
       <w:r>
         <w:lastRenderedPageBreak/>
+        <w:t>Export</w:t>
+      </w:r>
+      <w:bookmarkEnd w:id="55"/>
+    </w:p>
+    <w:p>
+      <w:pPr>
+        <w:pStyle w:val="berschrift2"/>
+      </w:pPr>
+      <w:bookmarkStart w:id="56" w:name="_Toc405194526"/>
+      <w:r>
+        <w:t>Kryptographie</w:t>
+      </w:r>
+      <w:bookmarkEnd w:id="56"/>
+    </w:p>
+    <w:p>
+      <w:pPr>
+        <w:pStyle w:val="berschrift3"/>
+      </w:pPr>
+      <w:bookmarkStart w:id="57" w:name="_Toc405194527"/>
+      <w:r>
+        <w:t>Verschlüsselung</w:t>
+      </w:r>
+      <w:bookmarkEnd w:id="57"/>
+    </w:p>
+    <w:p>
+      <w:pPr>
+        <w:pStyle w:val="berschrift3"/>
+      </w:pPr>
+      <w:bookmarkStart w:id="58" w:name="_Toc405194528"/>
+      <w:r>
+        <w:t>Passwort hashing</w:t>
+      </w:r>
+      <w:bookmarkEnd w:id="58"/>
+    </w:p>
+    <w:p>
+      <w:pPr>
+        <w:pStyle w:val="berschrift2"/>
+      </w:pPr>
+      <w:bookmarkStart w:id="59" w:name="_Toc405194529"/>
+      <w:r>
+        <w:t>Konfigurationsdateien</w:t>
+      </w:r>
+      <w:bookmarkEnd w:id="59"/>
+    </w:p>
+    <w:p>
+      <w:pPr>
+        <w:pStyle w:val="berschrift3"/>
+      </w:pPr>
+      <w:bookmarkStart w:id="60" w:name="_Toc405194530"/>
+      <w:r>
+        <w:t>Settings.xml</w:t>
+      </w:r>
+      <w:bookmarkEnd w:id="60"/>
+    </w:p>
+    <w:p>
+      <w:pPr>
+        <w:pStyle w:val="berschrift3"/>
+      </w:pPr>
+      <w:bookmarkStart w:id="61" w:name="_Toc405194531"/>
+      <w:r>
+        <w:t>SecureExam.xml</w:t>
+      </w:r>
+      <w:bookmarkEnd w:id="61"/>
+    </w:p>
+    <w:p>
+      <w:pPr>
+        <w:pStyle w:val="berschrift2"/>
+      </w:pPr>
+      <w:bookmarkStart w:id="62" w:name="_Toc405194532"/>
+      <w:r>
+        <w:t>Import</w:t>
+      </w:r>
+      <w:bookmarkEnd w:id="62"/>
+    </w:p>
+    <w:p>
+      <w:pPr>
+        <w:pStyle w:val="berschrift3"/>
+      </w:pPr>
+      <w:bookmarkStart w:id="63" w:name="_Toc405194533"/>
+      <w:r>
+        <w:t>XML</w:t>
+      </w:r>
+      <w:bookmarkEnd w:id="63"/>
+    </w:p>
+    <w:p>
+      <w:pPr>
+        <w:pStyle w:val="berschrift3"/>
+      </w:pPr>
+      <w:bookmarkStart w:id="64" w:name="_Toc405194534"/>
+      <w:r>
+        <w:t>Open Office</w:t>
+      </w:r>
+      <w:bookmarkEnd w:id="64"/>
+    </w:p>
+    <w:p>
+      <w:r>
+        <w:t>XSLT über eigenen Parser bla bli bla bla</w:t>
+      </w:r>
+    </w:p>
+    <w:p>
+      <w:pPr>
+        <w:pStyle w:val="berschrift2"/>
+      </w:pPr>
+      <w:bookmarkStart w:id="65" w:name="_Toc405194535"/>
+      <w:r>
+        <w:t>Digitale Manipulationsmöglichkeiten</w:t>
+      </w:r>
+      <w:bookmarkEnd w:id="65"/>
+    </w:p>
+    <w:p>
+      <w:pPr>
+        <w:pStyle w:val="berschrift3"/>
+      </w:pPr>
+      <w:bookmarkStart w:id="66" w:name="_Toc405194536"/>
+      <w:r>
+        <w:t>Zeit</w:t>
+      </w:r>
+      <w:bookmarkEnd w:id="66"/>
+    </w:p>
+    <w:p>
+      <w:pPr>
+        <w:pStyle w:val="berschrift3"/>
+      </w:pPr>
+      <w:bookmarkStart w:id="67" w:name="_Toc405194537"/>
+      <w:r>
+        <w:t>Internet Zugriff</w:t>
+      </w:r>
+      <w:bookmarkEnd w:id="67"/>
+    </w:p>
+    <w:p>
+      <w:pPr>
+        <w:pStyle w:val="berschrift3"/>
+      </w:pPr>
+      <w:bookmarkStart w:id="68" w:name="_Toc405194538"/>
+      <w:r>
         <w:t>Prüfungsinterne Kommunikation</w:t>
       </w:r>
-      <w:bookmarkEnd w:id="49"/>
+      <w:bookmarkEnd w:id="68"/>
     </w:p>
     <w:p/>
     <w:p>
       <w:pPr>
         <w:pStyle w:val="berschrift2"/>
       </w:pPr>
-      <w:bookmarkStart w:id="50" w:name="_Toc405194521"/>
+      <w:bookmarkStart w:id="69" w:name="_Toc405194539"/>
       <w:r>
         <w:t>UI-Design</w:t>
       </w:r>
-      <w:bookmarkEnd w:id="50"/>
-    </w:p>
-    <w:p>
-      <w:r>
-        <w:t>Papier virtualisieren etc</w:t>
-      </w:r>
-      <w:r>
-        <w:t>.</w:t>
-      </w:r>
-    </w:p>
-    <w:p>
-      <w:r>
-        <w:t>Handskizze</w:t>
-      </w:r>
+      <w:bookmarkEnd w:id="69"/>
     </w:p>
     <w:p>
       <w:pPr>
         <w:pStyle w:val="berschrift2"/>
       </w:pPr>
-      <w:bookmarkStart w:id="51" w:name="_Toc405194523"/>
+      <w:bookmarkStart w:id="70" w:name="_Toc405194540"/>
       <w:r>
         <w:t>JavaScript Library</w:t>
       </w:r>
-      <w:bookmarkEnd w:id="51"/>
-    </w:p>
-    <w:p>
-      <w:pPr>
-        <w:pStyle w:val="berschrift3"/>
-      </w:pPr>
-      <w:r>
-        <w:t>SecureExam</w:t>
-      </w:r>
-    </w:p>
-    <w:p>
-      <w:pPr>
-        <w:pStyle w:val="berschrift3"/>
-      </w:pPr>
-      <w:r>
-        <w:t>CryptoJS</w:t>
-      </w:r>
-    </w:p>
-    <w:p>
-      <w:pPr>
-        <w:pStyle w:val="berschrift3"/>
-      </w:pPr>
-      <w:r>
-        <w:t>FileSaver.js</w:t>
-      </w:r>
+      <w:bookmarkEnd w:id="70"/>
     </w:p>
     <w:p>
       <w:pPr>
         <w:pStyle w:val="berschrift1"/>
       </w:pPr>
-      <w:bookmarkStart w:id="52" w:name="_Toc405194524"/>
-      <w:r>
-        <w:t>Umsetzung</w:t>
-      </w:r>
-      <w:bookmarkEnd w:id="52"/>
-    </w:p>
-    <w:p>
-      <w:r>
-        <w:t>Mit Code Snipplets</w:t>
-      </w:r>
+      <w:bookmarkStart w:id="71" w:name="_Toc405194541"/>
+      <w:r>
+        <w:t>Testing</w:t>
+      </w:r>
+      <w:bookmarkEnd w:id="71"/>
     </w:p>
     <w:p>
       <w:pPr>
         <w:pStyle w:val="berschrift2"/>
       </w:pPr>
-      <w:bookmarkStart w:id="53" w:name="_Toc405194525"/>
-      <w:r>
-        <w:t>Export</w:t>
-      </w:r>
-      <w:bookmarkEnd w:id="53"/>
+      <w:bookmarkStart w:id="72" w:name="_Toc405194542"/>
+      <w:r>
+        <w:t>Konzept</w:t>
+      </w:r>
+      <w:bookmarkEnd w:id="72"/>
     </w:p>
     <w:p>
       <w:pPr>
         <w:pStyle w:val="berschrift2"/>
       </w:pPr>
-      <w:bookmarkStart w:id="54" w:name="_Toc405194526"/>
-      <w:r>
-        <w:t>Kryptographie</w:t>
-      </w:r>
-      <w:bookmarkEnd w:id="54"/>
-    </w:p>
-    <w:p>
-      <w:pPr>
-        <w:pStyle w:val="berschrift3"/>
-      </w:pPr>
-      <w:bookmarkStart w:id="55" w:name="_Toc405194527"/>
-      <w:r>
-        <w:t>Verschlüsselung</w:t>
-      </w:r>
-      <w:bookmarkEnd w:id="55"/>
-    </w:p>
-    <w:p>
-      <w:pPr>
-        <w:pStyle w:val="berschrift3"/>
-      </w:pPr>
-      <w:bookmarkStart w:id="56" w:name="_Toc405194528"/>
-      <w:r>
-        <w:t>Passwort hashing</w:t>
-      </w:r>
-      <w:bookmarkEnd w:id="56"/>
+      <w:bookmarkStart w:id="73" w:name="_Toc405194543"/>
+      <w:r>
+        <w:t>C# Code</w:t>
+      </w:r>
+      <w:bookmarkEnd w:id="73"/>
     </w:p>
     <w:p>
       <w:pPr>
         <w:pStyle w:val="berschrift2"/>
       </w:pPr>
-      <w:bookmarkStart w:id="57" w:name="_Toc405194529"/>
-      <w:r>
-        <w:t>Konfigurationsdateien</w:t>
-      </w:r>
-      <w:bookmarkEnd w:id="57"/>
-    </w:p>
-    <w:p>
-      <w:pPr>
-        <w:pStyle w:val="berschrift3"/>
-      </w:pPr>
-      <w:bookmarkStart w:id="58" w:name="_Toc405194530"/>
-      <w:r>
-        <w:t>Settings.xml</w:t>
-      </w:r>
-      <w:bookmarkEnd w:id="58"/>
-    </w:p>
-    <w:p>
-      <w:pPr>
-        <w:pStyle w:val="berschrift3"/>
-      </w:pPr>
-      <w:bookmarkStart w:id="59" w:name="_Toc405194531"/>
-      <w:r>
-        <w:t>SecureExam.xml</w:t>
-      </w:r>
-      <w:bookmarkEnd w:id="59"/>
-    </w:p>
-    <w:p>
-      <w:pPr>
-        <w:pStyle w:val="berschrift2"/>
-      </w:pPr>
-      <w:bookmarkStart w:id="60" w:name="_Toc405194532"/>
-      <w:r>
-        <w:t>Import</w:t>
-      </w:r>
-      <w:bookmarkEnd w:id="60"/>
-    </w:p>
-    <w:p>
-      <w:pPr>
-        <w:pStyle w:val="berschrift3"/>
-      </w:pPr>
-      <w:bookmarkStart w:id="61" w:name="_Toc405194533"/>
-      <w:r>
-        <w:t>XML</w:t>
-      </w:r>
-      <w:bookmarkEnd w:id="61"/>
-    </w:p>
-    <w:p>
-      <w:pPr>
-        <w:pStyle w:val="berschrift3"/>
-      </w:pPr>
-      <w:bookmarkStart w:id="62" w:name="_Toc405194534"/>
-      <w:r>
-        <w:t>Open Office</w:t>
-      </w:r>
-      <w:bookmarkEnd w:id="62"/>
-    </w:p>
-    <w:p>
-      <w:r>
-        <w:t>XSLT über eigenen Parser bla bli bla bla</w:t>
-      </w:r>
-    </w:p>
-    <w:p>
-      <w:pPr>
-        <w:pStyle w:val="berschrift2"/>
-      </w:pPr>
-      <w:bookmarkStart w:id="63" w:name="_Toc405194535"/>
-      <w:r>
-        <w:t>Digitale Manipulationsmöglichkeiten</w:t>
-      </w:r>
-      <w:bookmarkEnd w:id="63"/>
-    </w:p>
-    <w:p>
-      <w:pPr>
-        <w:pStyle w:val="berschrift3"/>
-      </w:pPr>
-      <w:bookmarkStart w:id="64" w:name="_Toc405194536"/>
-      <w:r>
-        <w:t>Zeit</w:t>
-      </w:r>
-      <w:bookmarkEnd w:id="64"/>
-    </w:p>
-    <w:p>
-      <w:pPr>
-        <w:pStyle w:val="berschrift3"/>
-      </w:pPr>
-      <w:bookmarkStart w:id="65" w:name="_Toc405194537"/>
-      <w:r>
-        <w:t>Internet Zugriff</w:t>
-      </w:r>
-      <w:bookmarkEnd w:id="65"/>
-    </w:p>
-    <w:p>
-      <w:pPr>
-        <w:pStyle w:val="berschrift3"/>
-      </w:pPr>
-      <w:bookmarkStart w:id="66" w:name="_Toc405194538"/>
-      <w:r>
-        <w:t>Prüfungsinterne Kommunikation</w:t>
-      </w:r>
-      <w:bookmarkEnd w:id="66"/>
-    </w:p>
-    <w:p/>
-    <w:p>
-      <w:pPr>
-        <w:pStyle w:val="berschrift2"/>
-      </w:pPr>
-      <w:bookmarkStart w:id="67" w:name="_Toc405194539"/>
-      <w:r>
-        <w:lastRenderedPageBreak/>
-        <w:t>UI-Design</w:t>
-      </w:r>
-      <w:bookmarkEnd w:id="67"/>
-    </w:p>
-    <w:p>
-      <w:pPr>
-        <w:pStyle w:val="berschrift2"/>
-      </w:pPr>
-      <w:bookmarkStart w:id="68" w:name="_Toc405194540"/>
-      <w:r>
-        <w:t>JavaScript Library</w:t>
-      </w:r>
-      <w:bookmarkEnd w:id="68"/>
+      <w:bookmarkStart w:id="74" w:name="_Toc405194544"/>
+      <w:r>
+        <w:t>HTML / JS Funktionalität</w:t>
+      </w:r>
+      <w:bookmarkEnd w:id="74"/>
     </w:p>
     <w:p>
       <w:pPr>
         <w:pStyle w:val="berschrift1"/>
       </w:pPr>
-      <w:bookmarkStart w:id="69" w:name="_Toc405194541"/>
-      <w:r>
-        <w:t>Testing</w:t>
-      </w:r>
-      <w:bookmarkEnd w:id="69"/>
-    </w:p>
-    <w:p>
-      <w:pPr>
-        <w:pStyle w:val="berschrift2"/>
-      </w:pPr>
-      <w:bookmarkStart w:id="70" w:name="_Toc405194542"/>
-      <w:r>
-        <w:t>Konzept</w:t>
-      </w:r>
-      <w:bookmarkEnd w:id="70"/>
-    </w:p>
-    <w:p>
-      <w:pPr>
-        <w:pStyle w:val="berschrift2"/>
-      </w:pPr>
-      <w:bookmarkStart w:id="71" w:name="_Toc405194543"/>
-      <w:r>
-        <w:t>C# Code</w:t>
-      </w:r>
-      <w:bookmarkEnd w:id="71"/>
-    </w:p>
-    <w:p>
-      <w:pPr>
-        <w:pStyle w:val="berschrift2"/>
-      </w:pPr>
-      <w:bookmarkStart w:id="72" w:name="_Toc405194544"/>
-      <w:r>
-        <w:t>HTML / JS Funktionalität</w:t>
-      </w:r>
-      <w:bookmarkEnd w:id="72"/>
-    </w:p>
-    <w:p>
-      <w:pPr>
-        <w:pStyle w:val="berschrift1"/>
-      </w:pPr>
-      <w:bookmarkStart w:id="73" w:name="_Toc405194545"/>
+      <w:bookmarkStart w:id="75" w:name="_Toc405194545"/>
       <w:r>
         <w:t>Resultate</w:t>
       </w:r>
-      <w:bookmarkEnd w:id="73"/>
+      <w:bookmarkEnd w:id="75"/>
     </w:p>
     <w:p>
       <w:r>
@@ -10115,6 +10500,7 @@
         </w:numPr>
       </w:pPr>
       <w:r>
+        <w:lastRenderedPageBreak/>
         <w:t>Legt dar, wie an die Resultate (konkret vom Industriepartner oder weiteren</w:t>
       </w:r>
       <w:r>
@@ -10146,82 +10532,81 @@
       <w:pPr>
         <w:pStyle w:val="berschrift1"/>
       </w:pPr>
-      <w:bookmarkStart w:id="74" w:name="_Toc405194547"/>
-      <w:r>
-        <w:lastRenderedPageBreak/>
+      <w:bookmarkStart w:id="76" w:name="_Toc405194547"/>
+      <w:r>
         <w:t>Verzeichnisse</w:t>
       </w:r>
-      <w:bookmarkEnd w:id="74"/>
+      <w:bookmarkEnd w:id="76"/>
     </w:p>
     <w:p>
       <w:pPr>
         <w:pStyle w:val="berschrift2"/>
       </w:pPr>
-      <w:bookmarkStart w:id="75" w:name="_Toc405194548"/>
+      <w:bookmarkStart w:id="77" w:name="_Toc405194548"/>
       <w:r>
         <w:t>Literaturverzeichnis</w:t>
       </w:r>
-      <w:bookmarkEnd w:id="75"/>
+      <w:bookmarkEnd w:id="77"/>
     </w:p>
     <w:p>
       <w:pPr>
         <w:pStyle w:val="berschrift2"/>
       </w:pPr>
-      <w:bookmarkStart w:id="76" w:name="_Toc405194549"/>
+      <w:bookmarkStart w:id="78" w:name="_Toc405194549"/>
       <w:r>
         <w:t>Glossar</w:t>
       </w:r>
-      <w:bookmarkEnd w:id="76"/>
+      <w:bookmarkEnd w:id="78"/>
     </w:p>
     <w:p>
       <w:pPr>
         <w:pStyle w:val="berschrift2"/>
       </w:pPr>
-      <w:bookmarkStart w:id="77" w:name="_Toc405194550"/>
+      <w:bookmarkStart w:id="79" w:name="_Toc405194550"/>
       <w:r>
         <w:t>Abbildungsverzeichnis</w:t>
       </w:r>
-      <w:bookmarkEnd w:id="77"/>
+      <w:bookmarkEnd w:id="79"/>
     </w:p>
     <w:p>
       <w:pPr>
         <w:pStyle w:val="berschrift2"/>
       </w:pPr>
-      <w:bookmarkStart w:id="78" w:name="_Toc405194551"/>
+      <w:bookmarkStart w:id="80" w:name="_Toc405194551"/>
       <w:r>
         <w:t>Tabellenverzeichnis</w:t>
       </w:r>
-      <w:bookmarkEnd w:id="78"/>
+      <w:bookmarkEnd w:id="80"/>
     </w:p>
     <w:p>
       <w:pPr>
         <w:pStyle w:val="berschrift2"/>
       </w:pPr>
-      <w:bookmarkStart w:id="79" w:name="_Toc405194552"/>
+      <w:bookmarkStart w:id="81" w:name="_Toc405194552"/>
       <w:r>
         <w:t>Abkürzungsverzeichnis</w:t>
       </w:r>
-      <w:bookmarkEnd w:id="79"/>
+      <w:bookmarkEnd w:id="81"/>
     </w:p>
     <w:p>
       <w:pPr>
         <w:pStyle w:val="berschrift1"/>
       </w:pPr>
-      <w:bookmarkStart w:id="80" w:name="_Toc405194553"/>
+      <w:bookmarkStart w:id="82" w:name="_Toc405194553"/>
       <w:r>
         <w:t>Anhang</w:t>
       </w:r>
-      <w:bookmarkEnd w:id="80"/>
+      <w:bookmarkEnd w:id="82"/>
     </w:p>
     <w:p>
       <w:pPr>
         <w:pStyle w:val="berschrift2"/>
       </w:pPr>
-      <w:bookmarkStart w:id="81" w:name="_Toc405194554"/>
+      <w:bookmarkStart w:id="83" w:name="_Toc405194554"/>
       <w:r>
         <w:t>Projektmanagement</w:t>
       </w:r>
-      <w:bookmarkEnd w:id="81"/>
+      <w:bookmarkEnd w:id="83"/>
     </w:p>
     <w:p>
       <w:pPr>
@@ -10230,31 +10615,31 @@
       <w:r>
         <w:t xml:space="preserve"> </w:t>
       </w:r>
-      <w:bookmarkStart w:id="82" w:name="_Toc405194555"/>
+      <w:bookmarkStart w:id="84" w:name="_Toc405194555"/>
       <w:r>
         <w:t>Zeitplan</w:t>
       </w:r>
-      <w:bookmarkEnd w:id="82"/>
+      <w:bookmarkEnd w:id="84"/>
     </w:p>
     <w:p>
       <w:pPr>
         <w:pStyle w:val="berschrift3"/>
       </w:pPr>
-      <w:bookmarkStart w:id="83" w:name="_Toc405194556"/>
+      <w:bookmarkStart w:id="85" w:name="_Toc405194556"/>
       <w:r>
         <w:t>Sitzungsprotokolle</w:t>
       </w:r>
-      <w:bookmarkEnd w:id="83"/>
+      <w:bookmarkEnd w:id="85"/>
     </w:p>
     <w:p>
       <w:pPr>
         <w:pStyle w:val="berschrift2"/>
       </w:pPr>
-      <w:bookmarkStart w:id="84" w:name="_Toc405194522"/>
+      <w:bookmarkStart w:id="86" w:name="_Toc405194522"/>
       <w:r>
         <w:t>C# Klassendiagramm</w:t>
       </w:r>
-      <w:bookmarkEnd w:id="84"/>
+      <w:bookmarkEnd w:id="86"/>
     </w:p>
     <w:p>
       <w:r>
@@ -10270,74 +10655,69 @@
       <w:pPr>
         <w:pStyle w:val="berschrift2"/>
       </w:pPr>
-      <w:bookmarkStart w:id="85" w:name="_Toc405194557"/>
+      <w:bookmarkStart w:id="87" w:name="_Toc405194557"/>
       <w:r>
         <w:t>Bedienungsanleitung</w:t>
       </w:r>
-      <w:bookmarkEnd w:id="85"/>
+      <w:bookmarkEnd w:id="87"/>
     </w:p>
     <w:p>
       <w:pPr>
         <w:pStyle w:val="berschrift3"/>
       </w:pPr>
-      <w:bookmarkStart w:id="86" w:name="_Toc405194558"/>
+      <w:bookmarkStart w:id="88" w:name="_Toc405194558"/>
       <w:r>
         <w:t>Konsolenapplikation</w:t>
       </w:r>
-      <w:bookmarkEnd w:id="86"/>
+      <w:bookmarkEnd w:id="88"/>
     </w:p>
     <w:p>
       <w:pPr>
         <w:pStyle w:val="berschrift3"/>
       </w:pPr>
-      <w:bookmarkStart w:id="87" w:name="_Toc405194559"/>
+      <w:bookmarkStart w:id="89" w:name="_Toc405194559"/>
       <w:r>
         <w:t>OpenOffice Import</w:t>
       </w:r>
-      <w:bookmarkEnd w:id="87"/>
+      <w:bookmarkEnd w:id="89"/>
     </w:p>
     <w:p>
       <w:pPr>
         <w:pStyle w:val="berschrift3"/>
       </w:pPr>
-      <w:bookmarkStart w:id="88" w:name="_Toc405194560"/>
+      <w:bookmarkStart w:id="90" w:name="_Toc405194560"/>
       <w:r>
         <w:t>Generierte Prüfung</w:t>
       </w:r>
-      <w:bookmarkEnd w:id="88"/>
+      <w:bookmarkEnd w:id="90"/>
     </w:p>
     <w:p>
       <w:pPr>
         <w:pStyle w:val="berschrift2"/>
       </w:pPr>
-      <w:bookmarkStart w:id="89" w:name="_Toc405194561"/>
+      <w:bookmarkStart w:id="91" w:name="_Toc405194561"/>
       <w:r>
         <w:t>Weiteres</w:t>
       </w:r>
-      <w:bookmarkEnd w:id="89"/>
+      <w:bookmarkEnd w:id="91"/>
     </w:p>
     <w:p>
       <w:pPr>
         <w:pStyle w:val="berschrift3"/>
       </w:pPr>
-      <w:bookmarkStart w:id="90" w:name="_Toc405194562"/>
+      <w:bookmarkStart w:id="92" w:name="_Toc405194562"/>
       <w:r>
         <w:t>CD mit dem vollständigen Bericht als pdf-File</w:t>
       </w:r>
-      <w:bookmarkEnd w:id="90"/>
-      <w:r>
-        <w:t xml:space="preserve"> und dem </w:t>
-      </w:r>
-      <w:r>
-        <w:t>SourceCode</w:t>
-      </w:r>
-      <w:bookmarkStart w:id="91" w:name="_Toc405194563"/>
-      <w:bookmarkStart w:id="92" w:name="_GoBack"/>
       <w:bookmarkEnd w:id="92"/>
       <w:r>
+        <w:t xml:space="preserve"> und dem SourceCode</w:t>
+      </w:r>
+      <w:bookmarkStart w:id="93" w:name="_Toc405194563"/>
+      <w:r>
         <w:t xml:space="preserve"> </w:t>
       </w:r>
-      <w:bookmarkEnd w:id="91"/>
+      <w:bookmarkEnd w:id="93"/>
     </w:p>
     <w:sectPr>
       <w:pgSz w:w="11906" w:h="16838"/>
@@ -10516,6 +10896,119 @@
     </w:lvl>
   </w:abstractNum>
   <w:abstractNum w:abstractNumId="1">
+    <w:nsid w:val="0AC56787"/>
+    <w:multiLevelType w:val="hybridMultilevel"/>
+    <w:tmpl w:val="01DA5FC2"/>
+    <w:lvl w:ilvl="0" w:tplc="08070001">
+      <w:start w:val="1"/>
+      <w:numFmt w:val="bullet"/>
+      <w:lvlText w:val=""/>
+      <w:lvlJc w:val="left"/>
+      <w:pPr>
+        <w:ind w:left="720" w:hanging="360"/>
+      </w:pPr>
+      <w:rPr>
+        <w:rFonts w:ascii="Symbol" w:hAnsi="Symbol" w:hint="default"/>
+      </w:rPr>
+    </w:lvl>
+    <w:lvl w:ilvl="1" w:tplc="08070003" w:tentative="1">
+      <w:start w:val="1"/>
+      <w:numFmt w:val="bullet"/>
+      <w:lvlText w:val="o"/>
+      <w:lvlJc w:val="left"/>
+      <w:pPr>
+        <w:ind w:left="1440" w:hanging="360"/>
+      </w:pPr>
+      <w:rPr>
+        <w:rFonts w:ascii="Courier New" w:hAnsi="Courier New" w:cs="Courier New" w:hint="default"/>
+      </w:rPr>
+    </w:lvl>
+    <w:lvl w:ilvl="2" w:tplc="08070005" w:tentative="1">
+      <w:start w:val="1"/>
+      <w:numFmt w:val="bullet"/>
+      <w:lvlText w:val=""/>
+      <w:lvlJc w:val="left"/>
+      <w:pPr>
+        <w:ind w:left="2160" w:hanging="360"/>
+      </w:pPr>
+      <w:rPr>
+        <w:rFonts w:ascii="Wingdings" w:hAnsi="Wingdings" w:hint="default"/>
+      </w:rPr>
+    </w:lvl>
+    <w:lvl w:ilvl="3" w:tplc="08070001" w:tentative="1">
+      <w:start w:val="1"/>
+      <w:numFmt w:val="bullet"/>
+      <w:lvlText w:val=""/>
+      <w:lvlJc w:val="left"/>
+      <w:pPr>
+        <w:ind w:left="2880" w:hanging="360"/>
+      </w:pPr>
+      <w:rPr>
+        <w:rFonts w:ascii="Symbol" w:hAnsi="Symbol" w:hint="default"/>
+      </w:rPr>
+    </w:lvl>
+    <w:lvl w:ilvl="4" w:tplc="08070003" w:tentative="1">
+      <w:start w:val="1"/>
+      <w:numFmt w:val="bullet"/>
+      <w:lvlText w:val="o"/>
+      <w:lvlJc w:val="left"/>
+      <w:pPr>
+        <w:ind w:left="3600" w:hanging="360"/>
+      </w:pPr>
+      <w:rPr>
+        <w:rFonts w:ascii="Courier New" w:hAnsi="Courier New" w:cs="Courier New" w:hint="default"/>
+      </w:rPr>
+    </w:lvl>
+    <w:lvl w:ilvl="5" w:tplc="08070005" w:tentative="1">
+      <w:start w:val="1"/>
+      <w:numFmt w:val="bullet"/>
+      <w:lvlText w:val=""/>
+      <w:lvlJc w:val="left"/>
+      <w:pPr>
+        <w:ind w:left="4320" w:hanging="360"/>
+      </w:pPr>
+      <w:rPr>
+        <w:rFonts w:ascii="Wingdings" w:hAnsi="Wingdings" w:hint="default"/>
+      </w:rPr>
+    </w:lvl>
+    <w:lvl w:ilvl="6" w:tplc="08070001" w:tentative="1">
+      <w:start w:val="1"/>
+      <w:numFmt w:val="bullet"/>
+      <w:lvlText w:val=""/>
+      <w:lvlJc w:val="left"/>
+      <w:pPr>
+        <w:ind w:left="5040" w:hanging="360"/>
+      </w:pPr>
+      <w:rPr>
+        <w:rFonts w:ascii="Symbol" w:hAnsi="Symbol" w:hint="default"/>
+      </w:rPr>
+    </w:lvl>
+    <w:lvl w:ilvl="7" w:tplc="08070003" w:tentative="1">
+      <w:start w:val="1"/>
+      <w:numFmt w:val="bullet"/>
+      <w:lvlText w:val="o"/>
+      <w:lvlJc w:val="left"/>
+      <w:pPr>
+        <w:ind w:left="5760" w:hanging="360"/>
+      </w:pPr>
+      <w:rPr>
+        <w:rFonts w:ascii="Courier New" w:hAnsi="Courier New" w:cs="Courier New" w:hint="default"/>
+      </w:rPr>
+    </w:lvl>
+    <w:lvl w:ilvl="8" w:tplc="08070005" w:tentative="1">
+      <w:start w:val="1"/>
+      <w:numFmt w:val="bullet"/>
+      <w:lvlText w:val=""/>
+      <w:lvlJc w:val="left"/>
+      <w:pPr>
+        <w:ind w:left="6480" w:hanging="360"/>
+      </w:pPr>
+      <w:rPr>
+        <w:rFonts w:ascii="Wingdings" w:hAnsi="Wingdings" w:hint="default"/>
+      </w:rPr>
+    </w:lvl>
+  </w:abstractNum>
+  <w:abstractNum w:abstractNumId="2">
     <w:nsid w:val="127252B8"/>
     <w:multiLevelType w:val="hybridMultilevel"/>
     <w:tmpl w:val="442EFF7C"/>
@@ -10628,7 +11121,7 @@
       </w:rPr>
     </w:lvl>
   </w:abstractNum>
-  <w:abstractNum w:abstractNumId="2">
+  <w:abstractNum w:abstractNumId="3">
     <w:nsid w:val="1EC10B1A"/>
     <w:multiLevelType w:val="hybridMultilevel"/>
     <w:tmpl w:val="3C9A387A"/>
@@ -10741,7 +11234,7 @@
       </w:rPr>
     </w:lvl>
   </w:abstractNum>
-  <w:abstractNum w:abstractNumId="3">
+  <w:abstractNum w:abstractNumId="4">
     <w:nsid w:val="2F3A725E"/>
     <w:multiLevelType w:val="hybridMultilevel"/>
     <w:tmpl w:val="B910432E"/>
@@ -10854,7 +11347,7 @@
       </w:rPr>
     </w:lvl>
   </w:abstractNum>
-  <w:abstractNum w:abstractNumId="4">
+  <w:abstractNum w:abstractNumId="5">
     <w:nsid w:val="2FD67358"/>
     <w:multiLevelType w:val="hybridMultilevel"/>
     <w:tmpl w:val="965CB3AC"/>
@@ -10967,7 +11460,7 @@
       </w:rPr>
     </w:lvl>
   </w:abstractNum>
-  <w:abstractNum w:abstractNumId="5">
+  <w:abstractNum w:abstractNumId="6">
     <w:nsid w:val="31D86304"/>
     <w:multiLevelType w:val="hybridMultilevel"/>
     <w:tmpl w:val="9E48B2DE"/>
@@ -11080,7 +11573,7 @@
       </w:rPr>
     </w:lvl>
   </w:abstractNum>
-  <w:abstractNum w:abstractNumId="6">
+  <w:abstractNum w:abstractNumId="7">
     <w:nsid w:val="32620D20"/>
     <w:multiLevelType w:val="multilevel"/>
     <w:tmpl w:val="5E2A0230"/>
@@ -11229,7 +11722,7 @@
       </w:rPr>
     </w:lvl>
   </w:abstractNum>
-  <w:abstractNum w:abstractNumId="7">
+  <w:abstractNum w:abstractNumId="8">
     <w:nsid w:val="337F4ADC"/>
     <w:multiLevelType w:val="hybridMultilevel"/>
     <w:tmpl w:val="48844D3A"/>
@@ -11342,7 +11835,7 @@
       </w:rPr>
     </w:lvl>
   </w:abstractNum>
-  <w:abstractNum w:abstractNumId="8">
+  <w:abstractNum w:abstractNumId="9">
     <w:nsid w:val="3AF57978"/>
     <w:multiLevelType w:val="hybridMultilevel"/>
     <w:tmpl w:val="97E23738"/>
@@ -11455,7 +11948,7 @@
       </w:rPr>
     </w:lvl>
   </w:abstractNum>
-  <w:abstractNum w:abstractNumId="9">
+  <w:abstractNum w:abstractNumId="10">
     <w:nsid w:val="405244C5"/>
     <w:multiLevelType w:val="hybridMultilevel"/>
     <w:tmpl w:val="D5DACE2C"/>
@@ -11568,7 +12061,7 @@
       </w:rPr>
     </w:lvl>
   </w:abstractNum>
-  <w:abstractNum w:abstractNumId="10">
+  <w:abstractNum w:abstractNumId="11">
     <w:nsid w:val="428A79C0"/>
     <w:multiLevelType w:val="hybridMultilevel"/>
     <w:tmpl w:val="A63CFAAE"/>
@@ -11681,7 +12174,7 @@
       </w:rPr>
     </w:lvl>
   </w:abstractNum>
-  <w:abstractNum w:abstractNumId="11">
+  <w:abstractNum w:abstractNumId="12">
     <w:nsid w:val="4BF96267"/>
     <w:multiLevelType w:val="hybridMultilevel"/>
     <w:tmpl w:val="D026D25C"/>
@@ -11794,7 +12287,7 @@
       </w:rPr>
     </w:lvl>
   </w:abstractNum>
-  <w:abstractNum w:abstractNumId="12">
+  <w:abstractNum w:abstractNumId="13">
     <w:nsid w:val="508C4D82"/>
     <w:multiLevelType w:val="multilevel"/>
     <w:tmpl w:val="08070025"/>
@@ -11845,7 +12338,7 @@
       <w:lvlText w:val="%1.%2.%3.%4.%5"/>
       <w:lvlJc w:val="left"/>
       <w:pPr>
-        <w:ind w:left="1008" w:hanging="1008"/>
+        <w:ind w:left="1576" w:hanging="1008"/>
       </w:pPr>
     </w:lvl>
     <w:lvl w:ilvl="5">
@@ -11889,7 +12382,7 @@
       </w:pPr>
     </w:lvl>
   </w:abstractNum>
-  <w:abstractNum w:abstractNumId="13">
+  <w:abstractNum w:abstractNumId="14">
     <w:nsid w:val="67742450"/>
     <w:multiLevelType w:val="hybridMultilevel"/>
     <w:tmpl w:val="83106AF0"/>
@@ -12002,7 +12495,119 @@
       </w:rPr>
     </w:lvl>
   </w:abstractNum>
-  <w:abstractNum w:abstractNumId="14">
+  <w:abstractNum w:abstractNumId="15">
+    <w:nsid w:val="67FB4AE2"/>
+    <w:multiLevelType w:val="hybridMultilevel"/>
+    <w:tmpl w:val="87D68BA4"/>
+    <w:lvl w:ilvl="0" w:tplc="6EB6AD0E">
+      <w:numFmt w:val="bullet"/>
+      <w:lvlText w:val="-"/>
+      <w:lvlJc w:val="left"/>
+      <w:pPr>
+        <w:ind w:left="720" w:hanging="360"/>
+      </w:pPr>
+      <w:rPr>
+        <w:rFonts w:ascii="Calibri" w:eastAsiaTheme="minorHAnsi" w:hAnsi="Calibri" w:cstheme="minorBidi" w:hint="default"/>
+      </w:rPr>
+    </w:lvl>
+    <w:lvl w:ilvl="1" w:tplc="08070003" w:tentative="1">
+      <w:start w:val="1"/>
+      <w:numFmt w:val="bullet"/>
+      <w:lvlText w:val="o"/>
+      <w:lvlJc w:val="left"/>
+      <w:pPr>
+        <w:ind w:left="1440" w:hanging="360"/>
+      </w:pPr>
+      <w:rPr>
+        <w:rFonts w:ascii="Courier New" w:hAnsi="Courier New" w:cs="Courier New" w:hint="default"/>
+      </w:rPr>
+    </w:lvl>
+    <w:lvl w:ilvl="2" w:tplc="08070005" w:tentative="1">
+      <w:start w:val="1"/>
+      <w:numFmt w:val="bullet"/>
+      <w:lvlText w:val=""/>
+      <w:lvlJc w:val="left"/>
+      <w:pPr>
+        <w:ind w:left="2160" w:hanging="360"/>
+      </w:pPr>
+      <w:rPr>
+        <w:rFonts w:ascii="Wingdings" w:hAnsi="Wingdings" w:hint="default"/>
+      </w:rPr>
+    </w:lvl>
+    <w:lvl w:ilvl="3" w:tplc="08070001" w:tentative="1">
+      <w:start w:val="1"/>
+      <w:numFmt w:val="bullet"/>
+      <w:lvlText w:val=""/>
+      <w:lvlJc w:val="left"/>
+      <w:pPr>
+        <w:ind w:left="2880" w:hanging="360"/>
+      </w:pPr>
+      <w:rPr>
+        <w:rFonts w:ascii="Symbol" w:hAnsi="Symbol" w:hint="default"/>
+      </w:rPr>
+    </w:lvl>
+    <w:lvl w:ilvl="4" w:tplc="08070003" w:tentative="1">
+      <w:start w:val="1"/>
+      <w:numFmt w:val="bullet"/>
+      <w:lvlText w:val="o"/>
+      <w:lvlJc w:val="left"/>
+      <w:pPr>
+        <w:ind w:left="3600" w:hanging="360"/>
+      </w:pPr>
+      <w:rPr>
+        <w:rFonts w:ascii="Courier New" w:hAnsi="Courier New" w:cs="Courier New" w:hint="default"/>
+      </w:rPr>
+    </w:lvl>
+    <w:lvl w:ilvl="5" w:tplc="08070005" w:tentative="1">
+      <w:start w:val="1"/>
+      <w:numFmt w:val="bullet"/>
+      <w:lvlText w:val=""/>
+      <w:lvlJc w:val="left"/>
+      <w:pPr>
+        <w:ind w:left="4320" w:hanging="360"/>
+      </w:pPr>
+      <w:rPr>
+        <w:rFonts w:ascii="Wingdings" w:hAnsi="Wingdings" w:hint="default"/>
+      </w:rPr>
+    </w:lvl>
+    <w:lvl w:ilvl="6" w:tplc="08070001" w:tentative="1">
+      <w:start w:val="1"/>
+      <w:numFmt w:val="bullet"/>
+      <w:lvlText w:val=""/>
+      <w:lvlJc w:val="left"/>
+      <w:pPr>
+        <w:ind w:left="5040" w:hanging="360"/>
+      </w:pPr>
+      <w:rPr>
+        <w:rFonts w:ascii="Symbol" w:hAnsi="Symbol" w:hint="default"/>
+      </w:rPr>
+    </w:lvl>
+    <w:lvl w:ilvl="7" w:tplc="08070003" w:tentative="1">
+      <w:start w:val="1"/>
+      <w:numFmt w:val="bullet"/>
+      <w:lvlText w:val="o"/>
+      <w:lvlJc w:val="left"/>
+      <w:pPr>
+        <w:ind w:left="5760" w:hanging="360"/>
+      </w:pPr>
+      <w:rPr>
+        <w:rFonts w:ascii="Courier New" w:hAnsi="Courier New" w:cs="Courier New" w:hint="default"/>
+      </w:rPr>
+    </w:lvl>
+    <w:lvl w:ilvl="8" w:tplc="08070005" w:tentative="1">
+      <w:start w:val="1"/>
+      <w:numFmt w:val="bullet"/>
+      <w:lvlText w:val=""/>
+      <w:lvlJc w:val="left"/>
+      <w:pPr>
+        <w:ind w:left="6480" w:hanging="360"/>
+      </w:pPr>
+      <w:rPr>
+        <w:rFonts w:ascii="Wingdings" w:hAnsi="Wingdings" w:hint="default"/>
+      </w:rPr>
+    </w:lvl>
+  </w:abstractNum>
+  <w:abstractNum w:abstractNumId="16">
     <w:nsid w:val="7E9A1DCD"/>
     <w:multiLevelType w:val="hybridMultilevel"/>
     <w:tmpl w:val="0C706D36"/>
@@ -12115,7 +12720,7 @@
       </w:rPr>
     </w:lvl>
   </w:abstractNum>
-  <w:abstractNum w:abstractNumId="15">
+  <w:abstractNum w:abstractNumId="17">
     <w:nsid w:val="7F4268D7"/>
     <w:multiLevelType w:val="hybridMultilevel"/>
     <w:tmpl w:val="A6F0DA24"/>
@@ -12229,52 +12834,58 @@
     </w:lvl>
   </w:abstractNum>
   <w:num w:numId="1">
+    <w:abstractNumId w:val="12"/>
+  </w:num>
+  <w:num w:numId="2">
+    <w:abstractNumId w:val="16"/>
+  </w:num>
+  <w:num w:numId="3">
+    <w:abstractNumId w:val="3"/>
+  </w:num>
+  <w:num w:numId="4">
     <w:abstractNumId w:val="11"/>
   </w:num>
-  <w:num w:numId="2">
-    <w:abstractNumId w:val="14"/>
+  <w:num w:numId="5">
+    <w:abstractNumId w:val="17"/>
   </w:num>
-  <w:num w:numId="3">
+  <w:num w:numId="6">
     <w:abstractNumId w:val="2"/>
   </w:num>
-  <w:num w:numId="4">
-    <w:abstractNumId w:val="10"/>
-  </w:num>
-  <w:num w:numId="5">
-    <w:abstractNumId w:val="15"/>
-  </w:num>
-  <w:num w:numId="6">
-    <w:abstractNumId w:val="1"/>
-  </w:num>
   <w:num w:numId="7">
-    <w:abstractNumId w:val="12"/>
+    <w:abstractNumId w:val="13"/>
   </w:num>
   <w:num w:numId="8">
-    <w:abstractNumId w:val="7"/>
+    <w:abstractNumId w:val="8"/>
   </w:num>
   <w:num w:numId="9">
     <w:abstractNumId w:val="0"/>
   </w:num>
   <w:num w:numId="10">
+    <w:abstractNumId w:val="7"/>
+  </w:num>
+  <w:num w:numId="11">
     <w:abstractNumId w:val="6"/>
   </w:num>
-  <w:num w:numId="11">
+  <w:num w:numId="12">
+    <w:abstractNumId w:val="4"/>
+  </w:num>
+  <w:num w:numId="13">
     <w:abstractNumId w:val="5"/>
   </w:num>
-  <w:num w:numId="12">
-    <w:abstractNumId w:val="3"/>
+  <w:num w:numId="14">
+    <w:abstractNumId w:val="10"/>
   </w:num>
-  <w:num w:numId="13">
-    <w:abstractNumId w:val="4"/>
+  <w:num w:numId="15">
+    <w:abstractNumId w:val="14"/>
   </w:num>
-  <w:num w:numId="14">
+  <w:num w:numId="16">
     <w:abstractNumId w:val="9"/>
   </w:num>
-  <w:num w:numId="15">
-    <w:abstractNumId w:val="13"/>
+  <w:num w:numId="17">
+    <w:abstractNumId w:val="15"/>
   </w:num>
-  <w:num w:numId="16">
-    <w:abstractNumId w:val="8"/>
+  <w:num w:numId="18">
+    <w:abstractNumId w:val="1"/>
   </w:num>
 </w:numbering>
 </file>
@@ -12785,10 +13396,9 @@
     <w:next w:val="Standard"/>
     <w:link w:val="berschrift5Zchn"/>
     <w:uiPriority w:val="9"/>
-    <w:semiHidden/>
     <w:unhideWhenUsed/>
     <w:qFormat/>
-    <w:rsid w:val="00D93258"/>
+    <w:rsid w:val="00E9483C"/>
     <w:pPr>
       <w:keepNext/>
       <w:keepLines/>
@@ -12797,6 +13407,7 @@
         <w:numId w:val="7"/>
       </w:numPr>
       <w:spacing w:before="40" w:after="0"/>
+      <w:ind w:left="1009" w:hanging="1009"/>
       <w:outlineLvl w:val="4"/>
     </w:pPr>
     <w:rPr>
@@ -12915,7 +13526,6 @@
   <w:style w:type="character" w:default="1" w:styleId="Absatz-Standardschriftart">
     <w:name w:val="Default Paragraph Font"/>
     <w:uiPriority w:val="1"/>
-    <w:semiHidden/>
     <w:unhideWhenUsed/>
   </w:style>
   <w:style w:type="table" w:default="1" w:styleId="NormaleTabelle">
@@ -13011,8 +13621,7 @@
     <w:basedOn w:val="Absatz-Standardschriftart"/>
     <w:link w:val="berschrift5"/>
     <w:uiPriority w:val="9"/>
-    <w:semiHidden/>
-    <w:rsid w:val="00D93258"/>
+    <w:rsid w:val="00E9483C"/>
     <w:rPr>
       <w:rFonts w:asciiTheme="majorHAnsi" w:eastAsiaTheme="majorEastAsia" w:hAnsiTheme="majorHAnsi" w:cstheme="majorBidi"/>
       <w:color w:val="365F91" w:themeColor="accent1" w:themeShade="BF"/>
@@ -13447,6 +14056,25 @@
     <w:rsid w:val="009D6444"/>
     <w:rPr>
       <w:rFonts w:ascii="Segoe UI" w:hAnsi="Segoe UI" w:cs="Segoe UI"/>
+      <w:sz w:val="18"/>
+      <w:szCs w:val="18"/>
+    </w:rPr>
+  </w:style>
+  <w:style w:type="paragraph" w:styleId="Beschriftung">
+    <w:name w:val="caption"/>
+    <w:basedOn w:val="Standard"/>
+    <w:next w:val="Standard"/>
+    <w:uiPriority w:val="35"/>
+    <w:unhideWhenUsed/>
+    <w:qFormat/>
+    <w:rsid w:val="00FF2485"/>
+    <w:pPr>
+      <w:spacing w:line="240" w:lineRule="auto"/>
+    </w:pPr>
+    <w:rPr>
+      <w:i/>
+      <w:iCs/>
+      <w:color w:val="1F497D" w:themeColor="text2"/>
       <w:sz w:val="18"/>
       <w:szCs w:val="18"/>
     </w:rPr>
@@ -13744,7 +14372,7 @@
 </file>
 
 <file path=customXml/itemProps1.xml><?xml version="1.0" encoding="utf-8"?>
-<ds:datastoreItem xmlns:ds="http://schemas.openxmlformats.org/officeDocument/2006/customXml" ds:itemID="{C6059937-DDF7-4F0E-BA46-1E134E685D33}">
+<ds:datastoreItem xmlns:ds="http://schemas.openxmlformats.org/officeDocument/2006/customXml" ds:itemID="{FDEB2121-2FFB-4FF6-912B-578303AE30DD}">
   <ds:schemaRefs>
     <ds:schemaRef ds:uri="http://schemas.openxmlformats.org/officeDocument/2006/bibliography"/>
   </ds:schemaRefs>

</xml_diff>

<commit_message>
Verschlüsselung und Hashing Grundlagen hinzugefügt
</commit_message>
<xml_diff>
--- a/Files/Dokumentation/Dokumentation.docx
+++ b/Files/Dokumentation/Dokumentation.docx
@@ -65,7 +65,7 @@
                     </a:ln>
                     <a:extLst>
                       <a:ext uri="{FAA26D3D-D897-4be2-8F04-BA451C77F1D7}">
-                        <ma14:placeholderFlag xmlns="" xmlns:mo="http://schemas.microsoft.com/office/mac/office/2008/main" xmlns:mv="urn:schemas-microsoft-com:mac:vml" xmlns:o="urn:schemas-microsoft-com:office:office" xmlns:v="urn:schemas-microsoft-com:vml" xmlns:w10="urn:schemas-microsoft-com:office:word" xmlns:w="http://schemas.openxmlformats.org/wordprocessingml/2006/main" xmlns:ma14="http://schemas.microsoft.com/office/mac/drawingml/2011/main"/>
+                        <ma14:placeholderFlag xmlns:ma14="http://schemas.microsoft.com/office/mac/drawingml/2011/main" xmlns:w="http://schemas.openxmlformats.org/wordprocessingml/2006/main" xmlns:w10="urn:schemas-microsoft-com:office:word" xmlns:v="urn:schemas-microsoft-com:vml" xmlns:o="urn:schemas-microsoft-com:office:office" xmlns:mv="urn:schemas-microsoft-com:mac:vml" xmlns:mo="http://schemas.microsoft.com/office/mac/office/2008/main" xmlns=""/>
                       </a:ext>
                     </a:extLst>
                   </pic:spPr>
@@ -719,7 +719,7 @@
                 <w:sz w:val="18"/>
                 <w:szCs w:val="18"/>
               </w:rPr>
-              <w:t>01.12.2014</w:t>
+              <w:t>03.12.2014</w:t>
             </w:r>
             <w:r>
               <w:rPr>
@@ -9041,7 +9041,21 @@
               <w:rPr>
                 <w:rFonts w:ascii="Segoe UI" w:hAnsi="Segoe UI" w:cs="Segoe UI"/>
               </w:rPr>
-              <w:t>Durchsuchen der persönlichen Erinnerungen. Kriterien sind Stichworte, Daten, Status und weitere.</w:t>
+              <w:t xml:space="preserve">Durchsuchen der persönlichen Erinnerungen. Kriterien sind Stichworte, Daten, Status und </w:t>
+            </w:r>
+            <w:proofErr w:type="gramStart"/>
+            <w:r>
+              <w:rPr>
+                <w:rFonts w:ascii="Segoe UI" w:hAnsi="Segoe UI" w:cs="Segoe UI"/>
+              </w:rPr>
+              <w:t>weitere</w:t>
+            </w:r>
+            <w:proofErr w:type="gramEnd"/>
+            <w:r>
+              <w:rPr>
+                <w:rFonts w:ascii="Segoe UI" w:hAnsi="Segoe UI" w:cs="Segoe UI"/>
+              </w:rPr>
+              <w:t>.</w:t>
             </w:r>
           </w:p>
         </w:tc>
@@ -9090,7 +9104,21 @@
               <w:rPr>
                 <w:rFonts w:ascii="Segoe UI" w:hAnsi="Segoe UI" w:cs="Segoe UI"/>
               </w:rPr>
-              <w:t xml:space="preserve"> der persönlichen Erinnerungen. Kriterien sind Stichworte, Daten, Status und weitere.</w:t>
+              <w:t xml:space="preserve"> der persönlichen Erinnerungen. Kriterien sind Stichworte, Daten, Status und </w:t>
+            </w:r>
+            <w:proofErr w:type="gramStart"/>
+            <w:r>
+              <w:rPr>
+                <w:rFonts w:ascii="Segoe UI" w:hAnsi="Segoe UI" w:cs="Segoe UI"/>
+              </w:rPr>
+              <w:t>weitere</w:t>
+            </w:r>
+            <w:proofErr w:type="gramEnd"/>
+            <w:r>
+              <w:rPr>
+                <w:rFonts w:ascii="Segoe UI" w:hAnsi="Segoe UI" w:cs="Segoe UI"/>
+              </w:rPr>
+              <w:t>.</w:t>
             </w:r>
           </w:p>
         </w:tc>
@@ -9268,6 +9296,26 @@
       <w:bookmarkEnd w:id="11"/>
     </w:p>
     <w:p>
+      <w:r>
+        <w:t>Die Verschlüsselung eines Datensatzes dient generell dazu, dessen Inhalt vor unberechtigten Personen zu verbergen (</w:t>
+      </w:r>
+      <w:r>
+        <w:rPr>
+          <w:lang w:val="en-US"/>
+        </w:rPr>
+        <w:t>Confidentiality</w:t>
+      </w:r>
+      <w:r>
+        <w:t xml:space="preserve">). Die zwei am weitest verbreitetsten Methoden sind die Secret Key Verschlüsselung und die Public Key Verschlüsselung. Anschliessend wird jeweils der aktuelle Standard </w:t>
+      </w:r>
+      <w:r>
+        <w:t>beschrieben</w:t>
+      </w:r>
+      <w:r>
+        <w:t>.</w:t>
+      </w:r>
+    </w:p>
+    <w:p>
       <w:pPr>
         <w:pStyle w:val="berschrift4"/>
       </w:pPr>
@@ -9276,6 +9324,390 @@
       </w:r>
     </w:p>
     <w:p>
+      <w:r>
+        <w:t xml:space="preserve">AES wurde im Jahre 2001 offiziell publiziert und ist der momentane Standard bei der „Secret Key“ Verschlüsselung. AES </w:t>
+      </w:r>
+      <w:proofErr w:type="gramStart"/>
+      <w:r>
+        <w:t>verschlüsselt</w:t>
+      </w:r>
+      <w:proofErr w:type="gramEnd"/>
+      <w:r>
+        <w:t xml:space="preserve"> den gegebenen Input nicht als Ganzes, sondern unterteil</w:t>
+      </w:r>
+      <w:r>
+        <w:t>t</w:t>
+      </w:r>
+      <w:r>
+        <w:t xml:space="preserve"> </w:t>
+      </w:r>
+      <w:r>
+        <w:t>diesen</w:t>
+      </w:r>
+      <w:r>
+        <w:t xml:space="preserve"> in kleine Blöcke (128 bis 258 Byte), welche letztendlich </w:t>
+      </w:r>
+      <w:r>
+        <w:t>Stück für Stück</w:t>
+      </w:r>
+      <w:r>
+        <w:t xml:space="preserve"> verschlüsselt werden.</w:t>
+      </w:r>
+    </w:p>
+    <w:p>
+      <w:pPr>
+        <w:keepNext/>
+        <w:jc w:val="center"/>
+      </w:pPr>
+      <w:r>
+        <w:rPr>
+          <w:noProof/>
+          <w:lang w:eastAsia="de-CH"/>
+        </w:rPr>
+        <w:drawing>
+          <wp:inline distT="0" distB="0" distL="0" distR="0" wp14:anchorId="0F9C7D49" wp14:editId="017F12EB">
+            <wp:extent cx="2063931" cy="1254034"/>
+            <wp:effectExtent l="0" t="0" r="0" b="3810"/>
+            <wp:docPr id="2" name="Grafik 2"/>
+            <wp:cNvGraphicFramePr>
+              <a:graphicFrameLocks xmlns:a="http://schemas.openxmlformats.org/drawingml/2006/main" noChangeAspect="1"/>
+            </wp:cNvGraphicFramePr>
+            <a:graphic xmlns:a="http://schemas.openxmlformats.org/drawingml/2006/main">
+              <a:graphicData uri="http://schemas.openxmlformats.org/drawingml/2006/picture">
+                <pic:pic xmlns:pic="http://schemas.openxmlformats.org/drawingml/2006/picture">
+                  <pic:nvPicPr>
+                    <pic:cNvPr id="2" name="block.png"/>
+                    <pic:cNvPicPr/>
+                  </pic:nvPicPr>
+                  <pic:blipFill>
+                    <a:blip r:embed="rId9">
+                      <a:extLst>
+                        <a:ext uri="{28A0092B-C50C-407E-A947-70E740481C1C}">
+                          <a14:useLocalDpi xmlns:a14="http://schemas.microsoft.com/office/drawing/2010/main" val="0"/>
+                        </a:ext>
+                      </a:extLst>
+                    </a:blip>
+                    <a:stretch>
+                      <a:fillRect/>
+                    </a:stretch>
+                  </pic:blipFill>
+                  <pic:spPr>
+                    <a:xfrm>
+                      <a:off x="0" y="0"/>
+                      <a:ext cx="2101828" cy="1277060"/>
+                    </a:xfrm>
+                    <a:prstGeom prst="rect">
+                      <a:avLst/>
+                    </a:prstGeom>
+                  </pic:spPr>
+                </pic:pic>
+              </a:graphicData>
+            </a:graphic>
+          </wp:inline>
+        </w:drawing>
+      </w:r>
+    </w:p>
+    <w:p>
+      <w:pPr>
+        <w:pStyle w:val="Beschriftung"/>
+        <w:jc w:val="center"/>
+      </w:pPr>
+      <w:r>
+        <w:t xml:space="preserve">Abbildung </w:t>
+      </w:r>
+      <w:fldSimple w:instr=" SEQ Abbildung \* ARABIC ">
+        <w:r>
+          <w:rPr>
+            <w:noProof/>
+          </w:rPr>
+          <w:t>1</w:t>
+        </w:r>
+      </w:fldSimple>
+      <w:r>
+        <w:t>: AES Block Verschlüsselung</w:t>
+      </w:r>
+    </w:p>
+    <w:p>
+      <w:r>
+        <w:t>Für die Verschlüsselung der Blöcke stehen zwei verschiedene Modi zur Verfügung:</w:t>
+      </w:r>
+    </w:p>
+    <w:tbl>
+      <w:tblPr>
+        <w:tblStyle w:val="Tabellenraster"/>
+        <w:tblW w:w="0" w:type="auto"/>
+        <w:tblBorders>
+          <w:top w:val="none" w:sz="0" w:space="0" w:color="auto"/>
+          <w:left w:val="none" w:sz="0" w:space="0" w:color="auto"/>
+          <w:bottom w:val="none" w:sz="0" w:space="0" w:color="auto"/>
+          <w:right w:val="none" w:sz="0" w:space="0" w:color="auto"/>
+          <w:insideH w:val="none" w:sz="0" w:space="0" w:color="auto"/>
+          <w:insideV w:val="none" w:sz="0" w:space="0" w:color="auto"/>
+        </w:tblBorders>
+        <w:tblLook w:val="04A0" w:firstRow="1" w:lastRow="0" w:firstColumn="1" w:lastColumn="0" w:noHBand="0" w:noVBand="1"/>
+      </w:tblPr>
+      <w:tblGrid>
+        <w:gridCol w:w="4606"/>
+        <w:gridCol w:w="4606"/>
+      </w:tblGrid>
+      <w:tr>
+        <w:tc>
+          <w:tcPr>
+            <w:tcW w:w="4606" w:type="dxa"/>
+          </w:tcPr>
+          <w:p>
+            <w:pPr>
+              <w:jc w:val="center"/>
+            </w:pPr>
+            <w:r>
+              <w:t>ECB</w:t>
+            </w:r>
+          </w:p>
+          <w:p>
+            <w:pPr>
+              <w:keepNext/>
+            </w:pPr>
+            <w:r>
+              <w:rPr>
+                <w:noProof/>
+                <w:lang w:val="de-CH" w:eastAsia="de-CH"/>
+              </w:rPr>
+              <w:drawing>
+                <wp:inline distT="0" distB="0" distL="0" distR="0" wp14:anchorId="3BC00C1E" wp14:editId="519DBE54">
+                  <wp:extent cx="2682240" cy="1658863"/>
+                  <wp:effectExtent l="0" t="0" r="3810" b="0"/>
+                  <wp:docPr id="8" name="Grafik 8"/>
+                  <wp:cNvGraphicFramePr>
+                    <a:graphicFrameLocks xmlns:a="http://schemas.openxmlformats.org/drawingml/2006/main" noChangeAspect="1"/>
+                  </wp:cNvGraphicFramePr>
+                  <a:graphic xmlns:a="http://schemas.openxmlformats.org/drawingml/2006/main">
+                    <a:graphicData uri="http://schemas.openxmlformats.org/drawingml/2006/picture">
+                      <pic:pic xmlns:pic="http://schemas.openxmlformats.org/drawingml/2006/picture">
+                        <pic:nvPicPr>
+                          <pic:cNvPr id="0" name="Picture 2"/>
+                          <pic:cNvPicPr>
+                            <a:picLocks noChangeAspect="1" noChangeArrowheads="1"/>
+                          </pic:cNvPicPr>
+                        </pic:nvPicPr>
+                        <pic:blipFill>
+                          <a:blip r:embed="rId10" cstate="print">
+                            <a:extLst>
+                              <a:ext uri="{28A0092B-C50C-407E-A947-70E740481C1C}">
+                                <a14:useLocalDpi xmlns:a14="http://schemas.microsoft.com/office/drawing/2010/main" val="0"/>
+                              </a:ext>
+                            </a:extLst>
+                          </a:blip>
+                          <a:srcRect/>
+                          <a:stretch>
+                            <a:fillRect/>
+                          </a:stretch>
+                        </pic:blipFill>
+                        <pic:spPr bwMode="auto">
+                          <a:xfrm>
+                            <a:off x="0" y="0"/>
+                            <a:ext cx="2691579" cy="1664639"/>
+                          </a:xfrm>
+                          <a:prstGeom prst="rect">
+                            <a:avLst/>
+                          </a:prstGeom>
+                          <a:noFill/>
+                          <a:ln>
+                            <a:noFill/>
+                          </a:ln>
+                        </pic:spPr>
+                      </pic:pic>
+                    </a:graphicData>
+                  </a:graphic>
+                </wp:inline>
+              </w:drawing>
+            </w:r>
+          </w:p>
+          <w:p>
+            <w:pPr>
+              <w:pStyle w:val="Beschriftung"/>
+              <w:jc w:val="center"/>
+            </w:pPr>
+            <w:r>
+              <w:t xml:space="preserve">Abbildung </w:t>
+            </w:r>
+            <w:r>
+              <w:fldChar w:fldCharType="begin"/>
+            </w:r>
+            <w:r>
+              <w:instrText xml:space="preserve"> SEQ Abbildung \* ARABIC </w:instrText>
+            </w:r>
+            <w:r>
+              <w:fldChar w:fldCharType="separate"/>
+            </w:r>
+            <w:r>
+              <w:rPr>
+                <w:noProof/>
+              </w:rPr>
+              <w:t>2</w:t>
+            </w:r>
+            <w:r>
+              <w:fldChar w:fldCharType="end"/>
+            </w:r>
+            <w:r>
+              <w:t>: ECB Verschlüsselungsmodus</w:t>
+            </w:r>
+          </w:p>
+          <w:p>
+            <w:r>
+              <w:rPr>
+                <w:sz w:val="22"/>
+              </w:rPr>
+              <w:t>Jeder Block wird unabhängig betrachtet und mit dem gleichen Schlüssel verschlüsselt.</w:t>
+            </w:r>
+          </w:p>
+        </w:tc>
+        <w:tc>
+          <w:tcPr>
+            <w:tcW w:w="4606" w:type="dxa"/>
+          </w:tcPr>
+          <w:p>
+            <w:pPr>
+              <w:jc w:val="center"/>
+            </w:pPr>
+            <w:r>
+              <w:t>CBC</w:t>
+            </w:r>
+          </w:p>
+          <w:p>
+            <w:pPr>
+              <w:keepNext/>
+              <w:jc w:val="center"/>
+            </w:pPr>
+            <w:r>
+              <w:rPr>
+                <w:noProof/>
+                <w:lang w:val="de-CH" w:eastAsia="de-CH"/>
+              </w:rPr>
+              <w:drawing>
+                <wp:inline distT="0" distB="0" distL="0" distR="0" wp14:anchorId="0C96D248" wp14:editId="110DD6E7">
+                  <wp:extent cx="2785601" cy="1706699"/>
+                  <wp:effectExtent l="0" t="0" r="0" b="8255"/>
+                  <wp:docPr id="9" name="Grafik 9"/>
+                  <wp:cNvGraphicFramePr>
+                    <a:graphicFrameLocks xmlns:a="http://schemas.openxmlformats.org/drawingml/2006/main" noChangeAspect="1"/>
+                  </wp:cNvGraphicFramePr>
+                  <a:graphic xmlns:a="http://schemas.openxmlformats.org/drawingml/2006/main">
+                    <a:graphicData uri="http://schemas.openxmlformats.org/drawingml/2006/picture">
+                      <pic:pic xmlns:pic="http://schemas.openxmlformats.org/drawingml/2006/picture">
+                        <pic:nvPicPr>
+                          <pic:cNvPr id="0" name="Picture 3"/>
+                          <pic:cNvPicPr>
+                            <a:picLocks noChangeAspect="1" noChangeArrowheads="1"/>
+                          </pic:cNvPicPr>
+                        </pic:nvPicPr>
+                        <pic:blipFill>
+                          <a:blip r:embed="rId11" cstate="print">
+                            <a:extLst>
+                              <a:ext uri="{28A0092B-C50C-407E-A947-70E740481C1C}">
+                                <a14:useLocalDpi xmlns:a14="http://schemas.microsoft.com/office/drawing/2010/main" val="0"/>
+                              </a:ext>
+                            </a:extLst>
+                          </a:blip>
+                          <a:srcRect/>
+                          <a:stretch>
+                            <a:fillRect/>
+                          </a:stretch>
+                        </pic:blipFill>
+                        <pic:spPr bwMode="auto">
+                          <a:xfrm>
+                            <a:off x="0" y="0"/>
+                            <a:ext cx="2810660" cy="1722052"/>
+                          </a:xfrm>
+                          <a:prstGeom prst="rect">
+                            <a:avLst/>
+                          </a:prstGeom>
+                          <a:noFill/>
+                          <a:ln>
+                            <a:noFill/>
+                          </a:ln>
+                        </pic:spPr>
+                      </pic:pic>
+                    </a:graphicData>
+                  </a:graphic>
+                </wp:inline>
+              </w:drawing>
+            </w:r>
+          </w:p>
+          <w:p>
+            <w:pPr>
+              <w:pStyle w:val="Beschriftung"/>
+              <w:jc w:val="center"/>
+            </w:pPr>
+            <w:r>
+              <w:t xml:space="preserve">Abbildung </w:t>
+            </w:r>
+            <w:r>
+              <w:fldChar w:fldCharType="begin"/>
+            </w:r>
+            <w:r>
+              <w:instrText xml:space="preserve"> SEQ Abbildung \* ARABIC </w:instrText>
+            </w:r>
+            <w:r>
+              <w:fldChar w:fldCharType="separate"/>
+            </w:r>
+            <w:r>
+              <w:rPr>
+                <w:noProof/>
+              </w:rPr>
+              <w:t>3</w:t>
+            </w:r>
+            <w:r>
+              <w:fldChar w:fldCharType="end"/>
+            </w:r>
+            <w:r>
+              <w:t>: CBC Verschlüsselungsmodus</w:t>
+            </w:r>
+          </w:p>
+          <w:p>
+            <w:r>
+              <w:rPr>
+                <w:sz w:val="22"/>
+              </w:rPr>
+              <w:t>CBC Verschlüsselt dem ersten Block mit einem Initialisierungsvektor (IV) und die folgenden Blöcke mit dem Ciphertext des jeweils vor</w:t>
+            </w:r>
+            <w:r>
+              <w:rPr>
+                <w:sz w:val="22"/>
+              </w:rPr>
+              <w:t>-</w:t>
+            </w:r>
+            <w:r>
+              <w:rPr>
+                <w:sz w:val="22"/>
+              </w:rPr>
+              <w:t>herigen Blockes.</w:t>
+            </w:r>
+          </w:p>
+        </w:tc>
+      </w:tr>
+    </w:tbl>
+    <w:p>
+      <w:pPr>
+        <w:rPr>
+          <w:b/>
+          <w:color w:val="FF0000"/>
+        </w:rPr>
+      </w:pPr>
+      <w:r>
+        <w:rPr>
+          <w:b/>
+          <w:color w:val="FF0000"/>
+        </w:rPr>
+        <w:t>Quelle: ISI Vorlesung</w:t>
+      </w:r>
+    </w:p>
+    <w:p>
+      <w:r>
+        <w:lastRenderedPageBreak/>
+        <w:t>CBC bietet im Vergleich zu ECB eine erhöhte Sicherheit gegen Manipulationen am Ciphertext. Dadurch, dass die Blöcke abhängig voneinander Verschlüsselt werden, würde beim Austauschen eines Blockciphers der jeweils vorherige beschädigt.</w:t>
+      </w:r>
+    </w:p>
+    <w:p>
       <w:pPr>
         <w:pStyle w:val="berschrift4"/>
       </w:pPr>
@@ -9284,6 +9716,121 @@
       </w:r>
     </w:p>
     <w:p>
+      <w:r>
+        <w:t>RSA ist der Standard bei der Public / Private Key Verschlüsselung. Dies bedeutet, dass für jeden Teilnehmer ein Private</w:t>
+      </w:r>
+      <w:r>
+        <w:t xml:space="preserve"> </w:t>
+      </w:r>
+      <w:r>
+        <w:t>- sowie Public</w:t>
+      </w:r>
+      <w:r>
+        <w:t xml:space="preserve"> K</w:t>
+      </w:r>
+      <w:r>
+        <w:t>ey generiert werden muss. Mittels Signierung der Zertifikate von einer global anerkannten „C</w:t>
+      </w:r>
+      <w:r>
+        <w:t xml:space="preserve">ertificate </w:t>
+      </w:r>
+      <w:r>
+        <w:t>A</w:t>
+      </w:r>
+      <w:r>
+        <w:t>uthority</w:t>
+      </w:r>
+      <w:r>
+        <w:t>“ kann zusätzlich die Echtheit eines Zertifikates ermittelt werden.</w:t>
+      </w:r>
+    </w:p>
+    <w:p>
+      <w:pPr>
+        <w:keepNext/>
+        <w:jc w:val="center"/>
+      </w:pPr>
+      <w:r>
+        <w:rPr>
+          <w:noProof/>
+          <w:lang w:eastAsia="de-CH"/>
+        </w:rPr>
+        <w:drawing>
+          <wp:inline distT="0" distB="0" distL="0" distR="0" wp14:anchorId="078E2DE8" wp14:editId="7483D04E">
+            <wp:extent cx="4493623" cy="990162"/>
+            <wp:effectExtent l="0" t="0" r="2540" b="635"/>
+            <wp:docPr id="10" name="Grafik 10"/>
+            <wp:cNvGraphicFramePr>
+              <a:graphicFrameLocks xmlns:a="http://schemas.openxmlformats.org/drawingml/2006/main" noChangeAspect="1"/>
+            </wp:cNvGraphicFramePr>
+            <a:graphic xmlns:a="http://schemas.openxmlformats.org/drawingml/2006/main">
+              <a:graphicData uri="http://schemas.openxmlformats.org/drawingml/2006/picture">
+                <pic:pic xmlns:pic="http://schemas.openxmlformats.org/drawingml/2006/picture">
+                  <pic:nvPicPr>
+                    <pic:cNvPr id="10" name="rsa.png"/>
+                    <pic:cNvPicPr/>
+                  </pic:nvPicPr>
+                  <pic:blipFill>
+                    <a:blip r:embed="rId12">
+                      <a:extLst>
+                        <a:ext uri="{28A0092B-C50C-407E-A947-70E740481C1C}">
+                          <a14:useLocalDpi xmlns:a14="http://schemas.microsoft.com/office/drawing/2010/main" val="0"/>
+                        </a:ext>
+                      </a:extLst>
+                    </a:blip>
+                    <a:stretch>
+                      <a:fillRect/>
+                    </a:stretch>
+                  </pic:blipFill>
+                  <pic:spPr>
+                    <a:xfrm>
+                      <a:off x="0" y="0"/>
+                      <a:ext cx="4544203" cy="1001307"/>
+                    </a:xfrm>
+                    <a:prstGeom prst="rect">
+                      <a:avLst/>
+                    </a:prstGeom>
+                  </pic:spPr>
+                </pic:pic>
+              </a:graphicData>
+            </a:graphic>
+          </wp:inline>
+        </w:drawing>
+      </w:r>
+    </w:p>
+    <w:p>
+      <w:pPr>
+        <w:pStyle w:val="Beschriftung"/>
+        <w:jc w:val="center"/>
+      </w:pPr>
+      <w:r>
+        <w:t xml:space="preserve">Abbildung </w:t>
+      </w:r>
+      <w:fldSimple w:instr=" SEQ Abbildung \* ARABIC ">
+        <w:r>
+          <w:rPr>
+            <w:noProof/>
+          </w:rPr>
+          <w:t>4</w:t>
+        </w:r>
+      </w:fldSimple>
+      <w:r>
+        <w:t>: RSA Verschlüsselung</w:t>
+      </w:r>
+    </w:p>
+    <w:p>
+      <w:r>
+        <w:t xml:space="preserve">User 2 Verschlüsselt seine Nachricht an User 1 mittels dem frei Verfügbaren Public Key von User 1 und überträgt anschliessend die verschlüsselte Nachricht an den Empfänger. User 1 kann nun die Nachricht mit </w:t>
+      </w:r>
+      <w:proofErr w:type="gramStart"/>
+      <w:r>
+        <w:t>seinem Private</w:t>
+      </w:r>
+      <w:proofErr w:type="gramEnd"/>
+      <w:r>
+        <w:t xml:space="preserve"> Key entschlüsseln und die Originalnachricht lesen. </w:t>
+      </w:r>
+    </w:p>
+    <w:p>
       <w:pPr>
         <w:pStyle w:val="berschrift3"/>
       </w:pPr>
@@ -9294,6 +9841,79 @@
       <w:bookmarkEnd w:id="12"/>
     </w:p>
     <w:p>
+      <w:r>
+        <w:t>Kryptographische Hashfunktionen berechnen aus einem variabel langen Input einen fixen Output (den Hash). Dieser muss folgende Eigenschaften aufweisen:</w:t>
+      </w:r>
+    </w:p>
+    <w:p>
+      <w:pPr>
+        <w:pStyle w:val="Listenabsatz"/>
+        <w:numPr>
+          <w:ilvl w:val="0"/>
+          <w:numId w:val="19"/>
+        </w:numPr>
+      </w:pPr>
+      <w:r>
+        <w:t>Pseudo zufällig: Wenn ein Bit des Inputs verändert wird, müssen sich ca. 50% der Outputbits auch ändern.</w:t>
+      </w:r>
+    </w:p>
+    <w:p>
+      <w:pPr>
+        <w:pStyle w:val="Listenabsatz"/>
+        <w:numPr>
+          <w:ilvl w:val="0"/>
+          <w:numId w:val="19"/>
+        </w:numPr>
+      </w:pPr>
+      <w:r>
+        <w:t>One Way: mit einem gegebenen Hash muss es praktisch unmöglich sein, die Ursprungs-nachricht zu ermitteln.</w:t>
+      </w:r>
+    </w:p>
+    <w:p>
+      <w:pPr>
+        <w:pStyle w:val="Listenabsatz"/>
+        <w:numPr>
+          <w:ilvl w:val="0"/>
+          <w:numId w:val="19"/>
+        </w:numPr>
+      </w:pPr>
+      <w:r>
+        <w:t xml:space="preserve">Collision free: Es muss praktisch unmöglich sein, zwei Nachrichten zu finden, welche </w:t>
+      </w:r>
+      <w:proofErr w:type="gramStart"/>
+      <w:r>
+        <w:t>den selben</w:t>
+      </w:r>
+      <w:proofErr w:type="gramEnd"/>
+      <w:r>
+        <w:t xml:space="preserve"> Hash produzieren.</w:t>
+      </w:r>
+    </w:p>
+    <w:p>
+      <w:r>
+        <w:t xml:space="preserve">Typische Hash-Längen (Output Länge) sind je nach gewähltem Algorithmus zwischen 128 und 512 Bits lang. </w:t>
+      </w:r>
+    </w:p>
+    <w:p>
+      <w:r>
+        <w:t>Beim Passwort Hashing</w:t>
+      </w:r>
+      <w:r>
+        <w:t xml:space="preserve"> wird oft ein Hash-Chaining angewendet. Dies bedeutet, dass die Hash</w:t>
+      </w:r>
+      <w:r>
+        <w:t>-</w:t>
+      </w:r>
+      <w:r>
+        <w:t xml:space="preserve">funktion mehrmals nacheinander ausgeführt wird, um die Berechnungszeit des Hashs zu erhöhen. Ein Brute Force Angriff auf den Hash </w:t>
+      </w:r>
+      <w:bookmarkStart w:id="13" w:name="_GoBack"/>
+      <w:bookmarkEnd w:id="13"/>
+      <w:r>
+        <w:t>dauert, je mehr Hash-Iterationen gemacht werden, entsprechend länger.</w:t>
+      </w:r>
+    </w:p>
+    <w:p>
       <w:pPr>
         <w:pStyle w:val="berschrift4"/>
       </w:pPr>
@@ -9302,253 +9922,287 @@
       </w:r>
     </w:p>
     <w:p>
+      <w:r>
+        <w:t xml:space="preserve">Die momentan neuste Version </w:t>
+      </w:r>
+      <w:r>
+        <w:t>der SHA Algorithmen</w:t>
+      </w:r>
+      <w:r>
+        <w:t>, welche vom</w:t>
+      </w:r>
+      <w:r>
+        <w:t xml:space="preserve"> US-Amerikanischen</w:t>
+      </w:r>
+      <w:r>
+        <w:t xml:space="preserve"> National Institute of</w:t>
+      </w:r>
+      <w:r>
+        <w:t xml:space="preserve"> Standards and Technology (NIST)</w:t>
+      </w:r>
+      <w:r>
+        <w:t>, veröffentlicht werden</w:t>
+      </w:r>
+      <w:r>
+        <w:t>. Die verfügbaren Hashlängen sind zwischen 224 und 512 Bit, was eine Sicherheit gegen Kollisionsangriffe von 256 Bit bietet (wegen des Geburts-tagsparadoxum).</w:t>
+      </w:r>
+    </w:p>
+    <w:p>
       <w:pPr>
         <w:pStyle w:val="berschrift4"/>
       </w:pPr>
       <w:r>
+        <w:lastRenderedPageBreak/>
         <w:t>PBKDF2</w:t>
       </w:r>
     </w:p>
     <w:p>
-      <w:pPr>
-        <w:pStyle w:val="berschrift4"/>
-      </w:pPr>
-      <w:r>
-        <w:t>BCrypt</w:t>
-      </w:r>
-    </w:p>
-    <w:p>
-      <w:pPr>
-        <w:pStyle w:val="berschrift4"/>
-      </w:pPr>
-      <w:r>
-        <w:t>CCrypt</w:t>
-      </w:r>
+      <w:r>
+        <w:t xml:space="preserve">PBKDF2 steht für Password Based Key Derivation Function und wurde entwickelt, um von einem Passwort einen Key </w:t>
+      </w:r>
+      <w:r>
+        <w:t xml:space="preserve">abzuleiten, welcher in einem </w:t>
+      </w:r>
+      <w:r>
+        <w:t>symmetrischen</w:t>
+      </w:r>
+      <w:r>
+        <w:t xml:space="preserve"> Verschlüsselungsverfahren ver</w:t>
+      </w:r>
+      <w:r>
+        <w:t>-</w:t>
+      </w:r>
+      <w:r>
+        <w:t>wendet werden kann.</w:t>
+      </w:r>
+      <w:r>
+        <w:t xml:space="preserve"> </w:t>
+      </w:r>
+    </w:p>
+    <w:p>
+      <w:r>
+        <w:t xml:space="preserve">PBKDF2 wendet auf den Input einen Hashalgorithmus mit Salting und anschliessendem Chaining an. </w:t>
+      </w:r>
+      <w:bookmarkStart w:id="14" w:name="_Toc405194484"/>
+      <w:r>
+        <w:t>Konfigurationsdateien</w:t>
+      </w:r>
+      <w:bookmarkEnd w:id="14"/>
+    </w:p>
+    <w:p>
+      <w:pPr>
+        <w:pStyle w:val="berschrift3"/>
+      </w:pPr>
+      <w:bookmarkStart w:id="15" w:name="_Toc405194485"/>
+      <w:r>
+        <w:t>INI</w:t>
+      </w:r>
+      <w:bookmarkEnd w:id="15"/>
+    </w:p>
+    <w:p>
+      <w:pPr>
+        <w:pStyle w:val="berschrift3"/>
+      </w:pPr>
+      <w:bookmarkStart w:id="16" w:name="_Toc405194486"/>
+      <w:r>
+        <w:t>XML</w:t>
+      </w:r>
+      <w:bookmarkEnd w:id="16"/>
     </w:p>
     <w:p>
       <w:pPr>
         <w:pStyle w:val="berschrift2"/>
       </w:pPr>
-      <w:bookmarkStart w:id="13" w:name="_Toc405194484"/>
-      <w:r>
-        <w:t>Konfigurationsdateien</w:t>
-      </w:r>
-      <w:bookmarkEnd w:id="13"/>
+      <w:bookmarkStart w:id="17" w:name="_Toc405194487"/>
+      <w:r>
+        <w:t>Import</w:t>
+      </w:r>
+      <w:bookmarkEnd w:id="17"/>
     </w:p>
     <w:p>
       <w:pPr>
         <w:pStyle w:val="berschrift3"/>
       </w:pPr>
-      <w:bookmarkStart w:id="14" w:name="_Toc405194485"/>
-      <w:r>
-        <w:t>INI</w:t>
-      </w:r>
-      <w:bookmarkEnd w:id="14"/>
+      <w:bookmarkStart w:id="18" w:name="_Toc405194488"/>
+      <w:r>
+        <w:t>XML</w:t>
+      </w:r>
+      <w:bookmarkEnd w:id="18"/>
     </w:p>
     <w:p>
       <w:pPr>
         <w:pStyle w:val="berschrift3"/>
       </w:pPr>
-      <w:bookmarkStart w:id="15" w:name="_Toc405194486"/>
-      <w:r>
-        <w:t>XML</w:t>
-      </w:r>
-      <w:bookmarkEnd w:id="15"/>
+      <w:bookmarkStart w:id="19" w:name="_Toc405194489"/>
+      <w:r>
+        <w:t>Open Office</w:t>
+      </w:r>
+      <w:bookmarkEnd w:id="19"/>
+    </w:p>
+    <w:p>
+      <w:pPr>
+        <w:pStyle w:val="berschrift3"/>
+      </w:pPr>
+      <w:bookmarkStart w:id="20" w:name="_Toc405194490"/>
+      <w:r>
+        <w:t>Word</w:t>
+      </w:r>
+      <w:bookmarkEnd w:id="20"/>
+    </w:p>
+    <w:p>
+      <w:pPr>
+        <w:pStyle w:val="berschrift3"/>
+      </w:pPr>
+      <w:bookmarkStart w:id="21" w:name="_Toc405194491"/>
+      <w:r>
+        <w:t>HTML</w:t>
+      </w:r>
+      <w:bookmarkEnd w:id="21"/>
     </w:p>
     <w:p>
       <w:pPr>
         <w:pStyle w:val="berschrift2"/>
       </w:pPr>
-      <w:bookmarkStart w:id="16" w:name="_Toc405194487"/>
-      <w:r>
-        <w:t>Import</w:t>
-      </w:r>
-      <w:bookmarkEnd w:id="16"/>
+      <w:bookmarkStart w:id="22" w:name="_Toc405194492"/>
+      <w:r>
+        <w:t>Digitale Manipulationsmöglichkeiten</w:t>
+      </w:r>
+      <w:bookmarkEnd w:id="22"/>
     </w:p>
     <w:p>
       <w:pPr>
         <w:pStyle w:val="berschrift3"/>
       </w:pPr>
-      <w:bookmarkStart w:id="17" w:name="_Toc405194488"/>
-      <w:r>
-        <w:t>XML</w:t>
-      </w:r>
-      <w:bookmarkEnd w:id="17"/>
+      <w:bookmarkStart w:id="23" w:name="_Toc405194493"/>
+      <w:r>
+        <w:t>Zeit</w:t>
+      </w:r>
+      <w:bookmarkEnd w:id="23"/>
     </w:p>
     <w:p>
       <w:pPr>
         <w:pStyle w:val="berschrift3"/>
       </w:pPr>
-      <w:bookmarkStart w:id="18" w:name="_Toc405194489"/>
-      <w:r>
-        <w:t>Open Office</w:t>
-      </w:r>
-      <w:bookmarkEnd w:id="18"/>
+      <w:bookmarkStart w:id="24" w:name="_Toc405194494"/>
+      <w:r>
+        <w:t>Internet Zugriff</w:t>
+      </w:r>
+      <w:bookmarkEnd w:id="24"/>
     </w:p>
     <w:p>
       <w:pPr>
         <w:pStyle w:val="berschrift3"/>
       </w:pPr>
-      <w:bookmarkStart w:id="19" w:name="_Toc405194490"/>
-      <w:r>
-        <w:t>Word</w:t>
-      </w:r>
-      <w:bookmarkEnd w:id="19"/>
+      <w:bookmarkStart w:id="25" w:name="_Toc405194495"/>
+      <w:r>
+        <w:t>Prüfungsinterne Kommunikation</w:t>
+      </w:r>
+      <w:bookmarkEnd w:id="25"/>
+    </w:p>
+    <w:p>
+      <w:pPr>
+        <w:pStyle w:val="berschrift1"/>
+      </w:pPr>
+      <w:bookmarkStart w:id="26" w:name="_Toc405194496"/>
+      <w:r>
+        <w:t>A</w:t>
+      </w:r>
+      <w:r>
+        <w:t>nalyse</w:t>
+      </w:r>
+      <w:bookmarkEnd w:id="26"/>
+    </w:p>
+    <w:p>
+      <w:pPr>
+        <w:pStyle w:val="berschrift2"/>
+      </w:pPr>
+      <w:bookmarkStart w:id="27" w:name="_Toc405194497"/>
+      <w:r>
+        <w:t>Anwendungsfälle</w:t>
+      </w:r>
+      <w:bookmarkEnd w:id="27"/>
+    </w:p>
+    <w:p>
+      <w:r>
+        <w:t>Sicht?</w:t>
+      </w:r>
+      <w:r>
+        <w:t xml:space="preserve"> Anwender!</w:t>
+      </w:r>
     </w:p>
     <w:p>
       <w:pPr>
         <w:pStyle w:val="berschrift3"/>
       </w:pPr>
-      <w:bookmarkStart w:id="20" w:name="_Toc405194491"/>
-      <w:r>
-        <w:t>HTML</w:t>
-      </w:r>
-      <w:bookmarkEnd w:id="20"/>
-    </w:p>
-    <w:p>
-      <w:pPr>
-        <w:pStyle w:val="berschrift2"/>
-      </w:pPr>
-      <w:bookmarkStart w:id="21" w:name="_Toc405194492"/>
-      <w:r>
-        <w:t>Digitale Manipulationsmöglichkeiten</w:t>
-      </w:r>
-      <w:bookmarkEnd w:id="21"/>
-    </w:p>
-    <w:p>
-      <w:pPr>
-        <w:pStyle w:val="berschrift3"/>
-      </w:pPr>
-      <w:bookmarkStart w:id="22" w:name="_Toc405194493"/>
-      <w:r>
-        <w:t>Zeit</w:t>
-      </w:r>
-      <w:bookmarkEnd w:id="22"/>
-    </w:p>
-    <w:p>
-      <w:pPr>
-        <w:pStyle w:val="berschrift3"/>
-      </w:pPr>
-      <w:bookmarkStart w:id="23" w:name="_Toc405194494"/>
-      <w:r>
-        <w:t>Internet Zugriff</w:t>
-      </w:r>
-      <w:bookmarkEnd w:id="23"/>
-    </w:p>
-    <w:p>
-      <w:pPr>
-        <w:pStyle w:val="berschrift3"/>
-      </w:pPr>
-      <w:bookmarkStart w:id="24" w:name="_Toc405194495"/>
-      <w:r>
-        <w:t>Prüfungsinterne Kommunikation</w:t>
-      </w:r>
-      <w:bookmarkEnd w:id="24"/>
-    </w:p>
-    <w:p>
-      <w:pPr>
-        <w:pStyle w:val="berschrift1"/>
-      </w:pPr>
-      <w:bookmarkStart w:id="25" w:name="_Toc405194496"/>
-      <w:r>
-        <w:t>A</w:t>
-      </w:r>
-      <w:r>
-        <w:t>nalyse</w:t>
-      </w:r>
-      <w:bookmarkEnd w:id="25"/>
-    </w:p>
-    <w:p>
-      <w:pPr>
-        <w:pStyle w:val="berschrift2"/>
-      </w:pPr>
-      <w:bookmarkStart w:id="26" w:name="_Toc405194497"/>
-      <w:r>
-        <w:t>Anwendungsfälle</w:t>
-      </w:r>
-      <w:bookmarkEnd w:id="26"/>
-    </w:p>
-    <w:p>
-      <w:r>
-        <w:t>Sicht?</w:t>
-      </w:r>
-      <w:r>
-        <w:t xml:space="preserve"> Anwender!</w:t>
-      </w:r>
-    </w:p>
-    <w:p>
-      <w:pPr>
-        <w:pStyle w:val="berschrift3"/>
-      </w:pPr>
-      <w:bookmarkStart w:id="27" w:name="_Toc405194498"/>
+      <w:bookmarkStart w:id="28" w:name="_Toc405194498"/>
       <w:r>
         <w:lastRenderedPageBreak/>
         <w:t>Übersicht</w:t>
       </w:r>
-      <w:bookmarkEnd w:id="27"/>
+      <w:bookmarkEnd w:id="28"/>
     </w:p>
     <w:p>
       <w:pPr>
         <w:pStyle w:val="berschrift3"/>
       </w:pPr>
-      <w:bookmarkStart w:id="28" w:name="_Toc405194499"/>
+      <w:bookmarkStart w:id="29" w:name="_Toc405194499"/>
       <w:r>
         <w:t>Akteure</w:t>
       </w:r>
-      <w:bookmarkEnd w:id="28"/>
+      <w:bookmarkEnd w:id="29"/>
     </w:p>
     <w:p>
       <w:pPr>
         <w:pStyle w:val="berschrift3"/>
       </w:pPr>
-      <w:bookmarkStart w:id="29" w:name="_Toc405194500"/>
+      <w:bookmarkStart w:id="30" w:name="_Toc405194500"/>
       <w:r>
         <w:t>AF01…</w:t>
       </w:r>
-      <w:bookmarkEnd w:id="29"/>
+      <w:bookmarkEnd w:id="30"/>
     </w:p>
     <w:p>
       <w:pPr>
         <w:pStyle w:val="berschrift2"/>
       </w:pPr>
-      <w:bookmarkStart w:id="30" w:name="_Toc405194501"/>
+      <w:bookmarkStart w:id="31" w:name="_Toc405194501"/>
       <w:r>
         <w:t>Nichtfunktionale Anforderungen</w:t>
       </w:r>
-      <w:bookmarkEnd w:id="30"/>
+      <w:bookmarkEnd w:id="31"/>
     </w:p>
     <w:p>
       <w:pPr>
         <w:pStyle w:val="berschrift3"/>
       </w:pPr>
-      <w:bookmarkStart w:id="31" w:name="_Toc405194502"/>
+      <w:bookmarkStart w:id="32" w:name="_Toc405194502"/>
       <w:r>
         <w:t>NFA01..</w:t>
       </w:r>
-      <w:bookmarkEnd w:id="31"/>
+      <w:bookmarkEnd w:id="32"/>
     </w:p>
     <w:p>
       <w:pPr>
         <w:pStyle w:val="berschrift1"/>
       </w:pPr>
-      <w:bookmarkStart w:id="32" w:name="_Toc405194503"/>
+      <w:bookmarkStart w:id="33" w:name="_Toc405194503"/>
       <w:r>
         <w:t>Konzept</w:t>
       </w:r>
-      <w:bookmarkEnd w:id="32"/>
+      <w:bookmarkEnd w:id="33"/>
     </w:p>
     <w:p>
       <w:pPr>
         <w:pStyle w:val="berschrift2"/>
       </w:pPr>
-      <w:bookmarkStart w:id="33" w:name="_Toc405194504"/>
+      <w:bookmarkStart w:id="34" w:name="_Toc405194504"/>
       <w:r>
         <w:t>H</w:t>
       </w:r>
       <w:r>
         <w:t>igh-Level</w:t>
       </w:r>
-      <w:bookmarkEnd w:id="33"/>
+      <w:bookmarkEnd w:id="34"/>
     </w:p>
     <w:p>
       <w:pPr>
@@ -9562,31 +10216,31 @@
       <w:pPr>
         <w:pStyle w:val="berschrift2"/>
       </w:pPr>
-      <w:bookmarkStart w:id="34" w:name="_Toc405194505"/>
+      <w:bookmarkStart w:id="35" w:name="_Toc405194505"/>
       <w:r>
         <w:t>Export</w:t>
       </w:r>
-      <w:bookmarkEnd w:id="34"/>
+      <w:bookmarkEnd w:id="35"/>
     </w:p>
     <w:p>
       <w:pPr>
         <w:pStyle w:val="berschrift3"/>
       </w:pPr>
-      <w:bookmarkStart w:id="35" w:name="_Toc405194506"/>
+      <w:bookmarkStart w:id="36" w:name="_Toc405194506"/>
       <w:r>
         <w:t>Vergleichsmatrix</w:t>
       </w:r>
-      <w:bookmarkEnd w:id="35"/>
+      <w:bookmarkEnd w:id="36"/>
     </w:p>
     <w:p>
       <w:pPr>
         <w:pStyle w:val="berschrift3"/>
       </w:pPr>
-      <w:bookmarkStart w:id="36" w:name="_Toc405194507"/>
+      <w:bookmarkStart w:id="37" w:name="_Toc405194507"/>
       <w:r>
         <w:t>Entscheid</w:t>
       </w:r>
-      <w:bookmarkEnd w:id="36"/>
+      <w:bookmarkEnd w:id="37"/>
     </w:p>
     <w:p>
       <w:r>
@@ -9597,22 +10251,22 @@
       <w:pPr>
         <w:pStyle w:val="berschrift2"/>
       </w:pPr>
-      <w:bookmarkStart w:id="37" w:name="_Toc405194508"/>
+      <w:bookmarkStart w:id="38" w:name="_Toc405194508"/>
       <w:r>
         <w:lastRenderedPageBreak/>
         <w:t>Kryptographie</w:t>
       </w:r>
-      <w:bookmarkEnd w:id="37"/>
+      <w:bookmarkEnd w:id="38"/>
     </w:p>
     <w:p>
       <w:pPr>
         <w:pStyle w:val="berschrift3"/>
       </w:pPr>
-      <w:bookmarkStart w:id="38" w:name="_Toc405194509"/>
+      <w:bookmarkStart w:id="39" w:name="_Toc405194509"/>
       <w:r>
         <w:t>Verschlüsselung</w:t>
       </w:r>
-      <w:bookmarkEnd w:id="38"/>
+      <w:bookmarkEnd w:id="39"/>
     </w:p>
     <w:p>
       <w:pPr>
@@ -9679,7 +10333,7 @@
                     </pic:cNvPicPr>
                   </pic:nvPicPr>
                   <pic:blipFill>
-                    <a:blip r:embed="rId9">
+                    <a:blip r:embed="rId13">
                       <a:extLst>
                         <a:ext uri="{28A0092B-C50C-407E-A947-70E740481C1C}">
                           <a14:useLocalDpi xmlns:a14="http://schemas.microsoft.com/office/drawing/2010/main" val="0"/>
@@ -9731,7 +10385,7 @@
           <w:rPr>
             <w:noProof/>
           </w:rPr>
-          <w:t>1</w:t>
+          <w:t>5</w:t>
         </w:r>
       </w:fldSimple>
       <w:r>
@@ -9813,8 +10467,6 @@
       <w:r>
         <w:t xml:space="preserve"> zufällige Zeichen</w:t>
       </w:r>
-      <w:bookmarkStart w:id="39" w:name="_GoBack"/>
-      <w:bookmarkEnd w:id="39"/>
       <w:r>
         <w:t xml:space="preserve"> (Base64) </w:t>
       </w:r>
@@ -9859,7 +10511,15 @@
         <w:fldChar w:fldCharType="end"/>
       </w:r>
       <w:r>
-        <w:t>, Passwort hashing). Mit dem resultierenden Hash (256 Bit) und einem zufälligen IV (Initialisierungsvektor) wird nun der Masterkey mittels AES verschlüsselt. Der Masterkey setzt sich aus einer zufälligen, 256 Bit langen Zeichenkette zusammen. Dieser wird dazu verwendet, um die Prüfungsdaten (Fragen, Prüfungszeitraum und Prüfungsdauer) zu verschlüsseln.</w:t>
+        <w:t xml:space="preserve">, Passwort hashing). Mit dem resultierenden Hash (256 Bit) und einem zufälligen IV (Initialisierungsvektor) wird nun der Masterkey mittels AES verschlüsselt. Der Masterkey setzt sich aus </w:t>
+      </w:r>
+      <w:proofErr w:type="gramStart"/>
+      <w:r>
+        <w:t>einer zufälligen, 256 Bit</w:t>
+      </w:r>
+      <w:proofErr w:type="gramEnd"/>
+      <w:r>
+        <w:t xml:space="preserve"> langen Zeichenkette zusammen. Dieser wird dazu verwendet, um die Prüfungsdaten (Fragen, Prüfungszeitraum und Prüfungsdauer) zu verschlüsseln.</w:t>
       </w:r>
     </w:p>
     <w:p>
@@ -9899,7 +10559,7 @@
                     </pic:cNvPicPr>
                   </pic:nvPicPr>
                   <pic:blipFill>
-                    <a:blip r:embed="rId10">
+                    <a:blip r:embed="rId14">
                       <a:extLst>
                         <a:ext uri="{28A0092B-C50C-407E-A947-70E740481C1C}">
                           <a14:useLocalDpi xmlns:a14="http://schemas.microsoft.com/office/drawing/2010/main" val="0"/>
@@ -9944,7 +10604,7 @@
           <w:rPr>
             <w:noProof/>
           </w:rPr>
-          <w:t>2</w:t>
+          <w:t>6</w:t>
         </w:r>
       </w:fldSimple>
       <w:r>
@@ -10896,6 +11556,118 @@
     </w:lvl>
   </w:abstractNum>
   <w:abstractNum w:abstractNumId="1">
+    <w:nsid w:val="06A058F9"/>
+    <w:multiLevelType w:val="hybridMultilevel"/>
+    <w:tmpl w:val="3EF0D40A"/>
+    <w:lvl w:ilvl="0" w:tplc="6EB6AD0E">
+      <w:numFmt w:val="bullet"/>
+      <w:lvlText w:val="-"/>
+      <w:lvlJc w:val="left"/>
+      <w:pPr>
+        <w:ind w:left="720" w:hanging="360"/>
+      </w:pPr>
+      <w:rPr>
+        <w:rFonts w:ascii="Calibri" w:eastAsiaTheme="minorHAnsi" w:hAnsi="Calibri" w:cstheme="minorBidi" w:hint="default"/>
+      </w:rPr>
+    </w:lvl>
+    <w:lvl w:ilvl="1" w:tplc="08070003" w:tentative="1">
+      <w:start w:val="1"/>
+      <w:numFmt w:val="bullet"/>
+      <w:lvlText w:val="o"/>
+      <w:lvlJc w:val="left"/>
+      <w:pPr>
+        <w:ind w:left="1440" w:hanging="360"/>
+      </w:pPr>
+      <w:rPr>
+        <w:rFonts w:ascii="Courier New" w:hAnsi="Courier New" w:cs="Courier New" w:hint="default"/>
+      </w:rPr>
+    </w:lvl>
+    <w:lvl w:ilvl="2" w:tplc="08070005" w:tentative="1">
+      <w:start w:val="1"/>
+      <w:numFmt w:val="bullet"/>
+      <w:lvlText w:val=""/>
+      <w:lvlJc w:val="left"/>
+      <w:pPr>
+        <w:ind w:left="2160" w:hanging="360"/>
+      </w:pPr>
+      <w:rPr>
+        <w:rFonts w:ascii="Wingdings" w:hAnsi="Wingdings" w:hint="default"/>
+      </w:rPr>
+    </w:lvl>
+    <w:lvl w:ilvl="3" w:tplc="08070001" w:tentative="1">
+      <w:start w:val="1"/>
+      <w:numFmt w:val="bullet"/>
+      <w:lvlText w:val=""/>
+      <w:lvlJc w:val="left"/>
+      <w:pPr>
+        <w:ind w:left="2880" w:hanging="360"/>
+      </w:pPr>
+      <w:rPr>
+        <w:rFonts w:ascii="Symbol" w:hAnsi="Symbol" w:hint="default"/>
+      </w:rPr>
+    </w:lvl>
+    <w:lvl w:ilvl="4" w:tplc="08070003" w:tentative="1">
+      <w:start w:val="1"/>
+      <w:numFmt w:val="bullet"/>
+      <w:lvlText w:val="o"/>
+      <w:lvlJc w:val="left"/>
+      <w:pPr>
+        <w:ind w:left="3600" w:hanging="360"/>
+      </w:pPr>
+      <w:rPr>
+        <w:rFonts w:ascii="Courier New" w:hAnsi="Courier New" w:cs="Courier New" w:hint="default"/>
+      </w:rPr>
+    </w:lvl>
+    <w:lvl w:ilvl="5" w:tplc="08070005" w:tentative="1">
+      <w:start w:val="1"/>
+      <w:numFmt w:val="bullet"/>
+      <w:lvlText w:val=""/>
+      <w:lvlJc w:val="left"/>
+      <w:pPr>
+        <w:ind w:left="4320" w:hanging="360"/>
+      </w:pPr>
+      <w:rPr>
+        <w:rFonts w:ascii="Wingdings" w:hAnsi="Wingdings" w:hint="default"/>
+      </w:rPr>
+    </w:lvl>
+    <w:lvl w:ilvl="6" w:tplc="08070001" w:tentative="1">
+      <w:start w:val="1"/>
+      <w:numFmt w:val="bullet"/>
+      <w:lvlText w:val=""/>
+      <w:lvlJc w:val="left"/>
+      <w:pPr>
+        <w:ind w:left="5040" w:hanging="360"/>
+      </w:pPr>
+      <w:rPr>
+        <w:rFonts w:ascii="Symbol" w:hAnsi="Symbol" w:hint="default"/>
+      </w:rPr>
+    </w:lvl>
+    <w:lvl w:ilvl="7" w:tplc="08070003" w:tentative="1">
+      <w:start w:val="1"/>
+      <w:numFmt w:val="bullet"/>
+      <w:lvlText w:val="o"/>
+      <w:lvlJc w:val="left"/>
+      <w:pPr>
+        <w:ind w:left="5760" w:hanging="360"/>
+      </w:pPr>
+      <w:rPr>
+        <w:rFonts w:ascii="Courier New" w:hAnsi="Courier New" w:cs="Courier New" w:hint="default"/>
+      </w:rPr>
+    </w:lvl>
+    <w:lvl w:ilvl="8" w:tplc="08070005" w:tentative="1">
+      <w:start w:val="1"/>
+      <w:numFmt w:val="bullet"/>
+      <w:lvlText w:val=""/>
+      <w:lvlJc w:val="left"/>
+      <w:pPr>
+        <w:ind w:left="6480" w:hanging="360"/>
+      </w:pPr>
+      <w:rPr>
+        <w:rFonts w:ascii="Wingdings" w:hAnsi="Wingdings" w:hint="default"/>
+      </w:rPr>
+    </w:lvl>
+  </w:abstractNum>
+  <w:abstractNum w:abstractNumId="2">
     <w:nsid w:val="0AC56787"/>
     <w:multiLevelType w:val="hybridMultilevel"/>
     <w:tmpl w:val="01DA5FC2"/>
@@ -11008,7 +11780,7 @@
       </w:rPr>
     </w:lvl>
   </w:abstractNum>
-  <w:abstractNum w:abstractNumId="2">
+  <w:abstractNum w:abstractNumId="3">
     <w:nsid w:val="127252B8"/>
     <w:multiLevelType w:val="hybridMultilevel"/>
     <w:tmpl w:val="442EFF7C"/>
@@ -11121,7 +11893,7 @@
       </w:rPr>
     </w:lvl>
   </w:abstractNum>
-  <w:abstractNum w:abstractNumId="3">
+  <w:abstractNum w:abstractNumId="4">
     <w:nsid w:val="1EC10B1A"/>
     <w:multiLevelType w:val="hybridMultilevel"/>
     <w:tmpl w:val="3C9A387A"/>
@@ -11234,7 +12006,7 @@
       </w:rPr>
     </w:lvl>
   </w:abstractNum>
-  <w:abstractNum w:abstractNumId="4">
+  <w:abstractNum w:abstractNumId="5">
     <w:nsid w:val="2F3A725E"/>
     <w:multiLevelType w:val="hybridMultilevel"/>
     <w:tmpl w:val="B910432E"/>
@@ -11347,7 +12119,7 @@
       </w:rPr>
     </w:lvl>
   </w:abstractNum>
-  <w:abstractNum w:abstractNumId="5">
+  <w:abstractNum w:abstractNumId="6">
     <w:nsid w:val="2FD67358"/>
     <w:multiLevelType w:val="hybridMultilevel"/>
     <w:tmpl w:val="965CB3AC"/>
@@ -11460,7 +12232,7 @@
       </w:rPr>
     </w:lvl>
   </w:abstractNum>
-  <w:abstractNum w:abstractNumId="6">
+  <w:abstractNum w:abstractNumId="7">
     <w:nsid w:val="31D86304"/>
     <w:multiLevelType w:val="hybridMultilevel"/>
     <w:tmpl w:val="9E48B2DE"/>
@@ -11573,7 +12345,7 @@
       </w:rPr>
     </w:lvl>
   </w:abstractNum>
-  <w:abstractNum w:abstractNumId="7">
+  <w:abstractNum w:abstractNumId="8">
     <w:nsid w:val="32620D20"/>
     <w:multiLevelType w:val="multilevel"/>
     <w:tmpl w:val="5E2A0230"/>
@@ -11722,7 +12494,7 @@
       </w:rPr>
     </w:lvl>
   </w:abstractNum>
-  <w:abstractNum w:abstractNumId="8">
+  <w:abstractNum w:abstractNumId="9">
     <w:nsid w:val="337F4ADC"/>
     <w:multiLevelType w:val="hybridMultilevel"/>
     <w:tmpl w:val="48844D3A"/>
@@ -11835,7 +12607,7 @@
       </w:rPr>
     </w:lvl>
   </w:abstractNum>
-  <w:abstractNum w:abstractNumId="9">
+  <w:abstractNum w:abstractNumId="10">
     <w:nsid w:val="3AF57978"/>
     <w:multiLevelType w:val="hybridMultilevel"/>
     <w:tmpl w:val="97E23738"/>
@@ -11948,7 +12720,7 @@
       </w:rPr>
     </w:lvl>
   </w:abstractNum>
-  <w:abstractNum w:abstractNumId="10">
+  <w:abstractNum w:abstractNumId="11">
     <w:nsid w:val="405244C5"/>
     <w:multiLevelType w:val="hybridMultilevel"/>
     <w:tmpl w:val="D5DACE2C"/>
@@ -12061,7 +12833,7 @@
       </w:rPr>
     </w:lvl>
   </w:abstractNum>
-  <w:abstractNum w:abstractNumId="11">
+  <w:abstractNum w:abstractNumId="12">
     <w:nsid w:val="428A79C0"/>
     <w:multiLevelType w:val="hybridMultilevel"/>
     <w:tmpl w:val="A63CFAAE"/>
@@ -12174,7 +12946,7 @@
       </w:rPr>
     </w:lvl>
   </w:abstractNum>
-  <w:abstractNum w:abstractNumId="12">
+  <w:abstractNum w:abstractNumId="13">
     <w:nsid w:val="4BF96267"/>
     <w:multiLevelType w:val="hybridMultilevel"/>
     <w:tmpl w:val="D026D25C"/>
@@ -12287,7 +13059,7 @@
       </w:rPr>
     </w:lvl>
   </w:abstractNum>
-  <w:abstractNum w:abstractNumId="13">
+  <w:abstractNum w:abstractNumId="14">
     <w:nsid w:val="508C4D82"/>
     <w:multiLevelType w:val="multilevel"/>
     <w:tmpl w:val="08070025"/>
@@ -12382,7 +13154,7 @@
       </w:pPr>
     </w:lvl>
   </w:abstractNum>
-  <w:abstractNum w:abstractNumId="14">
+  <w:abstractNum w:abstractNumId="15">
     <w:nsid w:val="67742450"/>
     <w:multiLevelType w:val="hybridMultilevel"/>
     <w:tmpl w:val="83106AF0"/>
@@ -12495,7 +13267,7 @@
       </w:rPr>
     </w:lvl>
   </w:abstractNum>
-  <w:abstractNum w:abstractNumId="15">
+  <w:abstractNum w:abstractNumId="16">
     <w:nsid w:val="67FB4AE2"/>
     <w:multiLevelType w:val="hybridMultilevel"/>
     <w:tmpl w:val="87D68BA4"/>
@@ -12607,7 +13379,7 @@
       </w:rPr>
     </w:lvl>
   </w:abstractNum>
-  <w:abstractNum w:abstractNumId="16">
+  <w:abstractNum w:abstractNumId="17">
     <w:nsid w:val="7E9A1DCD"/>
     <w:multiLevelType w:val="hybridMultilevel"/>
     <w:tmpl w:val="0C706D36"/>
@@ -12720,7 +13492,7 @@
       </w:rPr>
     </w:lvl>
   </w:abstractNum>
-  <w:abstractNum w:abstractNumId="17">
+  <w:abstractNum w:abstractNumId="18">
     <w:nsid w:val="7F4268D7"/>
     <w:multiLevelType w:val="hybridMultilevel"/>
     <w:tmpl w:val="A6F0DA24"/>
@@ -12834,57 +13606,60 @@
     </w:lvl>
   </w:abstractNum>
   <w:num w:numId="1">
+    <w:abstractNumId w:val="13"/>
+  </w:num>
+  <w:num w:numId="2">
+    <w:abstractNumId w:val="17"/>
+  </w:num>
+  <w:num w:numId="3">
+    <w:abstractNumId w:val="4"/>
+  </w:num>
+  <w:num w:numId="4">
     <w:abstractNumId w:val="12"/>
   </w:num>
-  <w:num w:numId="2">
-    <w:abstractNumId w:val="16"/>
+  <w:num w:numId="5">
+    <w:abstractNumId w:val="18"/>
   </w:num>
-  <w:num w:numId="3">
+  <w:num w:numId="6">
     <w:abstractNumId w:val="3"/>
   </w:num>
-  <w:num w:numId="4">
-    <w:abstractNumId w:val="11"/>
-  </w:num>
-  <w:num w:numId="5">
-    <w:abstractNumId w:val="17"/>
-  </w:num>
-  <w:num w:numId="6">
-    <w:abstractNumId w:val="2"/>
-  </w:num>
   <w:num w:numId="7">
-    <w:abstractNumId w:val="13"/>
+    <w:abstractNumId w:val="14"/>
   </w:num>
   <w:num w:numId="8">
-    <w:abstractNumId w:val="8"/>
+    <w:abstractNumId w:val="9"/>
   </w:num>
   <w:num w:numId="9">
     <w:abstractNumId w:val="0"/>
   </w:num>
   <w:num w:numId="10">
+    <w:abstractNumId w:val="8"/>
+  </w:num>
+  <w:num w:numId="11">
     <w:abstractNumId w:val="7"/>
   </w:num>
-  <w:num w:numId="11">
+  <w:num w:numId="12">
+    <w:abstractNumId w:val="5"/>
+  </w:num>
+  <w:num w:numId="13">
     <w:abstractNumId w:val="6"/>
   </w:num>
-  <w:num w:numId="12">
-    <w:abstractNumId w:val="4"/>
+  <w:num w:numId="14">
+    <w:abstractNumId w:val="11"/>
   </w:num>
-  <w:num w:numId="13">
-    <w:abstractNumId w:val="5"/>
+  <w:num w:numId="15">
+    <w:abstractNumId w:val="15"/>
   </w:num>
-  <w:num w:numId="14">
+  <w:num w:numId="16">
     <w:abstractNumId w:val="10"/>
   </w:num>
-  <w:num w:numId="15">
-    <w:abstractNumId w:val="14"/>
-  </w:num>
-  <w:num w:numId="16">
-    <w:abstractNumId w:val="9"/>
-  </w:num>
   <w:num w:numId="17">
-    <w:abstractNumId w:val="15"/>
+    <w:abstractNumId w:val="16"/>
   </w:num>
   <w:num w:numId="18">
+    <w:abstractNumId w:val="2"/>
+  </w:num>
+  <w:num w:numId="19">
     <w:abstractNumId w:val="1"/>
   </w:num>
 </w:numbering>
@@ -13283,6 +14058,10 @@
   <w:style w:type="paragraph" w:default="1" w:styleId="Standard">
     <w:name w:val="Normal"/>
     <w:qFormat/>
+    <w:rsid w:val="000D4380"/>
+    <w:pPr>
+      <w:jc w:val="both"/>
+    </w:pPr>
   </w:style>
   <w:style w:type="paragraph" w:styleId="berschrift1">
     <w:name w:val="heading 1"/>
@@ -13526,6 +14305,7 @@
   <w:style w:type="character" w:default="1" w:styleId="Absatz-Standardschriftart">
     <w:name w:val="Default Paragraph Font"/>
     <w:uiPriority w:val="1"/>
+    <w:semiHidden/>
     <w:unhideWhenUsed/>
   </w:style>
   <w:style w:type="table" w:default="1" w:styleId="NormaleTabelle">
@@ -14372,7 +15152,7 @@
 </file>
 
 <file path=customXml/itemProps1.xml><?xml version="1.0" encoding="utf-8"?>
-<ds:datastoreItem xmlns:ds="http://schemas.openxmlformats.org/officeDocument/2006/customXml" ds:itemID="{FDEB2121-2FFB-4FF6-912B-578303AE30DD}">
+<ds:datastoreItem xmlns:ds="http://schemas.openxmlformats.org/officeDocument/2006/customXml" ds:itemID="{AD64BD96-38A5-40A4-8337-1A0BAAFF6FDB}">
   <ds:schemaRefs>
     <ds:schemaRef ds:uri="http://schemas.openxmlformats.org/officeDocument/2006/bibliography"/>
   </ds:schemaRefs>

</xml_diff>

<commit_message>
digitale Manipulationsmöglichkeiten dokumentiert (grundlagen) eBook Grundlagen begonnen
</commit_message>
<xml_diff>
--- a/Files/Dokumentation/Dokumentation.docx
+++ b/Files/Dokumentation/Dokumentation.docx
@@ -9,6 +9,7 @@
           <w:lang w:eastAsia="de-CH"/>
         </w:rPr>
       </w:pPr>
+      <w:bookmarkStart w:id="0" w:name="_GoBack"/>
       <w:r>
         <w:rPr>
           <w:noProof/>
@@ -719,7 +720,7 @@
                 <w:sz w:val="18"/>
                 <w:szCs w:val="18"/>
               </w:rPr>
-              <w:t>03.12.2014</w:t>
+              <w:t>04.12.2014</w:t>
             </w:r>
             <w:r>
               <w:rPr>
@@ -737,15 +738,43 @@
       <w:r>
         <w:br w:type="page"/>
       </w:r>
-      <w:r>
+    </w:p>
+    <w:p>
+      <w:pPr>
+        <w:jc w:val="left"/>
+      </w:pPr>
+      <w:r>
+        <w:rPr>
+          <w:noProof/>
+        </w:rPr>
         <w:lastRenderedPageBreak/>
-        <w:t>Ehrenwörtliche Erklärung</w:t>
-      </w:r>
-      <w:r>
-        <w:t>..</w:t>
-      </w:r>
-    </w:p>
-    <w:p>
+        <w:object w:dxaOrig="1440" w:dyaOrig="1440">
+          <v:shapetype id="_x0000_t75" coordsize="21600,21600" o:spt="75" o:preferrelative="t" path="m@4@5l@4@11@9@11@9@5xe" filled="f" stroked="f">
+            <v:stroke joinstyle="miter"/>
+            <v:formulas>
+              <v:f eqn="if lineDrawn pixelLineWidth 0"/>
+              <v:f eqn="sum @0 1 0"/>
+              <v:f eqn="sum 0 0 @1"/>
+              <v:f eqn="prod @2 1 2"/>
+              <v:f eqn="prod @3 21600 pixelWidth"/>
+              <v:f eqn="prod @3 21600 pixelHeight"/>
+              <v:f eqn="sum @0 0 1"/>
+              <v:f eqn="prod @6 1 2"/>
+              <v:f eqn="prod @7 21600 pixelWidth"/>
+              <v:f eqn="sum @8 21600 0"/>
+              <v:f eqn="prod @7 21600 pixelHeight"/>
+              <v:f eqn="sum @10 21600 0"/>
+            </v:formulas>
+            <v:path o:extrusionok="f" gradientshapeok="t" o:connecttype="rect"/>
+            <o:lock v:ext="edit" aspectratio="t"/>
+          </v:shapetype>
+          <v:shape id="_x0000_s1027" type="#_x0000_t75" style="position:absolute;margin-left:-71.1pt;margin-top:-70.65pt;width:593.1pt;height:839.1pt;z-index:251661312;mso-position-horizontal-relative:text;mso-position-vertical-relative:text" wrapcoords="-36 0 -36 21549 21600 21549 21600 0 -36 0">
+            <v:imagedata r:id="rId9" o:title=""/>
+            <w10:wrap type="tight"/>
+          </v:shape>
+          <o:OLEObject Type="Embed" ProgID="AcroExch.Document.11" ShapeID="_x0000_s1027" DrawAspect="Content" ObjectID="_1479197900" r:id="rId10"/>
+        </w:object>
+      </w:r>
       <w:r>
         <w:br w:type="page"/>
       </w:r>
@@ -763,6 +792,9 @@
       <w:r>
         <w:lastRenderedPageBreak/>
         <w:t>Abstract…</w:t>
+      </w:r>
+      <w:r>
+        <w:t xml:space="preserve"> english</w:t>
       </w:r>
       <w:r>
         <w:br w:type="page"/>
@@ -2777,7 +2809,7 @@
                 <w:noProof/>
                 <w:webHidden/>
               </w:rPr>
-              <w:t>11</w:t>
+              <w:t>12</w:t>
             </w:r>
             <w:r>
               <w:rPr>
@@ -2863,7 +2895,7 @@
                 <w:noProof/>
                 <w:webHidden/>
               </w:rPr>
-              <w:t>11</w:t>
+              <w:t>12</w:t>
             </w:r>
             <w:r>
               <w:rPr>
@@ -2949,7 +2981,7 @@
                 <w:noProof/>
                 <w:webHidden/>
               </w:rPr>
-              <w:t>11</w:t>
+              <w:t>12</w:t>
             </w:r>
             <w:r>
               <w:rPr>
@@ -3035,7 +3067,7 @@
                 <w:noProof/>
                 <w:webHidden/>
               </w:rPr>
-              <w:t>11</w:t>
+              <w:t>12</w:t>
             </w:r>
             <w:r>
               <w:rPr>
@@ -3121,7 +3153,7 @@
                 <w:noProof/>
                 <w:webHidden/>
               </w:rPr>
-              <w:t>12</w:t>
+              <w:t>13</w:t>
             </w:r>
             <w:r>
               <w:rPr>
@@ -3207,7 +3239,7 @@
                 <w:noProof/>
                 <w:webHidden/>
               </w:rPr>
-              <w:t>12</w:t>
+              <w:t>13</w:t>
             </w:r>
             <w:r>
               <w:rPr>
@@ -3293,7 +3325,7 @@
                 <w:noProof/>
                 <w:webHidden/>
               </w:rPr>
-              <w:t>12</w:t>
+              <w:t>13</w:t>
             </w:r>
             <w:r>
               <w:rPr>
@@ -3379,7 +3411,7 @@
                 <w:noProof/>
                 <w:webHidden/>
               </w:rPr>
-              <w:t>12</w:t>
+              <w:t>13</w:t>
             </w:r>
             <w:r>
               <w:rPr>
@@ -3465,7 +3497,7 @@
                 <w:noProof/>
                 <w:webHidden/>
               </w:rPr>
-              <w:t>12</w:t>
+              <w:t>13</w:t>
             </w:r>
             <w:r>
               <w:rPr>
@@ -3551,7 +3583,7 @@
                 <w:noProof/>
                 <w:webHidden/>
               </w:rPr>
-              <w:t>12</w:t>
+              <w:t>13</w:t>
             </w:r>
             <w:r>
               <w:rPr>
@@ -3637,7 +3669,7 @@
                 <w:noProof/>
                 <w:webHidden/>
               </w:rPr>
-              <w:t>12</w:t>
+              <w:t>13</w:t>
             </w:r>
             <w:r>
               <w:rPr>
@@ -3723,7 +3755,7 @@
                 <w:noProof/>
                 <w:webHidden/>
               </w:rPr>
-              <w:t>12</w:t>
+              <w:t>13</w:t>
             </w:r>
             <w:r>
               <w:rPr>
@@ -3809,7 +3841,7 @@
                 <w:noProof/>
                 <w:webHidden/>
               </w:rPr>
-              <w:t>12</w:t>
+              <w:t>13</w:t>
             </w:r>
             <w:r>
               <w:rPr>
@@ -3895,7 +3927,7 @@
                 <w:noProof/>
                 <w:webHidden/>
               </w:rPr>
-              <w:t>12</w:t>
+              <w:t>13</w:t>
             </w:r>
             <w:r>
               <w:rPr>
@@ -3981,7 +4013,7 @@
                 <w:noProof/>
                 <w:webHidden/>
               </w:rPr>
-              <w:t>12</w:t>
+              <w:t>13</w:t>
             </w:r>
             <w:r>
               <w:rPr>
@@ -4067,7 +4099,7 @@
                 <w:noProof/>
                 <w:webHidden/>
               </w:rPr>
-              <w:t>13</w:t>
+              <w:t>14</w:t>
             </w:r>
             <w:r>
               <w:rPr>
@@ -4153,7 +4185,7 @@
                 <w:noProof/>
                 <w:webHidden/>
               </w:rPr>
-              <w:t>13</w:t>
+              <w:t>14</w:t>
             </w:r>
             <w:r>
               <w:rPr>
@@ -4239,7 +4271,7 @@
                 <w:noProof/>
                 <w:webHidden/>
               </w:rPr>
-              <w:t>15</w:t>
+              <w:t>16</w:t>
             </w:r>
             <w:r>
               <w:rPr>
@@ -4325,7 +4357,7 @@
                 <w:noProof/>
                 <w:webHidden/>
               </w:rPr>
-              <w:t>15</w:t>
+              <w:t>16</w:t>
             </w:r>
             <w:r>
               <w:rPr>
@@ -4411,7 +4443,7 @@
                 <w:noProof/>
                 <w:webHidden/>
               </w:rPr>
-              <w:t>15</w:t>
+              <w:t>16</w:t>
             </w:r>
             <w:r>
               <w:rPr>
@@ -4497,7 +4529,7 @@
                 <w:noProof/>
                 <w:webHidden/>
               </w:rPr>
-              <w:t>15</w:t>
+              <w:t>16</w:t>
             </w:r>
             <w:r>
               <w:rPr>
@@ -4583,7 +4615,7 @@
                 <w:noProof/>
                 <w:webHidden/>
               </w:rPr>
-              <w:t>15</w:t>
+              <w:t>16</w:t>
             </w:r>
             <w:r>
               <w:rPr>
@@ -4669,7 +4701,7 @@
                 <w:noProof/>
                 <w:webHidden/>
               </w:rPr>
-              <w:t>15</w:t>
+              <w:t>16</w:t>
             </w:r>
             <w:r>
               <w:rPr>
@@ -4755,7 +4787,7 @@
                 <w:noProof/>
                 <w:webHidden/>
               </w:rPr>
-              <w:t>15</w:t>
+              <w:t>16</w:t>
             </w:r>
             <w:r>
               <w:rPr>
@@ -4841,7 +4873,7 @@
                 <w:noProof/>
                 <w:webHidden/>
               </w:rPr>
-              <w:t>15</w:t>
+              <w:t>16</w:t>
             </w:r>
             <w:r>
               <w:rPr>
@@ -4927,7 +4959,7 @@
                 <w:noProof/>
                 <w:webHidden/>
               </w:rPr>
-              <w:t>15</w:t>
+              <w:t>16</w:t>
             </w:r>
             <w:r>
               <w:rPr>
@@ -5013,7 +5045,7 @@
                 <w:noProof/>
                 <w:webHidden/>
               </w:rPr>
-              <w:t>15</w:t>
+              <w:t>16</w:t>
             </w:r>
             <w:r>
               <w:rPr>
@@ -5099,7 +5131,7 @@
                 <w:noProof/>
                 <w:webHidden/>
               </w:rPr>
-              <w:t>15</w:t>
+              <w:t>16</w:t>
             </w:r>
             <w:r>
               <w:rPr>
@@ -5185,7 +5217,7 @@
                 <w:noProof/>
                 <w:webHidden/>
               </w:rPr>
-              <w:t>15</w:t>
+              <w:t>16</w:t>
             </w:r>
             <w:r>
               <w:rPr>
@@ -5271,7 +5303,7 @@
                 <w:noProof/>
                 <w:webHidden/>
               </w:rPr>
-              <w:t>15</w:t>
+              <w:t>16</w:t>
             </w:r>
             <w:r>
               <w:rPr>
@@ -5357,7 +5389,7 @@
                 <w:noProof/>
                 <w:webHidden/>
               </w:rPr>
-              <w:t>15</w:t>
+              <w:t>16</w:t>
             </w:r>
             <w:r>
               <w:rPr>
@@ -5443,7 +5475,7 @@
                 <w:noProof/>
                 <w:webHidden/>
               </w:rPr>
-              <w:t>15</w:t>
+              <w:t>16</w:t>
             </w:r>
             <w:r>
               <w:rPr>
@@ -5529,7 +5561,7 @@
                 <w:noProof/>
                 <w:webHidden/>
               </w:rPr>
-              <w:t>15</w:t>
+              <w:t>16</w:t>
             </w:r>
             <w:r>
               <w:rPr>
@@ -5615,7 +5647,7 @@
                 <w:noProof/>
                 <w:webHidden/>
               </w:rPr>
-              <w:t>15</w:t>
+              <w:t>16</w:t>
             </w:r>
             <w:r>
               <w:rPr>
@@ -5701,7 +5733,7 @@
                 <w:noProof/>
                 <w:webHidden/>
               </w:rPr>
-              <w:t>16</w:t>
+              <w:t>17</w:t>
             </w:r>
             <w:r>
               <w:rPr>
@@ -5787,7 +5819,7 @@
                 <w:noProof/>
                 <w:webHidden/>
               </w:rPr>
-              <w:t>16</w:t>
+              <w:t>17</w:t>
             </w:r>
             <w:r>
               <w:rPr>
@@ -5873,7 +5905,7 @@
                 <w:noProof/>
                 <w:webHidden/>
               </w:rPr>
-              <w:t>16</w:t>
+              <w:t>17</w:t>
             </w:r>
             <w:r>
               <w:rPr>
@@ -5959,7 +5991,7 @@
                 <w:noProof/>
                 <w:webHidden/>
               </w:rPr>
-              <w:t>16</w:t>
+              <w:t>17</w:t>
             </w:r>
             <w:r>
               <w:rPr>
@@ -6045,7 +6077,7 @@
                 <w:noProof/>
                 <w:webHidden/>
               </w:rPr>
-              <w:t>16</w:t>
+              <w:t>17</w:t>
             </w:r>
             <w:r>
               <w:rPr>
@@ -6131,7 +6163,7 @@
                 <w:noProof/>
                 <w:webHidden/>
               </w:rPr>
-              <w:t>16</w:t>
+              <w:t>17</w:t>
             </w:r>
             <w:r>
               <w:rPr>
@@ -6217,7 +6249,7 @@
                 <w:noProof/>
                 <w:webHidden/>
               </w:rPr>
-              <w:t>16</w:t>
+              <w:t>17</w:t>
             </w:r>
             <w:r>
               <w:rPr>
@@ -6303,7 +6335,7 @@
                 <w:noProof/>
                 <w:webHidden/>
               </w:rPr>
-              <w:t>16</w:t>
+              <w:t>17</w:t>
             </w:r>
             <w:r>
               <w:rPr>
@@ -6389,7 +6421,7 @@
                 <w:noProof/>
                 <w:webHidden/>
               </w:rPr>
-              <w:t>16</w:t>
+              <w:t>17</w:t>
             </w:r>
             <w:r>
               <w:rPr>
@@ -6475,7 +6507,7 @@
                 <w:noProof/>
                 <w:webHidden/>
               </w:rPr>
-              <w:t>16</w:t>
+              <w:t>17</w:t>
             </w:r>
             <w:r>
               <w:rPr>
@@ -6561,7 +6593,7 @@
                 <w:noProof/>
                 <w:webHidden/>
               </w:rPr>
-              <w:t>16</w:t>
+              <w:t>17</w:t>
             </w:r>
             <w:r>
               <w:rPr>
@@ -6647,7 +6679,7 @@
                 <w:noProof/>
                 <w:webHidden/>
               </w:rPr>
-              <w:t>16</w:t>
+              <w:t>17</w:t>
             </w:r>
             <w:r>
               <w:rPr>
@@ -6733,7 +6765,7 @@
                 <w:noProof/>
                 <w:webHidden/>
               </w:rPr>
-              <w:t>16</w:t>
+              <w:t>17</w:t>
             </w:r>
             <w:r>
               <w:rPr>
@@ -6819,7 +6851,7 @@
                 <w:noProof/>
                 <w:webHidden/>
               </w:rPr>
-              <w:t>16</w:t>
+              <w:t>17</w:t>
             </w:r>
             <w:r>
               <w:rPr>
@@ -6905,7 +6937,7 @@
                 <w:noProof/>
                 <w:webHidden/>
               </w:rPr>
-              <w:t>16</w:t>
+              <w:t>17</w:t>
             </w:r>
             <w:r>
               <w:rPr>
@@ -6991,7 +7023,7 @@
                 <w:noProof/>
                 <w:webHidden/>
               </w:rPr>
-              <w:t>16</w:t>
+              <w:t>17</w:t>
             </w:r>
             <w:r>
               <w:rPr>
@@ -7077,7 +7109,7 @@
                 <w:noProof/>
                 <w:webHidden/>
               </w:rPr>
-              <w:t>16</w:t>
+              <w:t>17</w:t>
             </w:r>
             <w:r>
               <w:rPr>
@@ -7163,7 +7195,7 @@
                 <w:noProof/>
                 <w:webHidden/>
               </w:rPr>
-              <w:t>16</w:t>
+              <w:t>17</w:t>
             </w:r>
             <w:r>
               <w:rPr>
@@ -7249,7 +7281,7 @@
                 <w:noProof/>
                 <w:webHidden/>
               </w:rPr>
-              <w:t>16</w:t>
+              <w:t>17</w:t>
             </w:r>
             <w:r>
               <w:rPr>
@@ -7335,7 +7367,7 @@
                 <w:noProof/>
                 <w:webHidden/>
               </w:rPr>
-              <w:t>16</w:t>
+              <w:t>17</w:t>
             </w:r>
             <w:r>
               <w:rPr>
@@ -7421,7 +7453,7 @@
                 <w:noProof/>
                 <w:webHidden/>
               </w:rPr>
-              <w:t>16</w:t>
+              <w:t>17</w:t>
             </w:r>
             <w:r>
               <w:rPr>
@@ -7507,7 +7539,7 @@
                 <w:noProof/>
                 <w:webHidden/>
               </w:rPr>
-              <w:t>16</w:t>
+              <w:t>17</w:t>
             </w:r>
             <w:r>
               <w:rPr>
@@ -7593,7 +7625,7 @@
                 <w:noProof/>
                 <w:webHidden/>
               </w:rPr>
-              <w:t>17</w:t>
+              <w:t>18</w:t>
             </w:r>
             <w:r>
               <w:rPr>
@@ -7679,7 +7711,7 @@
                 <w:noProof/>
                 <w:webHidden/>
               </w:rPr>
-              <w:t>17</w:t>
+              <w:t>18</w:t>
             </w:r>
             <w:r>
               <w:rPr>
@@ -7765,7 +7797,7 @@
                 <w:noProof/>
                 <w:webHidden/>
               </w:rPr>
-              <w:t>17</w:t>
+              <w:t>18</w:t>
             </w:r>
             <w:r>
               <w:rPr>
@@ -7851,7 +7883,7 @@
                 <w:noProof/>
                 <w:webHidden/>
               </w:rPr>
-              <w:t>17</w:t>
+              <w:t>18</w:t>
             </w:r>
             <w:r>
               <w:rPr>
@@ -7937,7 +7969,7 @@
                 <w:noProof/>
                 <w:webHidden/>
               </w:rPr>
-              <w:t>17</w:t>
+              <w:t>18</w:t>
             </w:r>
             <w:r>
               <w:rPr>
@@ -8023,7 +8055,7 @@
                 <w:noProof/>
                 <w:webHidden/>
               </w:rPr>
-              <w:t>17</w:t>
+              <w:t>18</w:t>
             </w:r>
             <w:r>
               <w:rPr>
@@ -8109,7 +8141,7 @@
                 <w:noProof/>
                 <w:webHidden/>
               </w:rPr>
-              <w:t>17</w:t>
+              <w:t>18</w:t>
             </w:r>
             <w:r>
               <w:rPr>
@@ -8195,7 +8227,7 @@
                 <w:noProof/>
                 <w:webHidden/>
               </w:rPr>
-              <w:t>17</w:t>
+              <w:t>18</w:t>
             </w:r>
             <w:r>
               <w:rPr>
@@ -8281,7 +8313,7 @@
                 <w:noProof/>
                 <w:webHidden/>
               </w:rPr>
-              <w:t>17</w:t>
+              <w:t>18</w:t>
             </w:r>
             <w:r>
               <w:rPr>
@@ -8367,7 +8399,7 @@
                 <w:noProof/>
                 <w:webHidden/>
               </w:rPr>
-              <w:t>17</w:t>
+              <w:t>18</w:t>
             </w:r>
             <w:r>
               <w:rPr>
@@ -8453,7 +8485,7 @@
                 <w:noProof/>
                 <w:webHidden/>
               </w:rPr>
-              <w:t>17</w:t>
+              <w:t>18</w:t>
             </w:r>
             <w:r>
               <w:rPr>
@@ -8539,7 +8571,7 @@
                 <w:noProof/>
                 <w:webHidden/>
               </w:rPr>
-              <w:t>17</w:t>
+              <w:t>18</w:t>
             </w:r>
             <w:r>
               <w:rPr>
@@ -8625,7 +8657,7 @@
                 <w:noProof/>
                 <w:webHidden/>
               </w:rPr>
-              <w:t>17</w:t>
+              <w:t>18</w:t>
             </w:r>
             <w:r>
               <w:rPr>
@@ -8711,7 +8743,7 @@
                 <w:noProof/>
                 <w:webHidden/>
               </w:rPr>
-              <w:t>17</w:t>
+              <w:t>18</w:t>
             </w:r>
             <w:r>
               <w:rPr>
@@ -8797,7 +8829,7 @@
                 <w:noProof/>
                 <w:webHidden/>
               </w:rPr>
-              <w:t>17</w:t>
+              <w:t>18</w:t>
             </w:r>
             <w:r>
               <w:rPr>
@@ -8883,7 +8915,7 @@
                 <w:noProof/>
                 <w:webHidden/>
               </w:rPr>
-              <w:t>17</w:t>
+              <w:t>18</w:t>
             </w:r>
             <w:r>
               <w:rPr>
@@ -8969,7 +9001,7 @@
                 <w:noProof/>
                 <w:webHidden/>
               </w:rPr>
-              <w:t>17</w:t>
+              <w:t>18</w:t>
             </w:r>
             <w:r>
               <w:rPr>
@@ -9001,12 +9033,12 @@
       <w:pPr>
         <w:pStyle w:val="berschrift1"/>
       </w:pPr>
-      <w:bookmarkStart w:id="0" w:name="_Toc405393119"/>
+      <w:bookmarkStart w:id="1" w:name="_Toc405393119"/>
       <w:r>
         <w:lastRenderedPageBreak/>
         <w:t>Einleitung</w:t>
       </w:r>
-      <w:bookmarkEnd w:id="0"/>
+      <w:bookmarkEnd w:id="1"/>
     </w:p>
     <w:p>
       <w:r>
@@ -9030,11 +9062,11 @@
       <w:pPr>
         <w:pStyle w:val="berschrift2"/>
       </w:pPr>
-      <w:bookmarkStart w:id="1" w:name="_Toc405393120"/>
+      <w:bookmarkStart w:id="2" w:name="_Toc405393120"/>
       <w:r>
         <w:t>Ausgangslage</w:t>
       </w:r>
-      <w:bookmarkEnd w:id="1"/>
+      <w:bookmarkEnd w:id="2"/>
     </w:p>
     <w:p>
       <w:pPr>
@@ -9070,11 +9102,11 @@
       <w:pPr>
         <w:pStyle w:val="berschrift2"/>
       </w:pPr>
-      <w:bookmarkStart w:id="2" w:name="_Toc405393121"/>
+      <w:bookmarkStart w:id="3" w:name="_Toc405393121"/>
       <w:r>
         <w:t>Problemstellung</w:t>
       </w:r>
-      <w:bookmarkEnd w:id="2"/>
+      <w:bookmarkEnd w:id="3"/>
     </w:p>
     <w:p>
       <w:pPr>
@@ -9140,31 +9172,31 @@
       <w:pPr>
         <w:pStyle w:val="berschrift2"/>
       </w:pPr>
-      <w:bookmarkStart w:id="3" w:name="_Toc405393122"/>
+      <w:bookmarkStart w:id="4" w:name="_Toc405393122"/>
       <w:r>
         <w:t>Zielsetzung / Aufgabenstellung / Anforderungen</w:t>
       </w:r>
-      <w:bookmarkEnd w:id="3"/>
+      <w:bookmarkEnd w:id="4"/>
     </w:p>
     <w:p>
       <w:pPr>
         <w:pStyle w:val="berschrift3"/>
       </w:pPr>
-      <w:bookmarkStart w:id="4" w:name="_Toc405393123"/>
+      <w:bookmarkStart w:id="5" w:name="_Toc405393123"/>
       <w:r>
         <w:t>Muss Funktionen</w:t>
       </w:r>
-      <w:bookmarkEnd w:id="4"/>
+      <w:bookmarkEnd w:id="5"/>
     </w:p>
     <w:p>
       <w:pPr>
         <w:pStyle w:val="berschrift3"/>
       </w:pPr>
-      <w:bookmarkStart w:id="5" w:name="_Toc405393124"/>
+      <w:bookmarkStart w:id="6" w:name="_Toc405393124"/>
       <w:r>
         <w:t>Wunsch Funktionen</w:t>
       </w:r>
-      <w:bookmarkEnd w:id="5"/>
+      <w:bookmarkEnd w:id="6"/>
     </w:p>
     <w:tbl>
       <w:tblPr>
@@ -9214,21 +9246,7 @@
               <w:rPr>
                 <w:rFonts w:ascii="Segoe UI" w:hAnsi="Segoe UI" w:cs="Segoe UI"/>
               </w:rPr>
-              <w:t xml:space="preserve">Durchsuchen der persönlichen Erinnerungen. Kriterien sind Stichworte, Daten, Status und </w:t>
-            </w:r>
-            <w:proofErr w:type="gramStart"/>
-            <w:r>
-              <w:rPr>
-                <w:rFonts w:ascii="Segoe UI" w:hAnsi="Segoe UI" w:cs="Segoe UI"/>
-              </w:rPr>
-              <w:t>weitere</w:t>
-            </w:r>
-            <w:proofErr w:type="gramEnd"/>
-            <w:r>
-              <w:rPr>
-                <w:rFonts w:ascii="Segoe UI" w:hAnsi="Segoe UI" w:cs="Segoe UI"/>
-              </w:rPr>
-              <w:t>.</w:t>
+              <w:t>Durchsuchen der persönlichen Erinnerungen. Kriterien sind Stichworte, Daten, Status und weitere.</w:t>
             </w:r>
           </w:p>
         </w:tc>
@@ -9277,21 +9295,7 @@
               <w:rPr>
                 <w:rFonts w:ascii="Segoe UI" w:hAnsi="Segoe UI" w:cs="Segoe UI"/>
               </w:rPr>
-              <w:t xml:space="preserve"> der persönlichen Erinnerungen. Kriterien sind Stichworte, Daten, Status und </w:t>
-            </w:r>
-            <w:proofErr w:type="gramStart"/>
-            <w:r>
-              <w:rPr>
-                <w:rFonts w:ascii="Segoe UI" w:hAnsi="Segoe UI" w:cs="Segoe UI"/>
-              </w:rPr>
-              <w:t>weitere</w:t>
-            </w:r>
-            <w:proofErr w:type="gramEnd"/>
-            <w:r>
-              <w:rPr>
-                <w:rFonts w:ascii="Segoe UI" w:hAnsi="Segoe UI" w:cs="Segoe UI"/>
-              </w:rPr>
-              <w:t>.</w:t>
+              <w:t xml:space="preserve"> der persönlichen Erinnerungen. Kriterien sind Stichworte, Daten, Status und weitere.</w:t>
             </w:r>
           </w:p>
         </w:tc>
@@ -9411,62 +9415,62 @@
       <w:pPr>
         <w:pStyle w:val="berschrift1"/>
       </w:pPr>
-      <w:bookmarkStart w:id="6" w:name="_Toc405393125"/>
+      <w:bookmarkStart w:id="7" w:name="_Toc405393125"/>
       <w:r>
         <w:lastRenderedPageBreak/>
         <w:t>Grundlagen</w:t>
       </w:r>
-      <w:bookmarkEnd w:id="6"/>
+      <w:bookmarkEnd w:id="7"/>
     </w:p>
     <w:p>
       <w:pPr>
         <w:pStyle w:val="berschrift2"/>
       </w:pPr>
-      <w:bookmarkStart w:id="7" w:name="_Toc405393126"/>
+      <w:bookmarkStart w:id="8" w:name="_Toc405393126"/>
       <w:r>
         <w:t>Exportformat</w:t>
       </w:r>
-      <w:bookmarkEnd w:id="7"/>
+      <w:bookmarkEnd w:id="8"/>
     </w:p>
     <w:p>
       <w:pPr>
         <w:pStyle w:val="berschrift3"/>
       </w:pPr>
-      <w:bookmarkStart w:id="8" w:name="_Toc405393127"/>
+      <w:bookmarkStart w:id="9" w:name="_Toc405393127"/>
       <w:r>
         <w:t>PDF</w:t>
       </w:r>
-      <w:bookmarkEnd w:id="8"/>
+      <w:bookmarkEnd w:id="9"/>
     </w:p>
     <w:p>
       <w:pPr>
         <w:pStyle w:val="berschrift3"/>
       </w:pPr>
-      <w:bookmarkStart w:id="9" w:name="_Toc405393128"/>
+      <w:bookmarkStart w:id="10" w:name="_Toc405393128"/>
       <w:r>
         <w:t>HTML</w:t>
       </w:r>
-      <w:bookmarkEnd w:id="9"/>
+      <w:bookmarkEnd w:id="10"/>
     </w:p>
     <w:p>
       <w:pPr>
         <w:pStyle w:val="berschrift2"/>
       </w:pPr>
-      <w:bookmarkStart w:id="10" w:name="_Toc405393129"/>
+      <w:bookmarkStart w:id="11" w:name="_Toc405393129"/>
       <w:r>
         <w:t>Kryptographie</w:t>
       </w:r>
-      <w:bookmarkEnd w:id="10"/>
+      <w:bookmarkEnd w:id="11"/>
     </w:p>
     <w:p>
       <w:pPr>
         <w:pStyle w:val="berschrift3"/>
       </w:pPr>
-      <w:bookmarkStart w:id="11" w:name="_Toc405393130"/>
+      <w:bookmarkStart w:id="12" w:name="_Toc405393130"/>
       <w:r>
         <w:t>Verschlüsselung</w:t>
       </w:r>
-      <w:bookmarkEnd w:id="11"/>
+      <w:bookmarkEnd w:id="12"/>
     </w:p>
     <w:p>
       <w:r>
@@ -9495,15 +9499,7 @@
     </w:p>
     <w:p>
       <w:r>
-        <w:t xml:space="preserve">AES wurde im Jahre 2001 offiziell publiziert und ist der momentane Standard bei der „Secret Key“ Verschlüsselung. AES </w:t>
-      </w:r>
-      <w:proofErr w:type="gramStart"/>
-      <w:r>
-        <w:t>verschlüsselt</w:t>
-      </w:r>
-      <w:proofErr w:type="gramEnd"/>
-      <w:r>
-        <w:t xml:space="preserve"> den gegebenen Input nicht als Ganzes, sondern unterteil</w:t>
+        <w:t>AES wurde im Jahre 2001 offiziell publiziert und ist der momentane Standard bei der „Secret Key“ Verschlüsselung. AES verschlüsselt den gegebenen Input nicht als Ganzes, sondern unterteil</w:t>
       </w:r>
       <w:r>
         <w:t>t</w:t>
@@ -9550,7 +9546,7 @@
                     <pic:cNvPicPr/>
                   </pic:nvPicPr>
                   <pic:blipFill>
-                    <a:blip r:embed="rId9">
+                    <a:blip r:embed="rId11">
                       <a:extLst>
                         <a:ext uri="{28A0092B-C50C-407E-A947-70E740481C1C}">
                           <a14:useLocalDpi xmlns:a14="http://schemas.microsoft.com/office/drawing/2010/main" val="0"/>
@@ -9640,7 +9636,7 @@
             <w:r>
               <w:rPr>
                 <w:noProof/>
-                <w:lang w:val="de-CH" w:eastAsia="de-CH"/>
+                <w:lang w:eastAsia="de-CH"/>
               </w:rPr>
               <w:drawing>
                 <wp:inline distT="0" distB="0" distL="0" distR="0" wp14:anchorId="3BC00C1E" wp14:editId="519DBE54">
@@ -9660,7 +9656,7 @@
                           </pic:cNvPicPr>
                         </pic:nvPicPr>
                         <pic:blipFill>
-                          <a:blip r:embed="rId10" cstate="print">
+                          <a:blip r:embed="rId12" cstate="print">
                             <a:extLst>
                               <a:ext uri="{28A0092B-C50C-407E-A947-70E740481C1C}">
                                 <a14:useLocalDpi xmlns:a14="http://schemas.microsoft.com/office/drawing/2010/main" val="0"/>
@@ -9751,7 +9747,7 @@
             <w:r>
               <w:rPr>
                 <w:noProof/>
-                <w:lang w:val="de-CH" w:eastAsia="de-CH"/>
+                <w:lang w:eastAsia="de-CH"/>
               </w:rPr>
               <w:drawing>
                 <wp:inline distT="0" distB="0" distL="0" distR="0" wp14:anchorId="0C96D248" wp14:editId="110DD6E7">
@@ -9771,7 +9767,7 @@
                           </pic:cNvPicPr>
                         </pic:nvPicPr>
                         <pic:blipFill>
-                          <a:blip r:embed="rId11" cstate="print">
+                          <a:blip r:embed="rId13" cstate="print">
                             <a:extLst>
                               <a:ext uri="{28A0092B-C50C-407E-A947-70E740481C1C}">
                                 <a14:useLocalDpi xmlns:a14="http://schemas.microsoft.com/office/drawing/2010/main" val="0"/>
@@ -9940,7 +9936,7 @@
                     <pic:cNvPicPr/>
                   </pic:nvPicPr>
                   <pic:blipFill>
-                    <a:blip r:embed="rId12">
+                    <a:blip r:embed="rId14">
                       <a:extLst>
                         <a:ext uri="{28A0092B-C50C-407E-A947-70E740481C1C}">
                           <a14:useLocalDpi xmlns:a14="http://schemas.microsoft.com/office/drawing/2010/main" val="0"/>
@@ -9989,26 +9985,18 @@
     </w:p>
     <w:p>
       <w:r>
-        <w:t xml:space="preserve">User 2 Verschlüsselt seine Nachricht an User 1 mittels dem frei Verfügbaren Public Key von User 1 und überträgt anschliessend die verschlüsselte Nachricht an den Empfänger. User 1 kann nun die Nachricht mit </w:t>
-      </w:r>
-      <w:proofErr w:type="gramStart"/>
-      <w:r>
-        <w:t>seinem Private</w:t>
-      </w:r>
-      <w:proofErr w:type="gramEnd"/>
-      <w:r>
-        <w:t xml:space="preserve"> Key entschlüsseln und die Originalnachricht lesen. </w:t>
+        <w:t xml:space="preserve">User 2 Verschlüsselt seine Nachricht an User 1 mittels dem frei Verfügbaren Public Key von User 1 und überträgt anschliessend die verschlüsselte Nachricht an den Empfänger. User 1 kann nun die Nachricht mit seinem Private Key entschlüsseln und die Originalnachricht lesen. </w:t>
       </w:r>
     </w:p>
     <w:p>
       <w:pPr>
         <w:pStyle w:val="berschrift3"/>
       </w:pPr>
-      <w:bookmarkStart w:id="12" w:name="_Toc405393131"/>
+      <w:bookmarkStart w:id="13" w:name="_Toc405393131"/>
       <w:r>
         <w:t>Passwort Hashing</w:t>
       </w:r>
-      <w:bookmarkEnd w:id="12"/>
+      <w:bookmarkEnd w:id="13"/>
     </w:p>
     <w:p>
       <w:r>
@@ -10048,15 +10036,7 @@
         </w:numPr>
       </w:pPr>
       <w:r>
-        <w:t xml:space="preserve">Collision free: Es muss praktisch unmöglich sein, zwei Nachrichten zu finden, welche </w:t>
-      </w:r>
-      <w:proofErr w:type="gramStart"/>
-      <w:r>
-        <w:t>den selben</w:t>
-      </w:r>
-      <w:proofErr w:type="gramEnd"/>
-      <w:r>
-        <w:t xml:space="preserve"> Hash produzieren.</w:t>
+        <w:t>Collision free: Es muss praktisch unmöglich sein, zwei Nachrichten zu finden, welche den selben Hash produzieren.</w:t>
       </w:r>
     </w:p>
     <w:p>
@@ -10156,134 +10136,419 @@
       <w:pPr>
         <w:pStyle w:val="berschrift3"/>
       </w:pPr>
-      <w:bookmarkStart w:id="13" w:name="_Toc405393132"/>
+      <w:bookmarkStart w:id="14" w:name="_Toc405393132"/>
       <w:r>
         <w:t>INI</w:t>
       </w:r>
-      <w:bookmarkEnd w:id="13"/>
+      <w:bookmarkEnd w:id="14"/>
     </w:p>
     <w:p>
       <w:pPr>
         <w:pStyle w:val="berschrift3"/>
       </w:pPr>
-      <w:bookmarkStart w:id="14" w:name="_Toc405393133"/>
+      <w:bookmarkStart w:id="15" w:name="_Toc405393133"/>
       <w:r>
         <w:t>XML</w:t>
       </w:r>
-      <w:bookmarkEnd w:id="14"/>
+      <w:bookmarkEnd w:id="15"/>
     </w:p>
     <w:p>
       <w:pPr>
         <w:pStyle w:val="berschrift2"/>
       </w:pPr>
-      <w:bookmarkStart w:id="15" w:name="_Toc405393134"/>
+      <w:bookmarkStart w:id="16" w:name="_Toc405393134"/>
       <w:r>
         <w:t>Import</w:t>
       </w:r>
-      <w:bookmarkEnd w:id="15"/>
+      <w:bookmarkEnd w:id="16"/>
     </w:p>
     <w:p>
       <w:pPr>
         <w:pStyle w:val="berschrift3"/>
       </w:pPr>
-      <w:bookmarkStart w:id="16" w:name="_Toc405393135"/>
+      <w:bookmarkStart w:id="17" w:name="_Toc405393135"/>
       <w:r>
         <w:t>XML</w:t>
       </w:r>
-      <w:bookmarkEnd w:id="16"/>
+      <w:bookmarkEnd w:id="17"/>
     </w:p>
     <w:p>
       <w:pPr>
         <w:pStyle w:val="berschrift3"/>
       </w:pPr>
-      <w:bookmarkStart w:id="17" w:name="_Toc405393136"/>
+      <w:bookmarkStart w:id="18" w:name="_Toc405393136"/>
       <w:r>
         <w:t>Open Office</w:t>
       </w:r>
-      <w:bookmarkEnd w:id="17"/>
+      <w:bookmarkEnd w:id="18"/>
     </w:p>
     <w:p>
       <w:pPr>
         <w:pStyle w:val="berschrift3"/>
       </w:pPr>
-      <w:bookmarkStart w:id="18" w:name="_Toc405393137"/>
+      <w:bookmarkStart w:id="19" w:name="_Toc405393137"/>
       <w:r>
         <w:t>Word</w:t>
       </w:r>
-      <w:bookmarkEnd w:id="18"/>
+      <w:bookmarkEnd w:id="19"/>
     </w:p>
     <w:p>
       <w:pPr>
         <w:pStyle w:val="berschrift3"/>
       </w:pPr>
-      <w:bookmarkStart w:id="19" w:name="_Toc405393138"/>
+      <w:bookmarkStart w:id="20" w:name="_Toc405393138"/>
       <w:r>
         <w:t>HTML</w:t>
       </w:r>
-      <w:bookmarkEnd w:id="19"/>
+      <w:bookmarkEnd w:id="20"/>
     </w:p>
     <w:p>
       <w:pPr>
         <w:pStyle w:val="berschrift2"/>
       </w:pPr>
-      <w:bookmarkStart w:id="20" w:name="_Toc405393139"/>
+      <w:bookmarkStart w:id="21" w:name="_Toc405393139"/>
       <w:r>
         <w:t>Digitale Manipulationsmöglichkeiten</w:t>
       </w:r>
-      <w:bookmarkEnd w:id="20"/>
+      <w:bookmarkEnd w:id="21"/>
+    </w:p>
+    <w:p>
+      <w:r>
+        <w:t>Sobald Prüfungen in digitaler Form abgelegt werden können, gibt es immer Bedenken betreffend Manipulationsmöglichkeiten während bzw. an der Prüfung.</w:t>
+      </w:r>
+      <w:r>
+        <w:t xml:space="preserve"> Nachfolgend sind die möglichen Manipulationen aufge</w:t>
+      </w:r>
+      <w:r>
+        <w:t>listet, die bei Prüfungen auf e</w:t>
+      </w:r>
+      <w:r>
+        <w:t>Book Readern auftreten könnten.</w:t>
+      </w:r>
+      <w:r>
+        <w:t xml:space="preserve"> </w:t>
+      </w:r>
     </w:p>
     <w:p>
       <w:pPr>
         <w:pStyle w:val="berschrift3"/>
       </w:pPr>
-      <w:bookmarkStart w:id="21" w:name="_Toc405393140"/>
+      <w:bookmarkStart w:id="22" w:name="_Toc405393140"/>
+      <w:r>
+        <w:t>Korrekte Antwort auslesen</w:t>
+      </w:r>
+    </w:p>
+    <w:p>
+      <w:r>
+        <w:t>Für die Korrektur der Antworten sind bereits die korrekten Antworten irgendwo in der Prüfung gespeichert, wenn auch nicht sichtbar für den Prüfungsteilnehmer. Es wäre also mit genügend Fachwissen möglich, diese auszulesen und somit die Prüfung vollständig korrekt zu beantworten.</w:t>
+      </w:r>
+    </w:p>
+    <w:p>
+      <w:pPr>
+        <w:pStyle w:val="berschrift3"/>
+      </w:pPr>
       <w:r>
         <w:t>Zeit</w:t>
       </w:r>
-      <w:bookmarkEnd w:id="21"/>
+      <w:bookmarkEnd w:id="22"/>
+    </w:p>
+    <w:p>
+      <w:r>
+        <w:t>Die Restzeit der Prüfung wird digital berechnet. Falls es nun möglich wäre die Zeit zu manipulieren, könnte sich ein Teilnehmer eine grössere Zeitspanne für die Prüfung ermöglichen. Um dies zu realisieren wären folgende zwei Szenarien möglich:</w:t>
+      </w:r>
+    </w:p>
+    <w:p>
+      <w:pPr>
+        <w:pStyle w:val="berschrift4"/>
+      </w:pPr>
+      <w:r>
+        <w:t>Manipulation der geräteinternen Uhr</w:t>
+      </w:r>
+    </w:p>
+    <w:p>
+      <w:r>
+        <w:t xml:space="preserve">Angenommen </w:t>
+      </w:r>
+      <w:r>
+        <w:t>die Zeitspanne bis zum Ende der Prüfung</w:t>
+      </w:r>
+      <w:r>
+        <w:t xml:space="preserve"> berechnet sich mittels</w:t>
+      </w:r>
+      <w:r>
+        <w:t xml:space="preserve"> folgender Formel:</w:t>
+      </w:r>
+    </w:p>
+    <w:p>
+      <w:pPr>
+        <w:rPr>
+          <w:rFonts w:eastAsiaTheme="minorEastAsia"/>
+        </w:rPr>
+      </w:pPr>
+      <m:oMathPara>
+        <m:oMath>
+          <m:d>
+            <m:dPr>
+              <m:ctrlPr>
+                <w:rPr>
+                  <w:rFonts w:ascii="Cambria Math" w:eastAsiaTheme="minorEastAsia" w:hAnsi="Cambria Math"/>
+                  <w:i/>
+                </w:rPr>
+              </m:ctrlPr>
+            </m:dPr>
+            <m:e>
+              <m:r>
+                <w:rPr>
+                  <w:rFonts w:ascii="Cambria Math" w:hAnsi="Cambria Math"/>
+                </w:rPr>
+                <m:t>Startzeit+Prüfungsdauer</m:t>
+              </m:r>
+              <m:ctrlPr>
+                <w:rPr>
+                  <w:rFonts w:ascii="Cambria Math" w:hAnsi="Cambria Math"/>
+                  <w:i/>
+                </w:rPr>
+              </m:ctrlPr>
+            </m:e>
+          </m:d>
+          <m:r>
+            <w:rPr>
+              <w:rFonts w:ascii="Cambria Math" w:hAnsi="Cambria Math"/>
+            </w:rPr>
+            <m:t xml:space="preserve">-aktuelle Uhrzeit </m:t>
+          </m:r>
+        </m:oMath>
+      </m:oMathPara>
+    </w:p>
+    <w:p>
+      <w:r>
+        <w:t>Dann wäre es möglich, nach dem Starten der Prüfung, die interne Uhr um eine gewisse Zeitspanne zurückzusetzen um dem Kandidat mehr Zeit für die Prüfung zu generieren.</w:t>
+      </w:r>
+    </w:p>
+    <w:p>
+      <w:pPr>
+        <w:pStyle w:val="berschrift4"/>
+      </w:pPr>
+      <w:r>
+        <w:t>Verlangsamung der Zeit</w:t>
+      </w:r>
+      <w:r>
+        <w:t xml:space="preserve"> </w:t>
+      </w:r>
+    </w:p>
+    <w:p>
+      <w:r>
+        <w:t xml:space="preserve">Um die Zeitmanipulation besser zu tarnen, könnte in regelmässigen Abständen, die Zeit um ein paar Millisekunden zurückgesetzt werden. Angenommen, man würde alle 10ms die Zeitrechnung um 5ms </w:t>
+      </w:r>
+      <w:r>
+        <w:t>zurücksetzen</w:t>
+      </w:r>
+      <w:r>
+        <w:t xml:space="preserve">, dann würde eine Sekunde der Systemuhr plötzlich zwei reale Sekunden dauern. Der Kandidat hätte also die doppelte Zeitspanne zum </w:t>
+      </w:r>
+      <w:r>
+        <w:t>Lösen</w:t>
+      </w:r>
+      <w:r>
+        <w:t xml:space="preserve"> der Prüfung zur </w:t>
+      </w:r>
+      <w:r>
+        <w:t>Verfügung</w:t>
+      </w:r>
+      <w:r>
+        <w:t>.</w:t>
+      </w:r>
     </w:p>
     <w:p>
       <w:pPr>
         <w:pStyle w:val="berschrift3"/>
       </w:pPr>
-      <w:bookmarkStart w:id="22" w:name="_Toc405393141"/>
-      <w:r>
+      <w:bookmarkStart w:id="23" w:name="_Toc405393141"/>
+      <w:r>
+        <w:lastRenderedPageBreak/>
         <w:t>Internet Zugriff</w:t>
       </w:r>
-      <w:bookmarkEnd w:id="22"/>
+      <w:bookmarkEnd w:id="23"/>
+    </w:p>
+    <w:p>
+      <w:r>
+        <w:t>Dadurch dass fast alle Geräte heutzutage mit Wireless Modulen ausgestattet sind, wäre es möglich, während der Prüfung im Internet nach Lösungen der Prüfungsfragen zu suchen.</w:t>
+      </w:r>
     </w:p>
     <w:p>
       <w:pPr>
         <w:pStyle w:val="berschrift3"/>
       </w:pPr>
-      <w:bookmarkStart w:id="23" w:name="_Toc405393142"/>
+      <w:bookmarkStart w:id="24" w:name="_Toc405393142"/>
       <w:r>
         <w:t>Prüfungsinterne Kommunikation</w:t>
       </w:r>
-      <w:bookmarkEnd w:id="23"/>
-    </w:p>
+      <w:bookmarkEnd w:id="24"/>
+    </w:p>
+    <w:p>
+      <w:r>
+        <w:t>Sobald technische Geräte mit Kommunikationsfunktionen ausgestattet sind, können diese auch missbraucht werden. Probanden hätten somit die Möglichkeit, während der Prüfung untereinander zu kommunizieren. Aktuelle</w:t>
+      </w:r>
+      <w:r>
+        <w:t xml:space="preserve"> eBook </w:t>
+      </w:r>
+      <w:r>
+        <w:t xml:space="preserve">Reader </w:t>
+      </w:r>
+      <w:r>
+        <w:t>könnten</w:t>
+      </w:r>
+      <w:r>
+        <w:t xml:space="preserve"> folgende Kommunikationsmodule verbaut</w:t>
+      </w:r>
+      <w:r>
+        <w:t xml:space="preserve"> haben</w:t>
+      </w:r>
+      <w:r>
+        <w:t>:</w:t>
+      </w:r>
+    </w:p>
+    <w:p>
+      <w:pPr>
+        <w:pStyle w:val="berschrift4"/>
+      </w:pPr>
+      <w:r>
+        <w:t>Wireless LAN</w:t>
+      </w:r>
+    </w:p>
+    <w:p>
+      <w:r>
+        <w:t>Auch wenn der Prüfungsraum gegen jegliche Wirelessstrahlung von aussen abgeschirmt wäre, wäre es trotzdem möglich, dass intern Ad-Hoc Netzwerke erstellt würden. Ein Teilnehmer könnte ein solches erstellen und die anderen Probanden könnten diesem beitreten und darüber kommunizieren.</w:t>
+      </w:r>
+    </w:p>
+    <w:p>
+      <w:pPr>
+        <w:pStyle w:val="berschrift4"/>
+      </w:pPr>
+      <w:r>
+        <w:t>Bluetooth Modul</w:t>
+      </w:r>
+    </w:p>
+    <w:p>
+      <w:r>
+        <w:t>Mittels Bluetooth sind Datenverbindungen zwischen zwei Endgeräten möglich. Somit könnten Kandidaten durch einschalten von Bluetooth miteinander Daten austauschen / miteinander kommunizieren.</w:t>
+      </w:r>
+    </w:p>
+    <w:p>
+      <w:pPr>
+        <w:pStyle w:val="berschrift2"/>
+      </w:pPr>
+      <w:r>
+        <w:t>eBook</w:t>
+      </w:r>
+      <w:r>
+        <w:t xml:space="preserve"> </w:t>
+      </w:r>
+      <w:r>
+        <w:t>Reader</w:t>
+      </w:r>
+    </w:p>
+    <w:p>
+      <w:r>
+        <w:t xml:space="preserve">Als </w:t>
+      </w:r>
+      <w:r>
+        <w:t>eBook</w:t>
+      </w:r>
+      <w:r>
+        <w:t xml:space="preserve"> </w:t>
+      </w:r>
+      <w:r>
+        <w:t xml:space="preserve">Reader werden Tablets bezeichnet, welche primär zum lesen von Büchern optimiert wurden. Das bedeutet, dass der Fokus auf lange Akkulaufzeit und angenehmem lesen von Inhalten auf dem Bildschirm liegt. Um eine lange Akkulaufzeit zu erreichen, werden oft eher langsame Komponenten verbaut und es werden eingeschränkte, speziell angepasste Betriebssysteme verwendet. </w:t>
+      </w:r>
+      <w:r>
+        <w:t>Es wird</w:t>
+      </w:r>
+      <w:r>
+        <w:t xml:space="preserve"> nachfolgend generell</w:t>
+      </w:r>
+      <w:r>
+        <w:t xml:space="preserve"> davon ausgegangen, dass eBook </w:t>
+      </w:r>
+      <w:r>
+        <w:t>Reader kein voll funktionsfähiges Android OS besitzen. Solchen Geräte unterscheiden sich</w:t>
+      </w:r>
+      <w:r>
+        <w:t xml:space="preserve"> kaum</w:t>
+      </w:r>
+      <w:r>
+        <w:t xml:space="preserve"> mehr von Tablets und würden als solche angesehen.</w:t>
+      </w:r>
+    </w:p>
+    <w:p>
+      <w:pPr>
+        <w:pStyle w:val="berschrift3"/>
+      </w:pPr>
+      <w:r>
+        <w:t>Einschränken gegenüber Tablets</w:t>
+      </w:r>
+    </w:p>
+    <w:p>
+      <w:pPr>
+        <w:pStyle w:val="berschrift4"/>
+      </w:pPr>
+      <w:r>
+        <w:t>Betriebssystem</w:t>
+      </w:r>
+    </w:p>
+    <w:p/>
+    <w:p>
+      <w:pPr>
+        <w:pStyle w:val="berschrift4"/>
+      </w:pPr>
+      <w:r>
+        <w:t>CPU / GPU Geschwindigkeit</w:t>
+      </w:r>
+    </w:p>
+    <w:p/>
+    <w:p>
+      <w:pPr>
+        <w:pStyle w:val="berschrift4"/>
+      </w:pPr>
+      <w:r>
+        <w:t>Display</w:t>
+      </w:r>
+      <w:r>
+        <w:t>technik</w:t>
+      </w:r>
+    </w:p>
+    <w:p/>
+    <w:p>
+      <w:pPr>
+        <w:pStyle w:val="berschrift4"/>
+      </w:pPr>
+      <w:r>
+        <w:t>Displaygrösse</w:t>
+      </w:r>
+    </w:p>
+    <w:p/>
     <w:p>
       <w:pPr>
         <w:pStyle w:val="berschrift1"/>
       </w:pPr>
-      <w:bookmarkStart w:id="24" w:name="_Toc405393143"/>
+      <w:bookmarkStart w:id="25" w:name="_Toc405393143"/>
       <w:r>
         <w:t>A</w:t>
       </w:r>
       <w:r>
         <w:t>nalyse</w:t>
       </w:r>
-      <w:bookmarkEnd w:id="24"/>
+      <w:bookmarkEnd w:id="25"/>
     </w:p>
     <w:p>
       <w:pPr>
         <w:pStyle w:val="berschrift2"/>
       </w:pPr>
-      <w:bookmarkStart w:id="25" w:name="_Toc405393144"/>
+      <w:bookmarkStart w:id="26" w:name="_Toc405393144"/>
       <w:r>
         <w:t>Anwendungsfälle</w:t>
       </w:r>
-      <w:bookmarkEnd w:id="25"/>
+      <w:bookmarkEnd w:id="26"/>
     </w:p>
     <w:p>
       <w:r>
@@ -10297,115 +10562,115 @@
       <w:pPr>
         <w:pStyle w:val="berschrift3"/>
       </w:pPr>
-      <w:bookmarkStart w:id="26" w:name="_Toc405393145"/>
+      <w:bookmarkStart w:id="27" w:name="_Toc405393145"/>
       <w:r>
         <w:lastRenderedPageBreak/>
         <w:t>Übersicht</w:t>
       </w:r>
-      <w:bookmarkEnd w:id="26"/>
+      <w:bookmarkEnd w:id="27"/>
     </w:p>
     <w:p>
       <w:pPr>
         <w:pStyle w:val="berschrift3"/>
       </w:pPr>
-      <w:bookmarkStart w:id="27" w:name="_Toc405393146"/>
+      <w:bookmarkStart w:id="28" w:name="_Toc405393146"/>
       <w:r>
         <w:t>Akteure</w:t>
       </w:r>
-      <w:bookmarkEnd w:id="27"/>
+      <w:bookmarkEnd w:id="28"/>
     </w:p>
     <w:p>
       <w:pPr>
         <w:pStyle w:val="berschrift3"/>
       </w:pPr>
-      <w:bookmarkStart w:id="28" w:name="_Toc405393147"/>
+      <w:bookmarkStart w:id="29" w:name="_Toc405393147"/>
       <w:r>
         <w:t>AF01…</w:t>
       </w:r>
-      <w:bookmarkEnd w:id="28"/>
+      <w:bookmarkEnd w:id="29"/>
     </w:p>
     <w:p>
       <w:pPr>
         <w:pStyle w:val="berschrift2"/>
       </w:pPr>
-      <w:bookmarkStart w:id="29" w:name="_Toc405393148"/>
+      <w:bookmarkStart w:id="30" w:name="_Toc405393148"/>
       <w:r>
         <w:t>Nichtfunktionale Anforderungen</w:t>
       </w:r>
-      <w:bookmarkEnd w:id="29"/>
+      <w:bookmarkEnd w:id="30"/>
     </w:p>
     <w:p>
       <w:pPr>
         <w:pStyle w:val="berschrift3"/>
       </w:pPr>
-      <w:bookmarkStart w:id="30" w:name="_Toc405393149"/>
+      <w:bookmarkStart w:id="31" w:name="_Toc405393149"/>
       <w:r>
         <w:t>NFA01..</w:t>
       </w:r>
-      <w:bookmarkEnd w:id="30"/>
+      <w:bookmarkEnd w:id="31"/>
     </w:p>
     <w:p>
       <w:pPr>
         <w:pStyle w:val="berschrift1"/>
       </w:pPr>
-      <w:bookmarkStart w:id="31" w:name="_Toc405393150"/>
+      <w:bookmarkStart w:id="32" w:name="_Toc405393150"/>
       <w:r>
         <w:t>Konzept</w:t>
       </w:r>
-      <w:bookmarkEnd w:id="31"/>
+      <w:bookmarkEnd w:id="32"/>
     </w:p>
     <w:p>
       <w:pPr>
         <w:pStyle w:val="berschrift2"/>
       </w:pPr>
-      <w:bookmarkStart w:id="32" w:name="_Toc405393151"/>
+      <w:bookmarkStart w:id="33" w:name="_Toc405393151"/>
       <w:r>
         <w:t>H</w:t>
       </w:r>
       <w:r>
         <w:t>igh-Level</w:t>
       </w:r>
-      <w:bookmarkEnd w:id="32"/>
+      <w:bookmarkEnd w:id="33"/>
     </w:p>
     <w:p>
       <w:pPr>
         <w:pStyle w:val="berschrift3"/>
       </w:pPr>
-      <w:bookmarkStart w:id="33" w:name="_Toc405393152"/>
+      <w:bookmarkStart w:id="34" w:name="_Toc405393152"/>
       <w:r>
         <w:t>Domänenmodell</w:t>
       </w:r>
-      <w:bookmarkEnd w:id="33"/>
+      <w:bookmarkEnd w:id="34"/>
     </w:p>
     <w:p>
       <w:pPr>
         <w:pStyle w:val="berschrift2"/>
       </w:pPr>
-      <w:bookmarkStart w:id="34" w:name="_Toc405393153"/>
+      <w:bookmarkStart w:id="35" w:name="_Toc405393153"/>
       <w:r>
         <w:t>Export</w:t>
       </w:r>
-      <w:bookmarkEnd w:id="34"/>
+      <w:bookmarkEnd w:id="35"/>
     </w:p>
     <w:p>
       <w:pPr>
         <w:pStyle w:val="berschrift3"/>
       </w:pPr>
-      <w:bookmarkStart w:id="35" w:name="_Toc405393154"/>
+      <w:bookmarkStart w:id="36" w:name="_Toc405393154"/>
       <w:r>
         <w:t>Vergleichsmatrix</w:t>
       </w:r>
-      <w:bookmarkEnd w:id="35"/>
+      <w:bookmarkEnd w:id="36"/>
     </w:p>
     <w:p>
       <w:pPr>
         <w:pStyle w:val="berschrift3"/>
       </w:pPr>
-      <w:bookmarkStart w:id="36" w:name="_Toc405393155"/>
+      <w:bookmarkStart w:id="37" w:name="_Toc405393155"/>
       <w:r>
         <w:t>Entscheid</w:t>
       </w:r>
-      <w:bookmarkEnd w:id="36"/>
+      <w:bookmarkEnd w:id="37"/>
     </w:p>
     <w:p>
       <w:r>
@@ -10416,22 +10681,22 @@
       <w:pPr>
         <w:pStyle w:val="berschrift2"/>
       </w:pPr>
-      <w:bookmarkStart w:id="37" w:name="_Toc405393156"/>
+      <w:bookmarkStart w:id="38" w:name="_Toc405393156"/>
       <w:r>
         <w:lastRenderedPageBreak/>
         <w:t>Kryptographie</w:t>
       </w:r>
-      <w:bookmarkEnd w:id="37"/>
+      <w:bookmarkEnd w:id="38"/>
     </w:p>
     <w:p>
       <w:pPr>
         <w:pStyle w:val="berschrift3"/>
       </w:pPr>
-      <w:bookmarkStart w:id="38" w:name="_Toc405393157"/>
+      <w:bookmarkStart w:id="39" w:name="_Toc405393157"/>
       <w:r>
         <w:t>Verschlüsselung</w:t>
       </w:r>
-      <w:bookmarkEnd w:id="38"/>
+      <w:bookmarkEnd w:id="39"/>
     </w:p>
     <w:p>
       <w:pPr>
@@ -10500,7 +10765,7 @@
                     </pic:cNvPicPr>
                   </pic:nvPicPr>
                   <pic:blipFill>
-                    <a:blip r:embed="rId13">
+                    <a:blip r:embed="rId15">
                       <a:extLst>
                         <a:ext uri="{28A0092B-C50C-407E-A947-70E740481C1C}">
                           <a14:useLocalDpi xmlns:a14="http://schemas.microsoft.com/office/drawing/2010/main" val="0"/>
@@ -10571,8 +10836,6 @@
       <w:r>
         <w:t xml:space="preserve">Für jeden Student wird ein individuelles Passwort generiert. Dieses setzt sich aus folgenden Komponenten zusammen: </w:t>
       </w:r>
-      <w:bookmarkStart w:id="39" w:name="_GoBack"/>
-      <w:bookmarkEnd w:id="39"/>
     </w:p>
     <w:p>
       <w:pPr>
@@ -10680,15 +10943,7 @@
         <w:fldChar w:fldCharType="end"/>
       </w:r>
       <w:r>
-        <w:t xml:space="preserve">, Passwort hashing). Mit dem resultierenden Hash (256 Bit) und einem zufälligen IV (Initialisierungsvektor) wird nun der Masterkey mittels AES verschlüsselt. Der Masterkey setzt sich aus </w:t>
-      </w:r>
-      <w:proofErr w:type="gramStart"/>
-      <w:r>
-        <w:t>einer zufälligen, 256 Bit</w:t>
-      </w:r>
-      <w:proofErr w:type="gramEnd"/>
-      <w:r>
-        <w:t xml:space="preserve"> langen Zeichenkette zusammen. Dieser wird dazu verwendet, um die Prüfungsdaten (Fragen, Prüfungszeitraum und Prüfungsdauer) zu verschlüsseln.</w:t>
+        <w:t>, Passwort hashing). Mit dem resultierenden Hash (256 Bit) und einem zufälligen IV (Initialisierungsvektor) wird nun der Masterkey mittels AES verschlüsselt. Der Masterkey setzt sich aus einer zufälligen, 256 Bit langen Zeichenkette zusammen. Dieser wird dazu verwendet, um die Prüfungsdaten (Fragen, Prüfungszeitraum und Prüfungsdauer) zu verschlüsseln.</w:t>
       </w:r>
     </w:p>
     <w:p>
@@ -10726,7 +10981,7 @@
                     <pic:cNvPicPr/>
                   </pic:nvPicPr>
                   <pic:blipFill>
-                    <a:blip r:embed="rId14">
+                    <a:blip r:embed="rId16">
                       <a:extLst>
                         <a:ext uri="{28A0092B-C50C-407E-A947-70E740481C1C}">
                           <a14:useLocalDpi xmlns:a14="http://schemas.microsoft.com/office/drawing/2010/main" val="0"/>
@@ -11272,7 +11527,16 @@
     </w:p>
     <w:p>
       <w:r>
-        <w:t>Lauffähig auf EBook und Tablet =&gt; bilder bla bla</w:t>
+        <w:t>Lauffähig auf e</w:t>
+      </w:r>
+      <w:r>
+        <w:t>Book</w:t>
+      </w:r>
+      <w:r>
+        <w:t>-Reader</w:t>
+      </w:r>
+      <w:r>
+        <w:t xml:space="preserve"> und Tablet =&gt; bilder bla bla</w:t>
       </w:r>
     </w:p>
     <w:p>
@@ -11546,6 +11810,7 @@
       <w:r>
         <w:t xml:space="preserve"> </w:t>
       </w:r>
+      <w:bookmarkEnd w:id="0"/>
     </w:p>
     <w:sectPr>
       <w:pgSz w:w="11906" w:h="16838"/>
@@ -15027,7 +15292,576 @@
       <w:szCs w:val="18"/>
     </w:rPr>
   </w:style>
+  <w:style w:type="character" w:styleId="Platzhaltertext">
+    <w:name w:val="Placeholder Text"/>
+    <w:basedOn w:val="Absatz-Standardschriftart"/>
+    <w:uiPriority w:val="99"/>
+    <w:semiHidden/>
+    <w:rsid w:val="00354C17"/>
+    <w:rPr>
+      <w:color w:val="808080"/>
+    </w:rPr>
+  </w:style>
 </w:styles>
+</file>
+
+<file path=word/glossary/document.xml><?xml version="1.0" encoding="utf-8"?>
+<w:glossaryDocument xmlns:wpc="http://schemas.microsoft.com/office/word/2010/wordprocessingCanvas" xmlns:mc="http://schemas.openxmlformats.org/markup-compatibility/2006" xmlns:o="urn:schemas-microsoft-com:office:office" xmlns:r="http://schemas.openxmlformats.org/officeDocument/2006/relationships" xmlns:m="http://schemas.openxmlformats.org/officeDocument/2006/math" xmlns:v="urn:schemas-microsoft-com:vml" xmlns:wp14="http://schemas.microsoft.com/office/word/2010/wordprocessingDrawing" xmlns:wp="http://schemas.openxmlformats.org/drawingml/2006/wordprocessingDrawing" xmlns:w10="urn:schemas-microsoft-com:office:word" xmlns:w="http://schemas.openxmlformats.org/wordprocessingml/2006/main" xmlns:w14="http://schemas.microsoft.com/office/word/2010/wordml" xmlns:w15="http://schemas.microsoft.com/office/word/2012/wordml" xmlns:wpg="http://schemas.microsoft.com/office/word/2010/wordprocessingGroup" xmlns:wpi="http://schemas.microsoft.com/office/word/2010/wordprocessingInk" xmlns:wne="http://schemas.microsoft.com/office/word/2006/wordml" xmlns:wps="http://schemas.microsoft.com/office/word/2010/wordprocessingShape" mc:Ignorable="w14 w15 wp14"/>
+</file>
+
+<file path=word/glossary/fontTable.xml><?xml version="1.0" encoding="utf-8"?>
+<w:fonts xmlns:mc="http://schemas.openxmlformats.org/markup-compatibility/2006" xmlns:r="http://schemas.openxmlformats.org/officeDocument/2006/relationships" xmlns:w="http://schemas.openxmlformats.org/wordprocessingml/2006/main" xmlns:w14="http://schemas.microsoft.com/office/word/2010/wordml" xmlns:w15="http://schemas.microsoft.com/office/word/2012/wordml" mc:Ignorable="w14 w15">
+  <w:font w:name="Wingdings">
+    <w:panose1 w:val="05000000000000000000"/>
+    <w:charset w:val="02"/>
+    <w:family w:val="auto"/>
+    <w:pitch w:val="variable"/>
+    <w:sig w:usb0="00000000" w:usb1="10000000" w:usb2="00000000" w:usb3="00000000" w:csb0="80000000" w:csb1="00000000"/>
+  </w:font>
+  <w:font w:name="Times New Roman">
+    <w:panose1 w:val="02020603050405020304"/>
+    <w:charset w:val="00"/>
+    <w:family w:val="roman"/>
+    <w:pitch w:val="variable"/>
+    <w:sig w:usb0="E0002EFF" w:usb1="C0007843" w:usb2="00000009" w:usb3="00000000" w:csb0="000001FF" w:csb1="00000000"/>
+  </w:font>
+  <w:font w:name="Arial">
+    <w:panose1 w:val="020B0604020202020204"/>
+    <w:charset w:val="00"/>
+    <w:family w:val="swiss"/>
+    <w:pitch w:val="variable"/>
+    <w:sig w:usb0="E0002AFF" w:usb1="C0007843" w:usb2="00000009" w:usb3="00000000" w:csb0="000001FF" w:csb1="00000000"/>
+  </w:font>
+  <w:font w:name="Courier New">
+    <w:panose1 w:val="02070309020205020404"/>
+    <w:charset w:val="00"/>
+    <w:family w:val="modern"/>
+    <w:pitch w:val="fixed"/>
+    <w:sig w:usb0="E0002AFF" w:usb1="C0007843" w:usb2="00000009" w:usb3="00000000" w:csb0="000001FF" w:csb1="00000000"/>
+  </w:font>
+  <w:font w:name="Symbol">
+    <w:panose1 w:val="05050102010706020507"/>
+    <w:charset w:val="02"/>
+    <w:family w:val="roman"/>
+    <w:pitch w:val="variable"/>
+    <w:sig w:usb0="00000000" w:usb1="10000000" w:usb2="00000000" w:usb3="00000000" w:csb0="80000000" w:csb1="00000000"/>
+  </w:font>
+  <w:font w:name="Calibri">
+    <w:panose1 w:val="020F0502020204030204"/>
+    <w:charset w:val="00"/>
+    <w:family w:val="swiss"/>
+    <w:pitch w:val="variable"/>
+    <w:sig w:usb0="E00002FF" w:usb1="4000ACFF" w:usb2="00000001" w:usb3="00000000" w:csb0="0000019F" w:csb1="00000000"/>
+  </w:font>
+  <w:font w:name="Cambria">
+    <w:panose1 w:val="02040503050406030204"/>
+    <w:charset w:val="00"/>
+    <w:family w:val="roman"/>
+    <w:pitch w:val="variable"/>
+    <w:sig w:usb0="E00002FF" w:usb1="400004FF" w:usb2="00000000" w:usb3="00000000" w:csb0="0000019F" w:csb1="00000000"/>
+  </w:font>
+  <w:font w:name="Segoe UI">
+    <w:panose1 w:val="020B0502040204020203"/>
+    <w:charset w:val="00"/>
+    <w:family w:val="swiss"/>
+    <w:pitch w:val="variable"/>
+    <w:sig w:usb0="E4002EFF" w:usb1="C000E47F" w:usb2="00000009" w:usb3="00000000" w:csb0="000001FF" w:csb1="00000000"/>
+  </w:font>
+  <w:font w:name="Cambria Math">
+    <w:panose1 w:val="02040503050406030204"/>
+    <w:charset w:val="00"/>
+    <w:family w:val="roman"/>
+    <w:pitch w:val="variable"/>
+    <w:sig w:usb0="E00002FF" w:usb1="420024FF" w:usb2="00000000" w:usb3="00000000" w:csb0="0000019F" w:csb1="00000000"/>
+  </w:font>
+  <w:font w:name="Calibri Light">
+    <w:panose1 w:val="020F0302020204030204"/>
+    <w:charset w:val="00"/>
+    <w:family w:val="swiss"/>
+    <w:pitch w:val="variable"/>
+    <w:sig w:usb0="A00002EF" w:usb1="4000207B" w:usb2="00000000" w:usb3="00000000" w:csb0="0000019F" w:csb1="00000000"/>
+  </w:font>
+</w:fonts>
+</file>
+
+<file path=word/glossary/settings.xml><?xml version="1.0" encoding="utf-8"?>
+<w:settings xmlns:mc="http://schemas.openxmlformats.org/markup-compatibility/2006" xmlns:o="urn:schemas-microsoft-com:office:office" xmlns:r="http://schemas.openxmlformats.org/officeDocument/2006/relationships" xmlns:m="http://schemas.openxmlformats.org/officeDocument/2006/math" xmlns:v="urn:schemas-microsoft-com:vml" xmlns:w10="urn:schemas-microsoft-com:office:word" xmlns:w="http://schemas.openxmlformats.org/wordprocessingml/2006/main" xmlns:w14="http://schemas.microsoft.com/office/word/2010/wordml" xmlns:w15="http://schemas.microsoft.com/office/word/2012/wordml" xmlns:sl="http://schemas.openxmlformats.org/schemaLibrary/2006/main" mc:Ignorable="w14 w15">
+  <w:view w:val="normal"/>
+  <w:defaultTabStop w:val="708"/>
+  <w:hyphenationZone w:val="425"/>
+  <w:characterSpacingControl w:val="doNotCompress"/>
+  <w:compat>
+    <w:useFELayout/>
+    <w:compatSetting w:name="compatibilityMode" w:uri="http://schemas.microsoft.com/office/word" w:val="15"/>
+    <w:compatSetting w:name="overrideTableStyleFontSizeAndJustification" w:uri="http://schemas.microsoft.com/office/word" w:val="1"/>
+    <w:compatSetting w:name="enableOpenTypeFeatures" w:uri="http://schemas.microsoft.com/office/word" w:val="1"/>
+    <w:compatSetting w:name="doNotFlipMirrorIndents" w:uri="http://schemas.microsoft.com/office/word" w:val="1"/>
+    <w:compatSetting w:name="differentiateMultirowTableHeaders" w:uri="http://schemas.microsoft.com/office/word" w:val="1"/>
+  </w:compat>
+  <w:rsids>
+    <w:rsidRoot w:val="00BC0E2E"/>
+    <w:rsid w:val="00BC0E2E"/>
+  </w:rsids>
+  <m:mathPr>
+    <m:mathFont m:val="Cambria Math"/>
+    <m:brkBin m:val="before"/>
+    <m:brkBinSub m:val="--"/>
+    <m:smallFrac m:val="0"/>
+    <m:dispDef/>
+    <m:lMargin m:val="0"/>
+    <m:rMargin m:val="0"/>
+    <m:defJc m:val="centerGroup"/>
+    <m:wrapIndent m:val="1440"/>
+    <m:intLim m:val="subSup"/>
+    <m:naryLim m:val="undOvr"/>
+  </m:mathPr>
+  <w:themeFontLang w:val="de-CH"/>
+  <w:clrSchemeMapping w:bg1="light1" w:t1="dark1" w:bg2="light2" w:t2="dark2" w:accent1="accent1" w:accent2="accent2" w:accent3="accent3" w:accent4="accent4" w:accent5="accent5" w:accent6="accent6" w:hyperlink="hyperlink" w:followedHyperlink="followedHyperlink"/>
+  <w:decimalSymbol w:val="."/>
+  <w:listSeparator w:val=";"/>
+  <w15:chartTrackingRefBased/>
+</w:settings>
+</file>
+
+<file path=word/glossary/styles.xml><?xml version="1.0" encoding="utf-8"?>
+<w:styles xmlns:mc="http://schemas.openxmlformats.org/markup-compatibility/2006" xmlns:r="http://schemas.openxmlformats.org/officeDocument/2006/relationships" xmlns:w="http://schemas.openxmlformats.org/wordprocessingml/2006/main" xmlns:w14="http://schemas.microsoft.com/office/word/2010/wordml" xmlns:w15="http://schemas.microsoft.com/office/word/2012/wordml" mc:Ignorable="w14 w15">
+  <w:docDefaults>
+    <w:rPrDefault>
+      <w:rPr>
+        <w:rFonts w:asciiTheme="minorHAnsi" w:eastAsiaTheme="minorEastAsia" w:hAnsiTheme="minorHAnsi" w:cstheme="minorBidi"/>
+        <w:sz w:val="22"/>
+        <w:szCs w:val="22"/>
+        <w:lang w:val="de-CH" w:eastAsia="de-CH" w:bidi="ar-SA"/>
+      </w:rPr>
+    </w:rPrDefault>
+    <w:pPrDefault>
+      <w:pPr>
+        <w:spacing w:after="160" w:line="259" w:lineRule="auto"/>
+      </w:pPr>
+    </w:pPrDefault>
+  </w:docDefaults>
+  <w:latentStyles w:defLockedState="0" w:defUIPriority="99" w:defSemiHidden="0" w:defUnhideWhenUsed="0" w:defQFormat="0" w:count="371">
+    <w:lsdException w:name="Normal" w:uiPriority="0" w:qFormat="1"/>
+    <w:lsdException w:name="heading 1" w:uiPriority="9" w:qFormat="1"/>
+    <w:lsdException w:name="heading 2" w:semiHidden="1" w:uiPriority="9" w:unhideWhenUsed="1" w:qFormat="1"/>
+    <w:lsdException w:name="heading 3" w:semiHidden="1" w:uiPriority="9" w:unhideWhenUsed="1" w:qFormat="1"/>
+    <w:lsdException w:name="heading 4" w:semiHidden="1" w:uiPriority="9" w:unhideWhenUsed="1" w:qFormat="1"/>
+    <w:lsdException w:name="heading 5" w:semiHidden="1" w:uiPriority="9" w:unhideWhenUsed="1" w:qFormat="1"/>
+    <w:lsdException w:name="heading 6" w:semiHidden="1" w:uiPriority="9" w:unhideWhenUsed="1" w:qFormat="1"/>
+    <w:lsdException w:name="heading 7" w:semiHidden="1" w:uiPriority="9" w:unhideWhenUsed="1" w:qFormat="1"/>
+    <w:lsdException w:name="heading 8" w:semiHidden="1" w:uiPriority="9" w:unhideWhenUsed="1" w:qFormat="1"/>
+    <w:lsdException w:name="heading 9" w:semiHidden="1" w:uiPriority="9" w:unhideWhenUsed="1" w:qFormat="1"/>
+    <w:lsdException w:name="index 1" w:semiHidden="1" w:unhideWhenUsed="1"/>
+    <w:lsdException w:name="index 2" w:semiHidden="1" w:unhideWhenUsed="1"/>
+    <w:lsdException w:name="index 3" w:semiHidden="1" w:unhideWhenUsed="1"/>
+    <w:lsdException w:name="index 4" w:semiHidden="1" w:unhideWhenUsed="1"/>
+    <w:lsdException w:name="index 5" w:semiHidden="1" w:unhideWhenUsed="1"/>
+    <w:lsdException w:name="index 6" w:semiHidden="1" w:unhideWhenUsed="1"/>
+    <w:lsdException w:name="index 7" w:semiHidden="1" w:unhideWhenUsed="1"/>
+    <w:lsdException w:name="index 8" w:semiHidden="1" w:unhideWhenUsed="1"/>
+    <w:lsdException w:name="index 9" w:semiHidden="1" w:unhideWhenUsed="1"/>
+    <w:lsdException w:name="toc 1" w:semiHidden="1" w:uiPriority="39" w:unhideWhenUsed="1"/>
+    <w:lsdException w:name="toc 2" w:semiHidden="1" w:uiPriority="39" w:unhideWhenUsed="1"/>
+    <w:lsdException w:name="toc 3" w:semiHidden="1" w:uiPriority="39" w:unhideWhenUsed="1"/>
+    <w:lsdException w:name="toc 4" w:semiHidden="1" w:uiPriority="39" w:unhideWhenUsed="1"/>
+    <w:lsdException w:name="toc 5" w:semiHidden="1" w:uiPriority="39" w:unhideWhenUsed="1"/>
+    <w:lsdException w:name="toc 6" w:semiHidden="1" w:uiPriority="39" w:unhideWhenUsed="1"/>
+    <w:lsdException w:name="toc 7" w:semiHidden="1" w:uiPriority="39" w:unhideWhenUsed="1"/>
+    <w:lsdException w:name="toc 8" w:semiHidden="1" w:uiPriority="39" w:unhideWhenUsed="1"/>
+    <w:lsdException w:name="toc 9" w:semiHidden="1" w:uiPriority="39" w:unhideWhenUsed="1"/>
+    <w:lsdException w:name="Normal Indent" w:semiHidden="1" w:unhideWhenUsed="1"/>
+    <w:lsdException w:name="footnote text" w:semiHidden="1" w:unhideWhenUsed="1"/>
+    <w:lsdException w:name="annotation text" w:semiHidden="1" w:unhideWhenUsed="1"/>
+    <w:lsdException w:name="header" w:semiHidden="1" w:unhideWhenUsed="1"/>
+    <w:lsdException w:name="footer" w:semiHidden="1" w:unhideWhenUsed="1"/>
+    <w:lsdException w:name="index heading" w:semiHidden="1" w:unhideWhenUsed="1"/>
+    <w:lsdException w:name="caption" w:semiHidden="1" w:uiPriority="35" w:unhideWhenUsed="1" w:qFormat="1"/>
+    <w:lsdException w:name="table of figures" w:semiHidden="1" w:unhideWhenUsed="1"/>
+    <w:lsdException w:name="envelope address" w:semiHidden="1" w:unhideWhenUsed="1"/>
+    <w:lsdException w:name="envelope return" w:semiHidden="1" w:unhideWhenUsed="1"/>
+    <w:lsdException w:name="footnote reference" w:semiHidden="1" w:unhideWhenUsed="1"/>
+    <w:lsdException w:name="annotation reference" w:semiHidden="1" w:unhideWhenUsed="1"/>
+    <w:lsdException w:name="line number" w:semiHidden="1" w:unhideWhenUsed="1"/>
+    <w:lsdException w:name="page number" w:semiHidden="1" w:unhideWhenUsed="1"/>
+    <w:lsdException w:name="endnote reference" w:semiHidden="1" w:unhideWhenUsed="1"/>
+    <w:lsdException w:name="endnote text" w:semiHidden="1" w:unhideWhenUsed="1"/>
+    <w:lsdException w:name="table of authorities" w:semiHidden="1" w:unhideWhenUsed="1"/>
+    <w:lsdException w:name="macro" w:semiHidden="1" w:unhideWhenUsed="1"/>
+    <w:lsdException w:name="toa heading" w:semiHidden="1" w:unhideWhenUsed="1"/>
+    <w:lsdException w:name="List" w:semiHidden="1" w:unhideWhenUsed="1"/>
+    <w:lsdException w:name="List Bullet" w:semiHidden="1" w:unhideWhenUsed="1"/>
+    <w:lsdException w:name="List Number" w:semiHidden="1" w:unhideWhenUsed="1"/>
+    <w:lsdException w:name="List 2" w:semiHidden="1" w:unhideWhenUsed="1"/>
+    <w:lsdException w:name="List 3" w:semiHidden="1" w:unhideWhenUsed="1"/>
+    <w:lsdException w:name="List 4" w:semiHidden="1" w:unhideWhenUsed="1"/>
+    <w:lsdException w:name="List 5" w:semiHidden="1" w:unhideWhenUsed="1"/>
+    <w:lsdException w:name="List Bullet 2" w:semiHidden="1" w:unhideWhenUsed="1"/>
+    <w:lsdException w:name="List Bullet 3" w:semiHidden="1" w:unhideWhenUsed="1"/>
+    <w:lsdException w:name="List Bullet 4" w:semiHidden="1" w:unhideWhenUsed="1"/>
+    <w:lsdException w:name="List Bullet 5" w:semiHidden="1" w:unhideWhenUsed="1"/>
+    <w:lsdException w:name="List Number 2" w:semiHidden="1" w:unhideWhenUsed="1"/>
+    <w:lsdException w:name="List Number 3" w:semiHidden="1" w:unhideWhenUsed="1"/>
+    <w:lsdException w:name="List Number 4" w:semiHidden="1" w:unhideWhenUsed="1"/>
+    <w:lsdException w:name="List Number 5" w:semiHidden="1" w:unhideWhenUsed="1"/>
+    <w:lsdException w:name="Title" w:uiPriority="10" w:qFormat="1"/>
+    <w:lsdException w:name="Closing" w:semiHidden="1" w:unhideWhenUsed="1"/>
+    <w:lsdException w:name="Signature" w:semiHidden="1" w:unhideWhenUsed="1"/>
+    <w:lsdException w:name="Default Paragraph Font" w:semiHidden="1" w:uiPriority="1" w:unhideWhenUsed="1"/>
+    <w:lsdException w:name="Body Text" w:semiHidden="1" w:unhideWhenUsed="1"/>
+    <w:lsdException w:name="Body Text Indent" w:semiHidden="1" w:unhideWhenUsed="1"/>
+    <w:lsdException w:name="List Continue" w:semiHidden="1" w:unhideWhenUsed="1"/>
+    <w:lsdException w:name="List Continue 2" w:semiHidden="1" w:unhideWhenUsed="1"/>
+    <w:lsdException w:name="List Continue 3" w:semiHidden="1" w:unhideWhenUsed="1"/>
+    <w:lsdException w:name="List Continue 4" w:semiHidden="1" w:unhideWhenUsed="1"/>
+    <w:lsdException w:name="List Continue 5" w:semiHidden="1" w:unhideWhenUsed="1"/>
+    <w:lsdException w:name="Message Header" w:semiHidden="1" w:unhideWhenUsed="1"/>
+    <w:lsdException w:name="Subtitle" w:uiPriority="11" w:qFormat="1"/>
+    <w:lsdException w:name="Salutation" w:semiHidden="1" w:unhideWhenUsed="1"/>
+    <w:lsdException w:name="Date" w:semiHidden="1" w:unhideWhenUsed="1"/>
+    <w:lsdException w:name="Body Text First Indent" w:semiHidden="1" w:unhideWhenUsed="1"/>
+    <w:lsdException w:name="Body Text First Indent 2" w:semiHidden="1" w:unhideWhenUsed="1"/>
+    <w:lsdException w:name="Note Heading" w:semiHidden="1" w:unhideWhenUsed="1"/>
+    <w:lsdException w:name="Body Text 2" w:semiHidden="1" w:unhideWhenUsed="1"/>
+    <w:lsdException w:name="Body Text 3" w:semiHidden="1" w:unhideWhenUsed="1"/>
+    <w:lsdException w:name="Body Text Indent 2" w:semiHidden="1" w:unhideWhenUsed="1"/>
+    <w:lsdException w:name="Body Text Indent 3" w:semiHidden="1" w:unhideWhenUsed="1"/>
+    <w:lsdException w:name="Block Text" w:semiHidden="1" w:unhideWhenUsed="1"/>
+    <w:lsdException w:name="Hyperlink" w:semiHidden="1" w:unhideWhenUsed="1"/>
+    <w:lsdException w:name="FollowedHyperlink" w:semiHidden="1" w:unhideWhenUsed="1"/>
+    <w:lsdException w:name="Strong" w:uiPriority="22" w:qFormat="1"/>
+    <w:lsdException w:name="Emphasis" w:uiPriority="20" w:qFormat="1"/>
+    <w:lsdException w:name="Document Map" w:semiHidden="1" w:unhideWhenUsed="1"/>
+    <w:lsdException w:name="Plain Text" w:semiHidden="1" w:unhideWhenUsed="1"/>
+    <w:lsdException w:name="E-mail Signature" w:semiHidden="1" w:unhideWhenUsed="1"/>
+    <w:lsdException w:name="HTML Top of Form" w:semiHidden="1" w:unhideWhenUsed="1"/>
+    <w:lsdException w:name="HTML Bottom of Form" w:semiHidden="1" w:unhideWhenUsed="1"/>
+    <w:lsdException w:name="Normal (Web)" w:semiHidden="1" w:unhideWhenUsed="1"/>
+    <w:lsdException w:name="HTML Acronym" w:semiHidden="1" w:unhideWhenUsed="1"/>
+    <w:lsdException w:name="HTML Address" w:semiHidden="1" w:unhideWhenUsed="1"/>
+    <w:lsdException w:name="HTML Cite" w:semiHidden="1" w:unhideWhenUsed="1"/>
+    <w:lsdException w:name="HTML Code" w:semiHidden="1" w:unhideWhenUsed="1"/>
+    <w:lsdException w:name="HTML Definition" w:semiHidden="1" w:unhideWhenUsed="1"/>
+    <w:lsdException w:name="HTML Keyboard" w:semiHidden="1" w:unhideWhenUsed="1"/>
+    <w:lsdException w:name="HTML Preformatted" w:semiHidden="1" w:unhideWhenUsed="1"/>
+    <w:lsdException w:name="HTML Sample" w:semiHidden="1" w:unhideWhenUsed="1"/>
+    <w:lsdException w:name="HTML Typewriter" w:semiHidden="1" w:unhideWhenUsed="1"/>
+    <w:lsdException w:name="HTML Variable" w:semiHidden="1" w:unhideWhenUsed="1"/>
+    <w:lsdException w:name="Normal Table" w:semiHidden="1" w:unhideWhenUsed="1"/>
+    <w:lsdException w:name="annotation subject" w:semiHidden="1" w:unhideWhenUsed="1"/>
+    <w:lsdException w:name="No List" w:semiHidden="1" w:unhideWhenUsed="1"/>
+    <w:lsdException w:name="Outline List 1" w:semiHidden="1" w:unhideWhenUsed="1"/>
+    <w:lsdException w:name="Outline List 2" w:semiHidden="1" w:unhideWhenUsed="1"/>
+    <w:lsdException w:name="Outline List 3" w:semiHidden="1" w:unhideWhenUsed="1"/>
+    <w:lsdException w:name="Table Simple 1" w:semiHidden="1" w:unhideWhenUsed="1"/>
+    <w:lsdException w:name="Table Simple 2" w:semiHidden="1" w:unhideWhenUsed="1"/>
+    <w:lsdException w:name="Table Simple 3" w:semiHidden="1" w:unhideWhenUsed="1"/>
+    <w:lsdException w:name="Table Classic 1" w:semiHidden="1" w:unhideWhenUsed="1"/>
+    <w:lsdException w:name="Table Classic 2" w:semiHidden="1" w:unhideWhenUsed="1"/>
+    <w:lsdException w:name="Table Classic 3" w:semiHidden="1" w:unhideWhenUsed="1"/>
+    <w:lsdException w:name="Table Classic 4" w:semiHidden="1" w:unhideWhenUsed="1"/>
+    <w:lsdException w:name="Table Colorful 1" w:semiHidden="1" w:unhideWhenUsed="1"/>
+    <w:lsdException w:name="Table Colorful 2" w:semiHidden="1" w:unhideWhenUsed="1"/>
+    <w:lsdException w:name="Table Colorful 3" w:semiHidden="1" w:unhideWhenUsed="1"/>
+    <w:lsdException w:name="Table Columns 1" w:semiHidden="1" w:unhideWhenUsed="1"/>
+    <w:lsdException w:name="Table Columns 2" w:semiHidden="1" w:unhideWhenUsed="1"/>
+    <w:lsdException w:name="Table Columns 3" w:semiHidden="1" w:unhideWhenUsed="1"/>
+    <w:lsdException w:name="Table Columns 4" w:semiHidden="1" w:unhideWhenUsed="1"/>
+    <w:lsdException w:name="Table Columns 5" w:semiHidden="1" w:unhideWhenUsed="1"/>
+    <w:lsdException w:name="Table Grid 1" w:semiHidden="1" w:unhideWhenUsed="1"/>
+    <w:lsdException w:name="Table Grid 2" w:semiHidden="1" w:unhideWhenUsed="1"/>
+    <w:lsdException w:name="Table Grid 3" w:semiHidden="1" w:unhideWhenUsed="1"/>
+    <w:lsdException w:name="Table Grid 4" w:semiHidden="1" w:unhideWhenUsed="1"/>
+    <w:lsdException w:name="Table Grid 5" w:semiHidden="1" w:unhideWhenUsed="1"/>
+    <w:lsdException w:name="Table Grid 6" w:semiHidden="1" w:unhideWhenUsed="1"/>
+    <w:lsdException w:name="Table Grid 7" w:semiHidden="1" w:unhideWhenUsed="1"/>
+    <w:lsdException w:name="Table Grid 8" w:semiHidden="1" w:unhideWhenUsed="1"/>
+    <w:lsdException w:name="Table List 1" w:semiHidden="1" w:unhideWhenUsed="1"/>
+    <w:lsdException w:name="Table List 2" w:semiHidden="1" w:unhideWhenUsed="1"/>
+    <w:lsdException w:name="Table List 3" w:semiHidden="1" w:unhideWhenUsed="1"/>
+    <w:lsdException w:name="Table List 4" w:semiHidden="1" w:unhideWhenUsed="1"/>
+    <w:lsdException w:name="Table List 5" w:semiHidden="1" w:unhideWhenUsed="1"/>
+    <w:lsdException w:name="Table List 6" w:semiHidden="1" w:unhideWhenUsed="1"/>
+    <w:lsdException w:name="Table List 7" w:semiHidden="1" w:unhideWhenUsed="1"/>
+    <w:lsdException w:name="Table List 8" w:semiHidden="1" w:unhideWhenUsed="1"/>
+    <w:lsdException w:name="Table 3D effects 1" w:semiHidden="1" w:unhideWhenUsed="1"/>
+    <w:lsdException w:name="Table 3D effects 2" w:semiHidden="1" w:unhideWhenUsed="1"/>
+    <w:lsdException w:name="Table 3D effects 3" w:semiHidden="1" w:unhideWhenUsed="1"/>
+    <w:lsdException w:name="Table Contemporary" w:semiHidden="1" w:unhideWhenUsed="1"/>
+    <w:lsdException w:name="Table Elegant" w:semiHidden="1" w:unhideWhenUsed="1"/>
+    <w:lsdException w:name="Table Professional" w:semiHidden="1" w:unhideWhenUsed="1"/>
+    <w:lsdException w:name="Table Subtle 1" w:semiHidden="1" w:unhideWhenUsed="1"/>
+    <w:lsdException w:name="Table Subtle 2" w:semiHidden="1" w:unhideWhenUsed="1"/>
+    <w:lsdException w:name="Table Web 1" w:semiHidden="1" w:unhideWhenUsed="1"/>
+    <w:lsdException w:name="Table Web 2" w:semiHidden="1" w:unhideWhenUsed="1"/>
+    <w:lsdException w:name="Table Web 3" w:semiHidden="1" w:unhideWhenUsed="1"/>
+    <w:lsdException w:name="Balloon Text" w:semiHidden="1" w:unhideWhenUsed="1"/>
+    <w:lsdException w:name="Table Grid" w:uiPriority="39"/>
+    <w:lsdException w:name="Table Theme" w:semiHidden="1" w:unhideWhenUsed="1"/>
+    <w:lsdException w:name="Placeholder Text" w:semiHidden="1"/>
+    <w:lsdException w:name="No Spacing" w:uiPriority="1" w:qFormat="1"/>
+    <w:lsdException w:name="Light Shading" w:uiPriority="60"/>
+    <w:lsdException w:name="Light List" w:uiPriority="61"/>
+    <w:lsdException w:name="Light Grid" w:uiPriority="62"/>
+    <w:lsdException w:name="Medium Shading 1" w:uiPriority="63"/>
+    <w:lsdException w:name="Medium Shading 2" w:uiPriority="64"/>
+    <w:lsdException w:name="Medium List 1" w:uiPriority="65"/>
+    <w:lsdException w:name="Medium List 2" w:uiPriority="66"/>
+    <w:lsdException w:name="Medium Grid 1" w:uiPriority="67"/>
+    <w:lsdException w:name="Medium Grid 2" w:uiPriority="68"/>
+    <w:lsdException w:name="Medium Grid 3" w:uiPriority="69"/>
+    <w:lsdException w:name="Dark List" w:uiPriority="70"/>
+    <w:lsdException w:name="Colorful Shading" w:uiPriority="71"/>
+    <w:lsdException w:name="Colorful List" w:uiPriority="72"/>
+    <w:lsdException w:name="Colorful Grid" w:uiPriority="73"/>
+    <w:lsdException w:name="Light Shading Accent 1" w:uiPriority="60"/>
+    <w:lsdException w:name="Light List Accent 1" w:uiPriority="61"/>
+    <w:lsdException w:name="Light Grid Accent 1" w:uiPriority="62"/>
+    <w:lsdException w:name="Medium Shading 1 Accent 1" w:uiPriority="63"/>
+    <w:lsdException w:name="Medium Shading 2 Accent 1" w:uiPriority="64"/>
+    <w:lsdException w:name="Medium List 1 Accent 1" w:uiPriority="65"/>
+    <w:lsdException w:name="Revision" w:semiHidden="1"/>
+    <w:lsdException w:name="List Paragraph" w:uiPriority="34" w:qFormat="1"/>
+    <w:lsdException w:name="Quote" w:uiPriority="29" w:qFormat="1"/>
+    <w:lsdException w:name="Intense Quote" w:uiPriority="30" w:qFormat="1"/>
+    <w:lsdException w:name="Medium List 2 Accent 1" w:uiPriority="66"/>
+    <w:lsdException w:name="Medium Grid 1 Accent 1" w:uiPriority="67"/>
+    <w:lsdException w:name="Medium Grid 2 Accent 1" w:uiPriority="68"/>
+    <w:lsdException w:name="Medium Grid 3 Accent 1" w:uiPriority="69"/>
+    <w:lsdException w:name="Dark List Accent 1" w:uiPriority="70"/>
+    <w:lsdException w:name="Colorful Shading Accent 1" w:uiPriority="71"/>
+    <w:lsdException w:name="Colorful List Accent 1" w:uiPriority="72"/>
+    <w:lsdException w:name="Colorful Grid Accent 1" w:uiPriority="73"/>
+    <w:lsdException w:name="Light Shading Accent 2" w:uiPriority="60"/>
+    <w:lsdException w:name="Light List Accent 2" w:uiPriority="61"/>
+    <w:lsdException w:name="Light Grid Accent 2" w:uiPriority="62"/>
+    <w:lsdException w:name="Medium Shading 1 Accent 2" w:uiPriority="63"/>
+    <w:lsdException w:name="Medium Shading 2 Accent 2" w:uiPriority="64"/>
+    <w:lsdException w:name="Medium List 1 Accent 2" w:uiPriority="65"/>
+    <w:lsdException w:name="Medium List 2 Accent 2" w:uiPriority="66"/>
+    <w:lsdException w:name="Medium Grid 1 Accent 2" w:uiPriority="67"/>
+    <w:lsdException w:name="Medium Grid 2 Accent 2" w:uiPriority="68"/>
+    <w:lsdException w:name="Medium Grid 3 Accent 2" w:uiPriority="69"/>
+    <w:lsdException w:name="Dark List Accent 2" w:uiPriority="70"/>
+    <w:lsdException w:name="Colorful Shading Accent 2" w:uiPriority="71"/>
+    <w:lsdException w:name="Colorful List Accent 2" w:uiPriority="72"/>
+    <w:lsdException w:name="Colorful Grid Accent 2" w:uiPriority="73"/>
+    <w:lsdException w:name="Light Shading Accent 3" w:uiPriority="60"/>
+    <w:lsdException w:name="Light List Accent 3" w:uiPriority="61"/>
+    <w:lsdException w:name="Light Grid Accent 3" w:uiPriority="62"/>
+    <w:lsdException w:name="Medium Shading 1 Accent 3" w:uiPriority="63"/>
+    <w:lsdException w:name="Medium Shading 2 Accent 3" w:uiPriority="64"/>
+    <w:lsdException w:name="Medium List 1 Accent 3" w:uiPriority="65"/>
+    <w:lsdException w:name="Medium List 2 Accent 3" w:uiPriority="66"/>
+    <w:lsdException w:name="Medium Grid 1 Accent 3" w:uiPriority="67"/>
+    <w:lsdException w:name="Medium Grid 2 Accent 3" w:uiPriority="68"/>
+    <w:lsdException w:name="Medium Grid 3 Accent 3" w:uiPriority="69"/>
+    <w:lsdException w:name="Dark List Accent 3" w:uiPriority="70"/>
+    <w:lsdException w:name="Colorful Shading Accent 3" w:uiPriority="71"/>
+    <w:lsdException w:name="Colorful List Accent 3" w:uiPriority="72"/>
+    <w:lsdException w:name="Colorful Grid Accent 3" w:uiPriority="73"/>
+    <w:lsdException w:name="Light Shading Accent 4" w:uiPriority="60"/>
+    <w:lsdException w:name="Light List Accent 4" w:uiPriority="61"/>
+    <w:lsdException w:name="Light Grid Accent 4" w:uiPriority="62"/>
+    <w:lsdException w:name="Medium Shading 1 Accent 4" w:uiPriority="63"/>
+    <w:lsdException w:name="Medium Shading 2 Accent 4" w:uiPriority="64"/>
+    <w:lsdException w:name="Medium List 1 Accent 4" w:uiPriority="65"/>
+    <w:lsdException w:name="Medium List 2 Accent 4" w:uiPriority="66"/>
+    <w:lsdException w:name="Medium Grid 1 Accent 4" w:uiPriority="67"/>
+    <w:lsdException w:name="Medium Grid 2 Accent 4" w:uiPriority="68"/>
+    <w:lsdException w:name="Medium Grid 3 Accent 4" w:uiPriority="69"/>
+    <w:lsdException w:name="Dark List Accent 4" w:uiPriority="70"/>
+    <w:lsdException w:name="Colorful Shading Accent 4" w:uiPriority="71"/>
+    <w:lsdException w:name="Colorful List Accent 4" w:uiPriority="72"/>
+    <w:lsdException w:name="Colorful Grid Accent 4" w:uiPriority="73"/>
+    <w:lsdException w:name="Light Shading Accent 5" w:uiPriority="60"/>
+    <w:lsdException w:name="Light List Accent 5" w:uiPriority="61"/>
+    <w:lsdException w:name="Light Grid Accent 5" w:uiPriority="62"/>
+    <w:lsdException w:name="Medium Shading 1 Accent 5" w:uiPriority="63"/>
+    <w:lsdException w:name="Medium Shading 2 Accent 5" w:uiPriority="64"/>
+    <w:lsdException w:name="Medium List 1 Accent 5" w:uiPriority="65"/>
+    <w:lsdException w:name="Medium List 2 Accent 5" w:uiPriority="66"/>
+    <w:lsdException w:name="Medium Grid 1 Accent 5" w:uiPriority="67"/>
+    <w:lsdException w:name="Medium Grid 2 Accent 5" w:uiPriority="68"/>
+    <w:lsdException w:name="Medium Grid 3 Accent 5" w:uiPriority="69"/>
+    <w:lsdException w:name="Dark List Accent 5" w:uiPriority="70"/>
+    <w:lsdException w:name="Colorful Shading Accent 5" w:uiPriority="71"/>
+    <w:lsdException w:name="Colorful List Accent 5" w:uiPriority="72"/>
+    <w:lsdException w:name="Colorful Grid Accent 5" w:uiPriority="73"/>
+    <w:lsdException w:name="Light Shading Accent 6" w:uiPriority="60"/>
+    <w:lsdException w:name="Light List Accent 6" w:uiPriority="61"/>
+    <w:lsdException w:name="Light Grid Accent 6" w:uiPriority="62"/>
+    <w:lsdException w:name="Medium Shading 1 Accent 6" w:uiPriority="63"/>
+    <w:lsdException w:name="Medium Shading 2 Accent 6" w:uiPriority="64"/>
+    <w:lsdException w:name="Medium List 1 Accent 6" w:uiPriority="65"/>
+    <w:lsdException w:name="Medium List 2 Accent 6" w:uiPriority="66"/>
+    <w:lsdException w:name="Medium Grid 1 Accent 6" w:uiPriority="67"/>
+    <w:lsdException w:name="Medium Grid 2 Accent 6" w:uiPriority="68"/>
+    <w:lsdException w:name="Medium Grid 3 Accent 6" w:uiPriority="69"/>
+    <w:lsdException w:name="Dark List Accent 6" w:uiPriority="70"/>
+    <w:lsdException w:name="Colorful Shading Accent 6" w:uiPriority="71"/>
+    <w:lsdException w:name="Colorful List Accent 6" w:uiPriority="72"/>
+    <w:lsdException w:name="Colorful Grid Accent 6" w:uiPriority="73"/>
+    <w:lsdException w:name="Subtle Emphasis" w:uiPriority="19" w:qFormat="1"/>
+    <w:lsdException w:name="Intense Emphasis" w:uiPriority="21" w:qFormat="1"/>
+    <w:lsdException w:name="Subtle Reference" w:uiPriority="31" w:qFormat="1"/>
+    <w:lsdException w:name="Intense Reference" w:uiPriority="32" w:qFormat="1"/>
+    <w:lsdException w:name="Book Title" w:uiPriority="33" w:qFormat="1"/>
+    <w:lsdException w:name="Bibliography" w:semiHidden="1" w:uiPriority="37" w:unhideWhenUsed="1"/>
+    <w:lsdException w:name="TOC Heading" w:semiHidden="1" w:uiPriority="39" w:unhideWhenUsed="1" w:qFormat="1"/>
+    <w:lsdException w:name="Plain Table 1" w:uiPriority="41"/>
+    <w:lsdException w:name="Plain Table 2" w:uiPriority="42"/>
+    <w:lsdException w:name="Plain Table 3" w:uiPriority="43"/>
+    <w:lsdException w:name="Plain Table 4" w:uiPriority="44"/>
+    <w:lsdException w:name="Plain Table 5" w:uiPriority="45"/>
+    <w:lsdException w:name="Grid Table Light" w:uiPriority="40"/>
+    <w:lsdException w:name="Grid Table 1 Light" w:uiPriority="46"/>
+    <w:lsdException w:name="Grid Table 2" w:uiPriority="47"/>
+    <w:lsdException w:name="Grid Table 3" w:uiPriority="48"/>
+    <w:lsdException w:name="Grid Table 4" w:uiPriority="49"/>
+    <w:lsdException w:name="Grid Table 5 Dark" w:uiPriority="50"/>
+    <w:lsdException w:name="Grid Table 6 Colorful" w:uiPriority="51"/>
+    <w:lsdException w:name="Grid Table 7 Colorful" w:uiPriority="52"/>
+    <w:lsdException w:name="Grid Table 1 Light Accent 1" w:uiPriority="46"/>
+    <w:lsdException w:name="Grid Table 2 Accent 1" w:uiPriority="47"/>
+    <w:lsdException w:name="Grid Table 3 Accent 1" w:uiPriority="48"/>
+    <w:lsdException w:name="Grid Table 4 Accent 1" w:uiPriority="49"/>
+    <w:lsdException w:name="Grid Table 5 Dark Accent 1" w:uiPriority="50"/>
+    <w:lsdException w:name="Grid Table 6 Colorful Accent 1" w:uiPriority="51"/>
+    <w:lsdException w:name="Grid Table 7 Colorful Accent 1" w:uiPriority="52"/>
+    <w:lsdException w:name="Grid Table 1 Light Accent 2" w:uiPriority="46"/>
+    <w:lsdException w:name="Grid Table 2 Accent 2" w:uiPriority="47"/>
+    <w:lsdException w:name="Grid Table 3 Accent 2" w:uiPriority="48"/>
+    <w:lsdException w:name="Grid Table 4 Accent 2" w:uiPriority="49"/>
+    <w:lsdException w:name="Grid Table 5 Dark Accent 2" w:uiPriority="50"/>
+    <w:lsdException w:name="Grid Table 6 Colorful Accent 2" w:uiPriority="51"/>
+    <w:lsdException w:name="Grid Table 7 Colorful Accent 2" w:uiPriority="52"/>
+    <w:lsdException w:name="Grid Table 1 Light Accent 3" w:uiPriority="46"/>
+    <w:lsdException w:name="Grid Table 2 Accent 3" w:uiPriority="47"/>
+    <w:lsdException w:name="Grid Table 3 Accent 3" w:uiPriority="48"/>
+    <w:lsdException w:name="Grid Table 4 Accent 3" w:uiPriority="49"/>
+    <w:lsdException w:name="Grid Table 5 Dark Accent 3" w:uiPriority="50"/>
+    <w:lsdException w:name="Grid Table 6 Colorful Accent 3" w:uiPriority="51"/>
+    <w:lsdException w:name="Grid Table 7 Colorful Accent 3" w:uiPriority="52"/>
+    <w:lsdException w:name="Grid Table 1 Light Accent 4" w:uiPriority="46"/>
+    <w:lsdException w:name="Grid Table 2 Accent 4" w:uiPriority="47"/>
+    <w:lsdException w:name="Grid Table 3 Accent 4" w:uiPriority="48"/>
+    <w:lsdException w:name="Grid Table 4 Accent 4" w:uiPriority="49"/>
+    <w:lsdException w:name="Grid Table 5 Dark Accent 4" w:uiPriority="50"/>
+    <w:lsdException w:name="Grid Table 6 Colorful Accent 4" w:uiPriority="51"/>
+    <w:lsdException w:name="Grid Table 7 Colorful Accent 4" w:uiPriority="52"/>
+    <w:lsdException w:name="Grid Table 1 Light Accent 5" w:uiPriority="46"/>
+    <w:lsdException w:name="Grid Table 2 Accent 5" w:uiPriority="47"/>
+    <w:lsdException w:name="Grid Table 3 Accent 5" w:uiPriority="48"/>
+    <w:lsdException w:name="Grid Table 4 Accent 5" w:uiPriority="49"/>
+    <w:lsdException w:name="Grid Table 5 Dark Accent 5" w:uiPriority="50"/>
+    <w:lsdException w:name="Grid Table 6 Colorful Accent 5" w:uiPriority="51"/>
+    <w:lsdException w:name="Grid Table 7 Colorful Accent 5" w:uiPriority="52"/>
+    <w:lsdException w:name="Grid Table 1 Light Accent 6" w:uiPriority="46"/>
+    <w:lsdException w:name="Grid Table 2 Accent 6" w:uiPriority="47"/>
+    <w:lsdException w:name="Grid Table 3 Accent 6" w:uiPriority="48"/>
+    <w:lsdException w:name="Grid Table 4 Accent 6" w:uiPriority="49"/>
+    <w:lsdException w:name="Grid Table 5 Dark Accent 6" w:uiPriority="50"/>
+    <w:lsdException w:name="Grid Table 6 Colorful Accent 6" w:uiPriority="51"/>
+    <w:lsdException w:name="Grid Table 7 Colorful Accent 6" w:uiPriority="52"/>
+    <w:lsdException w:name="List Table 1 Light" w:uiPriority="46"/>
+    <w:lsdException w:name="List Table 2" w:uiPriority="47"/>
+    <w:lsdException w:name="List Table 3" w:uiPriority="48"/>
+    <w:lsdException w:name="List Table 4" w:uiPriority="49"/>
+    <w:lsdException w:name="List Table 5 Dark" w:uiPriority="50"/>
+    <w:lsdException w:name="List Table 6 Colorful" w:uiPriority="51"/>
+    <w:lsdException w:name="List Table 7 Colorful" w:uiPriority="52"/>
+    <w:lsdException w:name="List Table 1 Light Accent 1" w:uiPriority="46"/>
+    <w:lsdException w:name="List Table 2 Accent 1" w:uiPriority="47"/>
+    <w:lsdException w:name="List Table 3 Accent 1" w:uiPriority="48"/>
+    <w:lsdException w:name="List Table 4 Accent 1" w:uiPriority="49"/>
+    <w:lsdException w:name="List Table 5 Dark Accent 1" w:uiPriority="50"/>
+    <w:lsdException w:name="List Table 6 Colorful Accent 1" w:uiPriority="51"/>
+    <w:lsdException w:name="List Table 7 Colorful Accent 1" w:uiPriority="52"/>
+    <w:lsdException w:name="List Table 1 Light Accent 2" w:uiPriority="46"/>
+    <w:lsdException w:name="List Table 2 Accent 2" w:uiPriority="47"/>
+    <w:lsdException w:name="List Table 3 Accent 2" w:uiPriority="48"/>
+    <w:lsdException w:name="List Table 4 Accent 2" w:uiPriority="49"/>
+    <w:lsdException w:name="List Table 5 Dark Accent 2" w:uiPriority="50"/>
+    <w:lsdException w:name="List Table 6 Colorful Accent 2" w:uiPriority="51"/>
+    <w:lsdException w:name="List Table 7 Colorful Accent 2" w:uiPriority="52"/>
+    <w:lsdException w:name="List Table 1 Light Accent 3" w:uiPriority="46"/>
+    <w:lsdException w:name="List Table 2 Accent 3" w:uiPriority="47"/>
+    <w:lsdException w:name="List Table 3 Accent 3" w:uiPriority="48"/>
+    <w:lsdException w:name="List Table 4 Accent 3" w:uiPriority="49"/>
+    <w:lsdException w:name="List Table 5 Dark Accent 3" w:uiPriority="50"/>
+    <w:lsdException w:name="List Table 6 Colorful Accent 3" w:uiPriority="51"/>
+    <w:lsdException w:name="List Table 7 Colorful Accent 3" w:uiPriority="52"/>
+    <w:lsdException w:name="List Table 1 Light Accent 4" w:uiPriority="46"/>
+    <w:lsdException w:name="List Table 2 Accent 4" w:uiPriority="47"/>
+    <w:lsdException w:name="List Table 3 Accent 4" w:uiPriority="48"/>
+    <w:lsdException w:name="List Table 4 Accent 4" w:uiPriority="49"/>
+    <w:lsdException w:name="List Table 5 Dark Accent 4" w:uiPriority="50"/>
+    <w:lsdException w:name="List Table 6 Colorful Accent 4" w:uiPriority="51"/>
+    <w:lsdException w:name="List Table 7 Colorful Accent 4" w:uiPriority="52"/>
+    <w:lsdException w:name="List Table 1 Light Accent 5" w:uiPriority="46"/>
+    <w:lsdException w:name="List Table 2 Accent 5" w:uiPriority="47"/>
+    <w:lsdException w:name="List Table 3 Accent 5" w:uiPriority="48"/>
+    <w:lsdException w:name="List Table 4 Accent 5" w:uiPriority="49"/>
+    <w:lsdException w:name="List Table 5 Dark Accent 5" w:uiPriority="50"/>
+    <w:lsdException w:name="List Table 6 Colorful Accent 5" w:uiPriority="51"/>
+    <w:lsdException w:name="List Table 7 Colorful Accent 5" w:uiPriority="52"/>
+    <w:lsdException w:name="List Table 1 Light Accent 6" w:uiPriority="46"/>
+    <w:lsdException w:name="List Table 2 Accent 6" w:uiPriority="47"/>
+    <w:lsdException w:name="List Table 3 Accent 6" w:uiPriority="48"/>
+    <w:lsdException w:name="List Table 4 Accent 6" w:uiPriority="49"/>
+    <w:lsdException w:name="List Table 5 Dark Accent 6" w:uiPriority="50"/>
+    <w:lsdException w:name="List Table 6 Colorful Accent 6" w:uiPriority="51"/>
+    <w:lsdException w:name="List Table 7 Colorful Accent 6" w:uiPriority="52"/>
+  </w:latentStyles>
+  <w:style w:type="paragraph" w:default="1" w:styleId="Standard">
+    <w:name w:val="Normal"/>
+    <w:qFormat/>
+  </w:style>
+  <w:style w:type="character" w:default="1" w:styleId="Absatz-Standardschriftart">
+    <w:name w:val="Default Paragraph Font"/>
+    <w:uiPriority w:val="1"/>
+    <w:semiHidden/>
+    <w:unhideWhenUsed/>
+  </w:style>
+  <w:style w:type="table" w:default="1" w:styleId="NormaleTabelle">
+    <w:name w:val="Normal Table"/>
+    <w:uiPriority w:val="99"/>
+    <w:semiHidden/>
+    <w:unhideWhenUsed/>
+    <w:tblPr>
+      <w:tblInd w:w="0" w:type="dxa"/>
+      <w:tblCellMar>
+        <w:top w:w="0" w:type="dxa"/>
+        <w:left w:w="108" w:type="dxa"/>
+        <w:bottom w:w="0" w:type="dxa"/>
+        <w:right w:w="108" w:type="dxa"/>
+      </w:tblCellMar>
+    </w:tblPr>
+  </w:style>
+  <w:style w:type="numbering" w:default="1" w:styleId="KeineListe">
+    <w:name w:val="No List"/>
+    <w:uiPriority w:val="99"/>
+    <w:semiHidden/>
+    <w:unhideWhenUsed/>
+  </w:style>
+  <w:style w:type="character" w:styleId="Platzhaltertext">
+    <w:name w:val="Placeholder Text"/>
+    <w:basedOn w:val="Absatz-Standardschriftart"/>
+    <w:uiPriority w:val="99"/>
+    <w:semiHidden/>
+    <w:rsid w:val="00BC0E2E"/>
+    <w:rPr>
+      <w:color w:val="808080"/>
+    </w:rPr>
+  </w:style>
+</w:styles>
+</file>
+
+<file path=word/glossary/webSettings.xml><?xml version="1.0" encoding="utf-8"?>
+<w:webSettings xmlns:mc="http://schemas.openxmlformats.org/markup-compatibility/2006" xmlns:r="http://schemas.openxmlformats.org/officeDocument/2006/relationships" xmlns:w="http://schemas.openxmlformats.org/wordprocessingml/2006/main" xmlns:w14="http://schemas.microsoft.com/office/word/2010/wordml" xmlns:w15="http://schemas.microsoft.com/office/word/2012/wordml" mc:Ignorable="w14 w15">
+  <w:optimizeForBrowser/>
+  <w:allowPNG/>
+</w:webSettings>
 </file>
 
 <file path=word/theme/theme1.xml><?xml version="1.0" encoding="utf-8"?>
@@ -15320,7 +16154,7 @@
 </file>
 
 <file path=customXml/itemProps1.xml><?xml version="1.0" encoding="utf-8"?>
-<ds:datastoreItem xmlns:ds="http://schemas.openxmlformats.org/officeDocument/2006/customXml" ds:itemID="{C2FB63CD-E23C-42A9-B551-144610F4B82C}">
+<ds:datastoreItem xmlns:ds="http://schemas.openxmlformats.org/officeDocument/2006/customXml" ds:itemID="{EA8175BA-9CD0-4CA6-9CF4-9946874E07A6}">
   <ds:schemaRefs>
     <ds:schemaRef ds:uri="http://schemas.openxmlformats.org/officeDocument/2006/bibliography"/>
   </ds:schemaRefs>

</xml_diff>

<commit_message>
EBook grundlagen fertig domänenmodell eingefügt => braucht wohl noch überarbeitung
</commit_message>
<xml_diff>
--- a/Files/Dokumentation/Dokumentation.docx
+++ b/Files/Dokumentation/Dokumentation.docx
@@ -1,6 +1,6 @@
 
 <file path=word/document.xml><?xml version="1.0" encoding="utf-8"?>
-<w:document xmlns:wpc="http://schemas.microsoft.com/office/word/2010/wordprocessingCanvas" xmlns:mc="http://schemas.openxmlformats.org/markup-compatibility/2006" xmlns:o="urn:schemas-microsoft-com:office:office" xmlns:r="http://schemas.openxmlformats.org/officeDocument/2006/relationships" xmlns:m="http://schemas.openxmlformats.org/officeDocument/2006/math" xmlns:v="urn:schemas-microsoft-com:vml" xmlns:wp14="http://schemas.microsoft.com/office/word/2010/wordprocessingDrawing" xmlns:wp="http://schemas.openxmlformats.org/drawingml/2006/wordprocessingDrawing" xmlns:w10="urn:schemas-microsoft-com:office:word" xmlns:w="http://schemas.openxmlformats.org/wordprocessingml/2006/main" xmlns:w14="http://schemas.microsoft.com/office/word/2010/wordml" xmlns:wpg="http://schemas.microsoft.com/office/word/2010/wordprocessingGroup" xmlns:wpi="http://schemas.microsoft.com/office/word/2010/wordprocessingInk" xmlns:wne="http://schemas.microsoft.com/office/word/2006/wordml" xmlns:wps="http://schemas.microsoft.com/office/word/2010/wordprocessingShape" mc:Ignorable="w14 wp14">
+<w:document xmlns:wpc="http://schemas.microsoft.com/office/word/2010/wordprocessingCanvas" xmlns:mc="http://schemas.openxmlformats.org/markup-compatibility/2006" xmlns:o="urn:schemas-microsoft-com:office:office" xmlns:r="http://schemas.openxmlformats.org/officeDocument/2006/relationships" xmlns:m="http://schemas.openxmlformats.org/officeDocument/2006/math" xmlns:v="urn:schemas-microsoft-com:vml" xmlns:wp14="http://schemas.microsoft.com/office/word/2010/wordprocessingDrawing" xmlns:wp="http://schemas.openxmlformats.org/drawingml/2006/wordprocessingDrawing" xmlns:w10="urn:schemas-microsoft-com:office:word" xmlns:w="http://schemas.openxmlformats.org/wordprocessingml/2006/main" xmlns:w14="http://schemas.microsoft.com/office/word/2010/wordml" xmlns:w15="http://schemas.microsoft.com/office/word/2012/wordml" xmlns:wpg="http://schemas.microsoft.com/office/word/2010/wordprocessingGroup" xmlns:wpi="http://schemas.microsoft.com/office/word/2010/wordprocessingInk" xmlns:wne="http://schemas.microsoft.com/office/word/2006/wordml" xmlns:wps="http://schemas.microsoft.com/office/word/2010/wordprocessingShape" mc:Ignorable="w14 w15 wp14">
   <w:body>
     <w:p>
       <w:pPr>
@@ -40,7 +40,7 @@
                     </pic:cNvPicPr>
                   </pic:nvPicPr>
                   <pic:blipFill>
-                    <a:blip r:embed="rId9" cstate="print">
+                    <a:blip r:embed="rId8" cstate="print">
                       <a:extLst>
                         <a:ext uri="{28A0092B-C50C-407E-A947-70E740481C1C}">
                           <a14:useLocalDpi xmlns:a14="http://schemas.microsoft.com/office/drawing/2010/main" val="0"/>
@@ -65,7 +65,7 @@
                     </a:ln>
                     <a:extLst>
                       <a:ext uri="{FAA26D3D-D897-4be2-8F04-BA451C77F1D7}">
-                        <ma14:placeholderFlag xmlns="" xmlns:mo="http://schemas.microsoft.com/office/mac/office/2008/main" xmlns:mv="urn:schemas-microsoft-com:mac:vml" xmlns:o="urn:schemas-microsoft-com:office:office" xmlns:v="urn:schemas-microsoft-com:vml" xmlns:w10="urn:schemas-microsoft-com:office:word" xmlns:w="http://schemas.openxmlformats.org/wordprocessingml/2006/main" xmlns:ma14="http://schemas.microsoft.com/office/mac/drawingml/2011/main" xmlns:w15="http://schemas.microsoft.com/office/word/2012/wordml"/>
+                        <ma14:placeholderFlag xmlns="" xmlns:mo="http://schemas.microsoft.com/office/mac/office/2008/main" xmlns:mv="urn:schemas-microsoft-com:mac:vml" xmlns:o="urn:schemas-microsoft-com:office:office" xmlns:v="urn:schemas-microsoft-com:vml" xmlns:w10="urn:schemas-microsoft-com:office:word" xmlns:w="http://schemas.openxmlformats.org/wordprocessingml/2006/main" xmlns:ma14="http://schemas.microsoft.com/office/mac/drawingml/2011/main"/>
                       </a:ext>
                     </a:extLst>
                   </pic:spPr>
@@ -215,43 +215,7 @@
           <w:sz w:val="42"/>
           <w:szCs w:val="42"/>
         </w:rPr>
-        <w:t xml:space="preserve">Sichere </w:t>
-      </w:r>
-      <w:proofErr w:type="spellStart"/>
-      <w:r>
-        <w:rPr>
-          <w:rFonts w:ascii="Arial" w:hAnsi="Arial" w:cs="Arial"/>
-          <w:sz w:val="42"/>
-          <w:szCs w:val="42"/>
-        </w:rPr>
-        <w:t>eTest</w:t>
-      </w:r>
-      <w:proofErr w:type="spellEnd"/>
-      <w:r>
-        <w:rPr>
-          <w:rFonts w:ascii="Arial" w:hAnsi="Arial" w:cs="Arial"/>
-          <w:sz w:val="42"/>
-          <w:szCs w:val="42"/>
-        </w:rPr>
-        <w:t xml:space="preserve"> auf </w:t>
-      </w:r>
-      <w:proofErr w:type="spellStart"/>
-      <w:r>
-        <w:rPr>
-          <w:rFonts w:ascii="Arial" w:hAnsi="Arial" w:cs="Arial"/>
-          <w:sz w:val="42"/>
-          <w:szCs w:val="42"/>
-        </w:rPr>
-        <w:t>eBook</w:t>
-      </w:r>
-      <w:proofErr w:type="spellEnd"/>
-      <w:r>
-        <w:rPr>
-          <w:rFonts w:ascii="Arial" w:hAnsi="Arial" w:cs="Arial"/>
-          <w:sz w:val="42"/>
-          <w:szCs w:val="42"/>
-        </w:rPr>
-        <w:t xml:space="preserve"> Readern</w:t>
+        <w:t>Sichere eTest auf eBook Readern</w:t>
       </w:r>
     </w:p>
     <w:p>
@@ -458,7 +422,6 @@
               </w:rPr>
               <w:t xml:space="preserve"> </w:t>
             </w:r>
-            <w:proofErr w:type="spellStart"/>
             <w:r>
               <w:rPr>
                 <w:rFonts w:ascii="Arial" w:hAnsi="Arial" w:cs="Arial"/>
@@ -467,7 +430,6 @@
               </w:rPr>
               <w:t>Jampen</w:t>
             </w:r>
-            <w:proofErr w:type="spellEnd"/>
           </w:p>
         </w:tc>
       </w:tr>
@@ -785,7 +747,7 @@
           <w:noProof/>
         </w:rPr>
         <w:lastRenderedPageBreak/>
-        <w:pict>
+        <w:object w:dxaOrig="1440" w:dyaOrig="1440">
           <v:shapetype id="_x0000_t75" coordsize="21600,21600" o:spt="75" o:preferrelative="t" path="m@4@5l@4@11@9@11@9@5xe" filled="f" stroked="f">
             <v:stroke joinstyle="miter"/>
             <v:formulas>
@@ -805,12 +767,12 @@
             <v:path o:extrusionok="f" gradientshapeok="t" o:connecttype="rect"/>
             <o:lock v:ext="edit" aspectratio="t"/>
           </v:shapetype>
-          <v:shape id="_x0000_s1027" type="#_x0000_t75" style="position:absolute;margin-left:-71.1pt;margin-top:-70.65pt;width:593.1pt;height:839.1pt;z-index:251661312;mso-position-horizontal-relative:text;mso-position-vertical-relative:text" wrapcoords="-36 0 -36 21549 21600 21549 21600 0 -36 0">
-            <v:imagedata r:id="rId10" o:title=""/>
+          <v:shape id="_x0000_s1027" type="#_x0000_t75" style="position:absolute;margin-left:-71.1pt;margin-top:-70.65pt;width:593.05pt;height:839.35pt;z-index:251661312;mso-position-horizontal-relative:text;mso-position-vertical-relative:text" wrapcoords="-36 0 -36 21549 21600 21549 21600 0 -36 0">
+            <v:imagedata r:id="rId9" o:title=""/>
             <w10:wrap type="tight"/>
           </v:shape>
-          <o:OLEObject Type="Embed" ProgID="AcroExch.Document.11" ShapeID="_x0000_s1027" DrawAspect="Content" ObjectID="_1479198204" r:id="rId11"/>
-        </w:pict>
+          <o:OLEObject Type="Embed" ProgID="AcroExch.Document.11" ShapeID="_x0000_s1027" DrawAspect="Content" ObjectID="_1479214684" r:id="rId10"/>
+        </w:object>
       </w:r>
       <w:r>
         <w:br w:type="page"/>
@@ -831,13 +793,8 @@
         <w:t>Abstract…</w:t>
       </w:r>
       <w:r>
-        <w:t xml:space="preserve"> </w:t>
-      </w:r>
-      <w:proofErr w:type="spellStart"/>
-      <w:r>
-        <w:t>english</w:t>
-      </w:r>
-      <w:proofErr w:type="spellEnd"/>
+        <w:t xml:space="preserve"> english</w:t>
+      </w:r>
       <w:r>
         <w:br w:type="page"/>
       </w:r>
@@ -9092,15 +9049,7 @@
     </w:p>
     <w:p>
       <w:r>
-        <w:t xml:space="preserve">Nicht nur wäre eine Umstellung auf ein digitales Format eine grosse Erleichterung für die Entlastung der Korrekturarbeit der Professoren, sondern auch für die Studenten. Zum Beispiel könnten Programmierprüfungen in gewohntem Umfeld (über die Tastatur geschriebener </w:t>
-      </w:r>
-      <w:proofErr w:type="spellStart"/>
-      <w:r>
-        <w:t>Sourcecode</w:t>
-      </w:r>
-      <w:proofErr w:type="spellEnd"/>
-      <w:r>
-        <w:t>) abgehalten werden, oder auch Antworten könnten endlich sauber überarbeitet werden. Diverse dieser Verbesserungsmöglichkeiten sind sehr einfach mit digitalen Prüfungen umsetzbar, doch leider gibt es auch ein paar Schwachpunkte.</w:t>
+        <w:t>Nicht nur wäre eine Umstellung auf ein digitales Format eine grosse Erleichterung für die Entlastung der Korrekturarbeit der Professoren, sondern auch für die Studenten. Zum Beispiel könnten Programmierprüfungen in gewohntem Umfeld (über die Tastatur geschriebener Sourcecode) abgehalten werden, oder auch Antworten könnten endlich sauber überarbeitet werden. Diverse dieser Verbesserungsmöglichkeiten sind sehr einfach mit digitalen Prüfungen umsetzbar, doch leider gibt es auch ein paar Schwachpunkte.</w:t>
       </w:r>
     </w:p>
     <w:p>
@@ -9167,13 +9116,8 @@
         </w:numPr>
       </w:pPr>
       <w:r>
-        <w:t xml:space="preserve">Nicht sicher =&gt; </w:t>
-      </w:r>
-      <w:proofErr w:type="spellStart"/>
-      <w:r>
-        <w:t>manipulationen</w:t>
-      </w:r>
-      <w:proofErr w:type="spellEnd"/>
+        <w:t>Nicht sicher =&gt; manipulationen</w:t>
+      </w:r>
     </w:p>
     <w:p>
       <w:pPr>
@@ -9301,21 +9245,7 @@
               <w:rPr>
                 <w:rFonts w:ascii="Segoe UI" w:hAnsi="Segoe UI" w:cs="Segoe UI"/>
               </w:rPr>
-              <w:t xml:space="preserve">Durchsuchen der persönlichen Erinnerungen. Kriterien sind Stichworte, Daten, Status und </w:t>
-            </w:r>
-            <w:proofErr w:type="gramStart"/>
-            <w:r>
-              <w:rPr>
-                <w:rFonts w:ascii="Segoe UI" w:hAnsi="Segoe UI" w:cs="Segoe UI"/>
-              </w:rPr>
-              <w:t>weitere</w:t>
-            </w:r>
-            <w:proofErr w:type="gramEnd"/>
-            <w:r>
-              <w:rPr>
-                <w:rFonts w:ascii="Segoe UI" w:hAnsi="Segoe UI" w:cs="Segoe UI"/>
-              </w:rPr>
-              <w:t>.</w:t>
+              <w:t>Durchsuchen der persönlichen Erinnerungen. Kriterien sind Stichworte, Daten, Status und weitere.</w:t>
             </w:r>
           </w:p>
         </w:tc>
@@ -9364,21 +9294,7 @@
               <w:rPr>
                 <w:rFonts w:ascii="Segoe UI" w:hAnsi="Segoe UI" w:cs="Segoe UI"/>
               </w:rPr>
-              <w:t xml:space="preserve"> der persönlichen Erinnerungen. Kriterien sind Stichworte, Daten, Status und </w:t>
-            </w:r>
-            <w:proofErr w:type="gramStart"/>
-            <w:r>
-              <w:rPr>
-                <w:rFonts w:ascii="Segoe UI" w:hAnsi="Segoe UI" w:cs="Segoe UI"/>
-              </w:rPr>
-              <w:t>weitere</w:t>
-            </w:r>
-            <w:proofErr w:type="gramEnd"/>
-            <w:r>
-              <w:rPr>
-                <w:rFonts w:ascii="Segoe UI" w:hAnsi="Segoe UI" w:cs="Segoe UI"/>
-              </w:rPr>
-              <w:t>.</w:t>
+              <w:t xml:space="preserve"> der persönlichen Erinnerungen. Kriterien sind Stichworte, Daten, Status und weitere.</w:t>
             </w:r>
           </w:p>
         </w:tc>
@@ -9559,11 +9475,9 @@
       <w:r>
         <w:t>Die Verschlüsselung eines Datensatzes dient generell dazu, dessen Inhalt vor unberechtigten Personen zu verbergen (</w:t>
       </w:r>
-      <w:proofErr w:type="spellStart"/>
       <w:r>
         <w:t>Confidentiality</w:t>
       </w:r>
-      <w:proofErr w:type="spellEnd"/>
       <w:r>
         <w:t xml:space="preserve">). Die zwei am weitest verbreitetsten Methoden sind die Secret Key Verschlüsselung und die Public Key Verschlüsselung. Anschliessend wird jeweils der aktuelle Standard </w:t>
       </w:r>
@@ -9584,15 +9498,7 @@
     </w:p>
     <w:p>
       <w:r>
-        <w:t xml:space="preserve">AES wurde im Jahre 2001 offiziell publiziert und ist der momentane Standard bei der „Secret Key“ Verschlüsselung. AES </w:t>
-      </w:r>
-      <w:proofErr w:type="gramStart"/>
-      <w:r>
-        <w:t>verschlüsselt</w:t>
-      </w:r>
-      <w:proofErr w:type="gramEnd"/>
-      <w:r>
-        <w:t xml:space="preserve"> den gegebenen Input nicht als Ganzes, sondern unterteil</w:t>
+        <w:t>AES wurde im Jahre 2001 offiziell publiziert und ist der momentane Standard bei der „Secret Key“ Verschlüsselung. AES verschlüsselt den gegebenen Input nicht als Ganzes, sondern unterteil</w:t>
       </w:r>
       <w:r>
         <w:t>t</w:t>
@@ -9639,7 +9545,7 @@
                     <pic:cNvPicPr/>
                   </pic:nvPicPr>
                   <pic:blipFill>
-                    <a:blip r:embed="rId12">
+                    <a:blip r:embed="rId11">
                       <a:extLst>
                         <a:ext uri="{28A0092B-C50C-407E-A947-70E740481C1C}">
                           <a14:useLocalDpi xmlns:a14="http://schemas.microsoft.com/office/drawing/2010/main" val="0"/>
@@ -9674,27 +9580,14 @@
       <w:r>
         <w:t xml:space="preserve">Abbildung </w:t>
       </w:r>
-      <w:r>
-        <w:fldChar w:fldCharType="begin"/>
-      </w:r>
-      <w:r>
-        <w:instrText xml:space="preserve"> SEQ Abbildung \* ARABIC </w:instrText>
-      </w:r>
-      <w:r>
-        <w:fldChar w:fldCharType="separate"/>
-      </w:r>
-      <w:r>
-        <w:rPr>
-          <w:noProof/>
-        </w:rPr>
-        <w:t>1</w:t>
-      </w:r>
-      <w:r>
-        <w:rPr>
-          <w:noProof/>
-        </w:rPr>
-        <w:fldChar w:fldCharType="end"/>
-      </w:r>
+      <w:fldSimple w:instr=" SEQ Abbildung \* ARABIC ">
+        <w:r>
+          <w:rPr>
+            <w:noProof/>
+          </w:rPr>
+          <w:t>1</w:t>
+        </w:r>
+      </w:fldSimple>
       <w:r>
         <w:t>: AES Block Verschlüsselung</w:t>
       </w:r>
@@ -9762,7 +9655,7 @@
                           </pic:cNvPicPr>
                         </pic:nvPicPr>
                         <pic:blipFill>
-                          <a:blip r:embed="rId13" cstate="print">
+                          <a:blip r:embed="rId12" cstate="print">
                             <a:extLst>
                               <a:ext uri="{28A0092B-C50C-407E-A947-70E740481C1C}">
                                 <a14:useLocalDpi xmlns:a14="http://schemas.microsoft.com/office/drawing/2010/main" val="0"/>
@@ -9873,7 +9766,7 @@
                           </pic:cNvPicPr>
                         </pic:nvPicPr>
                         <pic:blipFill>
-                          <a:blip r:embed="rId14" cstate="print">
+                          <a:blip r:embed="rId13" cstate="print">
                             <a:extLst>
                               <a:ext uri="{28A0092B-C50C-407E-A947-70E740481C1C}">
                                 <a14:useLocalDpi xmlns:a14="http://schemas.microsoft.com/office/drawing/2010/main" val="0"/>
@@ -9940,24 +9833,20 @@
               <w:rPr>
                 <w:sz w:val="22"/>
               </w:rPr>
-              <w:t xml:space="preserve">CBC Verschlüsselt dem ersten Block mit einem Initialisierungsvektor (IV) und die folgenden Blöcke mit dem </w:t>
-            </w:r>
-            <w:proofErr w:type="spellStart"/>
+              <w:t>CBC Verschlüsselt dem ersten Block mit einem Initialisierungsvektor (IV) und die folgenden Blöcke mit dem Ciphertext des jeweils vor</w:t>
+            </w:r>
             <w:r>
               <w:rPr>
                 <w:sz w:val="22"/>
               </w:rPr>
-              <w:t>Ciphertext</w:t>
-            </w:r>
-            <w:proofErr w:type="spellEnd"/>
+              <w:t>-</w:t>
+            </w:r>
             <w:r>
               <w:rPr>
                 <w:sz w:val="22"/>
               </w:rPr>
-              <w:t xml:space="preserve"> des jeweils vorherigen Blockes.</w:t>
-            </w:r>
-            <w:bookmarkStart w:id="12" w:name="_GoBack"/>
-            <w:bookmarkEnd w:id="12"/>
+              <w:t>herigen Blockes.</w:t>
+            </w:r>
           </w:p>
         </w:tc>
       </w:tr>
@@ -9980,23 +9869,7 @@
     <w:p>
       <w:r>
         <w:lastRenderedPageBreak/>
-        <w:t xml:space="preserve">CBC bietet im Vergleich zu ECB eine erhöhte Sicherheit gegen Manipulationen am </w:t>
-      </w:r>
-      <w:proofErr w:type="spellStart"/>
-      <w:r>
-        <w:t>Ciphertext</w:t>
-      </w:r>
-      <w:proofErr w:type="spellEnd"/>
-      <w:r>
-        <w:t xml:space="preserve">. Dadurch, dass die Blöcke abhängig voneinander Verschlüsselt werden, würde beim Austauschen eines </w:t>
-      </w:r>
-      <w:proofErr w:type="spellStart"/>
-      <w:r>
-        <w:t>Blockciphers</w:t>
-      </w:r>
-      <w:proofErr w:type="spellEnd"/>
-      <w:r>
-        <w:t xml:space="preserve"> der jeweils vorherige beschädigt.</w:t>
+        <w:t>CBC bietet im Vergleich zu ECB eine erhöhte Sicherheit gegen Manipulationen am Ciphertext. Dadurch, dass die Blöcke abhängig voneinander Verschlüsselt werden, würde beim Austauschen eines Blockciphers der jeweils vorherige beschädigt.</w:t>
       </w:r>
     </w:p>
     <w:p>
@@ -10021,18 +9894,10 @@
         <w:t xml:space="preserve"> K</w:t>
       </w:r>
       <w:r>
-        <w:t>ey generiert werden muss. Mittels Signierung der Zertifikate von einer global anerkannten „</w:t>
-      </w:r>
-      <w:proofErr w:type="spellStart"/>
-      <w:r>
-        <w:t>C</w:t>
-      </w:r>
-      <w:r>
-        <w:t>ertificate</w:t>
-      </w:r>
-      <w:proofErr w:type="spellEnd"/>
-      <w:r>
-        <w:t xml:space="preserve"> </w:t>
+        <w:t>ey generiert werden muss. Mittels Signierung der Zertifikate von einer global anerkannten „C</w:t>
+      </w:r>
+      <w:r>
+        <w:t xml:space="preserve">ertificate </w:t>
       </w:r>
       <w:r>
         <w:t>A</w:t>
@@ -10070,7 +9935,7 @@
                     <pic:cNvPicPr/>
                   </pic:nvPicPr>
                   <pic:blipFill>
-                    <a:blip r:embed="rId15">
+                    <a:blip r:embed="rId14">
                       <a:extLst>
                         <a:ext uri="{28A0092B-C50C-407E-A947-70E740481C1C}">
                           <a14:useLocalDpi xmlns:a14="http://schemas.microsoft.com/office/drawing/2010/main" val="0"/>
@@ -10105,58 +9970,32 @@
       <w:r>
         <w:t xml:space="preserve">Abbildung </w:t>
       </w:r>
-      <w:r>
-        <w:fldChar w:fldCharType="begin"/>
-      </w:r>
-      <w:r>
-        <w:instrText xml:space="preserve"> SEQ Abbildung \* ARABIC </w:instrText>
-      </w:r>
-      <w:r>
-        <w:fldChar w:fldCharType="separate"/>
-      </w:r>
-      <w:r>
-        <w:rPr>
-          <w:noProof/>
-        </w:rPr>
-        <w:t>4</w:t>
-      </w:r>
-      <w:r>
-        <w:rPr>
-          <w:noProof/>
-        </w:rPr>
-        <w:fldChar w:fldCharType="end"/>
-      </w:r>
+      <w:fldSimple w:instr=" SEQ Abbildung \* ARABIC ">
+        <w:r>
+          <w:rPr>
+            <w:noProof/>
+          </w:rPr>
+          <w:t>4</w:t>
+        </w:r>
+      </w:fldSimple>
       <w:r>
         <w:t>: RSA Verschlüsselung</w:t>
       </w:r>
     </w:p>
     <w:p>
       <w:r>
-        <w:t xml:space="preserve">User 2 Verschlüsselt seine Nachricht an User 1 mittels dem frei Verfügbaren Public Key von User 1 und überträgt anschliessend die verschlüsselte Nachricht an den Empfänger. User 1 kann nun die Nachricht mit </w:t>
-      </w:r>
-      <w:proofErr w:type="gramStart"/>
-      <w:r>
-        <w:t>seinem Private</w:t>
-      </w:r>
-      <w:proofErr w:type="gramEnd"/>
-      <w:r>
-        <w:t xml:space="preserve"> Key entschlüsseln und die Originalnachricht lesen. </w:t>
+        <w:t xml:space="preserve">User 2 Verschlüsselt seine Nachricht an User 1 mittels dem frei Verfügbaren Public Key von User 1 und überträgt anschliessend die verschlüsselte Nachricht an den Empfänger. User 1 kann nun die Nachricht mit seinem Private Key entschlüsseln und die Originalnachricht lesen. </w:t>
       </w:r>
     </w:p>
     <w:p>
       <w:pPr>
         <w:pStyle w:val="berschrift3"/>
       </w:pPr>
-      <w:bookmarkStart w:id="13" w:name="_Toc405393131"/>
-      <w:r>
-        <w:t xml:space="preserve">Passwort </w:t>
-      </w:r>
-      <w:proofErr w:type="spellStart"/>
-      <w:r>
-        <w:t>Hashing</w:t>
-      </w:r>
-      <w:bookmarkEnd w:id="13"/>
-      <w:proofErr w:type="spellEnd"/>
+      <w:bookmarkStart w:id="12" w:name="_Toc405393131"/>
+      <w:r>
+        <w:t>Passwort Hashing</w:t>
+      </w:r>
+      <w:bookmarkEnd w:id="12"/>
     </w:p>
     <w:p>
       <w:r>
@@ -10172,15 +10011,7 @@
         </w:numPr>
       </w:pPr>
       <w:r>
-        <w:t xml:space="preserve">Pseudo zufällig: Wenn ein Bit des Inputs verändert wird, müssen sich ca. 50% der </w:t>
-      </w:r>
-      <w:proofErr w:type="spellStart"/>
-      <w:r>
-        <w:t>Outputbits</w:t>
-      </w:r>
-      <w:proofErr w:type="spellEnd"/>
-      <w:r>
-        <w:t xml:space="preserve"> auch ändern.</w:t>
+        <w:t>Pseudo zufällig: Wenn ein Bit des Inputs verändert wird, müssen sich ca. 50% der Outputbits auch ändern.</w:t>
       </w:r>
     </w:p>
     <w:p>
@@ -10191,13 +10022,8 @@
           <w:numId w:val="19"/>
         </w:numPr>
       </w:pPr>
-      <w:proofErr w:type="spellStart"/>
-      <w:r>
-        <w:t>One</w:t>
-      </w:r>
-      <w:proofErr w:type="spellEnd"/>
-      <w:r>
-        <w:t xml:space="preserve"> Way: mit einem gegebenen Hash muss es praktisch unmöglich sein, die Ursprungs-nachricht zu ermitteln.</w:t>
+      <w:r>
+        <w:t>One Way: mit einem gegebenen Hash muss es praktisch unmöglich sein, die Ursprungs-nachricht zu ermitteln.</w:t>
       </w:r>
     </w:p>
     <w:p>
@@ -10208,29 +10034,8 @@
           <w:numId w:val="19"/>
         </w:numPr>
       </w:pPr>
-      <w:proofErr w:type="spellStart"/>
-      <w:r>
-        <w:t>Collision</w:t>
-      </w:r>
-      <w:proofErr w:type="spellEnd"/>
-      <w:r>
-        <w:t xml:space="preserve"> </w:t>
-      </w:r>
-      <w:proofErr w:type="spellStart"/>
-      <w:r>
-        <w:t>free</w:t>
-      </w:r>
-      <w:proofErr w:type="spellEnd"/>
-      <w:r>
-        <w:t xml:space="preserve">: Es muss praktisch unmöglich sein, zwei Nachrichten zu finden, welche </w:t>
-      </w:r>
-      <w:proofErr w:type="gramStart"/>
-      <w:r>
-        <w:t>den selben</w:t>
-      </w:r>
-      <w:proofErr w:type="gramEnd"/>
-      <w:r>
-        <w:t xml:space="preserve"> Hash produzieren.</w:t>
+      <w:r>
+        <w:t>Collision free: Es muss praktisch unmöglich sein, zwei Nachrichten zu finden, welche den selben Hash produzieren.</w:t>
       </w:r>
     </w:p>
     <w:p>
@@ -10240,37 +10045,16 @@
     </w:p>
     <w:p>
       <w:r>
-        <w:t xml:space="preserve">Beim Passwort </w:t>
-      </w:r>
-      <w:proofErr w:type="spellStart"/>
-      <w:r>
-        <w:t>Hashing</w:t>
-      </w:r>
-      <w:proofErr w:type="spellEnd"/>
-      <w:r>
-        <w:t xml:space="preserve"> wird oft ein Hash-</w:t>
-      </w:r>
-      <w:proofErr w:type="spellStart"/>
-      <w:r>
-        <w:t>Chaining</w:t>
-      </w:r>
-      <w:proofErr w:type="spellEnd"/>
-      <w:r>
-        <w:t xml:space="preserve"> angewendet. Dies bedeutet, dass die Hash</w:t>
+        <w:t>Beim Passwort Hashing</w:t>
+      </w:r>
+      <w:r>
+        <w:t xml:space="preserve"> wird oft ein Hash-Chaining angewendet. Dies bedeutet, dass die Hash</w:t>
       </w:r>
       <w:r>
         <w:t>-</w:t>
       </w:r>
       <w:r>
-        <w:t xml:space="preserve">funktion mehrmals nacheinander ausgeführt wird, um die Berechnungszeit des Hashs zu erhöhen. Ein </w:t>
-      </w:r>
-      <w:proofErr w:type="spellStart"/>
-      <w:r>
-        <w:t>Brute</w:t>
-      </w:r>
-      <w:proofErr w:type="spellEnd"/>
-      <w:r>
-        <w:t xml:space="preserve"> Force Angriff auf den Hash dauert, je mehr Hash-Iterationen gemacht werden, entsprechend länger.</w:t>
+        <w:t>funktion mehrmals nacheinander ausgeführt wird, um die Berechnungszeit des Hashs zu erhöhen. Ein Brute Force Angriff auf den Hash dauert, je mehr Hash-Iterationen gemacht werden, entsprechend länger.</w:t>
       </w:r>
     </w:p>
     <w:p>
@@ -10295,41 +10079,16 @@
         <w:t xml:space="preserve"> US-Amerikanischen</w:t>
       </w:r>
       <w:r>
-        <w:t xml:space="preserve"> National Institute </w:t>
-      </w:r>
-      <w:proofErr w:type="spellStart"/>
-      <w:r>
-        <w:t>of</w:t>
-      </w:r>
-      <w:proofErr w:type="spellEnd"/>
-      <w:r>
-        <w:t xml:space="preserve"> Standards </w:t>
-      </w:r>
-      <w:proofErr w:type="spellStart"/>
-      <w:r>
-        <w:t>and</w:t>
-      </w:r>
-      <w:proofErr w:type="spellEnd"/>
-      <w:r>
-        <w:t xml:space="preserve"> Technology (NIST)</w:t>
+        <w:t xml:space="preserve"> National Institute of</w:t>
+      </w:r>
+      <w:r>
+        <w:t xml:space="preserve"> Standards and Technology (NIST)</w:t>
       </w:r>
       <w:r>
         <w:t>, veröffentlicht werden</w:t>
       </w:r>
       <w:r>
-        <w:t>. Die verfügbaren Hashlängen sind zwischen 224 und 512 Bit, was eine Sicherheit gegen Kollisionsangriffe von 25</w:t>
-      </w:r>
-      <w:r>
-        <w:t>6 Bit bietet (wegen des Geburts</w:t>
-      </w:r>
-      <w:r>
-        <w:t>tagsparadox</w:t>
-      </w:r>
-      <w:r>
-        <w:t>on</w:t>
-      </w:r>
-      <w:r>
-        <w:t>).</w:t>
+        <w:t>. Die verfügbaren Hashlängen sind zwischen 224 und 512 Bit, was eine Sicherheit gegen Kollisionsangriffe von 256 Bit bietet (wegen des Geburts-tagsparadoxum).</w:t>
       </w:r>
     </w:p>
     <w:p>
@@ -10343,23 +10102,7 @@
     </w:p>
     <w:p>
       <w:r>
-        <w:t xml:space="preserve">PBKDF2 steht für Password </w:t>
-      </w:r>
-      <w:proofErr w:type="spellStart"/>
-      <w:r>
-        <w:t>Based</w:t>
-      </w:r>
-      <w:proofErr w:type="spellEnd"/>
-      <w:r>
-        <w:t xml:space="preserve"> Key Derivation </w:t>
-      </w:r>
-      <w:proofErr w:type="spellStart"/>
-      <w:r>
-        <w:t>Function</w:t>
-      </w:r>
-      <w:proofErr w:type="spellEnd"/>
-      <w:r>
-        <w:t xml:space="preserve"> und wurde entwickelt, um von einem Passwort einen Key </w:t>
+        <w:t xml:space="preserve">PBKDF2 steht für Password Based Key Derivation Function und wurde entwickelt, um von einem Passwort einen Key </w:t>
       </w:r>
       <w:r>
         <w:t xml:space="preserve">abzuleiten, welcher in einem </w:t>
@@ -10368,13 +10111,8 @@
         <w:t>symmetrischen</w:t>
       </w:r>
       <w:r>
-        <w:t xml:space="preserve"> Verschlüsselungsverfahren </w:t>
-      </w:r>
-      <w:proofErr w:type="spellStart"/>
-      <w:r>
-        <w:t>ver</w:t>
-      </w:r>
-      <w:proofErr w:type="spellEnd"/>
+        <w:t xml:space="preserve"> Verschlüsselungsverfahren ver</w:t>
+      </w:r>
       <w:r>
         <w:t>-</w:t>
       </w:r>
@@ -10387,23 +10125,7 @@
     </w:p>
     <w:p>
       <w:r>
-        <w:t xml:space="preserve">PBKDF2 wendet auf den Input einen Hashalgorithmus mit </w:t>
-      </w:r>
-      <w:proofErr w:type="spellStart"/>
-      <w:r>
-        <w:t>Salting</w:t>
-      </w:r>
-      <w:proofErr w:type="spellEnd"/>
-      <w:r>
-        <w:t xml:space="preserve"> und anschliessendem </w:t>
-      </w:r>
-      <w:proofErr w:type="spellStart"/>
-      <w:r>
-        <w:t>Chaining</w:t>
-      </w:r>
-      <w:proofErr w:type="spellEnd"/>
-      <w:r>
-        <w:t xml:space="preserve"> an. </w:t>
+        <w:t xml:space="preserve">PBKDF2 wendet auf den Input einen Hashalgorithmus mit Salting und anschliessendem Chaining an. </w:t>
       </w:r>
       <w:r>
         <w:t>Konfigurationsdateien</w:t>
@@ -10413,141 +10135,125 @@
       <w:pPr>
         <w:pStyle w:val="berschrift3"/>
       </w:pPr>
-      <w:bookmarkStart w:id="14" w:name="_Toc405393132"/>
+      <w:bookmarkStart w:id="13" w:name="_Toc405393132"/>
       <w:r>
         <w:t>INI</w:t>
       </w:r>
+      <w:bookmarkEnd w:id="13"/>
+    </w:p>
+    <w:p>
+      <w:pPr>
+        <w:pStyle w:val="berschrift3"/>
+      </w:pPr>
+      <w:bookmarkStart w:id="14" w:name="_Toc405393133"/>
+      <w:r>
+        <w:t>XML</w:t>
+      </w:r>
       <w:bookmarkEnd w:id="14"/>
     </w:p>
     <w:p>
       <w:pPr>
+        <w:pStyle w:val="berschrift2"/>
+      </w:pPr>
+      <w:bookmarkStart w:id="15" w:name="_Toc405393134"/>
+      <w:r>
+        <w:t>Import</w:t>
+      </w:r>
+      <w:bookmarkEnd w:id="15"/>
+    </w:p>
+    <w:p>
+      <w:pPr>
         <w:pStyle w:val="berschrift3"/>
       </w:pPr>
-      <w:bookmarkStart w:id="15" w:name="_Toc405393133"/>
+      <w:bookmarkStart w:id="16" w:name="_Toc405393135"/>
       <w:r>
         <w:t>XML</w:t>
       </w:r>
-      <w:bookmarkEnd w:id="15"/>
+      <w:bookmarkEnd w:id="16"/>
+    </w:p>
+    <w:p>
+      <w:pPr>
+        <w:pStyle w:val="berschrift3"/>
+      </w:pPr>
+      <w:bookmarkStart w:id="17" w:name="_Toc405393136"/>
+      <w:r>
+        <w:t>Open Office</w:t>
+      </w:r>
+      <w:bookmarkEnd w:id="17"/>
+    </w:p>
+    <w:p>
+      <w:pPr>
+        <w:pStyle w:val="berschrift3"/>
+      </w:pPr>
+      <w:bookmarkStart w:id="18" w:name="_Toc405393137"/>
+      <w:r>
+        <w:t>Word</w:t>
+      </w:r>
+      <w:bookmarkEnd w:id="18"/>
+    </w:p>
+    <w:p>
+      <w:pPr>
+        <w:pStyle w:val="berschrift3"/>
+      </w:pPr>
+      <w:bookmarkStart w:id="19" w:name="_Toc405393138"/>
+      <w:r>
+        <w:t>HTML</w:t>
+      </w:r>
+      <w:bookmarkEnd w:id="19"/>
     </w:p>
     <w:p>
       <w:pPr>
         <w:pStyle w:val="berschrift2"/>
       </w:pPr>
-      <w:bookmarkStart w:id="16" w:name="_Toc405393134"/>
-      <w:r>
-        <w:t>Import</w:t>
-      </w:r>
-      <w:bookmarkEnd w:id="16"/>
+      <w:bookmarkStart w:id="20" w:name="_Toc405393139"/>
+      <w:r>
+        <w:t>Digitale Manipulationsmöglichkeiten</w:t>
+      </w:r>
+      <w:bookmarkEnd w:id="20"/>
+    </w:p>
+    <w:p>
+      <w:r>
+        <w:t>Sobald Prüfungen in digitaler Form abgelegt werden können, gibt es immer Bedenken betreffend Manipulationsmöglichkeiten während bzw. an der Prüfung.</w:t>
+      </w:r>
+      <w:r>
+        <w:t xml:space="preserve"> Nachfolgend sind die möglichen Manipulationen aufge</w:t>
+      </w:r>
+      <w:r>
+        <w:t>listet, die bei Prüfungen auf e</w:t>
+      </w:r>
+      <w:r>
+        <w:t>Book Readern auftreten könnten.</w:t>
+      </w:r>
+      <w:r>
+        <w:t xml:space="preserve"> </w:t>
+      </w:r>
     </w:p>
     <w:p>
       <w:pPr>
         <w:pStyle w:val="berschrift3"/>
       </w:pPr>
-      <w:bookmarkStart w:id="17" w:name="_Toc405393135"/>
-      <w:r>
-        <w:t>XML</w:t>
-      </w:r>
-      <w:bookmarkEnd w:id="17"/>
+      <w:bookmarkStart w:id="21" w:name="_Toc405393140"/>
+      <w:r>
+        <w:t>Korrekte Antwort auslesen</w:t>
+      </w:r>
+    </w:p>
+    <w:p>
+      <w:r>
+        <w:t>Für die Korrektur der Antworten sind bereits die korrekten Antworten irgendwo in der Prüfung gespeichert, wenn auch nicht sichtbar für den Prüfungsteilnehmer. Es wäre also mit genügend Fachwissen möglich, diese auszulesen und somit die Prüfung vollständig korrekt zu beantworten.</w:t>
+      </w:r>
     </w:p>
     <w:p>
       <w:pPr>
         <w:pStyle w:val="berschrift3"/>
       </w:pPr>
-      <w:bookmarkStart w:id="18" w:name="_Toc405393136"/>
-      <w:r>
-        <w:t>Open Office</w:t>
-      </w:r>
-      <w:bookmarkEnd w:id="18"/>
-    </w:p>
-    <w:p>
-      <w:pPr>
-        <w:pStyle w:val="berschrift3"/>
-      </w:pPr>
-      <w:bookmarkStart w:id="19" w:name="_Toc405393137"/>
-      <w:r>
-        <w:t>Word</w:t>
-      </w:r>
-      <w:bookmarkEnd w:id="19"/>
-    </w:p>
-    <w:p>
-      <w:pPr>
-        <w:pStyle w:val="berschrift3"/>
-      </w:pPr>
-      <w:bookmarkStart w:id="20" w:name="_Toc405393138"/>
-      <w:r>
-        <w:t>HTML</w:t>
-      </w:r>
-      <w:bookmarkEnd w:id="20"/>
-    </w:p>
-    <w:p>
-      <w:pPr>
-        <w:pStyle w:val="berschrift2"/>
-      </w:pPr>
-      <w:bookmarkStart w:id="21" w:name="_Toc405393139"/>
-      <w:r>
-        <w:t>Digitale Manipulationsmöglichkeiten</w:t>
+      <w:r>
+        <w:t>Zeit</w:t>
       </w:r>
       <w:bookmarkEnd w:id="21"/>
     </w:p>
     <w:p>
       <w:r>
-        <w:t>Sobald Prüfungen in digitaler Form abgelegt werden können, gibt es immer Bedenken betreffend Manipulationsmöglichkeiten während bzw. an der Prüfung.</w:t>
-      </w:r>
-      <w:r>
-        <w:t xml:space="preserve"> Nachfolgend sind die möglichen Manipulationen aufge</w:t>
-      </w:r>
-      <w:r>
-        <w:t xml:space="preserve">listet, die bei Prüfungen auf </w:t>
-      </w:r>
-      <w:proofErr w:type="spellStart"/>
-      <w:r>
-        <w:t>e</w:t>
-      </w:r>
-      <w:r>
-        <w:t>Book</w:t>
-      </w:r>
-      <w:proofErr w:type="spellEnd"/>
-      <w:r>
-        <w:t xml:space="preserve"> Readern auftreten könnten.</w:t>
-      </w:r>
-      <w:r>
-        <w:t xml:space="preserve"> </w:t>
-      </w:r>
-    </w:p>
-    <w:p>
-      <w:pPr>
-        <w:pStyle w:val="berschrift3"/>
-      </w:pPr>
-      <w:bookmarkStart w:id="22" w:name="_Toc405393140"/>
-      <w:r>
-        <w:t>Korrekte Antwort auslesen</w:t>
-      </w:r>
-    </w:p>
-    <w:p>
-      <w:r>
-        <w:t>Für die Korrektur der Antworten sind bereits die korrekten Antworten irgendwo in der Prüfung gespeichert, wenn auch nicht sichtbar für den Prüfungsteilnehmer. Es wäre also mit genügend Fachwissen möglich, diese auszulesen und somit die Prüfung vollständig korrekt zu beantworten.</w:t>
-      </w:r>
-    </w:p>
-    <w:p>
-      <w:pPr>
-        <w:pStyle w:val="berschrift3"/>
-      </w:pPr>
-      <w:r>
-        <w:t>Zeit</w:t>
-      </w:r>
-      <w:bookmarkEnd w:id="22"/>
-    </w:p>
-    <w:p>
-      <w:r>
-        <w:t xml:space="preserve">Die </w:t>
-      </w:r>
-      <w:proofErr w:type="spellStart"/>
-      <w:r>
-        <w:t>Restzeit</w:t>
-      </w:r>
-      <w:proofErr w:type="spellEnd"/>
-      <w:r>
-        <w:t xml:space="preserve"> der Prüfung wird digital berechnet. Falls es nun möglich wäre die Zeit zu manipulieren, könnte sich ein Teilnehmer eine grössere Zeitspanne für die Prüfung ermöglichen. Um dies zu realisieren wären folgende zwei Szenarien möglich:</w:t>
+        <w:t>Die Restzeit der Prüfung wird digital berechnet. Falls es nun möglich wäre die Zeit zu manipulieren, könnte sich ein Teilnehmer eine grössere Zeitspanne für die Prüfung ermöglichen. Um dies zu realisieren wären folgende zwei Szenarien möglich:</w:t>
       </w:r>
     </w:p>
     <w:p>
@@ -10656,327 +10362,484 @@
       <w:pPr>
         <w:pStyle w:val="berschrift3"/>
       </w:pPr>
-      <w:bookmarkStart w:id="23" w:name="_Toc405393141"/>
+      <w:bookmarkStart w:id="22" w:name="_Toc405393141"/>
       <w:r>
         <w:lastRenderedPageBreak/>
         <w:t>Internet Zugriff</w:t>
       </w:r>
+      <w:bookmarkEnd w:id="22"/>
+    </w:p>
+    <w:p>
+      <w:r>
+        <w:t>Dadurch dass fast alle Geräte heutzutage mit Wireless Modulen ausgestattet sind, wäre es möglich, während der Prüfung im Internet nach Lösungen der Prüfungsfragen zu suchen.</w:t>
+      </w:r>
+    </w:p>
+    <w:p>
+      <w:pPr>
+        <w:pStyle w:val="berschrift3"/>
+      </w:pPr>
+      <w:bookmarkStart w:id="23" w:name="_Toc405393142"/>
+      <w:r>
+        <w:t>Prüfungsinterne Kommunikation</w:t>
+      </w:r>
       <w:bookmarkEnd w:id="23"/>
     </w:p>
     <w:p>
       <w:r>
-        <w:t>Dadurch dass fast alle Geräte heutzutage mit Wireless Modulen ausgestattet sind, wäre es möglich, während der Prüfung im Internet nach Lösungen der Prüfungsfragen zu suchen.</w:t>
+        <w:t>Sobald technische Geräte mit Kommunikationsfunktionen ausgestattet sind, können diese auch missbraucht werden. Probanden hätten somit die Möglichkeit, während der Prüfung untereinander zu kommunizieren. Aktuelle</w:t>
+      </w:r>
+      <w:r>
+        <w:t xml:space="preserve"> eBook </w:t>
+      </w:r>
+      <w:r>
+        <w:t xml:space="preserve">Reader </w:t>
+      </w:r>
+      <w:r>
+        <w:t>könnten</w:t>
+      </w:r>
+      <w:r>
+        <w:t xml:space="preserve"> folgende Kommunikationsmodule verbaut</w:t>
+      </w:r>
+      <w:r>
+        <w:t xml:space="preserve"> haben</w:t>
+      </w:r>
+      <w:r>
+        <w:t>:</w:t>
+      </w:r>
+    </w:p>
+    <w:p>
+      <w:pPr>
+        <w:pStyle w:val="berschrift4"/>
+      </w:pPr>
+      <w:r>
+        <w:t>Wireless LAN</w:t>
+      </w:r>
+    </w:p>
+    <w:p>
+      <w:r>
+        <w:t>Auch wenn der Prüfungsraum gegen jegliche Wirelessstrahlung von aussen abgeschirmt wäre, wäre es trotzdem möglich, dass intern Ad-Hoc Netzwerke erstellt würden. Ein Teilnehmer könnte ein solches erstellen und die anderen Probanden könnten diesem beitreten und darüber kommunizieren.</w:t>
+      </w:r>
+    </w:p>
+    <w:p>
+      <w:pPr>
+        <w:pStyle w:val="berschrift4"/>
+      </w:pPr>
+      <w:r>
+        <w:t>Bluetooth Modul</w:t>
+      </w:r>
+    </w:p>
+    <w:p>
+      <w:r>
+        <w:t>Mittels Bluetooth sind Datenverbindungen zwischen zwei Endgeräten möglich. Somit könnten Kandidaten durch einschalten von Bluetooth miteinander Daten austauschen / miteinander kommunizieren.</w:t>
+      </w:r>
+    </w:p>
+    <w:p>
+      <w:pPr>
+        <w:pStyle w:val="berschrift2"/>
+      </w:pPr>
+      <w:r>
+        <w:t>eBook</w:t>
+      </w:r>
+      <w:r>
+        <w:t xml:space="preserve"> </w:t>
+      </w:r>
+      <w:r>
+        <w:t>Reader</w:t>
+      </w:r>
+    </w:p>
+    <w:p>
+      <w:r>
+        <w:t xml:space="preserve">Als </w:t>
+      </w:r>
+      <w:r>
+        <w:t>eBook</w:t>
+      </w:r>
+      <w:r>
+        <w:t xml:space="preserve"> </w:t>
+      </w:r>
+      <w:r>
+        <w:t xml:space="preserve">Reader werden </w:t>
+      </w:r>
+      <w:r>
+        <w:t>technische Geräte</w:t>
+      </w:r>
+      <w:r>
+        <w:t xml:space="preserve"> bezeichnet, welche primär zum </w:t>
+      </w:r>
+      <w:r>
+        <w:t>Lesen</w:t>
+      </w:r>
+      <w:r>
+        <w:t xml:space="preserve"> von Büchern </w:t>
+      </w:r>
+      <w:r>
+        <w:t xml:space="preserve">erstellt und </w:t>
+      </w:r>
+      <w:r>
+        <w:t xml:space="preserve">optimiert wurden. </w:t>
+      </w:r>
+      <w:r>
+        <w:t>Für die Eigenschaften der Geräte</w:t>
+      </w:r>
+      <w:r>
+        <w:t xml:space="preserve"> bedeutet</w:t>
+      </w:r>
+      <w:r>
+        <w:t xml:space="preserve"> dies</w:t>
+      </w:r>
+      <w:r>
+        <w:t>, dass der Fokus auf lange</w:t>
+      </w:r>
+      <w:r>
+        <w:t>r</w:t>
+      </w:r>
+      <w:r>
+        <w:t xml:space="preserve"> Akkulaufzeit und angenehmem lesen von </w:t>
+      </w:r>
+      <w:r>
+        <w:t>Texten</w:t>
+      </w:r>
+      <w:r>
+        <w:t xml:space="preserve"> auf dem Bildschirm liegt. </w:t>
+      </w:r>
+    </w:p>
+    <w:p>
+      <w:r>
+        <w:t xml:space="preserve">Um eine lange Akkulaufzeit zu erreichen, werden oft eher langsame </w:t>
+      </w:r>
+      <w:r>
+        <w:t xml:space="preserve">elektronische </w:t>
+      </w:r>
+      <w:r>
+        <w:t xml:space="preserve">Komponenten verbaut und es werden eingeschränkte, speziell angepasste Betriebssysteme verwendet. </w:t>
+      </w:r>
+      <w:r>
+        <w:t>Es wird</w:t>
+      </w:r>
+      <w:r>
+        <w:t xml:space="preserve"> nachfolgend generell</w:t>
+      </w:r>
+      <w:r>
+        <w:t xml:space="preserve"> davon ausgegangen, dass eBook </w:t>
+      </w:r>
+      <w:r>
+        <w:t>Reader kein voll funktionsfähiges Android OS besitzen. Solchen Geräte unterscheiden sich</w:t>
+      </w:r>
+      <w:r>
+        <w:t xml:space="preserve"> kaum</w:t>
+      </w:r>
+      <w:r>
+        <w:t xml:space="preserve"> mehr von Tablets und würden als solche angesehen.</w:t>
       </w:r>
     </w:p>
     <w:p>
       <w:pPr>
         <w:pStyle w:val="berschrift3"/>
       </w:pPr>
-      <w:bookmarkStart w:id="24" w:name="_Toc405393142"/>
-      <w:r>
-        <w:t>Prüfungsinterne Kommunikation</w:t>
+      <w:r>
+        <w:t>Einschränken</w:t>
+      </w:r>
+    </w:p>
+    <w:p>
+      <w:pPr>
+        <w:pStyle w:val="berschrift4"/>
+      </w:pPr>
+      <w:r>
+        <w:t>Betriebssystem</w:t>
+      </w:r>
+    </w:p>
+    <w:p>
+      <w:r>
+        <w:t>Die Betriebssysteme von eBook Readern sind meist vereinfachte Versionen von Android</w:t>
+      </w:r>
+      <w:r>
+        <w:t xml:space="preserve"> (z.B. Tolino OS)</w:t>
+      </w:r>
+      <w:r>
+        <w:t xml:space="preserve"> oder vom Hersteller selber entwickelte Linux Distributionen</w:t>
+      </w:r>
+      <w:r>
+        <w:t>(z.B.</w:t>
+      </w:r>
+      <w:r>
+        <w:t xml:space="preserve"> nicht Android basierte</w:t>
+      </w:r>
+      <w:r>
+        <w:t xml:space="preserve"> Amazon Kindle</w:t>
+      </w:r>
+      <w:r>
+        <w:t xml:space="preserve"> Geräte</w:t>
+      </w:r>
+      <w:r>
+        <w:t>)</w:t>
+      </w:r>
+      <w:r>
+        <w:t>. Die Idee dahinter</w:t>
+      </w:r>
+      <w:r>
+        <w:t xml:space="preserve"> ist</w:t>
+      </w:r>
+      <w:r>
+        <w:t>,</w:t>
+      </w:r>
+      <w:r>
+        <w:t xml:space="preserve"> ein einfaches, Ressourcen schonendes System zu haben, welches gerade nur die Funktionen</w:t>
+      </w:r>
+      <w:r>
+        <w:t xml:space="preserve"> bietet, die zum Lesen von eBooks benötigt werden</w:t>
+      </w:r>
+      <w:r>
+        <w:t>.</w:t>
+      </w:r>
+    </w:p>
+    <w:p>
+      <w:pPr>
+        <w:pStyle w:val="berschrift4"/>
+      </w:pPr>
+      <w:r>
+        <w:t>CPU / GPU Geschwindigkeit</w:t>
+      </w:r>
+    </w:p>
+    <w:p>
+      <w:r>
+        <w:t>EBook Reader benötigen für den normalbetrieb sehr wenig Rechengeschwindigkeit. Die CPU und GPU werden so gewählt, dass in akzeptabler Zeit eine Buchseite dargestellt werden kann und dass der Endbenutzer eine möglichst lange Akkulaufzeit hat. Es steht somit</w:t>
+      </w:r>
+      <w:r>
+        <w:t xml:space="preserve"> deutlich</w:t>
+      </w:r>
+      <w:r>
+        <w:t xml:space="preserve"> weniger Rechenleistung zur Verfügung als bei</w:t>
+      </w:r>
+      <w:r>
+        <w:t xml:space="preserve"> aktuellen</w:t>
+      </w:r>
+      <w:r>
+        <w:t xml:space="preserve"> Tablets.</w:t>
+      </w:r>
+    </w:p>
+    <w:p>
+      <w:pPr>
+        <w:pStyle w:val="berschrift4"/>
+      </w:pPr>
+      <w:r>
+        <w:t>Display</w:t>
+      </w:r>
+      <w:r>
+        <w:t>technik</w:t>
+      </w:r>
+    </w:p>
+    <w:p>
+      <w:r>
+        <w:t xml:space="preserve">Bei eBook Readern werden im </w:t>
+      </w:r>
+      <w:r>
+        <w:t>Gegensatz</w:t>
+      </w:r>
+      <w:r>
+        <w:t xml:space="preserve"> zu den Tablets sogenannte E-Ink Displays verwendet.</w:t>
+      </w:r>
+      <w:r>
+        <w:t xml:space="preserve"> Diese Displays brauchen nur Strom, wenn das Bild geändert wird. Eine Änderung wäre zum Beispiel das </w:t>
+      </w:r>
+      <w:r>
+        <w:lastRenderedPageBreak/>
+        <w:t>wechseln von einer Buchseite auf eine andere. Der Fokus der Technik liegt ganz klar bei der Energieeffizienz und der guten Lesbarkeit bei möglichst vielen Lichtverhältnissen.</w:t>
+      </w:r>
+    </w:p>
+    <w:p>
+      <w:pPr>
+        <w:pStyle w:val="berschrift1"/>
+      </w:pPr>
+      <w:bookmarkStart w:id="24" w:name="_Toc405393143"/>
+      <w:r>
+        <w:t>A</w:t>
+      </w:r>
+      <w:r>
+        <w:t>nalyse</w:t>
       </w:r>
       <w:bookmarkEnd w:id="24"/>
     </w:p>
     <w:p>
-      <w:r>
-        <w:t>Sobald technische Geräte mit Kommunikationsfunktionen ausgestattet sind, können diese auch missbraucht werden. Probanden hätten somit die Möglichkeit, während der Prüfung untereinander zu kommunizieren. Aktuelle</w:t>
-      </w:r>
-      <w:r>
-        <w:t xml:space="preserve"> </w:t>
-      </w:r>
-      <w:proofErr w:type="spellStart"/>
-      <w:r>
-        <w:t>eBook</w:t>
-      </w:r>
-      <w:proofErr w:type="spellEnd"/>
-      <w:r>
-        <w:t xml:space="preserve"> </w:t>
-      </w:r>
-      <w:r>
-        <w:t xml:space="preserve">Reader </w:t>
-      </w:r>
-      <w:r>
-        <w:t>könnten</w:t>
-      </w:r>
-      <w:r>
-        <w:t xml:space="preserve"> folgende Kommunikationsmodule verbaut</w:t>
-      </w:r>
-      <w:r>
-        <w:t xml:space="preserve"> haben</w:t>
-      </w:r>
-      <w:r>
-        <w:t>:</w:t>
-      </w:r>
-    </w:p>
-    <w:p>
-      <w:pPr>
-        <w:pStyle w:val="berschrift4"/>
-      </w:pPr>
-      <w:r>
-        <w:t>Wireless LAN</w:t>
-      </w:r>
-    </w:p>
-    <w:p>
-      <w:r>
-        <w:t xml:space="preserve">Auch wenn der Prüfungsraum gegen jegliche </w:t>
-      </w:r>
-      <w:proofErr w:type="spellStart"/>
-      <w:r>
-        <w:t>Wirelessstrahlung</w:t>
-      </w:r>
-      <w:proofErr w:type="spellEnd"/>
-      <w:r>
-        <w:t xml:space="preserve"> von aussen abgeschirmt wäre, wäre es trotzdem möglich, dass intern Ad-Hoc Netzwerke erstellt würden. Ein Teilnehmer könnte ein solches erstellen und die anderen Probanden könnten diesem beitreten und darüber kommunizieren.</w:t>
-      </w:r>
-    </w:p>
-    <w:p>
-      <w:pPr>
-        <w:pStyle w:val="berschrift4"/>
-      </w:pPr>
-      <w:r>
-        <w:t>Bluetooth Modul</w:t>
-      </w:r>
-    </w:p>
-    <w:p>
-      <w:r>
-        <w:t>Mittels Bluetooth sind Datenverbindungen zwischen zwei Endgeräten möglich. Somit könnten Kandidaten durch einschalten von Bluetooth miteinander Daten austauschen / miteinander kommunizieren.</w:t>
-      </w:r>
-    </w:p>
-    <w:p>
       <w:pPr>
         <w:pStyle w:val="berschrift2"/>
       </w:pPr>
-      <w:proofErr w:type="spellStart"/>
-      <w:r>
-        <w:t>eBook</w:t>
-      </w:r>
-      <w:proofErr w:type="spellEnd"/>
-      <w:r>
-        <w:t xml:space="preserve"> </w:t>
-      </w:r>
-      <w:r>
-        <w:t>Reader</w:t>
-      </w:r>
-    </w:p>
-    <w:p>
-      <w:r>
-        <w:t xml:space="preserve">Als </w:t>
-      </w:r>
-      <w:proofErr w:type="spellStart"/>
-      <w:r>
-        <w:t>eBook</w:t>
-      </w:r>
-      <w:proofErr w:type="spellEnd"/>
-      <w:r>
-        <w:t xml:space="preserve"> </w:t>
-      </w:r>
-      <w:r>
-        <w:t xml:space="preserve">Reader werden Tablets bezeichnet, welche primär zum </w:t>
-      </w:r>
-      <w:proofErr w:type="spellStart"/>
-      <w:r>
-        <w:t>lesen</w:t>
-      </w:r>
-      <w:proofErr w:type="spellEnd"/>
-      <w:r>
-        <w:t xml:space="preserve"> von Büchern optimiert wurden. Das bedeutet, dass der Fokus auf lange Akkulaufzeit und angenehmem lesen von Inhalten auf dem Bildschirm liegt. Um eine lange Akkulaufzeit zu erreichen, werden oft eher langsame Komponenten verbaut und es werden eingeschränkte, speziell angepasste Betriebssysteme verwendet. </w:t>
-      </w:r>
-      <w:r>
-        <w:t>Es wird</w:t>
-      </w:r>
-      <w:r>
-        <w:t xml:space="preserve"> nachfolgend generell</w:t>
-      </w:r>
-      <w:r>
-        <w:t xml:space="preserve"> davon ausgegangen, dass </w:t>
-      </w:r>
-      <w:proofErr w:type="spellStart"/>
-      <w:r>
-        <w:t>eBook</w:t>
-      </w:r>
-      <w:proofErr w:type="spellEnd"/>
-      <w:r>
-        <w:t xml:space="preserve"> </w:t>
-      </w:r>
-      <w:r>
-        <w:t>Reader kein voll funktionsfähiges Android OS besitzen. Solchen Geräte unterscheiden sich</w:t>
-      </w:r>
-      <w:r>
-        <w:t xml:space="preserve"> kaum</w:t>
-      </w:r>
-      <w:r>
-        <w:t xml:space="preserve"> mehr von Tablets und würden als solche angesehen.</w:t>
+      <w:bookmarkStart w:id="25" w:name="_Toc405393144"/>
+      <w:r>
+        <w:t>Anwendungsfälle</w:t>
+      </w:r>
+      <w:bookmarkEnd w:id="25"/>
+    </w:p>
+    <w:p>
+      <w:r>
+        <w:t>Sicht?</w:t>
+      </w:r>
+      <w:r>
+        <w:t xml:space="preserve"> Anwender!</w:t>
       </w:r>
     </w:p>
     <w:p>
       <w:pPr>
         <w:pStyle w:val="berschrift3"/>
       </w:pPr>
-      <w:r>
-        <w:t>Einschränken gegenüber Tablets</w:t>
-      </w:r>
-    </w:p>
-    <w:p>
-      <w:pPr>
-        <w:pStyle w:val="berschrift4"/>
-      </w:pPr>
-      <w:r>
-        <w:t>Betriebssystem</w:t>
-      </w:r>
-    </w:p>
-    <w:p/>
-    <w:p>
-      <w:pPr>
-        <w:pStyle w:val="berschrift4"/>
-      </w:pPr>
-      <w:r>
-        <w:t>CPU / GPU Geschwindigkeit</w:t>
-      </w:r>
-    </w:p>
-    <w:p/>
-    <w:p>
-      <w:pPr>
-        <w:pStyle w:val="berschrift4"/>
-      </w:pPr>
-      <w:r>
-        <w:t>Display</w:t>
-      </w:r>
-      <w:r>
-        <w:t>technik</w:t>
-      </w:r>
-    </w:p>
-    <w:p/>
-    <w:p>
-      <w:pPr>
-        <w:pStyle w:val="berschrift4"/>
-      </w:pPr>
-      <w:r>
-        <w:t>Displaygrösse</w:t>
-      </w:r>
-    </w:p>
-    <w:p/>
+      <w:bookmarkStart w:id="26" w:name="_Toc405393145"/>
+      <w:r>
+        <w:t>Übersicht</w:t>
+      </w:r>
+      <w:bookmarkEnd w:id="26"/>
+    </w:p>
+    <w:p>
+      <w:pPr>
+        <w:pStyle w:val="berschrift3"/>
+      </w:pPr>
+      <w:bookmarkStart w:id="27" w:name="_Toc405393146"/>
+      <w:r>
+        <w:t>Akteure</w:t>
+      </w:r>
+      <w:bookmarkEnd w:id="27"/>
+    </w:p>
+    <w:p>
+      <w:pPr>
+        <w:pStyle w:val="berschrift3"/>
+      </w:pPr>
+      <w:bookmarkStart w:id="28" w:name="_Toc405393147"/>
+      <w:r>
+        <w:t>AF01</w:t>
+      </w:r>
+      <w:bookmarkEnd w:id="28"/>
+      <w:r>
+        <w:t xml:space="preserve"> Prüfung erstellen</w:t>
+      </w:r>
+    </w:p>
+    <w:p>
+      <w:pPr>
+        <w:pStyle w:val="berschrift3"/>
+      </w:pPr>
+      <w:r>
+        <w:t>AF02 Prüfung absolvieren</w:t>
+      </w:r>
+    </w:p>
+    <w:p>
+      <w:pPr>
+        <w:pStyle w:val="berschrift3"/>
+      </w:pPr>
+      <w:r>
+        <w:t>AF02 Abgelegte Prüfung auslesen</w:t>
+      </w:r>
+    </w:p>
+    <w:p>
+      <w:pPr>
+        <w:pStyle w:val="berschrift2"/>
+      </w:pPr>
+      <w:bookmarkStart w:id="29" w:name="_Toc405393148"/>
+      <w:r>
+        <w:t>Nichtfunktionale Anforderungen</w:t>
+      </w:r>
+      <w:bookmarkEnd w:id="29"/>
+    </w:p>
+    <w:p>
+      <w:pPr>
+        <w:pStyle w:val="berschrift3"/>
+      </w:pPr>
+      <w:bookmarkStart w:id="30" w:name="_Toc405393149"/>
+      <w:r>
+        <w:t>NFA01..</w:t>
+      </w:r>
+      <w:bookmarkEnd w:id="30"/>
+      <w:r>
+        <w:t xml:space="preserve"> ???</w:t>
+      </w:r>
+      <w:bookmarkStart w:id="31" w:name="_GoBack"/>
+      <w:bookmarkEnd w:id="31"/>
+    </w:p>
     <w:p>
       <w:pPr>
         <w:pStyle w:val="berschrift1"/>
       </w:pPr>
-      <w:bookmarkStart w:id="25" w:name="_Toc405393143"/>
-      <w:r>
-        <w:t>A</w:t>
-      </w:r>
-      <w:r>
-        <w:t>nalyse</w:t>
-      </w:r>
-      <w:bookmarkEnd w:id="25"/>
+      <w:bookmarkStart w:id="32" w:name="_Toc405393150"/>
+      <w:r>
+        <w:t>Konzept</w:t>
+      </w:r>
+      <w:bookmarkEnd w:id="32"/>
     </w:p>
     <w:p>
       <w:pPr>
         <w:pStyle w:val="berschrift2"/>
       </w:pPr>
-      <w:bookmarkStart w:id="26" w:name="_Toc405393144"/>
-      <w:r>
-        <w:t>Anwendungsfälle</w:t>
-      </w:r>
-      <w:bookmarkEnd w:id="26"/>
-    </w:p>
-    <w:p>
-      <w:r>
-        <w:t>Sicht?</w:t>
-      </w:r>
-      <w:r>
-        <w:t xml:space="preserve"> Anwender!</w:t>
-      </w:r>
+      <w:bookmarkStart w:id="33" w:name="_Toc405393151"/>
+      <w:r>
+        <w:t>H</w:t>
+      </w:r>
+      <w:r>
+        <w:t>igh-Level</w:t>
+      </w:r>
+      <w:bookmarkEnd w:id="33"/>
     </w:p>
     <w:p>
       <w:pPr>
         <w:pStyle w:val="berschrift3"/>
       </w:pPr>
-      <w:bookmarkStart w:id="27" w:name="_Toc405393145"/>
+      <w:bookmarkStart w:id="34" w:name="_Toc405393152"/>
+      <w:r>
+        <w:t>Domänenmodell</w:t>
+      </w:r>
+      <w:bookmarkEnd w:id="34"/>
+    </w:p>
+    <w:p>
+      <w:r>
+        <w:rPr>
+          <w:noProof/>
+          <w:lang w:eastAsia="de-CH"/>
+        </w:rPr>
+        <w:drawing>
+          <wp:inline distT="0" distB="0" distL="0" distR="0">
+            <wp:extent cx="5760720" cy="3456305"/>
+            <wp:effectExtent l="0" t="0" r="0" b="0"/>
+            <wp:docPr id="3" name="Grafik 3"/>
+            <wp:cNvGraphicFramePr>
+              <a:graphicFrameLocks xmlns:a="http://schemas.openxmlformats.org/drawingml/2006/main" noChangeAspect="1"/>
+            </wp:cNvGraphicFramePr>
+            <a:graphic xmlns:a="http://schemas.openxmlformats.org/drawingml/2006/main">
+              <a:graphicData uri="http://schemas.openxmlformats.org/drawingml/2006/picture">
+                <pic:pic xmlns:pic="http://schemas.openxmlformats.org/drawingml/2006/picture">
+                  <pic:nvPicPr>
+                    <pic:cNvPr id="3" name="Domänenmodell.png"/>
+                    <pic:cNvPicPr/>
+                  </pic:nvPicPr>
+                  <pic:blipFill>
+                    <a:blip r:embed="rId15">
+                      <a:extLst>
+                        <a:ext uri="{28A0092B-C50C-407E-A947-70E740481C1C}">
+                          <a14:useLocalDpi xmlns:a14="http://schemas.microsoft.com/office/drawing/2010/main" val="0"/>
+                        </a:ext>
+                      </a:extLst>
+                    </a:blip>
+                    <a:stretch>
+                      <a:fillRect/>
+                    </a:stretch>
+                  </pic:blipFill>
+                  <pic:spPr>
+                    <a:xfrm>
+                      <a:off x="0" y="0"/>
+                      <a:ext cx="5760720" cy="3456305"/>
+                    </a:xfrm>
+                    <a:prstGeom prst="rect">
+                      <a:avLst/>
+                    </a:prstGeom>
+                  </pic:spPr>
+                </pic:pic>
+              </a:graphicData>
+            </a:graphic>
+          </wp:inline>
+        </w:drawing>
+      </w:r>
+    </w:p>
+    <w:p>
+      <w:pPr>
+        <w:pStyle w:val="berschrift2"/>
+      </w:pPr>
+      <w:bookmarkStart w:id="35" w:name="_Toc405393153"/>
       <w:r>
         <w:lastRenderedPageBreak/>
-        <w:t>Übersicht</w:t>
-      </w:r>
-      <w:bookmarkEnd w:id="27"/>
-    </w:p>
-    <w:p>
-      <w:pPr>
-        <w:pStyle w:val="berschrift3"/>
-      </w:pPr>
-      <w:bookmarkStart w:id="28" w:name="_Toc405393146"/>
-      <w:r>
-        <w:t>Akteure</w:t>
-      </w:r>
-      <w:bookmarkEnd w:id="28"/>
-    </w:p>
-    <w:p>
-      <w:pPr>
-        <w:pStyle w:val="berschrift3"/>
-      </w:pPr>
-      <w:bookmarkStart w:id="29" w:name="_Toc405393147"/>
-      <w:r>
-        <w:t>AF01…</w:t>
-      </w:r>
-      <w:bookmarkEnd w:id="29"/>
-    </w:p>
-    <w:p>
-      <w:pPr>
-        <w:pStyle w:val="berschrift2"/>
-      </w:pPr>
-      <w:bookmarkStart w:id="30" w:name="_Toc405393148"/>
-      <w:r>
-        <w:t>Nichtfunktionale Anforderungen</w:t>
-      </w:r>
-      <w:bookmarkEnd w:id="30"/>
-    </w:p>
-    <w:p>
-      <w:pPr>
-        <w:pStyle w:val="berschrift3"/>
-      </w:pPr>
-      <w:bookmarkStart w:id="31" w:name="_Toc405393149"/>
-      <w:r>
-        <w:t>NFA01..</w:t>
-      </w:r>
-      <w:bookmarkEnd w:id="31"/>
-    </w:p>
-    <w:p>
-      <w:pPr>
-        <w:pStyle w:val="berschrift1"/>
-      </w:pPr>
-      <w:bookmarkStart w:id="32" w:name="_Toc405393150"/>
-      <w:r>
-        <w:t>Konzept</w:t>
-      </w:r>
-      <w:bookmarkEnd w:id="32"/>
-    </w:p>
-    <w:p>
-      <w:pPr>
-        <w:pStyle w:val="berschrift2"/>
-      </w:pPr>
-      <w:bookmarkStart w:id="33" w:name="_Toc405393151"/>
-      <w:r>
-        <w:t>H</w:t>
-      </w:r>
-      <w:r>
-        <w:t>igh-Level</w:t>
-      </w:r>
-      <w:bookmarkEnd w:id="33"/>
-    </w:p>
-    <w:p>
-      <w:pPr>
-        <w:pStyle w:val="berschrift3"/>
-      </w:pPr>
-      <w:bookmarkStart w:id="34" w:name="_Toc405393152"/>
-      <w:r>
-        <w:t>Domänenmodell</w:t>
-      </w:r>
-      <w:bookmarkEnd w:id="34"/>
-    </w:p>
-    <w:p>
-      <w:pPr>
-        <w:pStyle w:val="berschrift2"/>
-      </w:pPr>
-      <w:bookmarkStart w:id="35" w:name="_Toc405393153"/>
-      <w:r>
         <w:t>Export</w:t>
       </w:r>
       <w:bookmarkEnd w:id="35"/>
@@ -11055,23 +10918,7 @@
     </w:p>
     <w:p>
       <w:r>
-        <w:t xml:space="preserve">Für eine bessere Übersicht wird der </w:t>
-      </w:r>
-      <w:proofErr w:type="spellStart"/>
-      <w:r>
-        <w:t>Ver</w:t>
-      </w:r>
-      <w:proofErr w:type="spellEnd"/>
-      <w:r>
-        <w:t xml:space="preserve">- bzw. Entschlüsselungsvorgang getrennt beschrieben. Die Verschlüsselung wird automatisch mittels </w:t>
-      </w:r>
-      <w:proofErr w:type="gramStart"/>
-      <w:r>
-        <w:t>dem Prüfungsgenerator</w:t>
-      </w:r>
-      <w:proofErr w:type="gramEnd"/>
-      <w:r>
-        <w:t xml:space="preserve"> durchgeführt, die Entschlüsselung hingegen findet auf dem Client direkt beim Starten der Prüfung statt.</w:t>
+        <w:t>Für eine bessere Übersicht wird der Ver- bzw. Entschlüsselungsvorgang getrennt beschrieben. Die Verschlüsselung wird automatisch mittels dem Prüfungsgenerator durchgeführt, die Entschlüsselung hingegen findet auf dem Client direkt beim Starten der Prüfung statt.</w:t>
       </w:r>
     </w:p>
     <w:p>
@@ -11157,27 +11004,14 @@
       <w:r>
         <w:t xml:space="preserve">Abbildung </w:t>
       </w:r>
-      <w:r>
-        <w:fldChar w:fldCharType="begin"/>
-      </w:r>
-      <w:r>
-        <w:instrText xml:space="preserve"> SEQ Abbildung \* ARABIC </w:instrText>
-      </w:r>
-      <w:r>
-        <w:fldChar w:fldCharType="separate"/>
-      </w:r>
-      <w:r>
-        <w:rPr>
-          <w:noProof/>
-        </w:rPr>
-        <w:t>5</w:t>
-      </w:r>
-      <w:r>
-        <w:rPr>
-          <w:noProof/>
-        </w:rPr>
-        <w:fldChar w:fldCharType="end"/>
-      </w:r>
+      <w:fldSimple w:instr=" SEQ Abbildung \* ARABIC ">
+        <w:r>
+          <w:rPr>
+            <w:noProof/>
+          </w:rPr>
+          <w:t>5</w:t>
+        </w:r>
+      </w:fldSimple>
       <w:r>
         <w:t xml:space="preserve">: </w:t>
       </w:r>
@@ -11283,15 +11117,7 @@
         </w:tabs>
       </w:pPr>
       <w:r>
-        <w:t xml:space="preserve">Diese werden anschliessend n-Mal mit </w:t>
-      </w:r>
-      <w:proofErr w:type="spellStart"/>
-      <w:r>
-        <w:t>gehasht</w:t>
-      </w:r>
-      <w:proofErr w:type="spellEnd"/>
-      <w:r>
-        <w:t xml:space="preserve"> (vgl. </w:t>
+        <w:t xml:space="preserve">Diese werden anschliessend n-Mal mit gehasht (vgl. </w:t>
       </w:r>
       <w:r>
         <w:fldChar w:fldCharType="begin"/>
@@ -11309,39 +11135,7 @@
         <w:fldChar w:fldCharType="end"/>
       </w:r>
       <w:r>
-        <w:t xml:space="preserve">, Passwort </w:t>
-      </w:r>
-      <w:proofErr w:type="spellStart"/>
-      <w:r>
-        <w:t>hashing</w:t>
-      </w:r>
-      <w:proofErr w:type="spellEnd"/>
-      <w:r>
-        <w:t xml:space="preserve">). Mit dem resultierenden Hash (256 Bit) und einem zufälligen IV (Initialisierungsvektor) wird nun der </w:t>
-      </w:r>
-      <w:proofErr w:type="spellStart"/>
-      <w:r>
-        <w:t>Masterkey</w:t>
-      </w:r>
-      <w:proofErr w:type="spellEnd"/>
-      <w:r>
-        <w:t xml:space="preserve"> mittels AES verschlüsselt. Der </w:t>
-      </w:r>
-      <w:proofErr w:type="spellStart"/>
-      <w:r>
-        <w:t>Masterkey</w:t>
-      </w:r>
-      <w:proofErr w:type="spellEnd"/>
-      <w:r>
-        <w:t xml:space="preserve"> setzt sich aus </w:t>
-      </w:r>
-      <w:proofErr w:type="gramStart"/>
-      <w:r>
-        <w:t>einer zufälligen, 256 Bit</w:t>
-      </w:r>
-      <w:proofErr w:type="gramEnd"/>
-      <w:r>
-        <w:t xml:space="preserve"> langen Zeichenkette zusammen. Dieser wird dazu verwendet, um die Prüfungsdaten (Fragen, Prüfungszeitraum und Prüfungsdauer) zu verschlüsseln.</w:t>
+        <w:t>, Passwort hashing). Mit dem resultierenden Hash (256 Bit) und einem zufälligen IV (Initialisierungsvektor) wird nun der Masterkey mittels AES verschlüsselt. Der Masterkey setzt sich aus einer zufälligen, 256 Bit langen Zeichenkette zusammen. Dieser wird dazu verwendet, um die Prüfungsdaten (Fragen, Prüfungszeitraum und Prüfungsdauer) zu verschlüsseln.</w:t>
       </w:r>
     </w:p>
     <w:p>
@@ -11414,27 +11208,14 @@
       <w:r>
         <w:t xml:space="preserve">Abbildung </w:t>
       </w:r>
-      <w:r>
-        <w:fldChar w:fldCharType="begin"/>
-      </w:r>
-      <w:r>
-        <w:instrText xml:space="preserve"> SEQ Abbildung \* ARABIC </w:instrText>
-      </w:r>
-      <w:r>
-        <w:fldChar w:fldCharType="separate"/>
-      </w:r>
-      <w:r>
-        <w:rPr>
-          <w:noProof/>
-        </w:rPr>
-        <w:t>6</w:t>
-      </w:r>
-      <w:r>
-        <w:rPr>
-          <w:noProof/>
-        </w:rPr>
-        <w:fldChar w:fldCharType="end"/>
-      </w:r>
+      <w:fldSimple w:instr=" SEQ Abbildung \* ARABIC ">
+        <w:r>
+          <w:rPr>
+            <w:noProof/>
+          </w:rPr>
+          <w:t>6</w:t>
+        </w:r>
+      </w:fldSimple>
       <w:r>
         <w:t>: Multi-User AES Entschlüsselung</w:t>
       </w:r>
@@ -11494,34 +11275,10 @@
     </w:p>
     <w:p>
       <w:r>
-        <w:t xml:space="preserve">Mit diesen Informationen plus </w:t>
-      </w:r>
-      <w:proofErr w:type="gramStart"/>
-      <w:r>
-        <w:t>dem zugehörigen</w:t>
-      </w:r>
-      <w:proofErr w:type="gramEnd"/>
-      <w:r>
-        <w:t xml:space="preserve"> Salt, wird wie bei der Verschlüsselung, ein </w:t>
-      </w:r>
-      <w:proofErr w:type="spellStart"/>
-      <w:r>
-        <w:t>Hashing</w:t>
-      </w:r>
-      <w:proofErr w:type="spellEnd"/>
-      <w:r>
-        <w:t xml:space="preserve"> durchgeführt. Das resultierende „Student Password“  dient als Passwort für die </w:t>
-      </w:r>
-      <w:r>
-        <w:t xml:space="preserve">Entschlüsselung des </w:t>
-      </w:r>
-      <w:proofErr w:type="spellStart"/>
-      <w:r>
-        <w:t>Masterkeys</w:t>
-      </w:r>
-      <w:proofErr w:type="spellEnd"/>
-      <w:r>
-        <w:t>. Mittels diesem und dem zugehörigen IV, werden  dann die eigentlichen Daten</w:t>
+        <w:t xml:space="preserve">Mit diesen Informationen plus dem zugehörigen Salt, wird wie bei der Verschlüsselung, ein Hashing durchgeführt. Das resultierende „Student Password“  dient als Passwort für die </w:t>
+      </w:r>
+      <w:r>
+        <w:t>Entschlüsselung des Masterkeys. Mittels diesem und dem zugehörigen IV, werden  dann die eigentlichen Daten</w:t>
       </w:r>
       <w:r>
         <w:t xml:space="preserve"> entschlüsselt.</w:t>
@@ -11535,15 +11292,10 @@
       <w:bookmarkStart w:id="41" w:name="_Toc405393158"/>
       <w:r>
         <w:lastRenderedPageBreak/>
-        <w:t xml:space="preserve">Passwort </w:t>
-      </w:r>
-      <w:proofErr w:type="spellStart"/>
-      <w:r>
-        <w:t>hashing</w:t>
+        <w:t>Passwort hashing</w:t>
       </w:r>
       <w:bookmarkEnd w:id="40"/>
       <w:bookmarkEnd w:id="41"/>
-      <w:proofErr w:type="spellEnd"/>
     </w:p>
     <w:p>
       <w:pPr>
@@ -11565,13 +11317,8 @@
       <w:pPr>
         <w:pStyle w:val="berschrift4"/>
       </w:pPr>
-      <w:proofErr w:type="spellStart"/>
-      <w:r>
-        <w:t>Hashing</w:t>
-      </w:r>
-      <w:proofErr w:type="spellEnd"/>
-      <w:r>
-        <w:t xml:space="preserve"> Konzept</w:t>
+      <w:r>
+        <w:t>Hashing Konzept</w:t>
       </w:r>
     </w:p>
     <w:p>
@@ -11713,24 +11460,20 @@
         <w:pStyle w:val="berschrift3"/>
       </w:pPr>
       <w:bookmarkStart w:id="54" w:name="_Toc405393171"/>
-      <w:proofErr w:type="spellStart"/>
       <w:r>
         <w:t>SecureExam</w:t>
       </w:r>
       <w:bookmarkEnd w:id="54"/>
-      <w:proofErr w:type="spellEnd"/>
     </w:p>
     <w:p>
       <w:pPr>
         <w:pStyle w:val="berschrift3"/>
       </w:pPr>
       <w:bookmarkStart w:id="55" w:name="_Toc405393172"/>
-      <w:proofErr w:type="spellStart"/>
       <w:r>
         <w:t>CryptoJS</w:t>
       </w:r>
       <w:bookmarkEnd w:id="55"/>
-      <w:proofErr w:type="spellEnd"/>
     </w:p>
     <w:p>
       <w:pPr>
@@ -11754,13 +11497,8 @@
     </w:p>
     <w:p>
       <w:r>
-        <w:t xml:space="preserve">Mit Code </w:t>
-      </w:r>
-      <w:proofErr w:type="spellStart"/>
-      <w:r>
-        <w:t>Snipplets</w:t>
-      </w:r>
-      <w:proofErr w:type="spellEnd"/>
+        <w:t>Mit Code Snipplets</w:t>
+      </w:r>
     </w:p>
     <w:p>
       <w:pPr>
@@ -11799,14 +11537,9 @@
       </w:pPr>
       <w:bookmarkStart w:id="61" w:name="_Toc405393178"/>
       <w:r>
-        <w:t xml:space="preserve">Passwort </w:t>
-      </w:r>
-      <w:proofErr w:type="spellStart"/>
-      <w:r>
-        <w:t>hashing</w:t>
+        <w:t>Passwort hashing</w:t>
       </w:r>
       <w:bookmarkEnd w:id="61"/>
-      <w:proofErr w:type="spellEnd"/>
     </w:p>
     <w:p>
       <w:pPr>
@@ -11870,37 +11603,8 @@
     </w:p>
     <w:p>
       <w:r>
-        <w:t xml:space="preserve">XSLT über eigenen Parser </w:t>
-      </w:r>
-      <w:proofErr w:type="spellStart"/>
-      <w:r>
-        <w:t>bla</w:t>
-      </w:r>
-      <w:proofErr w:type="spellEnd"/>
-      <w:r>
-        <w:t xml:space="preserve"> </w:t>
-      </w:r>
-      <w:proofErr w:type="spellStart"/>
-      <w:r>
-        <w:t>bli</w:t>
-      </w:r>
-      <w:proofErr w:type="spellEnd"/>
-      <w:r>
-        <w:t xml:space="preserve"> </w:t>
-      </w:r>
-      <w:proofErr w:type="spellStart"/>
-      <w:r>
-        <w:t>bla</w:t>
-      </w:r>
-      <w:proofErr w:type="spellEnd"/>
-      <w:r>
-        <w:t xml:space="preserve"> </w:t>
-      </w:r>
-      <w:proofErr w:type="spellStart"/>
-      <w:r>
-        <w:t>bla</w:t>
-      </w:r>
-      <w:proofErr w:type="spellEnd"/>
+        <w:t>XSLT über eigenen Parser bla bli bla bla</w:t>
+      </w:r>
     </w:p>
     <w:p>
       <w:pPr>
@@ -11968,12 +11672,10 @@
         <w:pStyle w:val="berschrift1"/>
       </w:pPr>
       <w:bookmarkStart w:id="74" w:name="_Toc405393191"/>
-      <w:proofErr w:type="spellStart"/>
       <w:r>
         <w:t>Testing</w:t>
       </w:r>
       <w:bookmarkEnd w:id="74"/>
-      <w:proofErr w:type="spellEnd"/>
     </w:p>
     <w:p>
       <w:pPr>
@@ -12017,43 +11719,17 @@
     </w:p>
     <w:p>
       <w:r>
-        <w:t xml:space="preserve">Lauffähig auf </w:t>
-      </w:r>
-      <w:proofErr w:type="spellStart"/>
-      <w:r>
-        <w:t>e</w:t>
+        <w:t>Lauffähig auf e</w:t>
       </w:r>
       <w:r>
         <w:t>Book</w:t>
       </w:r>
-      <w:proofErr w:type="spellEnd"/>
       <w:r>
         <w:t>-Reader</w:t>
       </w:r>
       <w:r>
-        <w:t xml:space="preserve"> und Tablet =&gt; </w:t>
-      </w:r>
-      <w:proofErr w:type="spellStart"/>
-      <w:r>
-        <w:t>bilder</w:t>
-      </w:r>
-      <w:proofErr w:type="spellEnd"/>
-      <w:r>
-        <w:t xml:space="preserve"> </w:t>
-      </w:r>
-      <w:proofErr w:type="spellStart"/>
-      <w:r>
-        <w:t>bla</w:t>
-      </w:r>
-      <w:proofErr w:type="spellEnd"/>
-      <w:r>
-        <w:t xml:space="preserve"> </w:t>
-      </w:r>
-      <w:proofErr w:type="spellStart"/>
-      <w:r>
-        <w:t>bla</w:t>
-      </w:r>
-      <w:proofErr w:type="spellEnd"/>
+        <w:t xml:space="preserve"> und Tablet =&gt; bilder bla bla</w:t>
+      </w:r>
     </w:p>
     <w:p>
       <w:pPr>
@@ -12258,29 +11934,8 @@
     </w:p>
     <w:p>
       <w:r>
-        <w:t xml:space="preserve">Modularität </w:t>
-      </w:r>
-      <w:proofErr w:type="spellStart"/>
-      <w:r>
-        <w:t>bla</w:t>
-      </w:r>
-      <w:proofErr w:type="spellEnd"/>
-      <w:r>
-        <w:t xml:space="preserve"> </w:t>
-      </w:r>
-      <w:proofErr w:type="spellStart"/>
-      <w:r>
-        <w:t>bla</w:t>
-      </w:r>
-      <w:proofErr w:type="spellEnd"/>
-      <w:r>
-        <w:t xml:space="preserve"> </w:t>
-      </w:r>
-      <w:proofErr w:type="spellStart"/>
-      <w:r>
-        <w:t>bla</w:t>
-      </w:r>
-      <w:proofErr w:type="spellEnd"/>
+        <w:t>Modularität bla bla bla</w:t>
+      </w:r>
     </w:p>
     <w:p>
       <w:pPr>
@@ -12307,13 +11962,8 @@
         <w:pStyle w:val="berschrift3"/>
       </w:pPr>
       <w:bookmarkStart w:id="93" w:name="_Toc405393210"/>
-      <w:proofErr w:type="spellStart"/>
-      <w:r>
-        <w:t>OpenOffice</w:t>
-      </w:r>
-      <w:proofErr w:type="spellEnd"/>
-      <w:r>
-        <w:t xml:space="preserve"> Import</w:t>
+      <w:r>
+        <w:t>OpenOffice Import</w:t>
       </w:r>
       <w:bookmarkEnd w:id="93"/>
     </w:p>
@@ -12343,25 +11993,12 @@
       </w:pPr>
       <w:bookmarkStart w:id="96" w:name="_Toc405393213"/>
       <w:r>
-        <w:t xml:space="preserve">CD mit dem vollständigen Bericht als </w:t>
-      </w:r>
-      <w:proofErr w:type="spellStart"/>
-      <w:r>
-        <w:t>pdf</w:t>
-      </w:r>
-      <w:proofErr w:type="spellEnd"/>
-      <w:r>
-        <w:t>-File</w:t>
-      </w:r>
-      <w:r>
-        <w:t xml:space="preserve"> und dem </w:t>
-      </w:r>
-      <w:proofErr w:type="spellStart"/>
-      <w:r>
-        <w:t>SourceCode</w:t>
+        <w:t>CD mit dem vollständigen Bericht als pdf-File</w:t>
+      </w:r>
+      <w:r>
+        <w:t xml:space="preserve"> und dem SourceCode</w:t>
       </w:r>
       <w:bookmarkEnd w:id="96"/>
-      <w:proofErr w:type="spellEnd"/>
       <w:r>
         <w:t xml:space="preserve"> </w:t>
       </w:r>
@@ -12378,7 +12015,7 @@
 </file>
 
 <file path=word/endnotes.xml><?xml version="1.0" encoding="utf-8"?>
-<w:endnotes xmlns:wpc="http://schemas.microsoft.com/office/word/2010/wordprocessingCanvas" xmlns:mc="http://schemas.openxmlformats.org/markup-compatibility/2006" xmlns:o="urn:schemas-microsoft-com:office:office" xmlns:r="http://schemas.openxmlformats.org/officeDocument/2006/relationships" xmlns:m="http://schemas.openxmlformats.org/officeDocument/2006/math" xmlns:v="urn:schemas-microsoft-com:vml" xmlns:wp14="http://schemas.microsoft.com/office/word/2010/wordprocessingDrawing" xmlns:wp="http://schemas.openxmlformats.org/drawingml/2006/wordprocessingDrawing" xmlns:w10="urn:schemas-microsoft-com:office:word" xmlns:w="http://schemas.openxmlformats.org/wordprocessingml/2006/main" xmlns:w14="http://schemas.microsoft.com/office/word/2010/wordml" xmlns:wpg="http://schemas.microsoft.com/office/word/2010/wordprocessingGroup" xmlns:wpi="http://schemas.microsoft.com/office/word/2010/wordprocessingInk" xmlns:wne="http://schemas.microsoft.com/office/word/2006/wordml" xmlns:wps="http://schemas.microsoft.com/office/word/2010/wordprocessingShape" mc:Ignorable="w14 wp14">
+<w:endnotes xmlns:wpc="http://schemas.microsoft.com/office/word/2010/wordprocessingCanvas" xmlns:mc="http://schemas.openxmlformats.org/markup-compatibility/2006" xmlns:o="urn:schemas-microsoft-com:office:office" xmlns:r="http://schemas.openxmlformats.org/officeDocument/2006/relationships" xmlns:m="http://schemas.openxmlformats.org/officeDocument/2006/math" xmlns:v="urn:schemas-microsoft-com:vml" xmlns:wp14="http://schemas.microsoft.com/office/word/2010/wordprocessingDrawing" xmlns:wp="http://schemas.openxmlformats.org/drawingml/2006/wordprocessingDrawing" xmlns:w10="urn:schemas-microsoft-com:office:word" xmlns:w="http://schemas.openxmlformats.org/wordprocessingml/2006/main" xmlns:w14="http://schemas.microsoft.com/office/word/2010/wordml" xmlns:w15="http://schemas.microsoft.com/office/word/2012/wordml" xmlns:wpg="http://schemas.microsoft.com/office/word/2010/wordprocessingGroup" xmlns:wpi="http://schemas.microsoft.com/office/word/2010/wordprocessingInk" xmlns:wne="http://schemas.microsoft.com/office/word/2006/wordml" xmlns:wps="http://schemas.microsoft.com/office/word/2010/wordprocessingShape" mc:Ignorable="w14 w15 wp14">
   <w:endnote w:type="separator" w:id="-1">
     <w:p>
       <w:pPr>
@@ -12403,7 +12040,7 @@
 </file>
 
 <file path=word/footnotes.xml><?xml version="1.0" encoding="utf-8"?>
-<w:footnotes xmlns:wpc="http://schemas.microsoft.com/office/word/2010/wordprocessingCanvas" xmlns:mc="http://schemas.openxmlformats.org/markup-compatibility/2006" xmlns:o="urn:schemas-microsoft-com:office:office" xmlns:r="http://schemas.openxmlformats.org/officeDocument/2006/relationships" xmlns:m="http://schemas.openxmlformats.org/officeDocument/2006/math" xmlns:v="urn:schemas-microsoft-com:vml" xmlns:wp14="http://schemas.microsoft.com/office/word/2010/wordprocessingDrawing" xmlns:wp="http://schemas.openxmlformats.org/drawingml/2006/wordprocessingDrawing" xmlns:w10="urn:schemas-microsoft-com:office:word" xmlns:w="http://schemas.openxmlformats.org/wordprocessingml/2006/main" xmlns:w14="http://schemas.microsoft.com/office/word/2010/wordml" xmlns:wpg="http://schemas.microsoft.com/office/word/2010/wordprocessingGroup" xmlns:wpi="http://schemas.microsoft.com/office/word/2010/wordprocessingInk" xmlns:wne="http://schemas.microsoft.com/office/word/2006/wordml" xmlns:wps="http://schemas.microsoft.com/office/word/2010/wordprocessingShape" mc:Ignorable="w14 wp14">
+<w:footnotes xmlns:wpc="http://schemas.microsoft.com/office/word/2010/wordprocessingCanvas" xmlns:mc="http://schemas.openxmlformats.org/markup-compatibility/2006" xmlns:o="urn:schemas-microsoft-com:office:office" xmlns:r="http://schemas.openxmlformats.org/officeDocument/2006/relationships" xmlns:m="http://schemas.openxmlformats.org/officeDocument/2006/math" xmlns:v="urn:schemas-microsoft-com:vml" xmlns:wp14="http://schemas.microsoft.com/office/word/2010/wordprocessingDrawing" xmlns:wp="http://schemas.openxmlformats.org/drawingml/2006/wordprocessingDrawing" xmlns:w10="urn:schemas-microsoft-com:office:word" xmlns:w="http://schemas.openxmlformats.org/wordprocessingml/2006/main" xmlns:w14="http://schemas.microsoft.com/office/word/2010/wordml" xmlns:w15="http://schemas.microsoft.com/office/word/2012/wordml" xmlns:wpg="http://schemas.microsoft.com/office/word/2010/wordprocessingGroup" xmlns:wpi="http://schemas.microsoft.com/office/word/2010/wordprocessingInk" xmlns:wne="http://schemas.microsoft.com/office/word/2006/wordml" xmlns:wps="http://schemas.microsoft.com/office/word/2010/wordprocessingShape" mc:Ignorable="w14 w15 wp14">
   <w:footnote w:type="separator" w:id="-1">
     <w:p>
       <w:pPr>
@@ -12428,7 +12065,7 @@
 </file>
 
 <file path=word/numbering.xml><?xml version="1.0" encoding="utf-8"?>
-<w:numbering xmlns:wpc="http://schemas.microsoft.com/office/word/2010/wordprocessingCanvas" xmlns:mc="http://schemas.openxmlformats.org/markup-compatibility/2006" xmlns:o="urn:schemas-microsoft-com:office:office" xmlns:r="http://schemas.openxmlformats.org/officeDocument/2006/relationships" xmlns:m="http://schemas.openxmlformats.org/officeDocument/2006/math" xmlns:v="urn:schemas-microsoft-com:vml" xmlns:wp14="http://schemas.microsoft.com/office/word/2010/wordprocessingDrawing" xmlns:wp="http://schemas.openxmlformats.org/drawingml/2006/wordprocessingDrawing" xmlns:w10="urn:schemas-microsoft-com:office:word" xmlns:w="http://schemas.openxmlformats.org/wordprocessingml/2006/main" xmlns:w14="http://schemas.microsoft.com/office/word/2010/wordml" xmlns:wpg="http://schemas.microsoft.com/office/word/2010/wordprocessingGroup" xmlns:wpi="http://schemas.microsoft.com/office/word/2010/wordprocessingInk" xmlns:wne="http://schemas.microsoft.com/office/word/2006/wordml" xmlns:wps="http://schemas.microsoft.com/office/word/2010/wordprocessingShape" mc:Ignorable="w14 wp14">
+<w:numbering xmlns:wpc="http://schemas.microsoft.com/office/word/2010/wordprocessingCanvas" xmlns:mc="http://schemas.openxmlformats.org/markup-compatibility/2006" xmlns:o="urn:schemas-microsoft-com:office:office" xmlns:r="http://schemas.openxmlformats.org/officeDocument/2006/relationships" xmlns:m="http://schemas.openxmlformats.org/officeDocument/2006/math" xmlns:v="urn:schemas-microsoft-com:vml" xmlns:wp14="http://schemas.microsoft.com/office/word/2010/wordprocessingDrawing" xmlns:wp="http://schemas.openxmlformats.org/drawingml/2006/wordprocessingDrawing" xmlns:w10="urn:schemas-microsoft-com:office:word" xmlns:w="http://schemas.openxmlformats.org/wordprocessingml/2006/main" xmlns:w14="http://schemas.microsoft.com/office/word/2010/wordml" xmlns:w15="http://schemas.microsoft.com/office/word/2012/wordml" xmlns:wpg="http://schemas.microsoft.com/office/word/2010/wordprocessingGroup" xmlns:wpi="http://schemas.microsoft.com/office/word/2010/wordprocessingInk" xmlns:wne="http://schemas.microsoft.com/office/word/2006/wordml" xmlns:wps="http://schemas.microsoft.com/office/word/2010/wordprocessingShape" mc:Ignorable="w14 w15 wp14">
   <w:abstractNum w:abstractNumId="0">
     <w:nsid w:val="040270CC"/>
     <w:multiLevelType w:val="hybridMultilevel"/>
@@ -14653,7 +14290,7 @@
 </file>
 
 <file path=word/styles.xml><?xml version="1.0" encoding="utf-8"?>
-<w:styles xmlns:mc="http://schemas.openxmlformats.org/markup-compatibility/2006" xmlns:r="http://schemas.openxmlformats.org/officeDocument/2006/relationships" xmlns:w="http://schemas.openxmlformats.org/wordprocessingml/2006/main" xmlns:w14="http://schemas.microsoft.com/office/word/2010/wordml" mc:Ignorable="w14">
+<w:styles xmlns:mc="http://schemas.openxmlformats.org/markup-compatibility/2006" xmlns:r="http://schemas.openxmlformats.org/officeDocument/2006/relationships" xmlns:w="http://schemas.openxmlformats.org/wordprocessingml/2006/main" xmlns:w14="http://schemas.microsoft.com/office/word/2010/wordml" xmlns:w15="http://schemas.microsoft.com/office/word/2012/wordml" mc:Ignorable="w14 w15">
   <w:docDefaults>
     <w:rPrDefault>
       <w:rPr>
@@ -14669,144 +14306,378 @@
       </w:pPr>
     </w:pPrDefault>
   </w:docDefaults>
-  <w:latentStyles w:defLockedState="0" w:defUIPriority="99" w:defSemiHidden="1" w:defUnhideWhenUsed="1" w:defQFormat="0" w:count="267">
-    <w:lsdException w:name="Normal" w:semiHidden="0" w:uiPriority="0" w:unhideWhenUsed="0" w:qFormat="1"/>
-    <w:lsdException w:name="heading 1" w:semiHidden="0" w:uiPriority="9" w:unhideWhenUsed="0" w:qFormat="1"/>
-    <w:lsdException w:name="heading 2" w:uiPriority="9" w:qFormat="1"/>
-    <w:lsdException w:name="heading 3" w:uiPriority="9" w:qFormat="1"/>
-    <w:lsdException w:name="heading 4" w:uiPriority="9" w:qFormat="1"/>
-    <w:lsdException w:name="heading 5" w:uiPriority="9" w:qFormat="1"/>
-    <w:lsdException w:name="heading 6" w:uiPriority="9" w:qFormat="1"/>
-    <w:lsdException w:name="heading 7" w:uiPriority="9" w:qFormat="1"/>
-    <w:lsdException w:name="heading 8" w:uiPriority="9" w:qFormat="1"/>
-    <w:lsdException w:name="heading 9" w:uiPriority="9" w:qFormat="1"/>
-    <w:lsdException w:name="toc 1" w:uiPriority="39"/>
-    <w:lsdException w:name="toc 2" w:uiPriority="39"/>
-    <w:lsdException w:name="toc 3" w:uiPriority="39"/>
-    <w:lsdException w:name="toc 4" w:uiPriority="39"/>
-    <w:lsdException w:name="toc 5" w:uiPriority="39"/>
-    <w:lsdException w:name="toc 6" w:uiPriority="39"/>
-    <w:lsdException w:name="toc 7" w:uiPriority="39"/>
-    <w:lsdException w:name="toc 8" w:uiPriority="39"/>
-    <w:lsdException w:name="toc 9" w:uiPriority="39"/>
-    <w:lsdException w:name="caption" w:uiPriority="35" w:qFormat="1"/>
-    <w:lsdException w:name="Title" w:semiHidden="0" w:uiPriority="10" w:unhideWhenUsed="0" w:qFormat="1"/>
-    <w:lsdException w:name="Default Paragraph Font" w:uiPriority="1"/>
-    <w:lsdException w:name="Subtitle" w:semiHidden="0" w:uiPriority="11" w:unhideWhenUsed="0" w:qFormat="1"/>
-    <w:lsdException w:name="Strong" w:semiHidden="0" w:uiPriority="22" w:unhideWhenUsed="0" w:qFormat="1"/>
-    <w:lsdException w:name="Emphasis" w:semiHidden="0" w:uiPriority="20" w:unhideWhenUsed="0" w:qFormat="1"/>
-    <w:lsdException w:name="Table Grid" w:semiHidden="0" w:uiPriority="59" w:unhideWhenUsed="0"/>
-    <w:lsdException w:name="Placeholder Text" w:unhideWhenUsed="0"/>
-    <w:lsdException w:name="No Spacing" w:semiHidden="0" w:uiPriority="1" w:unhideWhenUsed="0" w:qFormat="1"/>
-    <w:lsdException w:name="Light Shading" w:semiHidden="0" w:uiPriority="60" w:unhideWhenUsed="0"/>
-    <w:lsdException w:name="Light List" w:semiHidden="0" w:uiPriority="61" w:unhideWhenUsed="0"/>
-    <w:lsdException w:name="Light Grid" w:semiHidden="0" w:uiPriority="62" w:unhideWhenUsed="0"/>
-    <w:lsdException w:name="Medium Shading 1" w:semiHidden="0" w:uiPriority="63" w:unhideWhenUsed="0"/>
-    <w:lsdException w:name="Medium Shading 2" w:semiHidden="0" w:uiPriority="64" w:unhideWhenUsed="0"/>
-    <w:lsdException w:name="Medium List 1" w:semiHidden="0" w:uiPriority="65" w:unhideWhenUsed="0"/>
-    <w:lsdException w:name="Medium List 2" w:semiHidden="0" w:uiPriority="66" w:unhideWhenUsed="0"/>
-    <w:lsdException w:name="Medium Grid 1" w:semiHidden="0" w:uiPriority="67" w:unhideWhenUsed="0"/>
-    <w:lsdException w:name="Medium Grid 2" w:semiHidden="0" w:uiPriority="68" w:unhideWhenUsed="0"/>
-    <w:lsdException w:name="Medium Grid 3" w:semiHidden="0" w:uiPriority="69" w:unhideWhenUsed="0"/>
-    <w:lsdException w:name="Dark List" w:semiHidden="0" w:uiPriority="70" w:unhideWhenUsed="0"/>
-    <w:lsdException w:name="Colorful Shading" w:semiHidden="0" w:uiPriority="71" w:unhideWhenUsed="0"/>
-    <w:lsdException w:name="Colorful List" w:semiHidden="0" w:uiPriority="72" w:unhideWhenUsed="0"/>
-    <w:lsdException w:name="Colorful Grid" w:semiHidden="0" w:uiPriority="73" w:unhideWhenUsed="0"/>
-    <w:lsdException w:name="Light Shading Accent 1" w:semiHidden="0" w:uiPriority="60" w:unhideWhenUsed="0"/>
-    <w:lsdException w:name="Light List Accent 1" w:semiHidden="0" w:uiPriority="61" w:unhideWhenUsed="0"/>
-    <w:lsdException w:name="Light Grid Accent 1" w:semiHidden="0" w:uiPriority="62" w:unhideWhenUsed="0"/>
-    <w:lsdException w:name="Medium Shading 1 Accent 1" w:semiHidden="0" w:uiPriority="63" w:unhideWhenUsed="0"/>
-    <w:lsdException w:name="Medium Shading 2 Accent 1" w:semiHidden="0" w:uiPriority="64" w:unhideWhenUsed="0"/>
-    <w:lsdException w:name="Medium List 1 Accent 1" w:semiHidden="0" w:uiPriority="65" w:unhideWhenUsed="0"/>
-    <w:lsdException w:name="Revision" w:unhideWhenUsed="0"/>
-    <w:lsdException w:name="List Paragraph" w:semiHidden="0" w:uiPriority="34" w:unhideWhenUsed="0" w:qFormat="1"/>
-    <w:lsdException w:name="Quote" w:semiHidden="0" w:uiPriority="29" w:unhideWhenUsed="0" w:qFormat="1"/>
-    <w:lsdException w:name="Intense Quote" w:semiHidden="0" w:uiPriority="30" w:unhideWhenUsed="0" w:qFormat="1"/>
-    <w:lsdException w:name="Medium List 2 Accent 1" w:semiHidden="0" w:uiPriority="66" w:unhideWhenUsed="0"/>
-    <w:lsdException w:name="Medium Grid 1 Accent 1" w:semiHidden="0" w:uiPriority="67" w:unhideWhenUsed="0"/>
-    <w:lsdException w:name="Medium Grid 2 Accent 1" w:semiHidden="0" w:uiPriority="68" w:unhideWhenUsed="0"/>
-    <w:lsdException w:name="Medium Grid 3 Accent 1" w:semiHidden="0" w:uiPriority="69" w:unhideWhenUsed="0"/>
-    <w:lsdException w:name="Dark List Accent 1" w:semiHidden="0" w:uiPriority="70" w:unhideWhenUsed="0"/>
-    <w:lsdException w:name="Colorful Shading Accent 1" w:semiHidden="0" w:uiPriority="71" w:unhideWhenUsed="0"/>
-    <w:lsdException w:name="Colorful List Accent 1" w:semiHidden="0" w:uiPriority="72" w:unhideWhenUsed="0"/>
-    <w:lsdException w:name="Colorful Grid Accent 1" w:semiHidden="0" w:uiPriority="73" w:unhideWhenUsed="0"/>
-    <w:lsdException w:name="Light Shading Accent 2" w:semiHidden="0" w:uiPriority="60" w:unhideWhenUsed="0"/>
-    <w:lsdException w:name="Light List Accent 2" w:semiHidden="0" w:uiPriority="61" w:unhideWhenUsed="0"/>
-    <w:lsdException w:name="Light Grid Accent 2" w:semiHidden="0" w:uiPriority="62" w:unhideWhenUsed="0"/>
-    <w:lsdException w:name="Medium Shading 1 Accent 2" w:semiHidden="0" w:uiPriority="63" w:unhideWhenUsed="0"/>
-    <w:lsdException w:name="Medium Shading 2 Accent 2" w:semiHidden="0" w:uiPriority="64" w:unhideWhenUsed="0"/>
-    <w:lsdException w:name="Medium List 1 Accent 2" w:semiHidden="0" w:uiPriority="65" w:unhideWhenUsed="0"/>
-    <w:lsdException w:name="Medium List 2 Accent 2" w:semiHidden="0" w:uiPriority="66" w:unhideWhenUsed="0"/>
-    <w:lsdException w:name="Medium Grid 1 Accent 2" w:semiHidden="0" w:uiPriority="67" w:unhideWhenUsed="0"/>
-    <w:lsdException w:name="Medium Grid 2 Accent 2" w:semiHidden="0" w:uiPriority="68" w:unhideWhenUsed="0"/>
-    <w:lsdException w:name="Medium Grid 3 Accent 2" w:semiHidden="0" w:uiPriority="69" w:unhideWhenUsed="0"/>
-    <w:lsdException w:name="Dark List Accent 2" w:semiHidden="0" w:uiPriority="70" w:unhideWhenUsed="0"/>
-    <w:lsdException w:name="Colorful Shading Accent 2" w:semiHidden="0" w:uiPriority="71" w:unhideWhenUsed="0"/>
-    <w:lsdException w:name="Colorful List Accent 2" w:semiHidden="0" w:uiPriority="72" w:unhideWhenUsed="0"/>
-    <w:lsdException w:name="Colorful Grid Accent 2" w:semiHidden="0" w:uiPriority="73" w:unhideWhenUsed="0"/>
-    <w:lsdException w:name="Light Shading Accent 3" w:semiHidden="0" w:uiPriority="60" w:unhideWhenUsed="0"/>
-    <w:lsdException w:name="Light List Accent 3" w:semiHidden="0" w:uiPriority="61" w:unhideWhenUsed="0"/>
-    <w:lsdException w:name="Light Grid Accent 3" w:semiHidden="0" w:uiPriority="62" w:unhideWhenUsed="0"/>
-    <w:lsdException w:name="Medium Shading 1 Accent 3" w:semiHidden="0" w:uiPriority="63" w:unhideWhenUsed="0"/>
-    <w:lsdException w:name="Medium Shading 2 Accent 3" w:semiHidden="0" w:uiPriority="64" w:unhideWhenUsed="0"/>
-    <w:lsdException w:name="Medium List 1 Accent 3" w:semiHidden="0" w:uiPriority="65" w:unhideWhenUsed="0"/>
-    <w:lsdException w:name="Medium List 2 Accent 3" w:semiHidden="0" w:uiPriority="66" w:unhideWhenUsed="0"/>
-    <w:lsdException w:name="Medium Grid 1 Accent 3" w:semiHidden="0" w:uiPriority="67" w:unhideWhenUsed="0"/>
-    <w:lsdException w:name="Medium Grid 2 Accent 3" w:semiHidden="0" w:uiPriority="68" w:unhideWhenUsed="0"/>
-    <w:lsdException w:name="Medium Grid 3 Accent 3" w:semiHidden="0" w:uiPriority="69" w:unhideWhenUsed="0"/>
-    <w:lsdException w:name="Dark List Accent 3" w:semiHidden="0" w:uiPriority="70" w:unhideWhenUsed="0"/>
-    <w:lsdException w:name="Colorful Shading Accent 3" w:semiHidden="0" w:uiPriority="71" w:unhideWhenUsed="0"/>
-    <w:lsdException w:name="Colorful List Accent 3" w:semiHidden="0" w:uiPriority="72" w:unhideWhenUsed="0"/>
-    <w:lsdException w:name="Colorful Grid Accent 3" w:semiHidden="0" w:uiPriority="73" w:unhideWhenUsed="0"/>
-    <w:lsdException w:name="Light Shading Accent 4" w:semiHidden="0" w:uiPriority="60" w:unhideWhenUsed="0"/>
-    <w:lsdException w:name="Light List Accent 4" w:semiHidden="0" w:uiPriority="61" w:unhideWhenUsed="0"/>
-    <w:lsdException w:name="Light Grid Accent 4" w:semiHidden="0" w:uiPriority="62" w:unhideWhenUsed="0"/>
-    <w:lsdException w:name="Medium Shading 1 Accent 4" w:semiHidden="0" w:uiPriority="63" w:unhideWhenUsed="0"/>
-    <w:lsdException w:name="Medium Shading 2 Accent 4" w:semiHidden="0" w:uiPriority="64" w:unhideWhenUsed="0"/>
-    <w:lsdException w:name="Medium List 1 Accent 4" w:semiHidden="0" w:uiPriority="65" w:unhideWhenUsed="0"/>
-    <w:lsdException w:name="Medium List 2 Accent 4" w:semiHidden="0" w:uiPriority="66" w:unhideWhenUsed="0"/>
-    <w:lsdException w:name="Medium Grid 1 Accent 4" w:semiHidden="0" w:uiPriority="67" w:unhideWhenUsed="0"/>
-    <w:lsdException w:name="Medium Grid 2 Accent 4" w:semiHidden="0" w:uiPriority="68" w:unhideWhenUsed="0"/>
-    <w:lsdException w:name="Medium Grid 3 Accent 4" w:semiHidden="0" w:uiPriority="69" w:unhideWhenUsed="0"/>
-    <w:lsdException w:name="Dark List Accent 4" w:semiHidden="0" w:uiPriority="70" w:unhideWhenUsed="0"/>
-    <w:lsdException w:name="Colorful Shading Accent 4" w:semiHidden="0" w:uiPriority="71" w:unhideWhenUsed="0"/>
-    <w:lsdException w:name="Colorful List Accent 4" w:semiHidden="0" w:uiPriority="72" w:unhideWhenUsed="0"/>
-    <w:lsdException w:name="Colorful Grid Accent 4" w:semiHidden="0" w:uiPriority="73" w:unhideWhenUsed="0"/>
-    <w:lsdException w:name="Light Shading Accent 5" w:semiHidden="0" w:uiPriority="60" w:unhideWhenUsed="0"/>
-    <w:lsdException w:name="Light List Accent 5" w:semiHidden="0" w:uiPriority="61" w:unhideWhenUsed="0"/>
-    <w:lsdException w:name="Light Grid Accent 5" w:semiHidden="0" w:uiPriority="62" w:unhideWhenUsed="0"/>
-    <w:lsdException w:name="Medium Shading 1 Accent 5" w:semiHidden="0" w:uiPriority="63" w:unhideWhenUsed="0"/>
-    <w:lsdException w:name="Medium Shading 2 Accent 5" w:semiHidden="0" w:uiPriority="64" w:unhideWhenUsed="0"/>
-    <w:lsdException w:name="Medium List 1 Accent 5" w:semiHidden="0" w:uiPriority="65" w:unhideWhenUsed="0"/>
-    <w:lsdException w:name="Medium List 2 Accent 5" w:semiHidden="0" w:uiPriority="66" w:unhideWhenUsed="0"/>
-    <w:lsdException w:name="Medium Grid 1 Accent 5" w:semiHidden="0" w:uiPriority="67" w:unhideWhenUsed="0"/>
-    <w:lsdException w:name="Medium Grid 2 Accent 5" w:semiHidden="0" w:uiPriority="68" w:unhideWhenUsed="0"/>
-    <w:lsdException w:name="Medium Grid 3 Accent 5" w:semiHidden="0" w:uiPriority="69" w:unhideWhenUsed="0"/>
-    <w:lsdException w:name="Dark List Accent 5" w:semiHidden="0" w:uiPriority="70" w:unhideWhenUsed="0"/>
-    <w:lsdException w:name="Colorful Shading Accent 5" w:semiHidden="0" w:uiPriority="71" w:unhideWhenUsed="0"/>
-    <w:lsdException w:name="Colorful List Accent 5" w:semiHidden="0" w:uiPriority="72" w:unhideWhenUsed="0"/>
-    <w:lsdException w:name="Colorful Grid Accent 5" w:semiHidden="0" w:uiPriority="73" w:unhideWhenUsed="0"/>
-    <w:lsdException w:name="Light Shading Accent 6" w:semiHidden="0" w:uiPriority="60" w:unhideWhenUsed="0"/>
-    <w:lsdException w:name="Light List Accent 6" w:semiHidden="0" w:uiPriority="61" w:unhideWhenUsed="0"/>
-    <w:lsdException w:name="Light Grid Accent 6" w:semiHidden="0" w:uiPriority="62" w:unhideWhenUsed="0"/>
-    <w:lsdException w:name="Medium Shading 1 Accent 6" w:semiHidden="0" w:uiPriority="63" w:unhideWhenUsed="0"/>
-    <w:lsdException w:name="Medium Shading 2 Accent 6" w:semiHidden="0" w:uiPriority="64" w:unhideWhenUsed="0"/>
-    <w:lsdException w:name="Medium List 1 Accent 6" w:semiHidden="0" w:uiPriority="65" w:unhideWhenUsed="0"/>
-    <w:lsdException w:name="Medium List 2 Accent 6" w:semiHidden="0" w:uiPriority="66" w:unhideWhenUsed="0"/>
-    <w:lsdException w:name="Medium Grid 1 Accent 6" w:semiHidden="0" w:uiPriority="67" w:unhideWhenUsed="0"/>
-    <w:lsdException w:name="Medium Grid 2 Accent 6" w:semiHidden="0" w:uiPriority="68" w:unhideWhenUsed="0"/>
-    <w:lsdException w:name="Medium Grid 3 Accent 6" w:semiHidden="0" w:uiPriority="69" w:unhideWhenUsed="0"/>
-    <w:lsdException w:name="Dark List Accent 6" w:semiHidden="0" w:uiPriority="70" w:unhideWhenUsed="0"/>
-    <w:lsdException w:name="Colorful Shading Accent 6" w:semiHidden="0" w:uiPriority="71" w:unhideWhenUsed="0"/>
-    <w:lsdException w:name="Colorful List Accent 6" w:semiHidden="0" w:uiPriority="72" w:unhideWhenUsed="0"/>
-    <w:lsdException w:name="Colorful Grid Accent 6" w:semiHidden="0" w:uiPriority="73" w:unhideWhenUsed="0"/>
-    <w:lsdException w:name="Subtle Emphasis" w:semiHidden="0" w:uiPriority="19" w:unhideWhenUsed="0" w:qFormat="1"/>
-    <w:lsdException w:name="Intense Emphasis" w:semiHidden="0" w:uiPriority="21" w:unhideWhenUsed="0" w:qFormat="1"/>
-    <w:lsdException w:name="Subtle Reference" w:semiHidden="0" w:uiPriority="31" w:unhideWhenUsed="0" w:qFormat="1"/>
-    <w:lsdException w:name="Intense Reference" w:semiHidden="0" w:uiPriority="32" w:unhideWhenUsed="0" w:qFormat="1"/>
-    <w:lsdException w:name="Book Title" w:semiHidden="0" w:uiPriority="33" w:unhideWhenUsed="0" w:qFormat="1"/>
-    <w:lsdException w:name="Bibliography" w:uiPriority="37"/>
-    <w:lsdException w:name="TOC Heading" w:uiPriority="39" w:qFormat="1"/>
+  <w:latentStyles w:defLockedState="0" w:defUIPriority="99" w:defSemiHidden="0" w:defUnhideWhenUsed="0" w:defQFormat="0" w:count="371">
+    <w:lsdException w:name="Normal" w:uiPriority="0" w:qFormat="1"/>
+    <w:lsdException w:name="heading 1" w:uiPriority="9" w:qFormat="1"/>
+    <w:lsdException w:name="heading 2" w:semiHidden="1" w:uiPriority="9" w:unhideWhenUsed="1" w:qFormat="1"/>
+    <w:lsdException w:name="heading 3" w:semiHidden="1" w:uiPriority="9" w:unhideWhenUsed="1" w:qFormat="1"/>
+    <w:lsdException w:name="heading 4" w:semiHidden="1" w:uiPriority="9" w:unhideWhenUsed="1" w:qFormat="1"/>
+    <w:lsdException w:name="heading 5" w:semiHidden="1" w:uiPriority="9" w:unhideWhenUsed="1" w:qFormat="1"/>
+    <w:lsdException w:name="heading 6" w:semiHidden="1" w:uiPriority="9" w:unhideWhenUsed="1" w:qFormat="1"/>
+    <w:lsdException w:name="heading 7" w:semiHidden="1" w:uiPriority="9" w:unhideWhenUsed="1" w:qFormat="1"/>
+    <w:lsdException w:name="heading 8" w:semiHidden="1" w:uiPriority="9" w:unhideWhenUsed="1" w:qFormat="1"/>
+    <w:lsdException w:name="heading 9" w:semiHidden="1" w:uiPriority="9" w:unhideWhenUsed="1" w:qFormat="1"/>
+    <w:lsdException w:name="index 1" w:semiHidden="1" w:unhideWhenUsed="1"/>
+    <w:lsdException w:name="index 2" w:semiHidden="1" w:unhideWhenUsed="1"/>
+    <w:lsdException w:name="index 3" w:semiHidden="1" w:unhideWhenUsed="1"/>
+    <w:lsdException w:name="index 4" w:semiHidden="1" w:unhideWhenUsed="1"/>
+    <w:lsdException w:name="index 5" w:semiHidden="1" w:unhideWhenUsed="1"/>
+    <w:lsdException w:name="index 6" w:semiHidden="1" w:unhideWhenUsed="1"/>
+    <w:lsdException w:name="index 7" w:semiHidden="1" w:unhideWhenUsed="1"/>
+    <w:lsdException w:name="index 8" w:semiHidden="1" w:unhideWhenUsed="1"/>
+    <w:lsdException w:name="index 9" w:semiHidden="1" w:unhideWhenUsed="1"/>
+    <w:lsdException w:name="toc 1" w:semiHidden="1" w:uiPriority="39" w:unhideWhenUsed="1"/>
+    <w:lsdException w:name="toc 2" w:semiHidden="1" w:uiPriority="39" w:unhideWhenUsed="1"/>
+    <w:lsdException w:name="toc 3" w:semiHidden="1" w:uiPriority="39" w:unhideWhenUsed="1"/>
+    <w:lsdException w:name="toc 4" w:semiHidden="1" w:uiPriority="39" w:unhideWhenUsed="1"/>
+    <w:lsdException w:name="toc 5" w:semiHidden="1" w:uiPriority="39" w:unhideWhenUsed="1"/>
+    <w:lsdException w:name="toc 6" w:semiHidden="1" w:uiPriority="39" w:unhideWhenUsed="1"/>
+    <w:lsdException w:name="toc 7" w:semiHidden="1" w:uiPriority="39" w:unhideWhenUsed="1"/>
+    <w:lsdException w:name="toc 8" w:semiHidden="1" w:uiPriority="39" w:unhideWhenUsed="1"/>
+    <w:lsdException w:name="toc 9" w:semiHidden="1" w:uiPriority="39" w:unhideWhenUsed="1"/>
+    <w:lsdException w:name="Normal Indent" w:semiHidden="1" w:unhideWhenUsed="1"/>
+    <w:lsdException w:name="footnote text" w:semiHidden="1" w:unhideWhenUsed="1"/>
+    <w:lsdException w:name="annotation text" w:semiHidden="1" w:unhideWhenUsed="1"/>
+    <w:lsdException w:name="header" w:semiHidden="1" w:unhideWhenUsed="1"/>
+    <w:lsdException w:name="footer" w:semiHidden="1" w:unhideWhenUsed="1"/>
+    <w:lsdException w:name="index heading" w:semiHidden="1" w:unhideWhenUsed="1"/>
+    <w:lsdException w:name="caption" w:semiHidden="1" w:uiPriority="35" w:unhideWhenUsed="1" w:qFormat="1"/>
+    <w:lsdException w:name="table of figures" w:semiHidden="1" w:unhideWhenUsed="1"/>
+    <w:lsdException w:name="envelope address" w:semiHidden="1" w:unhideWhenUsed="1"/>
+    <w:lsdException w:name="envelope return" w:semiHidden="1" w:unhideWhenUsed="1"/>
+    <w:lsdException w:name="footnote reference" w:semiHidden="1" w:unhideWhenUsed="1"/>
+    <w:lsdException w:name="annotation reference" w:semiHidden="1" w:unhideWhenUsed="1"/>
+    <w:lsdException w:name="line number" w:semiHidden="1" w:unhideWhenUsed="1"/>
+    <w:lsdException w:name="page number" w:semiHidden="1" w:unhideWhenUsed="1"/>
+    <w:lsdException w:name="endnote reference" w:semiHidden="1" w:unhideWhenUsed="1"/>
+    <w:lsdException w:name="endnote text" w:semiHidden="1" w:unhideWhenUsed="1"/>
+    <w:lsdException w:name="table of authorities" w:semiHidden="1" w:unhideWhenUsed="1"/>
+    <w:lsdException w:name="macro" w:semiHidden="1" w:unhideWhenUsed="1"/>
+    <w:lsdException w:name="toa heading" w:semiHidden="1" w:unhideWhenUsed="1"/>
+    <w:lsdException w:name="List" w:semiHidden="1" w:unhideWhenUsed="1"/>
+    <w:lsdException w:name="List Bullet" w:semiHidden="1" w:unhideWhenUsed="1"/>
+    <w:lsdException w:name="List Number" w:semiHidden="1" w:unhideWhenUsed="1"/>
+    <w:lsdException w:name="List 2" w:semiHidden="1" w:unhideWhenUsed="1"/>
+    <w:lsdException w:name="List 3" w:semiHidden="1" w:unhideWhenUsed="1"/>
+    <w:lsdException w:name="List 4" w:semiHidden="1" w:unhideWhenUsed="1"/>
+    <w:lsdException w:name="List 5" w:semiHidden="1" w:unhideWhenUsed="1"/>
+    <w:lsdException w:name="List Bullet 2" w:semiHidden="1" w:unhideWhenUsed="1"/>
+    <w:lsdException w:name="List Bullet 3" w:semiHidden="1" w:unhideWhenUsed="1"/>
+    <w:lsdException w:name="List Bullet 4" w:semiHidden="1" w:unhideWhenUsed="1"/>
+    <w:lsdException w:name="List Bullet 5" w:semiHidden="1" w:unhideWhenUsed="1"/>
+    <w:lsdException w:name="List Number 2" w:semiHidden="1" w:unhideWhenUsed="1"/>
+    <w:lsdException w:name="List Number 3" w:semiHidden="1" w:unhideWhenUsed="1"/>
+    <w:lsdException w:name="List Number 4" w:semiHidden="1" w:unhideWhenUsed="1"/>
+    <w:lsdException w:name="List Number 5" w:semiHidden="1" w:unhideWhenUsed="1"/>
+    <w:lsdException w:name="Title" w:uiPriority="10" w:qFormat="1"/>
+    <w:lsdException w:name="Closing" w:semiHidden="1" w:unhideWhenUsed="1"/>
+    <w:lsdException w:name="Signature" w:semiHidden="1" w:unhideWhenUsed="1"/>
+    <w:lsdException w:name="Default Paragraph Font" w:semiHidden="1" w:uiPriority="1" w:unhideWhenUsed="1"/>
+    <w:lsdException w:name="Body Text" w:semiHidden="1" w:unhideWhenUsed="1"/>
+    <w:lsdException w:name="Body Text Indent" w:semiHidden="1" w:unhideWhenUsed="1"/>
+    <w:lsdException w:name="List Continue" w:semiHidden="1" w:unhideWhenUsed="1"/>
+    <w:lsdException w:name="List Continue 2" w:semiHidden="1" w:unhideWhenUsed="1"/>
+    <w:lsdException w:name="List Continue 3" w:semiHidden="1" w:unhideWhenUsed="1"/>
+    <w:lsdException w:name="List Continue 4" w:semiHidden="1" w:unhideWhenUsed="1"/>
+    <w:lsdException w:name="List Continue 5" w:semiHidden="1" w:unhideWhenUsed="1"/>
+    <w:lsdException w:name="Message Header" w:semiHidden="1" w:unhideWhenUsed="1"/>
+    <w:lsdException w:name="Subtitle" w:uiPriority="11" w:qFormat="1"/>
+    <w:lsdException w:name="Salutation" w:semiHidden="1" w:unhideWhenUsed="1"/>
+    <w:lsdException w:name="Date" w:semiHidden="1" w:unhideWhenUsed="1"/>
+    <w:lsdException w:name="Body Text First Indent" w:semiHidden="1" w:unhideWhenUsed="1"/>
+    <w:lsdException w:name="Body Text First Indent 2" w:semiHidden="1" w:unhideWhenUsed="1"/>
+    <w:lsdException w:name="Note Heading" w:semiHidden="1" w:unhideWhenUsed="1"/>
+    <w:lsdException w:name="Body Text 2" w:semiHidden="1" w:unhideWhenUsed="1"/>
+    <w:lsdException w:name="Body Text 3" w:semiHidden="1" w:unhideWhenUsed="1"/>
+    <w:lsdException w:name="Body Text Indent 2" w:semiHidden="1" w:unhideWhenUsed="1"/>
+    <w:lsdException w:name="Body Text Indent 3" w:semiHidden="1" w:unhideWhenUsed="1"/>
+    <w:lsdException w:name="Block Text" w:semiHidden="1" w:unhideWhenUsed="1"/>
+    <w:lsdException w:name="Hyperlink" w:semiHidden="1" w:unhideWhenUsed="1"/>
+    <w:lsdException w:name="FollowedHyperlink" w:semiHidden="1" w:unhideWhenUsed="1"/>
+    <w:lsdException w:name="Strong" w:uiPriority="22" w:qFormat="1"/>
+    <w:lsdException w:name="Emphasis" w:uiPriority="20" w:qFormat="1"/>
+    <w:lsdException w:name="Document Map" w:semiHidden="1" w:unhideWhenUsed="1"/>
+    <w:lsdException w:name="Plain Text" w:semiHidden="1" w:unhideWhenUsed="1"/>
+    <w:lsdException w:name="E-mail Signature" w:semiHidden="1" w:unhideWhenUsed="1"/>
+    <w:lsdException w:name="HTML Top of Form" w:semiHidden="1" w:unhideWhenUsed="1"/>
+    <w:lsdException w:name="HTML Bottom of Form" w:semiHidden="1" w:unhideWhenUsed="1"/>
+    <w:lsdException w:name="Normal (Web)" w:semiHidden="1" w:unhideWhenUsed="1"/>
+    <w:lsdException w:name="HTML Acronym" w:semiHidden="1" w:unhideWhenUsed="1"/>
+    <w:lsdException w:name="HTML Address" w:semiHidden="1" w:unhideWhenUsed="1"/>
+    <w:lsdException w:name="HTML Cite" w:semiHidden="1" w:unhideWhenUsed="1"/>
+    <w:lsdException w:name="HTML Code" w:semiHidden="1" w:unhideWhenUsed="1"/>
+    <w:lsdException w:name="HTML Definition" w:semiHidden="1" w:unhideWhenUsed="1"/>
+    <w:lsdException w:name="HTML Keyboard" w:semiHidden="1" w:unhideWhenUsed="1"/>
+    <w:lsdException w:name="HTML Preformatted" w:semiHidden="1" w:unhideWhenUsed="1"/>
+    <w:lsdException w:name="HTML Sample" w:semiHidden="1" w:unhideWhenUsed="1"/>
+    <w:lsdException w:name="HTML Typewriter" w:semiHidden="1" w:unhideWhenUsed="1"/>
+    <w:lsdException w:name="HTML Variable" w:semiHidden="1" w:unhideWhenUsed="1"/>
+    <w:lsdException w:name="Normal Table" w:semiHidden="1" w:unhideWhenUsed="1"/>
+    <w:lsdException w:name="annotation subject" w:semiHidden="1" w:unhideWhenUsed="1"/>
+    <w:lsdException w:name="No List" w:semiHidden="1" w:unhideWhenUsed="1"/>
+    <w:lsdException w:name="Outline List 1" w:semiHidden="1" w:unhideWhenUsed="1"/>
+    <w:lsdException w:name="Outline List 2" w:semiHidden="1" w:unhideWhenUsed="1"/>
+    <w:lsdException w:name="Outline List 3" w:semiHidden="1" w:unhideWhenUsed="1"/>
+    <w:lsdException w:name="Table Simple 1" w:semiHidden="1" w:unhideWhenUsed="1"/>
+    <w:lsdException w:name="Table Simple 2" w:semiHidden="1" w:unhideWhenUsed="1"/>
+    <w:lsdException w:name="Table Simple 3" w:semiHidden="1" w:unhideWhenUsed="1"/>
+    <w:lsdException w:name="Table Classic 1" w:semiHidden="1" w:unhideWhenUsed="1"/>
+    <w:lsdException w:name="Table Classic 2" w:semiHidden="1" w:unhideWhenUsed="1"/>
+    <w:lsdException w:name="Table Classic 3" w:semiHidden="1" w:unhideWhenUsed="1"/>
+    <w:lsdException w:name="Table Classic 4" w:semiHidden="1" w:unhideWhenUsed="1"/>
+    <w:lsdException w:name="Table Colorful 1" w:semiHidden="1" w:unhideWhenUsed="1"/>
+    <w:lsdException w:name="Table Colorful 2" w:semiHidden="1" w:unhideWhenUsed="1"/>
+    <w:lsdException w:name="Table Colorful 3" w:semiHidden="1" w:unhideWhenUsed="1"/>
+    <w:lsdException w:name="Table Columns 1" w:semiHidden="1" w:unhideWhenUsed="1"/>
+    <w:lsdException w:name="Table Columns 2" w:semiHidden="1" w:unhideWhenUsed="1"/>
+    <w:lsdException w:name="Table Columns 3" w:semiHidden="1" w:unhideWhenUsed="1"/>
+    <w:lsdException w:name="Table Columns 4" w:semiHidden="1" w:unhideWhenUsed="1"/>
+    <w:lsdException w:name="Table Columns 5" w:semiHidden="1" w:unhideWhenUsed="1"/>
+    <w:lsdException w:name="Table Grid 1" w:semiHidden="1" w:unhideWhenUsed="1"/>
+    <w:lsdException w:name="Table Grid 2" w:semiHidden="1" w:unhideWhenUsed="1"/>
+    <w:lsdException w:name="Table Grid 3" w:semiHidden="1" w:unhideWhenUsed="1"/>
+    <w:lsdException w:name="Table Grid 4" w:semiHidden="1" w:unhideWhenUsed="1"/>
+    <w:lsdException w:name="Table Grid 5" w:semiHidden="1" w:unhideWhenUsed="1"/>
+    <w:lsdException w:name="Table Grid 6" w:semiHidden="1" w:unhideWhenUsed="1"/>
+    <w:lsdException w:name="Table Grid 7" w:semiHidden="1" w:unhideWhenUsed="1"/>
+    <w:lsdException w:name="Table Grid 8" w:semiHidden="1" w:unhideWhenUsed="1"/>
+    <w:lsdException w:name="Table List 1" w:semiHidden="1" w:unhideWhenUsed="1"/>
+    <w:lsdException w:name="Table List 2" w:semiHidden="1" w:unhideWhenUsed="1"/>
+    <w:lsdException w:name="Table List 3" w:semiHidden="1" w:unhideWhenUsed="1"/>
+    <w:lsdException w:name="Table List 4" w:semiHidden="1" w:unhideWhenUsed="1"/>
+    <w:lsdException w:name="Table List 5" w:semiHidden="1" w:unhideWhenUsed="1"/>
+    <w:lsdException w:name="Table List 6" w:semiHidden="1" w:unhideWhenUsed="1"/>
+    <w:lsdException w:name="Table List 7" w:semiHidden="1" w:unhideWhenUsed="1"/>
+    <w:lsdException w:name="Table List 8" w:semiHidden="1" w:unhideWhenUsed="1"/>
+    <w:lsdException w:name="Table 3D effects 1" w:semiHidden="1" w:unhideWhenUsed="1"/>
+    <w:lsdException w:name="Table 3D effects 2" w:semiHidden="1" w:unhideWhenUsed="1"/>
+    <w:lsdException w:name="Table 3D effects 3" w:semiHidden="1" w:unhideWhenUsed="1"/>
+    <w:lsdException w:name="Table Contemporary" w:semiHidden="1" w:unhideWhenUsed="1"/>
+    <w:lsdException w:name="Table Elegant" w:semiHidden="1" w:unhideWhenUsed="1"/>
+    <w:lsdException w:name="Table Professional" w:semiHidden="1" w:unhideWhenUsed="1"/>
+    <w:lsdException w:name="Table Subtle 1" w:semiHidden="1" w:unhideWhenUsed="1"/>
+    <w:lsdException w:name="Table Subtle 2" w:semiHidden="1" w:unhideWhenUsed="1"/>
+    <w:lsdException w:name="Table Web 1" w:semiHidden="1" w:unhideWhenUsed="1"/>
+    <w:lsdException w:name="Table Web 2" w:semiHidden="1" w:unhideWhenUsed="1"/>
+    <w:lsdException w:name="Table Web 3" w:semiHidden="1" w:unhideWhenUsed="1"/>
+    <w:lsdException w:name="Balloon Text" w:semiHidden="1" w:unhideWhenUsed="1"/>
+    <w:lsdException w:name="Table Grid" w:uiPriority="59"/>
+    <w:lsdException w:name="Table Theme" w:semiHidden="1" w:unhideWhenUsed="1"/>
+    <w:lsdException w:name="Placeholder Text" w:semiHidden="1"/>
+    <w:lsdException w:name="No Spacing" w:uiPriority="1" w:qFormat="1"/>
+    <w:lsdException w:name="Light Shading" w:uiPriority="60"/>
+    <w:lsdException w:name="Light List" w:uiPriority="61"/>
+    <w:lsdException w:name="Light Grid" w:uiPriority="62"/>
+    <w:lsdException w:name="Medium Shading 1" w:uiPriority="63"/>
+    <w:lsdException w:name="Medium Shading 2" w:uiPriority="64"/>
+    <w:lsdException w:name="Medium List 1" w:uiPriority="65"/>
+    <w:lsdException w:name="Medium List 2" w:uiPriority="66"/>
+    <w:lsdException w:name="Medium Grid 1" w:uiPriority="67"/>
+    <w:lsdException w:name="Medium Grid 2" w:uiPriority="68"/>
+    <w:lsdException w:name="Medium Grid 3" w:uiPriority="69"/>
+    <w:lsdException w:name="Dark List" w:uiPriority="70"/>
+    <w:lsdException w:name="Colorful Shading" w:uiPriority="71"/>
+    <w:lsdException w:name="Colorful List" w:uiPriority="72"/>
+    <w:lsdException w:name="Colorful Grid" w:uiPriority="73"/>
+    <w:lsdException w:name="Light Shading Accent 1" w:uiPriority="60"/>
+    <w:lsdException w:name="Light List Accent 1" w:uiPriority="61"/>
+    <w:lsdException w:name="Light Grid Accent 1" w:uiPriority="62"/>
+    <w:lsdException w:name="Medium Shading 1 Accent 1" w:uiPriority="63"/>
+    <w:lsdException w:name="Medium Shading 2 Accent 1" w:uiPriority="64"/>
+    <w:lsdException w:name="Medium List 1 Accent 1" w:uiPriority="65"/>
+    <w:lsdException w:name="Revision" w:semiHidden="1"/>
+    <w:lsdException w:name="List Paragraph" w:uiPriority="34" w:qFormat="1"/>
+    <w:lsdException w:name="Quote" w:uiPriority="29" w:qFormat="1"/>
+    <w:lsdException w:name="Intense Quote" w:uiPriority="30" w:qFormat="1"/>
+    <w:lsdException w:name="Medium List 2 Accent 1" w:uiPriority="66"/>
+    <w:lsdException w:name="Medium Grid 1 Accent 1" w:uiPriority="67"/>
+    <w:lsdException w:name="Medium Grid 2 Accent 1" w:uiPriority="68"/>
+    <w:lsdException w:name="Medium Grid 3 Accent 1" w:uiPriority="69"/>
+    <w:lsdException w:name="Dark List Accent 1" w:uiPriority="70"/>
+    <w:lsdException w:name="Colorful Shading Accent 1" w:uiPriority="71"/>
+    <w:lsdException w:name="Colorful List Accent 1" w:uiPriority="72"/>
+    <w:lsdException w:name="Colorful Grid Accent 1" w:uiPriority="73"/>
+    <w:lsdException w:name="Light Shading Accent 2" w:uiPriority="60"/>
+    <w:lsdException w:name="Light List Accent 2" w:uiPriority="61"/>
+    <w:lsdException w:name="Light Grid Accent 2" w:uiPriority="62"/>
+    <w:lsdException w:name="Medium Shading 1 Accent 2" w:uiPriority="63"/>
+    <w:lsdException w:name="Medium Shading 2 Accent 2" w:uiPriority="64"/>
+    <w:lsdException w:name="Medium List 1 Accent 2" w:uiPriority="65"/>
+    <w:lsdException w:name="Medium List 2 Accent 2" w:uiPriority="66"/>
+    <w:lsdException w:name="Medium Grid 1 Accent 2" w:uiPriority="67"/>
+    <w:lsdException w:name="Medium Grid 2 Accent 2" w:uiPriority="68"/>
+    <w:lsdException w:name="Medium Grid 3 Accent 2" w:uiPriority="69"/>
+    <w:lsdException w:name="Dark List Accent 2" w:uiPriority="70"/>
+    <w:lsdException w:name="Colorful Shading Accent 2" w:uiPriority="71"/>
+    <w:lsdException w:name="Colorful List Accent 2" w:uiPriority="72"/>
+    <w:lsdException w:name="Colorful Grid Accent 2" w:uiPriority="73"/>
+    <w:lsdException w:name="Light Shading Accent 3" w:uiPriority="60"/>
+    <w:lsdException w:name="Light List Accent 3" w:uiPriority="61"/>
+    <w:lsdException w:name="Light Grid Accent 3" w:uiPriority="62"/>
+    <w:lsdException w:name="Medium Shading 1 Accent 3" w:uiPriority="63"/>
+    <w:lsdException w:name="Medium Shading 2 Accent 3" w:uiPriority="64"/>
+    <w:lsdException w:name="Medium List 1 Accent 3" w:uiPriority="65"/>
+    <w:lsdException w:name="Medium List 2 Accent 3" w:uiPriority="66"/>
+    <w:lsdException w:name="Medium Grid 1 Accent 3" w:uiPriority="67"/>
+    <w:lsdException w:name="Medium Grid 2 Accent 3" w:uiPriority="68"/>
+    <w:lsdException w:name="Medium Grid 3 Accent 3" w:uiPriority="69"/>
+    <w:lsdException w:name="Dark List Accent 3" w:uiPriority="70"/>
+    <w:lsdException w:name="Colorful Shading Accent 3" w:uiPriority="71"/>
+    <w:lsdException w:name="Colorful List Accent 3" w:uiPriority="72"/>
+    <w:lsdException w:name="Colorful Grid Accent 3" w:uiPriority="73"/>
+    <w:lsdException w:name="Light Shading Accent 4" w:uiPriority="60"/>
+    <w:lsdException w:name="Light List Accent 4" w:uiPriority="61"/>
+    <w:lsdException w:name="Light Grid Accent 4" w:uiPriority="62"/>
+    <w:lsdException w:name="Medium Shading 1 Accent 4" w:uiPriority="63"/>
+    <w:lsdException w:name="Medium Shading 2 Accent 4" w:uiPriority="64"/>
+    <w:lsdException w:name="Medium List 1 Accent 4" w:uiPriority="65"/>
+    <w:lsdException w:name="Medium List 2 Accent 4" w:uiPriority="66"/>
+    <w:lsdException w:name="Medium Grid 1 Accent 4" w:uiPriority="67"/>
+    <w:lsdException w:name="Medium Grid 2 Accent 4" w:uiPriority="68"/>
+    <w:lsdException w:name="Medium Grid 3 Accent 4" w:uiPriority="69"/>
+    <w:lsdException w:name="Dark List Accent 4" w:uiPriority="70"/>
+    <w:lsdException w:name="Colorful Shading Accent 4" w:uiPriority="71"/>
+    <w:lsdException w:name="Colorful List Accent 4" w:uiPriority="72"/>
+    <w:lsdException w:name="Colorful Grid Accent 4" w:uiPriority="73"/>
+    <w:lsdException w:name="Light Shading Accent 5" w:uiPriority="60"/>
+    <w:lsdException w:name="Light List Accent 5" w:uiPriority="61"/>
+    <w:lsdException w:name="Light Grid Accent 5" w:uiPriority="62"/>
+    <w:lsdException w:name="Medium Shading 1 Accent 5" w:uiPriority="63"/>
+    <w:lsdException w:name="Medium Shading 2 Accent 5" w:uiPriority="64"/>
+    <w:lsdException w:name="Medium List 1 Accent 5" w:uiPriority="65"/>
+    <w:lsdException w:name="Medium List 2 Accent 5" w:uiPriority="66"/>
+    <w:lsdException w:name="Medium Grid 1 Accent 5" w:uiPriority="67"/>
+    <w:lsdException w:name="Medium Grid 2 Accent 5" w:uiPriority="68"/>
+    <w:lsdException w:name="Medium Grid 3 Accent 5" w:uiPriority="69"/>
+    <w:lsdException w:name="Dark List Accent 5" w:uiPriority="70"/>
+    <w:lsdException w:name="Colorful Shading Accent 5" w:uiPriority="71"/>
+    <w:lsdException w:name="Colorful List Accent 5" w:uiPriority="72"/>
+    <w:lsdException w:name="Colorful Grid Accent 5" w:uiPriority="73"/>
+    <w:lsdException w:name="Light Shading Accent 6" w:uiPriority="60"/>
+    <w:lsdException w:name="Light List Accent 6" w:uiPriority="61"/>
+    <w:lsdException w:name="Light Grid Accent 6" w:uiPriority="62"/>
+    <w:lsdException w:name="Medium Shading 1 Accent 6" w:uiPriority="63"/>
+    <w:lsdException w:name="Medium Shading 2 Accent 6" w:uiPriority="64"/>
+    <w:lsdException w:name="Medium List 1 Accent 6" w:uiPriority="65"/>
+    <w:lsdException w:name="Medium List 2 Accent 6" w:uiPriority="66"/>
+    <w:lsdException w:name="Medium Grid 1 Accent 6" w:uiPriority="67"/>
+    <w:lsdException w:name="Medium Grid 2 Accent 6" w:uiPriority="68"/>
+    <w:lsdException w:name="Medium Grid 3 Accent 6" w:uiPriority="69"/>
+    <w:lsdException w:name="Dark List Accent 6" w:uiPriority="70"/>
+    <w:lsdException w:name="Colorful Shading Accent 6" w:uiPriority="71"/>
+    <w:lsdException w:name="Colorful List Accent 6" w:uiPriority="72"/>
+    <w:lsdException w:name="Colorful Grid Accent 6" w:uiPriority="73"/>
+    <w:lsdException w:name="Subtle Emphasis" w:uiPriority="19" w:qFormat="1"/>
+    <w:lsdException w:name="Intense Emphasis" w:uiPriority="21" w:qFormat="1"/>
+    <w:lsdException w:name="Subtle Reference" w:uiPriority="31" w:qFormat="1"/>
+    <w:lsdException w:name="Intense Reference" w:uiPriority="32" w:qFormat="1"/>
+    <w:lsdException w:name="Book Title" w:uiPriority="33" w:qFormat="1"/>
+    <w:lsdException w:name="Bibliography" w:semiHidden="1" w:uiPriority="37" w:unhideWhenUsed="1"/>
+    <w:lsdException w:name="TOC Heading" w:semiHidden="1" w:uiPriority="39" w:unhideWhenUsed="1" w:qFormat="1"/>
+    <w:lsdException w:name="Plain Table 1" w:uiPriority="41"/>
+    <w:lsdException w:name="Plain Table 2" w:uiPriority="42"/>
+    <w:lsdException w:name="Plain Table 3" w:uiPriority="43"/>
+    <w:lsdException w:name="Plain Table 4" w:uiPriority="44"/>
+    <w:lsdException w:name="Plain Table 5" w:uiPriority="45"/>
+    <w:lsdException w:name="Grid Table Light" w:uiPriority="40"/>
+    <w:lsdException w:name="Grid Table 1 Light" w:uiPriority="46"/>
+    <w:lsdException w:name="Grid Table 2" w:uiPriority="47"/>
+    <w:lsdException w:name="Grid Table 3" w:uiPriority="48"/>
+    <w:lsdException w:name="Grid Table 4" w:uiPriority="49"/>
+    <w:lsdException w:name="Grid Table 5 Dark" w:uiPriority="50"/>
+    <w:lsdException w:name="Grid Table 6 Colorful" w:uiPriority="51"/>
+    <w:lsdException w:name="Grid Table 7 Colorful" w:uiPriority="52"/>
+    <w:lsdException w:name="Grid Table 1 Light Accent 1" w:uiPriority="46"/>
+    <w:lsdException w:name="Grid Table 2 Accent 1" w:uiPriority="47"/>
+    <w:lsdException w:name="Grid Table 3 Accent 1" w:uiPriority="48"/>
+    <w:lsdException w:name="Grid Table 4 Accent 1" w:uiPriority="49"/>
+    <w:lsdException w:name="Grid Table 5 Dark Accent 1" w:uiPriority="50"/>
+    <w:lsdException w:name="Grid Table 6 Colorful Accent 1" w:uiPriority="51"/>
+    <w:lsdException w:name="Grid Table 7 Colorful Accent 1" w:uiPriority="52"/>
+    <w:lsdException w:name="Grid Table 1 Light Accent 2" w:uiPriority="46"/>
+    <w:lsdException w:name="Grid Table 2 Accent 2" w:uiPriority="47"/>
+    <w:lsdException w:name="Grid Table 3 Accent 2" w:uiPriority="48"/>
+    <w:lsdException w:name="Grid Table 4 Accent 2" w:uiPriority="49"/>
+    <w:lsdException w:name="Grid Table 5 Dark Accent 2" w:uiPriority="50"/>
+    <w:lsdException w:name="Grid Table 6 Colorful Accent 2" w:uiPriority="51"/>
+    <w:lsdException w:name="Grid Table 7 Colorful Accent 2" w:uiPriority="52"/>
+    <w:lsdException w:name="Grid Table 1 Light Accent 3" w:uiPriority="46"/>
+    <w:lsdException w:name="Grid Table 2 Accent 3" w:uiPriority="47"/>
+    <w:lsdException w:name="Grid Table 3 Accent 3" w:uiPriority="48"/>
+    <w:lsdException w:name="Grid Table 4 Accent 3" w:uiPriority="49"/>
+    <w:lsdException w:name="Grid Table 5 Dark Accent 3" w:uiPriority="50"/>
+    <w:lsdException w:name="Grid Table 6 Colorful Accent 3" w:uiPriority="51"/>
+    <w:lsdException w:name="Grid Table 7 Colorful Accent 3" w:uiPriority="52"/>
+    <w:lsdException w:name="Grid Table 1 Light Accent 4" w:uiPriority="46"/>
+    <w:lsdException w:name="Grid Table 2 Accent 4" w:uiPriority="47"/>
+    <w:lsdException w:name="Grid Table 3 Accent 4" w:uiPriority="48"/>
+    <w:lsdException w:name="Grid Table 4 Accent 4" w:uiPriority="49"/>
+    <w:lsdException w:name="Grid Table 5 Dark Accent 4" w:uiPriority="50"/>
+    <w:lsdException w:name="Grid Table 6 Colorful Accent 4" w:uiPriority="51"/>
+    <w:lsdException w:name="Grid Table 7 Colorful Accent 4" w:uiPriority="52"/>
+    <w:lsdException w:name="Grid Table 1 Light Accent 5" w:uiPriority="46"/>
+    <w:lsdException w:name="Grid Table 2 Accent 5" w:uiPriority="47"/>
+    <w:lsdException w:name="Grid Table 3 Accent 5" w:uiPriority="48"/>
+    <w:lsdException w:name="Grid Table 4 Accent 5" w:uiPriority="49"/>
+    <w:lsdException w:name="Grid Table 5 Dark Accent 5" w:uiPriority="50"/>
+    <w:lsdException w:name="Grid Table 6 Colorful Accent 5" w:uiPriority="51"/>
+    <w:lsdException w:name="Grid Table 7 Colorful Accent 5" w:uiPriority="52"/>
+    <w:lsdException w:name="Grid Table 1 Light Accent 6" w:uiPriority="46"/>
+    <w:lsdException w:name="Grid Table 2 Accent 6" w:uiPriority="47"/>
+    <w:lsdException w:name="Grid Table 3 Accent 6" w:uiPriority="48"/>
+    <w:lsdException w:name="Grid Table 4 Accent 6" w:uiPriority="49"/>
+    <w:lsdException w:name="Grid Table 5 Dark Accent 6" w:uiPriority="50"/>
+    <w:lsdException w:name="Grid Table 6 Colorful Accent 6" w:uiPriority="51"/>
+    <w:lsdException w:name="Grid Table 7 Colorful Accent 6" w:uiPriority="52"/>
+    <w:lsdException w:name="List Table 1 Light" w:uiPriority="46"/>
+    <w:lsdException w:name="List Table 2" w:uiPriority="47"/>
+    <w:lsdException w:name="List Table 3" w:uiPriority="48"/>
+    <w:lsdException w:name="List Table 4" w:uiPriority="49"/>
+    <w:lsdException w:name="List Table 5 Dark" w:uiPriority="50"/>
+    <w:lsdException w:name="List Table 6 Colorful" w:uiPriority="51"/>
+    <w:lsdException w:name="List Table 7 Colorful" w:uiPriority="52"/>
+    <w:lsdException w:name="List Table 1 Light Accent 1" w:uiPriority="46"/>
+    <w:lsdException w:name="List Table 2 Accent 1" w:uiPriority="47"/>
+    <w:lsdException w:name="List Table 3 Accent 1" w:uiPriority="48"/>
+    <w:lsdException w:name="List Table 4 Accent 1" w:uiPriority="49"/>
+    <w:lsdException w:name="List Table 5 Dark Accent 1" w:uiPriority="50"/>
+    <w:lsdException w:name="List Table 6 Colorful Accent 1" w:uiPriority="51"/>
+    <w:lsdException w:name="List Table 7 Colorful Accent 1" w:uiPriority="52"/>
+    <w:lsdException w:name="List Table 1 Light Accent 2" w:uiPriority="46"/>
+    <w:lsdException w:name="List Table 2 Accent 2" w:uiPriority="47"/>
+    <w:lsdException w:name="List Table 3 Accent 2" w:uiPriority="48"/>
+    <w:lsdException w:name="List Table 4 Accent 2" w:uiPriority="49"/>
+    <w:lsdException w:name="List Table 5 Dark Accent 2" w:uiPriority="50"/>
+    <w:lsdException w:name="List Table 6 Colorful Accent 2" w:uiPriority="51"/>
+    <w:lsdException w:name="List Table 7 Colorful Accent 2" w:uiPriority="52"/>
+    <w:lsdException w:name="List Table 1 Light Accent 3" w:uiPriority="46"/>
+    <w:lsdException w:name="List Table 2 Accent 3" w:uiPriority="47"/>
+    <w:lsdException w:name="List Table 3 Accent 3" w:uiPriority="48"/>
+    <w:lsdException w:name="List Table 4 Accent 3" w:uiPriority="49"/>
+    <w:lsdException w:name="List Table 5 Dark Accent 3" w:uiPriority="50"/>
+    <w:lsdException w:name="List Table 6 Colorful Accent 3" w:uiPriority="51"/>
+    <w:lsdException w:name="List Table 7 Colorful Accent 3" w:uiPriority="52"/>
+    <w:lsdException w:name="List Table 1 Light Accent 4" w:uiPriority="46"/>
+    <w:lsdException w:name="List Table 2 Accent 4" w:uiPriority="47"/>
+    <w:lsdException w:name="List Table 3 Accent 4" w:uiPriority="48"/>
+    <w:lsdException w:name="List Table 4 Accent 4" w:uiPriority="49"/>
+    <w:lsdException w:name="List Table 5 Dark Accent 4" w:uiPriority="50"/>
+    <w:lsdException w:name="List Table 6 Colorful Accent 4" w:uiPriority="51"/>
+    <w:lsdException w:name="List Table 7 Colorful Accent 4" w:uiPriority="52"/>
+    <w:lsdException w:name="List Table 1 Light Accent 5" w:uiPriority="46"/>
+    <w:lsdException w:name="List Table 2 Accent 5" w:uiPriority="47"/>
+    <w:lsdException w:name="List Table 3 Accent 5" w:uiPriority="48"/>
+    <w:lsdException w:name="List Table 4 Accent 5" w:uiPriority="49"/>
+    <w:lsdException w:name="List Table 5 Dark Accent 5" w:uiPriority="50"/>
+    <w:lsdException w:name="List Table 6 Colorful Accent 5" w:uiPriority="51"/>
+    <w:lsdException w:name="List Table 7 Colorful Accent 5" w:uiPriority="52"/>
+    <w:lsdException w:name="List Table 1 Light Accent 6" w:uiPriority="46"/>
+    <w:lsdException w:name="List Table 2 Accent 6" w:uiPriority="47"/>
+    <w:lsdException w:name="List Table 3 Accent 6" w:uiPriority="48"/>
+    <w:lsdException w:name="List Table 4 Accent 6" w:uiPriority="49"/>
+    <w:lsdException w:name="List Table 5 Dark Accent 6" w:uiPriority="50"/>
+    <w:lsdException w:name="List Table 6 Colorful Accent 6" w:uiPriority="51"/>
+    <w:lsdException w:name="List Table 7 Colorful Accent 6" w:uiPriority="52"/>
   </w:latentStyles>
   <w:style w:type="paragraph" w:default="1" w:styleId="Standard">
     <w:name w:val="Normal"/>
@@ -15625,979 +15496,6 @@
 </w:styles>
 </file>
 
-<file path=word/stylesWithEffects.xml><?xml version="1.0" encoding="utf-8"?>
-<w:styles xmlns:wpc="http://schemas.microsoft.com/office/word/2010/wordprocessingCanvas" xmlns:mc="http://schemas.openxmlformats.org/markup-compatibility/2006" xmlns:o="urn:schemas-microsoft-com:office:office" xmlns:r="http://schemas.openxmlformats.org/officeDocument/2006/relationships" xmlns:m="http://schemas.openxmlformats.org/officeDocument/2006/math" xmlns:v="urn:schemas-microsoft-com:vml" xmlns:wp14="http://schemas.microsoft.com/office/word/2010/wordprocessingDrawing" xmlns:wp="http://schemas.openxmlformats.org/drawingml/2006/wordprocessingDrawing" xmlns:w10="urn:schemas-microsoft-com:office:word" xmlns:w="http://schemas.openxmlformats.org/wordprocessingml/2006/main" xmlns:w14="http://schemas.microsoft.com/office/word/2010/wordml" xmlns:wpg="http://schemas.microsoft.com/office/word/2010/wordprocessingGroup" xmlns:wpi="http://schemas.microsoft.com/office/word/2010/wordprocessingInk" xmlns:wne="http://schemas.microsoft.com/office/word/2006/wordml" xmlns:wps="http://schemas.microsoft.com/office/word/2010/wordprocessingShape" mc:Ignorable="w14 wp14">
-  <w:docDefaults>
-    <w:rPrDefault>
-      <w:rPr>
-        <w:rFonts w:asciiTheme="minorHAnsi" w:eastAsiaTheme="minorHAnsi" w:hAnsiTheme="minorHAnsi" w:cstheme="minorBidi"/>
-        <w:sz w:val="22"/>
-        <w:szCs w:val="22"/>
-        <w:lang w:val="de-CH" w:eastAsia="en-US" w:bidi="ar-SA"/>
-      </w:rPr>
-    </w:rPrDefault>
-    <w:pPrDefault>
-      <w:pPr>
-        <w:spacing w:after="200" w:line="276" w:lineRule="auto"/>
-      </w:pPr>
-    </w:pPrDefault>
-  </w:docDefaults>
-  <w:latentStyles w:defLockedState="0" w:defUIPriority="99" w:defSemiHidden="1" w:defUnhideWhenUsed="1" w:defQFormat="0" w:count="267">
-    <w:lsdException w:name="Normal" w:semiHidden="0" w:uiPriority="0" w:unhideWhenUsed="0" w:qFormat="1"/>
-    <w:lsdException w:name="heading 1" w:semiHidden="0" w:uiPriority="9" w:unhideWhenUsed="0" w:qFormat="1"/>
-    <w:lsdException w:name="heading 2" w:uiPriority="9" w:qFormat="1"/>
-    <w:lsdException w:name="heading 3" w:uiPriority="9" w:qFormat="1"/>
-    <w:lsdException w:name="heading 4" w:uiPriority="9" w:qFormat="1"/>
-    <w:lsdException w:name="heading 5" w:uiPriority="9" w:qFormat="1"/>
-    <w:lsdException w:name="heading 6" w:uiPriority="9" w:qFormat="1"/>
-    <w:lsdException w:name="heading 7" w:uiPriority="9" w:qFormat="1"/>
-    <w:lsdException w:name="heading 8" w:uiPriority="9" w:qFormat="1"/>
-    <w:lsdException w:name="heading 9" w:uiPriority="9" w:qFormat="1"/>
-    <w:lsdException w:name="toc 1" w:uiPriority="39"/>
-    <w:lsdException w:name="toc 2" w:uiPriority="39"/>
-    <w:lsdException w:name="toc 3" w:uiPriority="39"/>
-    <w:lsdException w:name="toc 4" w:uiPriority="39"/>
-    <w:lsdException w:name="toc 5" w:uiPriority="39"/>
-    <w:lsdException w:name="toc 6" w:uiPriority="39"/>
-    <w:lsdException w:name="toc 7" w:uiPriority="39"/>
-    <w:lsdException w:name="toc 8" w:uiPriority="39"/>
-    <w:lsdException w:name="toc 9" w:uiPriority="39"/>
-    <w:lsdException w:name="caption" w:uiPriority="35" w:qFormat="1"/>
-    <w:lsdException w:name="Title" w:semiHidden="0" w:uiPriority="10" w:unhideWhenUsed="0" w:qFormat="1"/>
-    <w:lsdException w:name="Default Paragraph Font" w:uiPriority="1"/>
-    <w:lsdException w:name="Subtitle" w:semiHidden="0" w:uiPriority="11" w:unhideWhenUsed="0" w:qFormat="1"/>
-    <w:lsdException w:name="Strong" w:semiHidden="0" w:uiPriority="22" w:unhideWhenUsed="0" w:qFormat="1"/>
-    <w:lsdException w:name="Emphasis" w:semiHidden="0" w:uiPriority="20" w:unhideWhenUsed="0" w:qFormat="1"/>
-    <w:lsdException w:name="Table Grid" w:semiHidden="0" w:uiPriority="59" w:unhideWhenUsed="0"/>
-    <w:lsdException w:name="Placeholder Text" w:unhideWhenUsed="0"/>
-    <w:lsdException w:name="No Spacing" w:semiHidden="0" w:uiPriority="1" w:unhideWhenUsed="0" w:qFormat="1"/>
-    <w:lsdException w:name="Light Shading" w:semiHidden="0" w:uiPriority="60" w:unhideWhenUsed="0"/>
-    <w:lsdException w:name="Light List" w:semiHidden="0" w:uiPriority="61" w:unhideWhenUsed="0"/>
-    <w:lsdException w:name="Light Grid" w:semiHidden="0" w:uiPriority="62" w:unhideWhenUsed="0"/>
-    <w:lsdException w:name="Medium Shading 1" w:semiHidden="0" w:uiPriority="63" w:unhideWhenUsed="0"/>
-    <w:lsdException w:name="Medium Shading 2" w:semiHidden="0" w:uiPriority="64" w:unhideWhenUsed="0"/>
-    <w:lsdException w:name="Medium List 1" w:semiHidden="0" w:uiPriority="65" w:unhideWhenUsed="0"/>
-    <w:lsdException w:name="Medium List 2" w:semiHidden="0" w:uiPriority="66" w:unhideWhenUsed="0"/>
-    <w:lsdException w:name="Medium Grid 1" w:semiHidden="0" w:uiPriority="67" w:unhideWhenUsed="0"/>
-    <w:lsdException w:name="Medium Grid 2" w:semiHidden="0" w:uiPriority="68" w:unhideWhenUsed="0"/>
-    <w:lsdException w:name="Medium Grid 3" w:semiHidden="0" w:uiPriority="69" w:unhideWhenUsed="0"/>
-    <w:lsdException w:name="Dark List" w:semiHidden="0" w:uiPriority="70" w:unhideWhenUsed="0"/>
-    <w:lsdException w:name="Colorful Shading" w:semiHidden="0" w:uiPriority="71" w:unhideWhenUsed="0"/>
-    <w:lsdException w:name="Colorful List" w:semiHidden="0" w:uiPriority="72" w:unhideWhenUsed="0"/>
-    <w:lsdException w:name="Colorful Grid" w:semiHidden="0" w:uiPriority="73" w:unhideWhenUsed="0"/>
-    <w:lsdException w:name="Light Shading Accent 1" w:semiHidden="0" w:uiPriority="60" w:unhideWhenUsed="0"/>
-    <w:lsdException w:name="Light List Accent 1" w:semiHidden="0" w:uiPriority="61" w:unhideWhenUsed="0"/>
-    <w:lsdException w:name="Light Grid Accent 1" w:semiHidden="0" w:uiPriority="62" w:unhideWhenUsed="0"/>
-    <w:lsdException w:name="Medium Shading 1 Accent 1" w:semiHidden="0" w:uiPriority="63" w:unhideWhenUsed="0"/>
-    <w:lsdException w:name="Medium Shading 2 Accent 1" w:semiHidden="0" w:uiPriority="64" w:unhideWhenUsed="0"/>
-    <w:lsdException w:name="Medium List 1 Accent 1" w:semiHidden="0" w:uiPriority="65" w:unhideWhenUsed="0"/>
-    <w:lsdException w:name="Revision" w:unhideWhenUsed="0"/>
-    <w:lsdException w:name="List Paragraph" w:semiHidden="0" w:uiPriority="34" w:unhideWhenUsed="0" w:qFormat="1"/>
-    <w:lsdException w:name="Quote" w:semiHidden="0" w:uiPriority="29" w:unhideWhenUsed="0" w:qFormat="1"/>
-    <w:lsdException w:name="Intense Quote" w:semiHidden="0" w:uiPriority="30" w:unhideWhenUsed="0" w:qFormat="1"/>
-    <w:lsdException w:name="Medium List 2 Accent 1" w:semiHidden="0" w:uiPriority="66" w:unhideWhenUsed="0"/>
-    <w:lsdException w:name="Medium Grid 1 Accent 1" w:semiHidden="0" w:uiPriority="67" w:unhideWhenUsed="0"/>
-    <w:lsdException w:name="Medium Grid 2 Accent 1" w:semiHidden="0" w:uiPriority="68" w:unhideWhenUsed="0"/>
-    <w:lsdException w:name="Medium Grid 3 Accent 1" w:semiHidden="0" w:uiPriority="69" w:unhideWhenUsed="0"/>
-    <w:lsdException w:name="Dark List Accent 1" w:semiHidden="0" w:uiPriority="70" w:unhideWhenUsed="0"/>
-    <w:lsdException w:name="Colorful Shading Accent 1" w:semiHidden="0" w:uiPriority="71" w:unhideWhenUsed="0"/>
-    <w:lsdException w:name="Colorful List Accent 1" w:semiHidden="0" w:uiPriority="72" w:unhideWhenUsed="0"/>
-    <w:lsdException w:name="Colorful Grid Accent 1" w:semiHidden="0" w:uiPriority="73" w:unhideWhenUsed="0"/>
-    <w:lsdException w:name="Light Shading Accent 2" w:semiHidden="0" w:uiPriority="60" w:unhideWhenUsed="0"/>
-    <w:lsdException w:name="Light List Accent 2" w:semiHidden="0" w:uiPriority="61" w:unhideWhenUsed="0"/>
-    <w:lsdException w:name="Light Grid Accent 2" w:semiHidden="0" w:uiPriority="62" w:unhideWhenUsed="0"/>
-    <w:lsdException w:name="Medium Shading 1 Accent 2" w:semiHidden="0" w:uiPriority="63" w:unhideWhenUsed="0"/>
-    <w:lsdException w:name="Medium Shading 2 Accent 2" w:semiHidden="0" w:uiPriority="64" w:unhideWhenUsed="0"/>
-    <w:lsdException w:name="Medium List 1 Accent 2" w:semiHidden="0" w:uiPriority="65" w:unhideWhenUsed="0"/>
-    <w:lsdException w:name="Medium List 2 Accent 2" w:semiHidden="0" w:uiPriority="66" w:unhideWhenUsed="0"/>
-    <w:lsdException w:name="Medium Grid 1 Accent 2" w:semiHidden="0" w:uiPriority="67" w:unhideWhenUsed="0"/>
-    <w:lsdException w:name="Medium Grid 2 Accent 2" w:semiHidden="0" w:uiPriority="68" w:unhideWhenUsed="0"/>
-    <w:lsdException w:name="Medium Grid 3 Accent 2" w:semiHidden="0" w:uiPriority="69" w:unhideWhenUsed="0"/>
-    <w:lsdException w:name="Dark List Accent 2" w:semiHidden="0" w:uiPriority="70" w:unhideWhenUsed="0"/>
-    <w:lsdException w:name="Colorful Shading Accent 2" w:semiHidden="0" w:uiPriority="71" w:unhideWhenUsed="0"/>
-    <w:lsdException w:name="Colorful List Accent 2" w:semiHidden="0" w:uiPriority="72" w:unhideWhenUsed="0"/>
-    <w:lsdException w:name="Colorful Grid Accent 2" w:semiHidden="0" w:uiPriority="73" w:unhideWhenUsed="0"/>
-    <w:lsdException w:name="Light Shading Accent 3" w:semiHidden="0" w:uiPriority="60" w:unhideWhenUsed="0"/>
-    <w:lsdException w:name="Light List Accent 3" w:semiHidden="0" w:uiPriority="61" w:unhideWhenUsed="0"/>
-    <w:lsdException w:name="Light Grid Accent 3" w:semiHidden="0" w:uiPriority="62" w:unhideWhenUsed="0"/>
-    <w:lsdException w:name="Medium Shading 1 Accent 3" w:semiHidden="0" w:uiPriority="63" w:unhideWhenUsed="0"/>
-    <w:lsdException w:name="Medium Shading 2 Accent 3" w:semiHidden="0" w:uiPriority="64" w:unhideWhenUsed="0"/>
-    <w:lsdException w:name="Medium List 1 Accent 3" w:semiHidden="0" w:uiPriority="65" w:unhideWhenUsed="0"/>
-    <w:lsdException w:name="Medium List 2 Accent 3" w:semiHidden="0" w:uiPriority="66" w:unhideWhenUsed="0"/>
-    <w:lsdException w:name="Medium Grid 1 Accent 3" w:semiHidden="0" w:uiPriority="67" w:unhideWhenUsed="0"/>
-    <w:lsdException w:name="Medium Grid 2 Accent 3" w:semiHidden="0" w:uiPriority="68" w:unhideWhenUsed="0"/>
-    <w:lsdException w:name="Medium Grid 3 Accent 3" w:semiHidden="0" w:uiPriority="69" w:unhideWhenUsed="0"/>
-    <w:lsdException w:name="Dark List Accent 3" w:semiHidden="0" w:uiPriority="70" w:unhideWhenUsed="0"/>
-    <w:lsdException w:name="Colorful Shading Accent 3" w:semiHidden="0" w:uiPriority="71" w:unhideWhenUsed="0"/>
-    <w:lsdException w:name="Colorful List Accent 3" w:semiHidden="0" w:uiPriority="72" w:unhideWhenUsed="0"/>
-    <w:lsdException w:name="Colorful Grid Accent 3" w:semiHidden="0" w:uiPriority="73" w:unhideWhenUsed="0"/>
-    <w:lsdException w:name="Light Shading Accent 4" w:semiHidden="0" w:uiPriority="60" w:unhideWhenUsed="0"/>
-    <w:lsdException w:name="Light List Accent 4" w:semiHidden="0" w:uiPriority="61" w:unhideWhenUsed="0"/>
-    <w:lsdException w:name="Light Grid Accent 4" w:semiHidden="0" w:uiPriority="62" w:unhideWhenUsed="0"/>
-    <w:lsdException w:name="Medium Shading 1 Accent 4" w:semiHidden="0" w:uiPriority="63" w:unhideWhenUsed="0"/>
-    <w:lsdException w:name="Medium Shading 2 Accent 4" w:semiHidden="0" w:uiPriority="64" w:unhideWhenUsed="0"/>
-    <w:lsdException w:name="Medium List 1 Accent 4" w:semiHidden="0" w:uiPriority="65" w:unhideWhenUsed="0"/>
-    <w:lsdException w:name="Medium List 2 Accent 4" w:semiHidden="0" w:uiPriority="66" w:unhideWhenUsed="0"/>
-    <w:lsdException w:name="Medium Grid 1 Accent 4" w:semiHidden="0" w:uiPriority="67" w:unhideWhenUsed="0"/>
-    <w:lsdException w:name="Medium Grid 2 Accent 4" w:semiHidden="0" w:uiPriority="68" w:unhideWhenUsed="0"/>
-    <w:lsdException w:name="Medium Grid 3 Accent 4" w:semiHidden="0" w:uiPriority="69" w:unhideWhenUsed="0"/>
-    <w:lsdException w:name="Dark List Accent 4" w:semiHidden="0" w:uiPriority="70" w:unhideWhenUsed="0"/>
-    <w:lsdException w:name="Colorful Shading Accent 4" w:semiHidden="0" w:uiPriority="71" w:unhideWhenUsed="0"/>
-    <w:lsdException w:name="Colorful List Accent 4" w:semiHidden="0" w:uiPriority="72" w:unhideWhenUsed="0"/>
-    <w:lsdException w:name="Colorful Grid Accent 4" w:semiHidden="0" w:uiPriority="73" w:unhideWhenUsed="0"/>
-    <w:lsdException w:name="Light Shading Accent 5" w:semiHidden="0" w:uiPriority="60" w:unhideWhenUsed="0"/>
-    <w:lsdException w:name="Light List Accent 5" w:semiHidden="0" w:uiPriority="61" w:unhideWhenUsed="0"/>
-    <w:lsdException w:name="Light Grid Accent 5" w:semiHidden="0" w:uiPriority="62" w:unhideWhenUsed="0"/>
-    <w:lsdException w:name="Medium Shading 1 Accent 5" w:semiHidden="0" w:uiPriority="63" w:unhideWhenUsed="0"/>
-    <w:lsdException w:name="Medium Shading 2 Accent 5" w:semiHidden="0" w:uiPriority="64" w:unhideWhenUsed="0"/>
-    <w:lsdException w:name="Medium List 1 Accent 5" w:semiHidden="0" w:uiPriority="65" w:unhideWhenUsed="0"/>
-    <w:lsdException w:name="Medium List 2 Accent 5" w:semiHidden="0" w:uiPriority="66" w:unhideWhenUsed="0"/>
-    <w:lsdException w:name="Medium Grid 1 Accent 5" w:semiHidden="0" w:uiPriority="67" w:unhideWhenUsed="0"/>
-    <w:lsdException w:name="Medium Grid 2 Accent 5" w:semiHidden="0" w:uiPriority="68" w:unhideWhenUsed="0"/>
-    <w:lsdException w:name="Medium Grid 3 Accent 5" w:semiHidden="0" w:uiPriority="69" w:unhideWhenUsed="0"/>
-    <w:lsdException w:name="Dark List Accent 5" w:semiHidden="0" w:uiPriority="70" w:unhideWhenUsed="0"/>
-    <w:lsdException w:name="Colorful Shading Accent 5" w:semiHidden="0" w:uiPriority="71" w:unhideWhenUsed="0"/>
-    <w:lsdException w:name="Colorful List Accent 5" w:semiHidden="0" w:uiPriority="72" w:unhideWhenUsed="0"/>
-    <w:lsdException w:name="Colorful Grid Accent 5" w:semiHidden="0" w:uiPriority="73" w:unhideWhenUsed="0"/>
-    <w:lsdException w:name="Light Shading Accent 6" w:semiHidden="0" w:uiPriority="60" w:unhideWhenUsed="0"/>
-    <w:lsdException w:name="Light List Accent 6" w:semiHidden="0" w:uiPriority="61" w:unhideWhenUsed="0"/>
-    <w:lsdException w:name="Light Grid Accent 6" w:semiHidden="0" w:uiPriority="62" w:unhideWhenUsed="0"/>
-    <w:lsdException w:name="Medium Shading 1 Accent 6" w:semiHidden="0" w:uiPriority="63" w:unhideWhenUsed="0"/>
-    <w:lsdException w:name="Medium Shading 2 Accent 6" w:semiHidden="0" w:uiPriority="64" w:unhideWhenUsed="0"/>
-    <w:lsdException w:name="Medium List 1 Accent 6" w:semiHidden="0" w:uiPriority="65" w:unhideWhenUsed="0"/>
-    <w:lsdException w:name="Medium List 2 Accent 6" w:semiHidden="0" w:uiPriority="66" w:unhideWhenUsed="0"/>
-    <w:lsdException w:name="Medium Grid 1 Accent 6" w:semiHidden="0" w:uiPriority="67" w:unhideWhenUsed="0"/>
-    <w:lsdException w:name="Medium Grid 2 Accent 6" w:semiHidden="0" w:uiPriority="68" w:unhideWhenUsed="0"/>
-    <w:lsdException w:name="Medium Grid 3 Accent 6" w:semiHidden="0" w:uiPriority="69" w:unhideWhenUsed="0"/>
-    <w:lsdException w:name="Dark List Accent 6" w:semiHidden="0" w:uiPriority="70" w:unhideWhenUsed="0"/>
-    <w:lsdException w:name="Colorful Shading Accent 6" w:semiHidden="0" w:uiPriority="71" w:unhideWhenUsed="0"/>
-    <w:lsdException w:name="Colorful List Accent 6" w:semiHidden="0" w:uiPriority="72" w:unhideWhenUsed="0"/>
-    <w:lsdException w:name="Colorful Grid Accent 6" w:semiHidden="0" w:uiPriority="73" w:unhideWhenUsed="0"/>
-    <w:lsdException w:name="Subtle Emphasis" w:semiHidden="0" w:uiPriority="19" w:unhideWhenUsed="0" w:qFormat="1"/>
-    <w:lsdException w:name="Intense Emphasis" w:semiHidden="0" w:uiPriority="21" w:unhideWhenUsed="0" w:qFormat="1"/>
-    <w:lsdException w:name="Subtle Reference" w:semiHidden="0" w:uiPriority="31" w:unhideWhenUsed="0" w:qFormat="1"/>
-    <w:lsdException w:name="Intense Reference" w:semiHidden="0" w:uiPriority="32" w:unhideWhenUsed="0" w:qFormat="1"/>
-    <w:lsdException w:name="Book Title" w:semiHidden="0" w:uiPriority="33" w:unhideWhenUsed="0" w:qFormat="1"/>
-    <w:lsdException w:name="Bibliography" w:uiPriority="37"/>
-    <w:lsdException w:name="TOC Heading" w:uiPriority="39" w:qFormat="1"/>
-  </w:latentStyles>
-  <w:style w:type="paragraph" w:default="1" w:styleId="Standard">
-    <w:name w:val="Normal"/>
-    <w:qFormat/>
-    <w:rsid w:val="000D4380"/>
-    <w:pPr>
-      <w:jc w:val="both"/>
-    </w:pPr>
-  </w:style>
-  <w:style w:type="paragraph" w:styleId="berschrift1">
-    <w:name w:val="heading 1"/>
-    <w:basedOn w:val="Standard"/>
-    <w:next w:val="Standard"/>
-    <w:link w:val="berschrift1Zchn"/>
-    <w:uiPriority w:val="9"/>
-    <w:qFormat/>
-    <w:rsid w:val="00F17540"/>
-    <w:pPr>
-      <w:keepNext/>
-      <w:keepLines/>
-      <w:numPr>
-        <w:numId w:val="7"/>
-      </w:numPr>
-      <w:spacing w:before="480" w:after="0"/>
-      <w:outlineLvl w:val="0"/>
-    </w:pPr>
-    <w:rPr>
-      <w:rFonts w:asciiTheme="majorHAnsi" w:eastAsiaTheme="majorEastAsia" w:hAnsiTheme="majorHAnsi" w:cstheme="majorBidi"/>
-      <w:b/>
-      <w:bCs/>
-      <w:color w:val="365F91" w:themeColor="accent1" w:themeShade="BF"/>
-      <w:sz w:val="28"/>
-      <w:szCs w:val="28"/>
-    </w:rPr>
-  </w:style>
-  <w:style w:type="paragraph" w:styleId="berschrift2">
-    <w:name w:val="heading 2"/>
-    <w:basedOn w:val="Standard"/>
-    <w:next w:val="Standard"/>
-    <w:link w:val="berschrift2Zchn"/>
-    <w:uiPriority w:val="9"/>
-    <w:unhideWhenUsed/>
-    <w:qFormat/>
-    <w:rsid w:val="00F17540"/>
-    <w:pPr>
-      <w:keepNext/>
-      <w:keepLines/>
-      <w:numPr>
-        <w:ilvl w:val="1"/>
-        <w:numId w:val="7"/>
-      </w:numPr>
-      <w:spacing w:before="200" w:after="0"/>
-      <w:outlineLvl w:val="1"/>
-    </w:pPr>
-    <w:rPr>
-      <w:rFonts w:asciiTheme="majorHAnsi" w:eastAsiaTheme="majorEastAsia" w:hAnsiTheme="majorHAnsi" w:cstheme="majorBidi"/>
-      <w:b/>
-      <w:bCs/>
-      <w:color w:val="4F81BD" w:themeColor="accent1"/>
-      <w:sz w:val="26"/>
-      <w:szCs w:val="26"/>
-    </w:rPr>
-  </w:style>
-  <w:style w:type="paragraph" w:styleId="berschrift3">
-    <w:name w:val="heading 3"/>
-    <w:basedOn w:val="Standard"/>
-    <w:next w:val="Standard"/>
-    <w:link w:val="berschrift3Zchn"/>
-    <w:uiPriority w:val="9"/>
-    <w:unhideWhenUsed/>
-    <w:qFormat/>
-    <w:rsid w:val="00F17540"/>
-    <w:pPr>
-      <w:keepNext/>
-      <w:keepLines/>
-      <w:numPr>
-        <w:ilvl w:val="2"/>
-        <w:numId w:val="7"/>
-      </w:numPr>
-      <w:spacing w:before="200" w:after="0"/>
-      <w:outlineLvl w:val="2"/>
-    </w:pPr>
-    <w:rPr>
-      <w:rFonts w:asciiTheme="majorHAnsi" w:eastAsiaTheme="majorEastAsia" w:hAnsiTheme="majorHAnsi" w:cstheme="majorBidi"/>
-      <w:b/>
-      <w:bCs/>
-      <w:color w:val="4F81BD" w:themeColor="accent1"/>
-    </w:rPr>
-  </w:style>
-  <w:style w:type="paragraph" w:styleId="berschrift4">
-    <w:name w:val="heading 4"/>
-    <w:basedOn w:val="Standard"/>
-    <w:next w:val="Standard"/>
-    <w:link w:val="berschrift4Zchn"/>
-    <w:uiPriority w:val="9"/>
-    <w:unhideWhenUsed/>
-    <w:qFormat/>
-    <w:rsid w:val="00D93258"/>
-    <w:pPr>
-      <w:keepNext/>
-      <w:keepLines/>
-      <w:numPr>
-        <w:ilvl w:val="3"/>
-        <w:numId w:val="7"/>
-      </w:numPr>
-      <w:spacing w:before="40" w:after="0"/>
-      <w:outlineLvl w:val="3"/>
-    </w:pPr>
-    <w:rPr>
-      <w:rFonts w:asciiTheme="majorHAnsi" w:eastAsiaTheme="majorEastAsia" w:hAnsiTheme="majorHAnsi" w:cstheme="majorBidi"/>
-      <w:i/>
-      <w:iCs/>
-      <w:color w:val="365F91" w:themeColor="accent1" w:themeShade="BF"/>
-    </w:rPr>
-  </w:style>
-  <w:style w:type="paragraph" w:styleId="berschrift5">
-    <w:name w:val="heading 5"/>
-    <w:basedOn w:val="Standard"/>
-    <w:next w:val="Standard"/>
-    <w:link w:val="berschrift5Zchn"/>
-    <w:uiPriority w:val="9"/>
-    <w:unhideWhenUsed/>
-    <w:qFormat/>
-    <w:rsid w:val="00E9483C"/>
-    <w:pPr>
-      <w:keepNext/>
-      <w:keepLines/>
-      <w:numPr>
-        <w:ilvl w:val="4"/>
-        <w:numId w:val="7"/>
-      </w:numPr>
-      <w:spacing w:before="40" w:after="0"/>
-      <w:ind w:left="1009" w:hanging="1009"/>
-      <w:outlineLvl w:val="4"/>
-    </w:pPr>
-    <w:rPr>
-      <w:rFonts w:asciiTheme="majorHAnsi" w:eastAsiaTheme="majorEastAsia" w:hAnsiTheme="majorHAnsi" w:cstheme="majorBidi"/>
-      <w:color w:val="365F91" w:themeColor="accent1" w:themeShade="BF"/>
-    </w:rPr>
-  </w:style>
-  <w:style w:type="paragraph" w:styleId="berschrift6">
-    <w:name w:val="heading 6"/>
-    <w:basedOn w:val="Standard"/>
-    <w:next w:val="Standard"/>
-    <w:link w:val="berschrift6Zchn"/>
-    <w:uiPriority w:val="9"/>
-    <w:semiHidden/>
-    <w:unhideWhenUsed/>
-    <w:qFormat/>
-    <w:rsid w:val="00D93258"/>
-    <w:pPr>
-      <w:keepNext/>
-      <w:keepLines/>
-      <w:numPr>
-        <w:ilvl w:val="5"/>
-        <w:numId w:val="7"/>
-      </w:numPr>
-      <w:spacing w:before="40" w:after="0"/>
-      <w:outlineLvl w:val="5"/>
-    </w:pPr>
-    <w:rPr>
-      <w:rFonts w:asciiTheme="majorHAnsi" w:eastAsiaTheme="majorEastAsia" w:hAnsiTheme="majorHAnsi" w:cstheme="majorBidi"/>
-      <w:color w:val="243F60" w:themeColor="accent1" w:themeShade="7F"/>
-    </w:rPr>
-  </w:style>
-  <w:style w:type="paragraph" w:styleId="berschrift7">
-    <w:name w:val="heading 7"/>
-    <w:basedOn w:val="Standard"/>
-    <w:next w:val="Standard"/>
-    <w:link w:val="berschrift7Zchn"/>
-    <w:uiPriority w:val="9"/>
-    <w:semiHidden/>
-    <w:unhideWhenUsed/>
-    <w:qFormat/>
-    <w:rsid w:val="00D93258"/>
-    <w:pPr>
-      <w:keepNext/>
-      <w:keepLines/>
-      <w:numPr>
-        <w:ilvl w:val="6"/>
-        <w:numId w:val="7"/>
-      </w:numPr>
-      <w:spacing w:before="40" w:after="0"/>
-      <w:outlineLvl w:val="6"/>
-    </w:pPr>
-    <w:rPr>
-      <w:rFonts w:asciiTheme="majorHAnsi" w:eastAsiaTheme="majorEastAsia" w:hAnsiTheme="majorHAnsi" w:cstheme="majorBidi"/>
-      <w:i/>
-      <w:iCs/>
-      <w:color w:val="243F60" w:themeColor="accent1" w:themeShade="7F"/>
-    </w:rPr>
-  </w:style>
-  <w:style w:type="paragraph" w:styleId="berschrift8">
-    <w:name w:val="heading 8"/>
-    <w:basedOn w:val="Standard"/>
-    <w:next w:val="Standard"/>
-    <w:link w:val="berschrift8Zchn"/>
-    <w:uiPriority w:val="9"/>
-    <w:semiHidden/>
-    <w:unhideWhenUsed/>
-    <w:qFormat/>
-    <w:rsid w:val="00D93258"/>
-    <w:pPr>
-      <w:keepNext/>
-      <w:keepLines/>
-      <w:numPr>
-        <w:ilvl w:val="7"/>
-        <w:numId w:val="7"/>
-      </w:numPr>
-      <w:spacing w:before="40" w:after="0"/>
-      <w:outlineLvl w:val="7"/>
-    </w:pPr>
-    <w:rPr>
-      <w:rFonts w:asciiTheme="majorHAnsi" w:eastAsiaTheme="majorEastAsia" w:hAnsiTheme="majorHAnsi" w:cstheme="majorBidi"/>
-      <w:color w:val="272727" w:themeColor="text1" w:themeTint="D8"/>
-      <w:sz w:val="21"/>
-      <w:szCs w:val="21"/>
-    </w:rPr>
-  </w:style>
-  <w:style w:type="paragraph" w:styleId="berschrift9">
-    <w:name w:val="heading 9"/>
-    <w:basedOn w:val="Standard"/>
-    <w:next w:val="Standard"/>
-    <w:link w:val="berschrift9Zchn"/>
-    <w:uiPriority w:val="9"/>
-    <w:semiHidden/>
-    <w:unhideWhenUsed/>
-    <w:qFormat/>
-    <w:rsid w:val="00D93258"/>
-    <w:pPr>
-      <w:keepNext/>
-      <w:keepLines/>
-      <w:numPr>
-        <w:ilvl w:val="8"/>
-        <w:numId w:val="7"/>
-      </w:numPr>
-      <w:spacing w:before="40" w:after="0"/>
-      <w:outlineLvl w:val="8"/>
-    </w:pPr>
-    <w:rPr>
-      <w:rFonts w:asciiTheme="majorHAnsi" w:eastAsiaTheme="majorEastAsia" w:hAnsiTheme="majorHAnsi" w:cstheme="majorBidi"/>
-      <w:i/>
-      <w:iCs/>
-      <w:color w:val="272727" w:themeColor="text1" w:themeTint="D8"/>
-      <w:sz w:val="21"/>
-      <w:szCs w:val="21"/>
-    </w:rPr>
-  </w:style>
-  <w:style w:type="character" w:default="1" w:styleId="Absatz-Standardschriftart">
-    <w:name w:val="Default Paragraph Font"/>
-    <w:uiPriority w:val="1"/>
-    <w:semiHidden/>
-    <w:unhideWhenUsed/>
-  </w:style>
-  <w:style w:type="table" w:default="1" w:styleId="NormaleTabelle">
-    <w:name w:val="Normal Table"/>
-    <w:uiPriority w:val="99"/>
-    <w:semiHidden/>
-    <w:unhideWhenUsed/>
-    <w:tblPr>
-      <w:tblInd w:w="0" w:type="dxa"/>
-      <w:tblCellMar>
-        <w:top w:w="0" w:type="dxa"/>
-        <w:left w:w="108" w:type="dxa"/>
-        <w:bottom w:w="0" w:type="dxa"/>
-        <w:right w:w="108" w:type="dxa"/>
-      </w:tblCellMar>
-    </w:tblPr>
-  </w:style>
-  <w:style w:type="numbering" w:default="1" w:styleId="KeineListe">
-    <w:name w:val="No List"/>
-    <w:uiPriority w:val="99"/>
-    <w:semiHidden/>
-    <w:unhideWhenUsed/>
-  </w:style>
-  <w:style w:type="character" w:customStyle="1" w:styleId="berschrift1Zchn">
-    <w:name w:val="Überschrift 1 Zchn"/>
-    <w:basedOn w:val="Absatz-Standardschriftart"/>
-    <w:link w:val="berschrift1"/>
-    <w:uiPriority w:val="9"/>
-    <w:rsid w:val="00F17540"/>
-    <w:rPr>
-      <w:rFonts w:asciiTheme="majorHAnsi" w:eastAsiaTheme="majorEastAsia" w:hAnsiTheme="majorHAnsi" w:cstheme="majorBidi"/>
-      <w:b/>
-      <w:bCs/>
-      <w:color w:val="365F91" w:themeColor="accent1" w:themeShade="BF"/>
-      <w:sz w:val="28"/>
-      <w:szCs w:val="28"/>
-    </w:rPr>
-  </w:style>
-  <w:style w:type="character" w:customStyle="1" w:styleId="berschrift2Zchn">
-    <w:name w:val="Überschrift 2 Zchn"/>
-    <w:basedOn w:val="Absatz-Standardschriftart"/>
-    <w:link w:val="berschrift2"/>
-    <w:uiPriority w:val="9"/>
-    <w:rsid w:val="00F17540"/>
-    <w:rPr>
-      <w:rFonts w:asciiTheme="majorHAnsi" w:eastAsiaTheme="majorEastAsia" w:hAnsiTheme="majorHAnsi" w:cstheme="majorBidi"/>
-      <w:b/>
-      <w:bCs/>
-      <w:color w:val="4F81BD" w:themeColor="accent1"/>
-      <w:sz w:val="26"/>
-      <w:szCs w:val="26"/>
-    </w:rPr>
-  </w:style>
-  <w:style w:type="paragraph" w:styleId="Listenabsatz">
-    <w:name w:val="List Paragraph"/>
-    <w:basedOn w:val="Standard"/>
-    <w:uiPriority w:val="34"/>
-    <w:qFormat/>
-    <w:rsid w:val="00F17540"/>
-    <w:pPr>
-      <w:ind w:left="720"/>
-      <w:contextualSpacing/>
-    </w:pPr>
-  </w:style>
-  <w:style w:type="character" w:customStyle="1" w:styleId="berschrift3Zchn">
-    <w:name w:val="Überschrift 3 Zchn"/>
-    <w:basedOn w:val="Absatz-Standardschriftart"/>
-    <w:link w:val="berschrift3"/>
-    <w:uiPriority w:val="9"/>
-    <w:rsid w:val="00F17540"/>
-    <w:rPr>
-      <w:rFonts w:asciiTheme="majorHAnsi" w:eastAsiaTheme="majorEastAsia" w:hAnsiTheme="majorHAnsi" w:cstheme="majorBidi"/>
-      <w:b/>
-      <w:bCs/>
-      <w:color w:val="4F81BD" w:themeColor="accent1"/>
-    </w:rPr>
-  </w:style>
-  <w:style w:type="character" w:customStyle="1" w:styleId="berschrift4Zchn">
-    <w:name w:val="Überschrift 4 Zchn"/>
-    <w:basedOn w:val="Absatz-Standardschriftart"/>
-    <w:link w:val="berschrift4"/>
-    <w:uiPriority w:val="9"/>
-    <w:rsid w:val="00D93258"/>
-    <w:rPr>
-      <w:rFonts w:asciiTheme="majorHAnsi" w:eastAsiaTheme="majorEastAsia" w:hAnsiTheme="majorHAnsi" w:cstheme="majorBidi"/>
-      <w:i/>
-      <w:iCs/>
-      <w:color w:val="365F91" w:themeColor="accent1" w:themeShade="BF"/>
-    </w:rPr>
-  </w:style>
-  <w:style w:type="character" w:customStyle="1" w:styleId="berschrift5Zchn">
-    <w:name w:val="Überschrift 5 Zchn"/>
-    <w:basedOn w:val="Absatz-Standardschriftart"/>
-    <w:link w:val="berschrift5"/>
-    <w:uiPriority w:val="9"/>
-    <w:rsid w:val="00E9483C"/>
-    <w:rPr>
-      <w:rFonts w:asciiTheme="majorHAnsi" w:eastAsiaTheme="majorEastAsia" w:hAnsiTheme="majorHAnsi" w:cstheme="majorBidi"/>
-      <w:color w:val="365F91" w:themeColor="accent1" w:themeShade="BF"/>
-    </w:rPr>
-  </w:style>
-  <w:style w:type="character" w:customStyle="1" w:styleId="berschrift6Zchn">
-    <w:name w:val="Überschrift 6 Zchn"/>
-    <w:basedOn w:val="Absatz-Standardschriftart"/>
-    <w:link w:val="berschrift6"/>
-    <w:uiPriority w:val="9"/>
-    <w:semiHidden/>
-    <w:rsid w:val="00D93258"/>
-    <w:rPr>
-      <w:rFonts w:asciiTheme="majorHAnsi" w:eastAsiaTheme="majorEastAsia" w:hAnsiTheme="majorHAnsi" w:cstheme="majorBidi"/>
-      <w:color w:val="243F60" w:themeColor="accent1" w:themeShade="7F"/>
-    </w:rPr>
-  </w:style>
-  <w:style w:type="character" w:customStyle="1" w:styleId="berschrift7Zchn">
-    <w:name w:val="Überschrift 7 Zchn"/>
-    <w:basedOn w:val="Absatz-Standardschriftart"/>
-    <w:link w:val="berschrift7"/>
-    <w:uiPriority w:val="9"/>
-    <w:semiHidden/>
-    <w:rsid w:val="00D93258"/>
-    <w:rPr>
-      <w:rFonts w:asciiTheme="majorHAnsi" w:eastAsiaTheme="majorEastAsia" w:hAnsiTheme="majorHAnsi" w:cstheme="majorBidi"/>
-      <w:i/>
-      <w:iCs/>
-      <w:color w:val="243F60" w:themeColor="accent1" w:themeShade="7F"/>
-    </w:rPr>
-  </w:style>
-  <w:style w:type="character" w:customStyle="1" w:styleId="berschrift8Zchn">
-    <w:name w:val="Überschrift 8 Zchn"/>
-    <w:basedOn w:val="Absatz-Standardschriftart"/>
-    <w:link w:val="berschrift8"/>
-    <w:uiPriority w:val="9"/>
-    <w:semiHidden/>
-    <w:rsid w:val="00D93258"/>
-    <w:rPr>
-      <w:rFonts w:asciiTheme="majorHAnsi" w:eastAsiaTheme="majorEastAsia" w:hAnsiTheme="majorHAnsi" w:cstheme="majorBidi"/>
-      <w:color w:val="272727" w:themeColor="text1" w:themeTint="D8"/>
-      <w:sz w:val="21"/>
-      <w:szCs w:val="21"/>
-    </w:rPr>
-  </w:style>
-  <w:style w:type="character" w:customStyle="1" w:styleId="berschrift9Zchn">
-    <w:name w:val="Überschrift 9 Zchn"/>
-    <w:basedOn w:val="Absatz-Standardschriftart"/>
-    <w:link w:val="berschrift9"/>
-    <w:uiPriority w:val="9"/>
-    <w:semiHidden/>
-    <w:rsid w:val="00D93258"/>
-    <w:rPr>
-      <w:rFonts w:asciiTheme="majorHAnsi" w:eastAsiaTheme="majorEastAsia" w:hAnsiTheme="majorHAnsi" w:cstheme="majorBidi"/>
-      <w:i/>
-      <w:iCs/>
-      <w:color w:val="272727" w:themeColor="text1" w:themeTint="D8"/>
-      <w:sz w:val="21"/>
-      <w:szCs w:val="21"/>
-    </w:rPr>
-  </w:style>
-  <w:style w:type="paragraph" w:styleId="Verzeichnis1">
-    <w:name w:val="toc 1"/>
-    <w:basedOn w:val="Standard"/>
-    <w:next w:val="Standard"/>
-    <w:autoRedefine/>
-    <w:uiPriority w:val="39"/>
-    <w:unhideWhenUsed/>
-    <w:rsid w:val="009360E2"/>
-    <w:pPr>
-      <w:spacing w:after="100"/>
-    </w:pPr>
-  </w:style>
-  <w:style w:type="paragraph" w:styleId="Verzeichnis2">
-    <w:name w:val="toc 2"/>
-    <w:basedOn w:val="Standard"/>
-    <w:next w:val="Standard"/>
-    <w:autoRedefine/>
-    <w:uiPriority w:val="39"/>
-    <w:unhideWhenUsed/>
-    <w:rsid w:val="009360E2"/>
-    <w:pPr>
-      <w:spacing w:after="100"/>
-      <w:ind w:left="220"/>
-    </w:pPr>
-  </w:style>
-  <w:style w:type="paragraph" w:styleId="Verzeichnis3">
-    <w:name w:val="toc 3"/>
-    <w:basedOn w:val="Standard"/>
-    <w:next w:val="Standard"/>
-    <w:autoRedefine/>
-    <w:uiPriority w:val="39"/>
-    <w:unhideWhenUsed/>
-    <w:rsid w:val="009360E2"/>
-    <w:pPr>
-      <w:spacing w:after="100"/>
-      <w:ind w:left="440"/>
-    </w:pPr>
-  </w:style>
-  <w:style w:type="character" w:styleId="Hyperlink">
-    <w:name w:val="Hyperlink"/>
-    <w:basedOn w:val="Absatz-Standardschriftart"/>
-    <w:uiPriority w:val="99"/>
-    <w:unhideWhenUsed/>
-    <w:rsid w:val="009360E2"/>
-    <w:rPr>
-      <w:color w:val="0000FF" w:themeColor="hyperlink"/>
-      <w:u w:val="single"/>
-    </w:rPr>
-  </w:style>
-  <w:style w:type="paragraph" w:styleId="Inhaltsverzeichnisberschrift">
-    <w:name w:val="TOC Heading"/>
-    <w:basedOn w:val="berschrift1"/>
-    <w:next w:val="Standard"/>
-    <w:uiPriority w:val="39"/>
-    <w:unhideWhenUsed/>
-    <w:qFormat/>
-    <w:rsid w:val="009360E2"/>
-    <w:pPr>
-      <w:numPr>
-        <w:numId w:val="0"/>
-      </w:numPr>
-      <w:spacing w:before="240" w:line="259" w:lineRule="auto"/>
-      <w:outlineLvl w:val="9"/>
-    </w:pPr>
-    <w:rPr>
-      <w:b w:val="0"/>
-      <w:bCs w:val="0"/>
-      <w:sz w:val="32"/>
-      <w:szCs w:val="32"/>
-      <w:lang w:eastAsia="de-CH"/>
-    </w:rPr>
-  </w:style>
-  <w:style w:type="paragraph" w:styleId="Kopfzeile">
-    <w:name w:val="header"/>
-    <w:basedOn w:val="Standard"/>
-    <w:link w:val="KopfzeileZchn"/>
-    <w:uiPriority w:val="99"/>
-    <w:unhideWhenUsed/>
-    <w:rsid w:val="009360E2"/>
-    <w:pPr>
-      <w:tabs>
-        <w:tab w:val="center" w:pos="4513"/>
-        <w:tab w:val="right" w:pos="9026"/>
-      </w:tabs>
-      <w:spacing w:after="0" w:line="240" w:lineRule="auto"/>
-    </w:pPr>
-  </w:style>
-  <w:style w:type="character" w:customStyle="1" w:styleId="KopfzeileZchn">
-    <w:name w:val="Kopfzeile Zchn"/>
-    <w:basedOn w:val="Absatz-Standardschriftart"/>
-    <w:link w:val="Kopfzeile"/>
-    <w:uiPriority w:val="99"/>
-    <w:rsid w:val="009360E2"/>
-  </w:style>
-  <w:style w:type="paragraph" w:styleId="Fuzeile">
-    <w:name w:val="footer"/>
-    <w:basedOn w:val="Standard"/>
-    <w:link w:val="FuzeileZchn"/>
-    <w:uiPriority w:val="99"/>
-    <w:unhideWhenUsed/>
-    <w:rsid w:val="009360E2"/>
-    <w:pPr>
-      <w:tabs>
-        <w:tab w:val="center" w:pos="4513"/>
-        <w:tab w:val="right" w:pos="9026"/>
-      </w:tabs>
-      <w:spacing w:after="0" w:line="240" w:lineRule="auto"/>
-    </w:pPr>
-  </w:style>
-  <w:style w:type="character" w:customStyle="1" w:styleId="FuzeileZchn">
-    <w:name w:val="Fußzeile Zchn"/>
-    <w:basedOn w:val="Absatz-Standardschriftart"/>
-    <w:link w:val="Fuzeile"/>
-    <w:uiPriority w:val="99"/>
-    <w:rsid w:val="009360E2"/>
-  </w:style>
-  <w:style w:type="table" w:styleId="Tabellenraster">
-    <w:name w:val="Table Grid"/>
-    <w:basedOn w:val="NormaleTabelle"/>
-    <w:uiPriority w:val="59"/>
-    <w:rsid w:val="00C45392"/>
-    <w:pPr>
-      <w:spacing w:after="0" w:line="240" w:lineRule="auto"/>
-    </w:pPr>
-    <w:rPr>
-      <w:rFonts w:eastAsiaTheme="minorEastAsia"/>
-      <w:sz w:val="24"/>
-      <w:szCs w:val="24"/>
-      <w:lang w:val="de-DE" w:eastAsia="de-DE"/>
-    </w:rPr>
-    <w:tblPr>
-      <w:tblBorders>
-        <w:top w:val="single" w:sz="4" w:space="0" w:color="auto"/>
-        <w:left w:val="single" w:sz="4" w:space="0" w:color="auto"/>
-        <w:bottom w:val="single" w:sz="4" w:space="0" w:color="auto"/>
-        <w:right w:val="single" w:sz="4" w:space="0" w:color="auto"/>
-        <w:insideH w:val="single" w:sz="4" w:space="0" w:color="auto"/>
-        <w:insideV w:val="single" w:sz="4" w:space="0" w:color="auto"/>
-      </w:tblBorders>
-    </w:tblPr>
-  </w:style>
-  <w:style w:type="character" w:customStyle="1" w:styleId="apple-converted-space">
-    <w:name w:val="apple-converted-space"/>
-    <w:basedOn w:val="Absatz-Standardschriftart"/>
-    <w:rsid w:val="00F2365B"/>
-  </w:style>
-  <w:style w:type="table" w:customStyle="1" w:styleId="MittlereSchattierung1-Akzent11">
-    <w:name w:val="Mittlere Schattierung 1 - Akzent 11"/>
-    <w:basedOn w:val="NormaleTabelle"/>
-    <w:uiPriority w:val="63"/>
-    <w:rsid w:val="000B3575"/>
-    <w:pPr>
-      <w:spacing w:after="0" w:line="240" w:lineRule="auto"/>
-    </w:pPr>
-    <w:tblPr>
-      <w:tblStyleRowBandSize w:val="1"/>
-      <w:tblStyleColBandSize w:val="1"/>
-      <w:tblBorders>
-        <w:top w:val="single" w:sz="8" w:space="0" w:color="7BA0CD" w:themeColor="accent1" w:themeTint="BF"/>
-        <w:left w:val="single" w:sz="8" w:space="0" w:color="7BA0CD" w:themeColor="accent1" w:themeTint="BF"/>
-        <w:bottom w:val="single" w:sz="8" w:space="0" w:color="7BA0CD" w:themeColor="accent1" w:themeTint="BF"/>
-        <w:right w:val="single" w:sz="8" w:space="0" w:color="7BA0CD" w:themeColor="accent1" w:themeTint="BF"/>
-        <w:insideH w:val="single" w:sz="8" w:space="0" w:color="7BA0CD" w:themeColor="accent1" w:themeTint="BF"/>
-      </w:tblBorders>
-    </w:tblPr>
-    <w:tblStylePr w:type="firstRow">
-      <w:pPr>
-        <w:spacing w:before="0" w:after="0" w:line="240" w:lineRule="auto"/>
-      </w:pPr>
-      <w:rPr>
-        <w:b/>
-        <w:bCs/>
-        <w:color w:val="FFFFFF" w:themeColor="background1"/>
-      </w:rPr>
-      <w:tblPr/>
-      <w:tcPr>
-        <w:tcBorders>
-          <w:top w:val="single" w:sz="8" w:space="0" w:color="7BA0CD" w:themeColor="accent1" w:themeTint="BF"/>
-          <w:left w:val="single" w:sz="8" w:space="0" w:color="7BA0CD" w:themeColor="accent1" w:themeTint="BF"/>
-          <w:bottom w:val="single" w:sz="8" w:space="0" w:color="7BA0CD" w:themeColor="accent1" w:themeTint="BF"/>
-          <w:right w:val="single" w:sz="8" w:space="0" w:color="7BA0CD" w:themeColor="accent1" w:themeTint="BF"/>
-          <w:insideH w:val="nil"/>
-          <w:insideV w:val="nil"/>
-        </w:tcBorders>
-        <w:shd w:val="clear" w:color="auto" w:fill="4F81BD" w:themeFill="accent1"/>
-      </w:tcPr>
-    </w:tblStylePr>
-    <w:tblStylePr w:type="lastRow">
-      <w:pPr>
-        <w:spacing w:before="0" w:after="0" w:line="240" w:lineRule="auto"/>
-      </w:pPr>
-      <w:rPr>
-        <w:b/>
-        <w:bCs/>
-      </w:rPr>
-      <w:tblPr/>
-      <w:tcPr>
-        <w:tcBorders>
-          <w:top w:val="double" w:sz="6" w:space="0" w:color="7BA0CD" w:themeColor="accent1" w:themeTint="BF"/>
-          <w:left w:val="single" w:sz="8" w:space="0" w:color="7BA0CD" w:themeColor="accent1" w:themeTint="BF"/>
-          <w:bottom w:val="single" w:sz="8" w:space="0" w:color="7BA0CD" w:themeColor="accent1" w:themeTint="BF"/>
-          <w:right w:val="single" w:sz="8" w:space="0" w:color="7BA0CD" w:themeColor="accent1" w:themeTint="BF"/>
-          <w:insideH w:val="nil"/>
-          <w:insideV w:val="nil"/>
-        </w:tcBorders>
-      </w:tcPr>
-    </w:tblStylePr>
-    <w:tblStylePr w:type="firstCol">
-      <w:rPr>
-        <w:b/>
-        <w:bCs/>
-      </w:rPr>
-    </w:tblStylePr>
-    <w:tblStylePr w:type="lastCol">
-      <w:rPr>
-        <w:b/>
-        <w:bCs/>
-      </w:rPr>
-    </w:tblStylePr>
-    <w:tblStylePr w:type="band1Vert">
-      <w:tblPr/>
-      <w:tcPr>
-        <w:shd w:val="clear" w:color="auto" w:fill="D3DFEE" w:themeFill="accent1" w:themeFillTint="3F"/>
-      </w:tcPr>
-    </w:tblStylePr>
-    <w:tblStylePr w:type="band1Horz">
-      <w:tblPr/>
-      <w:tcPr>
-        <w:tcBorders>
-          <w:insideH w:val="nil"/>
-          <w:insideV w:val="nil"/>
-        </w:tcBorders>
-        <w:shd w:val="clear" w:color="auto" w:fill="D3DFEE" w:themeFill="accent1" w:themeFillTint="3F"/>
-      </w:tcPr>
-    </w:tblStylePr>
-    <w:tblStylePr w:type="band2Horz">
-      <w:tblPr/>
-      <w:tcPr>
-        <w:tcBorders>
-          <w:insideH w:val="nil"/>
-          <w:insideV w:val="nil"/>
-        </w:tcBorders>
-      </w:tcPr>
-    </w:tblStylePr>
-  </w:style>
-  <w:style w:type="paragraph" w:styleId="Verzeichnis4">
-    <w:name w:val="toc 4"/>
-    <w:basedOn w:val="Standard"/>
-    <w:next w:val="Standard"/>
-    <w:autoRedefine/>
-    <w:uiPriority w:val="39"/>
-    <w:unhideWhenUsed/>
-    <w:rsid w:val="008A231F"/>
-    <w:pPr>
-      <w:spacing w:after="100" w:line="259" w:lineRule="auto"/>
-      <w:ind w:left="660"/>
-    </w:pPr>
-    <w:rPr>
-      <w:rFonts w:eastAsiaTheme="minorEastAsia"/>
-      <w:lang w:eastAsia="de-CH"/>
-    </w:rPr>
-  </w:style>
-  <w:style w:type="paragraph" w:styleId="Verzeichnis5">
-    <w:name w:val="toc 5"/>
-    <w:basedOn w:val="Standard"/>
-    <w:next w:val="Standard"/>
-    <w:autoRedefine/>
-    <w:uiPriority w:val="39"/>
-    <w:unhideWhenUsed/>
-    <w:rsid w:val="008A231F"/>
-    <w:pPr>
-      <w:spacing w:after="100" w:line="259" w:lineRule="auto"/>
-      <w:ind w:left="880"/>
-    </w:pPr>
-    <w:rPr>
-      <w:rFonts w:eastAsiaTheme="minorEastAsia"/>
-      <w:lang w:eastAsia="de-CH"/>
-    </w:rPr>
-  </w:style>
-  <w:style w:type="paragraph" w:styleId="Verzeichnis6">
-    <w:name w:val="toc 6"/>
-    <w:basedOn w:val="Standard"/>
-    <w:next w:val="Standard"/>
-    <w:autoRedefine/>
-    <w:uiPriority w:val="39"/>
-    <w:unhideWhenUsed/>
-    <w:rsid w:val="008A231F"/>
-    <w:pPr>
-      <w:spacing w:after="100" w:line="259" w:lineRule="auto"/>
-      <w:ind w:left="1100"/>
-    </w:pPr>
-    <w:rPr>
-      <w:rFonts w:eastAsiaTheme="minorEastAsia"/>
-      <w:lang w:eastAsia="de-CH"/>
-    </w:rPr>
-  </w:style>
-  <w:style w:type="paragraph" w:styleId="Verzeichnis7">
-    <w:name w:val="toc 7"/>
-    <w:basedOn w:val="Standard"/>
-    <w:next w:val="Standard"/>
-    <w:autoRedefine/>
-    <w:uiPriority w:val="39"/>
-    <w:unhideWhenUsed/>
-    <w:rsid w:val="008A231F"/>
-    <w:pPr>
-      <w:spacing w:after="100" w:line="259" w:lineRule="auto"/>
-      <w:ind w:left="1320"/>
-    </w:pPr>
-    <w:rPr>
-      <w:rFonts w:eastAsiaTheme="minorEastAsia"/>
-      <w:lang w:eastAsia="de-CH"/>
-    </w:rPr>
-  </w:style>
-  <w:style w:type="paragraph" w:styleId="Verzeichnis8">
-    <w:name w:val="toc 8"/>
-    <w:basedOn w:val="Standard"/>
-    <w:next w:val="Standard"/>
-    <w:autoRedefine/>
-    <w:uiPriority w:val="39"/>
-    <w:unhideWhenUsed/>
-    <w:rsid w:val="008A231F"/>
-    <w:pPr>
-      <w:spacing w:after="100" w:line="259" w:lineRule="auto"/>
-      <w:ind w:left="1540"/>
-    </w:pPr>
-    <w:rPr>
-      <w:rFonts w:eastAsiaTheme="minorEastAsia"/>
-      <w:lang w:eastAsia="de-CH"/>
-    </w:rPr>
-  </w:style>
-  <w:style w:type="paragraph" w:styleId="Verzeichnis9">
-    <w:name w:val="toc 9"/>
-    <w:basedOn w:val="Standard"/>
-    <w:next w:val="Standard"/>
-    <w:autoRedefine/>
-    <w:uiPriority w:val="39"/>
-    <w:unhideWhenUsed/>
-    <w:rsid w:val="008A231F"/>
-    <w:pPr>
-      <w:spacing w:after="100" w:line="259" w:lineRule="auto"/>
-      <w:ind w:left="1760"/>
-    </w:pPr>
-    <w:rPr>
-      <w:rFonts w:eastAsiaTheme="minorEastAsia"/>
-      <w:lang w:eastAsia="de-CH"/>
-    </w:rPr>
-  </w:style>
-  <w:style w:type="paragraph" w:styleId="Sprechblasentext">
-    <w:name w:val="Balloon Text"/>
-    <w:basedOn w:val="Standard"/>
-    <w:link w:val="SprechblasentextZchn"/>
-    <w:uiPriority w:val="99"/>
-    <w:semiHidden/>
-    <w:unhideWhenUsed/>
-    <w:rsid w:val="009D6444"/>
-    <w:pPr>
-      <w:spacing w:after="0" w:line="240" w:lineRule="auto"/>
-    </w:pPr>
-    <w:rPr>
-      <w:rFonts w:ascii="Segoe UI" w:hAnsi="Segoe UI" w:cs="Segoe UI"/>
-      <w:sz w:val="18"/>
-      <w:szCs w:val="18"/>
-    </w:rPr>
-  </w:style>
-  <w:style w:type="character" w:customStyle="1" w:styleId="SprechblasentextZchn">
-    <w:name w:val="Sprechblasentext Zchn"/>
-    <w:basedOn w:val="Absatz-Standardschriftart"/>
-    <w:link w:val="Sprechblasentext"/>
-    <w:uiPriority w:val="99"/>
-    <w:semiHidden/>
-    <w:rsid w:val="009D6444"/>
-    <w:rPr>
-      <w:rFonts w:ascii="Segoe UI" w:hAnsi="Segoe UI" w:cs="Segoe UI"/>
-      <w:sz w:val="18"/>
-      <w:szCs w:val="18"/>
-    </w:rPr>
-  </w:style>
-  <w:style w:type="paragraph" w:styleId="Beschriftung">
-    <w:name w:val="caption"/>
-    <w:basedOn w:val="Standard"/>
-    <w:next w:val="Standard"/>
-    <w:uiPriority w:val="35"/>
-    <w:unhideWhenUsed/>
-    <w:qFormat/>
-    <w:rsid w:val="00FF2485"/>
-    <w:pPr>
-      <w:spacing w:line="240" w:lineRule="auto"/>
-    </w:pPr>
-    <w:rPr>
-      <w:i/>
-      <w:iCs/>
-      <w:color w:val="1F497D" w:themeColor="text2"/>
-      <w:sz w:val="18"/>
-      <w:szCs w:val="18"/>
-    </w:rPr>
-  </w:style>
-  <w:style w:type="character" w:styleId="Platzhaltertext">
-    <w:name w:val="Placeholder Text"/>
-    <w:basedOn w:val="Absatz-Standardschriftart"/>
-    <w:uiPriority w:val="99"/>
-    <w:semiHidden/>
-    <w:rsid w:val="00354C17"/>
-    <w:rPr>
-      <w:color w:val="808080"/>
-    </w:rPr>
-  </w:style>
-</w:styles>
-</file>
-
 <file path=word/theme/theme1.xml><?xml version="1.0" encoding="utf-8"?>
 <a:theme xmlns:a="http://schemas.openxmlformats.org/drawingml/2006/main" name="Larissa">
   <a:themeElements>
@@ -16888,7 +15786,7 @@
 </file>
 
 <file path=customXml/itemProps1.xml><?xml version="1.0" encoding="utf-8"?>
-<ds:datastoreItem xmlns:ds="http://schemas.openxmlformats.org/officeDocument/2006/customXml" ds:itemID="{84BF4945-0D79-4BA7-8181-AE88D30FF61A}">
+<ds:datastoreItem xmlns:ds="http://schemas.openxmlformats.org/officeDocument/2006/customXml" ds:itemID="{D008B172-762D-4231-8B6B-9BB4E81D287C}">
   <ds:schemaRefs>
     <ds:schemaRef ds:uri="http://schemas.openxmlformats.org/officeDocument/2006/bibliography"/>
   </ds:schemaRefs>

</xml_diff>

<commit_message>
Evaluationsmatrix und Entscheid Verschlüsselung added
</commit_message>
<xml_diff>
--- a/Files/Dokumentation/Dokumentation.docx
+++ b/Files/Dokumentation/Dokumentation.docx
@@ -771,7 +771,7 @@
             <v:imagedata r:id="rId9" o:title=""/>
             <w10:wrap type="tight"/>
           </v:shape>
-          <o:OLEObject Type="Embed" ProgID="AcroExch.Document.11" ShapeID="_x0000_s1027" DrawAspect="Content" ObjectID="_1479214684" r:id="rId10"/>
+          <o:OLEObject Type="Embed" ProgID="AcroExch.Document.11" ShapeID="_x0000_s1027" DrawAspect="Content" ObjectID="_1479218113" r:id="rId10"/>
         </w:object>
       </w:r>
       <w:r>
@@ -10639,11 +10639,29 @@
         <w:t xml:space="preserve"> zu den Tablets sogenannte E-Ink Displays verwendet.</w:t>
       </w:r>
       <w:r>
-        <w:t xml:space="preserve"> Diese Displays brauchen nur Strom, wenn das Bild geändert wird. Eine Änderung wäre zum Beispiel das </w:t>
+        <w:t xml:space="preserve"> Diese Displays brauchen nur Strom, wenn das Bild geändert wird.</w:t>
+      </w:r>
+      <w:r>
+        <w:t xml:space="preserve"> </w:t>
+      </w:r>
+      <w:r>
+        <w:t xml:space="preserve">Eine Änderung wäre zum Beispiel das wechseln von einer Buchseite auf eine andere. </w:t>
+      </w:r>
+      <w:r>
+        <w:t xml:space="preserve">Ein statisches Bild bleibt ohne zusätzlich benötigte </w:t>
       </w:r>
       <w:r>
         <w:lastRenderedPageBreak/>
-        <w:t>wechseln von einer Buchseite auf eine andere. Der Fokus der Technik liegt ganz klar bei der Energieeffizienz und der guten Lesbarkeit bei möglichst vielen Lichtverhältnissen.</w:t>
+        <w:t>Energie über einen, je nach Display variierenden,</w:t>
+      </w:r>
+      <w:r>
+        <w:t xml:space="preserve"> </w:t>
+      </w:r>
+      <w:r>
+        <w:t xml:space="preserve">Zeitraum erhalten. </w:t>
+      </w:r>
+      <w:r>
+        <w:t>Der Fokus der Technik liegt ganz klar bei der Energieeffizienz und der guten Lesbarkeit bei möglichst vielen Lichtverhältnissen.</w:t>
       </w:r>
     </w:p>
     <w:p>
@@ -10748,41 +10766,39 @@
       <w:r>
         <w:t xml:space="preserve"> ???</w:t>
       </w:r>
-      <w:bookmarkStart w:id="31" w:name="_GoBack"/>
+    </w:p>
+    <w:p>
+      <w:pPr>
+        <w:pStyle w:val="berschrift1"/>
+      </w:pPr>
+      <w:bookmarkStart w:id="31" w:name="_Toc405393150"/>
+      <w:r>
+        <w:t>Konzept</w:t>
+      </w:r>
       <w:bookmarkEnd w:id="31"/>
     </w:p>
     <w:p>
       <w:pPr>
-        <w:pStyle w:val="berschrift1"/>
-      </w:pPr>
-      <w:bookmarkStart w:id="32" w:name="_Toc405393150"/>
-      <w:r>
-        <w:t>Konzept</w:t>
+        <w:pStyle w:val="berschrift2"/>
+      </w:pPr>
+      <w:bookmarkStart w:id="32" w:name="_Toc405393151"/>
+      <w:r>
+        <w:t>H</w:t>
+      </w:r>
+      <w:r>
+        <w:t>igh-Level</w:t>
       </w:r>
       <w:bookmarkEnd w:id="32"/>
     </w:p>
     <w:p>
       <w:pPr>
-        <w:pStyle w:val="berschrift2"/>
-      </w:pPr>
-      <w:bookmarkStart w:id="33" w:name="_Toc405393151"/>
-      <w:r>
-        <w:t>H</w:t>
-      </w:r>
-      <w:r>
-        <w:t>igh-Level</w:t>
+        <w:pStyle w:val="berschrift3"/>
+      </w:pPr>
+      <w:bookmarkStart w:id="33" w:name="_Toc405393152"/>
+      <w:r>
+        <w:t>Domänenmodell</w:t>
       </w:r>
       <w:bookmarkEnd w:id="33"/>
-    </w:p>
-    <w:p>
-      <w:pPr>
-        <w:pStyle w:val="berschrift3"/>
-      </w:pPr>
-      <w:bookmarkStart w:id="34" w:name="_Toc405393152"/>
-      <w:r>
-        <w:t>Domänenmodell</w:t>
-      </w:r>
-      <w:bookmarkEnd w:id="34"/>
     </w:p>
     <w:p>
       <w:r>
@@ -10835,79 +10851,190 @@
     </w:p>
     <w:p>
       <w:pPr>
+        <w:rPr>
+          <w:b/>
+          <w:color w:val="FF0000"/>
+        </w:rPr>
+      </w:pPr>
+      <w:r>
+        <w:rPr>
+          <w:b/>
+          <w:color w:val="FF0000"/>
+        </w:rPr>
+        <w:t>Braucht wohl Überarbeitung…</w:t>
+      </w:r>
+    </w:p>
+    <w:p>
+      <w:pPr>
         <w:pStyle w:val="berschrift2"/>
       </w:pPr>
-      <w:bookmarkStart w:id="35" w:name="_Toc405393153"/>
+      <w:bookmarkStart w:id="34" w:name="_Toc405393153"/>
       <w:r>
         <w:lastRenderedPageBreak/>
         <w:t>Export</w:t>
       </w:r>
+      <w:bookmarkEnd w:id="34"/>
+    </w:p>
+    <w:p>
+      <w:pPr>
+        <w:pStyle w:val="berschrift3"/>
+      </w:pPr>
+      <w:bookmarkStart w:id="35" w:name="_Toc405393154"/>
+      <w:r>
+        <w:t>Vergleichsmatrix</w:t>
+      </w:r>
       <w:bookmarkEnd w:id="35"/>
     </w:p>
+    <w:p/>
     <w:p>
       <w:pPr>
         <w:pStyle w:val="berschrift3"/>
       </w:pPr>
-      <w:bookmarkStart w:id="36" w:name="_Toc405393154"/>
+      <w:bookmarkStart w:id="36" w:name="_Toc405393155"/>
+      <w:r>
+        <w:t>Entscheid</w:t>
+      </w:r>
+      <w:bookmarkEnd w:id="36"/>
+    </w:p>
+    <w:p/>
+    <w:p>
+      <w:pPr>
+        <w:pStyle w:val="berschrift2"/>
+      </w:pPr>
+      <w:bookmarkStart w:id="37" w:name="_Toc405393156"/>
+      <w:r>
+        <w:t>Kryptographie</w:t>
+      </w:r>
+      <w:bookmarkEnd w:id="37"/>
+    </w:p>
+    <w:p>
+      <w:pPr>
+        <w:pStyle w:val="berschrift3"/>
+      </w:pPr>
+      <w:bookmarkStart w:id="38" w:name="_Toc405393157"/>
+      <w:r>
+        <w:t>Verschlüsselung</w:t>
+      </w:r>
+      <w:bookmarkEnd w:id="38"/>
+    </w:p>
+    <w:p>
+      <w:pPr>
+        <w:pStyle w:val="berschrift4"/>
+      </w:pPr>
+      <w:bookmarkStart w:id="39" w:name="_Ref405476126"/>
       <w:r>
         <w:t>Vergleichsmatrix</w:t>
       </w:r>
-      <w:bookmarkEnd w:id="36"/>
-    </w:p>
-    <w:p>
-      <w:pPr>
-        <w:pStyle w:val="berschrift3"/>
-      </w:pPr>
-      <w:bookmarkStart w:id="37" w:name="_Toc405393155"/>
+      <w:bookmarkEnd w:id="39"/>
+    </w:p>
+    <w:p>
+      <w:pPr>
+        <w:keepNext/>
+      </w:pPr>
+      <w:r>
+        <w:rPr>
+          <w:noProof/>
+          <w:lang w:eastAsia="de-CH"/>
+        </w:rPr>
+        <w:drawing>
+          <wp:inline distT="0" distB="0" distL="0" distR="0" wp14:anchorId="47929B37" wp14:editId="5E597787">
+            <wp:extent cx="5760720" cy="1713865"/>
+            <wp:effectExtent l="0" t="0" r="0" b="635"/>
+            <wp:docPr id="13" name="Grafik 13"/>
+            <wp:cNvGraphicFramePr>
+              <a:graphicFrameLocks xmlns:a="http://schemas.openxmlformats.org/drawingml/2006/main" noChangeAspect="1"/>
+            </wp:cNvGraphicFramePr>
+            <a:graphic xmlns:a="http://schemas.openxmlformats.org/drawingml/2006/main">
+              <a:graphicData uri="http://schemas.openxmlformats.org/drawingml/2006/picture">
+                <pic:pic xmlns:pic="http://schemas.openxmlformats.org/drawingml/2006/picture">
+                  <pic:nvPicPr>
+                    <pic:cNvPr id="13" name="Verschlüsselung-Evaluationsmatrix.png"/>
+                    <pic:cNvPicPr/>
+                  </pic:nvPicPr>
+                  <pic:blipFill>
+                    <a:blip r:embed="rId16">
+                      <a:extLst>
+                        <a:ext uri="{28A0092B-C50C-407E-A947-70E740481C1C}">
+                          <a14:useLocalDpi xmlns:a14="http://schemas.microsoft.com/office/drawing/2010/main" val="0"/>
+                        </a:ext>
+                      </a:extLst>
+                    </a:blip>
+                    <a:stretch>
+                      <a:fillRect/>
+                    </a:stretch>
+                  </pic:blipFill>
+                  <pic:spPr>
+                    <a:xfrm>
+                      <a:off x="0" y="0"/>
+                      <a:ext cx="5760720" cy="1713865"/>
+                    </a:xfrm>
+                    <a:prstGeom prst="rect">
+                      <a:avLst/>
+                    </a:prstGeom>
+                  </pic:spPr>
+                </pic:pic>
+              </a:graphicData>
+            </a:graphic>
+          </wp:inline>
+        </w:drawing>
+      </w:r>
+    </w:p>
+    <w:p>
+      <w:pPr>
+        <w:pStyle w:val="Beschriftung"/>
+        <w:jc w:val="center"/>
+      </w:pPr>
+      <w:r>
+        <w:t xml:space="preserve">Tabelle </w:t>
+      </w:r>
+      <w:fldSimple w:instr=" SEQ Tabelle \* ARABIC ">
+        <w:r>
+          <w:rPr>
+            <w:noProof/>
+          </w:rPr>
+          <w:t>1</w:t>
+        </w:r>
+      </w:fldSimple>
+      <w:r>
+        <w:t>: Verschlüsselung Evaluationsmatrix</w:t>
+      </w:r>
+    </w:p>
+    <w:p>
+      <w:pPr>
+        <w:pStyle w:val="berschrift4"/>
+      </w:pPr>
       <w:r>
         <w:t>Entscheid</w:t>
       </w:r>
-      <w:bookmarkEnd w:id="37"/>
-    </w:p>
-    <w:p>
-      <w:r>
-        <w:br w:type="page"/>
-      </w:r>
-    </w:p>
-    <w:p>
-      <w:pPr>
-        <w:pStyle w:val="berschrift2"/>
-      </w:pPr>
-      <w:bookmarkStart w:id="38" w:name="_Toc405393156"/>
-      <w:r>
-        <w:lastRenderedPageBreak/>
-        <w:t>Kryptographie</w:t>
-      </w:r>
-      <w:bookmarkEnd w:id="38"/>
-    </w:p>
-    <w:p>
-      <w:pPr>
-        <w:pStyle w:val="berschrift3"/>
-      </w:pPr>
-      <w:bookmarkStart w:id="39" w:name="_Toc405393157"/>
-      <w:r>
-        <w:t>Verschlüsselung</w:t>
-      </w:r>
-      <w:bookmarkEnd w:id="39"/>
-    </w:p>
-    <w:p>
-      <w:pPr>
-        <w:pStyle w:val="berschrift4"/>
-      </w:pPr>
-      <w:r>
-        <w:t>Vergleichsmatrix</w:t>
-      </w:r>
-    </w:p>
-    <w:p/>
-    <w:p>
-      <w:pPr>
-        <w:pStyle w:val="berschrift4"/>
-      </w:pPr>
-      <w:r>
-        <w:t>Entscheid</w:t>
-      </w:r>
-    </w:p>
-    <w:p/>
+    </w:p>
+    <w:p>
+      <w:r>
+        <w:t xml:space="preserve">Wie bei der Vergleichsmatrix (vgl. </w:t>
+      </w:r>
+      <w:r>
+        <w:fldChar w:fldCharType="begin"/>
+      </w:r>
+      <w:r>
+        <w:instrText xml:space="preserve"> REF _Ref405476126 \r \h </w:instrText>
+      </w:r>
+      <w:r>
+        <w:fldChar w:fldCharType="separate"/>
+      </w:r>
+      <w:r>
+        <w:t>4.3.1.1</w:t>
+      </w:r>
+      <w:r>
+        <w:fldChar w:fldCharType="end"/>
+      </w:r>
+      <w:r>
+        <w:t xml:space="preserve">) ersichtlich, hat AES gegenüber RSA einen gewaltigen Vorteil in Bezug auf die „einfache Keyeingabe“. Bei AES kann man ein normales Passwort mit anschliessendem Hashing verwenden, bei RSA müsste ein komplettes Zertifikat korrekt abgetippt werden. </w:t>
+      </w:r>
+      <w:bookmarkStart w:id="40" w:name="_GoBack"/>
+      <w:bookmarkEnd w:id="40"/>
+      <w:r>
+        <w:t>Deshalb wird AES als Verschlüsselungsverfahren eingesetzt.</w:t>
+      </w:r>
+    </w:p>
     <w:p>
       <w:pPr>
         <w:pStyle w:val="berschrift4"/>
@@ -10957,7 +11084,7 @@
                     </pic:cNvPicPr>
                   </pic:nvPicPr>
                   <pic:blipFill>
-                    <a:blip r:embed="rId16">
+                    <a:blip r:embed="rId17">
                       <a:extLst>
                         <a:ext uri="{28A0092B-C50C-407E-A947-70E740481C1C}">
                           <a14:useLocalDpi xmlns:a14="http://schemas.microsoft.com/office/drawing/2010/main" val="0"/>
@@ -11026,6 +11153,7 @@
         </w:tabs>
       </w:pPr>
       <w:r>
+        <w:lastRenderedPageBreak/>
         <w:t xml:space="preserve">Für jeden Student wird ein individuelles Passwort generiert. Dieses setzt sich aus folgenden Komponenten zusammen: </w:t>
       </w:r>
     </w:p>
@@ -11143,7 +11271,6 @@
         <w:pStyle w:val="berschrift5"/>
       </w:pPr>
       <w:r>
-        <w:lastRenderedPageBreak/>
         <w:t>Entschlüsselung</w:t>
       </w:r>
     </w:p>
@@ -11173,7 +11300,7 @@
                     <pic:cNvPicPr/>
                   </pic:nvPicPr>
                   <pic:blipFill>
-                    <a:blip r:embed="rId17">
+                    <a:blip r:embed="rId18">
                       <a:extLst>
                         <a:ext uri="{28A0092B-C50C-407E-A947-70E740481C1C}">
                           <a14:useLocalDpi xmlns:a14="http://schemas.microsoft.com/office/drawing/2010/main" val="0"/>
@@ -11288,15 +11415,16 @@
       <w:pPr>
         <w:pStyle w:val="berschrift3"/>
       </w:pPr>
-      <w:bookmarkStart w:id="40" w:name="_Ref405240886"/>
-      <w:bookmarkStart w:id="41" w:name="_Toc405393158"/>
+      <w:bookmarkStart w:id="41" w:name="_Ref405240886"/>
+      <w:bookmarkStart w:id="42" w:name="_Toc405393158"/>
       <w:r>
         <w:lastRenderedPageBreak/>
         <w:t>Passwort hashing</w:t>
       </w:r>
-      <w:bookmarkEnd w:id="40"/>
       <w:bookmarkEnd w:id="41"/>
-    </w:p>
+      <w:bookmarkEnd w:id="42"/>
+    </w:p>
+    <w:p/>
     <w:p>
       <w:pPr>
         <w:pStyle w:val="berschrift4"/>
@@ -11305,6 +11433,7 @@
         <w:t>Vergleichsmatrix</w:t>
       </w:r>
     </w:p>
+    <w:p/>
     <w:p>
       <w:pPr>
         <w:pStyle w:val="berschrift4"/>
@@ -11313,6 +11442,7 @@
         <w:t>Entscheid</w:t>
       </w:r>
     </w:p>
+    <w:p/>
     <w:p>
       <w:pPr>
         <w:pStyle w:val="berschrift4"/>
@@ -11321,116 +11451,117 @@
         <w:t>Hashing Konzept</w:t>
       </w:r>
     </w:p>
+    <w:p/>
     <w:p>
       <w:pPr>
         <w:pStyle w:val="berschrift2"/>
       </w:pPr>
-      <w:bookmarkStart w:id="42" w:name="_Toc405393159"/>
+      <w:bookmarkStart w:id="43" w:name="_Toc405393159"/>
       <w:r>
         <w:t>Konfigurationsdateien</w:t>
       </w:r>
-      <w:bookmarkEnd w:id="42"/>
+      <w:bookmarkEnd w:id="43"/>
     </w:p>
     <w:p>
       <w:pPr>
         <w:pStyle w:val="berschrift3"/>
       </w:pPr>
-      <w:bookmarkStart w:id="43" w:name="_Toc405393160"/>
+      <w:bookmarkStart w:id="44" w:name="_Toc405393160"/>
       <w:r>
         <w:t>Vergleichsmatrix</w:t>
       </w:r>
-      <w:bookmarkEnd w:id="43"/>
+      <w:bookmarkEnd w:id="44"/>
     </w:p>
     <w:p>
       <w:pPr>
         <w:pStyle w:val="berschrift3"/>
       </w:pPr>
-      <w:bookmarkStart w:id="44" w:name="_Toc405393161"/>
+      <w:bookmarkStart w:id="45" w:name="_Toc405393161"/>
       <w:r>
         <w:t>Entscheid</w:t>
       </w:r>
-      <w:bookmarkEnd w:id="44"/>
+      <w:bookmarkEnd w:id="45"/>
     </w:p>
     <w:p>
       <w:pPr>
         <w:pStyle w:val="berschrift2"/>
       </w:pPr>
-      <w:bookmarkStart w:id="45" w:name="_Toc405393162"/>
+      <w:bookmarkStart w:id="46" w:name="_Toc405393162"/>
       <w:r>
         <w:t>Import</w:t>
       </w:r>
-      <w:bookmarkEnd w:id="45"/>
+      <w:bookmarkEnd w:id="46"/>
     </w:p>
     <w:p>
       <w:pPr>
         <w:pStyle w:val="berschrift3"/>
       </w:pPr>
-      <w:bookmarkStart w:id="46" w:name="_Toc405393163"/>
+      <w:bookmarkStart w:id="47" w:name="_Toc405393163"/>
       <w:r>
         <w:t>Vergleichsmatrix</w:t>
       </w:r>
-      <w:bookmarkEnd w:id="46"/>
+      <w:bookmarkEnd w:id="47"/>
     </w:p>
     <w:p>
       <w:pPr>
         <w:pStyle w:val="berschrift3"/>
       </w:pPr>
-      <w:bookmarkStart w:id="47" w:name="_Toc405393164"/>
+      <w:bookmarkStart w:id="48" w:name="_Toc405393164"/>
       <w:r>
         <w:t>Entscheid</w:t>
       </w:r>
-      <w:bookmarkEnd w:id="47"/>
+      <w:bookmarkEnd w:id="48"/>
     </w:p>
     <w:p>
       <w:pPr>
         <w:pStyle w:val="berschrift2"/>
       </w:pPr>
-      <w:bookmarkStart w:id="48" w:name="_Toc405393165"/>
+      <w:bookmarkStart w:id="49" w:name="_Toc405393165"/>
       <w:r>
         <w:t>Digitale Manipulationsmöglichkeiten</w:t>
       </w:r>
-      <w:bookmarkEnd w:id="48"/>
+      <w:bookmarkEnd w:id="49"/>
     </w:p>
     <w:p>
       <w:pPr>
         <w:pStyle w:val="berschrift3"/>
       </w:pPr>
-      <w:bookmarkStart w:id="49" w:name="_Toc405393166"/>
+      <w:bookmarkStart w:id="50" w:name="_Toc405393166"/>
       <w:r>
         <w:t>Zeit</w:t>
       </w:r>
-      <w:bookmarkEnd w:id="49"/>
+      <w:bookmarkEnd w:id="50"/>
     </w:p>
     <w:p>
       <w:pPr>
         <w:pStyle w:val="berschrift3"/>
       </w:pPr>
-      <w:bookmarkStart w:id="50" w:name="_Toc405393167"/>
+      <w:bookmarkStart w:id="51" w:name="_Toc405393167"/>
       <w:r>
         <w:t>Internet Zugriff</w:t>
       </w:r>
-      <w:bookmarkEnd w:id="50"/>
+      <w:bookmarkEnd w:id="51"/>
     </w:p>
     <w:p>
       <w:pPr>
         <w:pStyle w:val="berschrift3"/>
       </w:pPr>
-      <w:bookmarkStart w:id="51" w:name="_Toc405393168"/>
+      <w:bookmarkStart w:id="52" w:name="_Toc405393168"/>
       <w:r>
         <w:t>Prüfungsinterne Kommunikation</w:t>
       </w:r>
-      <w:bookmarkEnd w:id="51"/>
+      <w:bookmarkEnd w:id="52"/>
     </w:p>
     <w:p/>
     <w:p>
       <w:pPr>
         <w:pStyle w:val="berschrift2"/>
       </w:pPr>
-      <w:bookmarkStart w:id="52" w:name="_Toc405393169"/>
+      <w:bookmarkStart w:id="53" w:name="_Toc405393169"/>
       <w:r>
         <w:t>UI-Design</w:t>
       </w:r>
-      <w:bookmarkEnd w:id="52"/>
+      <w:bookmarkEnd w:id="53"/>
     </w:p>
     <w:p>
       <w:r>
@@ -11449,51 +11580,51 @@
       <w:pPr>
         <w:pStyle w:val="berschrift2"/>
       </w:pPr>
-      <w:bookmarkStart w:id="53" w:name="_Toc405393170"/>
+      <w:bookmarkStart w:id="54" w:name="_Toc405393170"/>
       <w:r>
         <w:t>JavaScript Library</w:t>
       </w:r>
-      <w:bookmarkEnd w:id="53"/>
+      <w:bookmarkEnd w:id="54"/>
     </w:p>
     <w:p>
       <w:pPr>
         <w:pStyle w:val="berschrift3"/>
       </w:pPr>
-      <w:bookmarkStart w:id="54" w:name="_Toc405393171"/>
+      <w:bookmarkStart w:id="55" w:name="_Toc405393171"/>
       <w:r>
         <w:t>SecureExam</w:t>
       </w:r>
-      <w:bookmarkEnd w:id="54"/>
+      <w:bookmarkEnd w:id="55"/>
     </w:p>
     <w:p>
       <w:pPr>
         <w:pStyle w:val="berschrift3"/>
       </w:pPr>
-      <w:bookmarkStart w:id="55" w:name="_Toc405393172"/>
+      <w:bookmarkStart w:id="56" w:name="_Toc405393172"/>
       <w:r>
         <w:t>CryptoJS</w:t>
       </w:r>
-      <w:bookmarkEnd w:id="55"/>
+      <w:bookmarkEnd w:id="56"/>
     </w:p>
     <w:p>
       <w:pPr>
         <w:pStyle w:val="berschrift3"/>
       </w:pPr>
-      <w:bookmarkStart w:id="56" w:name="_Toc405393173"/>
+      <w:bookmarkStart w:id="57" w:name="_Toc405393173"/>
       <w:r>
         <w:t>FileSaver.js</w:t>
       </w:r>
-      <w:bookmarkEnd w:id="56"/>
+      <w:bookmarkEnd w:id="57"/>
     </w:p>
     <w:p>
       <w:pPr>
         <w:pStyle w:val="berschrift1"/>
       </w:pPr>
-      <w:bookmarkStart w:id="57" w:name="_Toc405393174"/>
+      <w:bookmarkStart w:id="58" w:name="_Toc405393174"/>
       <w:r>
         <w:t>Umsetzung</w:t>
       </w:r>
-      <w:bookmarkEnd w:id="57"/>
+      <w:bookmarkEnd w:id="58"/>
     </w:p>
     <w:p>
       <w:r>
@@ -11504,102 +11635,102 @@
       <w:pPr>
         <w:pStyle w:val="berschrift2"/>
       </w:pPr>
-      <w:bookmarkStart w:id="58" w:name="_Toc405393175"/>
+      <w:bookmarkStart w:id="59" w:name="_Toc405393175"/>
       <w:r>
         <w:lastRenderedPageBreak/>
         <w:t>Export</w:t>
       </w:r>
-      <w:bookmarkEnd w:id="58"/>
+      <w:bookmarkEnd w:id="59"/>
     </w:p>
     <w:p>
       <w:pPr>
         <w:pStyle w:val="berschrift2"/>
       </w:pPr>
-      <w:bookmarkStart w:id="59" w:name="_Toc405393176"/>
+      <w:bookmarkStart w:id="60" w:name="_Toc405393176"/>
       <w:r>
         <w:t>Kryptographie</w:t>
       </w:r>
-      <w:bookmarkEnd w:id="59"/>
+      <w:bookmarkEnd w:id="60"/>
     </w:p>
     <w:p>
       <w:pPr>
         <w:pStyle w:val="berschrift3"/>
       </w:pPr>
-      <w:bookmarkStart w:id="60" w:name="_Toc405393177"/>
+      <w:bookmarkStart w:id="61" w:name="_Toc405393177"/>
       <w:r>
         <w:t>Verschlüsselung</w:t>
       </w:r>
-      <w:bookmarkEnd w:id="60"/>
+      <w:bookmarkEnd w:id="61"/>
     </w:p>
     <w:p>
       <w:pPr>
         <w:pStyle w:val="berschrift3"/>
       </w:pPr>
-      <w:bookmarkStart w:id="61" w:name="_Toc405393178"/>
+      <w:bookmarkStart w:id="62" w:name="_Toc405393178"/>
       <w:r>
         <w:t>Passwort hashing</w:t>
       </w:r>
-      <w:bookmarkEnd w:id="61"/>
+      <w:bookmarkEnd w:id="62"/>
     </w:p>
     <w:p>
       <w:pPr>
         <w:pStyle w:val="berschrift2"/>
       </w:pPr>
-      <w:bookmarkStart w:id="62" w:name="_Toc405393179"/>
+      <w:bookmarkStart w:id="63" w:name="_Toc405393179"/>
       <w:r>
         <w:t>Konfigurationsdateien</w:t>
       </w:r>
-      <w:bookmarkEnd w:id="62"/>
+      <w:bookmarkEnd w:id="63"/>
     </w:p>
     <w:p>
       <w:pPr>
         <w:pStyle w:val="berschrift3"/>
       </w:pPr>
-      <w:bookmarkStart w:id="63" w:name="_Toc405393180"/>
+      <w:bookmarkStart w:id="64" w:name="_Toc405393180"/>
       <w:r>
         <w:t>Settings.xml</w:t>
       </w:r>
-      <w:bookmarkEnd w:id="63"/>
+      <w:bookmarkEnd w:id="64"/>
     </w:p>
     <w:p>
       <w:pPr>
         <w:pStyle w:val="berschrift3"/>
       </w:pPr>
-      <w:bookmarkStart w:id="64" w:name="_Toc405393181"/>
+      <w:bookmarkStart w:id="65" w:name="_Toc405393181"/>
       <w:r>
         <w:t>SecureExam.xml</w:t>
       </w:r>
-      <w:bookmarkEnd w:id="64"/>
+      <w:bookmarkEnd w:id="65"/>
     </w:p>
     <w:p>
       <w:pPr>
         <w:pStyle w:val="berschrift2"/>
       </w:pPr>
-      <w:bookmarkStart w:id="65" w:name="_Toc405393182"/>
+      <w:bookmarkStart w:id="66" w:name="_Toc405393182"/>
       <w:r>
         <w:t>Import</w:t>
       </w:r>
-      <w:bookmarkEnd w:id="65"/>
+      <w:bookmarkEnd w:id="66"/>
     </w:p>
     <w:p>
       <w:pPr>
         <w:pStyle w:val="berschrift3"/>
       </w:pPr>
-      <w:bookmarkStart w:id="66" w:name="_Toc405393183"/>
+      <w:bookmarkStart w:id="67" w:name="_Toc405393183"/>
       <w:r>
         <w:t>XML</w:t>
       </w:r>
-      <w:bookmarkEnd w:id="66"/>
+      <w:bookmarkEnd w:id="67"/>
     </w:p>
     <w:p>
       <w:pPr>
         <w:pStyle w:val="berschrift3"/>
       </w:pPr>
-      <w:bookmarkStart w:id="67" w:name="_Toc405393184"/>
+      <w:bookmarkStart w:id="68" w:name="_Toc405393184"/>
       <w:r>
         <w:t>Open Office</w:t>
       </w:r>
-      <w:bookmarkEnd w:id="67"/>
+      <w:bookmarkEnd w:id="68"/>
     </w:p>
     <w:p>
       <w:r>
@@ -11610,112 +11741,112 @@
       <w:pPr>
         <w:pStyle w:val="berschrift2"/>
       </w:pPr>
-      <w:bookmarkStart w:id="68" w:name="_Toc405393185"/>
+      <w:bookmarkStart w:id="69" w:name="_Toc405393185"/>
       <w:r>
         <w:t>Digitale Manipulationsmöglichkeiten</w:t>
       </w:r>
-      <w:bookmarkEnd w:id="68"/>
+      <w:bookmarkEnd w:id="69"/>
     </w:p>
     <w:p>
       <w:pPr>
         <w:pStyle w:val="berschrift3"/>
       </w:pPr>
-      <w:bookmarkStart w:id="69" w:name="_Toc405393186"/>
+      <w:bookmarkStart w:id="70" w:name="_Toc405393186"/>
       <w:r>
         <w:t>Zeit</w:t>
       </w:r>
-      <w:bookmarkEnd w:id="69"/>
+      <w:bookmarkEnd w:id="70"/>
     </w:p>
     <w:p>
       <w:pPr>
         <w:pStyle w:val="berschrift3"/>
       </w:pPr>
-      <w:bookmarkStart w:id="70" w:name="_Toc405393187"/>
+      <w:bookmarkStart w:id="71" w:name="_Toc405393187"/>
       <w:r>
         <w:t>Internet Zugriff</w:t>
       </w:r>
-      <w:bookmarkEnd w:id="70"/>
+      <w:bookmarkEnd w:id="71"/>
     </w:p>
     <w:p>
       <w:pPr>
         <w:pStyle w:val="berschrift3"/>
       </w:pPr>
-      <w:bookmarkStart w:id="71" w:name="_Toc405393188"/>
+      <w:bookmarkStart w:id="72" w:name="_Toc405393188"/>
       <w:r>
         <w:t>Prüfungsinterne Kommunikation</w:t>
       </w:r>
-      <w:bookmarkEnd w:id="71"/>
+      <w:bookmarkEnd w:id="72"/>
     </w:p>
     <w:p/>
     <w:p>
       <w:pPr>
         <w:pStyle w:val="berschrift2"/>
       </w:pPr>
-      <w:bookmarkStart w:id="72" w:name="_Toc405393189"/>
+      <w:bookmarkStart w:id="73" w:name="_Toc405393189"/>
       <w:r>
         <w:t>UI-Design</w:t>
       </w:r>
-      <w:bookmarkEnd w:id="72"/>
+      <w:bookmarkEnd w:id="73"/>
     </w:p>
     <w:p>
       <w:pPr>
         <w:pStyle w:val="berschrift2"/>
       </w:pPr>
-      <w:bookmarkStart w:id="73" w:name="_Toc405393190"/>
+      <w:bookmarkStart w:id="74" w:name="_Toc405393190"/>
       <w:r>
         <w:t>JavaScript Library</w:t>
       </w:r>
-      <w:bookmarkEnd w:id="73"/>
+      <w:bookmarkEnd w:id="74"/>
     </w:p>
     <w:p>
       <w:pPr>
         <w:pStyle w:val="berschrift1"/>
       </w:pPr>
-      <w:bookmarkStart w:id="74" w:name="_Toc405393191"/>
+      <w:bookmarkStart w:id="75" w:name="_Toc405393191"/>
       <w:r>
         <w:t>Testing</w:t>
       </w:r>
-      <w:bookmarkEnd w:id="74"/>
+      <w:bookmarkEnd w:id="75"/>
     </w:p>
     <w:p>
       <w:pPr>
         <w:pStyle w:val="berschrift2"/>
       </w:pPr>
-      <w:bookmarkStart w:id="75" w:name="_Toc405393192"/>
+      <w:bookmarkStart w:id="76" w:name="_Toc405393192"/>
       <w:r>
         <w:t>Konzept</w:t>
       </w:r>
-      <w:bookmarkEnd w:id="75"/>
+      <w:bookmarkEnd w:id="76"/>
     </w:p>
     <w:p>
       <w:pPr>
         <w:pStyle w:val="berschrift2"/>
       </w:pPr>
-      <w:bookmarkStart w:id="76" w:name="_Toc405393193"/>
+      <w:bookmarkStart w:id="77" w:name="_Toc405393193"/>
       <w:r>
         <w:t>C# Code</w:t>
       </w:r>
-      <w:bookmarkEnd w:id="76"/>
+      <w:bookmarkEnd w:id="77"/>
     </w:p>
     <w:p>
       <w:pPr>
         <w:pStyle w:val="berschrift2"/>
       </w:pPr>
-      <w:bookmarkStart w:id="77" w:name="_Toc405393194"/>
+      <w:bookmarkStart w:id="78" w:name="_Toc405393194"/>
       <w:r>
         <w:t>HTML / JS Funktionalität</w:t>
       </w:r>
-      <w:bookmarkEnd w:id="77"/>
+      <w:bookmarkEnd w:id="78"/>
     </w:p>
     <w:p>
       <w:pPr>
         <w:pStyle w:val="berschrift1"/>
       </w:pPr>
-      <w:bookmarkStart w:id="78" w:name="_Toc405393195"/>
+      <w:bookmarkStart w:id="79" w:name="_Toc405393195"/>
       <w:r>
         <w:t>Resultate</w:t>
       </w:r>
-      <w:bookmarkEnd w:id="78"/>
+      <w:bookmarkEnd w:id="79"/>
     </w:p>
     <w:p>
       <w:r>
@@ -11735,11 +11866,11 @@
       <w:pPr>
         <w:pStyle w:val="berschrift1"/>
       </w:pPr>
-      <w:bookmarkStart w:id="79" w:name="_Toc405393196"/>
+      <w:bookmarkStart w:id="80" w:name="_Toc405393196"/>
       <w:r>
         <w:t>Diskussion und Ausblick</w:t>
       </w:r>
-      <w:bookmarkEnd w:id="79"/>
+      <w:bookmarkEnd w:id="80"/>
     </w:p>
     <w:p>
       <w:pPr>
@@ -11818,81 +11949,81 @@
       <w:pPr>
         <w:pStyle w:val="berschrift1"/>
       </w:pPr>
-      <w:bookmarkStart w:id="80" w:name="_Toc405393197"/>
+      <w:bookmarkStart w:id="81" w:name="_Toc405393197"/>
       <w:r>
         <w:t>Verzeichnisse</w:t>
       </w:r>
-      <w:bookmarkEnd w:id="80"/>
+      <w:bookmarkEnd w:id="81"/>
     </w:p>
     <w:p>
       <w:pPr>
         <w:pStyle w:val="berschrift2"/>
       </w:pPr>
-      <w:bookmarkStart w:id="81" w:name="_Toc405393198"/>
+      <w:bookmarkStart w:id="82" w:name="_Toc405393198"/>
       <w:r>
         <w:t>Literaturverzeichnis</w:t>
       </w:r>
-      <w:bookmarkEnd w:id="81"/>
+      <w:bookmarkEnd w:id="82"/>
     </w:p>
     <w:p>
       <w:pPr>
         <w:pStyle w:val="berschrift2"/>
       </w:pPr>
-      <w:bookmarkStart w:id="82" w:name="_Toc405393199"/>
+      <w:bookmarkStart w:id="83" w:name="_Toc405393199"/>
       <w:r>
         <w:t>Glossar</w:t>
       </w:r>
-      <w:bookmarkEnd w:id="82"/>
+      <w:bookmarkEnd w:id="83"/>
     </w:p>
     <w:p>
       <w:pPr>
         <w:pStyle w:val="berschrift2"/>
       </w:pPr>
-      <w:bookmarkStart w:id="83" w:name="_Toc405393200"/>
+      <w:bookmarkStart w:id="84" w:name="_Toc405393200"/>
       <w:r>
         <w:t>Abbildungsverzeichnis</w:t>
       </w:r>
-      <w:bookmarkEnd w:id="83"/>
+      <w:bookmarkEnd w:id="84"/>
     </w:p>
     <w:p>
       <w:pPr>
         <w:pStyle w:val="berschrift2"/>
       </w:pPr>
-      <w:bookmarkStart w:id="84" w:name="_Toc405393201"/>
+      <w:bookmarkStart w:id="85" w:name="_Toc405393201"/>
       <w:r>
         <w:t>Tabellenverzeichnis</w:t>
       </w:r>
-      <w:bookmarkEnd w:id="84"/>
+      <w:bookmarkEnd w:id="85"/>
     </w:p>
     <w:p>
       <w:pPr>
         <w:pStyle w:val="berschrift2"/>
       </w:pPr>
-      <w:bookmarkStart w:id="85" w:name="_Toc405393202"/>
+      <w:bookmarkStart w:id="86" w:name="_Toc405393202"/>
       <w:r>
         <w:t>Abkürzungsverzeichnis</w:t>
       </w:r>
-      <w:bookmarkEnd w:id="85"/>
+      <w:bookmarkEnd w:id="86"/>
     </w:p>
     <w:p>
       <w:pPr>
         <w:pStyle w:val="berschrift1"/>
       </w:pPr>
-      <w:bookmarkStart w:id="86" w:name="_Toc405393203"/>
+      <w:bookmarkStart w:id="87" w:name="_Toc405393203"/>
       <w:r>
         <w:t>Anhang</w:t>
       </w:r>
-      <w:bookmarkEnd w:id="86"/>
+      <w:bookmarkEnd w:id="87"/>
     </w:p>
     <w:p>
       <w:pPr>
         <w:pStyle w:val="berschrift2"/>
       </w:pPr>
-      <w:bookmarkStart w:id="87" w:name="_Toc405393204"/>
+      <w:bookmarkStart w:id="88" w:name="_Toc405393204"/>
       <w:r>
         <w:t>Projektmanagement</w:t>
       </w:r>
-      <w:bookmarkEnd w:id="87"/>
+      <w:bookmarkEnd w:id="88"/>
     </w:p>
     <w:p>
       <w:pPr>
@@ -11901,31 +12032,31 @@
       <w:r>
         <w:t xml:space="preserve"> </w:t>
       </w:r>
-      <w:bookmarkStart w:id="88" w:name="_Toc405393205"/>
+      <w:bookmarkStart w:id="89" w:name="_Toc405393205"/>
       <w:r>
         <w:t>Zeitplan</w:t>
       </w:r>
-      <w:bookmarkEnd w:id="88"/>
+      <w:bookmarkEnd w:id="89"/>
     </w:p>
     <w:p>
       <w:pPr>
         <w:pStyle w:val="berschrift3"/>
       </w:pPr>
-      <w:bookmarkStart w:id="89" w:name="_Toc405393206"/>
+      <w:bookmarkStart w:id="90" w:name="_Toc405393206"/>
       <w:r>
         <w:t>Sitzungsprotokolle</w:t>
       </w:r>
-      <w:bookmarkEnd w:id="89"/>
+      <w:bookmarkEnd w:id="90"/>
     </w:p>
     <w:p>
       <w:pPr>
         <w:pStyle w:val="berschrift2"/>
       </w:pPr>
-      <w:bookmarkStart w:id="90" w:name="_Toc405393207"/>
+      <w:bookmarkStart w:id="91" w:name="_Toc405393207"/>
       <w:r>
         <w:t>C# Klassendiagramm</w:t>
       </w:r>
-      <w:bookmarkEnd w:id="90"/>
+      <w:bookmarkEnd w:id="91"/>
     </w:p>
     <w:p>
       <w:r>
@@ -11941,64 +12072,64 @@
       <w:pPr>
         <w:pStyle w:val="berschrift2"/>
       </w:pPr>
-      <w:bookmarkStart w:id="91" w:name="_Toc405393208"/>
+      <w:bookmarkStart w:id="92" w:name="_Toc405393208"/>
       <w:r>
         <w:t>Bedienungsanleitung</w:t>
       </w:r>
-      <w:bookmarkEnd w:id="91"/>
+      <w:bookmarkEnd w:id="92"/>
     </w:p>
     <w:p>
       <w:pPr>
         <w:pStyle w:val="berschrift3"/>
       </w:pPr>
-      <w:bookmarkStart w:id="92" w:name="_Toc405393209"/>
+      <w:bookmarkStart w:id="93" w:name="_Toc405393209"/>
       <w:r>
         <w:t>Konsolenapplikation</w:t>
       </w:r>
-      <w:bookmarkEnd w:id="92"/>
+      <w:bookmarkEnd w:id="93"/>
     </w:p>
     <w:p>
       <w:pPr>
         <w:pStyle w:val="berschrift3"/>
       </w:pPr>
-      <w:bookmarkStart w:id="93" w:name="_Toc405393210"/>
+      <w:bookmarkStart w:id="94" w:name="_Toc405393210"/>
       <w:r>
         <w:t>OpenOffice Import</w:t>
       </w:r>
-      <w:bookmarkEnd w:id="93"/>
+      <w:bookmarkEnd w:id="94"/>
     </w:p>
     <w:p>
       <w:pPr>
         <w:pStyle w:val="berschrift3"/>
       </w:pPr>
-      <w:bookmarkStart w:id="94" w:name="_Toc405393211"/>
+      <w:bookmarkStart w:id="95" w:name="_Toc405393211"/>
       <w:r>
         <w:t>Generierte Prüfung</w:t>
       </w:r>
-      <w:bookmarkEnd w:id="94"/>
+      <w:bookmarkEnd w:id="95"/>
     </w:p>
     <w:p>
       <w:pPr>
         <w:pStyle w:val="berschrift2"/>
       </w:pPr>
-      <w:bookmarkStart w:id="95" w:name="_Toc405393212"/>
+      <w:bookmarkStart w:id="96" w:name="_Toc405393212"/>
       <w:r>
         <w:t>Weiteres</w:t>
       </w:r>
-      <w:bookmarkEnd w:id="95"/>
+      <w:bookmarkEnd w:id="96"/>
     </w:p>
     <w:p>
       <w:pPr>
         <w:pStyle w:val="berschrift3"/>
       </w:pPr>
-      <w:bookmarkStart w:id="96" w:name="_Toc405393213"/>
+      <w:bookmarkStart w:id="97" w:name="_Toc405393213"/>
       <w:r>
         <w:t>CD mit dem vollständigen Bericht als pdf-File</w:t>
       </w:r>
       <w:r>
         <w:t xml:space="preserve"> und dem SourceCode</w:t>
       </w:r>
-      <w:bookmarkEnd w:id="96"/>
+      <w:bookmarkEnd w:id="97"/>
       <w:r>
         <w:t xml:space="preserve"> </w:t>
       </w:r>
@@ -15786,7 +15917,7 @@
 </file>
 
 <file path=customXml/itemProps1.xml><?xml version="1.0" encoding="utf-8"?>
-<ds:datastoreItem xmlns:ds="http://schemas.openxmlformats.org/officeDocument/2006/customXml" ds:itemID="{D008B172-762D-4231-8B6B-9BB4E81D287C}">
+<ds:datastoreItem xmlns:ds="http://schemas.openxmlformats.org/officeDocument/2006/customXml" ds:itemID="{1F455E98-9176-42FC-81A3-FE76F21A08DA}">
   <ds:schemaRefs>
     <ds:schemaRef ds:uri="http://schemas.openxmlformats.org/officeDocument/2006/bibliography"/>
   </ds:schemaRefs>

</xml_diff>

<commit_message>
Hashing Konzept und High Level Konzept hinzugefügt
</commit_message>
<xml_diff>
--- a/Files/Dokumentation/Dokumentation.docx
+++ b/Files/Dokumentation/Dokumentation.docx
@@ -771,7 +771,7 @@
             <v:imagedata r:id="rId9" o:title=""/>
             <w10:wrap type="tight"/>
           </v:shape>
-          <o:OLEObject Type="Embed" ProgID="AcroExch.Document.11" ShapeID="_x0000_s1027" DrawAspect="Content" ObjectID="_1479218113" r:id="rId10"/>
+          <o:OLEObject Type="Embed" ProgID="AcroExch.Document.11" ShapeID="_x0000_s1027" DrawAspect="Content" ObjectID="_1479235879" r:id="rId10"/>
         </w:object>
       </w:r>
       <w:r>
@@ -9833,19 +9833,7 @@
               <w:rPr>
                 <w:sz w:val="22"/>
               </w:rPr>
-              <w:t>CBC Verschlüsselt dem ersten Block mit einem Initialisierungsvektor (IV) und die folgenden Blöcke mit dem Ciphertext des jeweils vor</w:t>
-            </w:r>
-            <w:r>
-              <w:rPr>
-                <w:sz w:val="22"/>
-              </w:rPr>
-              <w:t>-</w:t>
-            </w:r>
-            <w:r>
-              <w:rPr>
-                <w:sz w:val="22"/>
-              </w:rPr>
-              <w:t>herigen Blockes.</w:t>
+              <w:t>CBC Verschlüsselt dem ersten Block mit einem Initialisierungsvektor (IV) und die folgenden Blöcke mit dem Ciphertext des jeweils vorherigen Blockes.</w:t>
             </w:r>
           </w:p>
         </w:tc>
@@ -10054,7 +10042,13 @@
         <w:t>-</w:t>
       </w:r>
       <w:r>
-        <w:t>funktion mehrmals nacheinander ausgeführt wird, um die Berechnungszeit des Hashs zu erhöhen. Ein Brute Force Angriff auf den Hash dauert, je mehr Hash-Iterationen gemacht werden, entsprechend länger.</w:t>
+        <w:t>funktion mehrmals nacheinander ausgeführt wird, um die Berechnungszeit des Hashs zu erhöhen. E</w:t>
+      </w:r>
+      <w:r>
+        <w:t>in Brute-</w:t>
+      </w:r>
+      <w:r>
+        <w:t>Force Angriff auf den Hash dauert, je mehr Hash-Iterationen gemacht werden, entsprechend länger.</w:t>
       </w:r>
     </w:p>
     <w:p>
@@ -10088,7 +10082,13 @@
         <w:t>, veröffentlicht werden</w:t>
       </w:r>
       <w:r>
-        <w:t>. Die verfügbaren Hashlängen sind zwischen 224 und 512 Bit, was eine Sicherheit gegen Kollisionsangriffe von 256 Bit bietet (wegen des Geburts-tagsparadoxum).</w:t>
+        <w:t>. Die verfügbaren Hashlängen sind zwischen 224 und 512 Bit, was eine Sicherheit gegen Kollisionsangriffe von 25</w:t>
+      </w:r>
+      <w:r>
+        <w:t>6 Bit bietet (wegen des Geburstagsparadoxum</w:t>
+      </w:r>
+      <w:r>
+        <w:t>).</w:t>
       </w:r>
     </w:p>
     <w:p>
@@ -10781,24 +10781,108 @@
       <w:pPr>
         <w:pStyle w:val="berschrift2"/>
       </w:pPr>
-      <w:bookmarkStart w:id="32" w:name="_Toc405393151"/>
-      <w:r>
-        <w:t>H</w:t>
-      </w:r>
-      <w:r>
-        <w:t>igh-Level</w:t>
+      <w:r>
+        <w:t>Systemüberblick</w:t>
+      </w:r>
+    </w:p>
+    <w:p>
+      <w:pPr>
+        <w:keepNext/>
+        <w:jc w:val="center"/>
+      </w:pPr>
+      <w:r>
+        <w:rPr>
+          <w:noProof/>
+          <w:lang w:eastAsia="de-CH"/>
+        </w:rPr>
+        <w:drawing>
+          <wp:inline distT="0" distB="0" distL="0" distR="0">
+            <wp:extent cx="5760720" cy="1829876"/>
+            <wp:effectExtent l="0" t="0" r="0" b="0"/>
+            <wp:docPr id="20" name="Grafik 20" descr="C:\Programming\C#\secureexam\Files\Diagramme\High-Level.png"/>
+            <wp:cNvGraphicFramePr>
+              <a:graphicFrameLocks xmlns:a="http://schemas.openxmlformats.org/drawingml/2006/main" noChangeAspect="1"/>
+            </wp:cNvGraphicFramePr>
+            <a:graphic xmlns:a="http://schemas.openxmlformats.org/drawingml/2006/main">
+              <a:graphicData uri="http://schemas.openxmlformats.org/drawingml/2006/picture">
+                <pic:pic xmlns:pic="http://schemas.openxmlformats.org/drawingml/2006/picture">
+                  <pic:nvPicPr>
+                    <pic:cNvPr id="0" name="Picture 61" descr="C:\Programming\C#\secureexam\Files\Diagramme\High-Level.png"/>
+                    <pic:cNvPicPr>
+                      <a:picLocks noChangeAspect="1" noChangeArrowheads="1"/>
+                    </pic:cNvPicPr>
+                  </pic:nvPicPr>
+                  <pic:blipFill>
+                    <a:blip r:embed="rId15">
+                      <a:extLst>
+                        <a:ext uri="{28A0092B-C50C-407E-A947-70E740481C1C}">
+                          <a14:useLocalDpi xmlns:a14="http://schemas.microsoft.com/office/drawing/2010/main" val="0"/>
+                        </a:ext>
+                      </a:extLst>
+                    </a:blip>
+                    <a:srcRect/>
+                    <a:stretch>
+                      <a:fillRect/>
+                    </a:stretch>
+                  </pic:blipFill>
+                  <pic:spPr bwMode="auto">
+                    <a:xfrm>
+                      <a:off x="0" y="0"/>
+                      <a:ext cx="5760720" cy="1829876"/>
+                    </a:xfrm>
+                    <a:prstGeom prst="rect">
+                      <a:avLst/>
+                    </a:prstGeom>
+                    <a:noFill/>
+                    <a:ln>
+                      <a:noFill/>
+                    </a:ln>
+                  </pic:spPr>
+                </pic:pic>
+              </a:graphicData>
+            </a:graphic>
+          </wp:inline>
+        </w:drawing>
+      </w:r>
+    </w:p>
+    <w:p>
+      <w:pPr>
+        <w:pStyle w:val="Beschriftung"/>
+        <w:jc w:val="center"/>
+      </w:pPr>
+      <w:r>
+        <w:t xml:space="preserve">Abbildung </w:t>
+      </w:r>
+      <w:fldSimple w:instr=" SEQ Abbildung \* ARABIC ">
+        <w:r>
+          <w:rPr>
+            <w:noProof/>
+          </w:rPr>
+          <w:t>5</w:t>
+        </w:r>
+      </w:fldSimple>
+      <w:r>
+        <w:t>: Systemüberblick</w:t>
+      </w:r>
+    </w:p>
+    <w:p>
+      <w:pPr>
+        <w:jc w:val="left"/>
+      </w:pPr>
+      <w:r>
+        <w:t xml:space="preserve">Das Diagramm bietet eine Übersicht über die Komponenten. Die Applikation SecureExam.exe generiert aus den drei Eingabedateien die Prüfung sowie eine Datei mit den Passwörtern für die Studenten. Beim Öffnen der Prüfungsdatei wird der Student aufgefordert, seine erhaltenen Daten (Vorname, Nachname, Immatrikulationsnummer, Zufallspasswort) einzugeben. Sobald diese korrekt eingegeben wurden, entschlüsselt sich die Prüfung selber und die Fragen werden angezeigt. Beim Abschluss der Prüfung werden die Antworten exportiert. </w:t>
+      </w:r>
+    </w:p>
+    <w:p>
+      <w:pPr>
+        <w:pStyle w:val="berschrift3"/>
+      </w:pPr>
+      <w:bookmarkStart w:id="32" w:name="_Toc405393152"/>
+      <w:r>
+        <w:lastRenderedPageBreak/>
+        <w:t>Domänenmodell</w:t>
       </w:r>
       <w:bookmarkEnd w:id="32"/>
-    </w:p>
-    <w:p>
-      <w:pPr>
-        <w:pStyle w:val="berschrift3"/>
-      </w:pPr>
-      <w:bookmarkStart w:id="33" w:name="_Toc405393152"/>
-      <w:r>
-        <w:t>Domänenmodell</w:t>
-      </w:r>
-      <w:bookmarkEnd w:id="33"/>
     </w:p>
     <w:p>
       <w:r>
@@ -10822,7 +10906,7 @@
                     <pic:cNvPicPr/>
                   </pic:nvPicPr>
                   <pic:blipFill>
-                    <a:blip r:embed="rId15">
+                    <a:blip r:embed="rId16">
                       <a:extLst>
                         <a:ext uri="{28A0092B-C50C-407E-A947-70E740481C1C}">
                           <a14:useLocalDpi xmlns:a14="http://schemas.microsoft.com/office/drawing/2010/main" val="0"/>
@@ -10868,64 +10952,61 @@
       <w:pPr>
         <w:pStyle w:val="berschrift2"/>
       </w:pPr>
-      <w:bookmarkStart w:id="34" w:name="_Toc405393153"/>
-      <w:r>
-        <w:lastRenderedPageBreak/>
+      <w:bookmarkStart w:id="33" w:name="_Toc405393153"/>
+      <w:r>
         <w:t>Export</w:t>
       </w:r>
+      <w:bookmarkEnd w:id="33"/>
+    </w:p>
+    <w:p>
+      <w:pPr>
+        <w:pStyle w:val="berschrift3"/>
+      </w:pPr>
+      <w:bookmarkStart w:id="34" w:name="_Toc405393154"/>
+      <w:r>
+        <w:t>Vergleichsmatrix</w:t>
+      </w:r>
       <w:bookmarkEnd w:id="34"/>
     </w:p>
+    <w:p/>
     <w:p>
       <w:pPr>
         <w:pStyle w:val="berschrift3"/>
       </w:pPr>
-      <w:bookmarkStart w:id="35" w:name="_Toc405393154"/>
-      <w:r>
-        <w:t>Vergleichsmatrix</w:t>
+      <w:bookmarkStart w:id="35" w:name="_Toc405393155"/>
+      <w:r>
+        <w:t>Entscheid</w:t>
       </w:r>
       <w:bookmarkEnd w:id="35"/>
     </w:p>
     <w:p/>
     <w:p>
       <w:pPr>
+        <w:pStyle w:val="berschrift2"/>
+      </w:pPr>
+      <w:bookmarkStart w:id="36" w:name="_Toc405393156"/>
+      <w:r>
+        <w:t>Kryptographie</w:t>
+      </w:r>
+      <w:bookmarkEnd w:id="36"/>
+    </w:p>
+    <w:p>
+      <w:pPr>
         <w:pStyle w:val="berschrift3"/>
       </w:pPr>
-      <w:bookmarkStart w:id="36" w:name="_Toc405393155"/>
-      <w:r>
-        <w:t>Entscheid</w:t>
-      </w:r>
-      <w:bookmarkEnd w:id="36"/>
-    </w:p>
-    <w:p/>
-    <w:p>
-      <w:pPr>
-        <w:pStyle w:val="berschrift2"/>
-      </w:pPr>
-      <w:bookmarkStart w:id="37" w:name="_Toc405393156"/>
-      <w:r>
-        <w:t>Kryptographie</w:t>
+      <w:bookmarkStart w:id="37" w:name="_Toc405393157"/>
+      <w:r>
+        <w:t>Verschlüsselung</w:t>
       </w:r>
       <w:bookmarkEnd w:id="37"/>
     </w:p>
     <w:p>
       <w:pPr>
-        <w:pStyle w:val="berschrift3"/>
-      </w:pPr>
-      <w:bookmarkStart w:id="38" w:name="_Toc405393157"/>
-      <w:r>
-        <w:t>Verschlüsselung</w:t>
-      </w:r>
-      <w:bookmarkEnd w:id="38"/>
-    </w:p>
-    <w:p>
-      <w:pPr>
         <w:pStyle w:val="berschrift4"/>
       </w:pPr>
-      <w:bookmarkStart w:id="39" w:name="_Ref405476126"/>
-      <w:r>
-        <w:t>Vergleichsmatrix</w:t>
-      </w:r>
-      <w:bookmarkEnd w:id="39"/>
+      <w:r>
+        <w:t>Evaluationsmatrix</w:t>
+      </w:r>
     </w:p>
     <w:p>
       <w:pPr>
@@ -10952,7 +11033,7 @@
                     <pic:cNvPicPr/>
                   </pic:nvPicPr>
                   <pic:blipFill>
-                    <a:blip r:embed="rId16">
+                    <a:blip r:embed="rId17">
                       <a:extLst>
                         <a:ext uri="{28A0092B-C50C-407E-A947-70E740481C1C}">
                           <a14:useLocalDpi xmlns:a14="http://schemas.microsoft.com/office/drawing/2010/main" val="0"/>
@@ -10996,7 +11077,10 @@
         </w:r>
       </w:fldSimple>
       <w:r>
-        <w:t>: Verschlüsselung Evaluationsmatrix</w:t>
+        <w:t xml:space="preserve">: </w:t>
+      </w:r>
+      <w:r>
+        <w:t>Vergleich AES und RSA</w:t>
       </w:r>
     </w:p>
     <w:p>
@@ -11027,12 +11111,11 @@
         <w:fldChar w:fldCharType="end"/>
       </w:r>
       <w:r>
-        <w:t xml:space="preserve">) ersichtlich, hat AES gegenüber RSA einen gewaltigen Vorteil in Bezug auf die „einfache Keyeingabe“. Bei AES kann man ein normales Passwort mit anschliessendem Hashing verwenden, bei RSA müsste ein komplettes Zertifikat korrekt abgetippt werden. </w:t>
-      </w:r>
-      <w:bookmarkStart w:id="40" w:name="_GoBack"/>
-      <w:bookmarkEnd w:id="40"/>
-      <w:r>
-        <w:t>Deshalb wird AES als Verschlüsselungsverfahren eingesetzt.</w:t>
+        <w:t xml:space="preserve">) ersichtlich, hat AES gegenüber RSA einen gewaltigen Vorteil in Bezug auf die „einfache Keyeingabe“. Bei AES kann man ein normales Passwort mit </w:t>
+      </w:r>
+      <w:r>
+        <w:lastRenderedPageBreak/>
+        <w:t>anschliessendem Hashing verwenden, bei RSA müsste ein komplettes Zertifikat korrekt abgetippt werden. Deshalb wird AES als Verschlüsselungsverfahren eingesetzt.</w:t>
       </w:r>
     </w:p>
     <w:p>
@@ -11084,7 +11167,7 @@
                     </pic:cNvPicPr>
                   </pic:nvPicPr>
                   <pic:blipFill>
-                    <a:blip r:embed="rId17">
+                    <a:blip r:embed="rId18">
                       <a:extLst>
                         <a:ext uri="{28A0092B-C50C-407E-A947-70E740481C1C}">
                           <a14:useLocalDpi xmlns:a14="http://schemas.microsoft.com/office/drawing/2010/main" val="0"/>
@@ -11136,7 +11219,7 @@
           <w:rPr>
             <w:noProof/>
           </w:rPr>
-          <w:t>5</w:t>
+          <w:t>6</w:t>
         </w:r>
       </w:fldSimple>
       <w:r>
@@ -11153,7 +11236,6 @@
         </w:tabs>
       </w:pPr>
       <w:r>
-        <w:lastRenderedPageBreak/>
         <w:t xml:space="preserve">Für jeden Student wird ein individuelles Passwort generiert. Dieses setzt sich aus folgenden Komponenten zusammen: </w:t>
       </w:r>
     </w:p>
@@ -11271,6 +11353,7 @@
         <w:pStyle w:val="berschrift5"/>
       </w:pPr>
       <w:r>
+        <w:lastRenderedPageBreak/>
         <w:t>Entschlüsselung</w:t>
       </w:r>
     </w:p>
@@ -11300,7 +11383,7 @@
                     <pic:cNvPicPr/>
                   </pic:nvPicPr>
                   <pic:blipFill>
-                    <a:blip r:embed="rId18">
+                    <a:blip r:embed="rId19">
                       <a:extLst>
                         <a:ext uri="{28A0092B-C50C-407E-A947-70E740481C1C}">
                           <a14:useLocalDpi xmlns:a14="http://schemas.microsoft.com/office/drawing/2010/main" val="0"/>
@@ -11340,7 +11423,7 @@
           <w:rPr>
             <w:noProof/>
           </w:rPr>
-          <w:t>6</w:t>
+          <w:t>7</w:t>
         </w:r>
       </w:fldSimple>
       <w:r>
@@ -11415,462 +11498,641 @@
       <w:pPr>
         <w:pStyle w:val="berschrift3"/>
       </w:pPr>
-      <w:bookmarkStart w:id="41" w:name="_Ref405240886"/>
-      <w:bookmarkStart w:id="42" w:name="_Toc405393158"/>
+      <w:bookmarkStart w:id="38" w:name="_Ref405240886"/>
+      <w:bookmarkStart w:id="39" w:name="_Toc405393158"/>
+      <w:r>
+        <w:t>Passwort hashing</w:t>
+      </w:r>
+      <w:bookmarkEnd w:id="38"/>
+      <w:bookmarkEnd w:id="39"/>
+    </w:p>
+    <w:p>
+      <w:pPr>
+        <w:pStyle w:val="berschrift4"/>
+      </w:pPr>
+      <w:r>
+        <w:t>Evaluations</w:t>
+      </w:r>
+      <w:r>
+        <w:t>matrix</w:t>
+      </w:r>
+    </w:p>
+    <w:p>
+      <w:pPr>
+        <w:keepNext/>
+      </w:pPr>
+      <w:r>
+        <w:rPr>
+          <w:noProof/>
+          <w:lang w:eastAsia="de-CH"/>
+        </w:rPr>
+        <w:drawing>
+          <wp:inline distT="0" distB="0" distL="0" distR="0">
+            <wp:extent cx="5760720" cy="1526556"/>
+            <wp:effectExtent l="0" t="0" r="0" b="0"/>
+            <wp:docPr id="18" name="Grafik 18" descr="C:\Programming\C#\secureexam\Files\Tabellen\Hashing-Evaluationsmatrix.png"/>
+            <wp:cNvGraphicFramePr>
+              <a:graphicFrameLocks xmlns:a="http://schemas.openxmlformats.org/drawingml/2006/main" noChangeAspect="1"/>
+            </wp:cNvGraphicFramePr>
+            <a:graphic xmlns:a="http://schemas.openxmlformats.org/drawingml/2006/main">
+              <a:graphicData uri="http://schemas.openxmlformats.org/drawingml/2006/picture">
+                <pic:pic xmlns:pic="http://schemas.openxmlformats.org/drawingml/2006/picture">
+                  <pic:nvPicPr>
+                    <pic:cNvPr id="0" name="Picture 59" descr="C:\Programming\C#\secureexam\Files\Tabellen\Hashing-Evaluationsmatrix.png"/>
+                    <pic:cNvPicPr>
+                      <a:picLocks noChangeAspect="1" noChangeArrowheads="1"/>
+                    </pic:cNvPicPr>
+                  </pic:nvPicPr>
+                  <pic:blipFill>
+                    <a:blip r:embed="rId20">
+                      <a:extLst>
+                        <a:ext uri="{28A0092B-C50C-407E-A947-70E740481C1C}">
+                          <a14:useLocalDpi xmlns:a14="http://schemas.microsoft.com/office/drawing/2010/main" val="0"/>
+                        </a:ext>
+                      </a:extLst>
+                    </a:blip>
+                    <a:srcRect/>
+                    <a:stretch>
+                      <a:fillRect/>
+                    </a:stretch>
+                  </pic:blipFill>
+                  <pic:spPr bwMode="auto">
+                    <a:xfrm>
+                      <a:off x="0" y="0"/>
+                      <a:ext cx="5760720" cy="1526556"/>
+                    </a:xfrm>
+                    <a:prstGeom prst="rect">
+                      <a:avLst/>
+                    </a:prstGeom>
+                    <a:noFill/>
+                    <a:ln>
+                      <a:noFill/>
+                    </a:ln>
+                  </pic:spPr>
+                </pic:pic>
+              </a:graphicData>
+            </a:graphic>
+          </wp:inline>
+        </w:drawing>
+      </w:r>
+    </w:p>
+    <w:p>
+      <w:pPr>
+        <w:pStyle w:val="Beschriftung"/>
+        <w:jc w:val="center"/>
+      </w:pPr>
+      <w:r>
+        <w:t xml:space="preserve">Tabelle </w:t>
+      </w:r>
+      <w:fldSimple w:instr=" SEQ Tabelle \* ARABIC ">
+        <w:r>
+          <w:rPr>
+            <w:noProof/>
+          </w:rPr>
+          <w:t>2</w:t>
+        </w:r>
+      </w:fldSimple>
+      <w:r>
+        <w:t>: Vergleich SHA3 und PBKDF2</w:t>
+      </w:r>
+    </w:p>
+    <w:p>
+      <w:pPr>
+        <w:pStyle w:val="berschrift4"/>
+      </w:pPr>
+      <w:r>
+        <w:t>Entscheid</w:t>
+      </w:r>
+    </w:p>
+    <w:p>
+      <w:r>
+        <w:t xml:space="preserve">Die beiden Algorithmen sind praktisch gleichauf. PBKDF2 ist ein Algorithmus, welcher absichtlich langsam, für das generieren eines Keys aus einem Passwort entwickelt wurde. Trotzdem wird bei </w:t>
+      </w:r>
       <w:r>
         <w:lastRenderedPageBreak/>
+        <w:t>SecureExam SHA3 als Hash-Algorithmus eingesetzt. Der Entscheid wurde so getroffen, um eine bessere Anpassung an langsame Hardware (eBook Reader) zu ermöglichen.</w:t>
+      </w:r>
+    </w:p>
+    <w:p>
+      <w:pPr>
+        <w:pStyle w:val="berschrift4"/>
+      </w:pPr>
+      <w:r>
+        <w:t>Hashing Konzept</w:t>
+      </w:r>
+    </w:p>
+    <w:p>
+      <w:r>
+        <w:t>Um die Zeit, welche zum Hashen benötigt wird, optimal an die eBook Reader Hardware anzupassen, ist die Anzahl Iterationen beim Chaining Vorgang via Konfigurationsparameter anpassbar.</w:t>
+      </w:r>
+    </w:p>
+    <w:p>
+      <w:pPr>
+        <w:keepNext/>
+        <w:jc w:val="center"/>
+      </w:pPr>
+      <w:r>
+        <w:rPr>
+          <w:noProof/>
+          <w:lang w:eastAsia="de-CH"/>
+        </w:rPr>
+        <w:drawing>
+          <wp:inline distT="0" distB="0" distL="0" distR="0" wp14:anchorId="4C5157A1" wp14:editId="679BA2E3">
+            <wp:extent cx="4023360" cy="1680710"/>
+            <wp:effectExtent l="0" t="0" r="0" b="0"/>
+            <wp:docPr id="21" name="Grafik 21" descr="C:\Programming\C#\secureexam\Files\Diagramme\Security\Hashing\hashing.png"/>
+            <wp:cNvGraphicFramePr>
+              <a:graphicFrameLocks xmlns:a="http://schemas.openxmlformats.org/drawingml/2006/main" noChangeAspect="1"/>
+            </wp:cNvGraphicFramePr>
+            <a:graphic xmlns:a="http://schemas.openxmlformats.org/drawingml/2006/main">
+              <a:graphicData uri="http://schemas.openxmlformats.org/drawingml/2006/picture">
+                <pic:pic xmlns:pic="http://schemas.openxmlformats.org/drawingml/2006/picture">
+                  <pic:nvPicPr>
+                    <pic:cNvPr id="0" name="Picture 62" descr="C:\Programming\C#\secureexam\Files\Diagramme\Security\Hashing\hashing.png"/>
+                    <pic:cNvPicPr>
+                      <a:picLocks noChangeAspect="1" noChangeArrowheads="1"/>
+                    </pic:cNvPicPr>
+                  </pic:nvPicPr>
+                  <pic:blipFill>
+                    <a:blip r:embed="rId21">
+                      <a:extLst>
+                        <a:ext uri="{28A0092B-C50C-407E-A947-70E740481C1C}">
+                          <a14:useLocalDpi xmlns:a14="http://schemas.microsoft.com/office/drawing/2010/main" val="0"/>
+                        </a:ext>
+                      </a:extLst>
+                    </a:blip>
+                    <a:srcRect/>
+                    <a:stretch>
+                      <a:fillRect/>
+                    </a:stretch>
+                  </pic:blipFill>
+                  <pic:spPr bwMode="auto">
+                    <a:xfrm>
+                      <a:off x="0" y="0"/>
+                      <a:ext cx="4075159" cy="1702348"/>
+                    </a:xfrm>
+                    <a:prstGeom prst="rect">
+                      <a:avLst/>
+                    </a:prstGeom>
+                    <a:noFill/>
+                    <a:ln>
+                      <a:noFill/>
+                    </a:ln>
+                  </pic:spPr>
+                </pic:pic>
+              </a:graphicData>
+            </a:graphic>
+          </wp:inline>
+        </w:drawing>
+      </w:r>
+    </w:p>
+    <w:p>
+      <w:pPr>
+        <w:pStyle w:val="Beschriftung"/>
+        <w:jc w:val="center"/>
+      </w:pPr>
+      <w:r>
+        <w:t xml:space="preserve">Abbildung </w:t>
+      </w:r>
+      <w:fldSimple w:instr=" SEQ Abbildung \* ARABIC ">
+        <w:r>
+          <w:rPr>
+            <w:noProof/>
+          </w:rPr>
+          <w:t>8</w:t>
+        </w:r>
+      </w:fldSimple>
+      <w:r>
+        <w:t>: Hashing Ablauf</w:t>
+      </w:r>
+    </w:p>
+    <w:p>
+      <w:r>
+        <w:t>Die Studenteninformationen werden zusammen mit n zufälligen Zeichen (Passwort) und einem kryptografisch sicheren, zufälligen Salt gehasht. Der resultierende Hash wird noch (n-1) Mal mittels SHA3 gehasht und der letzte Hashwert wird als Resultat ausgegeben und als Key verwendet.</w:t>
+      </w:r>
+      <w:bookmarkStart w:id="40" w:name="_GoBack"/>
+      <w:bookmarkEnd w:id="40"/>
+    </w:p>
+    <w:p>
+      <w:pPr>
+        <w:pStyle w:val="berschrift2"/>
+      </w:pPr>
+      <w:bookmarkStart w:id="41" w:name="_Toc405393159"/>
+      <w:r>
+        <w:t>Konfigurationsdateien</w:t>
+      </w:r>
+      <w:bookmarkEnd w:id="41"/>
+    </w:p>
+    <w:p>
+      <w:pPr>
+        <w:pStyle w:val="berschrift3"/>
+      </w:pPr>
+      <w:bookmarkStart w:id="42" w:name="_Toc405393160"/>
+      <w:r>
+        <w:t>Vergleichsmatrix</w:t>
+      </w:r>
+      <w:bookmarkEnd w:id="42"/>
+    </w:p>
+    <w:p>
+      <w:pPr>
+        <w:pStyle w:val="berschrift3"/>
+      </w:pPr>
+      <w:bookmarkStart w:id="43" w:name="_Toc405393161"/>
+      <w:r>
+        <w:t>Entscheid</w:t>
+      </w:r>
+      <w:bookmarkEnd w:id="43"/>
+    </w:p>
+    <w:p>
+      <w:pPr>
+        <w:pStyle w:val="berschrift2"/>
+      </w:pPr>
+      <w:bookmarkStart w:id="44" w:name="_Toc405393162"/>
+      <w:r>
+        <w:t>Import</w:t>
+      </w:r>
+      <w:bookmarkEnd w:id="44"/>
+    </w:p>
+    <w:p>
+      <w:pPr>
+        <w:pStyle w:val="berschrift3"/>
+      </w:pPr>
+      <w:bookmarkStart w:id="45" w:name="_Toc405393163"/>
+      <w:r>
+        <w:t>Vergleichsmatrix</w:t>
+      </w:r>
+      <w:bookmarkEnd w:id="45"/>
+    </w:p>
+    <w:p>
+      <w:pPr>
+        <w:pStyle w:val="berschrift3"/>
+      </w:pPr>
+      <w:bookmarkStart w:id="46" w:name="_Toc405393164"/>
+      <w:r>
+        <w:t>Entscheid</w:t>
+      </w:r>
+      <w:bookmarkEnd w:id="46"/>
+    </w:p>
+    <w:p>
+      <w:pPr>
+        <w:pStyle w:val="berschrift2"/>
+      </w:pPr>
+      <w:bookmarkStart w:id="47" w:name="_Toc405393165"/>
+      <w:r>
+        <w:t>Digitale Manipulationsmöglichkeiten</w:t>
+      </w:r>
+      <w:bookmarkEnd w:id="47"/>
+    </w:p>
+    <w:p>
+      <w:pPr>
+        <w:pStyle w:val="berschrift3"/>
+      </w:pPr>
+      <w:bookmarkStart w:id="48" w:name="_Toc405393166"/>
+      <w:r>
+        <w:t>Zeit</w:t>
+      </w:r>
+      <w:bookmarkEnd w:id="48"/>
+    </w:p>
+    <w:p>
+      <w:pPr>
+        <w:pStyle w:val="berschrift3"/>
+      </w:pPr>
+      <w:bookmarkStart w:id="49" w:name="_Toc405393167"/>
+      <w:r>
+        <w:t>Internet Zugriff</w:t>
+      </w:r>
+      <w:bookmarkEnd w:id="49"/>
+    </w:p>
+    <w:p>
+      <w:pPr>
+        <w:pStyle w:val="berschrift3"/>
+      </w:pPr>
+      <w:bookmarkStart w:id="50" w:name="_Toc405393168"/>
+      <w:r>
+        <w:t>Prüfungsinterne Kommunikation</w:t>
+      </w:r>
+      <w:bookmarkEnd w:id="50"/>
+    </w:p>
+    <w:p/>
+    <w:p>
+      <w:pPr>
+        <w:pStyle w:val="berschrift2"/>
+      </w:pPr>
+      <w:bookmarkStart w:id="51" w:name="_Toc405393169"/>
+      <w:r>
+        <w:t>UI-Design</w:t>
+      </w:r>
+      <w:bookmarkEnd w:id="51"/>
+    </w:p>
+    <w:p>
+      <w:r>
+        <w:t>Papier virtualisieren etc</w:t>
+      </w:r>
+      <w:r>
+        <w:t>.</w:t>
+      </w:r>
+    </w:p>
+    <w:p>
+      <w:r>
+        <w:t>Handskizze</w:t>
+      </w:r>
+    </w:p>
+    <w:p>
+      <w:pPr>
+        <w:pStyle w:val="berschrift2"/>
+      </w:pPr>
+      <w:bookmarkStart w:id="52" w:name="_Toc405393170"/>
+      <w:r>
+        <w:lastRenderedPageBreak/>
+        <w:t>JavaScript Library</w:t>
+      </w:r>
+      <w:bookmarkEnd w:id="52"/>
+    </w:p>
+    <w:p>
+      <w:pPr>
+        <w:pStyle w:val="berschrift3"/>
+      </w:pPr>
+      <w:bookmarkStart w:id="53" w:name="_Toc405393171"/>
+      <w:r>
+        <w:t>SecureExam</w:t>
+      </w:r>
+      <w:bookmarkEnd w:id="53"/>
+    </w:p>
+    <w:p>
+      <w:pPr>
+        <w:pStyle w:val="berschrift3"/>
+      </w:pPr>
+      <w:bookmarkStart w:id="54" w:name="_Toc405393172"/>
+      <w:r>
+        <w:t>CryptoJS</w:t>
+      </w:r>
+      <w:bookmarkEnd w:id="54"/>
+    </w:p>
+    <w:p>
+      <w:pPr>
+        <w:pStyle w:val="berschrift3"/>
+      </w:pPr>
+      <w:bookmarkStart w:id="55" w:name="_Toc405393173"/>
+      <w:r>
+        <w:t>FileSaver.js</w:t>
+      </w:r>
+      <w:bookmarkEnd w:id="55"/>
+    </w:p>
+    <w:p>
+      <w:pPr>
+        <w:pStyle w:val="berschrift1"/>
+      </w:pPr>
+      <w:bookmarkStart w:id="56" w:name="_Toc405393174"/>
+      <w:r>
+        <w:t>Umsetzung</w:t>
+      </w:r>
+      <w:bookmarkEnd w:id="56"/>
+    </w:p>
+    <w:p>
+      <w:r>
+        <w:t>Mit Code Snipplets</w:t>
+      </w:r>
+    </w:p>
+    <w:p>
+      <w:pPr>
+        <w:pStyle w:val="berschrift2"/>
+      </w:pPr>
+      <w:bookmarkStart w:id="57" w:name="_Toc405393175"/>
+      <w:r>
+        <w:t>Export</w:t>
+      </w:r>
+      <w:bookmarkEnd w:id="57"/>
+    </w:p>
+    <w:p>
+      <w:pPr>
+        <w:pStyle w:val="berschrift2"/>
+      </w:pPr>
+      <w:bookmarkStart w:id="58" w:name="_Toc405393176"/>
+      <w:r>
+        <w:t>Kryptographie</w:t>
+      </w:r>
+      <w:bookmarkEnd w:id="58"/>
+    </w:p>
+    <w:p>
+      <w:pPr>
+        <w:pStyle w:val="berschrift3"/>
+      </w:pPr>
+      <w:bookmarkStart w:id="59" w:name="_Toc405393177"/>
+      <w:r>
+        <w:t>Verschlüsselung</w:t>
+      </w:r>
+      <w:bookmarkEnd w:id="59"/>
+    </w:p>
+    <w:p>
+      <w:pPr>
+        <w:pStyle w:val="berschrift3"/>
+      </w:pPr>
+      <w:bookmarkStart w:id="60" w:name="_Toc405393178"/>
+      <w:r>
         <w:t>Passwort hashing</w:t>
       </w:r>
-      <w:bookmarkEnd w:id="41"/>
-      <w:bookmarkEnd w:id="42"/>
+      <w:bookmarkEnd w:id="60"/>
+    </w:p>
+    <w:p>
+      <w:pPr>
+        <w:pStyle w:val="berschrift2"/>
+      </w:pPr>
+      <w:bookmarkStart w:id="61" w:name="_Toc405393179"/>
+      <w:r>
+        <w:t>Konfigurationsdateien</w:t>
+      </w:r>
+      <w:bookmarkEnd w:id="61"/>
+    </w:p>
+    <w:p>
+      <w:pPr>
+        <w:pStyle w:val="berschrift3"/>
+      </w:pPr>
+      <w:bookmarkStart w:id="62" w:name="_Toc405393180"/>
+      <w:r>
+        <w:t>Settings.xml</w:t>
+      </w:r>
+      <w:bookmarkEnd w:id="62"/>
+    </w:p>
+    <w:p>
+      <w:pPr>
+        <w:pStyle w:val="berschrift3"/>
+      </w:pPr>
+      <w:bookmarkStart w:id="63" w:name="_Toc405393181"/>
+      <w:r>
+        <w:t>SecureExam.xml</w:t>
+      </w:r>
+      <w:bookmarkEnd w:id="63"/>
+    </w:p>
+    <w:p>
+      <w:pPr>
+        <w:pStyle w:val="berschrift2"/>
+      </w:pPr>
+      <w:bookmarkStart w:id="64" w:name="_Toc405393182"/>
+      <w:r>
+        <w:t>Import</w:t>
+      </w:r>
+      <w:bookmarkEnd w:id="64"/>
+    </w:p>
+    <w:p>
+      <w:pPr>
+        <w:pStyle w:val="berschrift3"/>
+      </w:pPr>
+      <w:bookmarkStart w:id="65" w:name="_Toc405393183"/>
+      <w:r>
+        <w:t>XML</w:t>
+      </w:r>
+      <w:bookmarkEnd w:id="65"/>
+    </w:p>
+    <w:p>
+      <w:pPr>
+        <w:pStyle w:val="berschrift3"/>
+      </w:pPr>
+      <w:bookmarkStart w:id="66" w:name="_Toc405393184"/>
+      <w:r>
+        <w:t>Open Office</w:t>
+      </w:r>
+      <w:bookmarkEnd w:id="66"/>
+    </w:p>
+    <w:p>
+      <w:r>
+        <w:t>XSLT über eigenen Parser bla bli bla bla</w:t>
+      </w:r>
+    </w:p>
+    <w:p>
+      <w:pPr>
+        <w:pStyle w:val="berschrift2"/>
+      </w:pPr>
+      <w:bookmarkStart w:id="67" w:name="_Toc405393185"/>
+      <w:r>
+        <w:t>Digitale Manipulationsmöglichkeiten</w:t>
+      </w:r>
+      <w:bookmarkEnd w:id="67"/>
+    </w:p>
+    <w:p>
+      <w:pPr>
+        <w:pStyle w:val="berschrift3"/>
+      </w:pPr>
+      <w:bookmarkStart w:id="68" w:name="_Toc405393186"/>
+      <w:r>
+        <w:t>Zeit</w:t>
+      </w:r>
+      <w:bookmarkEnd w:id="68"/>
+    </w:p>
+    <w:p>
+      <w:pPr>
+        <w:pStyle w:val="berschrift3"/>
+      </w:pPr>
+      <w:bookmarkStart w:id="69" w:name="_Toc405393187"/>
+      <w:r>
+        <w:t>Internet Zugriff</w:t>
+      </w:r>
+      <w:bookmarkEnd w:id="69"/>
+    </w:p>
+    <w:p>
+      <w:pPr>
+        <w:pStyle w:val="berschrift3"/>
+      </w:pPr>
+      <w:bookmarkStart w:id="70" w:name="_Toc405393188"/>
+      <w:r>
+        <w:t>Prüfungsinterne Kommunikation</w:t>
+      </w:r>
+      <w:bookmarkEnd w:id="70"/>
     </w:p>
     <w:p/>
     <w:p>
       <w:pPr>
-        <w:pStyle w:val="berschrift4"/>
-      </w:pPr>
-      <w:r>
-        <w:t>Vergleichsmatrix</w:t>
-      </w:r>
-    </w:p>
-    <w:p/>
-    <w:p>
-      <w:pPr>
-        <w:pStyle w:val="berschrift4"/>
-      </w:pPr>
-      <w:r>
-        <w:t>Entscheid</w:t>
-      </w:r>
-    </w:p>
-    <w:p/>
-    <w:p>
-      <w:pPr>
-        <w:pStyle w:val="berschrift4"/>
-      </w:pPr>
-      <w:r>
-        <w:t>Hashing Konzept</w:t>
-      </w:r>
-    </w:p>
-    <w:p/>
-    <w:p>
-      <w:pPr>
         <w:pStyle w:val="berschrift2"/>
       </w:pPr>
-      <w:bookmarkStart w:id="43" w:name="_Toc405393159"/>
-      <w:r>
-        <w:t>Konfigurationsdateien</w:t>
-      </w:r>
-      <w:bookmarkEnd w:id="43"/>
-    </w:p>
-    <w:p>
-      <w:pPr>
-        <w:pStyle w:val="berschrift3"/>
-      </w:pPr>
-      <w:bookmarkStart w:id="44" w:name="_Toc405393160"/>
-      <w:r>
-        <w:t>Vergleichsmatrix</w:t>
-      </w:r>
-      <w:bookmarkEnd w:id="44"/>
-    </w:p>
-    <w:p>
-      <w:pPr>
-        <w:pStyle w:val="berschrift3"/>
-      </w:pPr>
-      <w:bookmarkStart w:id="45" w:name="_Toc405393161"/>
-      <w:r>
-        <w:t>Entscheid</w:t>
-      </w:r>
-      <w:bookmarkEnd w:id="45"/>
+      <w:bookmarkStart w:id="71" w:name="_Toc405393189"/>
+      <w:r>
+        <w:lastRenderedPageBreak/>
+        <w:t>UI-Design</w:t>
+      </w:r>
+      <w:bookmarkEnd w:id="71"/>
     </w:p>
     <w:p>
       <w:pPr>
         <w:pStyle w:val="berschrift2"/>
       </w:pPr>
-      <w:bookmarkStart w:id="46" w:name="_Toc405393162"/>
-      <w:r>
-        <w:t>Import</w:t>
-      </w:r>
-      <w:bookmarkEnd w:id="46"/>
-    </w:p>
-    <w:p>
-      <w:pPr>
-        <w:pStyle w:val="berschrift3"/>
-      </w:pPr>
-      <w:bookmarkStart w:id="47" w:name="_Toc405393163"/>
-      <w:r>
-        <w:t>Vergleichsmatrix</w:t>
-      </w:r>
-      <w:bookmarkEnd w:id="47"/>
-    </w:p>
-    <w:p>
-      <w:pPr>
-        <w:pStyle w:val="berschrift3"/>
-      </w:pPr>
-      <w:bookmarkStart w:id="48" w:name="_Toc405393164"/>
-      <w:r>
-        <w:t>Entscheid</w:t>
-      </w:r>
-      <w:bookmarkEnd w:id="48"/>
+      <w:bookmarkStart w:id="72" w:name="_Toc405393190"/>
+      <w:r>
+        <w:t>JavaScript Library</w:t>
+      </w:r>
+      <w:bookmarkEnd w:id="72"/>
+    </w:p>
+    <w:p>
+      <w:pPr>
+        <w:pStyle w:val="berschrift1"/>
+      </w:pPr>
+      <w:bookmarkStart w:id="73" w:name="_Toc405393191"/>
+      <w:r>
+        <w:t>Testing</w:t>
+      </w:r>
+      <w:bookmarkEnd w:id="73"/>
     </w:p>
     <w:p>
       <w:pPr>
         <w:pStyle w:val="berschrift2"/>
       </w:pPr>
-      <w:bookmarkStart w:id="49" w:name="_Toc405393165"/>
-      <w:r>
-        <w:t>Digitale Manipulationsmöglichkeiten</w:t>
-      </w:r>
-      <w:bookmarkEnd w:id="49"/>
-    </w:p>
-    <w:p>
-      <w:pPr>
-        <w:pStyle w:val="berschrift3"/>
-      </w:pPr>
-      <w:bookmarkStart w:id="50" w:name="_Toc405393166"/>
-      <w:r>
-        <w:t>Zeit</w:t>
-      </w:r>
-      <w:bookmarkEnd w:id="50"/>
-    </w:p>
-    <w:p>
-      <w:pPr>
-        <w:pStyle w:val="berschrift3"/>
-      </w:pPr>
-      <w:bookmarkStart w:id="51" w:name="_Toc405393167"/>
-      <w:r>
-        <w:t>Internet Zugriff</w:t>
-      </w:r>
-      <w:bookmarkEnd w:id="51"/>
-    </w:p>
-    <w:p>
-      <w:pPr>
-        <w:pStyle w:val="berschrift3"/>
-      </w:pPr>
-      <w:bookmarkStart w:id="52" w:name="_Toc405393168"/>
-      <w:r>
-        <w:t>Prüfungsinterne Kommunikation</w:t>
-      </w:r>
-      <w:bookmarkEnd w:id="52"/>
-    </w:p>
-    <w:p/>
+      <w:bookmarkStart w:id="74" w:name="_Toc405393192"/>
+      <w:r>
+        <w:t>Konzept</w:t>
+      </w:r>
+      <w:bookmarkEnd w:id="74"/>
+    </w:p>
     <w:p>
       <w:pPr>
         <w:pStyle w:val="berschrift2"/>
       </w:pPr>
-      <w:bookmarkStart w:id="53" w:name="_Toc405393169"/>
-      <w:r>
-        <w:t>UI-Design</w:t>
-      </w:r>
-      <w:bookmarkEnd w:id="53"/>
-    </w:p>
-    <w:p>
-      <w:r>
-        <w:t>Papier virtualisieren etc</w:t>
-      </w:r>
-      <w:r>
-        <w:t>.</w:t>
-      </w:r>
-    </w:p>
-    <w:p>
-      <w:r>
-        <w:t>Handskizze</w:t>
-      </w:r>
+      <w:bookmarkStart w:id="75" w:name="_Toc405393193"/>
+      <w:r>
+        <w:t>C# Code</w:t>
+      </w:r>
+      <w:bookmarkEnd w:id="75"/>
     </w:p>
     <w:p>
       <w:pPr>
         <w:pStyle w:val="berschrift2"/>
       </w:pPr>
-      <w:bookmarkStart w:id="54" w:name="_Toc405393170"/>
-      <w:r>
-        <w:t>JavaScript Library</w:t>
-      </w:r>
-      <w:bookmarkEnd w:id="54"/>
-    </w:p>
-    <w:p>
-      <w:pPr>
-        <w:pStyle w:val="berschrift3"/>
-      </w:pPr>
-      <w:bookmarkStart w:id="55" w:name="_Toc405393171"/>
-      <w:r>
-        <w:t>SecureExam</w:t>
-      </w:r>
-      <w:bookmarkEnd w:id="55"/>
-    </w:p>
-    <w:p>
-      <w:pPr>
-        <w:pStyle w:val="berschrift3"/>
-      </w:pPr>
-      <w:bookmarkStart w:id="56" w:name="_Toc405393172"/>
-      <w:r>
-        <w:t>CryptoJS</w:t>
-      </w:r>
-      <w:bookmarkEnd w:id="56"/>
-    </w:p>
-    <w:p>
-      <w:pPr>
-        <w:pStyle w:val="berschrift3"/>
-      </w:pPr>
-      <w:bookmarkStart w:id="57" w:name="_Toc405393173"/>
-      <w:r>
-        <w:t>FileSaver.js</w:t>
-      </w:r>
-      <w:bookmarkEnd w:id="57"/>
+      <w:bookmarkStart w:id="76" w:name="_Toc405393194"/>
+      <w:r>
+        <w:t>HTML / JS Funktionalität</w:t>
+      </w:r>
+      <w:bookmarkEnd w:id="76"/>
     </w:p>
     <w:p>
       <w:pPr>
         <w:pStyle w:val="berschrift1"/>
       </w:pPr>
-      <w:bookmarkStart w:id="58" w:name="_Toc405393174"/>
-      <w:r>
-        <w:t>Umsetzung</w:t>
-      </w:r>
-      <w:bookmarkEnd w:id="58"/>
-    </w:p>
-    <w:p>
-      <w:r>
-        <w:t>Mit Code Snipplets</w:t>
-      </w:r>
-    </w:p>
-    <w:p>
-      <w:pPr>
-        <w:pStyle w:val="berschrift2"/>
-      </w:pPr>
-      <w:bookmarkStart w:id="59" w:name="_Toc405393175"/>
-      <w:r>
-        <w:lastRenderedPageBreak/>
-        <w:t>Export</w:t>
-      </w:r>
-      <w:bookmarkEnd w:id="59"/>
-    </w:p>
-    <w:p>
-      <w:pPr>
-        <w:pStyle w:val="berschrift2"/>
-      </w:pPr>
-      <w:bookmarkStart w:id="60" w:name="_Toc405393176"/>
-      <w:r>
-        <w:t>Kryptographie</w:t>
-      </w:r>
-      <w:bookmarkEnd w:id="60"/>
-    </w:p>
-    <w:p>
-      <w:pPr>
-        <w:pStyle w:val="berschrift3"/>
-      </w:pPr>
-      <w:bookmarkStart w:id="61" w:name="_Toc405393177"/>
-      <w:r>
-        <w:t>Verschlüsselung</w:t>
-      </w:r>
-      <w:bookmarkEnd w:id="61"/>
-    </w:p>
-    <w:p>
-      <w:pPr>
-        <w:pStyle w:val="berschrift3"/>
-      </w:pPr>
-      <w:bookmarkStart w:id="62" w:name="_Toc405393178"/>
-      <w:r>
-        <w:t>Passwort hashing</w:t>
-      </w:r>
-      <w:bookmarkEnd w:id="62"/>
-    </w:p>
-    <w:p>
-      <w:pPr>
-        <w:pStyle w:val="berschrift2"/>
-      </w:pPr>
-      <w:bookmarkStart w:id="63" w:name="_Toc405393179"/>
-      <w:r>
-        <w:t>Konfigurationsdateien</w:t>
-      </w:r>
-      <w:bookmarkEnd w:id="63"/>
-    </w:p>
-    <w:p>
-      <w:pPr>
-        <w:pStyle w:val="berschrift3"/>
-      </w:pPr>
-      <w:bookmarkStart w:id="64" w:name="_Toc405393180"/>
-      <w:r>
-        <w:t>Settings.xml</w:t>
-      </w:r>
-      <w:bookmarkEnd w:id="64"/>
-    </w:p>
-    <w:p>
-      <w:pPr>
-        <w:pStyle w:val="berschrift3"/>
-      </w:pPr>
-      <w:bookmarkStart w:id="65" w:name="_Toc405393181"/>
-      <w:r>
-        <w:t>SecureExam.xml</w:t>
-      </w:r>
-      <w:bookmarkEnd w:id="65"/>
-    </w:p>
-    <w:p>
-      <w:pPr>
-        <w:pStyle w:val="berschrift2"/>
-      </w:pPr>
-      <w:bookmarkStart w:id="66" w:name="_Toc405393182"/>
-      <w:r>
-        <w:t>Import</w:t>
-      </w:r>
-      <w:bookmarkEnd w:id="66"/>
-    </w:p>
-    <w:p>
-      <w:pPr>
-        <w:pStyle w:val="berschrift3"/>
-      </w:pPr>
-      <w:bookmarkStart w:id="67" w:name="_Toc405393183"/>
-      <w:r>
-        <w:t>XML</w:t>
-      </w:r>
-      <w:bookmarkEnd w:id="67"/>
-    </w:p>
-    <w:p>
-      <w:pPr>
-        <w:pStyle w:val="berschrift3"/>
-      </w:pPr>
-      <w:bookmarkStart w:id="68" w:name="_Toc405393184"/>
-      <w:r>
-        <w:t>Open Office</w:t>
-      </w:r>
-      <w:bookmarkEnd w:id="68"/>
-    </w:p>
-    <w:p>
-      <w:r>
-        <w:t>XSLT über eigenen Parser bla bli bla bla</w:t>
-      </w:r>
-    </w:p>
-    <w:p>
-      <w:pPr>
-        <w:pStyle w:val="berschrift2"/>
-      </w:pPr>
-      <w:bookmarkStart w:id="69" w:name="_Toc405393185"/>
-      <w:r>
-        <w:t>Digitale Manipulationsmöglichkeiten</w:t>
-      </w:r>
-      <w:bookmarkEnd w:id="69"/>
-    </w:p>
-    <w:p>
-      <w:pPr>
-        <w:pStyle w:val="berschrift3"/>
-      </w:pPr>
-      <w:bookmarkStart w:id="70" w:name="_Toc405393186"/>
-      <w:r>
-        <w:t>Zeit</w:t>
-      </w:r>
-      <w:bookmarkEnd w:id="70"/>
-    </w:p>
-    <w:p>
-      <w:pPr>
-        <w:pStyle w:val="berschrift3"/>
-      </w:pPr>
-      <w:bookmarkStart w:id="71" w:name="_Toc405393187"/>
-      <w:r>
-        <w:t>Internet Zugriff</w:t>
-      </w:r>
-      <w:bookmarkEnd w:id="71"/>
-    </w:p>
-    <w:p>
-      <w:pPr>
-        <w:pStyle w:val="berschrift3"/>
-      </w:pPr>
-      <w:bookmarkStart w:id="72" w:name="_Toc405393188"/>
-      <w:r>
-        <w:t>Prüfungsinterne Kommunikation</w:t>
-      </w:r>
-      <w:bookmarkEnd w:id="72"/>
-    </w:p>
-    <w:p/>
-    <w:p>
-      <w:pPr>
-        <w:pStyle w:val="berschrift2"/>
-      </w:pPr>
-      <w:bookmarkStart w:id="73" w:name="_Toc405393189"/>
-      <w:r>
-        <w:t>UI-Design</w:t>
-      </w:r>
-      <w:bookmarkEnd w:id="73"/>
-    </w:p>
-    <w:p>
-      <w:pPr>
-        <w:pStyle w:val="berschrift2"/>
-      </w:pPr>
-      <w:bookmarkStart w:id="74" w:name="_Toc405393190"/>
-      <w:r>
-        <w:t>JavaScript Library</w:t>
-      </w:r>
-      <w:bookmarkEnd w:id="74"/>
+      <w:bookmarkStart w:id="77" w:name="_Toc405393195"/>
+      <w:r>
+        <w:t>Resultate</w:t>
+      </w:r>
+      <w:bookmarkEnd w:id="77"/>
+    </w:p>
+    <w:p>
+      <w:r>
+        <w:t>Lauffähig auf e</w:t>
+      </w:r>
+      <w:r>
+        <w:t>Book</w:t>
+      </w:r>
+      <w:r>
+        <w:t>-Reader</w:t>
+      </w:r>
+      <w:r>
+        <w:t xml:space="preserve"> und Tablet =&gt; bilder bla bla</w:t>
+      </w:r>
     </w:p>
     <w:p>
       <w:pPr>
         <w:pStyle w:val="berschrift1"/>
       </w:pPr>
-      <w:bookmarkStart w:id="75" w:name="_Toc405393191"/>
-      <w:r>
-        <w:t>Testing</w:t>
-      </w:r>
-      <w:bookmarkEnd w:id="75"/>
-    </w:p>
-    <w:p>
-      <w:pPr>
-        <w:pStyle w:val="berschrift2"/>
-      </w:pPr>
-      <w:bookmarkStart w:id="76" w:name="_Toc405393192"/>
-      <w:r>
-        <w:t>Konzept</w:t>
-      </w:r>
-      <w:bookmarkEnd w:id="76"/>
-    </w:p>
-    <w:p>
-      <w:pPr>
-        <w:pStyle w:val="berschrift2"/>
-      </w:pPr>
-      <w:bookmarkStart w:id="77" w:name="_Toc405393193"/>
-      <w:r>
-        <w:t>C# Code</w:t>
-      </w:r>
-      <w:bookmarkEnd w:id="77"/>
-    </w:p>
-    <w:p>
-      <w:pPr>
-        <w:pStyle w:val="berschrift2"/>
-      </w:pPr>
-      <w:bookmarkStart w:id="78" w:name="_Toc405393194"/>
-      <w:r>
-        <w:t>HTML / JS Funktionalität</w:t>
+      <w:bookmarkStart w:id="78" w:name="_Toc405393196"/>
+      <w:r>
+        <w:t>Diskussion und Ausblick</w:t>
       </w:r>
       <w:bookmarkEnd w:id="78"/>
-    </w:p>
-    <w:p>
-      <w:pPr>
-        <w:pStyle w:val="berschrift1"/>
-      </w:pPr>
-      <w:bookmarkStart w:id="79" w:name="_Toc405393195"/>
-      <w:r>
-        <w:t>Resultate</w:t>
-      </w:r>
-      <w:bookmarkEnd w:id="79"/>
-    </w:p>
-    <w:p>
-      <w:r>
-        <w:t>Lauffähig auf e</w:t>
-      </w:r>
-      <w:r>
-        <w:t>Book</w:t>
-      </w:r>
-      <w:r>
-        <w:t>-Reader</w:t>
-      </w:r>
-      <w:r>
-        <w:t xml:space="preserve"> und Tablet =&gt; bilder bla bla</w:t>
-      </w:r>
-    </w:p>
-    <w:p>
-      <w:pPr>
-        <w:pStyle w:val="berschrift1"/>
-      </w:pPr>
-      <w:bookmarkStart w:id="80" w:name="_Toc405393196"/>
-      <w:r>
-        <w:t>Diskussion und Ausblick</w:t>
-      </w:r>
-      <w:bookmarkEnd w:id="80"/>
     </w:p>
     <w:p>
       <w:pPr>
@@ -11917,7 +12179,6 @@
         </w:numPr>
       </w:pPr>
       <w:r>
-        <w:lastRenderedPageBreak/>
         <w:t>Legt dar, wie an die Resultate (konkret vom Industriepartner oder weiteren</w:t>
       </w:r>
       <w:r>
@@ -11949,19 +12210,40 @@
       <w:pPr>
         <w:pStyle w:val="berschrift1"/>
       </w:pPr>
-      <w:bookmarkStart w:id="81" w:name="_Toc405393197"/>
-      <w:r>
+      <w:bookmarkStart w:id="79" w:name="_Toc405393197"/>
+      <w:r>
+        <w:lastRenderedPageBreak/>
         <w:t>Verzeichnisse</w:t>
       </w:r>
+      <w:bookmarkEnd w:id="79"/>
+    </w:p>
+    <w:p>
+      <w:pPr>
+        <w:pStyle w:val="berschrift2"/>
+      </w:pPr>
+      <w:bookmarkStart w:id="80" w:name="_Toc405393198"/>
+      <w:r>
+        <w:t>Literaturverzeichnis</w:t>
+      </w:r>
+      <w:bookmarkEnd w:id="80"/>
+    </w:p>
+    <w:p>
+      <w:pPr>
+        <w:pStyle w:val="berschrift2"/>
+      </w:pPr>
+      <w:bookmarkStart w:id="81" w:name="_Toc405393199"/>
+      <w:r>
+        <w:t>Glossar</w:t>
+      </w:r>
       <w:bookmarkEnd w:id="81"/>
     </w:p>
     <w:p>
       <w:pPr>
         <w:pStyle w:val="berschrift2"/>
       </w:pPr>
-      <w:bookmarkStart w:id="82" w:name="_Toc405393198"/>
-      <w:r>
-        <w:t>Literaturverzeichnis</w:t>
+      <w:bookmarkStart w:id="82" w:name="_Toc405393200"/>
+      <w:r>
+        <w:t>Abbildungsverzeichnis</w:t>
       </w:r>
       <w:bookmarkEnd w:id="82"/>
     </w:p>
@@ -11969,9 +12251,9 @@
       <w:pPr>
         <w:pStyle w:val="berschrift2"/>
       </w:pPr>
-      <w:bookmarkStart w:id="83" w:name="_Toc405393199"/>
-      <w:r>
-        <w:t>Glossar</w:t>
+      <w:bookmarkStart w:id="83" w:name="_Toc405393201"/>
+      <w:r>
+        <w:t>Tabellenverzeichnis</w:t>
       </w:r>
       <w:bookmarkEnd w:id="83"/>
     </w:p>
@@ -11979,157 +12261,137 @@
       <w:pPr>
         <w:pStyle w:val="berschrift2"/>
       </w:pPr>
-      <w:bookmarkStart w:id="84" w:name="_Toc405393200"/>
-      <w:r>
-        <w:t>Abbildungsverzeichnis</w:t>
+      <w:bookmarkStart w:id="84" w:name="_Toc405393202"/>
+      <w:r>
+        <w:t>Abkürzungsverzeichnis</w:t>
       </w:r>
       <w:bookmarkEnd w:id="84"/>
     </w:p>
     <w:p>
       <w:pPr>
+        <w:pStyle w:val="berschrift1"/>
+      </w:pPr>
+      <w:bookmarkStart w:id="85" w:name="_Toc405393203"/>
+      <w:r>
+        <w:t>Anhang</w:t>
+      </w:r>
+      <w:bookmarkEnd w:id="85"/>
+    </w:p>
+    <w:p>
+      <w:pPr>
         <w:pStyle w:val="berschrift2"/>
       </w:pPr>
-      <w:bookmarkStart w:id="85" w:name="_Toc405393201"/>
-      <w:r>
-        <w:t>Tabellenverzeichnis</w:t>
-      </w:r>
-      <w:bookmarkEnd w:id="85"/>
+      <w:bookmarkStart w:id="86" w:name="_Toc405393204"/>
+      <w:r>
+        <w:t>Projektmanagement</w:t>
+      </w:r>
+      <w:bookmarkEnd w:id="86"/>
+    </w:p>
+    <w:p>
+      <w:pPr>
+        <w:pStyle w:val="berschrift3"/>
+      </w:pPr>
+      <w:r>
+        <w:t xml:space="preserve"> </w:t>
+      </w:r>
+      <w:bookmarkStart w:id="87" w:name="_Toc405393205"/>
+      <w:r>
+        <w:t>Zeitplan</w:t>
+      </w:r>
+      <w:bookmarkEnd w:id="87"/>
+    </w:p>
+    <w:p>
+      <w:pPr>
+        <w:pStyle w:val="berschrift3"/>
+      </w:pPr>
+      <w:bookmarkStart w:id="88" w:name="_Toc405393206"/>
+      <w:r>
+        <w:t>Sitzungsprotokolle</w:t>
+      </w:r>
+      <w:bookmarkEnd w:id="88"/>
     </w:p>
     <w:p>
       <w:pPr>
         <w:pStyle w:val="berschrift2"/>
       </w:pPr>
-      <w:bookmarkStart w:id="86" w:name="_Toc405393202"/>
-      <w:r>
-        <w:t>Abkürzungsverzeichnis</w:t>
-      </w:r>
-      <w:bookmarkEnd w:id="86"/>
-    </w:p>
-    <w:p>
-      <w:pPr>
-        <w:pStyle w:val="berschrift1"/>
-      </w:pPr>
-      <w:bookmarkStart w:id="87" w:name="_Toc405393203"/>
-      <w:r>
-        <w:t>Anhang</w:t>
-      </w:r>
-      <w:bookmarkEnd w:id="87"/>
+      <w:bookmarkStart w:id="89" w:name="_Toc405393207"/>
+      <w:r>
+        <w:t>C# Klassendiagramm</w:t>
+      </w:r>
+      <w:bookmarkEnd w:id="89"/>
+    </w:p>
+    <w:p>
+      <w:r>
+        <w:t>[Bild]</w:t>
+      </w:r>
+    </w:p>
+    <w:p>
+      <w:r>
+        <w:t>Modularität bla bla bla</w:t>
+      </w:r>
     </w:p>
     <w:p>
       <w:pPr>
         <w:pStyle w:val="berschrift2"/>
       </w:pPr>
-      <w:bookmarkStart w:id="88" w:name="_Toc405393204"/>
-      <w:r>
-        <w:t>Projektmanagement</w:t>
-      </w:r>
-      <w:bookmarkEnd w:id="88"/>
+      <w:bookmarkStart w:id="90" w:name="_Toc405393208"/>
+      <w:r>
+        <w:t>Bedienungsanleitung</w:t>
+      </w:r>
+      <w:bookmarkEnd w:id="90"/>
     </w:p>
     <w:p>
       <w:pPr>
         <w:pStyle w:val="berschrift3"/>
       </w:pPr>
-      <w:r>
-        <w:t xml:space="preserve"> </w:t>
-      </w:r>
-      <w:bookmarkStart w:id="89" w:name="_Toc405393205"/>
-      <w:r>
-        <w:t>Zeitplan</w:t>
-      </w:r>
-      <w:bookmarkEnd w:id="89"/>
+      <w:bookmarkStart w:id="91" w:name="_Toc405393209"/>
+      <w:r>
+        <w:t>Konsolenapplikation</w:t>
+      </w:r>
+      <w:bookmarkEnd w:id="91"/>
     </w:p>
     <w:p>
       <w:pPr>
         <w:pStyle w:val="berschrift3"/>
       </w:pPr>
-      <w:bookmarkStart w:id="90" w:name="_Toc405393206"/>
-      <w:r>
-        <w:t>Sitzungsprotokolle</w:t>
-      </w:r>
-      <w:bookmarkEnd w:id="90"/>
+      <w:bookmarkStart w:id="92" w:name="_Toc405393210"/>
+      <w:r>
+        <w:t>OpenOffice Import</w:t>
+      </w:r>
+      <w:bookmarkEnd w:id="92"/>
+    </w:p>
+    <w:p>
+      <w:pPr>
+        <w:pStyle w:val="berschrift3"/>
+      </w:pPr>
+      <w:bookmarkStart w:id="93" w:name="_Toc405393211"/>
+      <w:r>
+        <w:t>Generierte Prüfung</w:t>
+      </w:r>
+      <w:bookmarkEnd w:id="93"/>
     </w:p>
     <w:p>
       <w:pPr>
         <w:pStyle w:val="berschrift2"/>
       </w:pPr>
-      <w:bookmarkStart w:id="91" w:name="_Toc405393207"/>
-      <w:r>
-        <w:t>C# Klassendiagramm</w:t>
-      </w:r>
-      <w:bookmarkEnd w:id="91"/>
-    </w:p>
-    <w:p>
-      <w:r>
-        <w:t>[Bild]</w:t>
-      </w:r>
-    </w:p>
-    <w:p>
-      <w:r>
-        <w:t>Modularität bla bla bla</w:t>
-      </w:r>
-    </w:p>
-    <w:p>
-      <w:pPr>
-        <w:pStyle w:val="berschrift2"/>
-      </w:pPr>
-      <w:bookmarkStart w:id="92" w:name="_Toc405393208"/>
-      <w:r>
-        <w:t>Bedienungsanleitung</w:t>
-      </w:r>
-      <w:bookmarkEnd w:id="92"/>
+      <w:bookmarkStart w:id="94" w:name="_Toc405393212"/>
+      <w:r>
+        <w:t>Weiteres</w:t>
+      </w:r>
+      <w:bookmarkEnd w:id="94"/>
     </w:p>
     <w:p>
       <w:pPr>
         <w:pStyle w:val="berschrift3"/>
       </w:pPr>
-      <w:bookmarkStart w:id="93" w:name="_Toc405393209"/>
-      <w:r>
-        <w:t>Konsolenapplikation</w:t>
-      </w:r>
-      <w:bookmarkEnd w:id="93"/>
-    </w:p>
-    <w:p>
-      <w:pPr>
-        <w:pStyle w:val="berschrift3"/>
-      </w:pPr>
-      <w:bookmarkStart w:id="94" w:name="_Toc405393210"/>
-      <w:r>
-        <w:t>OpenOffice Import</w:t>
-      </w:r>
-      <w:bookmarkEnd w:id="94"/>
-    </w:p>
-    <w:p>
-      <w:pPr>
-        <w:pStyle w:val="berschrift3"/>
-      </w:pPr>
-      <w:bookmarkStart w:id="95" w:name="_Toc405393211"/>
-      <w:r>
-        <w:t>Generierte Prüfung</w:t>
+      <w:bookmarkStart w:id="95" w:name="_Toc405393213"/>
+      <w:r>
+        <w:t>CD mit dem vollständigen Bericht als pdf-File</w:t>
+      </w:r>
+      <w:r>
+        <w:t xml:space="preserve"> und dem SourceCode</w:t>
       </w:r>
       <w:bookmarkEnd w:id="95"/>
-    </w:p>
-    <w:p>
-      <w:pPr>
-        <w:pStyle w:val="berschrift2"/>
-      </w:pPr>
-      <w:bookmarkStart w:id="96" w:name="_Toc405393212"/>
-      <w:r>
-        <w:t>Weiteres</w:t>
-      </w:r>
-      <w:bookmarkEnd w:id="96"/>
-    </w:p>
-    <w:p>
-      <w:pPr>
-        <w:pStyle w:val="berschrift3"/>
-      </w:pPr>
-      <w:bookmarkStart w:id="97" w:name="_Toc405393213"/>
-      <w:r>
-        <w:t>CD mit dem vollständigen Bericht als pdf-File</w:t>
-      </w:r>
-      <w:r>
-        <w:t xml:space="preserve"> und dem SourceCode</w:t>
-      </w:r>
-      <w:bookmarkEnd w:id="97"/>
       <w:r>
         <w:t xml:space="preserve"> </w:t>
       </w:r>
@@ -15917,7 +16179,7 @@
 </file>
 
 <file path=customXml/itemProps1.xml><?xml version="1.0" encoding="utf-8"?>
-<ds:datastoreItem xmlns:ds="http://schemas.openxmlformats.org/officeDocument/2006/customXml" ds:itemID="{1F455E98-9176-42FC-81A3-FE76F21A08DA}">
+<ds:datastoreItem xmlns:ds="http://schemas.openxmlformats.org/officeDocument/2006/customXml" ds:itemID="{1552C3A2-0F97-4C60-8B86-37A964CDB56F}">
   <ds:schemaRefs>
     <ds:schemaRef ds:uri="http://schemas.openxmlformats.org/officeDocument/2006/bibliography"/>
   </ds:schemaRefs>

</xml_diff>

<commit_message>
Zeitmanipulation ergänzt UI Design Konzept erstellt
</commit_message>
<xml_diff>
--- a/Files/Dokumentation/Dokumentation.docx
+++ b/Files/Dokumentation/Dokumentation.docx
@@ -65,7 +65,7 @@
                     </a:ln>
                     <a:extLst>
                       <a:ext uri="{FAA26D3D-D897-4be2-8F04-BA451C77F1D7}">
-                        <ma14:placeholderFlag xmlns="" xmlns:mo="http://schemas.microsoft.com/office/mac/office/2008/main" xmlns:mv="urn:schemas-microsoft-com:mac:vml" xmlns:o="urn:schemas-microsoft-com:office:office" xmlns:v="urn:schemas-microsoft-com:vml" xmlns:w10="urn:schemas-microsoft-com:office:word" xmlns:w="http://schemas.openxmlformats.org/wordprocessingml/2006/main" xmlns:ma14="http://schemas.microsoft.com/office/mac/drawingml/2011/main"/>
+                        <ma14:placeholderFlag xmlns:ma14="http://schemas.microsoft.com/office/mac/drawingml/2011/main" xmlns:w="http://schemas.openxmlformats.org/wordprocessingml/2006/main" xmlns:w10="urn:schemas-microsoft-com:office:word" xmlns:v="urn:schemas-microsoft-com:vml" xmlns:o="urn:schemas-microsoft-com:office:office" xmlns:mv="urn:schemas-microsoft-com:mac:vml" xmlns:mo="http://schemas.microsoft.com/office/mac/office/2008/main" xmlns=""/>
                       </a:ext>
                     </a:extLst>
                   </pic:spPr>
@@ -719,7 +719,7 @@
                 <w:sz w:val="18"/>
                 <w:szCs w:val="18"/>
               </w:rPr>
-              <w:t>04.12.2014</w:t>
+              <w:t>05.12.2014</w:t>
             </w:r>
             <w:r>
               <w:rPr>
@@ -771,7 +771,7 @@
             <v:imagedata r:id="rId9" o:title=""/>
             <w10:wrap type="tight"/>
           </v:shape>
-          <o:OLEObject Type="Embed" ProgID="AcroExch.Document.11" ShapeID="_x0000_s1027" DrawAspect="Content" ObjectID="_1479235879" r:id="rId10"/>
+          <o:OLEObject Type="Embed" ProgID="AcroExch.Document.11" ShapeID="_x0000_s1027" DrawAspect="Content" ObjectID="_1479280506" r:id="rId10"/>
         </w:object>
       </w:r>
       <w:r>
@@ -854,7 +854,7 @@
           <w:r>
             <w:fldChar w:fldCharType="separate"/>
           </w:r>
-          <w:hyperlink w:anchor="_Toc405393119" w:history="1">
+          <w:hyperlink w:anchor="_Toc405531414" w:history="1">
             <w:r>
               <w:rPr>
                 <w:rStyle w:val="Hyperlink"/>
@@ -896,7 +896,7 @@
                 <w:noProof/>
                 <w:webHidden/>
               </w:rPr>
-              <w:instrText xml:space="preserve"> PAGEREF _Toc405393119 \h </w:instrText>
+              <w:instrText xml:space="preserve"> PAGEREF _Toc405531414 \h </w:instrText>
             </w:r>
             <w:r>
               <w:rPr>
@@ -940,7 +940,7 @@
               <w:lang w:eastAsia="de-CH"/>
             </w:rPr>
           </w:pPr>
-          <w:hyperlink w:anchor="_Toc405393120" w:history="1">
+          <w:hyperlink w:anchor="_Toc405531415" w:history="1">
             <w:r>
               <w:rPr>
                 <w:rStyle w:val="Hyperlink"/>
@@ -982,7 +982,7 @@
                 <w:noProof/>
                 <w:webHidden/>
               </w:rPr>
-              <w:instrText xml:space="preserve"> PAGEREF _Toc405393120 \h </w:instrText>
+              <w:instrText xml:space="preserve"> PAGEREF _Toc405531415 \h </w:instrText>
             </w:r>
             <w:r>
               <w:rPr>
@@ -1026,7 +1026,7 @@
               <w:lang w:eastAsia="de-CH"/>
             </w:rPr>
           </w:pPr>
-          <w:hyperlink w:anchor="_Toc405393121" w:history="1">
+          <w:hyperlink w:anchor="_Toc405531416" w:history="1">
             <w:r>
               <w:rPr>
                 <w:rStyle w:val="Hyperlink"/>
@@ -1068,7 +1068,7 @@
                 <w:noProof/>
                 <w:webHidden/>
               </w:rPr>
-              <w:instrText xml:space="preserve"> PAGEREF _Toc405393121 \h </w:instrText>
+              <w:instrText xml:space="preserve"> PAGEREF _Toc405531416 \h </w:instrText>
             </w:r>
             <w:r>
               <w:rPr>
@@ -1112,7 +1112,7 @@
               <w:lang w:eastAsia="de-CH"/>
             </w:rPr>
           </w:pPr>
-          <w:hyperlink w:anchor="_Toc405393122" w:history="1">
+          <w:hyperlink w:anchor="_Toc405531417" w:history="1">
             <w:r>
               <w:rPr>
                 <w:rStyle w:val="Hyperlink"/>
@@ -1154,7 +1154,7 @@
                 <w:noProof/>
                 <w:webHidden/>
               </w:rPr>
-              <w:instrText xml:space="preserve"> PAGEREF _Toc405393122 \h </w:instrText>
+              <w:instrText xml:space="preserve"> PAGEREF _Toc405531417 \h </w:instrText>
             </w:r>
             <w:r>
               <w:rPr>
@@ -1198,7 +1198,7 @@
               <w:lang w:eastAsia="de-CH"/>
             </w:rPr>
           </w:pPr>
-          <w:hyperlink w:anchor="_Toc405393123" w:history="1">
+          <w:hyperlink w:anchor="_Toc405531418" w:history="1">
             <w:r>
               <w:rPr>
                 <w:rStyle w:val="Hyperlink"/>
@@ -1240,7 +1240,7 @@
                 <w:noProof/>
                 <w:webHidden/>
               </w:rPr>
-              <w:instrText xml:space="preserve"> PAGEREF _Toc405393123 \h </w:instrText>
+              <w:instrText xml:space="preserve"> PAGEREF _Toc405531418 \h </w:instrText>
             </w:r>
             <w:r>
               <w:rPr>
@@ -1284,7 +1284,7 @@
               <w:lang w:eastAsia="de-CH"/>
             </w:rPr>
           </w:pPr>
-          <w:hyperlink w:anchor="_Toc405393124" w:history="1">
+          <w:hyperlink w:anchor="_Toc405531419" w:history="1">
             <w:r>
               <w:rPr>
                 <w:rStyle w:val="Hyperlink"/>
@@ -1326,7 +1326,7 @@
                 <w:noProof/>
                 <w:webHidden/>
               </w:rPr>
-              <w:instrText xml:space="preserve"> PAGEREF _Toc405393124 \h </w:instrText>
+              <w:instrText xml:space="preserve"> PAGEREF _Toc405531419 \h </w:instrText>
             </w:r>
             <w:r>
               <w:rPr>
@@ -1370,7 +1370,7 @@
               <w:lang w:eastAsia="de-CH"/>
             </w:rPr>
           </w:pPr>
-          <w:hyperlink w:anchor="_Toc405393125" w:history="1">
+          <w:hyperlink w:anchor="_Toc405531420" w:history="1">
             <w:r>
               <w:rPr>
                 <w:rStyle w:val="Hyperlink"/>
@@ -1412,7 +1412,7 @@
                 <w:noProof/>
                 <w:webHidden/>
               </w:rPr>
-              <w:instrText xml:space="preserve"> PAGEREF _Toc405393125 \h </w:instrText>
+              <w:instrText xml:space="preserve"> PAGEREF _Toc405531420 \h </w:instrText>
             </w:r>
             <w:r>
               <w:rPr>
@@ -1456,7 +1456,7 @@
               <w:lang w:eastAsia="de-CH"/>
             </w:rPr>
           </w:pPr>
-          <w:hyperlink w:anchor="_Toc405393126" w:history="1">
+          <w:hyperlink w:anchor="_Toc405531421" w:history="1">
             <w:r>
               <w:rPr>
                 <w:rStyle w:val="Hyperlink"/>
@@ -1498,7 +1498,7 @@
                 <w:noProof/>
                 <w:webHidden/>
               </w:rPr>
-              <w:instrText xml:space="preserve"> PAGEREF _Toc405393126 \h </w:instrText>
+              <w:instrText xml:space="preserve"> PAGEREF _Toc405531421 \h </w:instrText>
             </w:r>
             <w:r>
               <w:rPr>
@@ -1542,7 +1542,7 @@
               <w:lang w:eastAsia="de-CH"/>
             </w:rPr>
           </w:pPr>
-          <w:hyperlink w:anchor="_Toc405393127" w:history="1">
+          <w:hyperlink w:anchor="_Toc405531422" w:history="1">
             <w:r>
               <w:rPr>
                 <w:rStyle w:val="Hyperlink"/>
@@ -1584,7 +1584,7 @@
                 <w:noProof/>
                 <w:webHidden/>
               </w:rPr>
-              <w:instrText xml:space="preserve"> PAGEREF _Toc405393127 \h </w:instrText>
+              <w:instrText xml:space="preserve"> PAGEREF _Toc405531422 \h </w:instrText>
             </w:r>
             <w:r>
               <w:rPr>
@@ -1628,7 +1628,7 @@
               <w:lang w:eastAsia="de-CH"/>
             </w:rPr>
           </w:pPr>
-          <w:hyperlink w:anchor="_Toc405393128" w:history="1">
+          <w:hyperlink w:anchor="_Toc405531423" w:history="1">
             <w:r>
               <w:rPr>
                 <w:rStyle w:val="Hyperlink"/>
@@ -1670,7 +1670,7 @@
                 <w:noProof/>
                 <w:webHidden/>
               </w:rPr>
-              <w:instrText xml:space="preserve"> PAGEREF _Toc405393128 \h </w:instrText>
+              <w:instrText xml:space="preserve"> PAGEREF _Toc405531423 \h </w:instrText>
             </w:r>
             <w:r>
               <w:rPr>
@@ -1714,7 +1714,7 @@
               <w:lang w:eastAsia="de-CH"/>
             </w:rPr>
           </w:pPr>
-          <w:hyperlink w:anchor="_Toc405393129" w:history="1">
+          <w:hyperlink w:anchor="_Toc405531424" w:history="1">
             <w:r>
               <w:rPr>
                 <w:rStyle w:val="Hyperlink"/>
@@ -1756,7 +1756,7 @@
                 <w:noProof/>
                 <w:webHidden/>
               </w:rPr>
-              <w:instrText xml:space="preserve"> PAGEREF _Toc405393129 \h </w:instrText>
+              <w:instrText xml:space="preserve"> PAGEREF _Toc405531424 \h </w:instrText>
             </w:r>
             <w:r>
               <w:rPr>
@@ -1800,7 +1800,7 @@
               <w:lang w:eastAsia="de-CH"/>
             </w:rPr>
           </w:pPr>
-          <w:hyperlink w:anchor="_Toc405393130" w:history="1">
+          <w:hyperlink w:anchor="_Toc405531425" w:history="1">
             <w:r>
               <w:rPr>
                 <w:rStyle w:val="Hyperlink"/>
@@ -1842,7 +1842,7 @@
                 <w:noProof/>
                 <w:webHidden/>
               </w:rPr>
-              <w:instrText xml:space="preserve"> PAGEREF _Toc405393130 \h </w:instrText>
+              <w:instrText xml:space="preserve"> PAGEREF _Toc405531425 \h </w:instrText>
             </w:r>
             <w:r>
               <w:rPr>
@@ -1886,7 +1886,7 @@
               <w:lang w:eastAsia="de-CH"/>
             </w:rPr>
           </w:pPr>
-          <w:hyperlink w:anchor="_Toc405393131" w:history="1">
+          <w:hyperlink w:anchor="_Toc405531426" w:history="1">
             <w:r>
               <w:rPr>
                 <w:rStyle w:val="Hyperlink"/>
@@ -1928,7 +1928,7 @@
                 <w:noProof/>
                 <w:webHidden/>
               </w:rPr>
-              <w:instrText xml:space="preserve"> PAGEREF _Toc405393131 \h </w:instrText>
+              <w:instrText xml:space="preserve"> PAGEREF _Toc405531426 \h </w:instrText>
             </w:r>
             <w:r>
               <w:rPr>
@@ -1972,7 +1972,7 @@
               <w:lang w:eastAsia="de-CH"/>
             </w:rPr>
           </w:pPr>
-          <w:hyperlink w:anchor="_Toc405393132" w:history="1">
+          <w:hyperlink w:anchor="_Toc405531427" w:history="1">
             <w:r>
               <w:rPr>
                 <w:rStyle w:val="Hyperlink"/>
@@ -2014,7 +2014,7 @@
                 <w:noProof/>
                 <w:webHidden/>
               </w:rPr>
-              <w:instrText xml:space="preserve"> PAGEREF _Toc405393132 \h </w:instrText>
+              <w:instrText xml:space="preserve"> PAGEREF _Toc405531427 \h </w:instrText>
             </w:r>
             <w:r>
               <w:rPr>
@@ -2058,7 +2058,7 @@
               <w:lang w:eastAsia="de-CH"/>
             </w:rPr>
           </w:pPr>
-          <w:hyperlink w:anchor="_Toc405393133" w:history="1">
+          <w:hyperlink w:anchor="_Toc405531428" w:history="1">
             <w:r>
               <w:rPr>
                 <w:rStyle w:val="Hyperlink"/>
@@ -2100,7 +2100,7 @@
                 <w:noProof/>
                 <w:webHidden/>
               </w:rPr>
-              <w:instrText xml:space="preserve"> PAGEREF _Toc405393133 \h </w:instrText>
+              <w:instrText xml:space="preserve"> PAGEREF _Toc405531428 \h </w:instrText>
             </w:r>
             <w:r>
               <w:rPr>
@@ -2144,7 +2144,7 @@
               <w:lang w:eastAsia="de-CH"/>
             </w:rPr>
           </w:pPr>
-          <w:hyperlink w:anchor="_Toc405393134" w:history="1">
+          <w:hyperlink w:anchor="_Toc405531429" w:history="1">
             <w:r>
               <w:rPr>
                 <w:rStyle w:val="Hyperlink"/>
@@ -2186,7 +2186,7 @@
                 <w:noProof/>
                 <w:webHidden/>
               </w:rPr>
-              <w:instrText xml:space="preserve"> PAGEREF _Toc405393134 \h </w:instrText>
+              <w:instrText xml:space="preserve"> PAGEREF _Toc405531429 \h </w:instrText>
             </w:r>
             <w:r>
               <w:rPr>
@@ -2230,7 +2230,7 @@
               <w:lang w:eastAsia="de-CH"/>
             </w:rPr>
           </w:pPr>
-          <w:hyperlink w:anchor="_Toc405393135" w:history="1">
+          <w:hyperlink w:anchor="_Toc405531430" w:history="1">
             <w:r>
               <w:rPr>
                 <w:rStyle w:val="Hyperlink"/>
@@ -2272,7 +2272,7 @@
                 <w:noProof/>
                 <w:webHidden/>
               </w:rPr>
-              <w:instrText xml:space="preserve"> PAGEREF _Toc405393135 \h </w:instrText>
+              <w:instrText xml:space="preserve"> PAGEREF _Toc405531430 \h </w:instrText>
             </w:r>
             <w:r>
               <w:rPr>
@@ -2316,7 +2316,7 @@
               <w:lang w:eastAsia="de-CH"/>
             </w:rPr>
           </w:pPr>
-          <w:hyperlink w:anchor="_Toc405393136" w:history="1">
+          <w:hyperlink w:anchor="_Toc405531431" w:history="1">
             <w:r>
               <w:rPr>
                 <w:rStyle w:val="Hyperlink"/>
@@ -2358,7 +2358,7 @@
                 <w:noProof/>
                 <w:webHidden/>
               </w:rPr>
-              <w:instrText xml:space="preserve"> PAGEREF _Toc405393136 \h </w:instrText>
+              <w:instrText xml:space="preserve"> PAGEREF _Toc405531431 \h </w:instrText>
             </w:r>
             <w:r>
               <w:rPr>
@@ -2402,7 +2402,7 @@
               <w:lang w:eastAsia="de-CH"/>
             </w:rPr>
           </w:pPr>
-          <w:hyperlink w:anchor="_Toc405393137" w:history="1">
+          <w:hyperlink w:anchor="_Toc405531432" w:history="1">
             <w:r>
               <w:rPr>
                 <w:rStyle w:val="Hyperlink"/>
@@ -2444,7 +2444,7 @@
                 <w:noProof/>
                 <w:webHidden/>
               </w:rPr>
-              <w:instrText xml:space="preserve"> PAGEREF _Toc405393137 \h </w:instrText>
+              <w:instrText xml:space="preserve"> PAGEREF _Toc405531432 \h </w:instrText>
             </w:r>
             <w:r>
               <w:rPr>
@@ -2488,7 +2488,7 @@
               <w:lang w:eastAsia="de-CH"/>
             </w:rPr>
           </w:pPr>
-          <w:hyperlink w:anchor="_Toc405393138" w:history="1">
+          <w:hyperlink w:anchor="_Toc405531433" w:history="1">
             <w:r>
               <w:rPr>
                 <w:rStyle w:val="Hyperlink"/>
@@ -2530,7 +2530,7 @@
                 <w:noProof/>
                 <w:webHidden/>
               </w:rPr>
-              <w:instrText xml:space="preserve"> PAGEREF _Toc405393138 \h </w:instrText>
+              <w:instrText xml:space="preserve"> PAGEREF _Toc405531433 \h </w:instrText>
             </w:r>
             <w:r>
               <w:rPr>
@@ -2574,7 +2574,7 @@
               <w:lang w:eastAsia="de-CH"/>
             </w:rPr>
           </w:pPr>
-          <w:hyperlink w:anchor="_Toc405393139" w:history="1">
+          <w:hyperlink w:anchor="_Toc405531434" w:history="1">
             <w:r>
               <w:rPr>
                 <w:rStyle w:val="Hyperlink"/>
@@ -2616,7 +2616,7 @@
                 <w:noProof/>
                 <w:webHidden/>
               </w:rPr>
-              <w:instrText xml:space="preserve"> PAGEREF _Toc405393139 \h </w:instrText>
+              <w:instrText xml:space="preserve"> PAGEREF _Toc405531434 \h </w:instrText>
             </w:r>
             <w:r>
               <w:rPr>
@@ -2660,7 +2660,7 @@
               <w:lang w:eastAsia="de-CH"/>
             </w:rPr>
           </w:pPr>
-          <w:hyperlink w:anchor="_Toc405393140" w:history="1">
+          <w:hyperlink w:anchor="_Toc405531435" w:history="1">
             <w:r>
               <w:rPr>
                 <w:rStyle w:val="Hyperlink"/>
@@ -2681,7 +2681,7 @@
                 <w:rStyle w:val="Hyperlink"/>
                 <w:noProof/>
               </w:rPr>
-              <w:t>Zeit</w:t>
+              <w:t>Korrekte Antwort auslesen</w:t>
             </w:r>
             <w:r>
               <w:rPr>
@@ -2702,7 +2702,7 @@
                 <w:noProof/>
                 <w:webHidden/>
               </w:rPr>
-              <w:instrText xml:space="preserve"> PAGEREF _Toc405393140 \h </w:instrText>
+              <w:instrText xml:space="preserve"> PAGEREF _Toc405531435 \h </w:instrText>
             </w:r>
             <w:r>
               <w:rPr>
@@ -2746,7 +2746,7 @@
               <w:lang w:eastAsia="de-CH"/>
             </w:rPr>
           </w:pPr>
-          <w:hyperlink w:anchor="_Toc405393141" w:history="1">
+          <w:hyperlink w:anchor="_Toc405531436" w:history="1">
             <w:r>
               <w:rPr>
                 <w:rStyle w:val="Hyperlink"/>
@@ -2767,7 +2767,7 @@
                 <w:rStyle w:val="Hyperlink"/>
                 <w:noProof/>
               </w:rPr>
-              <w:t>Internet Zugriff</w:t>
+              <w:t>Zeit</w:t>
             </w:r>
             <w:r>
               <w:rPr>
@@ -2788,7 +2788,7 @@
                 <w:noProof/>
                 <w:webHidden/>
               </w:rPr>
-              <w:instrText xml:space="preserve"> PAGEREF _Toc405393141 \h </w:instrText>
+              <w:instrText xml:space="preserve"> PAGEREF _Toc405531436 \h </w:instrText>
             </w:r>
             <w:r>
               <w:rPr>
@@ -2808,7 +2808,7 @@
                 <w:noProof/>
                 <w:webHidden/>
               </w:rPr>
-              <w:t>12</w:t>
+              <w:t>11</w:t>
             </w:r>
             <w:r>
               <w:rPr>
@@ -2832,7 +2832,7 @@
               <w:lang w:eastAsia="de-CH"/>
             </w:rPr>
           </w:pPr>
-          <w:hyperlink w:anchor="_Toc405393142" w:history="1">
+          <w:hyperlink w:anchor="_Toc405531437" w:history="1">
             <w:r>
               <w:rPr>
                 <w:rStyle w:val="Hyperlink"/>
@@ -2853,6 +2853,92 @@
                 <w:rStyle w:val="Hyperlink"/>
                 <w:noProof/>
               </w:rPr>
+              <w:t>Internet Zugriff</w:t>
+            </w:r>
+            <w:r>
+              <w:rPr>
+                <w:noProof/>
+                <w:webHidden/>
+              </w:rPr>
+              <w:tab/>
+            </w:r>
+            <w:r>
+              <w:rPr>
+                <w:noProof/>
+                <w:webHidden/>
+              </w:rPr>
+              <w:fldChar w:fldCharType="begin"/>
+            </w:r>
+            <w:r>
+              <w:rPr>
+                <w:noProof/>
+                <w:webHidden/>
+              </w:rPr>
+              <w:instrText xml:space="preserve"> PAGEREF _Toc405531437 \h </w:instrText>
+            </w:r>
+            <w:r>
+              <w:rPr>
+                <w:noProof/>
+                <w:webHidden/>
+              </w:rPr>
+            </w:r>
+            <w:r>
+              <w:rPr>
+                <w:noProof/>
+                <w:webHidden/>
+              </w:rPr>
+              <w:fldChar w:fldCharType="separate"/>
+            </w:r>
+            <w:r>
+              <w:rPr>
+                <w:noProof/>
+                <w:webHidden/>
+              </w:rPr>
+              <w:t>12</w:t>
+            </w:r>
+            <w:r>
+              <w:rPr>
+                <w:noProof/>
+                <w:webHidden/>
+              </w:rPr>
+              <w:fldChar w:fldCharType="end"/>
+            </w:r>
+          </w:hyperlink>
+        </w:p>
+        <w:p>
+          <w:pPr>
+            <w:pStyle w:val="Verzeichnis3"/>
+            <w:tabs>
+              <w:tab w:val="left" w:pos="1320"/>
+              <w:tab w:val="right" w:leader="dot" w:pos="9062"/>
+            </w:tabs>
+            <w:rPr>
+              <w:rFonts w:eastAsiaTheme="minorEastAsia"/>
+              <w:noProof/>
+              <w:lang w:eastAsia="de-CH"/>
+            </w:rPr>
+          </w:pPr>
+          <w:hyperlink w:anchor="_Toc405531438" w:history="1">
+            <w:r>
+              <w:rPr>
+                <w:rStyle w:val="Hyperlink"/>
+                <w:noProof/>
+              </w:rPr>
+              <w:t>2.4.4</w:t>
+            </w:r>
+            <w:r>
+              <w:rPr>
+                <w:rFonts w:eastAsiaTheme="minorEastAsia"/>
+                <w:noProof/>
+                <w:lang w:eastAsia="de-CH"/>
+              </w:rPr>
+              <w:tab/>
+            </w:r>
+            <w:r>
+              <w:rPr>
+                <w:rStyle w:val="Hyperlink"/>
+                <w:noProof/>
+              </w:rPr>
               <w:t>Prüfungsinterne Kommunikation</w:t>
             </w:r>
             <w:r>
@@ -2874,7 +2960,193 @@
                 <w:noProof/>
                 <w:webHidden/>
               </w:rPr>
-              <w:instrText xml:space="preserve"> PAGEREF _Toc405393142 \h </w:instrText>
+              <w:instrText xml:space="preserve"> PAGEREF _Toc405531438 \h </w:instrText>
+            </w:r>
+            <w:r>
+              <w:rPr>
+                <w:noProof/>
+                <w:webHidden/>
+              </w:rPr>
+            </w:r>
+            <w:r>
+              <w:rPr>
+                <w:noProof/>
+                <w:webHidden/>
+              </w:rPr>
+              <w:fldChar w:fldCharType="separate"/>
+            </w:r>
+            <w:r>
+              <w:rPr>
+                <w:noProof/>
+                <w:webHidden/>
+              </w:rPr>
+              <w:t>12</w:t>
+            </w:r>
+            <w:r>
+              <w:rPr>
+                <w:noProof/>
+                <w:webHidden/>
+              </w:rPr>
+              <w:fldChar w:fldCharType="end"/>
+            </w:r>
+          </w:hyperlink>
+        </w:p>
+        <w:p>
+          <w:pPr>
+            <w:pStyle w:val="Verzeichnis2"/>
+            <w:tabs>
+              <w:tab w:val="left" w:pos="880"/>
+              <w:tab w:val="right" w:leader="dot" w:pos="9062"/>
+            </w:tabs>
+            <w:rPr>
+              <w:rFonts w:eastAsiaTheme="minorEastAsia"/>
+              <w:noProof/>
+              <w:lang w:eastAsia="de-CH"/>
+            </w:rPr>
+          </w:pPr>
+          <w:hyperlink w:anchor="_Toc405531439" w:history="1">
+            <w:r>
+              <w:rPr>
+                <w:rStyle w:val="Hyperlink"/>
+                <w:noProof/>
+              </w:rPr>
+              <w:t>2.5</w:t>
+            </w:r>
+            <w:r>
+              <w:rPr>
+                <w:rFonts w:eastAsiaTheme="minorEastAsia"/>
+                <w:noProof/>
+                <w:lang w:eastAsia="de-CH"/>
+              </w:rPr>
+              <w:tab/>
+            </w:r>
+            <w:r>
+              <w:rPr>
+                <w:rStyle w:val="Hyperlink"/>
+                <w:noProof/>
+              </w:rPr>
+              <w:t>eBook Reader</w:t>
+            </w:r>
+            <w:r>
+              <w:rPr>
+                <w:noProof/>
+                <w:webHidden/>
+              </w:rPr>
+              <w:tab/>
+            </w:r>
+            <w:r>
+              <w:rPr>
+                <w:noProof/>
+                <w:webHidden/>
+              </w:rPr>
+              <w:fldChar w:fldCharType="begin"/>
+            </w:r>
+            <w:r>
+              <w:rPr>
+                <w:noProof/>
+                <w:webHidden/>
+              </w:rPr>
+              <w:instrText xml:space="preserve"> PAGEREF _Toc405531439 \h </w:instrText>
+            </w:r>
+            <w:r>
+              <w:rPr>
+                <w:noProof/>
+                <w:webHidden/>
+              </w:rPr>
+            </w:r>
+            <w:r>
+              <w:rPr>
+                <w:noProof/>
+                <w:webHidden/>
+              </w:rPr>
+              <w:fldChar w:fldCharType="separate"/>
+            </w:r>
+            <w:r>
+              <w:rPr>
+                <w:noProof/>
+                <w:webHidden/>
+              </w:rPr>
+              <w:t>12</w:t>
+            </w:r>
+            <w:r>
+              <w:rPr>
+                <w:noProof/>
+                <w:webHidden/>
+              </w:rPr>
+              <w:fldChar w:fldCharType="end"/>
+            </w:r>
+          </w:hyperlink>
+        </w:p>
+        <w:p>
+          <w:pPr>
+            <w:pStyle w:val="Verzeichnis3"/>
+            <w:tabs>
+              <w:tab w:val="left" w:pos="1320"/>
+              <w:tab w:val="right" w:leader="dot" w:pos="9062"/>
+            </w:tabs>
+            <w:rPr>
+              <w:rFonts w:eastAsiaTheme="minorEastAsia"/>
+              <w:noProof/>
+              <w:lang w:eastAsia="de-CH"/>
+            </w:rPr>
+          </w:pPr>
+          <w:hyperlink w:anchor="_Toc405531440" w:history="1">
+            <w:r>
+              <w:rPr>
+                <w:rStyle w:val="Hyperlink"/>
+                <w:noProof/>
+              </w:rPr>
+              <w:t>2.5.1</w:t>
+            </w:r>
+            <w:r>
+              <w:rPr>
+                <w:rFonts w:eastAsiaTheme="minorEastAsia"/>
+                <w:noProof/>
+                <w:lang w:eastAsia="de-CH"/>
+              </w:rPr>
+              <w:tab/>
+            </w:r>
+            <w:r>
+              <w:rPr>
+                <w:rStyle w:val="Hyperlink"/>
+                <w:noProof/>
+              </w:rPr>
+              <w:t>Einschrä</w:t>
+            </w:r>
+            <w:r>
+              <w:rPr>
+                <w:rStyle w:val="Hyperlink"/>
+                <w:noProof/>
+              </w:rPr>
+              <w:t>n</w:t>
+            </w:r>
+            <w:r>
+              <w:rPr>
+                <w:rStyle w:val="Hyperlink"/>
+                <w:noProof/>
+              </w:rPr>
+              <w:t>ken</w:t>
+            </w:r>
+            <w:r>
+              <w:rPr>
+                <w:noProof/>
+                <w:webHidden/>
+              </w:rPr>
+              <w:tab/>
+            </w:r>
+            <w:r>
+              <w:rPr>
+                <w:noProof/>
+                <w:webHidden/>
+              </w:rPr>
+              <w:fldChar w:fldCharType="begin"/>
+            </w:r>
+            <w:r>
+              <w:rPr>
+                <w:noProof/>
+                <w:webHidden/>
+              </w:rPr>
+              <w:instrText xml:space="preserve"> PAGEREF _Toc405531440 \h </w:instrText>
             </w:r>
             <w:r>
               <w:rPr>
@@ -2918,7 +3190,7 @@
               <w:lang w:eastAsia="de-CH"/>
             </w:rPr>
           </w:pPr>
-          <w:hyperlink w:anchor="_Toc405393143" w:history="1">
+          <w:hyperlink w:anchor="_Toc405531441" w:history="1">
             <w:r>
               <w:rPr>
                 <w:rStyle w:val="Hyperlink"/>
@@ -2960,7 +3232,7 @@
                 <w:noProof/>
                 <w:webHidden/>
               </w:rPr>
-              <w:instrText xml:space="preserve"> PAGEREF _Toc405393143 \h </w:instrText>
+              <w:instrText xml:space="preserve"> PAGEREF _Toc405531441 \h </w:instrText>
             </w:r>
             <w:r>
               <w:rPr>
@@ -2980,7 +3252,7 @@
                 <w:noProof/>
                 <w:webHidden/>
               </w:rPr>
-              <w:t>12</w:t>
+              <w:t>13</w:t>
             </w:r>
             <w:r>
               <w:rPr>
@@ -3004,7 +3276,7 @@
               <w:lang w:eastAsia="de-CH"/>
             </w:rPr>
           </w:pPr>
-          <w:hyperlink w:anchor="_Toc405393144" w:history="1">
+          <w:hyperlink w:anchor="_Toc405531442" w:history="1">
             <w:r>
               <w:rPr>
                 <w:rStyle w:val="Hyperlink"/>
@@ -3046,7 +3318,7 @@
                 <w:noProof/>
                 <w:webHidden/>
               </w:rPr>
-              <w:instrText xml:space="preserve"> PAGEREF _Toc405393144 \h </w:instrText>
+              <w:instrText xml:space="preserve"> PAGEREF _Toc405531442 \h </w:instrText>
             </w:r>
             <w:r>
               <w:rPr>
@@ -3066,7 +3338,7 @@
                 <w:noProof/>
                 <w:webHidden/>
               </w:rPr>
-              <w:t>12</w:t>
+              <w:t>13</w:t>
             </w:r>
             <w:r>
               <w:rPr>
@@ -3090,7 +3362,7 @@
               <w:lang w:eastAsia="de-CH"/>
             </w:rPr>
           </w:pPr>
-          <w:hyperlink w:anchor="_Toc405393145" w:history="1">
+          <w:hyperlink w:anchor="_Toc405531443" w:history="1">
             <w:r>
               <w:rPr>
                 <w:rStyle w:val="Hyperlink"/>
@@ -3132,7 +3404,7 @@
                 <w:noProof/>
                 <w:webHidden/>
               </w:rPr>
-              <w:instrText xml:space="preserve"> PAGEREF _Toc405393145 \h </w:instrText>
+              <w:instrText xml:space="preserve"> PAGEREF _Toc405531443 \h </w:instrText>
             </w:r>
             <w:r>
               <w:rPr>
@@ -3176,7 +3448,7 @@
               <w:lang w:eastAsia="de-CH"/>
             </w:rPr>
           </w:pPr>
-          <w:hyperlink w:anchor="_Toc405393146" w:history="1">
+          <w:hyperlink w:anchor="_Toc405531444" w:history="1">
             <w:r>
               <w:rPr>
                 <w:rStyle w:val="Hyperlink"/>
@@ -3218,7 +3490,7 @@
                 <w:noProof/>
                 <w:webHidden/>
               </w:rPr>
-              <w:instrText xml:space="preserve"> PAGEREF _Toc405393146 \h </w:instrText>
+              <w:instrText xml:space="preserve"> PAGEREF _Toc405531444 \h </w:instrText>
             </w:r>
             <w:r>
               <w:rPr>
@@ -3262,7 +3534,7 @@
               <w:lang w:eastAsia="de-CH"/>
             </w:rPr>
           </w:pPr>
-          <w:hyperlink w:anchor="_Toc405393147" w:history="1">
+          <w:hyperlink w:anchor="_Toc405531445" w:history="1">
             <w:r>
               <w:rPr>
                 <w:rStyle w:val="Hyperlink"/>
@@ -3283,7 +3555,7 @@
                 <w:rStyle w:val="Hyperlink"/>
                 <w:noProof/>
               </w:rPr>
-              <w:t>AF01…</w:t>
+              <w:t>AF01 Prüfung erstellen</w:t>
             </w:r>
             <w:r>
               <w:rPr>
@@ -3304,7 +3576,179 @@
                 <w:noProof/>
                 <w:webHidden/>
               </w:rPr>
-              <w:instrText xml:space="preserve"> PAGEREF _Toc405393147 \h </w:instrText>
+              <w:instrText xml:space="preserve"> PAGEREF _Toc405531445 \h </w:instrText>
+            </w:r>
+            <w:r>
+              <w:rPr>
+                <w:noProof/>
+                <w:webHidden/>
+              </w:rPr>
+            </w:r>
+            <w:r>
+              <w:rPr>
+                <w:noProof/>
+                <w:webHidden/>
+              </w:rPr>
+              <w:fldChar w:fldCharType="separate"/>
+            </w:r>
+            <w:r>
+              <w:rPr>
+                <w:noProof/>
+                <w:webHidden/>
+              </w:rPr>
+              <w:t>13</w:t>
+            </w:r>
+            <w:r>
+              <w:rPr>
+                <w:noProof/>
+                <w:webHidden/>
+              </w:rPr>
+              <w:fldChar w:fldCharType="end"/>
+            </w:r>
+          </w:hyperlink>
+        </w:p>
+        <w:p>
+          <w:pPr>
+            <w:pStyle w:val="Verzeichnis3"/>
+            <w:tabs>
+              <w:tab w:val="left" w:pos="1320"/>
+              <w:tab w:val="right" w:leader="dot" w:pos="9062"/>
+            </w:tabs>
+            <w:rPr>
+              <w:rFonts w:eastAsiaTheme="minorEastAsia"/>
+              <w:noProof/>
+              <w:lang w:eastAsia="de-CH"/>
+            </w:rPr>
+          </w:pPr>
+          <w:hyperlink w:anchor="_Toc405531446" w:history="1">
+            <w:r>
+              <w:rPr>
+                <w:rStyle w:val="Hyperlink"/>
+                <w:noProof/>
+              </w:rPr>
+              <w:t>3.1.4</w:t>
+            </w:r>
+            <w:r>
+              <w:rPr>
+                <w:rFonts w:eastAsiaTheme="minorEastAsia"/>
+                <w:noProof/>
+                <w:lang w:eastAsia="de-CH"/>
+              </w:rPr>
+              <w:tab/>
+            </w:r>
+            <w:r>
+              <w:rPr>
+                <w:rStyle w:val="Hyperlink"/>
+                <w:noProof/>
+              </w:rPr>
+              <w:t>AF02 Prüfung absolvieren</w:t>
+            </w:r>
+            <w:r>
+              <w:rPr>
+                <w:noProof/>
+                <w:webHidden/>
+              </w:rPr>
+              <w:tab/>
+            </w:r>
+            <w:r>
+              <w:rPr>
+                <w:noProof/>
+                <w:webHidden/>
+              </w:rPr>
+              <w:fldChar w:fldCharType="begin"/>
+            </w:r>
+            <w:r>
+              <w:rPr>
+                <w:noProof/>
+                <w:webHidden/>
+              </w:rPr>
+              <w:instrText xml:space="preserve"> PAGEREF _Toc405531446 \h </w:instrText>
+            </w:r>
+            <w:r>
+              <w:rPr>
+                <w:noProof/>
+                <w:webHidden/>
+              </w:rPr>
+            </w:r>
+            <w:r>
+              <w:rPr>
+                <w:noProof/>
+                <w:webHidden/>
+              </w:rPr>
+              <w:fldChar w:fldCharType="separate"/>
+            </w:r>
+            <w:r>
+              <w:rPr>
+                <w:noProof/>
+                <w:webHidden/>
+              </w:rPr>
+              <w:t>13</w:t>
+            </w:r>
+            <w:r>
+              <w:rPr>
+                <w:noProof/>
+                <w:webHidden/>
+              </w:rPr>
+              <w:fldChar w:fldCharType="end"/>
+            </w:r>
+          </w:hyperlink>
+        </w:p>
+        <w:p>
+          <w:pPr>
+            <w:pStyle w:val="Verzeichnis3"/>
+            <w:tabs>
+              <w:tab w:val="left" w:pos="1320"/>
+              <w:tab w:val="right" w:leader="dot" w:pos="9062"/>
+            </w:tabs>
+            <w:rPr>
+              <w:rFonts w:eastAsiaTheme="minorEastAsia"/>
+              <w:noProof/>
+              <w:lang w:eastAsia="de-CH"/>
+            </w:rPr>
+          </w:pPr>
+          <w:hyperlink w:anchor="_Toc405531447" w:history="1">
+            <w:r>
+              <w:rPr>
+                <w:rStyle w:val="Hyperlink"/>
+                <w:noProof/>
+              </w:rPr>
+              <w:t>3.1.5</w:t>
+            </w:r>
+            <w:r>
+              <w:rPr>
+                <w:rFonts w:eastAsiaTheme="minorEastAsia"/>
+                <w:noProof/>
+                <w:lang w:eastAsia="de-CH"/>
+              </w:rPr>
+              <w:tab/>
+            </w:r>
+            <w:r>
+              <w:rPr>
+                <w:rStyle w:val="Hyperlink"/>
+                <w:noProof/>
+              </w:rPr>
+              <w:t>AF02 Abgelegte Prüfung auslesen</w:t>
+            </w:r>
+            <w:r>
+              <w:rPr>
+                <w:noProof/>
+                <w:webHidden/>
+              </w:rPr>
+              <w:tab/>
+            </w:r>
+            <w:r>
+              <w:rPr>
+                <w:noProof/>
+                <w:webHidden/>
+              </w:rPr>
+              <w:fldChar w:fldCharType="begin"/>
+            </w:r>
+            <w:r>
+              <w:rPr>
+                <w:noProof/>
+                <w:webHidden/>
+              </w:rPr>
+              <w:instrText xml:space="preserve"> PAGEREF _Toc405531447 \h </w:instrText>
             </w:r>
             <w:r>
               <w:rPr>
@@ -3348,7 +3792,7 @@
               <w:lang w:eastAsia="de-CH"/>
             </w:rPr>
           </w:pPr>
-          <w:hyperlink w:anchor="_Toc405393148" w:history="1">
+          <w:hyperlink w:anchor="_Toc405531448" w:history="1">
             <w:r>
               <w:rPr>
                 <w:rStyle w:val="Hyperlink"/>
@@ -3390,7 +3834,7 @@
                 <w:noProof/>
                 <w:webHidden/>
               </w:rPr>
-              <w:instrText xml:space="preserve"> PAGEREF _Toc405393148 \h </w:instrText>
+              <w:instrText xml:space="preserve"> PAGEREF _Toc405531448 \h </w:instrText>
             </w:r>
             <w:r>
               <w:rPr>
@@ -3434,7 +3878,7 @@
               <w:lang w:eastAsia="de-CH"/>
             </w:rPr>
           </w:pPr>
-          <w:hyperlink w:anchor="_Toc405393149" w:history="1">
+          <w:hyperlink w:anchor="_Toc405531449" w:history="1">
             <w:r>
               <w:rPr>
                 <w:rStyle w:val="Hyperlink"/>
@@ -3455,7 +3899,7 @@
                 <w:rStyle w:val="Hyperlink"/>
                 <w:noProof/>
               </w:rPr>
-              <w:t>NFA01..</w:t>
+              <w:t>NFA01.. ???</w:t>
             </w:r>
             <w:r>
               <w:rPr>
@@ -3476,7 +3920,7 @@
                 <w:noProof/>
                 <w:webHidden/>
               </w:rPr>
-              <w:instrText xml:space="preserve"> PAGEREF _Toc405393149 \h </w:instrText>
+              <w:instrText xml:space="preserve"> PAGEREF _Toc405531449 \h </w:instrText>
             </w:r>
             <w:r>
               <w:rPr>
@@ -3520,7 +3964,7 @@
               <w:lang w:eastAsia="de-CH"/>
             </w:rPr>
           </w:pPr>
-          <w:hyperlink w:anchor="_Toc405393150" w:history="1">
+          <w:hyperlink w:anchor="_Toc405531450" w:history="1">
             <w:r>
               <w:rPr>
                 <w:rStyle w:val="Hyperlink"/>
@@ -3562,7 +4006,7 @@
                 <w:noProof/>
                 <w:webHidden/>
               </w:rPr>
-              <w:instrText xml:space="preserve"> PAGEREF _Toc405393150 \h </w:instrText>
+              <w:instrText xml:space="preserve"> PAGEREF _Toc405531450 \h </w:instrText>
             </w:r>
             <w:r>
               <w:rPr>
@@ -3606,7 +4050,7 @@
               <w:lang w:eastAsia="de-CH"/>
             </w:rPr>
           </w:pPr>
-          <w:hyperlink w:anchor="_Toc405393151" w:history="1">
+          <w:hyperlink w:anchor="_Toc405531451" w:history="1">
             <w:r>
               <w:rPr>
                 <w:rStyle w:val="Hyperlink"/>
@@ -3627,7 +4071,7 @@
                 <w:rStyle w:val="Hyperlink"/>
                 <w:noProof/>
               </w:rPr>
-              <w:t>High-Level</w:t>
+              <w:t>Systemüberblick</w:t>
             </w:r>
             <w:r>
               <w:rPr>
@@ -3648,7 +4092,7 @@
                 <w:noProof/>
                 <w:webHidden/>
               </w:rPr>
-              <w:instrText xml:space="preserve"> PAGEREF _Toc405393151 \h </w:instrText>
+              <w:instrText xml:space="preserve"> PAGEREF _Toc405531451 \h </w:instrText>
             </w:r>
             <w:r>
               <w:rPr>
@@ -3692,7 +4136,7 @@
               <w:lang w:eastAsia="de-CH"/>
             </w:rPr>
           </w:pPr>
-          <w:hyperlink w:anchor="_Toc405393152" w:history="1">
+          <w:hyperlink w:anchor="_Toc405531452" w:history="1">
             <w:r>
               <w:rPr>
                 <w:rStyle w:val="Hyperlink"/>
@@ -3734,7 +4178,7 @@
                 <w:noProof/>
                 <w:webHidden/>
               </w:rPr>
-              <w:instrText xml:space="preserve"> PAGEREF _Toc405393152 \h </w:instrText>
+              <w:instrText xml:space="preserve"> PAGEREF _Toc405531452 \h </w:instrText>
             </w:r>
             <w:r>
               <w:rPr>
@@ -3754,7 +4198,7 @@
                 <w:noProof/>
                 <w:webHidden/>
               </w:rPr>
-              <w:t>13</w:t>
+              <w:t>14</w:t>
             </w:r>
             <w:r>
               <w:rPr>
@@ -3778,7 +4222,7 @@
               <w:lang w:eastAsia="de-CH"/>
             </w:rPr>
           </w:pPr>
-          <w:hyperlink w:anchor="_Toc405393153" w:history="1">
+          <w:hyperlink w:anchor="_Toc405531453" w:history="1">
             <w:r>
               <w:rPr>
                 <w:rStyle w:val="Hyperlink"/>
@@ -3820,7 +4264,7 @@
                 <w:noProof/>
                 <w:webHidden/>
               </w:rPr>
-              <w:instrText xml:space="preserve"> PAGEREF _Toc405393153 \h </w:instrText>
+              <w:instrText xml:space="preserve"> PAGEREF _Toc405531453 \h </w:instrText>
             </w:r>
             <w:r>
               <w:rPr>
@@ -3840,7 +4284,7 @@
                 <w:noProof/>
                 <w:webHidden/>
               </w:rPr>
-              <w:t>13</w:t>
+              <w:t>14</w:t>
             </w:r>
             <w:r>
               <w:rPr>
@@ -3864,7 +4308,7 @@
               <w:lang w:eastAsia="de-CH"/>
             </w:rPr>
           </w:pPr>
-          <w:hyperlink w:anchor="_Toc405393154" w:history="1">
+          <w:hyperlink w:anchor="_Toc405531454" w:history="1">
             <w:r>
               <w:rPr>
                 <w:rStyle w:val="Hyperlink"/>
@@ -3906,7 +4350,7 @@
                 <w:noProof/>
                 <w:webHidden/>
               </w:rPr>
-              <w:instrText xml:space="preserve"> PAGEREF _Toc405393154 \h </w:instrText>
+              <w:instrText xml:space="preserve"> PAGEREF _Toc405531454 \h </w:instrText>
             </w:r>
             <w:r>
               <w:rPr>
@@ -3926,7 +4370,7 @@
                 <w:noProof/>
                 <w:webHidden/>
               </w:rPr>
-              <w:t>13</w:t>
+              <w:t>14</w:t>
             </w:r>
             <w:r>
               <w:rPr>
@@ -3950,7 +4394,7 @@
               <w:lang w:eastAsia="de-CH"/>
             </w:rPr>
           </w:pPr>
-          <w:hyperlink w:anchor="_Toc405393155" w:history="1">
+          <w:hyperlink w:anchor="_Toc405531455" w:history="1">
             <w:r>
               <w:rPr>
                 <w:rStyle w:val="Hyperlink"/>
@@ -3992,7 +4436,7 @@
                 <w:noProof/>
                 <w:webHidden/>
               </w:rPr>
-              <w:instrText xml:space="preserve"> PAGEREF _Toc405393155 \h </w:instrText>
+              <w:instrText xml:space="preserve"> PAGEREF _Toc405531455 \h </w:instrText>
             </w:r>
             <w:r>
               <w:rPr>
@@ -4012,7 +4456,7 @@
                 <w:noProof/>
                 <w:webHidden/>
               </w:rPr>
-              <w:t>13</w:t>
+              <w:t>14</w:t>
             </w:r>
             <w:r>
               <w:rPr>
@@ -4036,7 +4480,7 @@
               <w:lang w:eastAsia="de-CH"/>
             </w:rPr>
           </w:pPr>
-          <w:hyperlink w:anchor="_Toc405393156" w:history="1">
+          <w:hyperlink w:anchor="_Toc405531456" w:history="1">
             <w:r>
               <w:rPr>
                 <w:rStyle w:val="Hyperlink"/>
@@ -4078,7 +4522,7 @@
                 <w:noProof/>
                 <w:webHidden/>
               </w:rPr>
-              <w:instrText xml:space="preserve"> PAGEREF _Toc405393156 \h </w:instrText>
+              <w:instrText xml:space="preserve"> PAGEREF _Toc405531456 \h </w:instrText>
             </w:r>
             <w:r>
               <w:rPr>
@@ -4122,7 +4566,7 @@
               <w:lang w:eastAsia="de-CH"/>
             </w:rPr>
           </w:pPr>
-          <w:hyperlink w:anchor="_Toc405393157" w:history="1">
+          <w:hyperlink w:anchor="_Toc405531457" w:history="1">
             <w:r>
               <w:rPr>
                 <w:rStyle w:val="Hyperlink"/>
@@ -4164,7 +4608,7 @@
                 <w:noProof/>
                 <w:webHidden/>
               </w:rPr>
-              <w:instrText xml:space="preserve"> PAGEREF _Toc405393157 \h </w:instrText>
+              <w:instrText xml:space="preserve"> PAGEREF _Toc405531457 \h </w:instrText>
             </w:r>
             <w:r>
               <w:rPr>
@@ -4208,7 +4652,7 @@
               <w:lang w:eastAsia="de-CH"/>
             </w:rPr>
           </w:pPr>
-          <w:hyperlink w:anchor="_Toc405393158" w:history="1">
+          <w:hyperlink w:anchor="_Toc405531458" w:history="1">
             <w:r>
               <w:rPr>
                 <w:rStyle w:val="Hyperlink"/>
@@ -4250,7 +4694,7 @@
                 <w:noProof/>
                 <w:webHidden/>
               </w:rPr>
-              <w:instrText xml:space="preserve"> PAGEREF _Toc405393158 \h </w:instrText>
+              <w:instrText xml:space="preserve"> PAGEREF _Toc405531458 \h </w:instrText>
             </w:r>
             <w:r>
               <w:rPr>
@@ -4294,7 +4738,7 @@
               <w:lang w:eastAsia="de-CH"/>
             </w:rPr>
           </w:pPr>
-          <w:hyperlink w:anchor="_Toc405393159" w:history="1">
+          <w:hyperlink w:anchor="_Toc405531459" w:history="1">
             <w:r>
               <w:rPr>
                 <w:rStyle w:val="Hyperlink"/>
@@ -4336,7 +4780,7 @@
                 <w:noProof/>
                 <w:webHidden/>
               </w:rPr>
-              <w:instrText xml:space="preserve"> PAGEREF _Toc405393159 \h </w:instrText>
+              <w:instrText xml:space="preserve"> PAGEREF _Toc405531459 \h </w:instrText>
             </w:r>
             <w:r>
               <w:rPr>
@@ -4356,7 +4800,7 @@
                 <w:noProof/>
                 <w:webHidden/>
               </w:rPr>
-              <w:t>16</w:t>
+              <w:t>17</w:t>
             </w:r>
             <w:r>
               <w:rPr>
@@ -4380,7 +4824,7 @@
               <w:lang w:eastAsia="de-CH"/>
             </w:rPr>
           </w:pPr>
-          <w:hyperlink w:anchor="_Toc405393160" w:history="1">
+          <w:hyperlink w:anchor="_Toc405531460" w:history="1">
             <w:r>
               <w:rPr>
                 <w:rStyle w:val="Hyperlink"/>
@@ -4422,7 +4866,7 @@
                 <w:noProof/>
                 <w:webHidden/>
               </w:rPr>
-              <w:instrText xml:space="preserve"> PAGEREF _Toc405393160 \h </w:instrText>
+              <w:instrText xml:space="preserve"> PAGEREF _Toc405531460 \h </w:instrText>
             </w:r>
             <w:r>
               <w:rPr>
@@ -4442,7 +4886,7 @@
                 <w:noProof/>
                 <w:webHidden/>
               </w:rPr>
-              <w:t>16</w:t>
+              <w:t>17</w:t>
             </w:r>
             <w:r>
               <w:rPr>
@@ -4466,7 +4910,7 @@
               <w:lang w:eastAsia="de-CH"/>
             </w:rPr>
           </w:pPr>
-          <w:hyperlink w:anchor="_Toc405393161" w:history="1">
+          <w:hyperlink w:anchor="_Toc405531461" w:history="1">
             <w:r>
               <w:rPr>
                 <w:rStyle w:val="Hyperlink"/>
@@ -4508,7 +4952,7 @@
                 <w:noProof/>
                 <w:webHidden/>
               </w:rPr>
-              <w:instrText xml:space="preserve"> PAGEREF _Toc405393161 \h </w:instrText>
+              <w:instrText xml:space="preserve"> PAGEREF _Toc405531461 \h </w:instrText>
             </w:r>
             <w:r>
               <w:rPr>
@@ -4528,7 +4972,7 @@
                 <w:noProof/>
                 <w:webHidden/>
               </w:rPr>
-              <w:t>16</w:t>
+              <w:t>17</w:t>
             </w:r>
             <w:r>
               <w:rPr>
@@ -4552,7 +4996,7 @@
               <w:lang w:eastAsia="de-CH"/>
             </w:rPr>
           </w:pPr>
-          <w:hyperlink w:anchor="_Toc405393162" w:history="1">
+          <w:hyperlink w:anchor="_Toc405531462" w:history="1">
             <w:r>
               <w:rPr>
                 <w:rStyle w:val="Hyperlink"/>
@@ -4594,7 +5038,7 @@
                 <w:noProof/>
                 <w:webHidden/>
               </w:rPr>
-              <w:instrText xml:space="preserve"> PAGEREF _Toc405393162 \h </w:instrText>
+              <w:instrText xml:space="preserve"> PAGEREF _Toc405531462 \h </w:instrText>
             </w:r>
             <w:r>
               <w:rPr>
@@ -4614,7 +5058,7 @@
                 <w:noProof/>
                 <w:webHidden/>
               </w:rPr>
-              <w:t>16</w:t>
+              <w:t>17</w:t>
             </w:r>
             <w:r>
               <w:rPr>
@@ -4638,7 +5082,7 @@
               <w:lang w:eastAsia="de-CH"/>
             </w:rPr>
           </w:pPr>
-          <w:hyperlink w:anchor="_Toc405393163" w:history="1">
+          <w:hyperlink w:anchor="_Toc405531463" w:history="1">
             <w:r>
               <w:rPr>
                 <w:rStyle w:val="Hyperlink"/>
@@ -4680,7 +5124,7 @@
                 <w:noProof/>
                 <w:webHidden/>
               </w:rPr>
-              <w:instrText xml:space="preserve"> PAGEREF _Toc405393163 \h </w:instrText>
+              <w:instrText xml:space="preserve"> PAGEREF _Toc405531463 \h </w:instrText>
             </w:r>
             <w:r>
               <w:rPr>
@@ -4700,7 +5144,7 @@
                 <w:noProof/>
                 <w:webHidden/>
               </w:rPr>
-              <w:t>16</w:t>
+              <w:t>17</w:t>
             </w:r>
             <w:r>
               <w:rPr>
@@ -4724,7 +5168,7 @@
               <w:lang w:eastAsia="de-CH"/>
             </w:rPr>
           </w:pPr>
-          <w:hyperlink w:anchor="_Toc405393164" w:history="1">
+          <w:hyperlink w:anchor="_Toc405531464" w:history="1">
             <w:r>
               <w:rPr>
                 <w:rStyle w:val="Hyperlink"/>
@@ -4766,7 +5210,7 @@
                 <w:noProof/>
                 <w:webHidden/>
               </w:rPr>
-              <w:instrText xml:space="preserve"> PAGEREF _Toc405393164 \h </w:instrText>
+              <w:instrText xml:space="preserve"> PAGEREF _Toc405531464 \h </w:instrText>
             </w:r>
             <w:r>
               <w:rPr>
@@ -4786,7 +5230,7 @@
                 <w:noProof/>
                 <w:webHidden/>
               </w:rPr>
-              <w:t>16</w:t>
+              <w:t>17</w:t>
             </w:r>
             <w:r>
               <w:rPr>
@@ -4810,7 +5254,7 @@
               <w:lang w:eastAsia="de-CH"/>
             </w:rPr>
           </w:pPr>
-          <w:hyperlink w:anchor="_Toc405393165" w:history="1">
+          <w:hyperlink w:anchor="_Toc405531465" w:history="1">
             <w:r>
               <w:rPr>
                 <w:rStyle w:val="Hyperlink"/>
@@ -4852,7 +5296,7 @@
                 <w:noProof/>
                 <w:webHidden/>
               </w:rPr>
-              <w:instrText xml:space="preserve"> PAGEREF _Toc405393165 \h </w:instrText>
+              <w:instrText xml:space="preserve"> PAGEREF _Toc405531465 \h </w:instrText>
             </w:r>
             <w:r>
               <w:rPr>
@@ -4872,7 +5316,7 @@
                 <w:noProof/>
                 <w:webHidden/>
               </w:rPr>
-              <w:t>16</w:t>
+              <w:t>17</w:t>
             </w:r>
             <w:r>
               <w:rPr>
@@ -4896,7 +5340,7 @@
               <w:lang w:eastAsia="de-CH"/>
             </w:rPr>
           </w:pPr>
-          <w:hyperlink w:anchor="_Toc405393166" w:history="1">
+          <w:hyperlink w:anchor="_Toc405531466" w:history="1">
             <w:r>
               <w:rPr>
                 <w:rStyle w:val="Hyperlink"/>
@@ -4938,7 +5382,7 @@
                 <w:noProof/>
                 <w:webHidden/>
               </w:rPr>
-              <w:instrText xml:space="preserve"> PAGEREF _Toc405393166 \h </w:instrText>
+              <w:instrText xml:space="preserve"> PAGEREF _Toc405531466 \h </w:instrText>
             </w:r>
             <w:r>
               <w:rPr>
@@ -4958,7 +5402,7 @@
                 <w:noProof/>
                 <w:webHidden/>
               </w:rPr>
-              <w:t>16</w:t>
+              <w:t>17</w:t>
             </w:r>
             <w:r>
               <w:rPr>
@@ -4982,7 +5426,7 @@
               <w:lang w:eastAsia="de-CH"/>
             </w:rPr>
           </w:pPr>
-          <w:hyperlink w:anchor="_Toc405393167" w:history="1">
+          <w:hyperlink w:anchor="_Toc405531467" w:history="1">
             <w:r>
               <w:rPr>
                 <w:rStyle w:val="Hyperlink"/>
@@ -5024,7 +5468,7 @@
                 <w:noProof/>
                 <w:webHidden/>
               </w:rPr>
-              <w:instrText xml:space="preserve"> PAGEREF _Toc405393167 \h </w:instrText>
+              <w:instrText xml:space="preserve"> PAGEREF _Toc405531467 \h </w:instrText>
             </w:r>
             <w:r>
               <w:rPr>
@@ -5044,7 +5488,7 @@
                 <w:noProof/>
                 <w:webHidden/>
               </w:rPr>
-              <w:t>16</w:t>
+              <w:t>17</w:t>
             </w:r>
             <w:r>
               <w:rPr>
@@ -5068,7 +5512,7 @@
               <w:lang w:eastAsia="de-CH"/>
             </w:rPr>
           </w:pPr>
-          <w:hyperlink w:anchor="_Toc405393168" w:history="1">
+          <w:hyperlink w:anchor="_Toc405531468" w:history="1">
             <w:r>
               <w:rPr>
                 <w:rStyle w:val="Hyperlink"/>
@@ -5110,7 +5554,7 @@
                 <w:noProof/>
                 <w:webHidden/>
               </w:rPr>
-              <w:instrText xml:space="preserve"> PAGEREF _Toc405393168 \h </w:instrText>
+              <w:instrText xml:space="preserve"> PAGEREF _Toc405531468 \h </w:instrText>
             </w:r>
             <w:r>
               <w:rPr>
@@ -5130,7 +5574,7 @@
                 <w:noProof/>
                 <w:webHidden/>
               </w:rPr>
-              <w:t>16</w:t>
+              <w:t>17</w:t>
             </w:r>
             <w:r>
               <w:rPr>
@@ -5154,7 +5598,7 @@
               <w:lang w:eastAsia="de-CH"/>
             </w:rPr>
           </w:pPr>
-          <w:hyperlink w:anchor="_Toc405393169" w:history="1">
+          <w:hyperlink w:anchor="_Toc405531469" w:history="1">
             <w:r>
               <w:rPr>
                 <w:rStyle w:val="Hyperlink"/>
@@ -5196,7 +5640,7 @@
                 <w:noProof/>
                 <w:webHidden/>
               </w:rPr>
-              <w:instrText xml:space="preserve"> PAGEREF _Toc405393169 \h </w:instrText>
+              <w:instrText xml:space="preserve"> PAGEREF _Toc405531469 \h </w:instrText>
             </w:r>
             <w:r>
               <w:rPr>
@@ -5216,7 +5660,7 @@
                 <w:noProof/>
                 <w:webHidden/>
               </w:rPr>
-              <w:t>16</w:t>
+              <w:t>17</w:t>
             </w:r>
             <w:r>
               <w:rPr>
@@ -5240,7 +5684,7 @@
               <w:lang w:eastAsia="de-CH"/>
             </w:rPr>
           </w:pPr>
-          <w:hyperlink w:anchor="_Toc405393170" w:history="1">
+          <w:hyperlink w:anchor="_Toc405531470" w:history="1">
             <w:r>
               <w:rPr>
                 <w:rStyle w:val="Hyperlink"/>
@@ -5282,7 +5726,7 @@
                 <w:noProof/>
                 <w:webHidden/>
               </w:rPr>
-              <w:instrText xml:space="preserve"> PAGEREF _Toc405393170 \h </w:instrText>
+              <w:instrText xml:space="preserve"> PAGEREF _Toc405531470 \h </w:instrText>
             </w:r>
             <w:r>
               <w:rPr>
@@ -5302,7 +5746,7 @@
                 <w:noProof/>
                 <w:webHidden/>
               </w:rPr>
-              <w:t>16</w:t>
+              <w:t>18</w:t>
             </w:r>
             <w:r>
               <w:rPr>
@@ -5326,7 +5770,7 @@
               <w:lang w:eastAsia="de-CH"/>
             </w:rPr>
           </w:pPr>
-          <w:hyperlink w:anchor="_Toc405393171" w:history="1">
+          <w:hyperlink w:anchor="_Toc405531471" w:history="1">
             <w:r>
               <w:rPr>
                 <w:rStyle w:val="Hyperlink"/>
@@ -5368,7 +5812,7 @@
                 <w:noProof/>
                 <w:webHidden/>
               </w:rPr>
-              <w:instrText xml:space="preserve"> PAGEREF _Toc405393171 \h </w:instrText>
+              <w:instrText xml:space="preserve"> PAGEREF _Toc405531471 \h </w:instrText>
             </w:r>
             <w:r>
               <w:rPr>
@@ -5388,7 +5832,7 @@
                 <w:noProof/>
                 <w:webHidden/>
               </w:rPr>
-              <w:t>16</w:t>
+              <w:t>18</w:t>
             </w:r>
             <w:r>
               <w:rPr>
@@ -5412,7 +5856,7 @@
               <w:lang w:eastAsia="de-CH"/>
             </w:rPr>
           </w:pPr>
-          <w:hyperlink w:anchor="_Toc405393172" w:history="1">
+          <w:hyperlink w:anchor="_Toc405531472" w:history="1">
             <w:r>
               <w:rPr>
                 <w:rStyle w:val="Hyperlink"/>
@@ -5454,7 +5898,7 @@
                 <w:noProof/>
                 <w:webHidden/>
               </w:rPr>
-              <w:instrText xml:space="preserve"> PAGEREF _Toc405393172 \h </w:instrText>
+              <w:instrText xml:space="preserve"> PAGEREF _Toc405531472 \h </w:instrText>
             </w:r>
             <w:r>
               <w:rPr>
@@ -5474,7 +5918,7 @@
                 <w:noProof/>
                 <w:webHidden/>
               </w:rPr>
-              <w:t>16</w:t>
+              <w:t>18</w:t>
             </w:r>
             <w:r>
               <w:rPr>
@@ -5498,7 +5942,7 @@
               <w:lang w:eastAsia="de-CH"/>
             </w:rPr>
           </w:pPr>
-          <w:hyperlink w:anchor="_Toc405393173" w:history="1">
+          <w:hyperlink w:anchor="_Toc405531473" w:history="1">
             <w:r>
               <w:rPr>
                 <w:rStyle w:val="Hyperlink"/>
@@ -5540,7 +5984,7 @@
                 <w:noProof/>
                 <w:webHidden/>
               </w:rPr>
-              <w:instrText xml:space="preserve"> PAGEREF _Toc405393173 \h </w:instrText>
+              <w:instrText xml:space="preserve"> PAGEREF _Toc405531473 \h </w:instrText>
             </w:r>
             <w:r>
               <w:rPr>
@@ -5560,7 +6004,7 @@
                 <w:noProof/>
                 <w:webHidden/>
               </w:rPr>
-              <w:t>16</w:t>
+              <w:t>18</w:t>
             </w:r>
             <w:r>
               <w:rPr>
@@ -5584,7 +6028,7 @@
               <w:lang w:eastAsia="de-CH"/>
             </w:rPr>
           </w:pPr>
-          <w:hyperlink w:anchor="_Toc405393174" w:history="1">
+          <w:hyperlink w:anchor="_Toc405531474" w:history="1">
             <w:r>
               <w:rPr>
                 <w:rStyle w:val="Hyperlink"/>
@@ -5626,7 +6070,7 @@
                 <w:noProof/>
                 <w:webHidden/>
               </w:rPr>
-              <w:instrText xml:space="preserve"> PAGEREF _Toc405393174 \h </w:instrText>
+              <w:instrText xml:space="preserve"> PAGEREF _Toc405531474 \h </w:instrText>
             </w:r>
             <w:r>
               <w:rPr>
@@ -5646,7 +6090,7 @@
                 <w:noProof/>
                 <w:webHidden/>
               </w:rPr>
-              <w:t>16</w:t>
+              <w:t>18</w:t>
             </w:r>
             <w:r>
               <w:rPr>
@@ -5670,7 +6114,7 @@
               <w:lang w:eastAsia="de-CH"/>
             </w:rPr>
           </w:pPr>
-          <w:hyperlink w:anchor="_Toc405393175" w:history="1">
+          <w:hyperlink w:anchor="_Toc405531475" w:history="1">
             <w:r>
               <w:rPr>
                 <w:rStyle w:val="Hyperlink"/>
@@ -5712,7 +6156,7 @@
                 <w:noProof/>
                 <w:webHidden/>
               </w:rPr>
-              <w:instrText xml:space="preserve"> PAGEREF _Toc405393175 \h </w:instrText>
+              <w:instrText xml:space="preserve"> PAGEREF _Toc405531475 \h </w:instrText>
             </w:r>
             <w:r>
               <w:rPr>
@@ -5732,7 +6176,7 @@
                 <w:noProof/>
                 <w:webHidden/>
               </w:rPr>
-              <w:t>17</w:t>
+              <w:t>18</w:t>
             </w:r>
             <w:r>
               <w:rPr>
@@ -5756,7 +6200,7 @@
               <w:lang w:eastAsia="de-CH"/>
             </w:rPr>
           </w:pPr>
-          <w:hyperlink w:anchor="_Toc405393176" w:history="1">
+          <w:hyperlink w:anchor="_Toc405531476" w:history="1">
             <w:r>
               <w:rPr>
                 <w:rStyle w:val="Hyperlink"/>
@@ -5798,7 +6242,7 @@
                 <w:noProof/>
                 <w:webHidden/>
               </w:rPr>
-              <w:instrText xml:space="preserve"> PAGEREF _Toc405393176 \h </w:instrText>
+              <w:instrText xml:space="preserve"> PAGEREF _Toc405531476 \h </w:instrText>
             </w:r>
             <w:r>
               <w:rPr>
@@ -5818,7 +6262,7 @@
                 <w:noProof/>
                 <w:webHidden/>
               </w:rPr>
-              <w:t>17</w:t>
+              <w:t>18</w:t>
             </w:r>
             <w:r>
               <w:rPr>
@@ -5842,7 +6286,7 @@
               <w:lang w:eastAsia="de-CH"/>
             </w:rPr>
           </w:pPr>
-          <w:hyperlink w:anchor="_Toc405393177" w:history="1">
+          <w:hyperlink w:anchor="_Toc405531477" w:history="1">
             <w:r>
               <w:rPr>
                 <w:rStyle w:val="Hyperlink"/>
@@ -5884,7 +6328,7 @@
                 <w:noProof/>
                 <w:webHidden/>
               </w:rPr>
-              <w:instrText xml:space="preserve"> PAGEREF _Toc405393177 \h </w:instrText>
+              <w:instrText xml:space="preserve"> PAGEREF _Toc405531477 \h </w:instrText>
             </w:r>
             <w:r>
               <w:rPr>
@@ -5904,7 +6348,7 @@
                 <w:noProof/>
                 <w:webHidden/>
               </w:rPr>
-              <w:t>17</w:t>
+              <w:t>18</w:t>
             </w:r>
             <w:r>
               <w:rPr>
@@ -5928,7 +6372,7 @@
               <w:lang w:eastAsia="de-CH"/>
             </w:rPr>
           </w:pPr>
-          <w:hyperlink w:anchor="_Toc405393178" w:history="1">
+          <w:hyperlink w:anchor="_Toc405531478" w:history="1">
             <w:r>
               <w:rPr>
                 <w:rStyle w:val="Hyperlink"/>
@@ -5970,7 +6414,7 @@
                 <w:noProof/>
                 <w:webHidden/>
               </w:rPr>
-              <w:instrText xml:space="preserve"> PAGEREF _Toc405393178 \h </w:instrText>
+              <w:instrText xml:space="preserve"> PAGEREF _Toc405531478 \h </w:instrText>
             </w:r>
             <w:r>
               <w:rPr>
@@ -5990,7 +6434,7 @@
                 <w:noProof/>
                 <w:webHidden/>
               </w:rPr>
-              <w:t>17</w:t>
+              <w:t>18</w:t>
             </w:r>
             <w:r>
               <w:rPr>
@@ -6014,7 +6458,7 @@
               <w:lang w:eastAsia="de-CH"/>
             </w:rPr>
           </w:pPr>
-          <w:hyperlink w:anchor="_Toc405393179" w:history="1">
+          <w:hyperlink w:anchor="_Toc405531479" w:history="1">
             <w:r>
               <w:rPr>
                 <w:rStyle w:val="Hyperlink"/>
@@ -6056,7 +6500,7 @@
                 <w:noProof/>
                 <w:webHidden/>
               </w:rPr>
-              <w:instrText xml:space="preserve"> PAGEREF _Toc405393179 \h </w:instrText>
+              <w:instrText xml:space="preserve"> PAGEREF _Toc405531479 \h </w:instrText>
             </w:r>
             <w:r>
               <w:rPr>
@@ -6076,7 +6520,7 @@
                 <w:noProof/>
                 <w:webHidden/>
               </w:rPr>
-              <w:t>17</w:t>
+              <w:t>18</w:t>
             </w:r>
             <w:r>
               <w:rPr>
@@ -6100,7 +6544,7 @@
               <w:lang w:eastAsia="de-CH"/>
             </w:rPr>
           </w:pPr>
-          <w:hyperlink w:anchor="_Toc405393180" w:history="1">
+          <w:hyperlink w:anchor="_Toc405531480" w:history="1">
             <w:r>
               <w:rPr>
                 <w:rStyle w:val="Hyperlink"/>
@@ -6142,7 +6586,7 @@
                 <w:noProof/>
                 <w:webHidden/>
               </w:rPr>
-              <w:instrText xml:space="preserve"> PAGEREF _Toc405393180 \h </w:instrText>
+              <w:instrText xml:space="preserve"> PAGEREF _Toc405531480 \h </w:instrText>
             </w:r>
             <w:r>
               <w:rPr>
@@ -6162,7 +6606,7 @@
                 <w:noProof/>
                 <w:webHidden/>
               </w:rPr>
-              <w:t>17</w:t>
+              <w:t>18</w:t>
             </w:r>
             <w:r>
               <w:rPr>
@@ -6186,7 +6630,7 @@
               <w:lang w:eastAsia="de-CH"/>
             </w:rPr>
           </w:pPr>
-          <w:hyperlink w:anchor="_Toc405393181" w:history="1">
+          <w:hyperlink w:anchor="_Toc405531481" w:history="1">
             <w:r>
               <w:rPr>
                 <w:rStyle w:val="Hyperlink"/>
@@ -6228,7 +6672,7 @@
                 <w:noProof/>
                 <w:webHidden/>
               </w:rPr>
-              <w:instrText xml:space="preserve"> PAGEREF _Toc405393181 \h </w:instrText>
+              <w:instrText xml:space="preserve"> PAGEREF _Toc405531481 \h </w:instrText>
             </w:r>
             <w:r>
               <w:rPr>
@@ -6248,7 +6692,7 @@
                 <w:noProof/>
                 <w:webHidden/>
               </w:rPr>
-              <w:t>17</w:t>
+              <w:t>18</w:t>
             </w:r>
             <w:r>
               <w:rPr>
@@ -6272,7 +6716,7 @@
               <w:lang w:eastAsia="de-CH"/>
             </w:rPr>
           </w:pPr>
-          <w:hyperlink w:anchor="_Toc405393182" w:history="1">
+          <w:hyperlink w:anchor="_Toc405531482" w:history="1">
             <w:r>
               <w:rPr>
                 <w:rStyle w:val="Hyperlink"/>
@@ -6314,7 +6758,7 @@
                 <w:noProof/>
                 <w:webHidden/>
               </w:rPr>
-              <w:instrText xml:space="preserve"> PAGEREF _Toc405393182 \h </w:instrText>
+              <w:instrText xml:space="preserve"> PAGEREF _Toc405531482 \h </w:instrText>
             </w:r>
             <w:r>
               <w:rPr>
@@ -6334,7 +6778,7 @@
                 <w:noProof/>
                 <w:webHidden/>
               </w:rPr>
-              <w:t>17</w:t>
+              <w:t>18</w:t>
             </w:r>
             <w:r>
               <w:rPr>
@@ -6358,7 +6802,7 @@
               <w:lang w:eastAsia="de-CH"/>
             </w:rPr>
           </w:pPr>
-          <w:hyperlink w:anchor="_Toc405393183" w:history="1">
+          <w:hyperlink w:anchor="_Toc405531483" w:history="1">
             <w:r>
               <w:rPr>
                 <w:rStyle w:val="Hyperlink"/>
@@ -6400,7 +6844,7 @@
                 <w:noProof/>
                 <w:webHidden/>
               </w:rPr>
-              <w:instrText xml:space="preserve"> PAGEREF _Toc405393183 \h </w:instrText>
+              <w:instrText xml:space="preserve"> PAGEREF _Toc405531483 \h </w:instrText>
             </w:r>
             <w:r>
               <w:rPr>
@@ -6420,7 +6864,7 @@
                 <w:noProof/>
                 <w:webHidden/>
               </w:rPr>
-              <w:t>17</w:t>
+              <w:t>18</w:t>
             </w:r>
             <w:r>
               <w:rPr>
@@ -6444,7 +6888,7 @@
               <w:lang w:eastAsia="de-CH"/>
             </w:rPr>
           </w:pPr>
-          <w:hyperlink w:anchor="_Toc405393184" w:history="1">
+          <w:hyperlink w:anchor="_Toc405531484" w:history="1">
             <w:r>
               <w:rPr>
                 <w:rStyle w:val="Hyperlink"/>
@@ -6486,7 +6930,7 @@
                 <w:noProof/>
                 <w:webHidden/>
               </w:rPr>
-              <w:instrText xml:space="preserve"> PAGEREF _Toc405393184 \h </w:instrText>
+              <w:instrText xml:space="preserve"> PAGEREF _Toc405531484 \h </w:instrText>
             </w:r>
             <w:r>
               <w:rPr>
@@ -6506,7 +6950,7 @@
                 <w:noProof/>
                 <w:webHidden/>
               </w:rPr>
-              <w:t>17</w:t>
+              <w:t>18</w:t>
             </w:r>
             <w:r>
               <w:rPr>
@@ -6530,7 +6974,7 @@
               <w:lang w:eastAsia="de-CH"/>
             </w:rPr>
           </w:pPr>
-          <w:hyperlink w:anchor="_Toc405393185" w:history="1">
+          <w:hyperlink w:anchor="_Toc405531485" w:history="1">
             <w:r>
               <w:rPr>
                 <w:rStyle w:val="Hyperlink"/>
@@ -6572,7 +7016,7 @@
                 <w:noProof/>
                 <w:webHidden/>
               </w:rPr>
-              <w:instrText xml:space="preserve"> PAGEREF _Toc405393185 \h </w:instrText>
+              <w:instrText xml:space="preserve"> PAGEREF _Toc405531485 \h </w:instrText>
             </w:r>
             <w:r>
               <w:rPr>
@@ -6592,7 +7036,7 @@
                 <w:noProof/>
                 <w:webHidden/>
               </w:rPr>
-              <w:t>17</w:t>
+              <w:t>18</w:t>
             </w:r>
             <w:r>
               <w:rPr>
@@ -6616,7 +7060,7 @@
               <w:lang w:eastAsia="de-CH"/>
             </w:rPr>
           </w:pPr>
-          <w:hyperlink w:anchor="_Toc405393186" w:history="1">
+          <w:hyperlink w:anchor="_Toc405531486" w:history="1">
             <w:r>
               <w:rPr>
                 <w:rStyle w:val="Hyperlink"/>
@@ -6658,7 +7102,7 @@
                 <w:noProof/>
                 <w:webHidden/>
               </w:rPr>
-              <w:instrText xml:space="preserve"> PAGEREF _Toc405393186 \h </w:instrText>
+              <w:instrText xml:space="preserve"> PAGEREF _Toc405531486 \h </w:instrText>
             </w:r>
             <w:r>
               <w:rPr>
@@ -6678,7 +7122,7 @@
                 <w:noProof/>
                 <w:webHidden/>
               </w:rPr>
-              <w:t>17</w:t>
+              <w:t>18</w:t>
             </w:r>
             <w:r>
               <w:rPr>
@@ -6702,7 +7146,7 @@
               <w:lang w:eastAsia="de-CH"/>
             </w:rPr>
           </w:pPr>
-          <w:hyperlink w:anchor="_Toc405393187" w:history="1">
+          <w:hyperlink w:anchor="_Toc405531487" w:history="1">
             <w:r>
               <w:rPr>
                 <w:rStyle w:val="Hyperlink"/>
@@ -6744,7 +7188,7 @@
                 <w:noProof/>
                 <w:webHidden/>
               </w:rPr>
-              <w:instrText xml:space="preserve"> PAGEREF _Toc405393187 \h </w:instrText>
+              <w:instrText xml:space="preserve"> PAGEREF _Toc405531487 \h </w:instrText>
             </w:r>
             <w:r>
               <w:rPr>
@@ -6764,7 +7208,7 @@
                 <w:noProof/>
                 <w:webHidden/>
               </w:rPr>
-              <w:t>17</w:t>
+              <w:t>18</w:t>
             </w:r>
             <w:r>
               <w:rPr>
@@ -6788,7 +7232,7 @@
               <w:lang w:eastAsia="de-CH"/>
             </w:rPr>
           </w:pPr>
-          <w:hyperlink w:anchor="_Toc405393188" w:history="1">
+          <w:hyperlink w:anchor="_Toc405531488" w:history="1">
             <w:r>
               <w:rPr>
                 <w:rStyle w:val="Hyperlink"/>
@@ -6830,7 +7274,7 @@
                 <w:noProof/>
                 <w:webHidden/>
               </w:rPr>
-              <w:instrText xml:space="preserve"> PAGEREF _Toc405393188 \h </w:instrText>
+              <w:instrText xml:space="preserve"> PAGEREF _Toc405531488 \h </w:instrText>
             </w:r>
             <w:r>
               <w:rPr>
@@ -6850,7 +7294,7 @@
                 <w:noProof/>
                 <w:webHidden/>
               </w:rPr>
-              <w:t>17</w:t>
+              <w:t>18</w:t>
             </w:r>
             <w:r>
               <w:rPr>
@@ -6874,7 +7318,7 @@
               <w:lang w:eastAsia="de-CH"/>
             </w:rPr>
           </w:pPr>
-          <w:hyperlink w:anchor="_Toc405393189" w:history="1">
+          <w:hyperlink w:anchor="_Toc405531489" w:history="1">
             <w:r>
               <w:rPr>
                 <w:rStyle w:val="Hyperlink"/>
@@ -6916,7 +7360,7 @@
                 <w:noProof/>
                 <w:webHidden/>
               </w:rPr>
-              <w:instrText xml:space="preserve"> PAGEREF _Toc405393189 \h </w:instrText>
+              <w:instrText xml:space="preserve"> PAGEREF _Toc405531489 \h </w:instrText>
             </w:r>
             <w:r>
               <w:rPr>
@@ -6936,7 +7380,7 @@
                 <w:noProof/>
                 <w:webHidden/>
               </w:rPr>
-              <w:t>17</w:t>
+              <w:t>19</w:t>
             </w:r>
             <w:r>
               <w:rPr>
@@ -6960,7 +7404,7 @@
               <w:lang w:eastAsia="de-CH"/>
             </w:rPr>
           </w:pPr>
-          <w:hyperlink w:anchor="_Toc405393190" w:history="1">
+          <w:hyperlink w:anchor="_Toc405531490" w:history="1">
             <w:r>
               <w:rPr>
                 <w:rStyle w:val="Hyperlink"/>
@@ -7002,7 +7446,7 @@
                 <w:noProof/>
                 <w:webHidden/>
               </w:rPr>
-              <w:instrText xml:space="preserve"> PAGEREF _Toc405393190 \h </w:instrText>
+              <w:instrText xml:space="preserve"> PAGEREF _Toc405531490 \h </w:instrText>
             </w:r>
             <w:r>
               <w:rPr>
@@ -7022,7 +7466,7 @@
                 <w:noProof/>
                 <w:webHidden/>
               </w:rPr>
-              <w:t>17</w:t>
+              <w:t>19</w:t>
             </w:r>
             <w:r>
               <w:rPr>
@@ -7046,7 +7490,7 @@
               <w:lang w:eastAsia="de-CH"/>
             </w:rPr>
           </w:pPr>
-          <w:hyperlink w:anchor="_Toc405393191" w:history="1">
+          <w:hyperlink w:anchor="_Toc405531491" w:history="1">
             <w:r>
               <w:rPr>
                 <w:rStyle w:val="Hyperlink"/>
@@ -7088,7 +7532,7 @@
                 <w:noProof/>
                 <w:webHidden/>
               </w:rPr>
-              <w:instrText xml:space="preserve"> PAGEREF _Toc405393191 \h </w:instrText>
+              <w:instrText xml:space="preserve"> PAGEREF _Toc405531491 \h </w:instrText>
             </w:r>
             <w:r>
               <w:rPr>
@@ -7108,7 +7552,7 @@
                 <w:noProof/>
                 <w:webHidden/>
               </w:rPr>
-              <w:t>17</w:t>
+              <w:t>19</w:t>
             </w:r>
             <w:r>
               <w:rPr>
@@ -7132,7 +7576,7 @@
               <w:lang w:eastAsia="de-CH"/>
             </w:rPr>
           </w:pPr>
-          <w:hyperlink w:anchor="_Toc405393192" w:history="1">
+          <w:hyperlink w:anchor="_Toc405531492" w:history="1">
             <w:r>
               <w:rPr>
                 <w:rStyle w:val="Hyperlink"/>
@@ -7174,7 +7618,7 @@
                 <w:noProof/>
                 <w:webHidden/>
               </w:rPr>
-              <w:instrText xml:space="preserve"> PAGEREF _Toc405393192 \h </w:instrText>
+              <w:instrText xml:space="preserve"> PAGEREF _Toc405531492 \h </w:instrText>
             </w:r>
             <w:r>
               <w:rPr>
@@ -7194,7 +7638,7 @@
                 <w:noProof/>
                 <w:webHidden/>
               </w:rPr>
-              <w:t>17</w:t>
+              <w:t>19</w:t>
             </w:r>
             <w:r>
               <w:rPr>
@@ -7218,7 +7662,7 @@
               <w:lang w:eastAsia="de-CH"/>
             </w:rPr>
           </w:pPr>
-          <w:hyperlink w:anchor="_Toc405393193" w:history="1">
+          <w:hyperlink w:anchor="_Toc405531493" w:history="1">
             <w:r>
               <w:rPr>
                 <w:rStyle w:val="Hyperlink"/>
@@ -7260,7 +7704,7 @@
                 <w:noProof/>
                 <w:webHidden/>
               </w:rPr>
-              <w:instrText xml:space="preserve"> PAGEREF _Toc405393193 \h </w:instrText>
+              <w:instrText xml:space="preserve"> PAGEREF _Toc405531493 \h </w:instrText>
             </w:r>
             <w:r>
               <w:rPr>
@@ -7280,7 +7724,7 @@
                 <w:noProof/>
                 <w:webHidden/>
               </w:rPr>
-              <w:t>17</w:t>
+              <w:t>19</w:t>
             </w:r>
             <w:r>
               <w:rPr>
@@ -7304,7 +7748,7 @@
               <w:lang w:eastAsia="de-CH"/>
             </w:rPr>
           </w:pPr>
-          <w:hyperlink w:anchor="_Toc405393194" w:history="1">
+          <w:hyperlink w:anchor="_Toc405531494" w:history="1">
             <w:r>
               <w:rPr>
                 <w:rStyle w:val="Hyperlink"/>
@@ -7346,7 +7790,7 @@
                 <w:noProof/>
                 <w:webHidden/>
               </w:rPr>
-              <w:instrText xml:space="preserve"> PAGEREF _Toc405393194 \h </w:instrText>
+              <w:instrText xml:space="preserve"> PAGEREF _Toc405531494 \h </w:instrText>
             </w:r>
             <w:r>
               <w:rPr>
@@ -7366,7 +7810,7 @@
                 <w:noProof/>
                 <w:webHidden/>
               </w:rPr>
-              <w:t>17</w:t>
+              <w:t>19</w:t>
             </w:r>
             <w:r>
               <w:rPr>
@@ -7390,7 +7834,7 @@
               <w:lang w:eastAsia="de-CH"/>
             </w:rPr>
           </w:pPr>
-          <w:hyperlink w:anchor="_Toc405393195" w:history="1">
+          <w:hyperlink w:anchor="_Toc405531495" w:history="1">
             <w:r>
               <w:rPr>
                 <w:rStyle w:val="Hyperlink"/>
@@ -7432,7 +7876,7 @@
                 <w:noProof/>
                 <w:webHidden/>
               </w:rPr>
-              <w:instrText xml:space="preserve"> PAGEREF _Toc405393195 \h </w:instrText>
+              <w:instrText xml:space="preserve"> PAGEREF _Toc405531495 \h </w:instrText>
             </w:r>
             <w:r>
               <w:rPr>
@@ -7452,7 +7896,7 @@
                 <w:noProof/>
                 <w:webHidden/>
               </w:rPr>
-              <w:t>17</w:t>
+              <w:t>19</w:t>
             </w:r>
             <w:r>
               <w:rPr>
@@ -7476,7 +7920,7 @@
               <w:lang w:eastAsia="de-CH"/>
             </w:rPr>
           </w:pPr>
-          <w:hyperlink w:anchor="_Toc405393196" w:history="1">
+          <w:hyperlink w:anchor="_Toc405531496" w:history="1">
             <w:r>
               <w:rPr>
                 <w:rStyle w:val="Hyperlink"/>
@@ -7518,7 +7962,7 @@
                 <w:noProof/>
                 <w:webHidden/>
               </w:rPr>
-              <w:instrText xml:space="preserve"> PAGEREF _Toc405393196 \h </w:instrText>
+              <w:instrText xml:space="preserve"> PAGEREF _Toc405531496 \h </w:instrText>
             </w:r>
             <w:r>
               <w:rPr>
@@ -7538,7 +7982,7 @@
                 <w:noProof/>
                 <w:webHidden/>
               </w:rPr>
-              <w:t>17</w:t>
+              <w:t>19</w:t>
             </w:r>
             <w:r>
               <w:rPr>
@@ -7562,7 +8006,7 @@
               <w:lang w:eastAsia="de-CH"/>
             </w:rPr>
           </w:pPr>
-          <w:hyperlink w:anchor="_Toc405393197" w:history="1">
+          <w:hyperlink w:anchor="_Toc405531497" w:history="1">
             <w:r>
               <w:rPr>
                 <w:rStyle w:val="Hyperlink"/>
@@ -7604,7 +8048,7 @@
                 <w:noProof/>
                 <w:webHidden/>
               </w:rPr>
-              <w:instrText xml:space="preserve"> PAGEREF _Toc405393197 \h </w:instrText>
+              <w:instrText xml:space="preserve"> PAGEREF _Toc405531497 \h </w:instrText>
             </w:r>
             <w:r>
               <w:rPr>
@@ -7624,7 +8068,7 @@
                 <w:noProof/>
                 <w:webHidden/>
               </w:rPr>
-              <w:t>18</w:t>
+              <w:t>20</w:t>
             </w:r>
             <w:r>
               <w:rPr>
@@ -7648,7 +8092,7 @@
               <w:lang w:eastAsia="de-CH"/>
             </w:rPr>
           </w:pPr>
-          <w:hyperlink w:anchor="_Toc405393198" w:history="1">
+          <w:hyperlink w:anchor="_Toc405531498" w:history="1">
             <w:r>
               <w:rPr>
                 <w:rStyle w:val="Hyperlink"/>
@@ -7690,7 +8134,7 @@
                 <w:noProof/>
                 <w:webHidden/>
               </w:rPr>
-              <w:instrText xml:space="preserve"> PAGEREF _Toc405393198 \h </w:instrText>
+              <w:instrText xml:space="preserve"> PAGEREF _Toc405531498 \h </w:instrText>
             </w:r>
             <w:r>
               <w:rPr>
@@ -7710,7 +8154,7 @@
                 <w:noProof/>
                 <w:webHidden/>
               </w:rPr>
-              <w:t>18</w:t>
+              <w:t>20</w:t>
             </w:r>
             <w:r>
               <w:rPr>
@@ -7734,7 +8178,7 @@
               <w:lang w:eastAsia="de-CH"/>
             </w:rPr>
           </w:pPr>
-          <w:hyperlink w:anchor="_Toc405393199" w:history="1">
+          <w:hyperlink w:anchor="_Toc405531499" w:history="1">
             <w:r>
               <w:rPr>
                 <w:rStyle w:val="Hyperlink"/>
@@ -7776,7 +8220,7 @@
                 <w:noProof/>
                 <w:webHidden/>
               </w:rPr>
-              <w:instrText xml:space="preserve"> PAGEREF _Toc405393199 \h </w:instrText>
+              <w:instrText xml:space="preserve"> PAGEREF _Toc405531499 \h </w:instrText>
             </w:r>
             <w:r>
               <w:rPr>
@@ -7796,7 +8240,7 @@
                 <w:noProof/>
                 <w:webHidden/>
               </w:rPr>
-              <w:t>18</w:t>
+              <w:t>20</w:t>
             </w:r>
             <w:r>
               <w:rPr>
@@ -7820,7 +8264,7 @@
               <w:lang w:eastAsia="de-CH"/>
             </w:rPr>
           </w:pPr>
-          <w:hyperlink w:anchor="_Toc405393200" w:history="1">
+          <w:hyperlink w:anchor="_Toc405531500" w:history="1">
             <w:r>
               <w:rPr>
                 <w:rStyle w:val="Hyperlink"/>
@@ -7862,7 +8306,7 @@
                 <w:noProof/>
                 <w:webHidden/>
               </w:rPr>
-              <w:instrText xml:space="preserve"> PAGEREF _Toc405393200 \h </w:instrText>
+              <w:instrText xml:space="preserve"> PAGEREF _Toc405531500 \h </w:instrText>
             </w:r>
             <w:r>
               <w:rPr>
@@ -7882,7 +8326,7 @@
                 <w:noProof/>
                 <w:webHidden/>
               </w:rPr>
-              <w:t>18</w:t>
+              <w:t>20</w:t>
             </w:r>
             <w:r>
               <w:rPr>
@@ -7906,7 +8350,7 @@
               <w:lang w:eastAsia="de-CH"/>
             </w:rPr>
           </w:pPr>
-          <w:hyperlink w:anchor="_Toc405393201" w:history="1">
+          <w:hyperlink w:anchor="_Toc405531501" w:history="1">
             <w:r>
               <w:rPr>
                 <w:rStyle w:val="Hyperlink"/>
@@ -7948,7 +8392,7 @@
                 <w:noProof/>
                 <w:webHidden/>
               </w:rPr>
-              <w:instrText xml:space="preserve"> PAGEREF _Toc405393201 \h </w:instrText>
+              <w:instrText xml:space="preserve"> PAGEREF _Toc405531501 \h </w:instrText>
             </w:r>
             <w:r>
               <w:rPr>
@@ -7968,7 +8412,7 @@
                 <w:noProof/>
                 <w:webHidden/>
               </w:rPr>
-              <w:t>18</w:t>
+              <w:t>20</w:t>
             </w:r>
             <w:r>
               <w:rPr>
@@ -7992,7 +8436,7 @@
               <w:lang w:eastAsia="de-CH"/>
             </w:rPr>
           </w:pPr>
-          <w:hyperlink w:anchor="_Toc405393202" w:history="1">
+          <w:hyperlink w:anchor="_Toc405531502" w:history="1">
             <w:r>
               <w:rPr>
                 <w:rStyle w:val="Hyperlink"/>
@@ -8034,7 +8478,7 @@
                 <w:noProof/>
                 <w:webHidden/>
               </w:rPr>
-              <w:instrText xml:space="preserve"> PAGEREF _Toc405393202 \h </w:instrText>
+              <w:instrText xml:space="preserve"> PAGEREF _Toc405531502 \h </w:instrText>
             </w:r>
             <w:r>
               <w:rPr>
@@ -8054,7 +8498,7 @@
                 <w:noProof/>
                 <w:webHidden/>
               </w:rPr>
-              <w:t>18</w:t>
+              <w:t>20</w:t>
             </w:r>
             <w:r>
               <w:rPr>
@@ -8078,7 +8522,7 @@
               <w:lang w:eastAsia="de-CH"/>
             </w:rPr>
           </w:pPr>
-          <w:hyperlink w:anchor="_Toc405393203" w:history="1">
+          <w:hyperlink w:anchor="_Toc405531503" w:history="1">
             <w:r>
               <w:rPr>
                 <w:rStyle w:val="Hyperlink"/>
@@ -8120,7 +8564,7 @@
                 <w:noProof/>
                 <w:webHidden/>
               </w:rPr>
-              <w:instrText xml:space="preserve"> PAGEREF _Toc405393203 \h </w:instrText>
+              <w:instrText xml:space="preserve"> PAGEREF _Toc405531503 \h </w:instrText>
             </w:r>
             <w:r>
               <w:rPr>
@@ -8140,7 +8584,7 @@
                 <w:noProof/>
                 <w:webHidden/>
               </w:rPr>
-              <w:t>18</w:t>
+              <w:t>20</w:t>
             </w:r>
             <w:r>
               <w:rPr>
@@ -8164,7 +8608,7 @@
               <w:lang w:eastAsia="de-CH"/>
             </w:rPr>
           </w:pPr>
-          <w:hyperlink w:anchor="_Toc405393204" w:history="1">
+          <w:hyperlink w:anchor="_Toc405531504" w:history="1">
             <w:r>
               <w:rPr>
                 <w:rStyle w:val="Hyperlink"/>
@@ -8206,7 +8650,7 @@
                 <w:noProof/>
                 <w:webHidden/>
               </w:rPr>
-              <w:instrText xml:space="preserve"> PAGEREF _Toc405393204 \h </w:instrText>
+              <w:instrText xml:space="preserve"> PAGEREF _Toc405531504 \h </w:instrText>
             </w:r>
             <w:r>
               <w:rPr>
@@ -8226,7 +8670,7 @@
                 <w:noProof/>
                 <w:webHidden/>
               </w:rPr>
-              <w:t>18</w:t>
+              <w:t>20</w:t>
             </w:r>
             <w:r>
               <w:rPr>
@@ -8250,7 +8694,7 @@
               <w:lang w:eastAsia="de-CH"/>
             </w:rPr>
           </w:pPr>
-          <w:hyperlink w:anchor="_Toc405393205" w:history="1">
+          <w:hyperlink w:anchor="_Toc405531505" w:history="1">
             <w:r>
               <w:rPr>
                 <w:rStyle w:val="Hyperlink"/>
@@ -8292,7 +8736,7 @@
                 <w:noProof/>
                 <w:webHidden/>
               </w:rPr>
-              <w:instrText xml:space="preserve"> PAGEREF _Toc405393205 \h </w:instrText>
+              <w:instrText xml:space="preserve"> PAGEREF _Toc405531505 \h </w:instrText>
             </w:r>
             <w:r>
               <w:rPr>
@@ -8312,7 +8756,7 @@
                 <w:noProof/>
                 <w:webHidden/>
               </w:rPr>
-              <w:t>18</w:t>
+              <w:t>20</w:t>
             </w:r>
             <w:r>
               <w:rPr>
@@ -8336,7 +8780,7 @@
               <w:lang w:eastAsia="de-CH"/>
             </w:rPr>
           </w:pPr>
-          <w:hyperlink w:anchor="_Toc405393206" w:history="1">
+          <w:hyperlink w:anchor="_Toc405531506" w:history="1">
             <w:r>
               <w:rPr>
                 <w:rStyle w:val="Hyperlink"/>
@@ -8378,7 +8822,7 @@
                 <w:noProof/>
                 <w:webHidden/>
               </w:rPr>
-              <w:instrText xml:space="preserve"> PAGEREF _Toc405393206 \h </w:instrText>
+              <w:instrText xml:space="preserve"> PAGEREF _Toc405531506 \h </w:instrText>
             </w:r>
             <w:r>
               <w:rPr>
@@ -8398,7 +8842,7 @@
                 <w:noProof/>
                 <w:webHidden/>
               </w:rPr>
-              <w:t>18</w:t>
+              <w:t>20</w:t>
             </w:r>
             <w:r>
               <w:rPr>
@@ -8422,7 +8866,7 @@
               <w:lang w:eastAsia="de-CH"/>
             </w:rPr>
           </w:pPr>
-          <w:hyperlink w:anchor="_Toc405393207" w:history="1">
+          <w:hyperlink w:anchor="_Toc405531507" w:history="1">
             <w:r>
               <w:rPr>
                 <w:rStyle w:val="Hyperlink"/>
@@ -8464,7 +8908,7 @@
                 <w:noProof/>
                 <w:webHidden/>
               </w:rPr>
-              <w:instrText xml:space="preserve"> PAGEREF _Toc405393207 \h </w:instrText>
+              <w:instrText xml:space="preserve"> PAGEREF _Toc405531507 \h </w:instrText>
             </w:r>
             <w:r>
               <w:rPr>
@@ -8484,7 +8928,7 @@
                 <w:noProof/>
                 <w:webHidden/>
               </w:rPr>
-              <w:t>18</w:t>
+              <w:t>20</w:t>
             </w:r>
             <w:r>
               <w:rPr>
@@ -8508,7 +8952,7 @@
               <w:lang w:eastAsia="de-CH"/>
             </w:rPr>
           </w:pPr>
-          <w:hyperlink w:anchor="_Toc405393208" w:history="1">
+          <w:hyperlink w:anchor="_Toc405531508" w:history="1">
             <w:r>
               <w:rPr>
                 <w:rStyle w:val="Hyperlink"/>
@@ -8550,7 +8994,7 @@
                 <w:noProof/>
                 <w:webHidden/>
               </w:rPr>
-              <w:instrText xml:space="preserve"> PAGEREF _Toc405393208 \h </w:instrText>
+              <w:instrText xml:space="preserve"> PAGEREF _Toc405531508 \h </w:instrText>
             </w:r>
             <w:r>
               <w:rPr>
@@ -8570,7 +9014,7 @@
                 <w:noProof/>
                 <w:webHidden/>
               </w:rPr>
-              <w:t>18</w:t>
+              <w:t>20</w:t>
             </w:r>
             <w:r>
               <w:rPr>
@@ -8594,7 +9038,7 @@
               <w:lang w:eastAsia="de-CH"/>
             </w:rPr>
           </w:pPr>
-          <w:hyperlink w:anchor="_Toc405393209" w:history="1">
+          <w:hyperlink w:anchor="_Toc405531509" w:history="1">
             <w:r>
               <w:rPr>
                 <w:rStyle w:val="Hyperlink"/>
@@ -8636,7 +9080,7 @@
                 <w:noProof/>
                 <w:webHidden/>
               </w:rPr>
-              <w:instrText xml:space="preserve"> PAGEREF _Toc405393209 \h </w:instrText>
+              <w:instrText xml:space="preserve"> PAGEREF _Toc405531509 \h </w:instrText>
             </w:r>
             <w:r>
               <w:rPr>
@@ -8656,7 +9100,7 @@
                 <w:noProof/>
                 <w:webHidden/>
               </w:rPr>
-              <w:t>18</w:t>
+              <w:t>20</w:t>
             </w:r>
             <w:r>
               <w:rPr>
@@ -8680,7 +9124,7 @@
               <w:lang w:eastAsia="de-CH"/>
             </w:rPr>
           </w:pPr>
-          <w:hyperlink w:anchor="_Toc405393210" w:history="1">
+          <w:hyperlink w:anchor="_Toc405531510" w:history="1">
             <w:r>
               <w:rPr>
                 <w:rStyle w:val="Hyperlink"/>
@@ -8722,7 +9166,7 @@
                 <w:noProof/>
                 <w:webHidden/>
               </w:rPr>
-              <w:instrText xml:space="preserve"> PAGEREF _Toc405393210 \h </w:instrText>
+              <w:instrText xml:space="preserve"> PAGEREF _Toc405531510 \h </w:instrText>
             </w:r>
             <w:r>
               <w:rPr>
@@ -8742,7 +9186,7 @@
                 <w:noProof/>
                 <w:webHidden/>
               </w:rPr>
-              <w:t>18</w:t>
+              <w:t>20</w:t>
             </w:r>
             <w:r>
               <w:rPr>
@@ -8766,7 +9210,7 @@
               <w:lang w:eastAsia="de-CH"/>
             </w:rPr>
           </w:pPr>
-          <w:hyperlink w:anchor="_Toc405393211" w:history="1">
+          <w:hyperlink w:anchor="_Toc405531511" w:history="1">
             <w:r>
               <w:rPr>
                 <w:rStyle w:val="Hyperlink"/>
@@ -8808,7 +9252,7 @@
                 <w:noProof/>
                 <w:webHidden/>
               </w:rPr>
-              <w:instrText xml:space="preserve"> PAGEREF _Toc405393211 \h </w:instrText>
+              <w:instrText xml:space="preserve"> PAGEREF _Toc405531511 \h </w:instrText>
             </w:r>
             <w:r>
               <w:rPr>
@@ -8828,7 +9272,7 @@
                 <w:noProof/>
                 <w:webHidden/>
               </w:rPr>
-              <w:t>18</w:t>
+              <w:t>20</w:t>
             </w:r>
             <w:r>
               <w:rPr>
@@ -8852,7 +9296,7 @@
               <w:lang w:eastAsia="de-CH"/>
             </w:rPr>
           </w:pPr>
-          <w:hyperlink w:anchor="_Toc405393212" w:history="1">
+          <w:hyperlink w:anchor="_Toc405531512" w:history="1">
             <w:r>
               <w:rPr>
                 <w:rStyle w:val="Hyperlink"/>
@@ -8894,7 +9338,7 @@
                 <w:noProof/>
                 <w:webHidden/>
               </w:rPr>
-              <w:instrText xml:space="preserve"> PAGEREF _Toc405393212 \h </w:instrText>
+              <w:instrText xml:space="preserve"> PAGEREF _Toc405531512 \h </w:instrText>
             </w:r>
             <w:r>
               <w:rPr>
@@ -8914,7 +9358,7 @@
                 <w:noProof/>
                 <w:webHidden/>
               </w:rPr>
-              <w:t>18</w:t>
+              <w:t>20</w:t>
             </w:r>
             <w:r>
               <w:rPr>
@@ -8938,7 +9382,7 @@
               <w:lang w:eastAsia="de-CH"/>
             </w:rPr>
           </w:pPr>
-          <w:hyperlink w:anchor="_Toc405393213" w:history="1">
+          <w:hyperlink w:anchor="_Toc405531513" w:history="1">
             <w:r>
               <w:rPr>
                 <w:rStyle w:val="Hyperlink"/>
@@ -8980,7 +9424,7 @@
                 <w:noProof/>
                 <w:webHidden/>
               </w:rPr>
-              <w:instrText xml:space="preserve"> PAGEREF _Toc405393213 \h </w:instrText>
+              <w:instrText xml:space="preserve"> PAGEREF _Toc405531513 \h </w:instrText>
             </w:r>
             <w:r>
               <w:rPr>
@@ -9000,7 +9444,7 @@
                 <w:noProof/>
                 <w:webHidden/>
               </w:rPr>
-              <w:t>18</w:t>
+              <w:t>20</w:t>
             </w:r>
             <w:r>
               <w:rPr>
@@ -9032,7 +9476,7 @@
       <w:pPr>
         <w:pStyle w:val="berschrift1"/>
       </w:pPr>
-      <w:bookmarkStart w:id="0" w:name="_Toc405393119"/>
+      <w:bookmarkStart w:id="0" w:name="_Toc405531414"/>
       <w:r>
         <w:lastRenderedPageBreak/>
         <w:t>Einleitung</w:t>
@@ -9061,7 +9505,7 @@
       <w:pPr>
         <w:pStyle w:val="berschrift2"/>
       </w:pPr>
-      <w:bookmarkStart w:id="1" w:name="_Toc405393120"/>
+      <w:bookmarkStart w:id="1" w:name="_Toc405531415"/>
       <w:r>
         <w:t>Ausgangslage</w:t>
       </w:r>
@@ -9101,7 +9545,7 @@
       <w:pPr>
         <w:pStyle w:val="berschrift2"/>
       </w:pPr>
-      <w:bookmarkStart w:id="2" w:name="_Toc405393121"/>
+      <w:bookmarkStart w:id="2" w:name="_Toc405531416"/>
       <w:r>
         <w:t>Problemstellung</w:t>
       </w:r>
@@ -9171,7 +9615,7 @@
       <w:pPr>
         <w:pStyle w:val="berschrift2"/>
       </w:pPr>
-      <w:bookmarkStart w:id="3" w:name="_Toc405393122"/>
+      <w:bookmarkStart w:id="3" w:name="_Toc405531417"/>
       <w:r>
         <w:t>Zielsetzung / Aufgabenstellung / Anforderungen</w:t>
       </w:r>
@@ -9181,7 +9625,7 @@
       <w:pPr>
         <w:pStyle w:val="berschrift3"/>
       </w:pPr>
-      <w:bookmarkStart w:id="4" w:name="_Toc405393123"/>
+      <w:bookmarkStart w:id="4" w:name="_Toc405531418"/>
       <w:r>
         <w:t>Muss Funktionen</w:t>
       </w:r>
@@ -9191,7 +9635,7 @@
       <w:pPr>
         <w:pStyle w:val="berschrift3"/>
       </w:pPr>
-      <w:bookmarkStart w:id="5" w:name="_Toc405393124"/>
+      <w:bookmarkStart w:id="5" w:name="_Toc405531419"/>
       <w:r>
         <w:t>Wunsch Funktionen</w:t>
       </w:r>
@@ -9414,7 +9858,7 @@
       <w:pPr>
         <w:pStyle w:val="berschrift1"/>
       </w:pPr>
-      <w:bookmarkStart w:id="6" w:name="_Toc405393125"/>
+      <w:bookmarkStart w:id="6" w:name="_Toc405531420"/>
       <w:r>
         <w:lastRenderedPageBreak/>
         <w:t>Grundlagen</w:t>
@@ -9425,7 +9869,7 @@
       <w:pPr>
         <w:pStyle w:val="berschrift2"/>
       </w:pPr>
-      <w:bookmarkStart w:id="7" w:name="_Toc405393126"/>
+      <w:bookmarkStart w:id="7" w:name="_Toc405531421"/>
       <w:r>
         <w:t>Exportformat</w:t>
       </w:r>
@@ -9435,7 +9879,7 @@
       <w:pPr>
         <w:pStyle w:val="berschrift3"/>
       </w:pPr>
-      <w:bookmarkStart w:id="8" w:name="_Toc405393127"/>
+      <w:bookmarkStart w:id="8" w:name="_Toc405531422"/>
       <w:r>
         <w:t>PDF</w:t>
       </w:r>
@@ -9445,7 +9889,7 @@
       <w:pPr>
         <w:pStyle w:val="berschrift3"/>
       </w:pPr>
-      <w:bookmarkStart w:id="9" w:name="_Toc405393128"/>
+      <w:bookmarkStart w:id="9" w:name="_Toc405531423"/>
       <w:r>
         <w:t>HTML</w:t>
       </w:r>
@@ -9455,7 +9899,7 @@
       <w:pPr>
         <w:pStyle w:val="berschrift2"/>
       </w:pPr>
-      <w:bookmarkStart w:id="10" w:name="_Toc405393129"/>
+      <w:bookmarkStart w:id="10" w:name="_Toc405531424"/>
       <w:r>
         <w:t>Kryptographie</w:t>
       </w:r>
@@ -9465,7 +9909,7 @@
       <w:pPr>
         <w:pStyle w:val="berschrift3"/>
       </w:pPr>
-      <w:bookmarkStart w:id="11" w:name="_Toc405393130"/>
+      <w:bookmarkStart w:id="11" w:name="_Toc405531425"/>
       <w:r>
         <w:t>Verschlüsselung</w:t>
       </w:r>
@@ -9979,7 +10423,7 @@
       <w:pPr>
         <w:pStyle w:val="berschrift3"/>
       </w:pPr>
-      <w:bookmarkStart w:id="12" w:name="_Toc405393131"/>
+      <w:bookmarkStart w:id="12" w:name="_Toc405531426"/>
       <w:r>
         <w:t>Passwort Hashing</w:t>
       </w:r>
@@ -10135,7 +10579,7 @@
       <w:pPr>
         <w:pStyle w:val="berschrift3"/>
       </w:pPr>
-      <w:bookmarkStart w:id="13" w:name="_Toc405393132"/>
+      <w:bookmarkStart w:id="13" w:name="_Toc405531427"/>
       <w:r>
         <w:t>INI</w:t>
       </w:r>
@@ -10145,7 +10589,7 @@
       <w:pPr>
         <w:pStyle w:val="berschrift3"/>
       </w:pPr>
-      <w:bookmarkStart w:id="14" w:name="_Toc405393133"/>
+      <w:bookmarkStart w:id="14" w:name="_Toc405531428"/>
       <w:r>
         <w:t>XML</w:t>
       </w:r>
@@ -10155,7 +10599,7 @@
       <w:pPr>
         <w:pStyle w:val="berschrift2"/>
       </w:pPr>
-      <w:bookmarkStart w:id="15" w:name="_Toc405393134"/>
+      <w:bookmarkStart w:id="15" w:name="_Toc405531429"/>
       <w:r>
         <w:t>Import</w:t>
       </w:r>
@@ -10165,7 +10609,7 @@
       <w:pPr>
         <w:pStyle w:val="berschrift3"/>
       </w:pPr>
-      <w:bookmarkStart w:id="16" w:name="_Toc405393135"/>
+      <w:bookmarkStart w:id="16" w:name="_Toc405531430"/>
       <w:r>
         <w:t>XML</w:t>
       </w:r>
@@ -10175,7 +10619,7 @@
       <w:pPr>
         <w:pStyle w:val="berschrift3"/>
       </w:pPr>
-      <w:bookmarkStart w:id="17" w:name="_Toc405393136"/>
+      <w:bookmarkStart w:id="17" w:name="_Toc405531431"/>
       <w:r>
         <w:t>Open Office</w:t>
       </w:r>
@@ -10185,7 +10629,7 @@
       <w:pPr>
         <w:pStyle w:val="berschrift3"/>
       </w:pPr>
-      <w:bookmarkStart w:id="18" w:name="_Toc405393137"/>
+      <w:bookmarkStart w:id="18" w:name="_Toc405531432"/>
       <w:r>
         <w:t>Word</w:t>
       </w:r>
@@ -10195,7 +10639,7 @@
       <w:pPr>
         <w:pStyle w:val="berschrift3"/>
       </w:pPr>
-      <w:bookmarkStart w:id="19" w:name="_Toc405393138"/>
+      <w:bookmarkStart w:id="19" w:name="_Toc405531433"/>
       <w:r>
         <w:t>HTML</w:t>
       </w:r>
@@ -10205,7 +10649,7 @@
       <w:pPr>
         <w:pStyle w:val="berschrift2"/>
       </w:pPr>
-      <w:bookmarkStart w:id="20" w:name="_Toc405393139"/>
+      <w:bookmarkStart w:id="20" w:name="_Toc405531434"/>
       <w:r>
         <w:t>Digitale Manipulationsmöglichkeiten</w:t>
       </w:r>
@@ -10232,10 +10676,11 @@
       <w:pPr>
         <w:pStyle w:val="berschrift3"/>
       </w:pPr>
-      <w:bookmarkStart w:id="21" w:name="_Toc405393140"/>
+      <w:bookmarkStart w:id="21" w:name="_Toc405531435"/>
       <w:r>
         <w:t>Korrekte Antwort auslesen</w:t>
       </w:r>
+      <w:bookmarkEnd w:id="21"/>
     </w:p>
     <w:p>
       <w:r>
@@ -10246,10 +10691,11 @@
       <w:pPr>
         <w:pStyle w:val="berschrift3"/>
       </w:pPr>
+      <w:bookmarkStart w:id="22" w:name="_Toc405531436"/>
       <w:r>
         <w:t>Zeit</w:t>
       </w:r>
-      <w:bookmarkEnd w:id="21"/>
+      <w:bookmarkEnd w:id="22"/>
     </w:p>
     <w:p>
       <w:r>
@@ -10362,12 +10808,12 @@
       <w:pPr>
         <w:pStyle w:val="berschrift3"/>
       </w:pPr>
-      <w:bookmarkStart w:id="22" w:name="_Toc405393141"/>
+      <w:bookmarkStart w:id="23" w:name="_Toc405531437"/>
       <w:r>
         <w:lastRenderedPageBreak/>
         <w:t>Internet Zugriff</w:t>
       </w:r>
-      <w:bookmarkEnd w:id="22"/>
+      <w:bookmarkEnd w:id="23"/>
     </w:p>
     <w:p>
       <w:r>
@@ -10378,11 +10824,11 @@
       <w:pPr>
         <w:pStyle w:val="berschrift3"/>
       </w:pPr>
-      <w:bookmarkStart w:id="23" w:name="_Toc405393142"/>
+      <w:bookmarkStart w:id="24" w:name="_Toc405531438"/>
       <w:r>
         <w:t>Prüfungsinterne Kommunikation</w:t>
       </w:r>
-      <w:bookmarkEnd w:id="23"/>
+      <w:bookmarkEnd w:id="24"/>
     </w:p>
     <w:p>
       <w:r>
@@ -10437,6 +10883,7 @@
       <w:pPr>
         <w:pStyle w:val="berschrift2"/>
       </w:pPr>
+      <w:bookmarkStart w:id="25" w:name="_Toc405531439"/>
       <w:r>
         <w:t>eBook</w:t>
       </w:r>
@@ -10446,6 +10893,7 @@
       <w:r>
         <w:t>Reader</w:t>
       </w:r>
+      <w:bookmarkEnd w:id="25"/>
     </w:p>
     <w:p>
       <w:r>
@@ -10536,8 +10984,13 @@
       <w:pPr>
         <w:pStyle w:val="berschrift3"/>
       </w:pPr>
-      <w:r>
-        <w:t>Einschränken</w:t>
+      <w:bookmarkStart w:id="26" w:name="_Toc405531440"/>
+      <w:r>
+        <w:t>Einschränk</w:t>
+      </w:r>
+      <w:bookmarkEnd w:id="26"/>
+      <w:r>
+        <w:t>ungen</w:t>
       </w:r>
     </w:p>
     <w:p>
@@ -10668,24 +11121,24 @@
       <w:pPr>
         <w:pStyle w:val="berschrift1"/>
       </w:pPr>
-      <w:bookmarkStart w:id="24" w:name="_Toc405393143"/>
+      <w:bookmarkStart w:id="27" w:name="_Toc405531441"/>
       <w:r>
         <w:t>A</w:t>
       </w:r>
       <w:r>
         <w:t>nalyse</w:t>
       </w:r>
-      <w:bookmarkEnd w:id="24"/>
+      <w:bookmarkEnd w:id="27"/>
     </w:p>
     <w:p>
       <w:pPr>
         <w:pStyle w:val="berschrift2"/>
       </w:pPr>
-      <w:bookmarkStart w:id="25" w:name="_Toc405393144"/>
+      <w:bookmarkStart w:id="28" w:name="_Toc405531442"/>
       <w:r>
         <w:t>Anwendungsfälle</w:t>
       </w:r>
-      <w:bookmarkEnd w:id="25"/>
+      <w:bookmarkEnd w:id="28"/>
     </w:p>
     <w:p>
       <w:r>
@@ -10699,91 +11152,97 @@
       <w:pPr>
         <w:pStyle w:val="berschrift3"/>
       </w:pPr>
-      <w:bookmarkStart w:id="26" w:name="_Toc405393145"/>
+      <w:bookmarkStart w:id="29" w:name="_Toc405531443"/>
       <w:r>
         <w:t>Übersicht</w:t>
       </w:r>
-      <w:bookmarkEnd w:id="26"/>
+      <w:bookmarkEnd w:id="29"/>
     </w:p>
     <w:p>
       <w:pPr>
         <w:pStyle w:val="berschrift3"/>
       </w:pPr>
-      <w:bookmarkStart w:id="27" w:name="_Toc405393146"/>
+      <w:bookmarkStart w:id="30" w:name="_Toc405531444"/>
       <w:r>
         <w:t>Akteure</w:t>
       </w:r>
-      <w:bookmarkEnd w:id="27"/>
+      <w:bookmarkEnd w:id="30"/>
     </w:p>
     <w:p>
       <w:pPr>
         <w:pStyle w:val="berschrift3"/>
       </w:pPr>
-      <w:bookmarkStart w:id="28" w:name="_Toc405393147"/>
+      <w:bookmarkStart w:id="31" w:name="_Toc405531445"/>
       <w:r>
         <w:t>AF01</w:t>
       </w:r>
-      <w:bookmarkEnd w:id="28"/>
       <w:r>
         <w:t xml:space="preserve"> Prüfung erstellen</w:t>
       </w:r>
+      <w:bookmarkEnd w:id="31"/>
     </w:p>
     <w:p>
       <w:pPr>
         <w:pStyle w:val="berschrift3"/>
       </w:pPr>
+      <w:bookmarkStart w:id="32" w:name="_Toc405531446"/>
       <w:r>
         <w:t>AF02 Prüfung absolvieren</w:t>
       </w:r>
+      <w:bookmarkEnd w:id="32"/>
     </w:p>
     <w:p>
       <w:pPr>
         <w:pStyle w:val="berschrift3"/>
       </w:pPr>
+      <w:bookmarkStart w:id="33" w:name="_Toc405531447"/>
       <w:r>
         <w:t>AF02 Abgelegte Prüfung auslesen</w:t>
       </w:r>
+      <w:bookmarkEnd w:id="33"/>
     </w:p>
     <w:p>
       <w:pPr>
         <w:pStyle w:val="berschrift2"/>
       </w:pPr>
-      <w:bookmarkStart w:id="29" w:name="_Toc405393148"/>
+      <w:bookmarkStart w:id="34" w:name="_Toc405531448"/>
       <w:r>
         <w:t>Nichtfunktionale Anforderungen</w:t>
       </w:r>
-      <w:bookmarkEnd w:id="29"/>
+      <w:bookmarkEnd w:id="34"/>
     </w:p>
     <w:p>
       <w:pPr>
         <w:pStyle w:val="berschrift3"/>
       </w:pPr>
-      <w:bookmarkStart w:id="30" w:name="_Toc405393149"/>
+      <w:bookmarkStart w:id="35" w:name="_Toc405531449"/>
       <w:r>
         <w:t>NFA01..</w:t>
       </w:r>
-      <w:bookmarkEnd w:id="30"/>
       <w:r>
         <w:t xml:space="preserve"> ???</w:t>
       </w:r>
+      <w:bookmarkEnd w:id="35"/>
     </w:p>
     <w:p>
       <w:pPr>
         <w:pStyle w:val="berschrift1"/>
       </w:pPr>
-      <w:bookmarkStart w:id="31" w:name="_Toc405393150"/>
+      <w:bookmarkStart w:id="36" w:name="_Toc405531450"/>
       <w:r>
         <w:t>Konzept</w:t>
       </w:r>
-      <w:bookmarkEnd w:id="31"/>
+      <w:bookmarkEnd w:id="36"/>
     </w:p>
     <w:p>
       <w:pPr>
         <w:pStyle w:val="berschrift2"/>
       </w:pPr>
+      <w:bookmarkStart w:id="37" w:name="_Toc405531451"/>
       <w:r>
         <w:t>Systemüberblick</w:t>
       </w:r>
+      <w:bookmarkEnd w:id="37"/>
     </w:p>
     <w:p>
       <w:pPr>
@@ -10877,12 +11336,12 @@
       <w:pPr>
         <w:pStyle w:val="berschrift3"/>
       </w:pPr>
-      <w:bookmarkStart w:id="32" w:name="_Toc405393152"/>
+      <w:bookmarkStart w:id="38" w:name="_Toc405531452"/>
       <w:r>
         <w:lastRenderedPageBreak/>
         <w:t>Domänenmodell</w:t>
       </w:r>
-      <w:bookmarkEnd w:id="32"/>
+      <w:bookmarkEnd w:id="38"/>
     </w:p>
     <w:p>
       <w:r>
@@ -10952,53 +11411,53 @@
       <w:pPr>
         <w:pStyle w:val="berschrift2"/>
       </w:pPr>
-      <w:bookmarkStart w:id="33" w:name="_Toc405393153"/>
+      <w:bookmarkStart w:id="39" w:name="_Toc405531453"/>
       <w:r>
         <w:t>Export</w:t>
       </w:r>
-      <w:bookmarkEnd w:id="33"/>
+      <w:bookmarkEnd w:id="39"/>
     </w:p>
     <w:p>
       <w:pPr>
         <w:pStyle w:val="berschrift3"/>
       </w:pPr>
-      <w:bookmarkStart w:id="34" w:name="_Toc405393154"/>
+      <w:bookmarkStart w:id="40" w:name="_Toc405531454"/>
       <w:r>
         <w:t>Vergleichsmatrix</w:t>
       </w:r>
-      <w:bookmarkEnd w:id="34"/>
+      <w:bookmarkEnd w:id="40"/>
     </w:p>
     <w:p/>
     <w:p>
       <w:pPr>
         <w:pStyle w:val="berschrift3"/>
       </w:pPr>
-      <w:bookmarkStart w:id="35" w:name="_Toc405393155"/>
+      <w:bookmarkStart w:id="41" w:name="_Toc405531455"/>
       <w:r>
         <w:t>Entscheid</w:t>
       </w:r>
-      <w:bookmarkEnd w:id="35"/>
+      <w:bookmarkEnd w:id="41"/>
     </w:p>
     <w:p/>
     <w:p>
       <w:pPr>
         <w:pStyle w:val="berschrift2"/>
       </w:pPr>
-      <w:bookmarkStart w:id="36" w:name="_Toc405393156"/>
+      <w:bookmarkStart w:id="42" w:name="_Toc405531456"/>
       <w:r>
         <w:t>Kryptographie</w:t>
       </w:r>
-      <w:bookmarkEnd w:id="36"/>
+      <w:bookmarkEnd w:id="42"/>
     </w:p>
     <w:p>
       <w:pPr>
         <w:pStyle w:val="berschrift3"/>
       </w:pPr>
-      <w:bookmarkStart w:id="37" w:name="_Toc405393157"/>
+      <w:bookmarkStart w:id="43" w:name="_Toc405531457"/>
       <w:r>
         <w:t>Verschlüsselung</w:t>
       </w:r>
-      <w:bookmarkEnd w:id="37"/>
+      <w:bookmarkEnd w:id="43"/>
     </w:p>
     <w:p>
       <w:pPr>
@@ -11498,13 +11957,13 @@
       <w:pPr>
         <w:pStyle w:val="berschrift3"/>
       </w:pPr>
-      <w:bookmarkStart w:id="38" w:name="_Ref405240886"/>
-      <w:bookmarkStart w:id="39" w:name="_Toc405393158"/>
+      <w:bookmarkStart w:id="44" w:name="_Ref405240886"/>
+      <w:bookmarkStart w:id="45" w:name="_Toc405531458"/>
       <w:r>
         <w:t>Passwort hashing</w:t>
       </w:r>
-      <w:bookmarkEnd w:id="38"/>
-      <w:bookmarkEnd w:id="39"/>
+      <w:bookmarkEnd w:id="44"/>
+      <w:bookmarkEnd w:id="45"/>
     </w:p>
     <w:p>
       <w:pPr>
@@ -11710,429 +12169,1153 @@
       <w:r>
         <w:t>Die Studenteninformationen werden zusammen mit n zufälligen Zeichen (Passwort) und einem kryptografisch sicheren, zufälligen Salt gehasht. Der resultierende Hash wird noch (n-1) Mal mittels SHA3 gehasht und der letzte Hashwert wird als Resultat ausgegeben und als Key verwendet.</w:t>
       </w:r>
-      <w:bookmarkStart w:id="40" w:name="_GoBack"/>
-      <w:bookmarkEnd w:id="40"/>
     </w:p>
     <w:p>
       <w:pPr>
         <w:pStyle w:val="berschrift2"/>
       </w:pPr>
-      <w:bookmarkStart w:id="41" w:name="_Toc405393159"/>
+      <w:bookmarkStart w:id="46" w:name="_Toc405531459"/>
       <w:r>
         <w:t>Konfigurationsdateien</w:t>
       </w:r>
-      <w:bookmarkEnd w:id="41"/>
+      <w:bookmarkEnd w:id="46"/>
     </w:p>
     <w:p>
       <w:pPr>
         <w:pStyle w:val="berschrift3"/>
       </w:pPr>
-      <w:bookmarkStart w:id="42" w:name="_Toc405393160"/>
+      <w:bookmarkStart w:id="47" w:name="_Toc405531460"/>
       <w:r>
         <w:t>Vergleichsmatrix</w:t>
       </w:r>
-      <w:bookmarkEnd w:id="42"/>
+      <w:bookmarkEnd w:id="47"/>
     </w:p>
     <w:p>
       <w:pPr>
         <w:pStyle w:val="berschrift3"/>
       </w:pPr>
-      <w:bookmarkStart w:id="43" w:name="_Toc405393161"/>
+      <w:bookmarkStart w:id="48" w:name="_Toc405531461"/>
       <w:r>
         <w:t>Entscheid</w:t>
       </w:r>
-      <w:bookmarkEnd w:id="43"/>
+      <w:bookmarkEnd w:id="48"/>
     </w:p>
     <w:p>
       <w:pPr>
         <w:pStyle w:val="berschrift2"/>
       </w:pPr>
-      <w:bookmarkStart w:id="44" w:name="_Toc405393162"/>
+      <w:bookmarkStart w:id="49" w:name="_Toc405531462"/>
       <w:r>
         <w:t>Import</w:t>
       </w:r>
-      <w:bookmarkEnd w:id="44"/>
+      <w:bookmarkEnd w:id="49"/>
     </w:p>
     <w:p>
       <w:pPr>
         <w:pStyle w:val="berschrift3"/>
       </w:pPr>
-      <w:bookmarkStart w:id="45" w:name="_Toc405393163"/>
+      <w:bookmarkStart w:id="50" w:name="_Toc405531463"/>
       <w:r>
         <w:t>Vergleichsmatrix</w:t>
       </w:r>
-      <w:bookmarkEnd w:id="45"/>
+      <w:bookmarkEnd w:id="50"/>
     </w:p>
     <w:p>
       <w:pPr>
         <w:pStyle w:val="berschrift3"/>
       </w:pPr>
-      <w:bookmarkStart w:id="46" w:name="_Toc405393164"/>
+      <w:bookmarkStart w:id="51" w:name="_Toc405531464"/>
       <w:r>
         <w:t>Entscheid</w:t>
       </w:r>
-      <w:bookmarkEnd w:id="46"/>
+      <w:bookmarkEnd w:id="51"/>
+    </w:p>
+    <w:p>
+      <w:pPr>
+        <w:jc w:val="left"/>
+      </w:pPr>
+      <w:r>
+        <w:br w:type="page"/>
+      </w:r>
     </w:p>
     <w:p>
       <w:pPr>
         <w:pStyle w:val="berschrift2"/>
       </w:pPr>
-      <w:bookmarkStart w:id="47" w:name="_Toc405393165"/>
-      <w:r>
+      <w:bookmarkStart w:id="52" w:name="_Toc405531465"/>
+      <w:r>
+        <w:lastRenderedPageBreak/>
         <w:t>Digitale Manipulationsmöglichkeiten</w:t>
       </w:r>
-      <w:bookmarkEnd w:id="47"/>
+      <w:bookmarkEnd w:id="52"/>
     </w:p>
     <w:p>
       <w:pPr>
         <w:pStyle w:val="berschrift3"/>
       </w:pPr>
-      <w:bookmarkStart w:id="48" w:name="_Toc405393166"/>
+      <w:bookmarkStart w:id="53" w:name="_Toc405531466"/>
       <w:r>
         <w:t>Zeit</w:t>
       </w:r>
-      <w:bookmarkEnd w:id="48"/>
+      <w:bookmarkEnd w:id="53"/>
+    </w:p>
+    <w:p>
+      <w:pPr>
+        <w:pStyle w:val="berschrift4"/>
+      </w:pPr>
+      <w:r>
+        <w:t>Manipulation der geräteinternen Uhr</w:t>
+      </w:r>
+    </w:p>
+    <w:p>
+      <w:r>
+        <w:t xml:space="preserve">Um eine Änderung bei der geräteinternen Uhr feststellen zu können, wird beim Starten der Prüfung automatisch ein Zeitverlauf angelegt. D.h. jede Sekunde wird die aktuelle Systemzeit ausgelesen und in ein Array abgespeichert. Anschliessend wird überprüft, ob die neuste Uhrzeit eine zu grosse Varianz gegenüber den alten besitzt (Varianz ist einstellbar via Settings Datei). </w:t>
+      </w:r>
+    </w:p>
+    <w:p>
+      <w:pPr>
+        <w:keepNext/>
+        <w:jc w:val="center"/>
+      </w:pPr>
+      <w:r>
+        <w:rPr>
+          <w:noProof/>
+          <w:lang w:eastAsia="de-CH"/>
+        </w:rPr>
+        <w:drawing>
+          <wp:inline distT="0" distB="0" distL="0" distR="0" wp14:anchorId="0AC6D960" wp14:editId="098DE210">
+            <wp:extent cx="4598035" cy="1437005"/>
+            <wp:effectExtent l="0" t="0" r="0" b="0"/>
+            <wp:docPr id="5" name="Grafik 5" descr="C:\Programming\C#\secureexam\Files\Diagramme\Security\TimeHistory\timeHistory.png"/>
+            <wp:cNvGraphicFramePr>
+              <a:graphicFrameLocks xmlns:a="http://schemas.openxmlformats.org/drawingml/2006/main" noChangeAspect="1"/>
+            </wp:cNvGraphicFramePr>
+            <a:graphic xmlns:a="http://schemas.openxmlformats.org/drawingml/2006/main">
+              <a:graphicData uri="http://schemas.openxmlformats.org/drawingml/2006/picture">
+                <pic:pic xmlns:pic="http://schemas.openxmlformats.org/drawingml/2006/picture">
+                  <pic:nvPicPr>
+                    <pic:cNvPr id="0" name="Picture 3" descr="C:\Programming\C#\secureexam\Files\Diagramme\Security\TimeHistory\timeHistory.png"/>
+                    <pic:cNvPicPr>
+                      <a:picLocks noChangeAspect="1" noChangeArrowheads="1"/>
+                    </pic:cNvPicPr>
+                  </pic:nvPicPr>
+                  <pic:blipFill>
+                    <a:blip r:embed="rId22">
+                      <a:extLst>
+                        <a:ext uri="{28A0092B-C50C-407E-A947-70E740481C1C}">
+                          <a14:useLocalDpi xmlns:a14="http://schemas.microsoft.com/office/drawing/2010/main" val="0"/>
+                        </a:ext>
+                      </a:extLst>
+                    </a:blip>
+                    <a:srcRect/>
+                    <a:stretch>
+                      <a:fillRect/>
+                    </a:stretch>
+                  </pic:blipFill>
+                  <pic:spPr bwMode="auto">
+                    <a:xfrm>
+                      <a:off x="0" y="0"/>
+                      <a:ext cx="4598035" cy="1437005"/>
+                    </a:xfrm>
+                    <a:prstGeom prst="rect">
+                      <a:avLst/>
+                    </a:prstGeom>
+                    <a:noFill/>
+                    <a:ln>
+                      <a:noFill/>
+                    </a:ln>
+                  </pic:spPr>
+                </pic:pic>
+              </a:graphicData>
+            </a:graphic>
+          </wp:inline>
+        </w:drawing>
+      </w:r>
+    </w:p>
+    <w:p>
+      <w:pPr>
+        <w:pStyle w:val="Beschriftung"/>
+        <w:jc w:val="center"/>
+      </w:pPr>
+      <w:r>
+        <w:t xml:space="preserve">Abbildung </w:t>
+      </w:r>
+      <w:fldSimple w:instr=" SEQ Abbildung \* ARABIC ">
+        <w:r>
+          <w:rPr>
+            <w:noProof/>
+          </w:rPr>
+          <w:t>9</w:t>
+        </w:r>
+      </w:fldSimple>
+      <w:r>
+        <w:t>: Manipulation der internen Uhr detektieren</w:t>
+      </w:r>
+    </w:p>
+    <w:p>
+      <w:r>
+        <w:t>Wenn nun also ein Student die Geräteinterne Uhr während der Prüfung um z.B. 20 Minuten zurücksetzt, wird die Prüfung eine Varianz von -20 Minuten gegenüber der vorherigen Uhrzeit feststellen und die Prüfung abbrechen.</w:t>
+      </w:r>
+    </w:p>
+    <w:p>
+      <w:pPr>
+        <w:pStyle w:val="berschrift4"/>
+      </w:pPr>
+      <w:r>
+        <w:t>Verlangsamung der Zeit</w:t>
+      </w:r>
+      <w:r>
+        <w:t xml:space="preserve"> </w:t>
+      </w:r>
+    </w:p>
+    <w:p>
+      <w:r>
+        <w:t>Theoretisch könnte diese Manipulation genauso detektiert werden wie oben. Im Prinzip unterscheiden sich die beiden Manipulationen nur dadurch, dass bei der Verlangsamung die Uhr  periodisch um wenige Millisekunden zurückgesetzt wird gegenüber einer grossen Veränderung. Es wäre möglich, die Uhr einfach öfters auszulesen um auch kleinere Abweichungen erfassen zu können, dies würde aber zur Folge haben, dass die Methode „Zeit auslesen“ öfters aufgerufen werden müsste. Auf eBook Readern gibt es nur beschränkte Rechenleistung, deshalb wird ein neues Konzept angewandt:</w:t>
+      </w:r>
+    </w:p>
+    <w:p>
+      <w:pPr>
+        <w:keepNext/>
+      </w:pPr>
+      <w:r>
+        <w:rPr>
+          <w:noProof/>
+          <w:lang w:eastAsia="de-CH"/>
+        </w:rPr>
+        <w:drawing>
+          <wp:inline distT="0" distB="0" distL="0" distR="0">
+            <wp:extent cx="5760720" cy="1542134"/>
+            <wp:effectExtent l="0" t="0" r="0" b="1270"/>
+            <wp:docPr id="14" name="Grafik 14" descr="C:\Programming\C#\secureexam\Files\Diagramme\Security\InternalClock\InternalClock.png"/>
+            <wp:cNvGraphicFramePr>
+              <a:graphicFrameLocks xmlns:a="http://schemas.openxmlformats.org/drawingml/2006/main" noChangeAspect="1"/>
+            </wp:cNvGraphicFramePr>
+            <a:graphic xmlns:a="http://schemas.openxmlformats.org/drawingml/2006/main">
+              <a:graphicData uri="http://schemas.openxmlformats.org/drawingml/2006/picture">
+                <pic:pic xmlns:pic="http://schemas.openxmlformats.org/drawingml/2006/picture">
+                  <pic:nvPicPr>
+                    <pic:cNvPr id="0" name="Picture 6" descr="C:\Programming\C#\secureexam\Files\Diagramme\Security\InternalClock\InternalClock.png"/>
+                    <pic:cNvPicPr>
+                      <a:picLocks noChangeAspect="1" noChangeArrowheads="1"/>
+                    </pic:cNvPicPr>
+                  </pic:nvPicPr>
+                  <pic:blipFill>
+                    <a:blip r:embed="rId23">
+                      <a:extLst>
+                        <a:ext uri="{28A0092B-C50C-407E-A947-70E740481C1C}">
+                          <a14:useLocalDpi xmlns:a14="http://schemas.microsoft.com/office/drawing/2010/main" val="0"/>
+                        </a:ext>
+                      </a:extLst>
+                    </a:blip>
+                    <a:srcRect/>
+                    <a:stretch>
+                      <a:fillRect/>
+                    </a:stretch>
+                  </pic:blipFill>
+                  <pic:spPr bwMode="auto">
+                    <a:xfrm>
+                      <a:off x="0" y="0"/>
+                      <a:ext cx="5760720" cy="1542134"/>
+                    </a:xfrm>
+                    <a:prstGeom prst="rect">
+                      <a:avLst/>
+                    </a:prstGeom>
+                    <a:noFill/>
+                    <a:ln>
+                      <a:noFill/>
+                    </a:ln>
+                  </pic:spPr>
+                </pic:pic>
+              </a:graphicData>
+            </a:graphic>
+          </wp:inline>
+        </w:drawing>
+      </w:r>
+    </w:p>
+    <w:p>
+      <w:pPr>
+        <w:pStyle w:val="Beschriftung"/>
+        <w:jc w:val="center"/>
+      </w:pPr>
+      <w:r>
+        <w:t xml:space="preserve">Abbildung </w:t>
+      </w:r>
+      <w:fldSimple w:instr=" SEQ Abbildung \* ARABIC ">
+        <w:r>
+          <w:rPr>
+            <w:noProof/>
+          </w:rPr>
+          <w:t>10</w:t>
+        </w:r>
+      </w:fldSimple>
+      <w:r>
+        <w:t>: Vergleich der internen Uhr mit der Systemuhr</w:t>
+      </w:r>
+    </w:p>
+    <w:p>
+      <w:r>
+        <w:t>Nachdem die Prüfung gestartet wird, wird eine Prüfungsinterne, in JavaScript realisierte Uhr gestartet. Diese läuft parallel zu der Systemuhr und somit kann man Abweichungen zwischen den zwei Zeiten sehr einfach feststellen.</w:t>
+      </w:r>
     </w:p>
     <w:p>
       <w:pPr>
         <w:pStyle w:val="berschrift3"/>
       </w:pPr>
-      <w:bookmarkStart w:id="49" w:name="_Toc405393167"/>
-      <w:r>
+      <w:bookmarkStart w:id="54" w:name="_Toc405531467"/>
+      <w:r>
+        <w:lastRenderedPageBreak/>
         <w:t>Internet Zugriff</w:t>
       </w:r>
-      <w:bookmarkEnd w:id="49"/>
+      <w:bookmarkEnd w:id="54"/>
+    </w:p>
+    <w:p>
+      <w:r>
+        <w:t xml:space="preserve">Durch periodischen Versuch, ein Bild aus dem Internet herunterzuladen, wird überprüft ob das Gerät über eine aktive Internetverbindung verfügt. Solange es beim </w:t>
+      </w:r>
+      <w:r>
+        <w:t>E</w:t>
+      </w:r>
+      <w:r>
+        <w:t xml:space="preserve">inbindungsversuch einen Fehler gibt, ist die Verbindung offline, </w:t>
+      </w:r>
+      <w:r>
+        <w:t>wenn nicht,</w:t>
+      </w:r>
+      <w:r>
+        <w:t xml:space="preserve"> wird vom System ein Event ausgelöst</w:t>
+      </w:r>
+      <w:r>
+        <w:t xml:space="preserve"> und die Prüfung je nach Konfiguration abgebrochen</w:t>
+      </w:r>
+      <w:r>
+        <w:t>.</w:t>
+      </w:r>
     </w:p>
     <w:p>
       <w:pPr>
         <w:pStyle w:val="berschrift3"/>
       </w:pPr>
-      <w:bookmarkStart w:id="50" w:name="_Toc405393168"/>
+      <w:bookmarkStart w:id="55" w:name="_Toc405531468"/>
       <w:r>
         <w:t>Prüfungsinterne Kommunikation</w:t>
       </w:r>
-      <w:bookmarkEnd w:id="50"/>
+      <w:bookmarkEnd w:id="55"/>
+    </w:p>
+    <w:p>
+      <w:r>
+        <w:t>Generell ist es technisch nicht möglich, mittels JavaScript festzustellen, ob sich ein Gerät in einem Ad-Hoc Netzwerk befindet oder gerade Daten über Bluetooth austauscht. Dazu müsste eine Prüfungs-App entwickelt werden, welche die nötigen Berechtigungen besitzt, um die entsprechenden Adapter zu überwachen.</w:t>
+      </w:r>
+    </w:p>
+    <w:p>
+      <w:r>
+        <w:t>Trotzdem kann der internen Kommunikation durch geschickte Wahl der eBook Reader entgegen gewirkt werden. Vorzugsweise werden eBook Reader eingesetzt, welche keine WLAN Ad-Hoc Funktionalität besitzen und kein Bluetooth Modul verbaut haben.</w:t>
+      </w:r>
+    </w:p>
+    <w:p>
+      <w:pPr>
+        <w:pStyle w:val="berschrift2"/>
+      </w:pPr>
+      <w:bookmarkStart w:id="56" w:name="_Toc405531469"/>
+      <w:r>
+        <w:t>UI-Design</w:t>
+      </w:r>
+      <w:bookmarkEnd w:id="56"/>
+    </w:p>
+    <w:p>
+      <w:pPr>
+        <w:pStyle w:val="berschrift3"/>
+      </w:pPr>
+      <w:r>
+        <w:t>Idee</w:t>
+      </w:r>
+    </w:p>
+    <w:p>
+      <w:r>
+        <w:t>SecureExam virtualisiert die Prüfung, die Papierform wird überflüssig und Prüfungen können digital abgelegt werden. Inspiriert von der alten Form der Prüfung, auf Papier, wird SecureExam mittels Material Design umgesetzt. Den Prüfungsabsolventen wird eine gewohnte Umgebung vorgespielt, damit sie sich während der Prüfung wohler / entspannter fühlen. Durch neue Möglichkeiten, welche durch die Digitalisierung mit sich kommen, werden die Prüfungsblätter um nützliche Funktionen, wie zum Beispiel die Anzeige der verbliebenen Prüfungszeit, ergänzt.</w:t>
+      </w:r>
+    </w:p>
+    <w:p>
+      <w:pPr>
+        <w:keepNext/>
+        <w:jc w:val="center"/>
+      </w:pPr>
+      <w:r>
+        <w:rPr>
+          <w:noProof/>
+          <w:lang w:eastAsia="de-CH"/>
+        </w:rPr>
+        <w:drawing>
+          <wp:inline distT="0" distB="0" distL="0" distR="0" wp14:anchorId="4E9C5CB2" wp14:editId="5F9CFD37">
+            <wp:extent cx="3060000" cy="2984400"/>
+            <wp:effectExtent l="0" t="0" r="7620" b="6985"/>
+            <wp:docPr id="15" name="Grafik 15"/>
+            <wp:cNvGraphicFramePr>
+              <a:graphicFrameLocks xmlns:a="http://schemas.openxmlformats.org/drawingml/2006/main" noChangeAspect="1"/>
+            </wp:cNvGraphicFramePr>
+            <a:graphic xmlns:a="http://schemas.openxmlformats.org/drawingml/2006/main">
+              <a:graphicData uri="http://schemas.openxmlformats.org/drawingml/2006/picture">
+                <pic:pic xmlns:pic="http://schemas.openxmlformats.org/drawingml/2006/picture">
+                  <pic:nvPicPr>
+                    <pic:cNvPr id="15" name="9BC9BC6.tmp"/>
+                    <pic:cNvPicPr/>
+                  </pic:nvPicPr>
+                  <pic:blipFill>
+                    <a:blip r:embed="rId24">
+                      <a:extLst>
+                        <a:ext uri="{28A0092B-C50C-407E-A947-70E740481C1C}">
+                          <a14:useLocalDpi xmlns:a14="http://schemas.microsoft.com/office/drawing/2010/main" val="0"/>
+                        </a:ext>
+                      </a:extLst>
+                    </a:blip>
+                    <a:stretch>
+                      <a:fillRect/>
+                    </a:stretch>
+                  </pic:blipFill>
+                  <pic:spPr>
+                    <a:xfrm>
+                      <a:off x="0" y="0"/>
+                      <a:ext cx="3060000" cy="2984400"/>
+                    </a:xfrm>
+                    <a:prstGeom prst="rect">
+                      <a:avLst/>
+                    </a:prstGeom>
+                  </pic:spPr>
+                </pic:pic>
+              </a:graphicData>
+            </a:graphic>
+          </wp:inline>
+        </w:drawing>
+      </w:r>
+    </w:p>
+    <w:p>
+      <w:pPr>
+        <w:pStyle w:val="Beschriftung"/>
+        <w:jc w:val="center"/>
+      </w:pPr>
+      <w:r>
+        <w:t xml:space="preserve">Abbildung </w:t>
+      </w:r>
+      <w:fldSimple w:instr=" SEQ Abbildung \* ARABIC ">
+        <w:r>
+          <w:rPr>
+            <w:noProof/>
+          </w:rPr>
+          <w:t>11</w:t>
+        </w:r>
+      </w:fldSimple>
+      <w:r>
+        <w:t>: UI Design Idee</w:t>
+      </w:r>
+    </w:p>
+    <w:p>
+      <w:pPr>
+        <w:jc w:val="left"/>
+      </w:pPr>
+      <w:r>
+        <w:t xml:space="preserve">Auf der Handskizze oben, sind zwei Blätter zu erkennen. Das graue Blatt im Querformat wird oben an der Prüfung sein und die wichtigen Informationen (Titel, Prüfungshinweise, Restzeit etc.) beinhalten. </w:t>
+      </w:r>
+      <w:r>
+        <w:t xml:space="preserve">Es ist horizontal gefaltet um eine visuelle Trennung zwischen Titel und Prüfungshinweisen zu </w:t>
+      </w:r>
+      <w:r>
+        <w:lastRenderedPageBreak/>
+        <w:t xml:space="preserve">gestalten. </w:t>
+      </w:r>
+      <w:r>
+        <w:t>Das schwarze Blatt im Portraitformat ist das Prüfungsblatt und beinhaltet die Prüfungsfragen.</w:t>
+      </w:r>
+    </w:p>
+    <w:p>
+      <w:pPr>
+        <w:pStyle w:val="berschrift3"/>
+      </w:pPr>
+      <w:r>
+        <w:t>Login</w:t>
+      </w:r>
+    </w:p>
+    <w:p>
+      <w:pPr>
+        <w:keepNext/>
+        <w:jc w:val="center"/>
+      </w:pPr>
+      <w:r>
+        <w:rPr>
+          <w:noProof/>
+          <w:lang w:eastAsia="de-CH"/>
+        </w:rPr>
+        <w:drawing>
+          <wp:inline distT="0" distB="0" distL="0" distR="0" wp14:anchorId="19217754" wp14:editId="33EBA36A">
+            <wp:extent cx="3060000" cy="2199600"/>
+            <wp:effectExtent l="0" t="0" r="7620" b="0"/>
+            <wp:docPr id="16" name="Grafik 16"/>
+            <wp:cNvGraphicFramePr>
+              <a:graphicFrameLocks xmlns:a="http://schemas.openxmlformats.org/drawingml/2006/main" noChangeAspect="1"/>
+            </wp:cNvGraphicFramePr>
+            <a:graphic xmlns:a="http://schemas.openxmlformats.org/drawingml/2006/main">
+              <a:graphicData uri="http://schemas.openxmlformats.org/drawingml/2006/picture">
+                <pic:pic xmlns:pic="http://schemas.openxmlformats.org/drawingml/2006/picture">
+                  <pic:nvPicPr>
+                    <pic:cNvPr id="16" name="9BC3AD3.tmp"/>
+                    <pic:cNvPicPr/>
+                  </pic:nvPicPr>
+                  <pic:blipFill>
+                    <a:blip r:embed="rId25" cstate="print">
+                      <a:extLst>
+                        <a:ext uri="{28A0092B-C50C-407E-A947-70E740481C1C}">
+                          <a14:useLocalDpi xmlns:a14="http://schemas.microsoft.com/office/drawing/2010/main" val="0"/>
+                        </a:ext>
+                      </a:extLst>
+                    </a:blip>
+                    <a:stretch>
+                      <a:fillRect/>
+                    </a:stretch>
+                  </pic:blipFill>
+                  <pic:spPr>
+                    <a:xfrm>
+                      <a:off x="0" y="0"/>
+                      <a:ext cx="3060000" cy="2199600"/>
+                    </a:xfrm>
+                    <a:prstGeom prst="rect">
+                      <a:avLst/>
+                    </a:prstGeom>
+                  </pic:spPr>
+                </pic:pic>
+              </a:graphicData>
+            </a:graphic>
+          </wp:inline>
+        </w:drawing>
+      </w:r>
+    </w:p>
+    <w:p>
+      <w:pPr>
+        <w:pStyle w:val="Beschriftung"/>
+        <w:jc w:val="center"/>
+      </w:pPr>
+      <w:r>
+        <w:t xml:space="preserve">Abbildung </w:t>
+      </w:r>
+      <w:fldSimple w:instr=" SEQ Abbildung \* ARABIC ">
+        <w:r>
+          <w:rPr>
+            <w:noProof/>
+          </w:rPr>
+          <w:t>12</w:t>
+        </w:r>
+      </w:fldSimple>
+      <w:r>
+        <w:t>: Login-Skizze</w:t>
+      </w:r>
+    </w:p>
+    <w:p>
+      <w:pPr>
+        <w:jc w:val="left"/>
+      </w:pPr>
+      <w:r>
+        <w:t>Das Erste wo man von der Prüfung sieht, ist der Login-Screen. Hier muss sich der Student authentifizieren. Es gibt total vier Eingabefelder, die der Prüfungsteilnehmer ausfüllen muss:</w:t>
+      </w:r>
+    </w:p>
+    <w:p>
+      <w:pPr>
+        <w:pStyle w:val="Listenabsatz"/>
+        <w:numPr>
+          <w:ilvl w:val="0"/>
+          <w:numId w:val="17"/>
+        </w:numPr>
+        <w:jc w:val="left"/>
+      </w:pPr>
+      <w:r>
+        <w:t>Vorname</w:t>
+      </w:r>
+    </w:p>
+    <w:p>
+      <w:pPr>
+        <w:pStyle w:val="Listenabsatz"/>
+        <w:numPr>
+          <w:ilvl w:val="0"/>
+          <w:numId w:val="17"/>
+        </w:numPr>
+        <w:jc w:val="left"/>
+      </w:pPr>
+      <w:r>
+        <w:t>Name</w:t>
+      </w:r>
+    </w:p>
+    <w:p>
+      <w:pPr>
+        <w:pStyle w:val="Listenabsatz"/>
+        <w:numPr>
+          <w:ilvl w:val="0"/>
+          <w:numId w:val="17"/>
+        </w:numPr>
+        <w:jc w:val="left"/>
+      </w:pPr>
+      <w:r>
+        <w:t>Immatrikulationsnummer</w:t>
+      </w:r>
+    </w:p>
+    <w:p>
+      <w:pPr>
+        <w:pStyle w:val="Listenabsatz"/>
+        <w:numPr>
+          <w:ilvl w:val="0"/>
+          <w:numId w:val="17"/>
+        </w:numPr>
+        <w:jc w:val="left"/>
+      </w:pPr>
+      <w:r>
+        <w:t>Passwort</w:t>
+      </w:r>
+    </w:p>
+    <w:p>
+      <w:pPr>
+        <w:jc w:val="left"/>
+      </w:pPr>
+      <w:r>
+        <w:t xml:space="preserve">Nach dem </w:t>
+      </w:r>
+      <w:r>
+        <w:t>Klick auf Starten, startet der E</w:t>
+      </w:r>
+      <w:r>
+        <w:t>ntschlüsslungsvorgang und die Ansicht wechselt je nach Einstellung in den Pag</w:t>
+      </w:r>
+      <w:r>
+        <w:t>e</w:t>
+      </w:r>
+      <w:r>
+        <w:t>- oder Scrollmodus, wo die entschlüsselten Fragen dargestellt werden.</w:t>
+      </w:r>
+    </w:p>
+    <w:p>
+      <w:pPr>
+        <w:pStyle w:val="berschrift3"/>
+      </w:pPr>
+      <w:r>
+        <w:t>Prüfung</w:t>
+      </w:r>
+    </w:p>
+    <w:p>
+      <w:pPr>
+        <w:pStyle w:val="berschrift4"/>
+      </w:pPr>
+      <w:r>
+        <w:t>Page-Mode</w:t>
+      </w:r>
+    </w:p>
+    <w:p>
+      <w:pPr>
+        <w:keepNext/>
+        <w:jc w:val="center"/>
+      </w:pPr>
+      <w:r>
+        <w:rPr>
+          <w:noProof/>
+          <w:lang w:eastAsia="de-CH"/>
+        </w:rPr>
+        <w:drawing>
+          <wp:inline distT="0" distB="0" distL="0" distR="0" wp14:anchorId="4F7162AB" wp14:editId="4BE32BDD">
+            <wp:extent cx="3060000" cy="2199600"/>
+            <wp:effectExtent l="0" t="0" r="7620" b="0"/>
+            <wp:docPr id="17" name="Grafik 17"/>
+            <wp:cNvGraphicFramePr>
+              <a:graphicFrameLocks xmlns:a="http://schemas.openxmlformats.org/drawingml/2006/main" noChangeAspect="1"/>
+            </wp:cNvGraphicFramePr>
+            <a:graphic xmlns:a="http://schemas.openxmlformats.org/drawingml/2006/main">
+              <a:graphicData uri="http://schemas.openxmlformats.org/drawingml/2006/picture">
+                <pic:pic xmlns:pic="http://schemas.openxmlformats.org/drawingml/2006/picture">
+                  <pic:nvPicPr>
+                    <pic:cNvPr id="17" name="9BC83A4.tmp"/>
+                    <pic:cNvPicPr/>
+                  </pic:nvPicPr>
+                  <pic:blipFill>
+                    <a:blip r:embed="rId26" cstate="print">
+                      <a:extLst>
+                        <a:ext uri="{28A0092B-C50C-407E-A947-70E740481C1C}">
+                          <a14:useLocalDpi xmlns:a14="http://schemas.microsoft.com/office/drawing/2010/main" val="0"/>
+                        </a:ext>
+                      </a:extLst>
+                    </a:blip>
+                    <a:stretch>
+                      <a:fillRect/>
+                    </a:stretch>
+                  </pic:blipFill>
+                  <pic:spPr>
+                    <a:xfrm>
+                      <a:off x="0" y="0"/>
+                      <a:ext cx="3060000" cy="2199600"/>
+                    </a:xfrm>
+                    <a:prstGeom prst="rect">
+                      <a:avLst/>
+                    </a:prstGeom>
+                  </pic:spPr>
+                </pic:pic>
+              </a:graphicData>
+            </a:graphic>
+          </wp:inline>
+        </w:drawing>
+      </w:r>
+    </w:p>
+    <w:p>
+      <w:pPr>
+        <w:pStyle w:val="Beschriftung"/>
+        <w:jc w:val="center"/>
+      </w:pPr>
+      <w:r>
+        <w:t xml:space="preserve">Abbildung </w:t>
+      </w:r>
+      <w:fldSimple w:instr=" SEQ Abbildung \* ARABIC ">
+        <w:r>
+          <w:rPr>
+            <w:noProof/>
+          </w:rPr>
+          <w:t>13</w:t>
+        </w:r>
+      </w:fldSimple>
+      <w:r>
+        <w:t>: Skizze Paging Mode</w:t>
+      </w:r>
+    </w:p>
+    <w:p>
+      <w:pPr>
+        <w:jc w:val="left"/>
+      </w:pPr>
+      <w:r>
+        <w:t xml:space="preserve">Der Page Mode </w:t>
+      </w:r>
+      <w:r>
+        <w:t>ist dafür gedacht, wenn die Prüfung auf eBook Readern mit sehr schlechter Bildwiederholfrequenz ausgeführt wird. Zwischen den Fragen wird, ähnlich wie bei einem Buch, geblättert. Somit wird die Problematik des Scrollens (Bild wird verspätet dargestellt) umgangen.</w:t>
+      </w:r>
+    </w:p>
+    <w:p>
+      <w:pPr>
+        <w:pStyle w:val="berschrift4"/>
+      </w:pPr>
+      <w:r>
+        <w:lastRenderedPageBreak/>
+        <w:t>Scroll-Mode</w:t>
+      </w:r>
+    </w:p>
+    <w:p>
+      <w:pPr>
+        <w:keepNext/>
+      </w:pPr>
+      <w:r>
+        <w:rPr>
+          <w:noProof/>
+          <w:lang w:eastAsia="de-CH"/>
+        </w:rPr>
+        <w:drawing>
+          <wp:anchor distT="0" distB="0" distL="114300" distR="114300" simplePos="0" relativeHeight="251662336" behindDoc="1" locked="0" layoutInCell="1" allowOverlap="1">
+            <wp:simplePos x="0" y="0"/>
+            <wp:positionH relativeFrom="column">
+              <wp:posOffset>-3175</wp:posOffset>
+            </wp:positionH>
+            <wp:positionV relativeFrom="paragraph">
+              <wp:posOffset>0</wp:posOffset>
+            </wp:positionV>
+            <wp:extent cx="3059430" cy="3930650"/>
+            <wp:effectExtent l="0" t="0" r="7620" b="0"/>
+            <wp:wrapTight wrapText="bothSides">
+              <wp:wrapPolygon edited="0">
+                <wp:start x="0" y="0"/>
+                <wp:lineTo x="0" y="21460"/>
+                <wp:lineTo x="21519" y="21460"/>
+                <wp:lineTo x="21519" y="0"/>
+                <wp:lineTo x="0" y="0"/>
+              </wp:wrapPolygon>
+            </wp:wrapTight>
+            <wp:docPr id="19" name="Grafik 19"/>
+            <wp:cNvGraphicFramePr>
+              <a:graphicFrameLocks xmlns:a="http://schemas.openxmlformats.org/drawingml/2006/main" noChangeAspect="1"/>
+            </wp:cNvGraphicFramePr>
+            <a:graphic xmlns:a="http://schemas.openxmlformats.org/drawingml/2006/main">
+              <a:graphicData uri="http://schemas.openxmlformats.org/drawingml/2006/picture">
+                <pic:pic xmlns:pic="http://schemas.openxmlformats.org/drawingml/2006/picture">
+                  <pic:nvPicPr>
+                    <pic:cNvPr id="19" name="9BCEA20.tmp"/>
+                    <pic:cNvPicPr/>
+                  </pic:nvPicPr>
+                  <pic:blipFill>
+                    <a:blip r:embed="rId27">
+                      <a:extLst>
+                        <a:ext uri="{28A0092B-C50C-407E-A947-70E740481C1C}">
+                          <a14:useLocalDpi xmlns:a14="http://schemas.microsoft.com/office/drawing/2010/main" val="0"/>
+                        </a:ext>
+                      </a:extLst>
+                    </a:blip>
+                    <a:stretch>
+                      <a:fillRect/>
+                    </a:stretch>
+                  </pic:blipFill>
+                  <pic:spPr>
+                    <a:xfrm>
+                      <a:off x="0" y="0"/>
+                      <a:ext cx="3059430" cy="3930650"/>
+                    </a:xfrm>
+                    <a:prstGeom prst="rect">
+                      <a:avLst/>
+                    </a:prstGeom>
+                  </pic:spPr>
+                </pic:pic>
+              </a:graphicData>
+            </a:graphic>
+            <wp14:sizeRelH relativeFrom="page">
+              <wp14:pctWidth>0</wp14:pctWidth>
+            </wp14:sizeRelH>
+            <wp14:sizeRelV relativeFrom="page">
+              <wp14:pctHeight>0</wp14:pctHeight>
+            </wp14:sizeRelV>
+          </wp:anchor>
+        </w:drawing>
+      </w:r>
+      <w:r>
+        <w:t>Der Scroll-Mode wird eingesetzt, wenn die Prüfung auf eBook Readern mit LCD Display oder sogar Tablets abgelegt wird. Im Gegensatz zum Page-Mode, sind jederzeit alle Fragen sichtbar. Die Navigation zwischen den Fragen ist wie von vielen anderen Anwendungen gewohnt, mittels Scrollen möglich.</w:t>
+      </w:r>
+    </w:p>
+    <w:p>
+      <w:pPr>
+        <w:keepNext/>
+      </w:pPr>
+      <w:r>
+        <w:t>Damit der Student jederzeit die Übersicht über die verbliebene Zeit und diverse andere wichtige Information behält. Scrollt der gefaltete Teil des grauen Blattes mit Titel etc. konstant mit.</w:t>
+      </w:r>
+    </w:p>
+    <w:p>
+      <w:pPr>
+        <w:keepNext/>
+      </w:pPr>
+    </w:p>
+    <w:p>
+      <w:pPr>
+        <w:keepNext/>
+      </w:pPr>
+    </w:p>
+    <w:p>
+      <w:pPr>
+        <w:keepNext/>
+      </w:pPr>
+    </w:p>
+    <w:p>
+      <w:pPr>
+        <w:keepNext/>
+      </w:pPr>
+      <w:bookmarkStart w:id="57" w:name="_GoBack"/>
+      <w:bookmarkEnd w:id="57"/>
+    </w:p>
+    <w:p>
+      <w:pPr>
+        <w:pStyle w:val="Beschriftung"/>
+      </w:pPr>
+      <w:r>
+        <w:t xml:space="preserve">Abbildung </w:t>
+      </w:r>
+      <w:fldSimple w:instr=" SEQ Abbildung \* ARABIC ">
+        <w:r>
+          <w:rPr>
+            <w:noProof/>
+          </w:rPr>
+          <w:t>14</w:t>
+        </w:r>
+      </w:fldSimple>
+      <w:r>
+        <w:t>: Skizze Scroll Mode</w:t>
+      </w:r>
+    </w:p>
+    <w:p>
+      <w:pPr>
+        <w:pStyle w:val="berschrift2"/>
+      </w:pPr>
+      <w:bookmarkStart w:id="58" w:name="_Toc405531470"/>
+      <w:r>
+        <w:t>JavaScript Library</w:t>
+      </w:r>
+      <w:bookmarkEnd w:id="58"/>
+    </w:p>
+    <w:p>
+      <w:pPr>
+        <w:pStyle w:val="berschrift3"/>
+      </w:pPr>
+      <w:bookmarkStart w:id="59" w:name="_Toc405531471"/>
+      <w:r>
+        <w:t>SecureExam</w:t>
+      </w:r>
+      <w:bookmarkEnd w:id="59"/>
+    </w:p>
+    <w:p>
+      <w:pPr>
+        <w:pStyle w:val="berschrift3"/>
+      </w:pPr>
+      <w:bookmarkStart w:id="60" w:name="_Toc405531472"/>
+      <w:r>
+        <w:t>CryptoJS</w:t>
+      </w:r>
+      <w:bookmarkEnd w:id="60"/>
+    </w:p>
+    <w:p>
+      <w:pPr>
+        <w:pStyle w:val="berschrift3"/>
+      </w:pPr>
+      <w:bookmarkStart w:id="61" w:name="_Toc405531473"/>
+      <w:r>
+        <w:t>FileSaver.js</w:t>
+      </w:r>
+      <w:bookmarkEnd w:id="61"/>
+    </w:p>
+    <w:p>
+      <w:pPr>
+        <w:pStyle w:val="berschrift1"/>
+      </w:pPr>
+      <w:bookmarkStart w:id="62" w:name="_Toc405531474"/>
+      <w:r>
+        <w:t>Umsetzung</w:t>
+      </w:r>
+      <w:bookmarkEnd w:id="62"/>
+    </w:p>
+    <w:p>
+      <w:r>
+        <w:t>Mit Code Snipplets</w:t>
+      </w:r>
+    </w:p>
+    <w:p>
+      <w:pPr>
+        <w:pStyle w:val="berschrift2"/>
+      </w:pPr>
+      <w:bookmarkStart w:id="63" w:name="_Toc405531475"/>
+      <w:r>
+        <w:lastRenderedPageBreak/>
+        <w:t>Export</w:t>
+      </w:r>
+      <w:bookmarkEnd w:id="63"/>
+    </w:p>
+    <w:p>
+      <w:pPr>
+        <w:pStyle w:val="berschrift2"/>
+      </w:pPr>
+      <w:bookmarkStart w:id="64" w:name="_Toc405531476"/>
+      <w:r>
+        <w:t>Kryptographie</w:t>
+      </w:r>
+      <w:bookmarkEnd w:id="64"/>
+    </w:p>
+    <w:p>
+      <w:pPr>
+        <w:pStyle w:val="berschrift3"/>
+      </w:pPr>
+      <w:bookmarkStart w:id="65" w:name="_Toc405531477"/>
+      <w:r>
+        <w:t>Verschlüsselung</w:t>
+      </w:r>
+      <w:bookmarkEnd w:id="65"/>
+    </w:p>
+    <w:p>
+      <w:pPr>
+        <w:pStyle w:val="berschrift3"/>
+      </w:pPr>
+      <w:bookmarkStart w:id="66" w:name="_Toc405531478"/>
+      <w:r>
+        <w:t>Passwort hashing</w:t>
+      </w:r>
+      <w:bookmarkEnd w:id="66"/>
+    </w:p>
+    <w:p>
+      <w:pPr>
+        <w:pStyle w:val="berschrift2"/>
+      </w:pPr>
+      <w:bookmarkStart w:id="67" w:name="_Toc405531479"/>
+      <w:r>
+        <w:t>Konfigurationsdateien</w:t>
+      </w:r>
+      <w:bookmarkEnd w:id="67"/>
+    </w:p>
+    <w:p>
+      <w:pPr>
+        <w:pStyle w:val="berschrift3"/>
+      </w:pPr>
+      <w:bookmarkStart w:id="68" w:name="_Toc405531480"/>
+      <w:r>
+        <w:t>Settings.xml</w:t>
+      </w:r>
+      <w:bookmarkEnd w:id="68"/>
+    </w:p>
+    <w:p>
+      <w:pPr>
+        <w:pStyle w:val="berschrift3"/>
+      </w:pPr>
+      <w:bookmarkStart w:id="69" w:name="_Toc405531481"/>
+      <w:r>
+        <w:t>SecureExam.xml</w:t>
+      </w:r>
+      <w:bookmarkEnd w:id="69"/>
+    </w:p>
+    <w:p>
+      <w:pPr>
+        <w:pStyle w:val="berschrift2"/>
+      </w:pPr>
+      <w:bookmarkStart w:id="70" w:name="_Toc405531482"/>
+      <w:r>
+        <w:t>Import</w:t>
+      </w:r>
+      <w:bookmarkEnd w:id="70"/>
+    </w:p>
+    <w:p>
+      <w:pPr>
+        <w:pStyle w:val="berschrift3"/>
+      </w:pPr>
+      <w:bookmarkStart w:id="71" w:name="_Toc405531483"/>
+      <w:r>
+        <w:t>XML</w:t>
+      </w:r>
+      <w:bookmarkEnd w:id="71"/>
+    </w:p>
+    <w:p>
+      <w:pPr>
+        <w:pStyle w:val="berschrift3"/>
+      </w:pPr>
+      <w:bookmarkStart w:id="72" w:name="_Toc405531484"/>
+      <w:r>
+        <w:t>Open Office</w:t>
+      </w:r>
+      <w:bookmarkEnd w:id="72"/>
+    </w:p>
+    <w:p>
+      <w:r>
+        <w:t>XSLT über eigenen Parser bla bli bla bla</w:t>
+      </w:r>
+    </w:p>
+    <w:p>
+      <w:pPr>
+        <w:pStyle w:val="berschrift2"/>
+      </w:pPr>
+      <w:bookmarkStart w:id="73" w:name="_Toc405531485"/>
+      <w:r>
+        <w:t>Digitale Manipulationsmöglichkeiten</w:t>
+      </w:r>
+      <w:bookmarkEnd w:id="73"/>
+    </w:p>
+    <w:p>
+      <w:pPr>
+        <w:pStyle w:val="berschrift3"/>
+      </w:pPr>
+      <w:bookmarkStart w:id="74" w:name="_Toc405531486"/>
+      <w:r>
+        <w:t>Zeit</w:t>
+      </w:r>
+      <w:bookmarkEnd w:id="74"/>
+    </w:p>
+    <w:p>
+      <w:pPr>
+        <w:pStyle w:val="berschrift3"/>
+      </w:pPr>
+      <w:bookmarkStart w:id="75" w:name="_Toc405531487"/>
+      <w:r>
+        <w:t>Internet Zugriff</w:t>
+      </w:r>
+      <w:bookmarkEnd w:id="75"/>
+    </w:p>
+    <w:p>
+      <w:pPr>
+        <w:pStyle w:val="berschrift3"/>
+      </w:pPr>
+      <w:bookmarkStart w:id="76" w:name="_Toc405531488"/>
+      <w:r>
+        <w:t>Prüfungsinterne Kommunikation</w:t>
+      </w:r>
+      <w:bookmarkEnd w:id="76"/>
     </w:p>
     <w:p/>
     <w:p>
       <w:pPr>
         <w:pStyle w:val="berschrift2"/>
       </w:pPr>
-      <w:bookmarkStart w:id="51" w:name="_Toc405393169"/>
+      <w:bookmarkStart w:id="77" w:name="_Toc405531489"/>
       <w:r>
         <w:t>UI-Design</w:t>
       </w:r>
-      <w:bookmarkEnd w:id="51"/>
-    </w:p>
-    <w:p>
-      <w:r>
-        <w:t>Papier virtualisieren etc</w:t>
-      </w:r>
-      <w:r>
-        <w:t>.</w:t>
-      </w:r>
-    </w:p>
-    <w:p>
-      <w:r>
-        <w:t>Handskizze</w:t>
-      </w:r>
+      <w:bookmarkEnd w:id="77"/>
     </w:p>
     <w:p>
       <w:pPr>
         <w:pStyle w:val="berschrift2"/>
       </w:pPr>
-      <w:bookmarkStart w:id="52" w:name="_Toc405393170"/>
-      <w:r>
-        <w:lastRenderedPageBreak/>
+      <w:bookmarkStart w:id="78" w:name="_Toc405531490"/>
+      <w:r>
         <w:t>JavaScript Library</w:t>
       </w:r>
-      <w:bookmarkEnd w:id="52"/>
-    </w:p>
-    <w:p>
-      <w:pPr>
-        <w:pStyle w:val="berschrift3"/>
-      </w:pPr>
-      <w:bookmarkStart w:id="53" w:name="_Toc405393171"/>
-      <w:r>
-        <w:t>SecureExam</w:t>
-      </w:r>
-      <w:bookmarkEnd w:id="53"/>
-    </w:p>
-    <w:p>
-      <w:pPr>
-        <w:pStyle w:val="berschrift3"/>
-      </w:pPr>
-      <w:bookmarkStart w:id="54" w:name="_Toc405393172"/>
-      <w:r>
-        <w:t>CryptoJS</w:t>
-      </w:r>
-      <w:bookmarkEnd w:id="54"/>
-    </w:p>
-    <w:p>
-      <w:pPr>
-        <w:pStyle w:val="berschrift3"/>
-      </w:pPr>
-      <w:bookmarkStart w:id="55" w:name="_Toc405393173"/>
-      <w:r>
-        <w:t>FileSaver.js</w:t>
-      </w:r>
-      <w:bookmarkEnd w:id="55"/>
+      <w:bookmarkEnd w:id="78"/>
     </w:p>
     <w:p>
       <w:pPr>
         <w:pStyle w:val="berschrift1"/>
       </w:pPr>
-      <w:bookmarkStart w:id="56" w:name="_Toc405393174"/>
-      <w:r>
-        <w:t>Umsetzung</w:t>
-      </w:r>
-      <w:bookmarkEnd w:id="56"/>
-    </w:p>
-    <w:p>
-      <w:r>
-        <w:t>Mit Code Snipplets</w:t>
-      </w:r>
+      <w:bookmarkStart w:id="79" w:name="_Toc405531491"/>
+      <w:r>
+        <w:t>Testing</w:t>
+      </w:r>
+      <w:bookmarkEnd w:id="79"/>
     </w:p>
     <w:p>
       <w:pPr>
         <w:pStyle w:val="berschrift2"/>
       </w:pPr>
-      <w:bookmarkStart w:id="57" w:name="_Toc405393175"/>
-      <w:r>
-        <w:t>Export</w:t>
-      </w:r>
-      <w:bookmarkEnd w:id="57"/>
+      <w:bookmarkStart w:id="80" w:name="_Toc405531492"/>
+      <w:r>
+        <w:t>Konzept</w:t>
+      </w:r>
+      <w:bookmarkEnd w:id="80"/>
     </w:p>
     <w:p>
       <w:pPr>
         <w:pStyle w:val="berschrift2"/>
       </w:pPr>
-      <w:bookmarkStart w:id="58" w:name="_Toc405393176"/>
-      <w:r>
-        <w:t>Kryptographie</w:t>
-      </w:r>
-      <w:bookmarkEnd w:id="58"/>
-    </w:p>
-    <w:p>
-      <w:pPr>
-        <w:pStyle w:val="berschrift3"/>
-      </w:pPr>
-      <w:bookmarkStart w:id="59" w:name="_Toc405393177"/>
-      <w:r>
-        <w:t>Verschlüsselung</w:t>
-      </w:r>
-      <w:bookmarkEnd w:id="59"/>
-    </w:p>
-    <w:p>
-      <w:pPr>
-        <w:pStyle w:val="berschrift3"/>
-      </w:pPr>
-      <w:bookmarkStart w:id="60" w:name="_Toc405393178"/>
-      <w:r>
-        <w:t>Passwort hashing</w:t>
-      </w:r>
-      <w:bookmarkEnd w:id="60"/>
+      <w:bookmarkStart w:id="81" w:name="_Toc405531493"/>
+      <w:r>
+        <w:t>C# Code</w:t>
+      </w:r>
+      <w:bookmarkEnd w:id="81"/>
     </w:p>
     <w:p>
       <w:pPr>
         <w:pStyle w:val="berschrift2"/>
       </w:pPr>
-      <w:bookmarkStart w:id="61" w:name="_Toc405393179"/>
-      <w:r>
-        <w:t>Konfigurationsdateien</w:t>
-      </w:r>
-      <w:bookmarkEnd w:id="61"/>
-    </w:p>
-    <w:p>
-      <w:pPr>
-        <w:pStyle w:val="berschrift3"/>
-      </w:pPr>
-      <w:bookmarkStart w:id="62" w:name="_Toc405393180"/>
-      <w:r>
-        <w:t>Settings.xml</w:t>
-      </w:r>
-      <w:bookmarkEnd w:id="62"/>
-    </w:p>
-    <w:p>
-      <w:pPr>
-        <w:pStyle w:val="berschrift3"/>
-      </w:pPr>
-      <w:bookmarkStart w:id="63" w:name="_Toc405393181"/>
-      <w:r>
-        <w:t>SecureExam.xml</w:t>
-      </w:r>
-      <w:bookmarkEnd w:id="63"/>
-    </w:p>
-    <w:p>
-      <w:pPr>
-        <w:pStyle w:val="berschrift2"/>
-      </w:pPr>
-      <w:bookmarkStart w:id="64" w:name="_Toc405393182"/>
-      <w:r>
-        <w:t>Import</w:t>
-      </w:r>
-      <w:bookmarkEnd w:id="64"/>
-    </w:p>
-    <w:p>
-      <w:pPr>
-        <w:pStyle w:val="berschrift3"/>
-      </w:pPr>
-      <w:bookmarkStart w:id="65" w:name="_Toc405393183"/>
-      <w:r>
-        <w:t>XML</w:t>
-      </w:r>
-      <w:bookmarkEnd w:id="65"/>
-    </w:p>
-    <w:p>
-      <w:pPr>
-        <w:pStyle w:val="berschrift3"/>
-      </w:pPr>
-      <w:bookmarkStart w:id="66" w:name="_Toc405393184"/>
-      <w:r>
-        <w:t>Open Office</w:t>
-      </w:r>
-      <w:bookmarkEnd w:id="66"/>
-    </w:p>
-    <w:p>
-      <w:r>
-        <w:t>XSLT über eigenen Parser bla bli bla bla</w:t>
-      </w:r>
-    </w:p>
-    <w:p>
-      <w:pPr>
-        <w:pStyle w:val="berschrift2"/>
-      </w:pPr>
-      <w:bookmarkStart w:id="67" w:name="_Toc405393185"/>
-      <w:r>
-        <w:t>Digitale Manipulationsmöglichkeiten</w:t>
-      </w:r>
-      <w:bookmarkEnd w:id="67"/>
-    </w:p>
-    <w:p>
-      <w:pPr>
-        <w:pStyle w:val="berschrift3"/>
-      </w:pPr>
-      <w:bookmarkStart w:id="68" w:name="_Toc405393186"/>
-      <w:r>
-        <w:t>Zeit</w:t>
-      </w:r>
-      <w:bookmarkEnd w:id="68"/>
-    </w:p>
-    <w:p>
-      <w:pPr>
-        <w:pStyle w:val="berschrift3"/>
-      </w:pPr>
-      <w:bookmarkStart w:id="69" w:name="_Toc405393187"/>
-      <w:r>
-        <w:t>Internet Zugriff</w:t>
-      </w:r>
-      <w:bookmarkEnd w:id="69"/>
-    </w:p>
-    <w:p>
-      <w:pPr>
-        <w:pStyle w:val="berschrift3"/>
-      </w:pPr>
-      <w:bookmarkStart w:id="70" w:name="_Toc405393188"/>
-      <w:r>
-        <w:t>Prüfungsinterne Kommunikation</w:t>
-      </w:r>
-      <w:bookmarkEnd w:id="70"/>
-    </w:p>
-    <w:p/>
-    <w:p>
-      <w:pPr>
-        <w:pStyle w:val="berschrift2"/>
-      </w:pPr>
-      <w:bookmarkStart w:id="71" w:name="_Toc405393189"/>
-      <w:r>
-        <w:lastRenderedPageBreak/>
-        <w:t>UI-Design</w:t>
-      </w:r>
-      <w:bookmarkEnd w:id="71"/>
-    </w:p>
-    <w:p>
-      <w:pPr>
-        <w:pStyle w:val="berschrift2"/>
-      </w:pPr>
-      <w:bookmarkStart w:id="72" w:name="_Toc405393190"/>
-      <w:r>
-        <w:t>JavaScript Library</w:t>
-      </w:r>
-      <w:bookmarkEnd w:id="72"/>
+      <w:bookmarkStart w:id="82" w:name="_Toc405531494"/>
+      <w:r>
+        <w:t>HTML / JS Funktionalität</w:t>
+      </w:r>
+      <w:bookmarkEnd w:id="82"/>
     </w:p>
     <w:p>
       <w:pPr>
         <w:pStyle w:val="berschrift1"/>
       </w:pPr>
-      <w:bookmarkStart w:id="73" w:name="_Toc405393191"/>
-      <w:r>
-        <w:t>Testing</w:t>
-      </w:r>
-      <w:bookmarkEnd w:id="73"/>
-    </w:p>
-    <w:p>
-      <w:pPr>
-        <w:pStyle w:val="berschrift2"/>
-      </w:pPr>
-      <w:bookmarkStart w:id="74" w:name="_Toc405393192"/>
-      <w:r>
-        <w:t>Konzept</w:t>
-      </w:r>
-      <w:bookmarkEnd w:id="74"/>
-    </w:p>
-    <w:p>
-      <w:pPr>
-        <w:pStyle w:val="berschrift2"/>
-      </w:pPr>
-      <w:bookmarkStart w:id="75" w:name="_Toc405393193"/>
-      <w:r>
-        <w:t>C# Code</w:t>
-      </w:r>
-      <w:bookmarkEnd w:id="75"/>
-    </w:p>
-    <w:p>
-      <w:pPr>
-        <w:pStyle w:val="berschrift2"/>
-      </w:pPr>
-      <w:bookmarkStart w:id="76" w:name="_Toc405393194"/>
-      <w:r>
-        <w:t>HTML / JS Funktionalität</w:t>
-      </w:r>
-      <w:bookmarkEnd w:id="76"/>
+      <w:bookmarkStart w:id="83" w:name="_Toc405531495"/>
+      <w:r>
+        <w:t>Resultate</w:t>
+      </w:r>
+      <w:bookmarkEnd w:id="83"/>
+    </w:p>
+    <w:p>
+      <w:r>
+        <w:t>Lauffähig auf e</w:t>
+      </w:r>
+      <w:r>
+        <w:t>Book</w:t>
+      </w:r>
+      <w:r>
+        <w:t>-Reader</w:t>
+      </w:r>
+      <w:r>
+        <w:t xml:space="preserve"> und Tablet =&gt; bilder bla bla</w:t>
+      </w:r>
     </w:p>
     <w:p>
       <w:pPr>
         <w:pStyle w:val="berschrift1"/>
       </w:pPr>
-      <w:bookmarkStart w:id="77" w:name="_Toc405393195"/>
-      <w:r>
-        <w:t>Resultate</w:t>
-      </w:r>
-      <w:bookmarkEnd w:id="77"/>
-    </w:p>
-    <w:p>
-      <w:r>
-        <w:t>Lauffähig auf e</w:t>
-      </w:r>
-      <w:r>
-        <w:t>Book</w:t>
-      </w:r>
-      <w:r>
-        <w:t>-Reader</w:t>
-      </w:r>
-      <w:r>
-        <w:t xml:space="preserve"> und Tablet =&gt; bilder bla bla</w:t>
-      </w:r>
-    </w:p>
-    <w:p>
-      <w:pPr>
-        <w:pStyle w:val="berschrift1"/>
-      </w:pPr>
-      <w:bookmarkStart w:id="78" w:name="_Toc405393196"/>
+      <w:bookmarkStart w:id="84" w:name="_Toc405531496"/>
       <w:r>
         <w:t>Diskussion und Ausblick</w:t>
       </w:r>
-      <w:bookmarkEnd w:id="78"/>
+      <w:bookmarkEnd w:id="84"/>
     </w:p>
     <w:p>
       <w:pPr>
@@ -12179,6 +13362,7 @@
         </w:numPr>
       </w:pPr>
       <w:r>
+        <w:lastRenderedPageBreak/>
         <w:t>Legt dar, wie an die Resultate (konkret vom Industriepartner oder weiteren</w:t>
       </w:r>
       <w:r>
@@ -12210,82 +13394,81 @@
       <w:pPr>
         <w:pStyle w:val="berschrift1"/>
       </w:pPr>
-      <w:bookmarkStart w:id="79" w:name="_Toc405393197"/>
-      <w:r>
-        <w:lastRenderedPageBreak/>
+      <w:bookmarkStart w:id="85" w:name="_Toc405531497"/>
+      <w:r>
         <w:t>Verzeichnisse</w:t>
       </w:r>
-      <w:bookmarkEnd w:id="79"/>
+      <w:bookmarkEnd w:id="85"/>
     </w:p>
     <w:p>
       <w:pPr>
         <w:pStyle w:val="berschrift2"/>
       </w:pPr>
-      <w:bookmarkStart w:id="80" w:name="_Toc405393198"/>
+      <w:bookmarkStart w:id="86" w:name="_Toc405531498"/>
       <w:r>
         <w:t>Literaturverzeichnis</w:t>
       </w:r>
-      <w:bookmarkEnd w:id="80"/>
+      <w:bookmarkEnd w:id="86"/>
     </w:p>
     <w:p>
       <w:pPr>
         <w:pStyle w:val="berschrift2"/>
       </w:pPr>
-      <w:bookmarkStart w:id="81" w:name="_Toc405393199"/>
+      <w:bookmarkStart w:id="87" w:name="_Toc405531499"/>
       <w:r>
         <w:t>Glossar</w:t>
       </w:r>
-      <w:bookmarkEnd w:id="81"/>
+      <w:bookmarkEnd w:id="87"/>
     </w:p>
     <w:p>
       <w:pPr>
         <w:pStyle w:val="berschrift2"/>
       </w:pPr>
-      <w:bookmarkStart w:id="82" w:name="_Toc405393200"/>
+      <w:bookmarkStart w:id="88" w:name="_Toc405531500"/>
       <w:r>
         <w:t>Abbildungsverzeichnis</w:t>
       </w:r>
-      <w:bookmarkEnd w:id="82"/>
+      <w:bookmarkEnd w:id="88"/>
     </w:p>
     <w:p>
       <w:pPr>
         <w:pStyle w:val="berschrift2"/>
       </w:pPr>
-      <w:bookmarkStart w:id="83" w:name="_Toc405393201"/>
+      <w:bookmarkStart w:id="89" w:name="_Toc405531501"/>
       <w:r>
         <w:t>Tabellenverzeichnis</w:t>
       </w:r>
-      <w:bookmarkEnd w:id="83"/>
+      <w:bookmarkEnd w:id="89"/>
     </w:p>
     <w:p>
       <w:pPr>
         <w:pStyle w:val="berschrift2"/>
       </w:pPr>
-      <w:bookmarkStart w:id="84" w:name="_Toc405393202"/>
+      <w:bookmarkStart w:id="90" w:name="_Toc405531502"/>
       <w:r>
         <w:t>Abkürzungsverzeichnis</w:t>
       </w:r>
-      <w:bookmarkEnd w:id="84"/>
+      <w:bookmarkEnd w:id="90"/>
     </w:p>
     <w:p>
       <w:pPr>
         <w:pStyle w:val="berschrift1"/>
       </w:pPr>
-      <w:bookmarkStart w:id="85" w:name="_Toc405393203"/>
+      <w:bookmarkStart w:id="91" w:name="_Toc405531503"/>
       <w:r>
         <w:t>Anhang</w:t>
       </w:r>
-      <w:bookmarkEnd w:id="85"/>
+      <w:bookmarkEnd w:id="91"/>
     </w:p>
     <w:p>
       <w:pPr>
         <w:pStyle w:val="berschrift2"/>
       </w:pPr>
-      <w:bookmarkStart w:id="86" w:name="_Toc405393204"/>
+      <w:bookmarkStart w:id="92" w:name="_Toc405531504"/>
       <w:r>
         <w:t>Projektmanagement</w:t>
       </w:r>
-      <w:bookmarkEnd w:id="86"/>
+      <w:bookmarkEnd w:id="92"/>
     </w:p>
     <w:p>
       <w:pPr>
@@ -12294,31 +13477,31 @@
       <w:r>
         <w:t xml:space="preserve"> </w:t>
       </w:r>
-      <w:bookmarkStart w:id="87" w:name="_Toc405393205"/>
+      <w:bookmarkStart w:id="93" w:name="_Toc405531505"/>
       <w:r>
         <w:t>Zeitplan</w:t>
       </w:r>
-      <w:bookmarkEnd w:id="87"/>
+      <w:bookmarkEnd w:id="93"/>
     </w:p>
     <w:p>
       <w:pPr>
         <w:pStyle w:val="berschrift3"/>
       </w:pPr>
-      <w:bookmarkStart w:id="88" w:name="_Toc405393206"/>
+      <w:bookmarkStart w:id="94" w:name="_Toc405531506"/>
       <w:r>
         <w:t>Sitzungsprotokolle</w:t>
       </w:r>
-      <w:bookmarkEnd w:id="88"/>
+      <w:bookmarkEnd w:id="94"/>
     </w:p>
     <w:p>
       <w:pPr>
         <w:pStyle w:val="berschrift2"/>
       </w:pPr>
-      <w:bookmarkStart w:id="89" w:name="_Toc405393207"/>
+      <w:bookmarkStart w:id="95" w:name="_Toc405531507"/>
       <w:r>
         <w:t>C# Klassendiagramm</w:t>
       </w:r>
-      <w:bookmarkEnd w:id="89"/>
+      <w:bookmarkEnd w:id="95"/>
     </w:p>
     <w:p>
       <w:r>
@@ -12334,64 +13517,64 @@
       <w:pPr>
         <w:pStyle w:val="berschrift2"/>
       </w:pPr>
-      <w:bookmarkStart w:id="90" w:name="_Toc405393208"/>
+      <w:bookmarkStart w:id="96" w:name="_Toc405531508"/>
       <w:r>
         <w:t>Bedienungsanleitung</w:t>
       </w:r>
-      <w:bookmarkEnd w:id="90"/>
+      <w:bookmarkEnd w:id="96"/>
     </w:p>
     <w:p>
       <w:pPr>
         <w:pStyle w:val="berschrift3"/>
       </w:pPr>
-      <w:bookmarkStart w:id="91" w:name="_Toc405393209"/>
+      <w:bookmarkStart w:id="97" w:name="_Toc405531509"/>
       <w:r>
         <w:t>Konsolenapplikation</w:t>
       </w:r>
-      <w:bookmarkEnd w:id="91"/>
+      <w:bookmarkEnd w:id="97"/>
     </w:p>
     <w:p>
       <w:pPr>
         <w:pStyle w:val="berschrift3"/>
       </w:pPr>
-      <w:bookmarkStart w:id="92" w:name="_Toc405393210"/>
+      <w:bookmarkStart w:id="98" w:name="_Toc405531510"/>
       <w:r>
         <w:t>OpenOffice Import</w:t>
       </w:r>
-      <w:bookmarkEnd w:id="92"/>
+      <w:bookmarkEnd w:id="98"/>
     </w:p>
     <w:p>
       <w:pPr>
         <w:pStyle w:val="berschrift3"/>
       </w:pPr>
-      <w:bookmarkStart w:id="93" w:name="_Toc405393211"/>
+      <w:bookmarkStart w:id="99" w:name="_Toc405531511"/>
       <w:r>
         <w:t>Generierte Prüfung</w:t>
       </w:r>
-      <w:bookmarkEnd w:id="93"/>
+      <w:bookmarkEnd w:id="99"/>
     </w:p>
     <w:p>
       <w:pPr>
         <w:pStyle w:val="berschrift2"/>
       </w:pPr>
-      <w:bookmarkStart w:id="94" w:name="_Toc405393212"/>
+      <w:bookmarkStart w:id="100" w:name="_Toc405531512"/>
       <w:r>
         <w:t>Weiteres</w:t>
       </w:r>
-      <w:bookmarkEnd w:id="94"/>
+      <w:bookmarkEnd w:id="100"/>
     </w:p>
     <w:p>
       <w:pPr>
         <w:pStyle w:val="berschrift3"/>
       </w:pPr>
-      <w:bookmarkStart w:id="95" w:name="_Toc405393213"/>
+      <w:bookmarkStart w:id="101" w:name="_Toc405531513"/>
       <w:r>
         <w:t>CD mit dem vollständigen Bericht als pdf-File</w:t>
       </w:r>
       <w:r>
         <w:t xml:space="preserve"> und dem SourceCode</w:t>
       </w:r>
-      <w:bookmarkEnd w:id="95"/>
+      <w:bookmarkEnd w:id="101"/>
       <w:r>
         <w:t xml:space="preserve"> </w:t>
       </w:r>
@@ -16179,7 +17362,7 @@
 </file>
 
 <file path=customXml/itemProps1.xml><?xml version="1.0" encoding="utf-8"?>
-<ds:datastoreItem xmlns:ds="http://schemas.openxmlformats.org/officeDocument/2006/customXml" ds:itemID="{1552C3A2-0F97-4C60-8B86-37A964CDB56F}">
+<ds:datastoreItem xmlns:ds="http://schemas.openxmlformats.org/officeDocument/2006/customXml" ds:itemID="{60878D4A-B044-402E-998F-9C11F731CD6F}">
   <ds:schemaRefs>
     <ds:schemaRef ds:uri="http://schemas.openxmlformats.org/officeDocument/2006/bibliography"/>
   </ds:schemaRefs>

</xml_diff>

<commit_message>
Bedienungsanleitung und Studentfile import
</commit_message>
<xml_diff>
--- a/Files/Dokumentation/Dokumentation.docx
+++ b/Files/Dokumentation/Dokumentation.docx
@@ -65,7 +65,7 @@
                     </a:ln>
                     <a:extLst>
                       <a:ext uri="{FAA26D3D-D897-4be2-8F04-BA451C77F1D7}">
-                        <ma14:placeholderFlag xmlns:w15="http://schemas.microsoft.com/office/word/2012/wordml" xmlns="" xmlns:mo="http://schemas.microsoft.com/office/mac/office/2008/main" xmlns:mv="urn:schemas-microsoft-com:mac:vml" xmlns:o="urn:schemas-microsoft-com:office:office" xmlns:v="urn:schemas-microsoft-com:vml" xmlns:w10="urn:schemas-microsoft-com:office:word" xmlns:w="http://schemas.openxmlformats.org/wordprocessingml/2006/main" xmlns:ma14="http://schemas.microsoft.com/office/mac/drawingml/2011/main"/>
+                        <ma14:placeholderFlag xmlns:ma14="http://schemas.microsoft.com/office/mac/drawingml/2011/main" xmlns:w="http://schemas.openxmlformats.org/wordprocessingml/2006/main" xmlns:w10="urn:schemas-microsoft-com:office:word" xmlns:v="urn:schemas-microsoft-com:vml" xmlns:o="urn:schemas-microsoft-com:office:office" xmlns:mv="urn:schemas-microsoft-com:mac:vml" xmlns:mo="http://schemas.microsoft.com/office/mac/office/2008/main" xmlns="" xmlns:w15="http://schemas.microsoft.com/office/word/2012/wordml"/>
                       </a:ext>
                     </a:extLst>
                   </pic:spPr>
@@ -809,7 +809,7 @@
             <v:imagedata r:id="rId10" o:title=""/>
             <w10:wrap type="tight"/>
           </v:shape>
-          <o:OLEObject Type="Embed" ProgID="AcroExch.Document.11" ShapeID="_x0000_s1027" DrawAspect="Content" ObjectID="_1479676935" r:id="rId11"/>
+          <o:OLEObject Type="Embed" ProgID="AcroExch.Document.11" ShapeID="_x0000_s1027" DrawAspect="Content" ObjectID="_1479677939" r:id="rId11"/>
         </w:pict>
       </w:r>
       <w:r>
@@ -13322,27 +13322,14 @@
       <w:r>
         <w:t xml:space="preserve">Abbildung </w:t>
       </w:r>
-      <w:r>
-        <w:fldChar w:fldCharType="begin"/>
-      </w:r>
-      <w:r>
-        <w:instrText xml:space="preserve"> SEQ Abbildung \* ARABIC </w:instrText>
-      </w:r>
-      <w:r>
-        <w:fldChar w:fldCharType="separate"/>
-      </w:r>
-      <w:r>
-        <w:rPr>
-          <w:noProof/>
-        </w:rPr>
-        <w:t>1</w:t>
-      </w:r>
-      <w:r>
-        <w:rPr>
-          <w:noProof/>
-        </w:rPr>
-        <w:fldChar w:fldCharType="end"/>
-      </w:r>
+      <w:fldSimple w:instr=" SEQ Abbildung \* ARABIC ">
+        <w:r>
+          <w:rPr>
+            <w:noProof/>
+          </w:rPr>
+          <w:t>1</w:t>
+        </w:r>
+      </w:fldSimple>
       <w:r>
         <w:t>: AES Block Verschlüsselung</w:t>
       </w:r>
@@ -13775,27 +13762,14 @@
       <w:r>
         <w:t xml:space="preserve">Abbildung </w:t>
       </w:r>
-      <w:r>
-        <w:fldChar w:fldCharType="begin"/>
-      </w:r>
-      <w:r>
-        <w:instrText xml:space="preserve"> SEQ Abbildung \* ARABIC </w:instrText>
-      </w:r>
-      <w:r>
-        <w:fldChar w:fldCharType="separate"/>
-      </w:r>
-      <w:r>
-        <w:rPr>
-          <w:noProof/>
-        </w:rPr>
-        <w:t>4</w:t>
-      </w:r>
-      <w:r>
-        <w:rPr>
-          <w:noProof/>
-        </w:rPr>
-        <w:fldChar w:fldCharType="end"/>
-      </w:r>
+      <w:fldSimple w:instr=" SEQ Abbildung \* ARABIC ">
+        <w:r>
+          <w:rPr>
+            <w:noProof/>
+          </w:rPr>
+          <w:t>4</w:t>
+        </w:r>
+      </w:fldSimple>
       <w:r>
         <w:t>: RSA Verschlüsselung</w:t>
       </w:r>
@@ -14328,27 +14302,14 @@
       <w:r>
         <w:t xml:space="preserve">Abbildung </w:t>
       </w:r>
-      <w:r>
-        <w:fldChar w:fldCharType="begin"/>
-      </w:r>
-      <w:r>
-        <w:instrText xml:space="preserve"> SEQ Abbildung \* ARABIC </w:instrText>
-      </w:r>
-      <w:r>
-        <w:fldChar w:fldCharType="separate"/>
-      </w:r>
-      <w:r>
-        <w:rPr>
-          <w:noProof/>
-        </w:rPr>
-        <w:t>5</w:t>
-      </w:r>
-      <w:r>
-        <w:rPr>
-          <w:noProof/>
-        </w:rPr>
-        <w:fldChar w:fldCharType="end"/>
-      </w:r>
+      <w:fldSimple w:instr=" SEQ Abbildung \* ARABIC ">
+        <w:r>
+          <w:rPr>
+            <w:noProof/>
+          </w:rPr>
+          <w:t>5</w:t>
+        </w:r>
+      </w:fldSimple>
       <w:r>
         <w:t>: Inhalt einer ODT-Datei</w:t>
       </w:r>
@@ -14446,27 +14407,14 @@
       <w:r>
         <w:t xml:space="preserve">Abbildung </w:t>
       </w:r>
-      <w:r>
-        <w:fldChar w:fldCharType="begin"/>
-      </w:r>
-      <w:r>
-        <w:instrText xml:space="preserve"> SEQ Abbildung \* ARABIC </w:instrText>
-      </w:r>
-      <w:r>
-        <w:fldChar w:fldCharType="separate"/>
-      </w:r>
-      <w:r>
-        <w:rPr>
-          <w:noProof/>
-        </w:rPr>
-        <w:t>6</w:t>
-      </w:r>
-      <w:r>
-        <w:rPr>
-          <w:noProof/>
-        </w:rPr>
-        <w:fldChar w:fldCharType="end"/>
-      </w:r>
+      <w:fldSimple w:instr=" SEQ Abbildung \* ARABIC ">
+        <w:r>
+          <w:rPr>
+            <w:noProof/>
+          </w:rPr>
+          <w:t>6</w:t>
+        </w:r>
+      </w:fldSimple>
       <w:r>
         <w:t>: Inhalt eine</w:t>
       </w:r>
@@ -14485,14 +14433,14 @@
       <w:pPr>
         <w:pStyle w:val="berschrift3"/>
       </w:pPr>
-      <w:bookmarkStart w:id="36" w:name="_Toc405194479"/>
-      <w:bookmarkStart w:id="37" w:name="_Toc405643263"/>
-      <w:bookmarkStart w:id="38" w:name="_Toc405754861"/>
-      <w:bookmarkStart w:id="39" w:name="_Toc405934943"/>
+      <w:bookmarkStart w:id="36" w:name="_Toc405934943"/>
+      <w:bookmarkStart w:id="37" w:name="_Toc405194479"/>
+      <w:bookmarkStart w:id="38" w:name="_Toc405643263"/>
+      <w:bookmarkStart w:id="39" w:name="_Toc405754861"/>
       <w:r>
         <w:t>XSLT</w:t>
       </w:r>
-      <w:bookmarkEnd w:id="39"/>
+      <w:bookmarkEnd w:id="36"/>
     </w:p>
     <w:p>
       <w:pPr>
@@ -14649,27 +14597,14 @@
                             <w:r>
                               <w:t xml:space="preserve">Abbildung </w:t>
                             </w:r>
-                            <w:r>
-                              <w:fldChar w:fldCharType="begin"/>
-                            </w:r>
-                            <w:r>
-                              <w:instrText xml:space="preserve"> SEQ Abbildung \* ARABIC </w:instrText>
-                            </w:r>
-                            <w:r>
-                              <w:fldChar w:fldCharType="separate"/>
-                            </w:r>
-                            <w:r>
-                              <w:rPr>
-                                <w:noProof/>
-                              </w:rPr>
-                              <w:t>7</w:t>
-                            </w:r>
-                            <w:r>
-                              <w:rPr>
-                                <w:noProof/>
-                              </w:rPr>
-                              <w:fldChar w:fldCharType="end"/>
-                            </w:r>
+                            <w:fldSimple w:instr=" SEQ Abbildung \* ARABIC ">
+                              <w:r>
+                                <w:rPr>
+                                  <w:noProof/>
+                                </w:rPr>
+                                <w:t>7</w:t>
+                              </w:r>
+                            </w:fldSimple>
                             <w:r>
                               <w:t>: Funktionsweise von XSLT</w:t>
                             </w:r>
@@ -14713,27 +14648,14 @@
                       <w:r>
                         <w:t xml:space="preserve">Abbildung </w:t>
                       </w:r>
-                      <w:r>
-                        <w:fldChar w:fldCharType="begin"/>
-                      </w:r>
-                      <w:r>
-                        <w:instrText xml:space="preserve"> SEQ Abbildung \* ARABIC </w:instrText>
-                      </w:r>
-                      <w:r>
-                        <w:fldChar w:fldCharType="separate"/>
-                      </w:r>
-                      <w:r>
-                        <w:rPr>
-                          <w:noProof/>
-                        </w:rPr>
-                        <w:t>7</w:t>
-                      </w:r>
-                      <w:r>
-                        <w:rPr>
-                          <w:noProof/>
-                        </w:rPr>
-                        <w:fldChar w:fldCharType="end"/>
-                      </w:r>
+                      <w:fldSimple w:instr=" SEQ Abbildung \* ARABIC ">
+                        <w:r>
+                          <w:rPr>
+                            <w:noProof/>
+                          </w:rPr>
+                          <w:t>7</w:t>
+                        </w:r>
+                      </w:fldSimple>
                       <w:r>
                         <w:t>: Funktionsweise von XSLT</w:t>
                       </w:r>
@@ -14817,9 +14739,9 @@
         <w:lastRenderedPageBreak/>
         <w:t>PDF</w:t>
       </w:r>
-      <w:bookmarkEnd w:id="36"/>
       <w:bookmarkEnd w:id="37"/>
       <w:bookmarkEnd w:id="38"/>
+      <w:bookmarkEnd w:id="39"/>
       <w:bookmarkEnd w:id="42"/>
     </w:p>
     <w:p>
@@ -15728,27 +15650,14 @@
       <w:r>
         <w:t xml:space="preserve">Abbildung </w:t>
       </w:r>
-      <w:r>
-        <w:fldChar w:fldCharType="begin"/>
-      </w:r>
-      <w:r>
-        <w:instrText xml:space="preserve"> SEQ Abbildung \* ARABIC </w:instrText>
-      </w:r>
-      <w:r>
-        <w:fldChar w:fldCharType="separate"/>
-      </w:r>
-      <w:r>
-        <w:rPr>
-          <w:noProof/>
-        </w:rPr>
-        <w:t>8</w:t>
-      </w:r>
-      <w:r>
-        <w:rPr>
-          <w:noProof/>
-        </w:rPr>
-        <w:fldChar w:fldCharType="end"/>
-      </w:r>
+      <w:fldSimple w:instr=" SEQ Abbildung \* ARABIC ">
+        <w:r>
+          <w:rPr>
+            <w:noProof/>
+          </w:rPr>
+          <w:t>8</w:t>
+        </w:r>
+      </w:fldSimple>
       <w:r>
         <w:t>: Systemüberblick</w:t>
       </w:r>
@@ -15833,27 +15742,14 @@
       <w:r>
         <w:t xml:space="preserve">Abbildung </w:t>
       </w:r>
-      <w:r>
-        <w:fldChar w:fldCharType="begin"/>
-      </w:r>
-      <w:r>
-        <w:instrText xml:space="preserve"> SEQ Abbildung \* ARABIC </w:instrText>
-      </w:r>
-      <w:r>
-        <w:fldChar w:fldCharType="separate"/>
-      </w:r>
-      <w:r>
-        <w:rPr>
-          <w:noProof/>
-        </w:rPr>
-        <w:t>9</w:t>
-      </w:r>
-      <w:r>
-        <w:rPr>
-          <w:noProof/>
-        </w:rPr>
-        <w:fldChar w:fldCharType="end"/>
-      </w:r>
+      <w:fldSimple w:instr=" SEQ Abbildung \* ARABIC ">
+        <w:r>
+          <w:rPr>
+            <w:noProof/>
+          </w:rPr>
+          <w:t>9</w:t>
+        </w:r>
+      </w:fldSimple>
       <w:r>
         <w:rPr>
           <w:noProof/>
@@ -15989,27 +15885,14 @@
       <w:r>
         <w:t xml:space="preserve">Abbildung </w:t>
       </w:r>
-      <w:r>
-        <w:fldChar w:fldCharType="begin"/>
-      </w:r>
-      <w:r>
-        <w:instrText xml:space="preserve"> SEQ Abbildung \* ARABIC </w:instrText>
-      </w:r>
-      <w:r>
-        <w:fldChar w:fldCharType="separate"/>
-      </w:r>
-      <w:r>
-        <w:rPr>
-          <w:noProof/>
-        </w:rPr>
-        <w:t>10</w:t>
-      </w:r>
-      <w:r>
-        <w:rPr>
-          <w:noProof/>
-        </w:rPr>
-        <w:fldChar w:fldCharType="end"/>
-      </w:r>
+      <w:fldSimple w:instr=" SEQ Abbildung \* ARABIC ">
+        <w:r>
+          <w:rPr>
+            <w:noProof/>
+          </w:rPr>
+          <w:t>10</w:t>
+        </w:r>
+      </w:fldSimple>
       <w:r>
         <w:t xml:space="preserve">: Beispiel eines </w:t>
       </w:r>
@@ -16287,27 +16170,14 @@
       <w:r>
         <w:t xml:space="preserve">Tabelle </w:t>
       </w:r>
-      <w:r>
-        <w:fldChar w:fldCharType="begin"/>
-      </w:r>
-      <w:r>
-        <w:instrText xml:space="preserve"> SEQ Tabelle \* ARABIC </w:instrText>
-      </w:r>
-      <w:r>
-        <w:fldChar w:fldCharType="separate"/>
-      </w:r>
-      <w:r>
-        <w:rPr>
-          <w:noProof/>
-        </w:rPr>
-        <w:t>1</w:t>
-      </w:r>
-      <w:r>
-        <w:rPr>
-          <w:noProof/>
-        </w:rPr>
-        <w:fldChar w:fldCharType="end"/>
-      </w:r>
+      <w:fldSimple w:instr=" SEQ Tabelle \* ARABIC ">
+        <w:r>
+          <w:rPr>
+            <w:noProof/>
+          </w:rPr>
+          <w:t>1</w:t>
+        </w:r>
+      </w:fldSimple>
       <w:r>
         <w:t xml:space="preserve">: </w:t>
       </w:r>
@@ -16493,27 +16363,14 @@
       <w:r>
         <w:t xml:space="preserve">Abbildung </w:t>
       </w:r>
-      <w:r>
-        <w:fldChar w:fldCharType="begin"/>
-      </w:r>
-      <w:r>
-        <w:instrText xml:space="preserve"> SEQ Abbildung \* ARABIC </w:instrText>
-      </w:r>
-      <w:r>
-        <w:fldChar w:fldCharType="separate"/>
-      </w:r>
-      <w:r>
-        <w:rPr>
-          <w:noProof/>
-        </w:rPr>
-        <w:t>11</w:t>
-      </w:r>
-      <w:r>
-        <w:rPr>
-          <w:noProof/>
-        </w:rPr>
-        <w:fldChar w:fldCharType="end"/>
-      </w:r>
+      <w:fldSimple w:instr=" SEQ Abbildung \* ARABIC ">
+        <w:r>
+          <w:rPr>
+            <w:noProof/>
+          </w:rPr>
+          <w:t>11</w:t>
+        </w:r>
+      </w:fldSimple>
       <w:r>
         <w:t xml:space="preserve">: </w:t>
       </w:r>
@@ -16751,27 +16608,14 @@
       <w:r>
         <w:t xml:space="preserve">Abbildung </w:t>
       </w:r>
-      <w:r>
-        <w:fldChar w:fldCharType="begin"/>
-      </w:r>
-      <w:r>
-        <w:instrText xml:space="preserve"> SEQ Abbildung \* ARABIC </w:instrText>
-      </w:r>
-      <w:r>
-        <w:fldChar w:fldCharType="separate"/>
-      </w:r>
-      <w:r>
-        <w:rPr>
-          <w:noProof/>
-        </w:rPr>
-        <w:t>12</w:t>
-      </w:r>
-      <w:r>
-        <w:rPr>
-          <w:noProof/>
-        </w:rPr>
-        <w:fldChar w:fldCharType="end"/>
-      </w:r>
+      <w:fldSimple w:instr=" SEQ Abbildung \* ARABIC ">
+        <w:r>
+          <w:rPr>
+            <w:noProof/>
+          </w:rPr>
+          <w:t>12</w:t>
+        </w:r>
+      </w:fldSimple>
       <w:r>
         <w:t>: Multi-User AES Entschlüsselung</w:t>
       </w:r>
@@ -16953,27 +16797,14 @@
       <w:r>
         <w:t xml:space="preserve">Tabelle </w:t>
       </w:r>
-      <w:r>
-        <w:fldChar w:fldCharType="begin"/>
-      </w:r>
-      <w:r>
-        <w:instrText xml:space="preserve"> SEQ Tabelle \* ARABIC </w:instrText>
-      </w:r>
-      <w:r>
-        <w:fldChar w:fldCharType="separate"/>
-      </w:r>
-      <w:r>
-        <w:rPr>
-          <w:noProof/>
-        </w:rPr>
-        <w:t>2</w:t>
-      </w:r>
-      <w:r>
-        <w:rPr>
-          <w:noProof/>
-        </w:rPr>
-        <w:fldChar w:fldCharType="end"/>
-      </w:r>
+      <w:fldSimple w:instr=" SEQ Tabelle \* ARABIC ">
+        <w:r>
+          <w:rPr>
+            <w:noProof/>
+          </w:rPr>
+          <w:t>2</w:t>
+        </w:r>
+      </w:fldSimple>
       <w:r>
         <w:t>: Vergleich SHA3 und PBKDF2</w:t>
       </w:r>
@@ -17141,27 +16972,14 @@
       <w:r>
         <w:t xml:space="preserve">Abbildung </w:t>
       </w:r>
-      <w:r>
-        <w:fldChar w:fldCharType="begin"/>
-      </w:r>
-      <w:r>
-        <w:instrText xml:space="preserve"> SEQ Abbildung \* ARABIC </w:instrText>
-      </w:r>
-      <w:r>
-        <w:fldChar w:fldCharType="separate"/>
-      </w:r>
-      <w:r>
-        <w:rPr>
-          <w:noProof/>
-        </w:rPr>
-        <w:t>13</w:t>
-      </w:r>
-      <w:r>
-        <w:rPr>
-          <w:noProof/>
-        </w:rPr>
-        <w:fldChar w:fldCharType="end"/>
-      </w:r>
+      <w:fldSimple w:instr=" SEQ Abbildung \* ARABIC ">
+        <w:r>
+          <w:rPr>
+            <w:noProof/>
+          </w:rPr>
+          <w:t>13</w:t>
+        </w:r>
+      </w:fldSimple>
       <w:r>
         <w:t xml:space="preserve">: </w:t>
       </w:r>
@@ -17340,27 +17158,14 @@
       <w:r>
         <w:t xml:space="preserve">Tabelle </w:t>
       </w:r>
-      <w:r>
-        <w:fldChar w:fldCharType="begin"/>
-      </w:r>
-      <w:r>
-        <w:instrText xml:space="preserve"> SEQ Tabelle \* ARABIC </w:instrText>
-      </w:r>
-      <w:r>
-        <w:fldChar w:fldCharType="separate"/>
-      </w:r>
-      <w:r>
-        <w:rPr>
-          <w:noProof/>
-        </w:rPr>
-        <w:t>3</w:t>
-      </w:r>
-      <w:r>
-        <w:rPr>
-          <w:noProof/>
-        </w:rPr>
-        <w:fldChar w:fldCharType="end"/>
-      </w:r>
+      <w:fldSimple w:instr=" SEQ Tabelle \* ARABIC ">
+        <w:r>
+          <w:rPr>
+            <w:noProof/>
+          </w:rPr>
+          <w:t>3</w:t>
+        </w:r>
+      </w:fldSimple>
       <w:r>
         <w:t>: Vergleich ODT und Word</w:t>
       </w:r>
@@ -17502,27 +17307,14 @@
       <w:r>
         <w:t xml:space="preserve">Tabelle </w:t>
       </w:r>
-      <w:r>
-        <w:fldChar w:fldCharType="begin"/>
-      </w:r>
-      <w:r>
-        <w:instrText xml:space="preserve"> SEQ Tabelle \* ARABIC </w:instrText>
-      </w:r>
-      <w:r>
-        <w:fldChar w:fldCharType="separate"/>
-      </w:r>
-      <w:r>
-        <w:rPr>
-          <w:noProof/>
-        </w:rPr>
-        <w:t>4</w:t>
-      </w:r>
-      <w:r>
-        <w:rPr>
-          <w:noProof/>
-        </w:rPr>
-        <w:fldChar w:fldCharType="end"/>
-      </w:r>
+      <w:fldSimple w:instr=" SEQ Tabelle \* ARABIC ">
+        <w:r>
+          <w:rPr>
+            <w:noProof/>
+          </w:rPr>
+          <w:t>4</w:t>
+        </w:r>
+      </w:fldSimple>
       <w:r>
         <w:t xml:space="preserve">: Vergleich </w:t>
       </w:r>
@@ -17680,27 +17472,14 @@
       <w:r>
         <w:t xml:space="preserve">Abbildung </w:t>
       </w:r>
-      <w:r>
-        <w:fldChar w:fldCharType="begin"/>
-      </w:r>
-      <w:r>
-        <w:instrText xml:space="preserve"> SEQ Abbildung \* ARABIC </w:instrText>
-      </w:r>
-      <w:r>
-        <w:fldChar w:fldCharType="separate"/>
-      </w:r>
-      <w:r>
-        <w:rPr>
-          <w:noProof/>
-        </w:rPr>
-        <w:t>14</w:t>
-      </w:r>
-      <w:r>
-        <w:rPr>
-          <w:noProof/>
-        </w:rPr>
-        <w:fldChar w:fldCharType="end"/>
-      </w:r>
+      <w:fldSimple w:instr=" SEQ Abbildung \* ARABIC ">
+        <w:r>
+          <w:rPr>
+            <w:noProof/>
+          </w:rPr>
+          <w:t>14</w:t>
+        </w:r>
+      </w:fldSimple>
       <w:r>
         <w:t>: Manipulation der internen Uhr detektieren</w:t>
       </w:r>
@@ -17724,7 +17503,11 @@
     </w:p>
     <w:p>
       <w:r>
-        <w:t xml:space="preserve">Theoretisch könnte diese Manipulation genauso detektiert werden wie oben. Im Prinzip unterscheiden sich die beiden Manipulationen nur dadurch, dass bei der Verlangsamung die Uhr  periodisch um wenige Millisekunden zurückgesetzt wird gegenüber einer grossen Veränderung. Es wäre möglich, die Uhr einfach öfters auszulesen um auch kleinere Abweichungen erfassen zu können, dies würde aber zur Folge haben, dass die Methode „Zeit auslesen“ öfters aufgerufen werden müsste. Auf </w:t>
+        <w:t xml:space="preserve">Theoretisch könnte diese Manipulation genauso detektiert werden wie oben. Im Prinzip unterscheiden sich die beiden Manipulationen nur dadurch, dass bei der Verlangsamung die Uhr  periodisch um wenige Millisekunden zurückgesetzt wird gegenüber einer grossen Veränderung. Es wäre möglich, die Uhr einfach öfters auszulesen um auch kleinere Abweichungen erfassen zu können, dies würde aber zur Folge haben, dass die Methode „Zeit auslesen“ öfters aufgerufen </w:t>
+      </w:r>
+      <w:r>
+        <w:lastRenderedPageBreak/>
+        <w:t xml:space="preserve">werden müsste. Auf </w:t>
       </w:r>
       <w:proofErr w:type="spellStart"/>
       <w:r>
@@ -17744,7 +17527,6 @@
           <w:noProof/>
           <w:lang w:eastAsia="de-CH"/>
         </w:rPr>
-        <w:lastRenderedPageBreak/>
         <w:drawing>
           <wp:inline distT="0" distB="0" distL="0" distR="0" wp14:anchorId="3D29BBDB" wp14:editId="05188FE9">
             <wp:extent cx="5760720" cy="1542134"/>
@@ -17803,27 +17585,14 @@
       <w:r>
         <w:t xml:space="preserve">Abbildung </w:t>
       </w:r>
-      <w:r>
-        <w:fldChar w:fldCharType="begin"/>
-      </w:r>
-      <w:r>
-        <w:instrText xml:space="preserve"> SEQ Abbildung \* ARABIC </w:instrText>
-      </w:r>
-      <w:r>
-        <w:fldChar w:fldCharType="separate"/>
-      </w:r>
-      <w:r>
-        <w:rPr>
-          <w:noProof/>
-        </w:rPr>
-        <w:t>15</w:t>
-      </w:r>
-      <w:r>
-        <w:rPr>
-          <w:noProof/>
-        </w:rPr>
-        <w:fldChar w:fldCharType="end"/>
-      </w:r>
+      <w:fldSimple w:instr=" SEQ Abbildung \* ARABIC ">
+        <w:r>
+          <w:rPr>
+            <w:noProof/>
+          </w:rPr>
+          <w:t>15</w:t>
+        </w:r>
+      </w:fldSimple>
       <w:r>
         <w:t>: Vergleich der internen Uhr mit der Systemuhr</w:t>
       </w:r>
@@ -18003,27 +17772,14 @@
       <w:r>
         <w:t xml:space="preserve">Abbildung </w:t>
       </w:r>
-      <w:r>
-        <w:fldChar w:fldCharType="begin"/>
-      </w:r>
-      <w:r>
-        <w:instrText xml:space="preserve"> SEQ Abbildung \* ARABIC </w:instrText>
-      </w:r>
-      <w:r>
-        <w:fldChar w:fldCharType="separate"/>
-      </w:r>
-      <w:r>
-        <w:rPr>
-          <w:noProof/>
-        </w:rPr>
-        <w:t>16</w:t>
-      </w:r>
-      <w:r>
-        <w:rPr>
-          <w:noProof/>
-        </w:rPr>
-        <w:fldChar w:fldCharType="end"/>
-      </w:r>
+      <w:fldSimple w:instr=" SEQ Abbildung \* ARABIC ">
+        <w:r>
+          <w:rPr>
+            <w:noProof/>
+          </w:rPr>
+          <w:t>16</w:t>
+        </w:r>
+      </w:fldSimple>
       <w:r>
         <w:t>: UI Design Idee</w:t>
       </w:r>
@@ -18122,27 +17878,14 @@
       <w:r>
         <w:t xml:space="preserve">Abbildung </w:t>
       </w:r>
-      <w:r>
-        <w:fldChar w:fldCharType="begin"/>
-      </w:r>
-      <w:r>
-        <w:instrText xml:space="preserve"> SEQ Abbildung \* ARABIC </w:instrText>
-      </w:r>
-      <w:r>
-        <w:fldChar w:fldCharType="separate"/>
-      </w:r>
-      <w:r>
-        <w:rPr>
-          <w:noProof/>
-        </w:rPr>
-        <w:t>17</w:t>
-      </w:r>
-      <w:r>
-        <w:rPr>
-          <w:noProof/>
-        </w:rPr>
-        <w:fldChar w:fldCharType="end"/>
-      </w:r>
+      <w:fldSimple w:instr=" SEQ Abbildung \* ARABIC ">
+        <w:r>
+          <w:rPr>
+            <w:noProof/>
+          </w:rPr>
+          <w:t>17</w:t>
+        </w:r>
+      </w:fldSimple>
       <w:r>
         <w:t>: Login-Skizze</w:t>
       </w:r>
@@ -18324,27 +18067,14 @@
       <w:r>
         <w:t xml:space="preserve">Abbildung </w:t>
       </w:r>
-      <w:r>
-        <w:fldChar w:fldCharType="begin"/>
-      </w:r>
-      <w:r>
-        <w:instrText xml:space="preserve"> SEQ Abbildung \* ARABIC </w:instrText>
-      </w:r>
-      <w:r>
-        <w:fldChar w:fldCharType="separate"/>
-      </w:r>
-      <w:r>
-        <w:rPr>
-          <w:noProof/>
-        </w:rPr>
-        <w:t>18</w:t>
-      </w:r>
-      <w:r>
-        <w:rPr>
-          <w:noProof/>
-        </w:rPr>
-        <w:fldChar w:fldCharType="end"/>
-      </w:r>
+      <w:fldSimple w:instr=" SEQ Abbildung \* ARABIC ">
+        <w:r>
+          <w:rPr>
+            <w:noProof/>
+          </w:rPr>
+          <w:t>18</w:t>
+        </w:r>
+      </w:fldSimple>
       <w:r>
         <w:t xml:space="preserve">: Skizze </w:t>
       </w:r>
@@ -18507,27 +18237,14 @@
       <w:r>
         <w:t xml:space="preserve">Abbildung </w:t>
       </w:r>
-      <w:r>
-        <w:fldChar w:fldCharType="begin"/>
-      </w:r>
-      <w:r>
-        <w:instrText xml:space="preserve"> SEQ Abbildung \* ARABIC </w:instrText>
-      </w:r>
-      <w:r>
-        <w:fldChar w:fldCharType="separate"/>
-      </w:r>
-      <w:r>
-        <w:rPr>
-          <w:noProof/>
-        </w:rPr>
-        <w:t>19</w:t>
-      </w:r>
-      <w:r>
-        <w:rPr>
-          <w:noProof/>
-        </w:rPr>
-        <w:fldChar w:fldCharType="end"/>
-      </w:r>
+      <w:fldSimple w:instr=" SEQ Abbildung \* ARABIC ">
+        <w:r>
+          <w:rPr>
+            <w:noProof/>
+          </w:rPr>
+          <w:t>19</w:t>
+        </w:r>
+      </w:fldSimple>
       <w:r>
         <w:t>: Skizze Scroll Mode</w:t>
       </w:r>
@@ -19041,27 +18758,14 @@
       <w:r>
         <w:t xml:space="preserve">Tabelle </w:t>
       </w:r>
-      <w:r>
-        <w:fldChar w:fldCharType="begin"/>
-      </w:r>
-      <w:r>
-        <w:instrText xml:space="preserve"> SEQ Tabelle \* ARABIC </w:instrText>
-      </w:r>
-      <w:r>
-        <w:fldChar w:fldCharType="separate"/>
-      </w:r>
-      <w:r>
-        <w:rPr>
-          <w:noProof/>
-        </w:rPr>
-        <w:t>5</w:t>
-      </w:r>
-      <w:r>
-        <w:rPr>
-          <w:noProof/>
-        </w:rPr>
-        <w:fldChar w:fldCharType="end"/>
-      </w:r>
+      <w:fldSimple w:instr=" SEQ Tabelle \* ARABIC ">
+        <w:r>
+          <w:rPr>
+            <w:noProof/>
+          </w:rPr>
+          <w:t>5</w:t>
+        </w:r>
+      </w:fldSimple>
       <w:r>
         <w:t xml:space="preserve">: JavaScript </w:t>
       </w:r>
@@ -19207,27 +18911,14 @@
       <w:r>
         <w:t xml:space="preserve">Abbildung </w:t>
       </w:r>
-      <w:r>
-        <w:fldChar w:fldCharType="begin"/>
-      </w:r>
-      <w:r>
-        <w:instrText xml:space="preserve"> SEQ Abbildung \* ARABIC </w:instrText>
-      </w:r>
-      <w:r>
-        <w:fldChar w:fldCharType="separate"/>
-      </w:r>
-      <w:r>
-        <w:rPr>
-          <w:noProof/>
-        </w:rPr>
-        <w:t>20</w:t>
-      </w:r>
-      <w:r>
-        <w:rPr>
-          <w:noProof/>
-        </w:rPr>
-        <w:fldChar w:fldCharType="end"/>
-      </w:r>
+      <w:fldSimple w:instr=" SEQ Abbildung \* ARABIC ">
+        <w:r>
+          <w:rPr>
+            <w:noProof/>
+          </w:rPr>
+          <w:t>20</w:t>
+        </w:r>
+      </w:fldSimple>
       <w:r>
         <w:t>: Kryptographie Import in C#</w:t>
       </w:r>
@@ -19364,27 +19055,14 @@
       <w:r>
         <w:t xml:space="preserve">Abbildung </w:t>
       </w:r>
-      <w:r>
-        <w:fldChar w:fldCharType="begin"/>
-      </w:r>
-      <w:r>
-        <w:instrText xml:space="preserve"> SEQ Abbildung \* ARABIC </w:instrText>
-      </w:r>
-      <w:r>
-        <w:fldChar w:fldCharType="separate"/>
-      </w:r>
-      <w:r>
-        <w:rPr>
-          <w:noProof/>
-        </w:rPr>
-        <w:t>21</w:t>
-      </w:r>
-      <w:r>
-        <w:rPr>
-          <w:noProof/>
-        </w:rPr>
-        <w:fldChar w:fldCharType="end"/>
-      </w:r>
+      <w:fldSimple w:instr=" SEQ Abbildung \* ARABIC ">
+        <w:r>
+          <w:rPr>
+            <w:noProof/>
+          </w:rPr>
+          <w:t>21</w:t>
+        </w:r>
+      </w:fldSimple>
       <w:r>
         <w:t xml:space="preserve">: AES mit </w:t>
       </w:r>
@@ -19524,27 +19202,14 @@
       <w:r>
         <w:t xml:space="preserve">Abbildung </w:t>
       </w:r>
-      <w:r>
-        <w:fldChar w:fldCharType="begin"/>
-      </w:r>
-      <w:r>
-        <w:instrText xml:space="preserve"> SEQ Abbildung \* ARABIC </w:instrText>
-      </w:r>
-      <w:r>
-        <w:fldChar w:fldCharType="separate"/>
-      </w:r>
-      <w:r>
-        <w:rPr>
-          <w:noProof/>
-        </w:rPr>
-        <w:t>22</w:t>
-      </w:r>
-      <w:r>
-        <w:rPr>
-          <w:noProof/>
-        </w:rPr>
-        <w:fldChar w:fldCharType="end"/>
-      </w:r>
+      <w:fldSimple w:instr=" SEQ Abbildung \* ARABIC ">
+        <w:r>
+          <w:rPr>
+            <w:noProof/>
+          </w:rPr>
+          <w:t>22</w:t>
+        </w:r>
+      </w:fldSimple>
       <w:r>
         <w:t xml:space="preserve">: </w:t>
       </w:r>
@@ -19779,27 +19444,14 @@
       <w:r>
         <w:t xml:space="preserve">Abbildung </w:t>
       </w:r>
-      <w:r>
-        <w:fldChar w:fldCharType="begin"/>
-      </w:r>
-      <w:r>
-        <w:instrText xml:space="preserve"> SEQ Abbildung \* ARABIC </w:instrText>
-      </w:r>
-      <w:r>
-        <w:fldChar w:fldCharType="separate"/>
-      </w:r>
-      <w:r>
-        <w:rPr>
-          <w:noProof/>
-        </w:rPr>
-        <w:t>23</w:t>
-      </w:r>
-      <w:r>
-        <w:rPr>
-          <w:noProof/>
-        </w:rPr>
-        <w:fldChar w:fldCharType="end"/>
-      </w:r>
+      <w:fldSimple w:instr=" SEQ Abbildung \* ARABIC ">
+        <w:r>
+          <w:rPr>
+            <w:noProof/>
+          </w:rPr>
+          <w:t>23</w:t>
+        </w:r>
+      </w:fldSimple>
       <w:r>
         <w:t xml:space="preserve">: SHA256 </w:t>
       </w:r>
@@ -19940,27 +19592,14 @@
       <w:r>
         <w:t xml:space="preserve">Abbildung </w:t>
       </w:r>
-      <w:r>
-        <w:fldChar w:fldCharType="begin"/>
-      </w:r>
-      <w:r>
-        <w:instrText xml:space="preserve"> SEQ Abbildung \* ARABIC </w:instrText>
-      </w:r>
-      <w:r>
-        <w:fldChar w:fldCharType="separate"/>
-      </w:r>
-      <w:r>
-        <w:rPr>
-          <w:noProof/>
-        </w:rPr>
-        <w:t>24</w:t>
-      </w:r>
-      <w:r>
-        <w:rPr>
-          <w:noProof/>
-        </w:rPr>
-        <w:fldChar w:fldCharType="end"/>
-      </w:r>
+      <w:fldSimple w:instr=" SEQ Abbildung \* ARABIC ">
+        <w:r>
+          <w:rPr>
+            <w:noProof/>
+          </w:rPr>
+          <w:t>24</w:t>
+        </w:r>
+      </w:fldSimple>
       <w:r>
         <w:t>: SHA256</w:t>
       </w:r>
@@ -19995,12 +19634,12 @@
       <w:pPr>
         <w:pStyle w:val="berschrift2"/>
       </w:pPr>
-      <w:bookmarkStart w:id="145" w:name="_Toc405734545"/>
-      <w:bookmarkStart w:id="146" w:name="_Toc405935003"/>
+      <w:bookmarkStart w:id="145" w:name="_Toc405935003"/>
+      <w:bookmarkStart w:id="146" w:name="_Toc405734545"/>
       <w:r>
         <w:t>Konfigurationsdateien</w:t>
       </w:r>
-      <w:bookmarkEnd w:id="146"/>
+      <w:bookmarkEnd w:id="145"/>
     </w:p>
     <w:p>
       <w:r>
@@ -20108,27 +19747,14 @@
       <w:r>
         <w:t xml:space="preserve">Abbildung </w:t>
       </w:r>
-      <w:r>
-        <w:fldChar w:fldCharType="begin"/>
-      </w:r>
-      <w:r>
-        <w:instrText xml:space="preserve"> SEQ Abbildung \* ARABIC </w:instrText>
-      </w:r>
-      <w:r>
-        <w:fldChar w:fldCharType="separate"/>
-      </w:r>
-      <w:r>
-        <w:rPr>
-          <w:noProof/>
-        </w:rPr>
-        <w:t>25</w:t>
-      </w:r>
-      <w:r>
-        <w:rPr>
-          <w:noProof/>
-        </w:rPr>
-        <w:fldChar w:fldCharType="end"/>
-      </w:r>
+      <w:fldSimple w:instr=" SEQ Abbildung \* ARABIC ">
+        <w:r>
+          <w:rPr>
+            <w:noProof/>
+          </w:rPr>
+          <w:t>25</w:t>
+        </w:r>
+      </w:fldSimple>
       <w:r>
         <w:t>: Beispiel einer Prüfungskonfigurationsdatei</w:t>
       </w:r>
@@ -20380,27 +20006,14 @@
       <w:r>
         <w:t xml:space="preserve">Abbildung </w:t>
       </w:r>
-      <w:r>
-        <w:fldChar w:fldCharType="begin"/>
-      </w:r>
-      <w:r>
-        <w:instrText xml:space="preserve"> SEQ Abbildung \* ARABIC </w:instrText>
-      </w:r>
-      <w:r>
-        <w:fldChar w:fldCharType="separate"/>
-      </w:r>
-      <w:r>
-        <w:rPr>
-          <w:noProof/>
-        </w:rPr>
-        <w:t>26</w:t>
-      </w:r>
-      <w:r>
-        <w:rPr>
-          <w:noProof/>
-        </w:rPr>
-        <w:fldChar w:fldCharType="end"/>
-      </w:r>
+      <w:fldSimple w:instr=" SEQ Abbildung \* ARABIC ">
+        <w:r>
+          <w:rPr>
+            <w:noProof/>
+          </w:rPr>
+          <w:t>26</w:t>
+        </w:r>
+      </w:fldSimple>
       <w:r>
         <w:t>: Links Prüfungshinweise mit HTML, Rechts die Darstellung im Browser</w:t>
       </w:r>
@@ -20496,27 +20109,14 @@
       <w:r>
         <w:t xml:space="preserve">Abbildung </w:t>
       </w:r>
-      <w:r>
-        <w:fldChar w:fldCharType="begin"/>
-      </w:r>
-      <w:r>
-        <w:instrText xml:space="preserve"> SEQ Abbildung \* ARABIC </w:instrText>
-      </w:r>
-      <w:r>
-        <w:fldChar w:fldCharType="separate"/>
-      </w:r>
-      <w:r>
-        <w:rPr>
-          <w:noProof/>
-        </w:rPr>
-        <w:t>27</w:t>
-      </w:r>
-      <w:r>
-        <w:rPr>
-          <w:noProof/>
-        </w:rPr>
-        <w:fldChar w:fldCharType="end"/>
-      </w:r>
+      <w:fldSimple w:instr=" SEQ Abbildung \* ARABIC ">
+        <w:r>
+          <w:rPr>
+            <w:noProof/>
+          </w:rPr>
+          <w:t>27</w:t>
+        </w:r>
+      </w:fldSimple>
       <w:r>
         <w:t>: Struktur von SecureExam.xml</w:t>
       </w:r>
@@ -20580,7 +20180,7 @@
       <w:r>
         <w:t>Import</w:t>
       </w:r>
-      <w:bookmarkEnd w:id="145"/>
+      <w:bookmarkEnd w:id="146"/>
       <w:bookmarkEnd w:id="161"/>
     </w:p>
     <w:p>
@@ -20680,27 +20280,14 @@
       <w:r>
         <w:t xml:space="preserve">Abbildung </w:t>
       </w:r>
-      <w:r>
-        <w:fldChar w:fldCharType="begin"/>
-      </w:r>
-      <w:r>
-        <w:instrText xml:space="preserve"> SEQ Abbildung \* ARABIC </w:instrText>
-      </w:r>
-      <w:r>
-        <w:fldChar w:fldCharType="separate"/>
-      </w:r>
-      <w:r>
-        <w:rPr>
-          <w:noProof/>
-        </w:rPr>
-        <w:t>28</w:t>
-      </w:r>
-      <w:r>
-        <w:rPr>
-          <w:noProof/>
-        </w:rPr>
-        <w:fldChar w:fldCharType="end"/>
-      </w:r>
+      <w:fldSimple w:instr=" SEQ Abbildung \* ARABIC ">
+        <w:r>
+          <w:rPr>
+            <w:noProof/>
+          </w:rPr>
+          <w:t>28</w:t>
+        </w:r>
+      </w:fldSimple>
       <w:r>
         <w:t>: XML-Auszug mit einer Frage</w:t>
       </w:r>
@@ -20831,27 +20418,14 @@
       <w:r>
         <w:t xml:space="preserve">Abbildung </w:t>
       </w:r>
-      <w:r>
-        <w:fldChar w:fldCharType="begin"/>
-      </w:r>
-      <w:r>
-        <w:instrText xml:space="preserve"> SEQ Abbildung \* ARABIC </w:instrText>
-      </w:r>
-      <w:r>
-        <w:fldChar w:fldCharType="separate"/>
-      </w:r>
-      <w:r>
-        <w:rPr>
-          <w:noProof/>
-        </w:rPr>
-        <w:t>29</w:t>
-      </w:r>
-      <w:r>
-        <w:rPr>
-          <w:noProof/>
-        </w:rPr>
-        <w:fldChar w:fldCharType="end"/>
-      </w:r>
+      <w:fldSimple w:instr=" SEQ Abbildung \* ARABIC ">
+        <w:r>
+          <w:rPr>
+            <w:noProof/>
+          </w:rPr>
+          <w:t>29</w:t>
+        </w:r>
+      </w:fldSimple>
       <w:r>
         <w:t>: Auszug XSLT</w:t>
       </w:r>
@@ -20954,27 +20528,14 @@
       <w:r>
         <w:t xml:space="preserve">Abbildung </w:t>
       </w:r>
-      <w:r>
-        <w:fldChar w:fldCharType="begin"/>
-      </w:r>
-      <w:r>
-        <w:instrText xml:space="preserve"> SEQ Abbildung \* ARABIC </w:instrText>
-      </w:r>
-      <w:r>
-        <w:fldChar w:fldCharType="separate"/>
-      </w:r>
-      <w:r>
-        <w:rPr>
-          <w:noProof/>
-        </w:rPr>
-        <w:t>30</w:t>
-      </w:r>
-      <w:r>
-        <w:rPr>
-          <w:noProof/>
-        </w:rPr>
-        <w:fldChar w:fldCharType="end"/>
-      </w:r>
+      <w:fldSimple w:instr=" SEQ Abbildung \* ARABIC ">
+        <w:r>
+          <w:rPr>
+            <w:noProof/>
+          </w:rPr>
+          <w:t>30</w:t>
+        </w:r>
+      </w:fldSimple>
       <w:r>
         <w:t>: Beispiel von Einträgen im Studenten Import File</w:t>
       </w:r>
@@ -21073,27 +20634,14 @@
       <w:r>
         <w:t xml:space="preserve">Abbildung </w:t>
       </w:r>
-      <w:r>
-        <w:fldChar w:fldCharType="begin"/>
-      </w:r>
-      <w:r>
-        <w:instrText xml:space="preserve"> SEQ Abbildung \* ARABIC </w:instrText>
-      </w:r>
-      <w:r>
-        <w:fldChar w:fldCharType="separate"/>
-      </w:r>
-      <w:r>
-        <w:rPr>
-          <w:noProof/>
-        </w:rPr>
-        <w:t>31</w:t>
-      </w:r>
-      <w:r>
-        <w:rPr>
-          <w:noProof/>
-        </w:rPr>
-        <w:fldChar w:fldCharType="end"/>
-      </w:r>
+      <w:fldSimple w:instr=" SEQ Abbildung \* ARABIC ">
+        <w:r>
+          <w:rPr>
+            <w:noProof/>
+          </w:rPr>
+          <w:t>31</w:t>
+        </w:r>
+      </w:fldSimple>
       <w:r>
         <w:t>: Auszug aus der Skeleton-Datei</w:t>
       </w:r>
@@ -21166,27 +20714,14 @@
       <w:r>
         <w:t xml:space="preserve">Abbildung </w:t>
       </w:r>
-      <w:r>
-        <w:fldChar w:fldCharType="begin"/>
-      </w:r>
-      <w:r>
-        <w:instrText xml:space="preserve"> SEQ Abbildung \* ARABIC </w:instrText>
-      </w:r>
-      <w:r>
-        <w:fldChar w:fldCharType="separate"/>
-      </w:r>
-      <w:r>
-        <w:rPr>
-          <w:noProof/>
-        </w:rPr>
-        <w:t>32</w:t>
-      </w:r>
-      <w:r>
-        <w:rPr>
-          <w:noProof/>
-        </w:rPr>
-        <w:fldChar w:fldCharType="end"/>
-      </w:r>
+      <w:fldSimple w:instr=" SEQ Abbildung \* ARABIC ">
+        <w:r>
+          <w:rPr>
+            <w:noProof/>
+          </w:rPr>
+          <w:t>32</w:t>
+        </w:r>
+      </w:fldSimple>
       <w:r>
         <w:t>: Das Ersetzen der Platzhalter als Auszug aus der C#-Exportfunktion</w:t>
       </w:r>
@@ -21275,27 +20810,14 @@
       <w:r>
         <w:t xml:space="preserve">Abbildung </w:t>
       </w:r>
-      <w:r>
-        <w:fldChar w:fldCharType="begin"/>
-      </w:r>
-      <w:r>
-        <w:instrText xml:space="preserve"> SEQ Abbildung \* ARABIC </w:instrText>
-      </w:r>
-      <w:r>
-        <w:fldChar w:fldCharType="separate"/>
-      </w:r>
-      <w:r>
-        <w:rPr>
-          <w:noProof/>
-        </w:rPr>
-        <w:t>33</w:t>
-      </w:r>
-      <w:r>
-        <w:rPr>
-          <w:noProof/>
-        </w:rPr>
-        <w:fldChar w:fldCharType="end"/>
-      </w:r>
+      <w:fldSimple w:instr=" SEQ Abbildung \* ARABIC ">
+        <w:r>
+          <w:rPr>
+            <w:noProof/>
+          </w:rPr>
+          <w:t>33</w:t>
+        </w:r>
+      </w:fldSimple>
       <w:r>
         <w:t>: Beispiel von exportierten Studenten Login Daten</w:t>
       </w:r>
@@ -21425,27 +20947,14 @@
       <w:r>
         <w:t xml:space="preserve">Tabelle </w:t>
       </w:r>
-      <w:r>
-        <w:fldChar w:fldCharType="begin"/>
-      </w:r>
-      <w:r>
-        <w:instrText xml:space="preserve"> SEQ Tabelle \* ARABIC </w:instrText>
-      </w:r>
-      <w:r>
-        <w:fldChar w:fldCharType="separate"/>
-      </w:r>
-      <w:r>
-        <w:rPr>
-          <w:noProof/>
-        </w:rPr>
-        <w:t>6</w:t>
-      </w:r>
-      <w:r>
-        <w:rPr>
-          <w:noProof/>
-        </w:rPr>
-        <w:fldChar w:fldCharType="end"/>
-      </w:r>
+      <w:fldSimple w:instr=" SEQ Tabelle \* ARABIC ">
+        <w:r>
+          <w:rPr>
+            <w:noProof/>
+          </w:rPr>
+          <w:t>6</w:t>
+        </w:r>
+      </w:fldSimple>
       <w:r>
         <w:t>: CPU Lag Analyse</w:t>
       </w:r>
@@ -21736,27 +21245,14 @@
       <w:r>
         <w:t xml:space="preserve">Abbildung </w:t>
       </w:r>
-      <w:r>
-        <w:fldChar w:fldCharType="begin"/>
-      </w:r>
-      <w:r>
-        <w:instrText xml:space="preserve"> SEQ Abbildung \* ARABIC </w:instrText>
-      </w:r>
-      <w:r>
-        <w:fldChar w:fldCharType="separate"/>
-      </w:r>
-      <w:r>
-        <w:rPr>
-          <w:noProof/>
-        </w:rPr>
-        <w:t>34</w:t>
-      </w:r>
-      <w:r>
-        <w:rPr>
-          <w:noProof/>
-        </w:rPr>
-        <w:fldChar w:fldCharType="end"/>
-      </w:r>
+      <w:fldSimple w:instr=" SEQ Abbildung \* ARABIC ">
+        <w:r>
+          <w:rPr>
+            <w:noProof/>
+          </w:rPr>
+          <w:t>34</w:t>
+        </w:r>
+      </w:fldSimple>
       <w:r>
         <w:t xml:space="preserve">: Konfigurationsparameter zum Handling des CPU </w:t>
       </w:r>
@@ -21883,27 +21379,14 @@
       <w:r>
         <w:t xml:space="preserve">Abbildung </w:t>
       </w:r>
-      <w:r>
-        <w:fldChar w:fldCharType="begin"/>
-      </w:r>
-      <w:r>
-        <w:instrText xml:space="preserve"> SEQ Abbildung \* ARABIC </w:instrText>
-      </w:r>
-      <w:r>
-        <w:fldChar w:fldCharType="separate"/>
-      </w:r>
-      <w:r>
-        <w:rPr>
-          <w:noProof/>
-        </w:rPr>
-        <w:t>35</w:t>
-      </w:r>
-      <w:r>
-        <w:rPr>
-          <w:noProof/>
-        </w:rPr>
-        <w:fldChar w:fldCharType="end"/>
-      </w:r>
+      <w:fldSimple w:instr=" SEQ Abbildung \* ARABIC ">
+        <w:r>
+          <w:rPr>
+            <w:noProof/>
+          </w:rPr>
+          <w:t>35</w:t>
+        </w:r>
+      </w:fldSimple>
       <w:r>
         <w:t xml:space="preserve">: </w:t>
       </w:r>
@@ -22135,27 +21618,14 @@
       <w:r>
         <w:t xml:space="preserve">Abbildung </w:t>
       </w:r>
-      <w:r>
-        <w:fldChar w:fldCharType="begin"/>
-      </w:r>
-      <w:r>
-        <w:instrText xml:space="preserve"> SEQ Abbildung \* ARABIC </w:instrText>
-      </w:r>
-      <w:r>
-        <w:fldChar w:fldCharType="separate"/>
-      </w:r>
-      <w:r>
-        <w:rPr>
-          <w:noProof/>
-        </w:rPr>
-        <w:t>36</w:t>
-      </w:r>
-      <w:r>
-        <w:rPr>
-          <w:noProof/>
-        </w:rPr>
-        <w:fldChar w:fldCharType="end"/>
-      </w:r>
+      <w:fldSimple w:instr=" SEQ Abbildung \* ARABIC ">
+        <w:r>
+          <w:rPr>
+            <w:noProof/>
+          </w:rPr>
+          <w:t>36</w:t>
+        </w:r>
+      </w:fldSimple>
       <w:r>
         <w:t>: Dynamische Einbindung eines neuen Bildes zur Prüfung der Internetverbindung</w:t>
       </w:r>
@@ -22272,27 +21742,14 @@
       <w:r>
         <w:t xml:space="preserve">Abbildung </w:t>
       </w:r>
-      <w:r>
-        <w:fldChar w:fldCharType="begin"/>
-      </w:r>
-      <w:r>
-        <w:instrText xml:space="preserve"> SEQ Abbildung \* ARABIC </w:instrText>
-      </w:r>
-      <w:r>
-        <w:fldChar w:fldCharType="separate"/>
-      </w:r>
-      <w:r>
-        <w:rPr>
-          <w:noProof/>
-        </w:rPr>
-        <w:t>37</w:t>
-      </w:r>
-      <w:r>
-        <w:rPr>
-          <w:noProof/>
-        </w:rPr>
-        <w:fldChar w:fldCharType="end"/>
-      </w:r>
+      <w:fldSimple w:instr=" SEQ Abbildung \* ARABIC ">
+        <w:r>
+          <w:rPr>
+            <w:noProof/>
+          </w:rPr>
+          <w:t>37</w:t>
+        </w:r>
+      </w:fldSimple>
       <w:r>
         <w:t>: Authentifizierungsansicht</w:t>
       </w:r>
@@ -22398,27 +21855,14 @@
       <w:r>
         <w:t xml:space="preserve">Abbildung </w:t>
       </w:r>
-      <w:r>
-        <w:fldChar w:fldCharType="begin"/>
-      </w:r>
-      <w:r>
-        <w:instrText xml:space="preserve"> SEQ Abbildung \* ARABIC </w:instrText>
-      </w:r>
-      <w:r>
-        <w:fldChar w:fldCharType="separate"/>
-      </w:r>
-      <w:r>
-        <w:rPr>
-          <w:noProof/>
-        </w:rPr>
-        <w:t>38</w:t>
-      </w:r>
-      <w:r>
-        <w:rPr>
-          <w:noProof/>
-        </w:rPr>
-        <w:fldChar w:fldCharType="end"/>
-      </w:r>
+      <w:fldSimple w:instr=" SEQ Abbildung \* ARABIC ">
+        <w:r>
+          <w:rPr>
+            <w:noProof/>
+          </w:rPr>
+          <w:t>38</w:t>
+        </w:r>
+      </w:fldSimple>
       <w:r>
         <w:t>: Prüfung im Page-Mode</w:t>
       </w:r>
@@ -22634,27 +22078,14 @@
       <w:r>
         <w:t xml:space="preserve">Abbildung </w:t>
       </w:r>
-      <w:r>
-        <w:fldChar w:fldCharType="begin"/>
-      </w:r>
-      <w:r>
-        <w:instrText xml:space="preserve"> SEQ Abbildung \* ARABIC </w:instrText>
-      </w:r>
-      <w:r>
-        <w:fldChar w:fldCharType="separate"/>
-      </w:r>
-      <w:r>
-        <w:rPr>
-          <w:noProof/>
-        </w:rPr>
-        <w:t>39</w:t>
-      </w:r>
-      <w:r>
-        <w:rPr>
-          <w:noProof/>
-        </w:rPr>
-        <w:fldChar w:fldCharType="end"/>
-      </w:r>
+      <w:fldSimple w:instr=" SEQ Abbildung \* ARABIC ">
+        <w:r>
+          <w:rPr>
+            <w:noProof/>
+          </w:rPr>
+          <w:t>39</w:t>
+        </w:r>
+      </w:fldSimple>
       <w:r>
         <w:t>: Prüfung im Scroll-Mode</w:t>
       </w:r>
@@ -26945,14 +26376,12 @@
       <w:pPr>
         <w:pStyle w:val="berschrift3"/>
       </w:pPr>
-      <w:bookmarkStart w:id="210" w:name="_Toc405935041"/>
-      <w:bookmarkStart w:id="211" w:name="_Toc405926035"/>
+      <w:bookmarkStart w:id="210" w:name="_Toc405926035"/>
+      <w:bookmarkStart w:id="211" w:name="_Toc405935041"/>
       <w:r>
         <w:t>Konsolenapplikation</w:t>
       </w:r>
-      <w:bookmarkStart w:id="212" w:name="_GoBack"/>
-      <w:bookmarkEnd w:id="211"/>
-      <w:bookmarkEnd w:id="212"/>
+      <w:bookmarkEnd w:id="210"/>
     </w:p>
     <w:p>
       <w:pPr>
@@ -26963,1166 +26392,75 @@
       </w:r>
     </w:p>
     <w:p>
+      <w:pPr>
+        <w:keepNext/>
+        <w:jc w:val="center"/>
+      </w:pPr>
       <w:r>
         <w:rPr>
           <w:noProof/>
           <w:lang w:eastAsia="de-CH"/>
         </w:rPr>
-        <mc:AlternateContent>
-          <mc:Choice Requires="wpc">
-            <w:drawing>
-              <wp:inline distT="0" distB="0" distL="0" distR="0" wp14:anchorId="55132C4C" wp14:editId="5B974895">
-                <wp:extent cx="6018028" cy="3593805"/>
-                <wp:effectExtent l="0" t="0" r="0" b="0"/>
-                <wp:docPr id="66" name="Zeichenbereich 66"/>
-                <wp:cNvGraphicFramePr>
-                  <a:graphicFrameLocks xmlns:a="http://schemas.openxmlformats.org/drawingml/2006/main" noChangeAspect="1"/>
-                </wp:cNvGraphicFramePr>
-                <a:graphic xmlns:a="http://schemas.openxmlformats.org/drawingml/2006/main">
-                  <a:graphicData uri="http://schemas.microsoft.com/office/word/2010/wordprocessingCanvas">
-                    <wpc:wpc>
-                      <wpc:bg/>
-                      <wpc:whole/>
-                      <wps:wsp>
-                        <wps:cNvPr id="51" name="Eine Ecke des Rechtecks schneiden 51"/>
-                        <wps:cNvSpPr/>
-                        <wps:spPr>
-                          <a:xfrm>
-                            <a:off x="2009569" y="147508"/>
-                            <a:ext cx="1127051" cy="563525"/>
-                          </a:xfrm>
-                          <a:prstGeom prst="snip1Rect">
-                            <a:avLst/>
-                          </a:prstGeom>
-                          <a:gradFill flip="none" rotWithShape="1">
-                            <a:gsLst>
-                              <a:gs pos="0">
-                                <a:schemeClr val="bg1">
-                                  <a:lumMod val="85000"/>
-                                </a:schemeClr>
-                              </a:gs>
-                              <a:gs pos="50000">
-                                <a:schemeClr val="bg1">
-                                  <a:lumMod val="95000"/>
-                                </a:schemeClr>
-                              </a:gs>
-                              <a:gs pos="100000">
-                                <a:schemeClr val="bg1"/>
-                              </a:gs>
-                            </a:gsLst>
-                            <a:lin ang="13500000" scaled="1"/>
-                            <a:tileRect/>
-                          </a:gradFill>
-                        </wps:spPr>
-                        <wps:style>
-                          <a:lnRef idx="2">
-                            <a:schemeClr val="accent1">
-                              <a:shade val="50000"/>
-                            </a:schemeClr>
-                          </a:lnRef>
-                          <a:fillRef idx="1">
-                            <a:schemeClr val="accent1"/>
-                          </a:fillRef>
-                          <a:effectRef idx="0">
-                            <a:schemeClr val="accent1"/>
-                          </a:effectRef>
-                          <a:fontRef idx="minor">
-                            <a:schemeClr val="lt1"/>
-                          </a:fontRef>
-                        </wps:style>
-                        <wps:txbx>
-                          <w:txbxContent>
-                            <w:p>
-                              <w:pPr>
-                                <w:jc w:val="center"/>
-                                <w:rPr>
-                                  <w:rFonts w:ascii="Consolas" w:hAnsi="Consolas" w:cs="Consolas"/>
-                                  <w:color w:val="943634" w:themeColor="accent2" w:themeShade="BF"/>
-                                  <w:sz w:val="19"/>
-                                  <w:szCs w:val="19"/>
-                                  <w:lang w:val="fr-CH"/>
-                                </w:rPr>
-                              </w:pPr>
-                              <w:r>
-                                <w:rPr>
-                                  <w:rFonts w:ascii="Consolas" w:hAnsi="Consolas" w:cs="Consolas"/>
-                                  <w:color w:val="943634" w:themeColor="accent2" w:themeShade="BF"/>
-                                  <w:sz w:val="19"/>
-                                  <w:szCs w:val="19"/>
-                                  <w:lang w:val="fr-CH"/>
-                                </w:rPr>
-                                <w:t>Studenten.xml</w:t>
-                              </w:r>
-                            </w:p>
-                          </w:txbxContent>
-                        </wps:txbx>
-                        <wps:bodyPr rot="0" spcFirstLastPara="0" vertOverflow="overflow" horzOverflow="overflow" vert="horz" wrap="square" lIns="91440" tIns="45720" rIns="91440" bIns="45720" numCol="1" spcCol="0" rtlCol="0" fromWordArt="0" anchor="ctr" anchorCtr="0" forceAA="0" compatLnSpc="1">
-                          <a:prstTxWarp prst="textNoShape">
-                            <a:avLst/>
-                          </a:prstTxWarp>
-                          <a:noAutofit/>
-                        </wps:bodyPr>
-                      </wps:wsp>
-                      <wps:wsp>
-                        <wps:cNvPr id="52" name="Eine Ecke des Rechtecks schneiden 52"/>
-                        <wps:cNvSpPr/>
-                        <wps:spPr>
-                          <a:xfrm>
-                            <a:off x="3359889" y="147767"/>
-                            <a:ext cx="1222668" cy="563245"/>
-                          </a:xfrm>
-                          <a:prstGeom prst="snip1Rect">
-                            <a:avLst/>
-                          </a:prstGeom>
-                          <a:gradFill flip="none" rotWithShape="1">
-                            <a:gsLst>
-                              <a:gs pos="0">
-                                <a:schemeClr val="bg1">
-                                  <a:lumMod val="85000"/>
-                                </a:schemeClr>
-                              </a:gs>
-                              <a:gs pos="50000">
-                                <a:schemeClr val="bg1">
-                                  <a:lumMod val="95000"/>
-                                </a:schemeClr>
-                              </a:gs>
-                              <a:gs pos="100000">
-                                <a:schemeClr val="bg1"/>
-                              </a:gs>
-                            </a:gsLst>
-                            <a:lin ang="13500000" scaled="1"/>
-                            <a:tileRect/>
-                          </a:gradFill>
-                        </wps:spPr>
-                        <wps:style>
-                          <a:lnRef idx="2">
-                            <a:schemeClr val="accent1">
-                              <a:shade val="50000"/>
-                            </a:schemeClr>
-                          </a:lnRef>
-                          <a:fillRef idx="1">
-                            <a:schemeClr val="accent1"/>
-                          </a:fillRef>
-                          <a:effectRef idx="0">
-                            <a:schemeClr val="accent1"/>
-                          </a:effectRef>
-                          <a:fontRef idx="minor">
-                            <a:schemeClr val="lt1"/>
-                          </a:fontRef>
-                        </wps:style>
-                        <wps:txbx>
-                          <w:txbxContent>
-                            <w:p>
-                              <w:pPr>
-                                <w:jc w:val="center"/>
-                                <w:rPr>
-                                  <w:rFonts w:ascii="Consolas" w:hAnsi="Consolas" w:cs="Consolas"/>
-                                  <w:color w:val="4F81BD" w:themeColor="accent1"/>
-                                  <w:sz w:val="19"/>
-                                  <w:szCs w:val="19"/>
-                                  <w:lang w:val="fr-CH"/>
-                                </w:rPr>
-                              </w:pPr>
-                              <w:r>
-                                <w:rPr>
-                                  <w:rFonts w:ascii="Consolas" w:hAnsi="Consolas" w:cs="Consolas"/>
-                                  <w:color w:val="4F81BD" w:themeColor="accent1"/>
-                                  <w:sz w:val="19"/>
-                                  <w:szCs w:val="19"/>
-                                  <w:lang w:val="fr-CH"/>
-                                </w:rPr>
-                                <w:t>Prüfungsfragen.xml</w:t>
-                              </w:r>
-                            </w:p>
-                          </w:txbxContent>
-                        </wps:txbx>
-                        <wps:bodyPr rot="0" spcFirstLastPara="0" vert="horz" wrap="square" lIns="91440" tIns="45720" rIns="91440" bIns="45720" numCol="1" spcCol="0" rtlCol="0" fromWordArt="0" anchor="ctr" anchorCtr="0" forceAA="0" compatLnSpc="1">
-                          <a:prstTxWarp prst="textNoShape">
-                            <a:avLst/>
-                          </a:prstTxWarp>
-                          <a:noAutofit/>
-                        </wps:bodyPr>
-                      </wps:wsp>
-                      <wps:wsp>
-                        <wps:cNvPr id="53" name="Eine Ecke des Rechtecks schneiden 53"/>
-                        <wps:cNvSpPr/>
-                        <wps:spPr>
-                          <a:xfrm>
-                            <a:off x="4708437" y="156573"/>
-                            <a:ext cx="1203266" cy="563245"/>
-                          </a:xfrm>
-                          <a:prstGeom prst="snip1Rect">
-                            <a:avLst/>
-                          </a:prstGeom>
-                          <a:gradFill flip="none" rotWithShape="1">
-                            <a:gsLst>
-                              <a:gs pos="0">
-                                <a:schemeClr val="bg1">
-                                  <a:lumMod val="85000"/>
-                                </a:schemeClr>
-                              </a:gs>
-                              <a:gs pos="50000">
-                                <a:schemeClr val="bg1">
-                                  <a:lumMod val="95000"/>
-                                </a:schemeClr>
-                              </a:gs>
-                              <a:gs pos="100000">
-                                <a:schemeClr val="bg1"/>
-                              </a:gs>
-                            </a:gsLst>
-                            <a:lin ang="13500000" scaled="1"/>
-                            <a:tileRect/>
-                          </a:gradFill>
-                        </wps:spPr>
-                        <wps:style>
-                          <a:lnRef idx="2">
-                            <a:schemeClr val="accent1">
-                              <a:shade val="50000"/>
-                            </a:schemeClr>
-                          </a:lnRef>
-                          <a:fillRef idx="1">
-                            <a:schemeClr val="accent1"/>
-                          </a:fillRef>
-                          <a:effectRef idx="0">
-                            <a:schemeClr val="accent1"/>
-                          </a:effectRef>
-                          <a:fontRef idx="minor">
-                            <a:schemeClr val="lt1"/>
-                          </a:fontRef>
-                        </wps:style>
-                        <wps:txbx>
-                          <w:txbxContent>
-                            <w:p>
-                              <w:pPr>
-                                <w:jc w:val="center"/>
-                                <w:rPr>
-                                  <w:rFonts w:ascii="Consolas" w:hAnsi="Consolas" w:cs="Consolas"/>
-                                  <w:color w:val="4F81BD" w:themeColor="accent1"/>
-                                  <w:sz w:val="19"/>
-                                  <w:szCs w:val="19"/>
-                                  <w:lang w:val="fr-CH"/>
-                                </w:rPr>
-                              </w:pPr>
-                              <w:proofErr w:type="spellStart"/>
-                              <w:r>
-                                <w:rPr>
-                                  <w:rFonts w:ascii="Consolas" w:hAnsi="Consolas" w:cs="Consolas"/>
-                                  <w:color w:val="4F81BD" w:themeColor="accent1"/>
-                                  <w:sz w:val="19"/>
-                                  <w:szCs w:val="19"/>
-                                  <w:lang w:val="fr-CH"/>
-                                </w:rPr>
-                                <w:t>Prüfungsfragen.odt</w:t>
-                              </w:r>
-                              <w:proofErr w:type="spellEnd"/>
-                            </w:p>
-                          </w:txbxContent>
-                        </wps:txbx>
-                        <wps:bodyPr rot="0" spcFirstLastPara="0" vert="horz" wrap="square" lIns="91440" tIns="45720" rIns="91440" bIns="45720" numCol="1" spcCol="0" rtlCol="0" fromWordArt="0" anchor="ctr" anchorCtr="0" forceAA="0" compatLnSpc="1">
-                          <a:prstTxWarp prst="textNoShape">
-                            <a:avLst/>
-                          </a:prstTxWarp>
-                          <a:noAutofit/>
-                        </wps:bodyPr>
-                      </wps:wsp>
-                      <wps:wsp>
-                        <wps:cNvPr id="54" name="Textfeld 54"/>
-                        <wps:cNvSpPr txBox="1"/>
-                        <wps:spPr>
-                          <a:xfrm>
-                            <a:off x="2658140" y="1774214"/>
-                            <a:ext cx="2296619" cy="467833"/>
-                          </a:xfrm>
-                          <a:prstGeom prst="rect">
-                            <a:avLst/>
-                          </a:prstGeom>
-                          <a:solidFill>
-                            <a:schemeClr val="tx1"/>
-                          </a:solidFill>
-                          <a:ln/>
-                        </wps:spPr>
-                        <wps:style>
-                          <a:lnRef idx="2">
-                            <a:schemeClr val="dk1"/>
-                          </a:lnRef>
-                          <a:fillRef idx="1">
-                            <a:schemeClr val="lt1"/>
-                          </a:fillRef>
-                          <a:effectRef idx="0">
-                            <a:schemeClr val="dk1"/>
-                          </a:effectRef>
-                          <a:fontRef idx="minor">
-                            <a:schemeClr val="dk1"/>
-                          </a:fontRef>
-                        </wps:style>
-                        <wps:txbx>
-                          <w:txbxContent>
-                            <w:p>
-                              <w:pPr>
-                                <w:jc w:val="center"/>
-                                <w:rPr>
-                                  <w:rFonts w:ascii="Courier New" w:hAnsi="Courier New" w:cs="Courier New"/>
-                                  <w:color w:val="FFFFFF" w:themeColor="background1"/>
-                                </w:rPr>
-                              </w:pPr>
-                              <w:r>
-                                <w:rPr>
-                                  <w:rFonts w:ascii="Courier New" w:hAnsi="Courier New" w:cs="Courier New"/>
-                                  <w:color w:val="FFFFFF" w:themeColor="background1"/>
-                                </w:rPr>
-                                <w:t>SecureExam.exe</w:t>
-                              </w:r>
-                            </w:p>
-                          </w:txbxContent>
-                        </wps:txbx>
-                        <wps:bodyPr rot="0" spcFirstLastPara="0" vertOverflow="overflow" horzOverflow="overflow" vert="horz" wrap="square" lIns="91440" tIns="45720" rIns="91440" bIns="45720" numCol="1" spcCol="0" rtlCol="0" fromWordArt="0" anchor="ctr" anchorCtr="0" forceAA="0" compatLnSpc="1">
-                          <a:prstTxWarp prst="textNoShape">
-                            <a:avLst/>
-                          </a:prstTxWarp>
-                          <a:noAutofit/>
-                        </wps:bodyPr>
-                      </wps:wsp>
-                      <wps:wsp>
-                        <wps:cNvPr id="55" name="Eine Ecke des Rechtecks schneiden 55"/>
-                        <wps:cNvSpPr/>
-                        <wps:spPr>
-                          <a:xfrm>
-                            <a:off x="190517" y="1453591"/>
-                            <a:ext cx="968431" cy="563245"/>
-                          </a:xfrm>
-                          <a:prstGeom prst="snip1Rect">
-                            <a:avLst/>
-                          </a:prstGeom>
-                          <a:gradFill flip="none" rotWithShape="1">
-                            <a:gsLst>
-                              <a:gs pos="0">
-                                <a:schemeClr val="bg1">
-                                  <a:lumMod val="85000"/>
-                                </a:schemeClr>
-                              </a:gs>
-                              <a:gs pos="50000">
-                                <a:schemeClr val="bg1">
-                                  <a:lumMod val="95000"/>
-                                </a:schemeClr>
-                              </a:gs>
-                              <a:gs pos="100000">
-                                <a:schemeClr val="bg1"/>
-                              </a:gs>
-                            </a:gsLst>
-                            <a:lin ang="13500000" scaled="1"/>
-                            <a:tileRect/>
-                          </a:gradFill>
-                        </wps:spPr>
-                        <wps:style>
-                          <a:lnRef idx="2">
-                            <a:schemeClr val="accent1">
-                              <a:shade val="50000"/>
-                            </a:schemeClr>
-                          </a:lnRef>
-                          <a:fillRef idx="1">
-                            <a:schemeClr val="accent1"/>
-                          </a:fillRef>
-                          <a:effectRef idx="0">
-                            <a:schemeClr val="accent1"/>
-                          </a:effectRef>
-                          <a:fontRef idx="minor">
-                            <a:schemeClr val="lt1"/>
-                          </a:fontRef>
-                        </wps:style>
-                        <wps:txbx>
-                          <w:txbxContent>
-                            <w:p>
-                              <w:pPr>
-                                <w:jc w:val="center"/>
-                                <w:rPr>
-                                  <w:rFonts w:ascii="Consolas" w:hAnsi="Consolas" w:cs="Consolas"/>
-                                  <w:color w:val="000000" w:themeColor="text1"/>
-                                  <w:sz w:val="19"/>
-                                  <w:szCs w:val="19"/>
-                                  <w:lang w:val="fr-CH"/>
-                                </w:rPr>
-                              </w:pPr>
-                              <w:r>
-                                <w:rPr>
-                                  <w:rFonts w:ascii="Consolas" w:hAnsi="Consolas" w:cs="Consolas"/>
-                                  <w:color w:val="000000" w:themeColor="text1"/>
-                                  <w:sz w:val="19"/>
-                                  <w:szCs w:val="19"/>
-                                  <w:lang w:val="fr-CH"/>
-                                </w:rPr>
-                                <w:t>SecureExam.xml</w:t>
-                              </w:r>
-                            </w:p>
-                          </w:txbxContent>
-                        </wps:txbx>
-                        <wps:bodyPr rot="0" spcFirstLastPara="0" vert="horz" wrap="square" lIns="91440" tIns="45720" rIns="91440" bIns="45720" numCol="1" spcCol="0" rtlCol="0" fromWordArt="0" anchor="ctr" anchorCtr="0" forceAA="0" compatLnSpc="1">
-                          <a:prstTxWarp prst="textNoShape">
-                            <a:avLst/>
-                          </a:prstTxWarp>
-                          <a:noAutofit/>
-                        </wps:bodyPr>
-                      </wps:wsp>
-                      <wps:wsp>
-                        <wps:cNvPr id="56" name="Eine Ecke des Rechtecks schneiden 56"/>
-                        <wps:cNvSpPr/>
-                        <wps:spPr>
-                          <a:xfrm>
-                            <a:off x="190261" y="2101805"/>
-                            <a:ext cx="1606642" cy="617718"/>
-                          </a:xfrm>
-                          <a:prstGeom prst="snip1Rect">
-                            <a:avLst/>
-                          </a:prstGeom>
-                          <a:gradFill flip="none" rotWithShape="1">
-                            <a:gsLst>
-                              <a:gs pos="0">
-                                <a:schemeClr val="bg1">
-                                  <a:lumMod val="85000"/>
-                                </a:schemeClr>
-                              </a:gs>
-                              <a:gs pos="50000">
-                                <a:schemeClr val="bg1">
-                                  <a:lumMod val="95000"/>
-                                </a:schemeClr>
-                              </a:gs>
-                              <a:gs pos="100000">
-                                <a:schemeClr val="bg1"/>
-                              </a:gs>
-                            </a:gsLst>
-                            <a:lin ang="13500000" scaled="1"/>
-                            <a:tileRect/>
-                          </a:gradFill>
-                        </wps:spPr>
-                        <wps:style>
-                          <a:lnRef idx="2">
-                            <a:schemeClr val="accent1">
-                              <a:shade val="50000"/>
-                            </a:schemeClr>
-                          </a:lnRef>
-                          <a:fillRef idx="1">
-                            <a:schemeClr val="accent1"/>
-                          </a:fillRef>
-                          <a:effectRef idx="0">
-                            <a:schemeClr val="accent1"/>
-                          </a:effectRef>
-                          <a:fontRef idx="minor">
-                            <a:schemeClr val="lt1"/>
-                          </a:fontRef>
-                        </wps:style>
-                        <wps:txbx>
-                          <w:txbxContent>
-                            <w:p>
-                              <w:pPr>
-                                <w:jc w:val="center"/>
-                                <w:rPr>
-                                  <w:rFonts w:ascii="Consolas" w:hAnsi="Consolas" w:cs="Consolas"/>
-                                  <w:color w:val="984806" w:themeColor="accent6" w:themeShade="80"/>
-                                  <w:sz w:val="19"/>
-                                  <w:szCs w:val="19"/>
-                                  <w:lang w:val="fr-CH"/>
-                                </w:rPr>
-                              </w:pPr>
-                              <w:r>
-                                <w:rPr>
-                                  <w:rFonts w:ascii="Consolas" w:hAnsi="Consolas" w:cs="Consolas"/>
-                                  <w:color w:val="984806" w:themeColor="accent6" w:themeShade="80"/>
-                                  <w:sz w:val="19"/>
-                                  <w:szCs w:val="19"/>
-                                  <w:lang w:val="fr-CH"/>
-                                </w:rPr>
-                                <w:t>Prüfungseinstellugen.xml</w:t>
-                              </w:r>
-                            </w:p>
-                          </w:txbxContent>
-                        </wps:txbx>
-                        <wps:bodyPr rot="0" spcFirstLastPara="0" vert="horz" wrap="square" lIns="91440" tIns="45720" rIns="91440" bIns="45720" numCol="1" spcCol="0" rtlCol="0" fromWordArt="0" anchor="ctr" anchorCtr="0" forceAA="0" compatLnSpc="1">
-                          <a:prstTxWarp prst="textNoShape">
-                            <a:avLst/>
-                          </a:prstTxWarp>
-                          <a:noAutofit/>
-                        </wps:bodyPr>
-                      </wps:wsp>
-                      <wps:wsp>
-                        <wps:cNvPr id="57" name="Textfeld 57"/>
-                        <wps:cNvSpPr txBox="1"/>
-                        <wps:spPr>
-                          <a:xfrm>
-                            <a:off x="4412283" y="1175786"/>
-                            <a:ext cx="473710" cy="277495"/>
-                          </a:xfrm>
-                          <a:prstGeom prst="rect">
-                            <a:avLst/>
-                          </a:prstGeom>
-                          <a:ln/>
-                        </wps:spPr>
-                        <wps:style>
-                          <a:lnRef idx="2">
-                            <a:schemeClr val="dk1"/>
-                          </a:lnRef>
-                          <a:fillRef idx="1">
-                            <a:schemeClr val="lt1"/>
-                          </a:fillRef>
-                          <a:effectRef idx="0">
-                            <a:schemeClr val="dk1"/>
-                          </a:effectRef>
-                          <a:fontRef idx="minor">
-                            <a:schemeClr val="dk1"/>
-                          </a:fontRef>
-                        </wps:style>
-                        <wps:txbx>
-                          <w:txbxContent>
-                            <w:p>
-                              <w:r>
-                                <w:t>oder</w:t>
-                              </w:r>
-                            </w:p>
-                          </w:txbxContent>
-                        </wps:txbx>
-                        <wps:bodyPr rot="0" spcFirstLastPara="0" vertOverflow="overflow" horzOverflow="overflow" vert="horz" wrap="none" lIns="91440" tIns="45720" rIns="91440" bIns="45720" numCol="1" spcCol="0" rtlCol="0" fromWordArt="0" anchor="t" anchorCtr="0" forceAA="0" compatLnSpc="1">
-                          <a:prstTxWarp prst="textNoShape">
-                            <a:avLst/>
-                          </a:prstTxWarp>
-                          <a:noAutofit/>
-                        </wps:bodyPr>
-                      </wps:wsp>
-                      <wps:wsp>
-                        <wps:cNvPr id="58" name="Gewinkelte Verbindung 58"/>
-                        <wps:cNvCnPr>
-                          <a:stCxn id="52" idx="1"/>
-                          <a:endCxn id="57" idx="0"/>
-                        </wps:cNvCnPr>
-                        <wps:spPr>
-                          <a:xfrm rot="16200000" flipH="1">
-                            <a:off x="4077767" y="604414"/>
-                            <a:ext cx="464827" cy="677915"/>
-                          </a:xfrm>
-                          <a:prstGeom prst="bentConnector3">
-                            <a:avLst/>
-                          </a:prstGeom>
-                          <a:ln>
-                            <a:tailEnd type="arrow"/>
-                          </a:ln>
-                        </wps:spPr>
-                        <wps:style>
-                          <a:lnRef idx="1">
-                            <a:schemeClr val="accent1"/>
-                          </a:lnRef>
-                          <a:fillRef idx="0">
-                            <a:schemeClr val="accent1"/>
-                          </a:fillRef>
-                          <a:effectRef idx="0">
-                            <a:schemeClr val="accent1"/>
-                          </a:effectRef>
-                          <a:fontRef idx="minor">
-                            <a:schemeClr val="tx1"/>
-                          </a:fontRef>
-                        </wps:style>
-                        <wps:bodyPr/>
-                      </wps:wsp>
-                      <wps:wsp>
-                        <wps:cNvPr id="59" name="Gewinkelte Verbindung 59"/>
-                        <wps:cNvCnPr>
-                          <a:stCxn id="53" idx="1"/>
-                          <a:endCxn id="57" idx="0"/>
-                        </wps:cNvCnPr>
-                        <wps:spPr>
-                          <a:xfrm rot="5400000">
-                            <a:off x="4751594" y="617309"/>
-                            <a:ext cx="456021" cy="660932"/>
-                          </a:xfrm>
-                          <a:prstGeom prst="bentConnector3">
-                            <a:avLst>
-                              <a:gd name="adj1" fmla="val 50000"/>
-                            </a:avLst>
-                          </a:prstGeom>
-                          <a:ln>
-                            <a:tailEnd type="arrow"/>
-                          </a:ln>
-                        </wps:spPr>
-                        <wps:style>
-                          <a:lnRef idx="1">
-                            <a:schemeClr val="accent1"/>
-                          </a:lnRef>
-                          <a:fillRef idx="0">
-                            <a:schemeClr val="accent1"/>
-                          </a:fillRef>
-                          <a:effectRef idx="0">
-                            <a:schemeClr val="accent1"/>
-                          </a:effectRef>
-                          <a:fontRef idx="minor">
-                            <a:schemeClr val="tx1"/>
-                          </a:fontRef>
-                        </wps:style>
-                        <wps:bodyPr/>
-                      </wps:wsp>
-                      <wps:wsp>
-                        <wps:cNvPr id="60" name="Gewinkelte Verbindung 60"/>
-                        <wps:cNvCnPr/>
-                        <wps:spPr>
-                          <a:xfrm rot="16200000" flipH="1">
-                            <a:off x="4501543" y="1615776"/>
-                            <a:ext cx="295200" cy="28"/>
-                          </a:xfrm>
-                          <a:prstGeom prst="bentConnector3">
-                            <a:avLst/>
-                          </a:prstGeom>
-                          <a:ln>
-                            <a:tailEnd type="arrow"/>
-                          </a:ln>
-                        </wps:spPr>
-                        <wps:style>
-                          <a:lnRef idx="1">
-                            <a:schemeClr val="accent1"/>
-                          </a:lnRef>
-                          <a:fillRef idx="0">
-                            <a:schemeClr val="accent1"/>
-                          </a:fillRef>
-                          <a:effectRef idx="0">
-                            <a:schemeClr val="accent1"/>
-                          </a:effectRef>
-                          <a:fontRef idx="minor">
-                            <a:schemeClr val="tx1"/>
-                          </a:fontRef>
-                        </wps:style>
-                        <wps:bodyPr/>
-                      </wps:wsp>
-                      <wps:wsp>
-                        <wps:cNvPr id="61" name="Gewinkelte Verbindung 61"/>
-                        <wps:cNvCnPr/>
-                        <wps:spPr>
-                          <a:xfrm rot="16200000" flipH="1">
-                            <a:off x="2419097" y="875664"/>
-                            <a:ext cx="1041546" cy="733550"/>
-                          </a:xfrm>
-                          <a:prstGeom prst="bentConnector3">
-                            <a:avLst/>
-                          </a:prstGeom>
-                          <a:ln>
-                            <a:tailEnd type="arrow"/>
-                          </a:ln>
-                        </wps:spPr>
-                        <wps:style>
-                          <a:lnRef idx="1">
-                            <a:schemeClr val="accent1"/>
-                          </a:lnRef>
-                          <a:fillRef idx="0">
-                            <a:schemeClr val="accent1"/>
-                          </a:fillRef>
-                          <a:effectRef idx="0">
-                            <a:schemeClr val="accent1"/>
-                          </a:effectRef>
-                          <a:fontRef idx="minor">
-                            <a:schemeClr val="tx1"/>
-                          </a:fontRef>
-                        </wps:style>
-                        <wps:bodyPr/>
-                      </wps:wsp>
-                      <wps:wsp>
-                        <wps:cNvPr id="62" name="Eine Ecke des Rechtecks schneiden 62"/>
-                        <wps:cNvSpPr/>
-                        <wps:spPr>
-                          <a:xfrm>
-                            <a:off x="4518084" y="2678651"/>
-                            <a:ext cx="1126490" cy="563245"/>
-                          </a:xfrm>
-                          <a:prstGeom prst="snip1Rect">
-                            <a:avLst/>
-                          </a:prstGeom>
-                          <a:gradFill flip="none" rotWithShape="1">
-                            <a:gsLst>
-                              <a:gs pos="0">
-                                <a:schemeClr val="accent3">
-                                  <a:lumMod val="60000"/>
-                                  <a:lumOff val="40000"/>
-                                </a:schemeClr>
-                              </a:gs>
-                              <a:gs pos="50000">
-                                <a:schemeClr val="bg1">
-                                  <a:lumMod val="95000"/>
-                                </a:schemeClr>
-                              </a:gs>
-                              <a:gs pos="100000">
-                                <a:schemeClr val="lt1">
-                                  <a:shade val="100000"/>
-                                  <a:satMod val="115000"/>
-                                </a:schemeClr>
-                              </a:gs>
-                            </a:gsLst>
-                            <a:lin ang="13500000" scaled="1"/>
-                            <a:tileRect/>
-                          </a:gradFill>
-                        </wps:spPr>
-                        <wps:style>
-                          <a:lnRef idx="2">
-                            <a:schemeClr val="accent3"/>
-                          </a:lnRef>
-                          <a:fillRef idx="1">
-                            <a:schemeClr val="lt1"/>
-                          </a:fillRef>
-                          <a:effectRef idx="0">
-                            <a:schemeClr val="accent3"/>
-                          </a:effectRef>
-                          <a:fontRef idx="minor">
-                            <a:schemeClr val="dk1"/>
-                          </a:fontRef>
-                        </wps:style>
-                        <wps:txbx>
-                          <w:txbxContent>
-                            <w:p>
-                              <w:pPr>
-                                <w:rPr>
-                                  <w:rFonts w:ascii="Consolas" w:hAnsi="Consolas" w:cs="Consolas"/>
-                                  <w:color w:val="76923C" w:themeColor="accent3" w:themeShade="BF"/>
-                                  <w:sz w:val="19"/>
-                                  <w:szCs w:val="19"/>
-                                  <w:lang w:val="fr-CH"/>
-                                </w:rPr>
-                              </w:pPr>
-                              <w:r>
-                                <w:rPr>
-                                  <w:rFonts w:ascii="Consolas" w:hAnsi="Consolas" w:cs="Consolas"/>
-                                  <w:color w:val="76923C" w:themeColor="accent3" w:themeShade="BF"/>
-                                  <w:sz w:val="19"/>
-                                  <w:szCs w:val="19"/>
-                                  <w:lang w:val="fr-CH"/>
-                                </w:rPr>
-                                <w:t>Prüfung.</w:t>
-                              </w:r>
-                              <w:r>
-                                <w:rPr>
-                                  <w:rFonts w:ascii="Consolas" w:hAnsi="Consolas" w:cs="Consolas"/>
-                                  <w:color w:val="76923C" w:themeColor="accent3" w:themeShade="BF"/>
-                                  <w:sz w:val="19"/>
-                                  <w:szCs w:val="19"/>
-                                  <w:lang w:val="fr-CH"/>
-                                </w:rPr>
-                                <w:t>ht</w:t>
-                              </w:r>
-                              <w:r>
-                                <w:rPr>
-                                  <w:rFonts w:ascii="Consolas" w:hAnsi="Consolas" w:cs="Consolas"/>
-                                  <w:color w:val="76923C" w:themeColor="accent3" w:themeShade="BF"/>
-                                  <w:sz w:val="19"/>
-                                  <w:szCs w:val="19"/>
-                                  <w:lang w:val="fr-CH"/>
-                                </w:rPr>
-                                <w:t>ml</w:t>
-                              </w:r>
-                            </w:p>
-                          </w:txbxContent>
-                        </wps:txbx>
-                        <wps:bodyPr rot="0" spcFirstLastPara="0" vert="horz" wrap="square" lIns="91440" tIns="45720" rIns="91440" bIns="45720" numCol="1" spcCol="0" rtlCol="0" fromWordArt="0" anchor="ctr" anchorCtr="0" forceAA="0" compatLnSpc="1">
-                          <a:prstTxWarp prst="textNoShape">
-                            <a:avLst/>
-                          </a:prstTxWarp>
-                          <a:noAutofit/>
-                        </wps:bodyPr>
-                      </wps:wsp>
-                      <wps:wsp>
-                        <wps:cNvPr id="63" name="Gewinkelte Verbindung 63"/>
-                        <wps:cNvCnPr>
-                          <a:stCxn id="54" idx="2"/>
-                          <a:endCxn id="62" idx="2"/>
-                        </wps:cNvCnPr>
-                        <wps:spPr>
-                          <a:xfrm rot="16200000" flipH="1">
-                            <a:off x="3803154" y="2245343"/>
-                            <a:ext cx="718227" cy="711634"/>
-                          </a:xfrm>
-                          <a:prstGeom prst="bentConnector2">
-                            <a:avLst/>
-                          </a:prstGeom>
-                          <a:ln>
-                            <a:tailEnd type="arrow"/>
-                          </a:ln>
-                        </wps:spPr>
-                        <wps:style>
-                          <a:lnRef idx="1">
-                            <a:schemeClr val="accent1"/>
-                          </a:lnRef>
-                          <a:fillRef idx="0">
-                            <a:schemeClr val="accent1"/>
-                          </a:fillRef>
-                          <a:effectRef idx="0">
-                            <a:schemeClr val="accent1"/>
-                          </a:effectRef>
-                          <a:fontRef idx="minor">
-                            <a:schemeClr val="tx1"/>
-                          </a:fontRef>
-                        </wps:style>
-                        <wps:bodyPr/>
-                      </wps:wsp>
-                      <wps:wsp>
-                        <wps:cNvPr id="64" name="Gewinkelte Verbindung 64"/>
-                        <wps:cNvCnPr>
-                          <a:stCxn id="56" idx="0"/>
-                        </wps:cNvCnPr>
-                        <wps:spPr>
-                          <a:xfrm flipV="1">
-                            <a:off x="1796903" y="2101607"/>
-                            <a:ext cx="850841" cy="309028"/>
-                          </a:xfrm>
-                          <a:prstGeom prst="bentConnector3">
-                            <a:avLst>
-                              <a:gd name="adj1" fmla="val 47489"/>
-                            </a:avLst>
-                          </a:prstGeom>
-                          <a:ln>
-                            <a:tailEnd type="arrow"/>
-                          </a:ln>
-                        </wps:spPr>
-                        <wps:style>
-                          <a:lnRef idx="1">
-                            <a:schemeClr val="accent1"/>
-                          </a:lnRef>
-                          <a:fillRef idx="0">
-                            <a:schemeClr val="accent1"/>
-                          </a:fillRef>
-                          <a:effectRef idx="0">
-                            <a:schemeClr val="accent1"/>
-                          </a:effectRef>
-                          <a:fontRef idx="minor">
-                            <a:schemeClr val="tx1"/>
-                          </a:fontRef>
-                        </wps:style>
-                        <wps:bodyPr/>
-                      </wps:wsp>
-                      <wps:wsp>
-                        <wps:cNvPr id="65" name="Gewinkelte Verbindung 65"/>
-                        <wps:cNvCnPr>
-                          <a:stCxn id="55" idx="0"/>
-                        </wps:cNvCnPr>
-                        <wps:spPr>
-                          <a:xfrm>
-                            <a:off x="1158948" y="1735214"/>
-                            <a:ext cx="1483200" cy="189279"/>
-                          </a:xfrm>
-                          <a:prstGeom prst="bentConnector3">
-                            <a:avLst>
-                              <a:gd name="adj1" fmla="val 70066"/>
-                            </a:avLst>
-                          </a:prstGeom>
-                          <a:ln>
-                            <a:tailEnd type="arrow"/>
-                          </a:ln>
-                        </wps:spPr>
-                        <wps:style>
-                          <a:lnRef idx="1">
-                            <a:schemeClr val="accent1"/>
-                          </a:lnRef>
-                          <a:fillRef idx="0">
-                            <a:schemeClr val="accent1"/>
-                          </a:fillRef>
-                          <a:effectRef idx="0">
-                            <a:schemeClr val="accent1"/>
-                          </a:effectRef>
-                          <a:fontRef idx="minor">
-                            <a:schemeClr val="tx1"/>
-                          </a:fontRef>
-                        </wps:style>
-                        <wps:bodyPr/>
-                      </wps:wsp>
-                    </wpc:wpc>
-                  </a:graphicData>
-                </a:graphic>
-              </wp:inline>
-            </w:drawing>
-          </mc:Choice>
-          <mc:Fallback>
-            <w:pict>
-              <v:group id="Zeichenbereich 66" o:spid="_x0000_s1027" editas="canvas" style="width:473.85pt;height:283pt;mso-position-horizontal-relative:char;mso-position-vertical-relative:line" coordsize="60178,35934" o:gfxdata="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">
-                <v:shape id="_x0000_s1028" type="#_x0000_t75" style="position:absolute;width:60178;height:35934;visibility:visible;mso-wrap-style:square">
-                  <v:fill o:detectmouseclick="t"/>
-                  <v:path o:connecttype="none"/>
-                </v:shape>
-                <v:shape id="Eine Ecke des Rechtecks schneiden 51" o:spid="_x0000_s1029" style="position:absolute;left:20095;top:1475;width:11271;height:5635;visibility:visible;mso-wrap-style:square;v-text-anchor:middle" coordsize="1127051,563525" o:spt="100" o:gfxdata="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" adj="-11796480,,5400" path="m,l1033128,r93923,93923l1127051,563525,,563525,,xe" fillcolor="#d8d8d8 [2732]" strokecolor="#243f60 [1604]" strokeweight="2pt">
-                  <v:fill color2="white [3212]" rotate="t" angle="225" colors="0 #d9d9d9;.5 #f2f2f2;1 white" focus="100%" type="gradient"/>
-                  <v:stroke joinstyle="miter"/>
-                  <v:formulas/>
-                  <v:path arrowok="t" o:connecttype="custom" o:connectlocs="0,0;1033128,0;1127051,93923;1127051,563525;0,563525;0,0" o:connectangles="0,0,0,0,0,0" textboxrect="0,0,1127051,563525"/>
-                  <v:textbox>
-                    <w:txbxContent>
-                      <w:p>
-                        <w:pPr>
-                          <w:jc w:val="center"/>
-                          <w:rPr>
-                            <w:rFonts w:ascii="Consolas" w:hAnsi="Consolas" w:cs="Consolas"/>
-                            <w:color w:val="943634" w:themeColor="accent2" w:themeShade="BF"/>
-                            <w:sz w:val="19"/>
-                            <w:szCs w:val="19"/>
-                            <w:lang w:val="fr-CH"/>
-                          </w:rPr>
-                        </w:pPr>
-                        <w:r>
-                          <w:rPr>
-                            <w:rFonts w:ascii="Consolas" w:hAnsi="Consolas" w:cs="Consolas"/>
-                            <w:color w:val="943634" w:themeColor="accent2" w:themeShade="BF"/>
-                            <w:sz w:val="19"/>
-                            <w:szCs w:val="19"/>
-                            <w:lang w:val="fr-CH"/>
-                          </w:rPr>
-                          <w:t>Studenten.xml</w:t>
-                        </w:r>
-                      </w:p>
-                    </w:txbxContent>
-                  </v:textbox>
-                </v:shape>
-                <v:shape id="Eine Ecke des Rechtecks schneiden 52" o:spid="_x0000_s1030" style="position:absolute;left:33598;top:1477;width:12227;height:5633;visibility:visible;mso-wrap-style:square;v-text-anchor:middle" coordsize="1222668,563245" o:spt="100" o:gfxdata="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" adj="-11796480,,5400" path="m,l1128792,r93876,93876l1222668,563245,,563245,,xe" fillcolor="#d8d8d8 [2732]" strokecolor="#243f60 [1604]" strokeweight="2pt">
-                  <v:fill color2="white [3212]" rotate="t" angle="225" colors="0 #d9d9d9;.5 #f2f2f2;1 white" focus="100%" type="gradient"/>
-                  <v:stroke joinstyle="miter"/>
-                  <v:formulas/>
-                  <v:path arrowok="t" o:connecttype="custom" o:connectlocs="0,0;1128792,0;1222668,93876;1222668,563245;0,563245;0,0" o:connectangles="0,0,0,0,0,0" textboxrect="0,0,1222668,563245"/>
-                  <v:textbox>
-                    <w:txbxContent>
-                      <w:p>
-                        <w:pPr>
-                          <w:jc w:val="center"/>
-                          <w:rPr>
-                            <w:rFonts w:ascii="Consolas" w:hAnsi="Consolas" w:cs="Consolas"/>
-                            <w:color w:val="4F81BD" w:themeColor="accent1"/>
-                            <w:sz w:val="19"/>
-                            <w:szCs w:val="19"/>
-                            <w:lang w:val="fr-CH"/>
-                          </w:rPr>
-                        </w:pPr>
-                        <w:r>
-                          <w:rPr>
-                            <w:rFonts w:ascii="Consolas" w:hAnsi="Consolas" w:cs="Consolas"/>
-                            <w:color w:val="4F81BD" w:themeColor="accent1"/>
-                            <w:sz w:val="19"/>
-                            <w:szCs w:val="19"/>
-                            <w:lang w:val="fr-CH"/>
-                          </w:rPr>
-                          <w:t>Prüfungsfragen.xml</w:t>
-                        </w:r>
-                      </w:p>
-                    </w:txbxContent>
-                  </v:textbox>
-                </v:shape>
-                <v:shape id="Eine Ecke des Rechtecks schneiden 53" o:spid="_x0000_s1031" style="position:absolute;left:47084;top:1565;width:12033;height:5633;visibility:visible;mso-wrap-style:square;v-text-anchor:middle" coordsize="1203266,563245" o:spt="100" o:gfxdata="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" adj="-11796480,,5400" path="m,l1109390,r93876,93876l1203266,563245,,563245,,xe" fillcolor="#d8d8d8 [2732]" strokecolor="#243f60 [1604]" strokeweight="2pt">
-                  <v:fill color2="white [3212]" rotate="t" angle="225" colors="0 #d9d9d9;.5 #f2f2f2;1 white" focus="100%" type="gradient"/>
-                  <v:stroke joinstyle="miter"/>
-                  <v:formulas/>
-                  <v:path arrowok="t" o:connecttype="custom" o:connectlocs="0,0;1109390,0;1203266,93876;1203266,563245;0,563245;0,0" o:connectangles="0,0,0,0,0,0" textboxrect="0,0,1203266,563245"/>
-                  <v:textbox>
-                    <w:txbxContent>
-                      <w:p>
-                        <w:pPr>
-                          <w:jc w:val="center"/>
-                          <w:rPr>
-                            <w:rFonts w:ascii="Consolas" w:hAnsi="Consolas" w:cs="Consolas"/>
-                            <w:color w:val="4F81BD" w:themeColor="accent1"/>
-                            <w:sz w:val="19"/>
-                            <w:szCs w:val="19"/>
-                            <w:lang w:val="fr-CH"/>
-                          </w:rPr>
-                        </w:pPr>
-                        <w:proofErr w:type="spellStart"/>
-                        <w:r>
-                          <w:rPr>
-                            <w:rFonts w:ascii="Consolas" w:hAnsi="Consolas" w:cs="Consolas"/>
-                            <w:color w:val="4F81BD" w:themeColor="accent1"/>
-                            <w:sz w:val="19"/>
-                            <w:szCs w:val="19"/>
-                            <w:lang w:val="fr-CH"/>
-                          </w:rPr>
-                          <w:t>Prüfungsfragen.odt</w:t>
-                        </w:r>
-                        <w:proofErr w:type="spellEnd"/>
-                      </w:p>
-                    </w:txbxContent>
-                  </v:textbox>
-                </v:shape>
-                <v:shape id="Textfeld 54" o:spid="_x0000_s1032" type="#_x0000_t202" style="position:absolute;left:26581;top:17742;width:22966;height:4678;visibility:visible;mso-wrap-style:square;v-text-anchor:middle" o:gfxdata="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" fillcolor="black [3213]" strokecolor="black [3200]" strokeweight="2pt">
-                  <v:textbox>
-                    <w:txbxContent>
-                      <w:p>
-                        <w:pPr>
-                          <w:jc w:val="center"/>
-                          <w:rPr>
-                            <w:rFonts w:ascii="Courier New" w:hAnsi="Courier New" w:cs="Courier New"/>
-                            <w:color w:val="FFFFFF" w:themeColor="background1"/>
-                          </w:rPr>
-                        </w:pPr>
-                        <w:r>
-                          <w:rPr>
-                            <w:rFonts w:ascii="Courier New" w:hAnsi="Courier New" w:cs="Courier New"/>
-                            <w:color w:val="FFFFFF" w:themeColor="background1"/>
-                          </w:rPr>
-                          <w:t>SecureExam.exe</w:t>
-                        </w:r>
-                      </w:p>
-                    </w:txbxContent>
-                  </v:textbox>
-                </v:shape>
-                <v:shape id="Eine Ecke des Rechtecks schneiden 55" o:spid="_x0000_s1033" style="position:absolute;left:1905;top:14535;width:9684;height:5633;visibility:visible;mso-wrap-style:square;v-text-anchor:middle" coordsize="968431,563245" o:spt="100" o:gfxdata="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" adj="-11796480,,5400" path="m,l874555,r93876,93876l968431,563245,,563245,,xe" fillcolor="#d8d8d8 [2732]" strokecolor="#243f60 [1604]" strokeweight="2pt">
-                  <v:fill color2="white [3212]" rotate="t" angle="225" colors="0 #d9d9d9;.5 #f2f2f2;1 white" focus="100%" type="gradient"/>
-                  <v:stroke joinstyle="miter"/>
-                  <v:formulas/>
-                  <v:path arrowok="t" o:connecttype="custom" o:connectlocs="0,0;874555,0;968431,93876;968431,563245;0,563245;0,0" o:connectangles="0,0,0,0,0,0" textboxrect="0,0,968431,563245"/>
-                  <v:textbox>
-                    <w:txbxContent>
-                      <w:p>
-                        <w:pPr>
-                          <w:jc w:val="center"/>
-                          <w:rPr>
-                            <w:rFonts w:ascii="Consolas" w:hAnsi="Consolas" w:cs="Consolas"/>
-                            <w:color w:val="000000" w:themeColor="text1"/>
-                            <w:sz w:val="19"/>
-                            <w:szCs w:val="19"/>
-                            <w:lang w:val="fr-CH"/>
-                          </w:rPr>
-                        </w:pPr>
-                        <w:r>
-                          <w:rPr>
-                            <w:rFonts w:ascii="Consolas" w:hAnsi="Consolas" w:cs="Consolas"/>
-                            <w:color w:val="000000" w:themeColor="text1"/>
-                            <w:sz w:val="19"/>
-                            <w:szCs w:val="19"/>
-                            <w:lang w:val="fr-CH"/>
-                          </w:rPr>
-                          <w:t>SecureExam.xml</w:t>
-                        </w:r>
-                      </w:p>
-                    </w:txbxContent>
-                  </v:textbox>
-                </v:shape>
-                <v:shape id="Eine Ecke des Rechtecks schneiden 56" o:spid="_x0000_s1034" style="position:absolute;left:1902;top:21018;width:16067;height:6177;visibility:visible;mso-wrap-style:square;v-text-anchor:middle" coordsize="1606642,617718" o:spt="100" o:gfxdata="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" adj="-11796480,,5400" path="m,l1503687,r102955,102955l1606642,617718,,617718,,xe" fillcolor="#d8d8d8 [2732]" strokecolor="#243f60 [1604]" strokeweight="2pt">
-                  <v:fill color2="white [3212]" rotate="t" angle="225" colors="0 #d9d9d9;.5 #f2f2f2;1 white" focus="100%" type="gradient"/>
-                  <v:stroke joinstyle="miter"/>
-                  <v:formulas/>
-                  <v:path arrowok="t" o:connecttype="custom" o:connectlocs="0,0;1503687,0;1606642,102955;1606642,617718;0,617718;0,0" o:connectangles="0,0,0,0,0,0" textboxrect="0,0,1606642,617718"/>
-                  <v:textbox>
-                    <w:txbxContent>
-                      <w:p>
-                        <w:pPr>
-                          <w:jc w:val="center"/>
-                          <w:rPr>
-                            <w:rFonts w:ascii="Consolas" w:hAnsi="Consolas" w:cs="Consolas"/>
-                            <w:color w:val="984806" w:themeColor="accent6" w:themeShade="80"/>
-                            <w:sz w:val="19"/>
-                            <w:szCs w:val="19"/>
-                            <w:lang w:val="fr-CH"/>
-                          </w:rPr>
-                        </w:pPr>
-                        <w:r>
-                          <w:rPr>
-                            <w:rFonts w:ascii="Consolas" w:hAnsi="Consolas" w:cs="Consolas"/>
-                            <w:color w:val="984806" w:themeColor="accent6" w:themeShade="80"/>
-                            <w:sz w:val="19"/>
-                            <w:szCs w:val="19"/>
-                            <w:lang w:val="fr-CH"/>
-                          </w:rPr>
-                          <w:t>Prüfungseinstellugen.xml</w:t>
-                        </w:r>
-                      </w:p>
-                    </w:txbxContent>
-                  </v:textbox>
-                </v:shape>
-                <v:shape id="Textfeld 57" o:spid="_x0000_s1035" type="#_x0000_t202" style="position:absolute;left:44122;top:11757;width:4737;height:2775;visibility:visible;mso-wrap-style:none;v-text-anchor:top" o:gfxdata="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" fillcolor="white [3201]" strokecolor="black [3200]" strokeweight="2pt">
-                  <v:textbox>
-                    <w:txbxContent>
-                      <w:p>
-                        <w:r>
-                          <w:t>oder</w:t>
-                        </w:r>
-                      </w:p>
-                    </w:txbxContent>
-                  </v:textbox>
-                </v:shape>
-                <v:shapetype id="_x0000_t34" coordsize="21600,21600" o:spt="34" o:oned="t" adj="10800" path="m,l@0,0@0,21600,21600,21600e" filled="f">
-                  <v:stroke joinstyle="miter"/>
-                  <v:formulas>
-                    <v:f eqn="val #0"/>
-                  </v:formulas>
-                  <v:path arrowok="t" fillok="f" o:connecttype="none"/>
-                  <v:handles>
-                    <v:h position="#0,center"/>
-                  </v:handles>
-                  <o:lock v:ext="edit" shapetype="t"/>
-                </v:shapetype>
-                <v:shape id="Gewinkelte Verbindung 58" o:spid="_x0000_s1036" type="#_x0000_t34" style="position:absolute;left:40778;top:6043;width:4648;height:6779;rotation:90;flip:x;visibility:visible;mso-wrap-style:square" o:connectortype="elbow" o:gfxdata="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" strokecolor="#4579b8 [3044]">
-                  <v:stroke endarrow="open"/>
-                </v:shape>
-                <v:shape id="Gewinkelte Verbindung 59" o:spid="_x0000_s1037" type="#_x0000_t34" style="position:absolute;left:47516;top:6172;width:4560;height:6609;rotation:90;visibility:visible;mso-wrap-style:square" o:connectortype="elbow" o:gfxdata="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" strokecolor="#4579b8 [3044]">
-                  <v:stroke endarrow="open"/>
-                </v:shape>
-                <v:shape id="Gewinkelte Verbindung 60" o:spid="_x0000_s1038" type="#_x0000_t34" style="position:absolute;left:45015;top:16157;width:2952;height:0;rotation:90;flip:x;visibility:visible;mso-wrap-style:square" o:connectortype="elbow" o:gfxdata="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" strokecolor="#4579b8 [3044]">
-                  <v:stroke endarrow="open"/>
-                </v:shape>
-                <v:shape id="Gewinkelte Verbindung 61" o:spid="_x0000_s1039" type="#_x0000_t34" style="position:absolute;left:24190;top:8756;width:10416;height:7336;rotation:90;flip:x;visibility:visible;mso-wrap-style:square" o:connectortype="elbow" o:gfxdata="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" strokecolor="#4579b8 [3044]">
-                  <v:stroke endarrow="open"/>
-                </v:shape>
-                <v:shape id="Eine Ecke des Rechtecks schneiden 62" o:spid="_x0000_s1040" style="position:absolute;left:45180;top:26786;width:11265;height:5632;visibility:visible;mso-wrap-style:square;v-text-anchor:middle" coordsize="1126490,563245" o:spt="100" o:gfxdata="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" adj="-11796480,,5400" path="m,l1032614,r93876,93876l1126490,563245,,563245,,xe" fillcolor="#c2d69b [1942]" strokecolor="#9bbb59 [3206]" strokeweight="2pt">
-                  <v:fill color2="white [3201]" rotate="t" angle="225" colors="0 #c3d69b;.5 #f2f2f2;1 white" focus="100%" type="gradient"/>
-                  <v:stroke joinstyle="miter"/>
-                  <v:formulas/>
-                  <v:path arrowok="t" o:connecttype="custom" o:connectlocs="0,0;1032614,0;1126490,93876;1126490,563245;0,563245;0,0" o:connectangles="0,0,0,0,0,0" textboxrect="0,0,1126490,563245"/>
-                  <v:textbox>
-                    <w:txbxContent>
-                      <w:p>
-                        <w:pPr>
-                          <w:rPr>
-                            <w:rFonts w:ascii="Consolas" w:hAnsi="Consolas" w:cs="Consolas"/>
-                            <w:color w:val="76923C" w:themeColor="accent3" w:themeShade="BF"/>
-                            <w:sz w:val="19"/>
-                            <w:szCs w:val="19"/>
-                            <w:lang w:val="fr-CH"/>
-                          </w:rPr>
-                        </w:pPr>
-                        <w:r>
-                          <w:rPr>
-                            <w:rFonts w:ascii="Consolas" w:hAnsi="Consolas" w:cs="Consolas"/>
-                            <w:color w:val="76923C" w:themeColor="accent3" w:themeShade="BF"/>
-                            <w:sz w:val="19"/>
-                            <w:szCs w:val="19"/>
-                            <w:lang w:val="fr-CH"/>
-                          </w:rPr>
-                          <w:t>Prüfung.</w:t>
-                        </w:r>
-                        <w:r>
-                          <w:rPr>
-                            <w:rFonts w:ascii="Consolas" w:hAnsi="Consolas" w:cs="Consolas"/>
-                            <w:color w:val="76923C" w:themeColor="accent3" w:themeShade="BF"/>
-                            <w:sz w:val="19"/>
-                            <w:szCs w:val="19"/>
-                            <w:lang w:val="fr-CH"/>
-                          </w:rPr>
-                          <w:t>ht</w:t>
-                        </w:r>
-                        <w:r>
-                          <w:rPr>
-                            <w:rFonts w:ascii="Consolas" w:hAnsi="Consolas" w:cs="Consolas"/>
-                            <w:color w:val="76923C" w:themeColor="accent3" w:themeShade="BF"/>
-                            <w:sz w:val="19"/>
-                            <w:szCs w:val="19"/>
-                            <w:lang w:val="fr-CH"/>
-                          </w:rPr>
-                          <w:t>ml</w:t>
-                        </w:r>
-                      </w:p>
-                    </w:txbxContent>
-                  </v:textbox>
-                </v:shape>
-                <v:shapetype id="_x0000_t33" coordsize="21600,21600" o:spt="33" o:oned="t" path="m,l21600,r,21600e" filled="f">
-                  <v:stroke joinstyle="miter"/>
-                  <v:path arrowok="t" fillok="f" o:connecttype="none"/>
-                  <o:lock v:ext="edit" shapetype="t"/>
-                </v:shapetype>
-                <v:shape id="Gewinkelte Verbindung 63" o:spid="_x0000_s1041" type="#_x0000_t33" style="position:absolute;left:38031;top:22453;width:7182;height:7116;rotation:90;flip:x;visibility:visible;mso-wrap-style:square" o:connectortype="elbow" o:gfxdata="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" strokecolor="#4579b8 [3044]">
-                  <v:stroke endarrow="open"/>
-                </v:shape>
-                <v:shape id="Gewinkelte Verbindung 64" o:spid="_x0000_s1042" type="#_x0000_t34" style="position:absolute;left:17969;top:21016;width:8508;height:3090;flip:y;visibility:visible;mso-wrap-style:square" o:connectortype="elbow" o:gfxdata="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" adj="10258" strokecolor="#4579b8 [3044]">
-                  <v:stroke endarrow="open"/>
-                </v:shape>
-                <v:shape id="Gewinkelte Verbindung 65" o:spid="_x0000_s1043" type="#_x0000_t34" style="position:absolute;left:11589;top:17352;width:14832;height:1892;visibility:visible;mso-wrap-style:square" o:connectortype="elbow" o:gfxdata="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" adj="15134" strokecolor="#4579b8 [3044]">
-                  <v:stroke endarrow="open"/>
-                </v:shape>
-                <w10:anchorlock/>
-              </v:group>
-            </w:pict>
-          </mc:Fallback>
-        </mc:AlternateContent>
+        <w:drawing>
+          <wp:inline distT="0" distB="0" distL="0" distR="0" wp14:anchorId="35292256" wp14:editId="06171882">
+            <wp:extent cx="5760720" cy="3194685"/>
+            <wp:effectExtent l="0" t="0" r="0" b="5715"/>
+            <wp:docPr id="74" name="Grafik 74"/>
+            <wp:cNvGraphicFramePr>
+              <a:graphicFrameLocks xmlns:a="http://schemas.openxmlformats.org/drawingml/2006/main" noChangeAspect="1"/>
+            </wp:cNvGraphicFramePr>
+            <a:graphic xmlns:a="http://schemas.openxmlformats.org/drawingml/2006/main">
+              <a:graphicData uri="http://schemas.openxmlformats.org/drawingml/2006/picture">
+                <pic:pic xmlns:pic="http://schemas.openxmlformats.org/drawingml/2006/picture">
+                  <pic:nvPicPr>
+                    <pic:cNvPr id="0" name="Bedienungsanleitung.png"/>
+                    <pic:cNvPicPr/>
+                  </pic:nvPicPr>
+                  <pic:blipFill>
+                    <a:blip r:embed="rId62">
+                      <a:extLst>
+                        <a:ext uri="{28A0092B-C50C-407E-A947-70E740481C1C}">
+                          <a14:useLocalDpi xmlns:a14="http://schemas.microsoft.com/office/drawing/2010/main" val="0"/>
+                        </a:ext>
+                      </a:extLst>
+                    </a:blip>
+                    <a:stretch>
+                      <a:fillRect/>
+                    </a:stretch>
+                  </pic:blipFill>
+                  <pic:spPr>
+                    <a:xfrm>
+                      <a:off x="0" y="0"/>
+                      <a:ext cx="5760720" cy="3194685"/>
+                    </a:xfrm>
+                    <a:prstGeom prst="rect">
+                      <a:avLst/>
+                    </a:prstGeom>
+                  </pic:spPr>
+                </pic:pic>
+              </a:graphicData>
+            </a:graphic>
+          </wp:inline>
+        </w:drawing>
+      </w:r>
+    </w:p>
+    <w:p>
+      <w:pPr>
+        <w:pStyle w:val="Beschriftung"/>
+      </w:pPr>
+      <w:r>
+        <w:t xml:space="preserve">Abbildung </w:t>
+      </w:r>
+      <w:fldSimple w:instr=" SEQ Abbildung \* ARABIC ">
+        <w:r>
+          <w:rPr>
+            <w:noProof/>
+          </w:rPr>
+          <w:t>40</w:t>
+        </w:r>
+      </w:fldSimple>
+      <w:r>
+        <w:t>: Überblick über den Programmablauf</w:t>
       </w:r>
     </w:p>
     <w:p>
@@ -28132,7 +26470,6 @@
     </w:p>
     <w:p>
       <w:r>
-        <w:lastRenderedPageBreak/>
         <w:t>Eine mögliche Eingabe ist:</w:t>
       </w:r>
     </w:p>
@@ -28159,6 +26496,7 @@
           <w:szCs w:val="19"/>
           <w:highlight w:val="black"/>
         </w:rPr>
+        <w:lastRenderedPageBreak/>
         <w:t>secureExam</w:t>
       </w:r>
       <w:proofErr w:type="spellEnd"/>
@@ -28782,6 +27120,7 @@
     </w:p>
     <w:p>
       <w:pPr>
+        <w:keepNext/>
         <w:jc w:val="center"/>
       </w:pPr>
       <w:r>
@@ -28790,7 +27129,7 @@
           <w:lang w:eastAsia="de-CH"/>
         </w:rPr>
         <w:drawing>
-          <wp:inline distT="0" distB="0" distL="0" distR="0" wp14:anchorId="55C86853" wp14:editId="04571D16">
+          <wp:inline distT="0" distB="0" distL="0" distR="0" wp14:anchorId="76EAB2DE" wp14:editId="24DCE629">
             <wp:extent cx="5737469" cy="1816566"/>
             <wp:effectExtent l="19050" t="19050" r="15875" b="12700"/>
             <wp:docPr id="67" name="Grafik 67"/>
@@ -28840,6 +27179,25 @@
       </w:r>
     </w:p>
     <w:p>
+      <w:pPr>
+        <w:pStyle w:val="Beschriftung"/>
+      </w:pPr>
+      <w:r>
+        <w:t xml:space="preserve">Abbildung </w:t>
+      </w:r>
+      <w:fldSimple w:instr=" SEQ Abbildung \* ARABIC ">
+        <w:r>
+          <w:rPr>
+            <w:noProof/>
+          </w:rPr>
+          <w:t>41</w:t>
+        </w:r>
+      </w:fldSimple>
+      <w:r>
+        <w:t>: Auszug aus SecureExam.xml</w:t>
+      </w:r>
+    </w:p>
+    <w:p>
       <w:r>
         <w:t>Alle Elemente in diesem File sind obligatorisch und müssen angegeben werden.</w:t>
       </w:r>
@@ -29044,6 +27402,7 @@
     </w:p>
     <w:p>
       <w:pPr>
+        <w:keepNext/>
         <w:jc w:val="center"/>
       </w:pPr>
       <w:r>
@@ -29052,7 +27411,7 @@
           <w:lang w:eastAsia="de-CH"/>
         </w:rPr>
         <w:drawing>
-          <wp:inline distT="0" distB="0" distL="0" distR="0" wp14:anchorId="1D037BCF" wp14:editId="29B16B20">
+          <wp:inline distT="0" distB="0" distL="0" distR="0" wp14:anchorId="5CBF705D" wp14:editId="374677E7">
             <wp:extent cx="4791075" cy="2940660"/>
             <wp:effectExtent l="19050" t="19050" r="9525" b="12700"/>
             <wp:docPr id="68" name="Grafik 68"/>
@@ -29102,6 +27461,25 @@
       </w:r>
     </w:p>
     <w:p>
+      <w:pPr>
+        <w:pStyle w:val="Beschriftung"/>
+      </w:pPr>
+      <w:r>
+        <w:t xml:space="preserve">Abbildung </w:t>
+      </w:r>
+      <w:fldSimple w:instr=" SEQ Abbildung \* ARABIC ">
+        <w:r>
+          <w:rPr>
+            <w:noProof/>
+          </w:rPr>
+          <w:t>42</w:t>
+        </w:r>
+      </w:fldSimple>
+      <w:r>
+        <w:t>: Beispiel einer Prüfungseinstellung</w:t>
+      </w:r>
+    </w:p>
+    <w:p>
       <w:r>
         <w:t>Es gibt 14 verschiedene Elemente, welche zum Teil obligatorisch und zum Teil optional sind. In der folgenden Tabelle werden alle Elemente beschrieben:</w:t>
       </w:r>
@@ -29849,7 +28227,11 @@
               <w:cnfStyle w:val="000000100000" w:firstRow="0" w:lastRow="0" w:firstColumn="0" w:lastColumn="0" w:oddVBand="0" w:evenVBand="0" w:oddHBand="1" w:evenHBand="0" w:firstRowFirstColumn="0" w:firstRowLastColumn="0" w:lastRowFirstColumn="0" w:lastRowLastColumn="0"/>
             </w:pPr>
             <w:r>
-              <w:t>Definiert, ob der Tab des Browsers gewechselt werden darf während der Prüfung. Mögliche Antworten sind „</w:t>
+              <w:t xml:space="preserve">Definiert, ob der Tab des Browsers gewechselt werden </w:t>
+            </w:r>
+            <w:r>
+              <w:lastRenderedPageBreak/>
+              <w:t>darf während der Prüfung. Mögliche Antworten sind „</w:t>
             </w:r>
             <w:proofErr w:type="spellStart"/>
             <w:r>
@@ -29886,6 +28268,7 @@
               <w:cnfStyle w:val="000000100000" w:firstRow="0" w:lastRow="0" w:firstColumn="0" w:lastColumn="0" w:oddVBand="0" w:evenVBand="0" w:oddHBand="1" w:evenHBand="0" w:firstRowFirstColumn="0" w:firstRowLastColumn="0" w:lastRowFirstColumn="0" w:lastRowLastColumn="0"/>
             </w:pPr>
             <w:r>
+              <w:lastRenderedPageBreak/>
               <w:t>Nein</w:t>
             </w:r>
           </w:p>
@@ -30353,7 +28736,25 @@
         </w:tc>
       </w:tr>
     </w:tbl>
-    <w:p/>
+    <w:p>
+      <w:pPr>
+        <w:pStyle w:val="Beschriftung"/>
+      </w:pPr>
+      <w:r>
+        <w:t xml:space="preserve">Tabelle </w:t>
+      </w:r>
+      <w:fldSimple w:instr=" SEQ Tabelle \* ARABIC ">
+        <w:r>
+          <w:rPr>
+            <w:noProof/>
+          </w:rPr>
+          <w:t>7</w:t>
+        </w:r>
+      </w:fldSimple>
+      <w:r>
+        <w:t>: Beschreibung zu den Elementen einer Prüfungseinstellung</w:t>
+      </w:r>
+    </w:p>
     <w:p>
       <w:pPr>
         <w:pStyle w:val="berschrift5"/>
@@ -30435,6 +28836,7 @@
     </w:p>
     <w:p>
       <w:pPr>
+        <w:keepNext/>
         <w:jc w:val="center"/>
       </w:pPr>
       <w:r>
@@ -30442,8 +28844,9 @@
           <w:noProof/>
           <w:lang w:eastAsia="de-CH"/>
         </w:rPr>
+        <w:lastRenderedPageBreak/>
         <w:drawing>
-          <wp:inline distT="0" distB="0" distL="0" distR="0" wp14:anchorId="6D7E55CD" wp14:editId="22AE849F">
+          <wp:inline distT="0" distB="0" distL="0" distR="0" wp14:anchorId="51923F74" wp14:editId="72993096">
             <wp:extent cx="2981325" cy="3105150"/>
             <wp:effectExtent l="0" t="0" r="9525" b="0"/>
             <wp:docPr id="69" name="Grafik 69"/>
@@ -30460,7 +28863,7 @@
                     </pic:cNvPicPr>
                   </pic:nvPicPr>
                   <pic:blipFill>
-                    <a:blip r:embed="rId62">
+                    <a:blip r:embed="rId63">
                       <a:extLst>
                         <a:ext uri="{28A0092B-C50C-407E-A947-70E740481C1C}">
                           <a14:useLocalDpi xmlns:a14="http://schemas.microsoft.com/office/drawing/2010/main" val="0"/>
@@ -30494,10 +28897,28 @@
     </w:p>
     <w:p>
       <w:pPr>
+        <w:pStyle w:val="Beschriftung"/>
+      </w:pPr>
+      <w:r>
+        <w:t xml:space="preserve">Abbildung </w:t>
+      </w:r>
+      <w:fldSimple w:instr=" SEQ Abbildung \* ARABIC ">
+        <w:r>
+          <w:rPr>
+            <w:noProof/>
+          </w:rPr>
+          <w:t>43</w:t>
+        </w:r>
+      </w:fldSimple>
+      <w:r>
+        <w:t>: Beispiel eines Studenten Import Files</w:t>
+      </w:r>
+    </w:p>
+    <w:p>
+      <w:pPr>
         <w:pStyle w:val="berschrift5"/>
       </w:pPr>
       <w:r>
-        <w:lastRenderedPageBreak/>
         <w:t>Prüfungsfragen</w:t>
       </w:r>
     </w:p>
@@ -30583,13 +29004,16 @@
       </w:r>
     </w:p>
     <w:p>
+      <w:pPr>
+        <w:keepNext/>
+      </w:pPr>
       <w:r>
         <w:rPr>
           <w:noProof/>
           <w:lang w:eastAsia="de-CH"/>
         </w:rPr>
         <w:drawing>
-          <wp:inline distT="0" distB="0" distL="0" distR="0" wp14:anchorId="1C229803" wp14:editId="762E732B">
+          <wp:inline distT="0" distB="0" distL="0" distR="0" wp14:anchorId="67FA0433" wp14:editId="7D7FFDD4">
             <wp:extent cx="5760720" cy="1439721"/>
             <wp:effectExtent l="19050" t="19050" r="11430" b="27305"/>
             <wp:docPr id="70" name="Grafik 70"/>
@@ -30639,6 +29063,25 @@
       </w:r>
     </w:p>
     <w:p>
+      <w:pPr>
+        <w:pStyle w:val="Beschriftung"/>
+      </w:pPr>
+      <w:r>
+        <w:t xml:space="preserve">Abbildung </w:t>
+      </w:r>
+      <w:fldSimple w:instr=" SEQ Abbildung \* ARABIC ">
+        <w:r>
+          <w:rPr>
+            <w:noProof/>
+          </w:rPr>
+          <w:t>44</w:t>
+        </w:r>
+      </w:fldSimple>
+      <w:r>
+        <w:t>: Auszug einer Import Datei mit Prüfungsfragen</w:t>
+      </w:r>
+    </w:p>
+    <w:p>
       <w:r>
         <w:t xml:space="preserve">Für jede Frag wird ein </w:t>
       </w:r>
@@ -30733,6 +29176,7 @@
           <w:color w:val="0070C0"/>
           <w:lang w:val="fr-CH"/>
         </w:rPr>
+        <w:lastRenderedPageBreak/>
         <w:t xml:space="preserve">&lt;input </w:t>
       </w:r>
       <w:r>
@@ -31151,7 +29595,6 @@
     </w:p>
     <w:p>
       <w:r>
-        <w:lastRenderedPageBreak/>
         <w:t xml:space="preserve">Die Studenten Logins mit den Passwörtern </w:t>
       </w:r>
       <w:r>
@@ -31266,60 +29709,62 @@
       <w:r>
         <w:t xml:space="preserve"> Import</w:t>
       </w:r>
-      <w:bookmarkEnd w:id="210"/>
+      <w:bookmarkEnd w:id="211"/>
     </w:p>
     <w:p>
       <w:pPr>
         <w:pStyle w:val="berschrift3"/>
       </w:pPr>
-      <w:bookmarkStart w:id="213" w:name="_Toc405935042"/>
+      <w:bookmarkStart w:id="212" w:name="_Toc405935042"/>
       <w:r>
         <w:t>Generierte Prüfung</w:t>
       </w:r>
+      <w:bookmarkEnd w:id="212"/>
+    </w:p>
+    <w:p>
+      <w:pPr>
+        <w:pStyle w:val="berschrift2"/>
+      </w:pPr>
+      <w:bookmarkStart w:id="213" w:name="_Toc405935043"/>
+      <w:r>
+        <w:t>Weiteres</w:t>
+      </w:r>
       <w:bookmarkEnd w:id="213"/>
     </w:p>
     <w:p>
       <w:pPr>
-        <w:pStyle w:val="berschrift2"/>
-      </w:pPr>
-      <w:bookmarkStart w:id="214" w:name="_Toc405935043"/>
-      <w:r>
-        <w:t>Weiteres</w:t>
+        <w:pStyle w:val="berschrift3"/>
+      </w:pPr>
+      <w:bookmarkStart w:id="214" w:name="_Toc405935044"/>
+      <w:r>
+        <w:t xml:space="preserve">CD mit dem vollständigen Bericht als </w:t>
+      </w:r>
+      <w:proofErr w:type="spellStart"/>
+      <w:r>
+        <w:t>pdf</w:t>
+      </w:r>
+      <w:proofErr w:type="spellEnd"/>
+      <w:r>
+        <w:t>-File</w:t>
+      </w:r>
+      <w:r>
+        <w:t xml:space="preserve"> und dem </w:t>
+      </w:r>
+      <w:proofErr w:type="spellStart"/>
+      <w:r>
+        <w:t>SourceCode</w:t>
       </w:r>
       <w:bookmarkEnd w:id="214"/>
-    </w:p>
-    <w:p>
-      <w:pPr>
-        <w:pStyle w:val="berschrift3"/>
-      </w:pPr>
-      <w:bookmarkStart w:id="215" w:name="_Toc405935044"/>
-      <w:r>
-        <w:t xml:space="preserve">CD mit dem vollständigen Bericht als </w:t>
-      </w:r>
-      <w:proofErr w:type="spellStart"/>
-      <w:r>
-        <w:t>pdf</w:t>
-      </w:r>
       <w:proofErr w:type="spellEnd"/>
       <w:r>
-        <w:t>-File</w:t>
-      </w:r>
-      <w:r>
-        <w:t xml:space="preserve"> und dem </w:t>
-      </w:r>
-      <w:proofErr w:type="spellStart"/>
-      <w:r>
-        <w:t>SourceCode</w:t>
-      </w:r>
+        <w:t xml:space="preserve"> </w:t>
+      </w:r>
+      <w:bookmarkStart w:id="215" w:name="_GoBack"/>
       <w:bookmarkEnd w:id="215"/>
-      <w:proofErr w:type="spellEnd"/>
-      <w:r>
-        <w:t xml:space="preserve"> </w:t>
-      </w:r>
     </w:p>
     <w:sectPr>
-      <w:headerReference w:type="default" r:id="rId63"/>
-      <w:footerReference w:type="default" r:id="rId64"/>
+      <w:headerReference w:type="default" r:id="rId64"/>
+      <w:footerReference w:type="default" r:id="rId65"/>
       <w:pgSz w:w="11906" w:h="16838"/>
       <w:pgMar w:top="1417" w:right="1417" w:bottom="1134" w:left="1417" w:header="708" w:footer="708" w:gutter="0"/>
       <w:cols w:space="708"/>
@@ -38155,7 +36600,7 @@
 </file>
 
 <file path=customXml/itemProps1.xml><?xml version="1.0" encoding="utf-8"?>
-<ds:datastoreItem xmlns:ds="http://schemas.openxmlformats.org/officeDocument/2006/customXml" ds:itemID="{0B23957D-0C01-4AE2-8A16-3CA230980C47}">
+<ds:datastoreItem xmlns:ds="http://schemas.openxmlformats.org/officeDocument/2006/customXml" ds:itemID="{E3DC5D1F-EB92-4615-B032-3985C4330E0F}">
   <ds:schemaRefs>
     <ds:schemaRef ds:uri="http://schemas.openxmlformats.org/officeDocument/2006/bibliography"/>
   </ds:schemaRefs>

</xml_diff>

<commit_message>
bis 5.6.3 isch finished
</commit_message>
<xml_diff>
--- a/Files/Dokumentation/Dokumentation.docx
+++ b/Files/Dokumentation/Dokumentation.docx
@@ -65,7 +65,7 @@
                     </a:ln>
                     <a:extLst>
                       <a:ext uri="{FAA26D3D-D897-4be2-8F04-BA451C77F1D7}">
-                        <ma14:placeholderFlag xmlns:ma14="http://schemas.microsoft.com/office/mac/drawingml/2011/main" xmlns:w="http://schemas.openxmlformats.org/wordprocessingml/2006/main" xmlns:w10="urn:schemas-microsoft-com:office:word" xmlns:v="urn:schemas-microsoft-com:vml" xmlns:o="urn:schemas-microsoft-com:office:office" xmlns:mv="urn:schemas-microsoft-com:mac:vml" xmlns:mo="http://schemas.microsoft.com/office/mac/office/2008/main" xmlns="" xmlns:w15="http://schemas.microsoft.com/office/word/2012/wordml"/>
+                        <ma14:placeholderFlag xmlns:w15="http://schemas.microsoft.com/office/word/2012/wordml" xmlns="" xmlns:mo="http://schemas.microsoft.com/office/mac/office/2008/main" xmlns:mv="urn:schemas-microsoft-com:mac:vml" xmlns:o="urn:schemas-microsoft-com:office:office" xmlns:v="urn:schemas-microsoft-com:vml" xmlns:w10="urn:schemas-microsoft-com:office:word" xmlns:w="http://schemas.openxmlformats.org/wordprocessingml/2006/main" xmlns:ma14="http://schemas.microsoft.com/office/mac/drawingml/2011/main"/>
                       </a:ext>
                     </a:extLst>
                   </pic:spPr>
@@ -807,7 +807,7 @@
             <v:imagedata r:id="rId10" o:title=""/>
             <w10:wrap type="tight"/>
           </v:shape>
-          <o:OLEObject Type="Embed" ProgID="AcroExch.Document.11" ShapeID="_x0000_s1027" DrawAspect="Content" ObjectID="_1479906112" r:id="rId11"/>
+          <o:OLEObject Type="Embed" ProgID="AcroExch.Document.11" ShapeID="_x0000_s1027" DrawAspect="Content" ObjectID="_1479908710" r:id="rId11"/>
         </w:pict>
       </w:r>
       <w:r>
@@ -14106,27 +14106,14 @@
       <w:r>
         <w:t xml:space="preserve">Abbildung </w:t>
       </w:r>
-      <w:r>
-        <w:fldChar w:fldCharType="begin"/>
-      </w:r>
-      <w:r>
-        <w:instrText xml:space="preserve"> SEQ Abbildung \* ARABIC </w:instrText>
-      </w:r>
-      <w:r>
-        <w:fldChar w:fldCharType="separate"/>
-      </w:r>
-      <w:r>
-        <w:rPr>
-          <w:noProof/>
-        </w:rPr>
-        <w:t>1</w:t>
-      </w:r>
-      <w:r>
-        <w:rPr>
-          <w:noProof/>
-        </w:rPr>
-        <w:fldChar w:fldCharType="end"/>
-      </w:r>
+      <w:fldSimple w:instr=" SEQ Abbildung \* ARABIC ">
+        <w:r>
+          <w:rPr>
+            <w:noProof/>
+          </w:rPr>
+          <w:t>1</w:t>
+        </w:r>
+      </w:fldSimple>
       <w:r>
         <w:t>: AES Block Verschlüsselung</w:t>
       </w:r>
@@ -14582,7 +14569,6 @@
           <w:id w:val="-1311325357"/>
           <w:citation/>
         </w:sdtPr>
-        <w:sdtEndPr/>
         <w:sdtContent>
           <w:r>
             <w:fldChar w:fldCharType="begin"/>
@@ -14739,27 +14725,14 @@
       <w:r>
         <w:t xml:space="preserve">Abbildung </w:t>
       </w:r>
-      <w:r>
-        <w:fldChar w:fldCharType="begin"/>
-      </w:r>
-      <w:r>
-        <w:instrText xml:space="preserve"> SEQ Abbildung \* ARABIC </w:instrText>
-      </w:r>
-      <w:r>
-        <w:fldChar w:fldCharType="separate"/>
-      </w:r>
-      <w:r>
-        <w:rPr>
-          <w:noProof/>
-        </w:rPr>
-        <w:t>4</w:t>
-      </w:r>
-      <w:r>
-        <w:rPr>
-          <w:noProof/>
-        </w:rPr>
-        <w:fldChar w:fldCharType="end"/>
-      </w:r>
+      <w:fldSimple w:instr=" SEQ Abbildung \* ARABIC ">
+        <w:r>
+          <w:rPr>
+            <w:noProof/>
+          </w:rPr>
+          <w:t>4</w:t>
+        </w:r>
+      </w:fldSimple>
       <w:r>
         <w:t>: RSA Verschlüsselung</w:t>
       </w:r>
@@ -14782,7 +14755,6 @@
           <w:id w:val="-1724598856"/>
           <w:citation/>
         </w:sdtPr>
-        <w:sdtEndPr/>
         <w:sdtContent>
           <w:r>
             <w:fldChar w:fldCharType="begin"/>
@@ -14978,7 +14950,6 @@
           <w:id w:val="-279420631"/>
           <w:citation/>
         </w:sdtPr>
-        <w:sdtEndPr/>
         <w:sdtContent>
           <w:r>
             <w:fldChar w:fldCharType="begin"/>
@@ -15079,7 +15050,6 @@
           <w:id w:val="186954034"/>
           <w:citation/>
         </w:sdtPr>
-        <w:sdtEndPr/>
         <w:sdtContent>
           <w:r>
             <w:fldChar w:fldCharType="begin"/>
@@ -15198,7 +15168,6 @@
           <w:id w:val="1724332792"/>
           <w:citation/>
         </w:sdtPr>
-        <w:sdtEndPr/>
         <w:sdtContent>
           <w:r>
             <w:fldChar w:fldCharType="begin"/>
@@ -15331,7 +15300,6 @@
           <w:id w:val="-509134716"/>
           <w:citation/>
         </w:sdtPr>
-        <w:sdtEndPr/>
         <w:sdtContent>
           <w:r>
             <w:fldChar w:fldCharType="begin"/>
@@ -15570,27 +15538,14 @@
       <w:r>
         <w:t xml:space="preserve">Abbildung </w:t>
       </w:r>
-      <w:r>
-        <w:fldChar w:fldCharType="begin"/>
-      </w:r>
-      <w:r>
-        <w:instrText xml:space="preserve"> SEQ Abbildung \* ARABIC </w:instrText>
-      </w:r>
-      <w:r>
-        <w:fldChar w:fldCharType="separate"/>
-      </w:r>
-      <w:r>
-        <w:rPr>
-          <w:noProof/>
-        </w:rPr>
-        <w:t>5</w:t>
-      </w:r>
-      <w:r>
-        <w:rPr>
-          <w:noProof/>
-        </w:rPr>
-        <w:fldChar w:fldCharType="end"/>
-      </w:r>
+      <w:fldSimple w:instr=" SEQ Abbildung \* ARABIC ">
+        <w:r>
+          <w:rPr>
+            <w:noProof/>
+          </w:rPr>
+          <w:t>5</w:t>
+        </w:r>
+      </w:fldSimple>
       <w:r>
         <w:t>: Inhalt einer ODT-Datei</w:t>
       </w:r>
@@ -15737,27 +15692,14 @@
       <w:r>
         <w:t xml:space="preserve">Abbildung </w:t>
       </w:r>
-      <w:r>
-        <w:fldChar w:fldCharType="begin"/>
-      </w:r>
-      <w:r>
-        <w:instrText xml:space="preserve"> SEQ Abbildung \* ARABIC </w:instrText>
-      </w:r>
-      <w:r>
-        <w:fldChar w:fldCharType="separate"/>
-      </w:r>
-      <w:r>
-        <w:rPr>
-          <w:noProof/>
-        </w:rPr>
-        <w:t>6</w:t>
-      </w:r>
-      <w:r>
-        <w:rPr>
-          <w:noProof/>
-        </w:rPr>
-        <w:fldChar w:fldCharType="end"/>
-      </w:r>
+      <w:fldSimple w:instr=" SEQ Abbildung \* ARABIC ">
+        <w:r>
+          <w:rPr>
+            <w:noProof/>
+          </w:rPr>
+          <w:t>6</w:t>
+        </w:r>
+      </w:fldSimple>
       <w:r>
         <w:t>: Inhalt eine</w:t>
       </w:r>
@@ -15975,27 +15917,14 @@
                             <w:r>
                               <w:t xml:space="preserve">Abbildung </w:t>
                             </w:r>
-                            <w:r>
-                              <w:fldChar w:fldCharType="begin"/>
-                            </w:r>
-                            <w:r>
-                              <w:instrText xml:space="preserve"> SEQ Abbildung \* ARABIC </w:instrText>
-                            </w:r>
-                            <w:r>
-                              <w:fldChar w:fldCharType="separate"/>
-                            </w:r>
-                            <w:r>
-                              <w:rPr>
-                                <w:noProof/>
-                              </w:rPr>
-                              <w:t>7</w:t>
-                            </w:r>
-                            <w:r>
-                              <w:rPr>
-                                <w:noProof/>
-                              </w:rPr>
-                              <w:fldChar w:fldCharType="end"/>
-                            </w:r>
+                            <w:fldSimple w:instr=" SEQ Abbildung \* ARABIC ">
+                              <w:r>
+                                <w:rPr>
+                                  <w:noProof/>
+                                </w:rPr>
+                                <w:t>7</w:t>
+                              </w:r>
+                            </w:fldSimple>
                             <w:r>
                               <w:t>: Funktionsweise von XSLT</w:t>
                             </w:r>
@@ -16039,27 +15968,14 @@
                       <w:r>
                         <w:t xml:space="preserve">Abbildung </w:t>
                       </w:r>
-                      <w:r>
-                        <w:fldChar w:fldCharType="begin"/>
-                      </w:r>
-                      <w:r>
-                        <w:instrText xml:space="preserve"> SEQ Abbildung \* ARABIC </w:instrText>
-                      </w:r>
-                      <w:r>
-                        <w:fldChar w:fldCharType="separate"/>
-                      </w:r>
-                      <w:r>
-                        <w:rPr>
-                          <w:noProof/>
-                        </w:rPr>
-                        <w:t>7</w:t>
-                      </w:r>
-                      <w:r>
-                        <w:rPr>
-                          <w:noProof/>
-                        </w:rPr>
-                        <w:fldChar w:fldCharType="end"/>
-                      </w:r>
+                      <w:fldSimple w:instr=" SEQ Abbildung \* ARABIC ">
+                        <w:r>
+                          <w:rPr>
+                            <w:noProof/>
+                          </w:rPr>
+                          <w:t>7</w:t>
+                        </w:r>
+                      </w:fldSimple>
                       <w:r>
                         <w:t>: Funktionsweise von XSLT</w:t>
                       </w:r>
@@ -16663,6 +16579,7 @@
         <w:pStyle w:val="berschrift4"/>
       </w:pPr>
       <w:r>
+        <w:lastRenderedPageBreak/>
         <w:t>Bluetooth Modul</w:t>
       </w:r>
     </w:p>
@@ -16689,7 +16606,6 @@
       </w:pPr>
       <w:bookmarkStart w:id="51" w:name="_Toc406022923"/>
       <w:r>
-        <w:lastRenderedPageBreak/>
         <w:t>eBook</w:t>
       </w:r>
       <w:r>
@@ -19044,27 +18960,14 @@
       <w:r>
         <w:t xml:space="preserve">Abbildung </w:t>
       </w:r>
-      <w:r>
-        <w:fldChar w:fldCharType="begin"/>
-      </w:r>
-      <w:r>
-        <w:instrText xml:space="preserve"> SEQ Abbildung \* ARABIC </w:instrText>
-      </w:r>
-      <w:r>
-        <w:fldChar w:fldCharType="separate"/>
-      </w:r>
-      <w:r>
-        <w:rPr>
-          <w:noProof/>
-        </w:rPr>
-        <w:t>8</w:t>
-      </w:r>
-      <w:r>
-        <w:rPr>
-          <w:noProof/>
-        </w:rPr>
-        <w:fldChar w:fldCharType="end"/>
-      </w:r>
+      <w:fldSimple w:instr=" SEQ Abbildung \* ARABIC ">
+        <w:r>
+          <w:rPr>
+            <w:noProof/>
+          </w:rPr>
+          <w:t>8</w:t>
+        </w:r>
+      </w:fldSimple>
       <w:r>
         <w:t>: Systemüberblick</w:t>
       </w:r>
@@ -19108,6 +19011,7 @@
       </w:pPr>
       <w:bookmarkStart w:id="66" w:name="_Toc406022937"/>
       <w:r>
+        <w:lastRenderedPageBreak/>
         <w:t>Domänenmodell</w:t>
       </w:r>
       <w:bookmarkEnd w:id="66"/>
@@ -19173,34 +19077,18 @@
       <w:r>
         <w:t xml:space="preserve">Abbildung </w:t>
       </w:r>
-      <w:r>
-        <w:fldChar w:fldCharType="begin"/>
-      </w:r>
-      <w:r>
-        <w:instrText xml:space="preserve"> SEQ Abbi</w:instrText>
-      </w:r>
-      <w:r>
-        <w:instrText xml:space="preserve">ldung \* ARABIC </w:instrText>
-      </w:r>
-      <w:r>
-        <w:fldChar w:fldCharType="separate"/>
-      </w:r>
+      <w:fldSimple w:instr=" SEQ Abbildung \* ARABIC ">
+        <w:r>
+          <w:rPr>
+            <w:noProof/>
+          </w:rPr>
+          <w:t>9</w:t>
+        </w:r>
+      </w:fldSimple>
       <w:r>
         <w:rPr>
           <w:noProof/>
         </w:rPr>
-        <w:t>9</w:t>
-      </w:r>
-      <w:r>
-        <w:rPr>
-          <w:noProof/>
-        </w:rPr>
-        <w:fldChar w:fldCharType="end"/>
-      </w:r>
-      <w:r>
-        <w:rPr>
-          <w:noProof/>
-        </w:rPr>
         <w:t>:Domänenmodell SecureExam</w:t>
       </w:r>
       <w:bookmarkEnd w:id="67"/>
@@ -19211,7 +19099,6 @@
       </w:pPr>
       <w:bookmarkStart w:id="68" w:name="_Toc406022938"/>
       <w:r>
-        <w:lastRenderedPageBreak/>
         <w:t xml:space="preserve">C# </w:t>
       </w:r>
       <w:proofErr w:type="spellStart"/>
@@ -19340,27 +19227,14 @@
       <w:r>
         <w:t xml:space="preserve">Abbildung </w:t>
       </w:r>
-      <w:r>
-        <w:fldChar w:fldCharType="begin"/>
-      </w:r>
-      <w:r>
-        <w:instrText xml:space="preserve"> SEQ Abbildung \* ARABIC </w:instrText>
-      </w:r>
-      <w:r>
-        <w:fldChar w:fldCharType="separate"/>
-      </w:r>
-      <w:r>
-        <w:rPr>
-          <w:noProof/>
-        </w:rPr>
-        <w:t>10</w:t>
-      </w:r>
-      <w:r>
-        <w:rPr>
-          <w:noProof/>
-        </w:rPr>
-        <w:fldChar w:fldCharType="end"/>
-      </w:r>
+      <w:fldSimple w:instr=" SEQ Abbildung \* ARABIC ">
+        <w:r>
+          <w:rPr>
+            <w:noProof/>
+          </w:rPr>
+          <w:t>10</w:t>
+        </w:r>
+      </w:fldSimple>
       <w:r>
         <w:t xml:space="preserve">: Beispiel eines </w:t>
       </w:r>
@@ -19430,6 +19304,7 @@
       </w:pPr>
       <w:bookmarkStart w:id="71" w:name="_Toc406022940"/>
       <w:r>
+        <w:lastRenderedPageBreak/>
         <w:t>C#</w:t>
       </w:r>
       <w:bookmarkEnd w:id="71"/>
@@ -19609,27 +19484,14 @@
       <w:r>
         <w:t xml:space="preserve">Tabelle </w:t>
       </w:r>
-      <w:r>
-        <w:fldChar w:fldCharType="begin"/>
-      </w:r>
-      <w:r>
-        <w:instrText xml:space="preserve"> SEQ Tabelle \* ARABIC </w:instrText>
-      </w:r>
-      <w:r>
-        <w:fldChar w:fldCharType="separate"/>
-      </w:r>
-      <w:r>
-        <w:rPr>
-          <w:noProof/>
-        </w:rPr>
-        <w:t>1</w:t>
-      </w:r>
-      <w:r>
-        <w:rPr>
-          <w:noProof/>
-        </w:rPr>
-        <w:fldChar w:fldCharType="end"/>
-      </w:r>
+      <w:fldSimple w:instr=" SEQ Tabelle \* ARABIC ">
+        <w:r>
+          <w:rPr>
+            <w:noProof/>
+          </w:rPr>
+          <w:t>1</w:t>
+        </w:r>
+      </w:fldSimple>
       <w:r>
         <w:t xml:space="preserve">: </w:t>
       </w:r>
@@ -19643,73 +19505,73 @@
         <w:pStyle w:val="berschrift4"/>
       </w:pPr>
       <w:r>
+        <w:t>Entscheid</w:t>
+      </w:r>
+    </w:p>
+    <w:p>
+      <w:r>
+        <w:t xml:space="preserve">Wie bei der </w:t>
+      </w:r>
+      <w:r>
+        <w:t>Evaluationsmatrix</w:t>
+      </w:r>
+      <w:r>
+        <w:t xml:space="preserve"> ersichtlich, hat AES gegenüber RSA einen Vorteil in Bezug auf die „ei</w:t>
+      </w:r>
+      <w:r>
+        <w:t>n</w:t>
+      </w:r>
+      <w:r>
+        <w:t xml:space="preserve">fache </w:t>
+      </w:r>
+      <w:proofErr w:type="spellStart"/>
+      <w:r>
+        <w:t>Keyeingabe</w:t>
+      </w:r>
+      <w:proofErr w:type="spellEnd"/>
+      <w:r>
+        <w:t>“. Bei AES kann man ein normales Passwort mit anschliessendem Hashing verwe</w:t>
+      </w:r>
+      <w:r>
+        <w:t>n</w:t>
+      </w:r>
+      <w:r>
+        <w:t>den, bei RSA müsste ein komplettes Zertifikat korrekt abgetippt werden. Deshalb wird AES als Ve</w:t>
+      </w:r>
+      <w:r>
+        <w:t>r</w:t>
+      </w:r>
+      <w:r>
+        <w:t>schlüsselungsverfahren eingesetzt.</w:t>
+      </w:r>
+    </w:p>
+    <w:p>
+      <w:pPr>
+        <w:pStyle w:val="berschrift4"/>
+      </w:pPr>
+      <w:r>
+        <w:t>Konzept</w:t>
+      </w:r>
+    </w:p>
+    <w:p>
+      <w:r>
+        <w:t xml:space="preserve">Für eine bessere Übersicht wird der </w:t>
+      </w:r>
+      <w:proofErr w:type="spellStart"/>
+      <w:r>
+        <w:t>Ver</w:t>
+      </w:r>
+      <w:proofErr w:type="spellEnd"/>
+      <w:r>
+        <w:t>- bzw. Entschlüsselungsvorgang getrennt beschrieben. Die Verschlüsselung wird automatisch mittels dem Prüfungsgenerator durchgeführt, die Entschlüsselung findet auf dem Client direkt beim Starten der Prüfung statt.</w:t>
+      </w:r>
+    </w:p>
+    <w:p>
+      <w:pPr>
+        <w:pStyle w:val="berschrift5"/>
+      </w:pPr>
+      <w:r>
         <w:lastRenderedPageBreak/>
-        <w:t>Entscheid</w:t>
-      </w:r>
-    </w:p>
-    <w:p>
-      <w:r>
-        <w:t xml:space="preserve">Wie bei der </w:t>
-      </w:r>
-      <w:r>
-        <w:t>Evaluationsmatrix</w:t>
-      </w:r>
-      <w:r>
-        <w:t xml:space="preserve"> ersichtlich, hat AES gegenüber RSA einen Vorteil in Bezug auf die „ei</w:t>
-      </w:r>
-      <w:r>
-        <w:t>n</w:t>
-      </w:r>
-      <w:r>
-        <w:t xml:space="preserve">fache </w:t>
-      </w:r>
-      <w:proofErr w:type="spellStart"/>
-      <w:r>
-        <w:t>Keyeingabe</w:t>
-      </w:r>
-      <w:proofErr w:type="spellEnd"/>
-      <w:r>
-        <w:t>“. Bei AES kann man ein normales Passwort mit anschliessendem Hashing verwe</w:t>
-      </w:r>
-      <w:r>
-        <w:t>n</w:t>
-      </w:r>
-      <w:r>
-        <w:t>den, bei RSA müsste ein komplettes Zertifikat korrekt abgetippt werden. Deshalb wird AES als Ve</w:t>
-      </w:r>
-      <w:r>
-        <w:t>r</w:t>
-      </w:r>
-      <w:r>
-        <w:t>schlüsselungsverfahren eingesetzt.</w:t>
-      </w:r>
-    </w:p>
-    <w:p>
-      <w:pPr>
-        <w:pStyle w:val="berschrift4"/>
-      </w:pPr>
-      <w:r>
-        <w:t>Konzept</w:t>
-      </w:r>
-    </w:p>
-    <w:p>
-      <w:r>
-        <w:t xml:space="preserve">Für eine bessere Übersicht wird der </w:t>
-      </w:r>
-      <w:proofErr w:type="spellStart"/>
-      <w:r>
-        <w:t>Ver</w:t>
-      </w:r>
-      <w:proofErr w:type="spellEnd"/>
-      <w:r>
-        <w:t>- bzw. Entschlüsselungsvorgang getrennt beschrieben. Die Verschlüsselung wird automatisch mittels dem Prüfungsgenerator durchgeführt, die Entschlüsselung findet auf dem Client direkt beim Starten der Prüfung statt.</w:t>
-      </w:r>
-    </w:p>
-    <w:p>
-      <w:pPr>
-        <w:pStyle w:val="berschrift5"/>
-      </w:pPr>
-      <w:r>
         <w:t>Verschlüsselung</w:t>
       </w:r>
     </w:p>
@@ -19788,27 +19650,14 @@
       <w:r>
         <w:t xml:space="preserve">Abbildung </w:t>
       </w:r>
-      <w:r>
-        <w:fldChar w:fldCharType="begin"/>
-      </w:r>
-      <w:r>
-        <w:instrText xml:space="preserve"> SEQ Abbildung \* ARABIC </w:instrText>
-      </w:r>
-      <w:r>
-        <w:fldChar w:fldCharType="separate"/>
-      </w:r>
-      <w:r>
-        <w:rPr>
-          <w:noProof/>
-        </w:rPr>
-        <w:t>11</w:t>
-      </w:r>
-      <w:r>
-        <w:rPr>
-          <w:noProof/>
-        </w:rPr>
-        <w:fldChar w:fldCharType="end"/>
-      </w:r>
+      <w:fldSimple w:instr=" SEQ Abbildung \* ARABIC ">
+        <w:r>
+          <w:rPr>
+            <w:noProof/>
+          </w:rPr>
+          <w:t>11</w:t>
+        </w:r>
+      </w:fldSimple>
       <w:r>
         <w:t xml:space="preserve">: </w:t>
       </w:r>
@@ -19984,7 +19833,6 @@
         <w:pStyle w:val="berschrift5"/>
       </w:pPr>
       <w:r>
-        <w:lastRenderedPageBreak/>
         <w:t>Entschlüsselung</w:t>
       </w:r>
     </w:p>
@@ -20049,27 +19897,14 @@
       <w:r>
         <w:t xml:space="preserve">Abbildung </w:t>
       </w:r>
-      <w:r>
-        <w:fldChar w:fldCharType="begin"/>
-      </w:r>
-      <w:r>
-        <w:instrText xml:space="preserve"> SEQ Abbildung \* ARABIC </w:instrText>
-      </w:r>
-      <w:r>
-        <w:fldChar w:fldCharType="separate"/>
-      </w:r>
-      <w:r>
-        <w:rPr>
-          <w:noProof/>
-        </w:rPr>
-        <w:t>12</w:t>
-      </w:r>
-      <w:r>
-        <w:rPr>
-          <w:noProof/>
-        </w:rPr>
-        <w:fldChar w:fldCharType="end"/>
-      </w:r>
+      <w:fldSimple w:instr=" SEQ Abbildung \* ARABIC ">
+        <w:r>
+          <w:rPr>
+            <w:noProof/>
+          </w:rPr>
+          <w:t>12</w:t>
+        </w:r>
+      </w:fldSimple>
       <w:r>
         <w:t>: Multi-User AES Entschlüsselung</w:t>
       </w:r>
@@ -20077,6 +19912,7 @@
     </w:p>
     <w:p>
       <w:r>
+        <w:lastRenderedPageBreak/>
         <w:t>Jeder Student wird beim Starten der Prüfung seine Zugangsdaten eingeben müssen. Mit diesen I</w:t>
       </w:r>
       <w:r>
@@ -20186,27 +20022,14 @@
       <w:r>
         <w:t xml:space="preserve">Tabelle </w:t>
       </w:r>
-      <w:r>
-        <w:fldChar w:fldCharType="begin"/>
-      </w:r>
-      <w:r>
-        <w:instrText xml:space="preserve"> SEQ Tabelle \* ARABIC </w:instrText>
-      </w:r>
-      <w:r>
-        <w:fldChar w:fldCharType="separate"/>
-      </w:r>
-      <w:r>
-        <w:rPr>
-          <w:noProof/>
-        </w:rPr>
-        <w:t>2</w:t>
-      </w:r>
-      <w:r>
-        <w:rPr>
-          <w:noProof/>
-        </w:rPr>
-        <w:fldChar w:fldCharType="end"/>
-      </w:r>
+      <w:fldSimple w:instr=" SEQ Tabelle \* ARABIC ">
+        <w:r>
+          <w:rPr>
+            <w:noProof/>
+          </w:rPr>
+          <w:t>2</w:t>
+        </w:r>
+      </w:fldSimple>
       <w:r>
         <w:t>: Vergleich SHA3 und PBKDF2</w:t>
       </w:r>
@@ -20272,7 +20095,6 @@
         <w:pStyle w:val="berschrift4"/>
       </w:pPr>
       <w:r>
-        <w:lastRenderedPageBreak/>
         <w:t>Hashing Konzept</w:t>
       </w:r>
     </w:p>
@@ -20371,27 +20193,14 @@
       <w:r>
         <w:t xml:space="preserve">Abbildung </w:t>
       </w:r>
-      <w:r>
-        <w:fldChar w:fldCharType="begin"/>
-      </w:r>
-      <w:r>
-        <w:instrText xml:space="preserve"> SEQ Abbildung \* ARABIC </w:instrText>
-      </w:r>
-      <w:r>
-        <w:fldChar w:fldCharType="separate"/>
-      </w:r>
-      <w:r>
-        <w:rPr>
-          <w:noProof/>
-        </w:rPr>
-        <w:t>13</w:t>
-      </w:r>
-      <w:r>
-        <w:rPr>
-          <w:noProof/>
-        </w:rPr>
-        <w:fldChar w:fldCharType="end"/>
-      </w:r>
+      <w:fldSimple w:instr=" SEQ Abbildung \* ARABIC ">
+        <w:r>
+          <w:rPr>
+            <w:noProof/>
+          </w:rPr>
+          <w:t>13</w:t>
+        </w:r>
+      </w:fldSimple>
       <w:r>
         <w:t>: Hashing Ablauf</w:t>
       </w:r>
@@ -20436,6 +20245,7 @@
       </w:pPr>
       <w:bookmarkStart w:id="82" w:name="_Toc406022945"/>
       <w:r>
+        <w:lastRenderedPageBreak/>
         <w:t>Konfigurationsdateien</w:t>
       </w:r>
       <w:bookmarkEnd w:id="82"/>
@@ -20588,27 +20398,14 @@
       <w:r>
         <w:t xml:space="preserve">Tabelle </w:t>
       </w:r>
-      <w:r>
-        <w:fldChar w:fldCharType="begin"/>
-      </w:r>
-      <w:r>
-        <w:instrText xml:space="preserve"> SEQ Tabelle \* ARABIC </w:instrText>
-      </w:r>
-      <w:r>
-        <w:fldChar w:fldCharType="separate"/>
-      </w:r>
-      <w:r>
-        <w:rPr>
-          <w:noProof/>
-        </w:rPr>
-        <w:t>3</w:t>
-      </w:r>
-      <w:r>
-        <w:rPr>
-          <w:noProof/>
-        </w:rPr>
-        <w:fldChar w:fldCharType="end"/>
-      </w:r>
+      <w:fldSimple w:instr=" SEQ Tabelle \* ARABIC ">
+        <w:r>
+          <w:rPr>
+            <w:noProof/>
+          </w:rPr>
+          <w:t>3</w:t>
+        </w:r>
+      </w:fldSimple>
       <w:r>
         <w:t>: Vergleich ODT und Word</w:t>
       </w:r>
@@ -20624,7 +20421,6 @@
       <w:bookmarkStart w:id="99" w:name="_Toc405925982"/>
       <w:bookmarkStart w:id="100" w:name="_Toc406022950"/>
       <w:r>
-        <w:lastRenderedPageBreak/>
         <w:t>Entscheid</w:t>
       </w:r>
       <w:bookmarkEnd w:id="97"/>
@@ -20764,6 +20560,7 @@
       </w:pPr>
       <w:bookmarkStart w:id="102" w:name="_Toc406022952"/>
       <w:r>
+        <w:lastRenderedPageBreak/>
         <w:t>Export</w:t>
       </w:r>
       <w:bookmarkEnd w:id="102"/>
@@ -20844,27 +20641,14 @@
       <w:r>
         <w:t xml:space="preserve">Tabelle </w:t>
       </w:r>
-      <w:r>
-        <w:fldChar w:fldCharType="begin"/>
-      </w:r>
-      <w:r>
-        <w:instrText xml:space="preserve"> SEQ Tabelle \* ARABIC </w:instrText>
-      </w:r>
-      <w:r>
-        <w:fldChar w:fldCharType="separate"/>
-      </w:r>
-      <w:r>
-        <w:rPr>
-          <w:noProof/>
-        </w:rPr>
-        <w:t>4</w:t>
-      </w:r>
-      <w:r>
-        <w:rPr>
-          <w:noProof/>
-        </w:rPr>
-        <w:fldChar w:fldCharType="end"/>
-      </w:r>
+      <w:fldSimple w:instr=" SEQ Tabelle \* ARABIC ">
+        <w:r>
+          <w:rPr>
+            <w:noProof/>
+          </w:rPr>
+          <w:t>4</w:t>
+        </w:r>
+      </w:fldSimple>
       <w:r>
         <w:t xml:space="preserve">: Vergleich </w:t>
       </w:r>
@@ -21015,7 +20799,6 @@
       </w:pPr>
       <w:bookmarkStart w:id="113" w:name="_Toc406022956"/>
       <w:r>
-        <w:lastRenderedPageBreak/>
         <w:t>Digitale Manipulationsmöglichkeiten</w:t>
       </w:r>
       <w:bookmarkEnd w:id="113"/>
@@ -21114,27 +20897,14 @@
       <w:r>
         <w:t xml:space="preserve">Abbildung </w:t>
       </w:r>
-      <w:r>
-        <w:fldChar w:fldCharType="begin"/>
-      </w:r>
-      <w:r>
-        <w:instrText xml:space="preserve"> SEQ Abbildung \* ARABIC </w:instrText>
-      </w:r>
-      <w:r>
-        <w:fldChar w:fldCharType="separate"/>
-      </w:r>
-      <w:r>
-        <w:rPr>
-          <w:noProof/>
-        </w:rPr>
-        <w:t>14</w:t>
-      </w:r>
-      <w:r>
-        <w:rPr>
-          <w:noProof/>
-        </w:rPr>
-        <w:fldChar w:fldCharType="end"/>
-      </w:r>
+      <w:fldSimple w:instr=" SEQ Abbildung \* ARABIC ">
+        <w:r>
+          <w:rPr>
+            <w:noProof/>
+          </w:rPr>
+          <w:t>14</w:t>
+        </w:r>
+      </w:fldSimple>
       <w:r>
         <w:t>: Manipulation der internen Uhr detektieren</w:t>
       </w:r>
@@ -21142,6 +20912,7 @@
     </w:p>
     <w:p>
       <w:r>
+        <w:lastRenderedPageBreak/>
         <w:t xml:space="preserve">Wenn nun </w:t>
       </w:r>
       <w:r>
@@ -21270,27 +21041,14 @@
       <w:r>
         <w:t xml:space="preserve">Abbildung </w:t>
       </w:r>
-      <w:r>
-        <w:fldChar w:fldCharType="begin"/>
-      </w:r>
-      <w:r>
-        <w:instrText xml:space="preserve"> SEQ Abbildung \* ARABIC </w:instrText>
-      </w:r>
-      <w:r>
-        <w:fldChar w:fldCharType="separate"/>
-      </w:r>
-      <w:r>
-        <w:rPr>
-          <w:noProof/>
-        </w:rPr>
-        <w:t>15</w:t>
-      </w:r>
-      <w:r>
-        <w:rPr>
-          <w:noProof/>
-        </w:rPr>
-        <w:fldChar w:fldCharType="end"/>
-      </w:r>
+      <w:fldSimple w:instr=" SEQ Abbildung \* ARABIC ">
+        <w:r>
+          <w:rPr>
+            <w:noProof/>
+          </w:rPr>
+          <w:t>15</w:t>
+        </w:r>
+      </w:fldSimple>
       <w:r>
         <w:t>: Vergleich der internen Uhr mit der Systemuhr</w:t>
       </w:r>
@@ -21349,72 +21107,72 @@
       </w:pPr>
       <w:bookmarkStart w:id="117" w:name="_Toc406022958"/>
       <w:r>
+        <w:t>Internet Zugriff</w:t>
+      </w:r>
+      <w:bookmarkEnd w:id="117"/>
+    </w:p>
+    <w:p>
+      <w:r>
+        <w:t xml:space="preserve">Durch periodischen Versuch, ein Bild aus dem Internet herunterzuladen, wird überprüft ob das Gerät über eine aktive Internetverbindung verfügt. Solange es beim </w:t>
+      </w:r>
+      <w:r>
+        <w:t>E</w:t>
+      </w:r>
+      <w:r>
+        <w:t xml:space="preserve">inbindungsversuch einen Fehler gibt, ist die Verbindung offline, </w:t>
+      </w:r>
+      <w:r>
+        <w:t>wenn nicht,</w:t>
+      </w:r>
+      <w:r>
+        <w:t xml:space="preserve"> wird vom System ein Event ausgelöst</w:t>
+      </w:r>
+      <w:r>
+        <w:t xml:space="preserve"> und die Prüfung je nach Konfiguration abgebrochen</w:t>
+      </w:r>
+      <w:r>
+        <w:t>.</w:t>
+      </w:r>
+    </w:p>
+    <w:p>
+      <w:pPr>
+        <w:pStyle w:val="berschrift3"/>
+      </w:pPr>
+      <w:bookmarkStart w:id="118" w:name="_Toc406022959"/>
+      <w:r>
+        <w:t>Prüfungsinterne Kommunikation</w:t>
+      </w:r>
+      <w:bookmarkEnd w:id="118"/>
+    </w:p>
+    <w:p>
+      <w:r>
+        <w:t>Generell ist es technisch nicht möglich, mittels JavaScript festzustellen, ob sich ein Gerät in einem Ad-Hoc Netzwerk befindet oder gerade Daten über Bluetooth austauscht. Dazu müsste eine Prüfungs-App entwickelt werden, welche die nötigen Berechtigungen besitzt, um die entsprechenden Adapter zu überwachen.</w:t>
+      </w:r>
+    </w:p>
+    <w:p>
+      <w:r>
+        <w:t>Trotzdem kann der internen Kommunikation durch geschickte Wahl der eBook Reader entgegen g</w:t>
+      </w:r>
+      <w:r>
+        <w:t>e</w:t>
+      </w:r>
+      <w:r>
+        <w:t>wirkt werden. Vorzugsweise werden eBook Reader eingesetzt, welche keine WLAN Ad-Hoc Funkti</w:t>
+      </w:r>
+      <w:r>
+        <w:t>o</w:t>
+      </w:r>
+      <w:r>
+        <w:t>nalität besitzen und kein Bluetooth Modul verbaut haben.</w:t>
+      </w:r>
+    </w:p>
+    <w:p>
+      <w:pPr>
+        <w:pStyle w:val="berschrift2"/>
+      </w:pPr>
+      <w:bookmarkStart w:id="119" w:name="_Toc406022960"/>
+      <w:r>
         <w:lastRenderedPageBreak/>
-        <w:t>Internet Zugriff</w:t>
-      </w:r>
-      <w:bookmarkEnd w:id="117"/>
-    </w:p>
-    <w:p>
-      <w:r>
-        <w:t xml:space="preserve">Durch periodischen Versuch, ein Bild aus dem Internet herunterzuladen, wird überprüft ob das Gerät über eine aktive Internetverbindung verfügt. Solange es beim </w:t>
-      </w:r>
-      <w:r>
-        <w:t>E</w:t>
-      </w:r>
-      <w:r>
-        <w:t xml:space="preserve">inbindungsversuch einen Fehler gibt, ist die Verbindung offline, </w:t>
-      </w:r>
-      <w:r>
-        <w:t>wenn nicht,</w:t>
-      </w:r>
-      <w:r>
-        <w:t xml:space="preserve"> wird vom System ein Event ausgelöst</w:t>
-      </w:r>
-      <w:r>
-        <w:t xml:space="preserve"> und die Prüfung je nach Konfiguration abgebrochen</w:t>
-      </w:r>
-      <w:r>
-        <w:t>.</w:t>
-      </w:r>
-    </w:p>
-    <w:p>
-      <w:pPr>
-        <w:pStyle w:val="berschrift3"/>
-      </w:pPr>
-      <w:bookmarkStart w:id="118" w:name="_Toc406022959"/>
-      <w:r>
-        <w:t>Prüfungsinterne Kommunikation</w:t>
-      </w:r>
-      <w:bookmarkEnd w:id="118"/>
-    </w:p>
-    <w:p>
-      <w:r>
-        <w:t>Generell ist es technisch nicht möglich, mittels JavaScript festzustellen, ob sich ein Gerät in einem Ad-Hoc Netzwerk befindet oder gerade Daten über Bluetooth austauscht. Dazu müsste eine Prüfungs-App entwickelt werden, welche die nötigen Berechtigungen besitzt, um die entsprechenden Adapter zu überwachen.</w:t>
-      </w:r>
-    </w:p>
-    <w:p>
-      <w:r>
-        <w:t>Trotzdem kann der internen Kommunikation durch geschickte Wahl der eBook Reader entgegen g</w:t>
-      </w:r>
-      <w:r>
-        <w:t>e</w:t>
-      </w:r>
-      <w:r>
-        <w:t>wirkt werden. Vorzugsweise werden eBook Reader eingesetzt, welche keine WLAN Ad-Hoc Funkti</w:t>
-      </w:r>
-      <w:r>
-        <w:t>o</w:t>
-      </w:r>
-      <w:r>
-        <w:t>nalität besitzen und kein Bluetooth Modul verbaut haben.</w:t>
-      </w:r>
-    </w:p>
-    <w:p>
-      <w:pPr>
-        <w:pStyle w:val="berschrift2"/>
-      </w:pPr>
-      <w:bookmarkStart w:id="119" w:name="_Toc406022960"/>
-      <w:r>
         <w:t>UI-Design</w:t>
       </w:r>
       <w:bookmarkEnd w:id="119"/>
@@ -21513,27 +21271,14 @@
       <w:r>
         <w:t xml:space="preserve">Abbildung </w:t>
       </w:r>
-      <w:r>
-        <w:fldChar w:fldCharType="begin"/>
-      </w:r>
-      <w:r>
-        <w:instrText xml:space="preserve"> SEQ Abbildung \* ARABIC </w:instrText>
-      </w:r>
-      <w:r>
-        <w:fldChar w:fldCharType="separate"/>
-      </w:r>
-      <w:r>
-        <w:rPr>
-          <w:noProof/>
-        </w:rPr>
-        <w:t>16</w:t>
-      </w:r>
-      <w:r>
-        <w:rPr>
-          <w:noProof/>
-        </w:rPr>
-        <w:fldChar w:fldCharType="end"/>
-      </w:r>
+      <w:fldSimple w:instr=" SEQ Abbildung \* ARABIC ">
+        <w:r>
+          <w:rPr>
+            <w:noProof/>
+          </w:rPr>
+          <w:t>16</w:t>
+        </w:r>
+      </w:fldSimple>
       <w:r>
         <w:t>: UI Design Idee</w:t>
       </w:r>
@@ -21567,7 +21312,6 @@
         <w:t xml:space="preserve"> etc.) beinhalten. </w:t>
       </w:r>
       <w:r>
-        <w:lastRenderedPageBreak/>
         <w:t>Es ist horizontal gefaltet um eine visuelle Trennung zwischen Titel und Prüfungshinweisen zu gesta</w:t>
       </w:r>
       <w:r>
@@ -21651,27 +21395,14 @@
       <w:r>
         <w:t xml:space="preserve">Abbildung </w:t>
       </w:r>
-      <w:r>
-        <w:fldChar w:fldCharType="begin"/>
-      </w:r>
-      <w:r>
-        <w:instrText xml:space="preserve"> SEQ Abbildung \* ARABIC </w:instrText>
-      </w:r>
-      <w:r>
-        <w:fldChar w:fldCharType="separate"/>
-      </w:r>
-      <w:r>
-        <w:rPr>
-          <w:noProof/>
-        </w:rPr>
-        <w:t>17</w:t>
-      </w:r>
-      <w:r>
-        <w:rPr>
-          <w:noProof/>
-        </w:rPr>
-        <w:fldChar w:fldCharType="end"/>
-      </w:r>
+      <w:fldSimple w:instr=" SEQ Abbildung \* ARABIC ">
+        <w:r>
+          <w:rPr>
+            <w:noProof/>
+          </w:rPr>
+          <w:t>17</w:t>
+        </w:r>
+      </w:fldSimple>
       <w:r>
         <w:t>: Login-Skizze</w:t>
       </w:r>
@@ -21682,6 +21413,7 @@
         <w:jc w:val="left"/>
       </w:pPr>
       <w:r>
+        <w:lastRenderedPageBreak/>
         <w:t>Nach dem Starten der Prüfung</w:t>
       </w:r>
       <w:r>
@@ -21873,27 +21605,14 @@
       <w:r>
         <w:t xml:space="preserve">Abbildung </w:t>
       </w:r>
-      <w:r>
-        <w:fldChar w:fldCharType="begin"/>
-      </w:r>
-      <w:r>
-        <w:instrText xml:space="preserve"> SEQ Abbildung \* ARABIC </w:instrText>
-      </w:r>
-      <w:r>
-        <w:fldChar w:fldCharType="separate"/>
-      </w:r>
-      <w:r>
-        <w:rPr>
-          <w:noProof/>
-        </w:rPr>
-        <w:t>18</w:t>
-      </w:r>
-      <w:r>
-        <w:rPr>
-          <w:noProof/>
-        </w:rPr>
-        <w:fldChar w:fldCharType="end"/>
-      </w:r>
+      <w:fldSimple w:instr=" SEQ Abbildung \* ARABIC ">
+        <w:r>
+          <w:rPr>
+            <w:noProof/>
+          </w:rPr>
+          <w:t>18</w:t>
+        </w:r>
+      </w:fldSimple>
       <w:r>
         <w:t xml:space="preserve">: Skizze </w:t>
       </w:r>
@@ -21912,7 +21631,6 @@
         <w:jc w:val="left"/>
       </w:pPr>
       <w:r>
-        <w:lastRenderedPageBreak/>
         <w:t xml:space="preserve">Der Page Mode </w:t>
       </w:r>
       <w:r>
@@ -22077,27 +21795,14 @@
       <w:r>
         <w:t xml:space="preserve">Abbildung </w:t>
       </w:r>
-      <w:r>
-        <w:fldChar w:fldCharType="begin"/>
-      </w:r>
-      <w:r>
-        <w:instrText xml:space="preserve"> SEQ Abbildung \* ARABIC </w:instrText>
-      </w:r>
-      <w:r>
-        <w:fldChar w:fldCharType="separate"/>
-      </w:r>
-      <w:r>
-        <w:rPr>
-          <w:noProof/>
-        </w:rPr>
-        <w:t>19</w:t>
-      </w:r>
-      <w:r>
-        <w:rPr>
-          <w:noProof/>
-        </w:rPr>
-        <w:fldChar w:fldCharType="end"/>
-      </w:r>
+      <w:fldSimple w:instr=" SEQ Abbildung \* ARABIC ">
+        <w:r>
+          <w:rPr>
+            <w:noProof/>
+          </w:rPr>
+          <w:t>19</w:t>
+        </w:r>
+      </w:fldSimple>
       <w:r>
         <w:t>: Skizze Scroll Mode</w:t>
       </w:r>
@@ -22315,7 +22020,6 @@
         <w:jc w:val="left"/>
       </w:pPr>
       <w:r>
-        <w:lastRenderedPageBreak/>
         <w:br w:type="page"/>
       </w:r>
     </w:p>
@@ -22589,27 +22293,14 @@
       <w:r>
         <w:t xml:space="preserve">Tabelle </w:t>
       </w:r>
-      <w:r>
-        <w:fldChar w:fldCharType="begin"/>
-      </w:r>
-      <w:r>
-        <w:instrText xml:space="preserve"> SEQ Tabelle \* ARABIC </w:instrText>
-      </w:r>
-      <w:r>
-        <w:fldChar w:fldCharType="separate"/>
-      </w:r>
-      <w:r>
-        <w:rPr>
-          <w:noProof/>
-        </w:rPr>
-        <w:t>5</w:t>
-      </w:r>
-      <w:r>
-        <w:rPr>
-          <w:noProof/>
-        </w:rPr>
-        <w:fldChar w:fldCharType="end"/>
-      </w:r>
+      <w:fldSimple w:instr=" SEQ Tabelle \* ARABIC ">
+        <w:r>
+          <w:rPr>
+            <w:noProof/>
+          </w:rPr>
+          <w:t>5</w:t>
+        </w:r>
+      </w:fldSimple>
       <w:r>
         <w:t xml:space="preserve">: JavaScript </w:t>
       </w:r>
@@ -22767,27 +22458,14 @@
       <w:r>
         <w:t xml:space="preserve">Abbildung </w:t>
       </w:r>
-      <w:r>
-        <w:fldChar w:fldCharType="begin"/>
-      </w:r>
-      <w:r>
-        <w:instrText xml:space="preserve"> SEQ Abbildung \* ARABIC </w:instrText>
-      </w:r>
-      <w:r>
-        <w:fldChar w:fldCharType="separate"/>
-      </w:r>
-      <w:r>
-        <w:rPr>
-          <w:noProof/>
-        </w:rPr>
-        <w:t>20</w:t>
-      </w:r>
-      <w:r>
-        <w:rPr>
-          <w:noProof/>
-        </w:rPr>
-        <w:fldChar w:fldCharType="end"/>
-      </w:r>
+      <w:fldSimple w:instr=" SEQ Abbildung \* ARABIC ">
+        <w:r>
+          <w:rPr>
+            <w:noProof/>
+          </w:rPr>
+          <w:t>20</w:t>
+        </w:r>
+      </w:fldSimple>
       <w:r>
         <w:t>: Kryptographie Import in C#</w:t>
       </w:r>
@@ -22802,7 +22480,10 @@
       </w:r>
       <w:proofErr w:type="spellStart"/>
       <w:r>
-        <w:t>Symetrischen</w:t>
+        <w:t>s</w:t>
+      </w:r>
+      <w:r>
+        <w:t>ymetrischen</w:t>
       </w:r>
       <w:proofErr w:type="spellEnd"/>
       <w:r>
@@ -22937,27 +22618,14 @@
       <w:r>
         <w:t xml:space="preserve">Abbildung </w:t>
       </w:r>
-      <w:r>
-        <w:fldChar w:fldCharType="begin"/>
-      </w:r>
-      <w:r>
-        <w:instrText xml:space="preserve"> SEQ Abbildung \* ARABIC </w:instrText>
-      </w:r>
-      <w:r>
-        <w:fldChar w:fldCharType="separate"/>
-      </w:r>
-      <w:r>
-        <w:rPr>
-          <w:noProof/>
-        </w:rPr>
-        <w:t>21</w:t>
-      </w:r>
-      <w:r>
-        <w:rPr>
-          <w:noProof/>
-        </w:rPr>
-        <w:fldChar w:fldCharType="end"/>
-      </w:r>
+      <w:fldSimple w:instr=" SEQ Abbildung \* ARABIC ">
+        <w:r>
+          <w:rPr>
+            <w:noProof/>
+          </w:rPr>
+          <w:t>21</w:t>
+        </w:r>
+      </w:fldSimple>
       <w:r>
         <w:t xml:space="preserve">: AES mit </w:t>
       </w:r>
@@ -22976,13 +22644,25 @@
     </w:p>
     <w:p>
       <w:r>
-        <w:t>Die Verschlüsselten Daten werden als Byte-Array zurückgegeben. Jedoch ist es oft nötig, diese in Strings aus druckbaren Zeichen zu konvertieren. Es ist wichtig, im Vorfeld festzulegen, mit welchem Encoding man arbeitet. SecureExam arbeitet generell mit Hex Codierten Strings</w:t>
+        <w:t>Die Verschlüsselten Daten werden als Byte-Array zurückgegeben. Jedoch ist es oft nötig, diese in Strings aus druckbaren Zeichen zu konvertieren. Es ist wichtig, im Vorfeld festzulegen, mit welchem E</w:t>
+      </w:r>
+      <w:r>
+        <w:t>n</w:t>
+      </w:r>
+      <w:r>
+        <w:t>coding man arbeitet. SecureExam arbeitet generell mit Hex Codierten Strings</w:t>
       </w:r>
       <w:r>
         <w:t xml:space="preserve">, </w:t>
       </w:r>
       <w:r>
-        <w:t>dies aus Grund der einfacheren Abl</w:t>
+        <w:t>dies aus Grund der einfache</w:t>
+      </w:r>
+      <w:r>
+        <w:t>n</w:t>
+      </w:r>
+      <w:r>
+        <w:t xml:space="preserve"> Abl</w:t>
       </w:r>
       <w:r>
         <w:t>esbarkeit der</w:t>
@@ -22991,10 +22671,15 @@
         <w:t xml:space="preserve"> realen</w:t>
       </w:r>
       <w:r>
-        <w:t xml:space="preserve"> Werte gegenüber z.B. einem Base64 String</w:t>
-      </w:r>
-      <w:r>
-        <w:t xml:space="preserve">. </w:t>
+        <w:t xml:space="preserve"> Werte.</w:t>
+      </w:r>
+    </w:p>
+    <w:p>
+      <w:pPr>
+        <w:jc w:val="left"/>
+      </w:pPr>
+      <w:r>
+        <w:br w:type="page"/>
       </w:r>
     </w:p>
     <w:p>
@@ -23003,6 +22688,7 @@
       </w:pPr>
       <w:bookmarkStart w:id="137" w:name="_Toc406022972"/>
       <w:r>
+        <w:lastRenderedPageBreak/>
         <w:t>Entschlüsselung</w:t>
       </w:r>
       <w:bookmarkEnd w:id="137"/>
@@ -23049,7 +22735,6 @@
           <w:noProof/>
           <w:lang w:eastAsia="de-CH"/>
         </w:rPr>
-        <w:lastRenderedPageBreak/>
         <w:drawing>
           <wp:inline distT="0" distB="0" distL="0" distR="0" wp14:anchorId="048222EE" wp14:editId="0F82A56F">
             <wp:extent cx="5760720" cy="2002790"/>
@@ -23101,27 +22786,14 @@
       <w:r>
         <w:t xml:space="preserve">Abbildung </w:t>
       </w:r>
-      <w:r>
-        <w:fldChar w:fldCharType="begin"/>
-      </w:r>
-      <w:r>
-        <w:instrText xml:space="preserve"> SEQ Abbildung \* ARABIC </w:instrText>
-      </w:r>
-      <w:r>
-        <w:fldChar w:fldCharType="separate"/>
-      </w:r>
-      <w:r>
-        <w:rPr>
-          <w:noProof/>
-        </w:rPr>
-        <w:t>22</w:t>
-      </w:r>
-      <w:r>
-        <w:rPr>
-          <w:noProof/>
-        </w:rPr>
-        <w:fldChar w:fldCharType="end"/>
-      </w:r>
+      <w:fldSimple w:instr=" SEQ Abbildung \* ARABIC ">
+        <w:r>
+          <w:rPr>
+            <w:noProof/>
+          </w:rPr>
+          <w:t>22</w:t>
+        </w:r>
+      </w:fldSimple>
       <w:r>
         <w:t xml:space="preserve">: </w:t>
       </w:r>
@@ -23167,99 +22839,106 @@
         <w:t>n</w:t>
       </w:r>
       <w:r>
-        <w:t xml:space="preserve">nen nun eigene Einstellungen vorgenommen werden. Wichtig ist, dass hier der </w:t>
+        <w:t>nen nun eigene Einstellungen vorgenommen werd</w:t>
+      </w:r>
+      <w:r>
+        <w:t>en. Wichtig ist, dass hier der K</w:t>
+      </w:r>
+      <w:r>
+        <w:t xml:space="preserve">ey, </w:t>
+      </w:r>
+      <w:r>
+        <w:t>IV</w:t>
+      </w:r>
+      <w:r>
+        <w:t xml:space="preserve"> und der </w:t>
       </w:r>
       <w:proofErr w:type="spellStart"/>
       <w:r>
-        <w:t>key</w:t>
+        <w:t>C</w:t>
+      </w:r>
+      <w:r>
+        <w:t>iphertext</w:t>
       </w:r>
       <w:proofErr w:type="spellEnd"/>
       <w:r>
-        <w:t xml:space="preserve">, iv und der </w:t>
+        <w:t xml:space="preserve"> angegeben wird. Diese müssen bereits zu einem Byte-Array konvertiert worden sein. A</w:t>
+      </w:r>
+      <w:r>
+        <w:t>n</w:t>
+      </w:r>
+      <w:r>
+        <w:t xml:space="preserve">schliessend kann die </w:t>
       </w:r>
       <w:proofErr w:type="spellStart"/>
       <w:r>
-        <w:t>ciphertext</w:t>
+        <w:t>decrypt</w:t>
       </w:r>
       <w:proofErr w:type="spellEnd"/>
       <w:r>
-        <w:t xml:space="preserve"> angegeben wird. Diese müssen bereits zu einem Byte-Array konvertiert worden sein. A</w:t>
-      </w:r>
-      <w:r>
-        <w:t>n</w:t>
-      </w:r>
-      <w:r>
-        <w:t xml:space="preserve">schliessend kann normal die </w:t>
+        <w:t>-Methode von AES aufgerufen werden</w:t>
+      </w:r>
+      <w:r>
+        <w:t xml:space="preserve">, jedoch mit dem </w:t>
       </w:r>
       <w:proofErr w:type="spellStart"/>
       <w:r>
-        <w:t>decrypt</w:t>
+        <w:t>Ciphe</w:t>
+      </w:r>
+      <w:r>
+        <w:t>r</w:t>
+      </w:r>
+      <w:r>
+        <w:t>Params</w:t>
       </w:r>
       <w:proofErr w:type="spellEnd"/>
       <w:r>
-        <w:t>-Methode von AES aufgerufen werden</w:t>
-      </w:r>
-      <w:r>
-        <w:t xml:space="preserve">, jedoch mit dem </w:t>
+        <w:t xml:space="preserve"> </w:t>
       </w:r>
       <w:proofErr w:type="spellStart"/>
       <w:r>
-        <w:t>Ciphe</w:t>
-      </w:r>
-      <w:r>
-        <w:t>r</w:t>
-      </w:r>
-      <w:r>
-        <w:t>Params</w:t>
+        <w:t>Object</w:t>
       </w:r>
       <w:proofErr w:type="spellEnd"/>
       <w:r>
         <w:t xml:space="preserve"> </w:t>
       </w:r>
+      <w:r>
+        <w:t>anstelle</w:t>
+      </w:r>
+      <w:r>
+        <w:t xml:space="preserve"> </w:t>
+      </w:r>
+      <w:r>
+        <w:t>des</w:t>
+      </w:r>
+      <w:r>
+        <w:t xml:space="preserve"> </w:t>
+      </w:r>
       <w:proofErr w:type="spellStart"/>
       <w:r>
+        <w:t>Ciphertext</w:t>
+      </w:r>
+      <w:proofErr w:type="spellEnd"/>
+      <w:r>
+        <w:t>-Parameters</w:t>
+      </w:r>
+      <w:r>
+        <w:t xml:space="preserve">. </w:t>
+      </w:r>
+      <w:r>
+        <w:t>Auch</w:t>
+      </w:r>
+      <w:r>
+        <w:t xml:space="preserve"> muss nochmal der Key und mittels „Options </w:t>
+      </w:r>
+      <w:proofErr w:type="spellStart"/>
+      <w:r>
         <w:t>Object</w:t>
       </w:r>
       <w:proofErr w:type="spellEnd"/>
       <w:r>
-        <w:t xml:space="preserve"> </w:t>
-      </w:r>
-      <w:r>
-        <w:t>anstelle</w:t>
-      </w:r>
-      <w:r>
-        <w:t xml:space="preserve"> </w:t>
-      </w:r>
-      <w:r>
-        <w:t>des</w:t>
-      </w:r>
-      <w:r>
-        <w:t xml:space="preserve"> </w:t>
-      </w:r>
-      <w:proofErr w:type="spellStart"/>
-      <w:r>
-        <w:t>Ciphertext</w:t>
-      </w:r>
-      <w:proofErr w:type="spellEnd"/>
-      <w:r>
-        <w:t>-Parameters</w:t>
-      </w:r>
-      <w:r>
-        <w:t xml:space="preserve">. </w:t>
-      </w:r>
-      <w:r>
-        <w:t>Auch</w:t>
-      </w:r>
-      <w:r>
-        <w:t xml:space="preserve"> muss nochmal der Key und mittels „Options </w:t>
-      </w:r>
-      <w:proofErr w:type="spellStart"/>
-      <w:r>
-        <w:t>Object</w:t>
-      </w:r>
-      <w:proofErr w:type="spellEnd"/>
-      <w:r>
-        <w:t xml:space="preserve">“ der eigene IV angeben werden. </w:t>
+        <w:t xml:space="preserve">“ der IV angeben werden. </w:t>
       </w:r>
     </w:p>
     <w:p>
@@ -23374,27 +23053,14 @@
       <w:r>
         <w:t xml:space="preserve">Abbildung </w:t>
       </w:r>
-      <w:r>
-        <w:fldChar w:fldCharType="begin"/>
-      </w:r>
-      <w:r>
-        <w:instrText xml:space="preserve"> SEQ Abbildung \* ARABIC </w:instrText>
-      </w:r>
-      <w:r>
-        <w:fldChar w:fldCharType="separate"/>
-      </w:r>
-      <w:r>
-        <w:rPr>
-          <w:noProof/>
-        </w:rPr>
-        <w:t>23</w:t>
-      </w:r>
-      <w:r>
-        <w:rPr>
-          <w:noProof/>
-        </w:rPr>
-        <w:fldChar w:fldCharType="end"/>
-      </w:r>
+      <w:fldSimple w:instr=" SEQ Abbildung \* ARABIC ">
+        <w:r>
+          <w:rPr>
+            <w:noProof/>
+          </w:rPr>
+          <w:t>23</w:t>
+        </w:r>
+      </w:fldSimple>
       <w:r>
         <w:t>: SHA256 Hashing in C#</w:t>
       </w:r>
@@ -23424,15 +23090,13 @@
       </w:r>
       <w:proofErr w:type="spellEnd"/>
       <w:r>
-        <w:t xml:space="preserve"> Methode wird noch so oft durchgeführt, wie in der </w:t>
-      </w:r>
-      <w:proofErr w:type="spellStart"/>
-      <w:r>
-        <w:t>Hashingkonfiguration</w:t>
-      </w:r>
-      <w:proofErr w:type="spellEnd"/>
-      <w:r>
-        <w:t xml:space="preserve"> eingestellt. </w:t>
+        <w:t xml:space="preserve"> Methode wird noch s</w:t>
+      </w:r>
+      <w:r>
+        <w:t>o oft durchgeführt, wie in der K</w:t>
+      </w:r>
+      <w:r>
+        <w:t xml:space="preserve">onfiguration eingestellt. </w:t>
       </w:r>
     </w:p>
     <w:p>
@@ -23467,7 +23131,13 @@
       </w:r>
       <w:proofErr w:type="spellEnd"/>
       <w:r>
-        <w:t xml:space="preserve"> ist sehr einfach. Es steht die Funktion CrytoJS.SHA256() zur Verfügung, welche den Hash berechnet</w:t>
+        <w:t xml:space="preserve"> ist sehr einfach. Es steht die Funktion Cry</w:t>
+      </w:r>
+      <w:r>
+        <w:t>p</w:t>
+      </w:r>
+      <w:r>
+        <w:t>toJS.SHA256() zur Verfügung, welche den Hash berechnet</w:t>
       </w:r>
       <w:r>
         <w:t xml:space="preserve"> und als Byte-Array zurückgibt.</w:t>
@@ -23533,27 +23203,14 @@
       <w:r>
         <w:t xml:space="preserve">Abbildung </w:t>
       </w:r>
-      <w:r>
-        <w:fldChar w:fldCharType="begin"/>
-      </w:r>
-      <w:r>
-        <w:instrText xml:space="preserve"> SEQ Abbildung \* ARABIC </w:instrText>
-      </w:r>
-      <w:r>
-        <w:fldChar w:fldCharType="separate"/>
-      </w:r>
-      <w:r>
-        <w:rPr>
-          <w:noProof/>
-        </w:rPr>
-        <w:t>24</w:t>
-      </w:r>
-      <w:r>
-        <w:rPr>
-          <w:noProof/>
-        </w:rPr>
-        <w:fldChar w:fldCharType="end"/>
-      </w:r>
+      <w:fldSimple w:instr=" SEQ Abbildung \* ARABIC ">
+        <w:r>
+          <w:rPr>
+            <w:noProof/>
+          </w:rPr>
+          <w:t>24</w:t>
+        </w:r>
+      </w:fldSimple>
       <w:r>
         <w:t>: SHA256</w:t>
       </w:r>
@@ -23597,7 +23254,19 @@
     </w:p>
     <w:p>
       <w:r>
-        <w:t>Zum Einlesen der Konfigurationsdateien, welche beide im XML-Format sind, wird das XML.NET Framework verwendet. Die Einstellungen werden über einen Parser eingelesen und der C#.NET-Struktur übergeben.</w:t>
+        <w:t>Zum Einl</w:t>
+      </w:r>
+      <w:r>
+        <w:t>esen der Konfigurationsdateien</w:t>
+      </w:r>
+      <w:r>
+        <w:t xml:space="preserve"> wird das XML.NET Framework verwendet. Die Einstellu</w:t>
+      </w:r>
+      <w:r>
+        <w:t>n</w:t>
+      </w:r>
+      <w:r>
+        <w:t>gen werden über einen Parser eingelesen und der C#.NET-Struktur übergeben.</w:t>
       </w:r>
     </w:p>
     <w:p>
@@ -23621,7 +23290,10 @@
     </w:p>
     <w:p>
       <w:r>
-        <w:t>Die Datei zur Angabe von Konfigurationen bezüglich der Prüfung wird über die Konsolenparameter angegeben und muss im XML-Format sein.</w:t>
+        <w:t>Die Datei zur Angabe von Konfigurationen bezüglich der Prüfung wird über die Konsolenparameter angegeben</w:t>
+      </w:r>
+      <w:r>
+        <w:t>.</w:t>
       </w:r>
     </w:p>
     <w:p>
@@ -23693,27 +23365,14 @@
       <w:r>
         <w:t xml:space="preserve">Abbildung </w:t>
       </w:r>
-      <w:r>
-        <w:fldChar w:fldCharType="begin"/>
-      </w:r>
-      <w:r>
-        <w:instrText xml:space="preserve"> SEQ Abbildung \* ARABIC </w:instrText>
-      </w:r>
-      <w:r>
-        <w:fldChar w:fldCharType="separate"/>
-      </w:r>
-      <w:r>
-        <w:rPr>
-          <w:noProof/>
-        </w:rPr>
-        <w:t>25</w:t>
-      </w:r>
-      <w:r>
-        <w:rPr>
-          <w:noProof/>
-        </w:rPr>
-        <w:fldChar w:fldCharType="end"/>
-      </w:r>
+      <w:fldSimple w:instr=" SEQ Abbildung \* ARABIC ">
+        <w:r>
+          <w:rPr>
+            <w:noProof/>
+          </w:rPr>
+          <w:t>25</w:t>
+        </w:r>
+      </w:fldSimple>
       <w:r>
         <w:t>: Beispiel einer Prüfungskonfigurationsdatei</w:t>
       </w:r>
@@ -23722,104 +23381,33 @@
     </w:p>
     <w:p>
       <w:r>
-        <w:t>Es existieren 14 verschiedene Parameter, welche in der Bedienungsanleitung beschrieben werden. Ein Teil der Konfigurationen ist optional, während folgende Parameter obligatorisch sind:</w:t>
-      </w:r>
-    </w:p>
-    <w:p>
-      <w:pPr>
-        <w:pStyle w:val="Listenabsatz"/>
-        <w:numPr>
-          <w:ilvl w:val="0"/>
-          <w:numId w:val="26"/>
-        </w:numPr>
-      </w:pPr>
-      <w:proofErr w:type="spellStart"/>
-      <w:r>
-        <w:t>examDate</w:t>
-      </w:r>
-      <w:proofErr w:type="spellEnd"/>
-    </w:p>
-    <w:p>
-      <w:pPr>
-        <w:pStyle w:val="Listenabsatz"/>
-        <w:numPr>
-          <w:ilvl w:val="0"/>
-          <w:numId w:val="26"/>
-        </w:numPr>
-      </w:pPr>
-      <w:proofErr w:type="spellStart"/>
-      <w:r>
-        <w:t>startTime</w:t>
-      </w:r>
-      <w:proofErr w:type="spellEnd"/>
-    </w:p>
-    <w:p>
-      <w:pPr>
-        <w:pStyle w:val="Listenabsatz"/>
-        <w:numPr>
-          <w:ilvl w:val="0"/>
-          <w:numId w:val="26"/>
-        </w:numPr>
-      </w:pPr>
-      <w:proofErr w:type="spellStart"/>
+        <w:t>Es existieren 14 verschiedene Parameter, welche in der Bedienun</w:t>
+      </w:r>
+      <w:r>
+        <w:t>gsanleitung beschrieben werden. Wird ein obligatorischer</w:t>
+      </w:r>
+      <w:r>
+        <w:t xml:space="preserve"> Parameter nicht gesetzt, erscheint beim Erstellen der Prüfung eine Fehle</w:t>
+      </w:r>
+      <w:r>
+        <w:t>r</w:t>
+      </w:r>
+      <w:r>
+        <w:t>mel</w:t>
+      </w:r>
+      <w:r>
+        <w:t>dung</w:t>
+      </w:r>
+      <w:r>
+        <w:t>.</w:t>
+      </w:r>
+    </w:p>
+    <w:p>
+      <w:pPr>
+        <w:pStyle w:val="berschrift4"/>
+      </w:pPr>
       <w:r>
         <w:lastRenderedPageBreak/>
-        <w:t>endTime</w:t>
-      </w:r>
-      <w:proofErr w:type="spellEnd"/>
-    </w:p>
-    <w:p>
-      <w:pPr>
-        <w:pStyle w:val="Listenabsatz"/>
-        <w:numPr>
-          <w:ilvl w:val="0"/>
-          <w:numId w:val="26"/>
-        </w:numPr>
-      </w:pPr>
-      <w:proofErr w:type="spellStart"/>
-      <w:r>
-        <w:t>duration</w:t>
-      </w:r>
-      <w:proofErr w:type="spellEnd"/>
-    </w:p>
-    <w:p>
-      <w:pPr>
-        <w:pStyle w:val="Listenabsatz"/>
-        <w:numPr>
-          <w:ilvl w:val="0"/>
-          <w:numId w:val="26"/>
-        </w:numPr>
-      </w:pPr>
-      <w:proofErr w:type="spellStart"/>
-      <w:r>
-        <w:t>historyTimeMaxVariance</w:t>
-      </w:r>
-      <w:proofErr w:type="spellEnd"/>
-    </w:p>
-    <w:p>
-      <w:pPr>
-        <w:pStyle w:val="Listenabsatz"/>
-        <w:numPr>
-          <w:ilvl w:val="0"/>
-          <w:numId w:val="26"/>
-        </w:numPr>
-      </w:pPr>
-      <w:proofErr w:type="spellStart"/>
-      <w:r>
-        <w:t>internalTimeMaxVariance</w:t>
-      </w:r>
-      <w:proofErr w:type="spellEnd"/>
-    </w:p>
-    <w:p>
-      <w:r>
-        <w:t>Wird einer dieser Parameter nicht gesetzt, erscheint beim Erstellen der Prüfung eine Fehlermeldung, welche die fehlende Konfiguration angibt.</w:t>
-      </w:r>
-    </w:p>
-    <w:p>
-      <w:pPr>
-        <w:pStyle w:val="berschrift4"/>
-      </w:pPr>
-      <w:r>
         <w:t>Prüfungshinweise</w:t>
       </w:r>
     </w:p>
@@ -23965,27 +23553,14 @@
       <w:r>
         <w:t xml:space="preserve">Abbildung </w:t>
       </w:r>
-      <w:r>
-        <w:fldChar w:fldCharType="begin"/>
-      </w:r>
-      <w:r>
-        <w:instrText xml:space="preserve"> SEQ Abbildung \* ARABIC </w:instrText>
-      </w:r>
-      <w:r>
-        <w:fldChar w:fldCharType="separate"/>
-      </w:r>
-      <w:r>
-        <w:rPr>
-          <w:noProof/>
-        </w:rPr>
-        <w:t>26</w:t>
-      </w:r>
-      <w:r>
-        <w:rPr>
-          <w:noProof/>
-        </w:rPr>
-        <w:fldChar w:fldCharType="end"/>
-      </w:r>
+      <w:fldSimple w:instr=" SEQ Abbildung \* ARABIC ">
+        <w:r>
+          <w:rPr>
+            <w:noProof/>
+          </w:rPr>
+          <w:t>26</w:t>
+        </w:r>
+      </w:fldSimple>
       <w:r>
         <w:t>: Links Prüfungshinweise mit HTML, Rechts die Darstellung im Browser</w:t>
       </w:r>
@@ -24087,27 +23662,14 @@
       <w:r>
         <w:t xml:space="preserve">Abbildung </w:t>
       </w:r>
-      <w:r>
-        <w:fldChar w:fldCharType="begin"/>
-      </w:r>
-      <w:r>
-        <w:instrText xml:space="preserve"> SEQ Abbildung \* ARABIC </w:instrText>
-      </w:r>
-      <w:r>
-        <w:fldChar w:fldCharType="separate"/>
-      </w:r>
-      <w:r>
-        <w:rPr>
-          <w:noProof/>
-        </w:rPr>
-        <w:t>27</w:t>
-      </w:r>
-      <w:r>
-        <w:rPr>
-          <w:noProof/>
-        </w:rPr>
-        <w:fldChar w:fldCharType="end"/>
-      </w:r>
+      <w:fldSimple w:instr=" SEQ Abbildung \* ARABIC ">
+        <w:r>
+          <w:rPr>
+            <w:noProof/>
+          </w:rPr>
+          <w:t>27</w:t>
+        </w:r>
+      </w:fldSimple>
       <w:r>
         <w:t>: Struktur von SecureExam.xml</w:t>
       </w:r>
@@ -24144,10 +23706,7 @@
         <w:t xml:space="preserve"> </w:t>
       </w:r>
       <w:r>
-        <w:rPr>
-          <w:highlight w:val="yellow"/>
-        </w:rPr>
-        <w:t>30</w:t>
+        <w:t>27</w:t>
       </w:r>
       <w:r>
         <w:t xml:space="preserve"> ersichtlich ist, we</w:t>
@@ -24190,7 +23749,13 @@
         <w:t>s</w:t>
       </w:r>
       <w:r>
-        <w:t>anleitung genauer erläutert.</w:t>
+        <w:t>anle</w:t>
+      </w:r>
+      <w:r>
+        <w:t>i</w:t>
+      </w:r>
+      <w:r>
+        <w:t>tung genauer erläutert.</w:t>
       </w:r>
     </w:p>
     <w:p>
@@ -24206,17 +23771,52 @@
     </w:p>
     <w:p>
       <w:r>
-        <w:t xml:space="preserve">Über die Konsolenparameter muss eine Datei für den Import angegeben werden. Der Dateityp dieses Files muss ebenfalls angegeben werden, dazu wird ein weiterer Parameter gesetzt. Zum Zeitpunkt </w:t>
-      </w:r>
-      <w:r>
-        <w:lastRenderedPageBreak/>
-        <w:t>der Abgabe sind XML und ODT die zwei möglichen Dateitypen für den Import, jedoch wurde die A</w:t>
-      </w:r>
-      <w:r>
-        <w:t>p</w:t>
-      </w:r>
-      <w:r>
-        <w:t>plikation so aufgebaut, dass weitere Importmöglichkeiten jederzeit hinzugefügt werden können.</w:t>
+        <w:t>Über Konsolenparameter mü</w:t>
+      </w:r>
+      <w:r>
+        <w:t>ss</w:t>
+      </w:r>
+      <w:r>
+        <w:t xml:space="preserve">en die </w:t>
+      </w:r>
+      <w:r>
+        <w:t>Import</w:t>
+      </w:r>
+      <w:r>
+        <w:t>-Dateien</w:t>
+      </w:r>
+      <w:r>
+        <w:t xml:space="preserve"> angegeben werden. Der Dateityp die</w:t>
+      </w:r>
+      <w:r>
+        <w:t>ser</w:t>
+      </w:r>
+      <w:r>
+        <w:t xml:space="preserve"> Files muss ebenfalls angegeben werden, dazu wird ein weiterer Parameter gesetzt. Zum Zei</w:t>
+      </w:r>
+      <w:r>
+        <w:t>t</w:t>
+      </w:r>
+      <w:r>
+        <w:t>punkt der Abgabe sind XML und ODT die zwei mögl</w:t>
+      </w:r>
+      <w:r>
+        <w:t>ichen Dateitypen für den Import. Die</w:t>
+      </w:r>
+      <w:r>
+        <w:t xml:space="preserve"> Applikation </w:t>
+      </w:r>
+      <w:r>
+        <w:t xml:space="preserve">wurde </w:t>
+      </w:r>
+      <w:r>
+        <w:t>so aufgebaut, dass weitere Importmöglichkeiten jederzeit hinzugefügt werden kö</w:t>
+      </w:r>
+      <w:r>
+        <w:t>n</w:t>
+      </w:r>
+      <w:r>
+        <w:t>nen.</w:t>
       </w:r>
     </w:p>
     <w:p>
@@ -24239,10 +23839,13 @@
         <w:t>e</w:t>
       </w:r>
       <w:r>
-        <w:t>work von .NET verwendet. Die einzelnen Elemente, welche verwendet werden</w:t>
-      </w:r>
-      <w:r>
-        <w:t xml:space="preserve"> können, werden vom Parser gesucht und in die C# Instanzen geschrieben. Nach dem Laden der Datei wird sofort geprüft, ob es sich dabei um eine Gültige XML-Datei handelt.</w:t>
+        <w:t xml:space="preserve">work von .NET verwendet. Die </w:t>
+      </w:r>
+      <w:r>
+        <w:t xml:space="preserve">Tags </w:t>
+      </w:r>
+      <w:r>
+        <w:t>werden vom Parser gesucht und in die C# Instanzen geschrieben. Nach dem Laden der Datei wird sofort geprüft, ob es sich dabei um eine Gültige XML-Datei handelt.</w:t>
       </w:r>
     </w:p>
     <w:p>
@@ -24255,6 +23858,7 @@
           <w:noProof/>
           <w:lang w:eastAsia="de-CH"/>
         </w:rPr>
+        <w:lastRenderedPageBreak/>
         <w:drawing>
           <wp:inline distT="0" distB="0" distL="0" distR="0" wp14:anchorId="6DE550E0" wp14:editId="115C8063">
             <wp:extent cx="5983757" cy="1495939"/>
@@ -24313,27 +23917,14 @@
       <w:r>
         <w:t xml:space="preserve">Abbildung </w:t>
       </w:r>
-      <w:r>
-        <w:fldChar w:fldCharType="begin"/>
-      </w:r>
-      <w:r>
-        <w:instrText xml:space="preserve"> SEQ Abbildung \* ARABIC </w:instrText>
-      </w:r>
-      <w:r>
-        <w:fldChar w:fldCharType="separate"/>
-      </w:r>
-      <w:r>
-        <w:rPr>
-          <w:noProof/>
-        </w:rPr>
-        <w:t>28</w:t>
-      </w:r>
-      <w:r>
-        <w:rPr>
-          <w:noProof/>
-        </w:rPr>
-        <w:fldChar w:fldCharType="end"/>
-      </w:r>
+      <w:fldSimple w:instr=" SEQ Abbildung \* ARABIC ">
+        <w:r>
+          <w:rPr>
+            <w:noProof/>
+          </w:rPr>
+          <w:t>28</w:t>
+        </w:r>
+      </w:fldSimple>
       <w:r>
         <w:t>: XML-Auszug mit einer Frage</w:t>
       </w:r>
@@ -24344,13 +23935,7 @@
         <w:t xml:space="preserve">Die Struktur erlaubt sowohl optionale als auch obligatorische </w:t>
       </w:r>
       <w:r>
-        <w:t xml:space="preserve">Einstellungsmöglichkeiten, welche in der Bedienungsanleitung </w:t>
-      </w:r>
-      <w:r>
-        <w:t xml:space="preserve">ausführlicher </w:t>
-      </w:r>
-      <w:r>
-        <w:t>beschri</w:t>
+        <w:t>Einstellungsmöglichkeiten, welche in der Bedienungsanleitung beschri</w:t>
       </w:r>
       <w:r>
         <w:t>e</w:t>
@@ -24476,27 +24061,14 @@
       <w:r>
         <w:t xml:space="preserve">Abbildung </w:t>
       </w:r>
-      <w:r>
-        <w:fldChar w:fldCharType="begin"/>
-      </w:r>
-      <w:r>
-        <w:instrText xml:space="preserve"> SEQ Abbildung \* ARABIC </w:instrText>
-      </w:r>
-      <w:r>
-        <w:fldChar w:fldCharType="separate"/>
-      </w:r>
-      <w:r>
-        <w:rPr>
-          <w:noProof/>
-        </w:rPr>
-        <w:t>29</w:t>
-      </w:r>
-      <w:r>
-        <w:rPr>
-          <w:noProof/>
-        </w:rPr>
-        <w:fldChar w:fldCharType="end"/>
-      </w:r>
+      <w:fldSimple w:instr=" SEQ Abbildung \* ARABIC ">
+        <w:r>
+          <w:rPr>
+            <w:noProof/>
+          </w:rPr>
+          <w:t>29</w:t>
+        </w:r>
+      </w:fldSimple>
       <w:r>
         <w:t>: Auszug XSLT</w:t>
       </w:r>
@@ -24515,13 +24087,36 @@
         <w:t>e</w:t>
       </w:r>
       <w:r>
-        <w:t>schriebenen XML-Parser(vgl. 5.4.1 XML) übergeben werden kann. Nach diesem letzten Arbeitsvo</w:t>
+        <w:t>schriebenen XML-Parser(</w:t>
+      </w:r>
+      <w:r>
+        <w:rPr>
+          <w:highlight w:val="yellow"/>
+        </w:rPr>
+        <w:t>vgl. 5.3</w:t>
+      </w:r>
+      <w:r>
+        <w:rPr>
+          <w:highlight w:val="yellow"/>
+        </w:rPr>
+        <w:t>.1 XML)</w:t>
+      </w:r>
+      <w:r>
+        <w:t xml:space="preserve"> übergeben werden kann. Nach diesem letzten Arbeitsvo</w:t>
       </w:r>
       <w:r>
         <w:t>r</w:t>
       </w:r>
       <w:r>
         <w:t>gang sind die Daten im Programm angekommen und der Import ist dadurch abgeschlossen.</w:t>
+      </w:r>
+    </w:p>
+    <w:p>
+      <w:pPr>
+        <w:jc w:val="left"/>
+      </w:pPr>
+      <w:r>
+        <w:br w:type="page"/>
       </w:r>
     </w:p>
     <w:p>
@@ -24608,27 +24203,14 @@
       <w:r>
         <w:t xml:space="preserve">Abbildung </w:t>
       </w:r>
-      <w:r>
-        <w:fldChar w:fldCharType="begin"/>
-      </w:r>
-      <w:r>
-        <w:instrText xml:space="preserve"> SEQ Abbildung \* ARABIC </w:instrText>
-      </w:r>
-      <w:r>
-        <w:fldChar w:fldCharType="separate"/>
-      </w:r>
-      <w:r>
-        <w:rPr>
-          <w:noProof/>
-        </w:rPr>
-        <w:t>30</w:t>
-      </w:r>
-      <w:r>
-        <w:rPr>
-          <w:noProof/>
-        </w:rPr>
-        <w:fldChar w:fldCharType="end"/>
-      </w:r>
+      <w:fldSimple w:instr=" SEQ Abbildung \* ARABIC ">
+        <w:r>
+          <w:rPr>
+            <w:noProof/>
+          </w:rPr>
+          <w:t>30</w:t>
+        </w:r>
+      </w:fldSimple>
       <w:r>
         <w:t>: Beispiel von Einträgen im Studenten Import File</w:t>
       </w:r>
@@ -24656,7 +24238,7 @@
     </w:p>
     <w:p>
       <w:r>
-        <w:t>Die Prüfung wird über die Exportfunktion in eine HTML-Datei gespeichert, welche CSS zur Darstellung und JavaScript für die Funktionalität verwendet. Dieser Export geschieht über eine so genannte Sk</w:t>
+        <w:t>Die Prüfung wird über die Exportfunktion in eine HTML-Datei gespeichert, welche CSS zur Darstellung und JavaScript für die Funktionalität verwendet. Dieser Export geschieht über eine Sk</w:t>
       </w:r>
       <w:r>
         <w:t>e</w:t>
@@ -24739,27 +24321,14 @@
       <w:r>
         <w:t xml:space="preserve">Abbildung </w:t>
       </w:r>
-      <w:r>
-        <w:fldChar w:fldCharType="begin"/>
-      </w:r>
-      <w:r>
-        <w:instrText xml:space="preserve"> SEQ Abbildung \* ARABIC </w:instrText>
-      </w:r>
-      <w:r>
-        <w:fldChar w:fldCharType="separate"/>
-      </w:r>
-      <w:r>
-        <w:rPr>
-          <w:noProof/>
-        </w:rPr>
-        <w:t>31</w:t>
-      </w:r>
-      <w:r>
-        <w:rPr>
-          <w:noProof/>
-        </w:rPr>
-        <w:fldChar w:fldCharType="end"/>
-      </w:r>
+      <w:fldSimple w:instr=" SEQ Abbildung \* ARABIC ">
+        <w:r>
+          <w:rPr>
+            <w:noProof/>
+          </w:rPr>
+          <w:t>31</w:t>
+        </w:r>
+      </w:fldSimple>
       <w:r>
         <w:t>: Auszug aus der Skeleton-Datei</w:t>
       </w:r>
@@ -24767,7 +24336,13 @@
     </w:p>
     <w:p>
       <w:r>
-        <w:t>Das Skeleton-File mit Platzhaltern dient als Vorlage für die Prüfungsdatei. Während dem generieren der Prüfung werden diese Platzhalter durch die Import-Daten ersetzt.</w:t>
+        <w:t xml:space="preserve">Das Skeleton-File mit Platzhaltern dient als Vorlage für die Prüfungsdatei. Während dem </w:t>
+      </w:r>
+      <w:r>
+        <w:t>G</w:t>
+      </w:r>
+      <w:r>
+        <w:t>enerieren der Prüfung werden diese Platzhalter durch die Import-Daten ersetzt.</w:t>
       </w:r>
     </w:p>
     <w:p>
@@ -24831,27 +24406,14 @@
       <w:r>
         <w:t xml:space="preserve">Abbildung </w:t>
       </w:r>
-      <w:r>
-        <w:fldChar w:fldCharType="begin"/>
-      </w:r>
-      <w:r>
-        <w:instrText xml:space="preserve"> SEQ Abbildung \* ARABIC </w:instrText>
-      </w:r>
-      <w:r>
-        <w:fldChar w:fldCharType="separate"/>
-      </w:r>
-      <w:r>
-        <w:rPr>
-          <w:noProof/>
-        </w:rPr>
-        <w:t>32</w:t>
-      </w:r>
-      <w:r>
-        <w:rPr>
-          <w:noProof/>
-        </w:rPr>
-        <w:fldChar w:fldCharType="end"/>
-      </w:r>
+      <w:fldSimple w:instr=" SEQ Abbildung \* ARABIC ">
+        <w:r>
+          <w:rPr>
+            <w:noProof/>
+          </w:rPr>
+          <w:t>32</w:t>
+        </w:r>
+      </w:fldSimple>
       <w:r>
         <w:t>: Das Ersetzen der Platzhalter als Auszug aus der C#-Exportfunktion</w:t>
       </w:r>
@@ -24891,8 +24453,8 @@
         </w:rPr>
         <w:drawing>
           <wp:inline distT="0" distB="0" distL="0" distR="0" wp14:anchorId="119212EF" wp14:editId="2BED16B2">
-            <wp:extent cx="5153744" cy="2629267"/>
-            <wp:effectExtent l="19050" t="19050" r="27940" b="19050"/>
+            <wp:extent cx="2616483" cy="1958196"/>
+            <wp:effectExtent l="19050" t="19050" r="12700" b="23495"/>
             <wp:docPr id="71" name="Grafik 71"/>
             <wp:cNvGraphicFramePr>
               <a:graphicFrameLocks xmlns:a="http://schemas.openxmlformats.org/drawingml/2006/main" noChangeAspect="1"/>
@@ -24919,7 +24481,7 @@
                   <pic:spPr>
                     <a:xfrm>
                       <a:off x="0" y="0"/>
-                      <a:ext cx="5153744" cy="2629267"/>
+                      <a:ext cx="2614703" cy="1956864"/>
                     </a:xfrm>
                     <a:prstGeom prst="rect">
                       <a:avLst/>
@@ -24947,30 +24509,14 @@
       <w:r>
         <w:t xml:space="preserve">Abbildung </w:t>
       </w:r>
-      <w:r>
-        <w:fldChar w:fldCharType="begin"/>
-      </w:r>
-      <w:r>
-        <w:instrText xml:space="preserve"> SEQ</w:instrText>
-      </w:r>
-      <w:r>
-        <w:instrText xml:space="preserve"> Abbildung \* ARABIC </w:instrText>
-      </w:r>
-      <w:r>
-        <w:fldChar w:fldCharType="separate"/>
-      </w:r>
-      <w:r>
-        <w:rPr>
-          <w:noProof/>
-        </w:rPr>
-        <w:t>33</w:t>
-      </w:r>
-      <w:r>
-        <w:rPr>
-          <w:noProof/>
-        </w:rPr>
-        <w:fldChar w:fldCharType="end"/>
-      </w:r>
+      <w:fldSimple w:instr=" SEQ Abbildung \* ARABIC ">
+        <w:r>
+          <w:rPr>
+            <w:noProof/>
+          </w:rPr>
+          <w:t>33</w:t>
+        </w:r>
+      </w:fldSimple>
       <w:r>
         <w:t>: Beispiel von exportierten Studenten Login Daten</w:t>
       </w:r>
@@ -25016,32 +24562,71 @@
       </w:r>
       <w:proofErr w:type="spellStart"/>
       <w:r>
+        <w:rPr>
+          <w:rFonts w:ascii="Courier New" w:hAnsi="Courier New" w:cs="Courier New"/>
+        </w:rPr>
         <w:t>window.setInterval</w:t>
       </w:r>
       <w:proofErr w:type="spellEnd"/>
       <w:r>
+        <w:rPr>
+          <w:rFonts w:ascii="Courier New" w:hAnsi="Courier New" w:cs="Courier New"/>
+        </w:rPr>
         <w:t xml:space="preserve">( </w:t>
       </w:r>
       <w:proofErr w:type="spellStart"/>
       <w:r>
+        <w:rPr>
+          <w:rFonts w:ascii="Courier New" w:hAnsi="Courier New" w:cs="Courier New"/>
+        </w:rPr>
         <w:t>function</w:t>
       </w:r>
       <w:proofErr w:type="spellEnd"/>
       <w:r>
+        <w:rPr>
+          <w:rFonts w:ascii="Courier New" w:hAnsi="Courier New" w:cs="Courier New"/>
+        </w:rPr>
         <w:t xml:space="preserve">, </w:t>
       </w:r>
       <w:proofErr w:type="spellStart"/>
       <w:r>
+        <w:rPr>
+          <w:rFonts w:ascii="Courier New" w:hAnsi="Courier New" w:cs="Courier New"/>
+        </w:rPr>
         <w:t>interval</w:t>
       </w:r>
       <w:proofErr w:type="spellEnd"/>
       <w:r>
-        <w:t xml:space="preserve"> ) Funktion nur begrenzt genau ist. </w:t>
-      </w:r>
-    </w:p>
-    <w:p>
-      <w:r>
-        <w:t>Um für das Problem eine Lösung zu finden, mussten zuerst die Lag Zeiten Analysiert werden:</w:t>
+        <w:rPr>
+          <w:rFonts w:ascii="Courier New" w:hAnsi="Courier New" w:cs="Courier New"/>
+        </w:rPr>
+        <w:t xml:space="preserve"> )</w:t>
+      </w:r>
+      <w:r>
+        <w:t xml:space="preserve"> Funktion nur b</w:t>
+      </w:r>
+      <w:r>
+        <w:t>e</w:t>
+      </w:r>
+      <w:r>
+        <w:t xml:space="preserve">grenzt genau ist. </w:t>
+      </w:r>
+    </w:p>
+    <w:p>
+      <w:r>
+        <w:t xml:space="preserve">Um für das Problem eine Lösung zu finden, mussten zuerst die </w:t>
+      </w:r>
+      <w:r>
+        <w:t>CPU-</w:t>
+      </w:r>
+      <w:r>
+        <w:t>Lag</w:t>
+      </w:r>
+      <w:r>
+        <w:t>-</w:t>
+      </w:r>
+      <w:r>
+        <w:t>Zeiten Analysiert werden:</w:t>
       </w:r>
     </w:p>
     <w:p>
@@ -25054,11 +24639,10 @@
           <w:noProof/>
           <w:lang w:eastAsia="de-CH"/>
         </w:rPr>
-        <w:lastRenderedPageBreak/>
         <w:drawing>
           <wp:inline distT="0" distB="0" distL="0" distR="0" wp14:anchorId="732539AA" wp14:editId="76221422">
-            <wp:extent cx="5760720" cy="2844165"/>
-            <wp:effectExtent l="0" t="0" r="0" b="0"/>
+            <wp:extent cx="5141343" cy="2538366"/>
+            <wp:effectExtent l="0" t="0" r="2540" b="0"/>
             <wp:docPr id="42" name="Grafik 42"/>
             <wp:cNvGraphicFramePr>
               <a:graphicFrameLocks xmlns:a="http://schemas.openxmlformats.org/drawingml/2006/main" noChangeAspect="1"/>
@@ -25085,7 +24669,7 @@
                   <pic:spPr>
                     <a:xfrm>
                       <a:off x="0" y="0"/>
-                      <a:ext cx="5760720" cy="2844165"/>
+                      <a:ext cx="5158204" cy="2546691"/>
                     </a:xfrm>
                     <a:prstGeom prst="rect">
                       <a:avLst/>
@@ -25106,30 +24690,14 @@
       <w:r>
         <w:t xml:space="preserve">Tabelle </w:t>
       </w:r>
-      <w:r>
-        <w:fldChar w:fldCharType="begin"/>
-      </w:r>
-      <w:r>
-        <w:instrText xml:space="preserve"> SEQ Tabe</w:instrText>
-      </w:r>
-      <w:r>
-        <w:instrText xml:space="preserve">lle \* ARABIC </w:instrText>
-      </w:r>
-      <w:r>
-        <w:fldChar w:fldCharType="separate"/>
-      </w:r>
-      <w:r>
-        <w:rPr>
-          <w:noProof/>
-        </w:rPr>
-        <w:t>6</w:t>
-      </w:r>
-      <w:r>
-        <w:rPr>
-          <w:noProof/>
-        </w:rPr>
-        <w:fldChar w:fldCharType="end"/>
-      </w:r>
+      <w:fldSimple w:instr=" SEQ Tabelle \* ARABIC ">
+        <w:r>
+          <w:rPr>
+            <w:noProof/>
+          </w:rPr>
+          <w:t>6</w:t>
+        </w:r>
+      </w:fldSimple>
       <w:r>
         <w:t>: CPU Lag Analyse</w:t>
       </w:r>
@@ -25151,7 +24719,26 @@
         </w:tabs>
       </w:pPr>
       <w:r>
-        <w:t>Aus der Analyse kann man folgende Schlüsse ziehen:</w:t>
+        <w:lastRenderedPageBreak/>
+        <w:t>Aus der Analyse</w:t>
+      </w:r>
+      <w:r>
+        <w:t xml:space="preserve"> werden folgende </w:t>
+      </w:r>
+      <w:r>
+        <w:t xml:space="preserve">Schlüsse </w:t>
+      </w:r>
+      <w:r>
+        <w:t>ge</w:t>
+      </w:r>
+      <w:r>
+        <w:t>z</w:t>
+      </w:r>
+      <w:r>
+        <w:t>ogen</w:t>
+      </w:r>
+      <w:r>
+        <w:t>:</w:t>
       </w:r>
       <w:r>
         <w:tab/>
@@ -25237,7 +24824,19 @@
         <w:t xml:space="preserve"> Methode.</w:t>
       </w:r>
       <w:r>
-        <w:t xml:space="preserve"> Wobei dieser Effekt bei inaktivem Fenster ca. jede zweite Sekunde auftritt.</w:t>
+        <w:t xml:space="preserve"> Wobei dieser Effekt bei inaktivem Fenster </w:t>
+      </w:r>
+      <w:r>
+        <w:t>nur etwa</w:t>
+      </w:r>
+      <w:r>
+        <w:t xml:space="preserve"> jede zweite S</w:t>
+      </w:r>
+      <w:r>
+        <w:t>e</w:t>
+      </w:r>
+      <w:r>
+        <w:t>kunde auftritt.</w:t>
       </w:r>
     </w:p>
     <w:p>
@@ -25383,6 +24982,7 @@
     <w:p>
       <w:pPr>
         <w:keepNext/>
+        <w:spacing w:after="0"/>
         <w:jc w:val="center"/>
       </w:pPr>
       <w:r>
@@ -25391,7 +24991,7 @@
           <w:lang w:eastAsia="de-CH"/>
         </w:rPr>
         <w:drawing>
-          <wp:inline distT="0" distB="0" distL="0" distR="0" wp14:anchorId="146B536A" wp14:editId="746BD51C">
+          <wp:inline distT="0" distB="0" distL="0" distR="0" wp14:anchorId="2BAD8508" wp14:editId="3AD542EC">
             <wp:extent cx="4233672" cy="315102"/>
             <wp:effectExtent l="0" t="0" r="0" b="8890"/>
             <wp:docPr id="43" name="Grafik 43"/>
@@ -25441,27 +25041,14 @@
       <w:r>
         <w:t xml:space="preserve">Abbildung </w:t>
       </w:r>
-      <w:r>
-        <w:fldChar w:fldCharType="begin"/>
-      </w:r>
-      <w:r>
-        <w:instrText xml:space="preserve"> SEQ Abbildung \* ARABIC </w:instrText>
-      </w:r>
-      <w:r>
-        <w:fldChar w:fldCharType="separate"/>
-      </w:r>
-      <w:r>
-        <w:rPr>
-          <w:noProof/>
-        </w:rPr>
-        <w:t>34</w:t>
-      </w:r>
-      <w:r>
-        <w:rPr>
-          <w:noProof/>
-        </w:rPr>
-        <w:fldChar w:fldCharType="end"/>
-      </w:r>
+      <w:fldSimple w:instr=" SEQ Abbildung \* ARABIC ">
+        <w:r>
+          <w:rPr>
+            <w:noProof/>
+          </w:rPr>
+          <w:t>34</w:t>
+        </w:r>
+      </w:fldSimple>
       <w:r>
         <w:t xml:space="preserve">: Konfigurationsparameter zum Handling des CPU </w:t>
       </w:r>
@@ -25483,10 +25070,21 @@
       </w:r>
       <w:bookmarkEnd w:id="176"/>
     </w:p>
-    <w:p/>
-    <w:p>
-      <w:r>
-        <w:t xml:space="preserve">In der nachfolgenden Abbildung erkennt man die Zeitvergleichsfunktion und der Akzeptanz eines gewissen CPU </w:t>
+    <w:p>
+      <w:r>
+        <w:t xml:space="preserve">In der nachfolgenden Abbildung erkennt </w:t>
+      </w:r>
+      <w:r>
+        <w:t>man die Zeitvergleichsfunktion, die</w:t>
+      </w:r>
+      <w:r>
+        <w:t xml:space="preserve"> Akzeptanz eines gewi</w:t>
+      </w:r>
+      <w:r>
+        <w:t>s</w:t>
+      </w:r>
+      <w:r>
+        <w:t xml:space="preserve">sen CPU </w:t>
       </w:r>
       <w:proofErr w:type="spellStart"/>
       <w:r>
@@ -25502,23 +25100,57 @@
       </w:r>
       <w:proofErr w:type="spellEnd"/>
       <w:r>
-        <w:t xml:space="preserve"> Variable) sowie die codestelle zur </w:t>
+        <w:t xml:space="preserve"> Variable) sowi</w:t>
+      </w:r>
+      <w:r>
+        <w:t>e die Codestelle zur K</w:t>
+      </w:r>
+      <w:r>
+        <w:t xml:space="preserve">ompensierung des CPU </w:t>
       </w:r>
       <w:proofErr w:type="spellStart"/>
       <w:r>
-        <w:t>kompensierung</w:t>
+        <w:t>Lags</w:t>
       </w:r>
       <w:proofErr w:type="spellEnd"/>
       <w:r>
-        <w:t xml:space="preserve"> des CPU </w:t>
-      </w:r>
-      <w:proofErr w:type="spellStart"/>
-      <w:r>
-        <w:t>Lags</w:t>
-      </w:r>
-      <w:proofErr w:type="spellEnd"/>
-      <w:r>
-        <w:t>. Es wird davon ausgegangen, dass die Systemzeit valid ist, wenn diese innerhalb der Varianz liegt. Also wird die interne Zeit um die Varianz nachgestellt und läuft wieder genau.</w:t>
+        <w:t xml:space="preserve">. </w:t>
+      </w:r>
+      <w:r>
+        <w:t>Da die Sy</w:t>
+      </w:r>
+      <w:r>
+        <w:t>s</w:t>
+      </w:r>
+      <w:r>
+        <w:t>temzeit vorgängig geprüft wird, wird</w:t>
+      </w:r>
+      <w:r>
+        <w:t xml:space="preserve"> davon ausgegangen</w:t>
+      </w:r>
+      <w:r>
+        <w:t>, dass die Systemzeit valid ist.</w:t>
+      </w:r>
+      <w:r>
+        <w:t xml:space="preserve"> </w:t>
+      </w:r>
+      <w:r>
+        <w:t xml:space="preserve">Nun </w:t>
+      </w:r>
+      <w:r>
+        <w:t xml:space="preserve">wird die interne Zeit um die Varianz </w:t>
+      </w:r>
+      <w:r>
+        <w:t xml:space="preserve">zur Systemzeit </w:t>
+      </w:r>
+      <w:r>
+        <w:t>nachgestellt und läuft wieder g</w:t>
+      </w:r>
+      <w:r>
+        <w:t>e</w:t>
+      </w:r>
+      <w:r>
+        <w:t>nau.</w:t>
       </w:r>
     </w:p>
     <w:p>
@@ -25588,27 +25220,14 @@
       <w:r>
         <w:t xml:space="preserve">Abbildung </w:t>
       </w:r>
-      <w:r>
-        <w:fldChar w:fldCharType="begin"/>
-      </w:r>
-      <w:r>
-        <w:instrText xml:space="preserve"> SEQ Abbildung \* ARABIC </w:instrText>
-      </w:r>
-      <w:r>
-        <w:fldChar w:fldCharType="separate"/>
-      </w:r>
-      <w:r>
-        <w:rPr>
-          <w:noProof/>
-        </w:rPr>
-        <w:t>35</w:t>
-      </w:r>
-      <w:r>
-        <w:rPr>
-          <w:noProof/>
-        </w:rPr>
-        <w:fldChar w:fldCharType="end"/>
-      </w:r>
+      <w:fldSimple w:instr=" SEQ Abbildung \* ARABIC ">
+        <w:r>
+          <w:rPr>
+            <w:noProof/>
+          </w:rPr>
+          <w:t>35</w:t>
+        </w:r>
+      </w:fldSimple>
       <w:r>
         <w:t xml:space="preserve">: </w:t>
       </w:r>
@@ -25633,14 +25252,6 @@
         <w:t xml:space="preserve"> CPU Lag</w:t>
       </w:r>
       <w:bookmarkEnd w:id="177"/>
-    </w:p>
-    <w:p>
-      <w:pPr>
-        <w:jc w:val="left"/>
-      </w:pPr>
-      <w:r>
-        <w:br w:type="page"/>
-      </w:r>
     </w:p>
     <w:p>
       <w:pPr>
@@ -25655,7 +25266,19 @@
     </w:p>
     <w:p>
       <w:r>
-        <w:t xml:space="preserve">Mittels JavaScript kann sehr einfach, dynamisch ein neues Bild erzeugt werden. Dieses kann mit </w:t>
+        <w:t>Mittel</w:t>
+      </w:r>
+      <w:r>
+        <w:t xml:space="preserve">s JavaScript kann sehr einfach </w:t>
+      </w:r>
+      <w:r>
+        <w:t xml:space="preserve">ein neues Bild erzeugt </w:t>
+      </w:r>
+      <w:r>
+        <w:t>und</w:t>
+      </w:r>
+      <w:r>
+        <w:t xml:space="preserve"> mit </w:t>
       </w:r>
       <w:proofErr w:type="spellStart"/>
       <w:r>
@@ -25734,60 +25357,25 @@
       </w:r>
       <w:proofErr w:type="spellEnd"/>
       <w:r>
-        <w:t xml:space="preserve"> wird bei einem Fehler beim Herunterladen des Bildes aufgerufen, ergo die Interne</w:t>
-      </w:r>
-      <w:r>
-        <w:t>t</w:t>
-      </w:r>
-      <w:r>
-        <w:t xml:space="preserve">verbindung ist nicht aktiv. </w:t>
-      </w:r>
-    </w:p>
-    <w:p>
-      <w:r>
-        <w:t>Falls das Bild ni</w:t>
-      </w:r>
-      <w:r>
-        <w:t xml:space="preserve">cht gefunden wird, wird </w:t>
-      </w:r>
-      <w:proofErr w:type="spellStart"/>
-      <w:r>
-        <w:t>O</w:t>
-      </w:r>
-      <w:r>
-        <w:t>n</w:t>
-      </w:r>
-      <w:r>
-        <w:t>L</w:t>
-      </w:r>
-      <w:r>
-        <w:t>oad</w:t>
-      </w:r>
-      <w:proofErr w:type="spellEnd"/>
-      <w:r>
-        <w:t xml:space="preserve"> aufgerufen mit 404 </w:t>
-      </w:r>
-      <w:proofErr w:type="spellStart"/>
-      <w:proofErr w:type="gramStart"/>
-      <w:r>
-        <w:t>ErrorCode</w:t>
-      </w:r>
-      <w:proofErr w:type="spellEnd"/>
-      <w:proofErr w:type="gramEnd"/>
-      <w:r>
-        <w:t xml:space="preserve">. Somit funktioniert die Methode auch, wenn versucht wird, mittels eigenen DNS Einträgen </w:t>
-      </w:r>
-      <w:r>
-        <w:t>die Funktionalität zu beeinträc</w:t>
-      </w:r>
-      <w:r>
-        <w:t>h</w:t>
-      </w:r>
-      <w:r>
-        <w:t>tigen</w:t>
+        <w:t xml:space="preserve"> wird bei einem Fehler beim Herun</w:t>
+      </w:r>
+      <w:r>
+        <w:t>terladen des Bildes aufgerufen.</w:t>
+      </w:r>
+      <w:r>
+        <w:t xml:space="preserve"> </w:t>
+      </w:r>
+      <w:r>
+        <w:t>Das bedeutet,</w:t>
+      </w:r>
+      <w:r>
+        <w:t xml:space="preserve"> dass die Internetverbindung nicht aktiv ist</w:t>
       </w:r>
       <w:r>
         <w:t>.</w:t>
+      </w:r>
+      <w:r>
+        <w:t xml:space="preserve"> </w:t>
       </w:r>
     </w:p>
     <w:p>
@@ -25850,27 +25438,14 @@
       <w:r>
         <w:t xml:space="preserve">Abbildung </w:t>
       </w:r>
-      <w:r>
-        <w:fldChar w:fldCharType="begin"/>
-      </w:r>
-      <w:r>
-        <w:instrText xml:space="preserve"> SEQ Abbildung \* ARABIC </w:instrText>
-      </w:r>
-      <w:r>
-        <w:fldChar w:fldCharType="separate"/>
-      </w:r>
-      <w:r>
-        <w:rPr>
-          <w:noProof/>
-        </w:rPr>
-        <w:t>36</w:t>
-      </w:r>
-      <w:r>
-        <w:rPr>
-          <w:noProof/>
-        </w:rPr>
-        <w:fldChar w:fldCharType="end"/>
-      </w:r>
+      <w:fldSimple w:instr=" SEQ Abbildung \* ARABIC ">
+        <w:r>
+          <w:rPr>
+            <w:noProof/>
+          </w:rPr>
+          <w:t>36</w:t>
+        </w:r>
+      </w:fldSimple>
       <w:r>
         <w:t>: Dynamische Einbindung eines neuen Bildes zur Prüfung der Internetverbindung</w:t>
       </w:r>
@@ -25906,13 +25481,25 @@
     </w:p>
     <w:p>
       <w:r>
-        <w:t>Die Farbwahl wurde aufgrund der ZHAW Farben auf Blau festgelegt. Der Titelbalken des GUIs ve</w:t>
+        <w:t xml:space="preserve">Die Farbwahl wurde aufgrund der ZHAW Farben auf </w:t>
+      </w:r>
+      <w:r>
+        <w:t>b</w:t>
+      </w:r>
+      <w:r>
+        <w:t>lau festgelegt. Der Titelbalken des GUIs ve</w:t>
       </w:r>
       <w:r>
         <w:t>r</w:t>
       </w:r>
       <w:r>
-        <w:t>wendet dasselbe Blau wie das ZHAW Logo. Die Hintergrundfarbe der Prüfungshinweise wurde au</w:t>
+        <w:t xml:space="preserve">wendet dasselbe </w:t>
+      </w:r>
+      <w:r>
+        <w:t>B</w:t>
+      </w:r>
+      <w:r>
+        <w:t>lau wie das ZHAW Logo. Die Hintergrundfarbe der Prüfungshinweise wurde au</w:t>
       </w:r>
       <w:r>
         <w:t>f</w:t>
@@ -26005,27 +25592,14 @@
       <w:r>
         <w:t xml:space="preserve">Abbildung </w:t>
       </w:r>
-      <w:r>
-        <w:fldChar w:fldCharType="begin"/>
-      </w:r>
-      <w:r>
-        <w:instrText xml:space="preserve"> SEQ Abbildung \* ARABIC </w:instrText>
-      </w:r>
-      <w:r>
-        <w:fldChar w:fldCharType="separate"/>
-      </w:r>
-      <w:r>
-        <w:rPr>
-          <w:noProof/>
-        </w:rPr>
-        <w:t>37</w:t>
-      </w:r>
-      <w:r>
-        <w:rPr>
-          <w:noProof/>
-        </w:rPr>
-        <w:fldChar w:fldCharType="end"/>
-      </w:r>
+      <w:fldSimple w:instr=" SEQ Abbildung \* ARABIC ">
+        <w:r>
+          <w:rPr>
+            <w:noProof/>
+          </w:rPr>
+          <w:t>37</w:t>
+        </w:r>
+      </w:fldSimple>
       <w:r>
         <w:t>: Authentifizierungsansicht</w:t>
       </w:r>
@@ -26044,9 +25618,19 @@
     </w:p>
     <w:p>
       <w:pPr>
+        <w:jc w:val="left"/>
+      </w:pPr>
+      <w:r>
+        <w:br w:type="page"/>
+      </w:r>
+    </w:p>
+    <w:p>
+      <w:pPr>
         <w:pStyle w:val="berschrift3"/>
       </w:pPr>
       <w:bookmarkStart w:id="184" w:name="_Toc406022990"/>
+      <w:bookmarkStart w:id="185" w:name="_GoBack"/>
+      <w:bookmarkEnd w:id="185"/>
       <w:r>
         <w:lastRenderedPageBreak/>
         <w:t>Page-Mode</w:t>
@@ -26125,35 +25709,22 @@
       <w:pPr>
         <w:pStyle w:val="Beschriftung"/>
       </w:pPr>
-      <w:bookmarkStart w:id="185" w:name="_Toc406067229"/>
+      <w:bookmarkStart w:id="186" w:name="_Toc406067229"/>
       <w:r>
         <w:t xml:space="preserve">Abbildung </w:t>
       </w:r>
-      <w:r>
-        <w:fldChar w:fldCharType="begin"/>
-      </w:r>
-      <w:r>
-        <w:instrText xml:space="preserve"> SEQ Abbildung \* ARABIC </w:instrText>
-      </w:r>
-      <w:r>
-        <w:fldChar w:fldCharType="separate"/>
-      </w:r>
-      <w:r>
-        <w:rPr>
-          <w:noProof/>
-        </w:rPr>
-        <w:t>38</w:t>
-      </w:r>
-      <w:r>
-        <w:rPr>
-          <w:noProof/>
-        </w:rPr>
-        <w:fldChar w:fldCharType="end"/>
-      </w:r>
+      <w:fldSimple w:instr=" SEQ Abbildung \* ARABIC ">
+        <w:r>
+          <w:rPr>
+            <w:noProof/>
+          </w:rPr>
+          <w:t>38</w:t>
+        </w:r>
+      </w:fldSimple>
       <w:r>
         <w:t>: Prüfung im Page-Mode</w:t>
       </w:r>
-      <w:bookmarkEnd w:id="185"/>
+      <w:bookmarkEnd w:id="186"/>
     </w:p>
     <w:p>
       <w:r>
@@ -26232,11 +25803,11 @@
       <w:pPr>
         <w:pStyle w:val="berschrift3"/>
       </w:pPr>
-      <w:bookmarkStart w:id="186" w:name="_Toc406022991"/>
+      <w:bookmarkStart w:id="187" w:name="_Toc406022991"/>
       <w:r>
         <w:t>Scroll-Mode</w:t>
       </w:r>
-      <w:bookmarkEnd w:id="186"/>
+      <w:bookmarkEnd w:id="187"/>
     </w:p>
     <w:p>
       <w:r>
@@ -26367,35 +25938,22 @@
       <w:pPr>
         <w:pStyle w:val="Beschriftung"/>
       </w:pPr>
-      <w:bookmarkStart w:id="187" w:name="_Toc406067230"/>
+      <w:bookmarkStart w:id="188" w:name="_Toc406067230"/>
       <w:r>
         <w:t xml:space="preserve">Abbildung </w:t>
       </w:r>
-      <w:r>
-        <w:fldChar w:fldCharType="begin"/>
-      </w:r>
-      <w:r>
-        <w:instrText xml:space="preserve"> SEQ Abbildung \* ARABIC </w:instrText>
-      </w:r>
-      <w:r>
-        <w:fldChar w:fldCharType="separate"/>
-      </w:r>
-      <w:r>
-        <w:rPr>
-          <w:noProof/>
-        </w:rPr>
-        <w:t>39</w:t>
-      </w:r>
-      <w:r>
-        <w:rPr>
-          <w:noProof/>
-        </w:rPr>
-        <w:fldChar w:fldCharType="end"/>
-      </w:r>
+      <w:fldSimple w:instr=" SEQ Abbildung \* ARABIC ">
+        <w:r>
+          <w:rPr>
+            <w:noProof/>
+          </w:rPr>
+          <w:t>39</w:t>
+        </w:r>
+      </w:fldSimple>
       <w:r>
         <w:t>: Prüfung im Scroll-Mode</w:t>
       </w:r>
-      <w:bookmarkEnd w:id="187"/>
+      <w:bookmarkEnd w:id="188"/>
       <w:r>
         <w:t xml:space="preserve"> blendet die Hinweise aus</w:t>
       </w:r>
@@ -26426,24 +25984,24 @@
       <w:pPr>
         <w:pStyle w:val="berschrift1"/>
       </w:pPr>
-      <w:bookmarkStart w:id="188" w:name="_Toc406022992"/>
+      <w:bookmarkStart w:id="189" w:name="_Toc406022992"/>
       <w:proofErr w:type="spellStart"/>
       <w:r>
         <w:lastRenderedPageBreak/>
         <w:t>Testing</w:t>
       </w:r>
-      <w:bookmarkEnd w:id="188"/>
+      <w:bookmarkEnd w:id="189"/>
       <w:proofErr w:type="spellEnd"/>
     </w:p>
     <w:p>
       <w:pPr>
         <w:pStyle w:val="berschrift2"/>
       </w:pPr>
-      <w:bookmarkStart w:id="189" w:name="_Toc406022993"/>
+      <w:bookmarkStart w:id="190" w:name="_Toc406022993"/>
       <w:r>
         <w:t>Konzept</w:t>
       </w:r>
-      <w:bookmarkEnd w:id="189"/>
+      <w:bookmarkEnd w:id="190"/>
     </w:p>
     <w:p>
       <w:r>
@@ -26501,22 +26059,22 @@
       <w:pPr>
         <w:pStyle w:val="berschrift2"/>
       </w:pPr>
-      <w:bookmarkStart w:id="190" w:name="_Toc406022994"/>
+      <w:bookmarkStart w:id="191" w:name="_Toc406022994"/>
       <w:r>
         <w:t>Realisierung</w:t>
       </w:r>
-      <w:bookmarkEnd w:id="190"/>
+      <w:bookmarkEnd w:id="191"/>
     </w:p>
     <w:p>
       <w:pPr>
         <w:pStyle w:val="berschrift3"/>
       </w:pPr>
-      <w:bookmarkStart w:id="191" w:name="_Toc406022995"/>
+      <w:bookmarkStart w:id="192" w:name="_Toc406022995"/>
       <w:proofErr w:type="spellStart"/>
       <w:r>
         <w:t>Fakes</w:t>
       </w:r>
-      <w:bookmarkEnd w:id="191"/>
+      <w:bookmarkEnd w:id="192"/>
       <w:proofErr w:type="spellEnd"/>
     </w:p>
     <w:p>
@@ -26671,31 +26229,18 @@
         <w:pStyle w:val="Beschriftung"/>
         <w:jc w:val="both"/>
       </w:pPr>
-      <w:bookmarkStart w:id="192" w:name="_Toc406067231"/>
+      <w:bookmarkStart w:id="193" w:name="_Toc406067231"/>
       <w:r>
         <w:t xml:space="preserve">Abbildung </w:t>
       </w:r>
-      <w:r>
-        <w:fldChar w:fldCharType="begin"/>
-      </w:r>
-      <w:r>
-        <w:instrText xml:space="preserve"> SEQ Abbildung \* ARABIC </w:instrText>
-      </w:r>
-      <w:r>
-        <w:fldChar w:fldCharType="separate"/>
-      </w:r>
-      <w:r>
-        <w:rPr>
-          <w:noProof/>
-        </w:rPr>
-        <w:t>40</w:t>
-      </w:r>
-      <w:r>
-        <w:rPr>
-          <w:noProof/>
-        </w:rPr>
-        <w:fldChar w:fldCharType="end"/>
-      </w:r>
+      <w:fldSimple w:instr=" SEQ Abbildung \* ARABIC ">
+        <w:r>
+          <w:rPr>
+            <w:noProof/>
+          </w:rPr>
+          <w:t>40</w:t>
+        </w:r>
+      </w:fldSimple>
       <w:r>
         <w:t xml:space="preserve">: Add </w:t>
       </w:r>
@@ -26711,7 +26256,7 @@
       <w:r>
         <w:t>Assembly</w:t>
       </w:r>
-      <w:bookmarkEnd w:id="192"/>
+      <w:bookmarkEnd w:id="193"/>
       <w:proofErr w:type="spellEnd"/>
     </w:p>
     <w:p>
@@ -26799,31 +26344,18 @@
         <w:pStyle w:val="Beschriftung"/>
         <w:jc w:val="both"/>
       </w:pPr>
-      <w:bookmarkStart w:id="193" w:name="_Toc406067232"/>
+      <w:bookmarkStart w:id="194" w:name="_Toc406067232"/>
       <w:r>
         <w:t xml:space="preserve">Abbildung </w:t>
       </w:r>
-      <w:r>
-        <w:fldChar w:fldCharType="begin"/>
-      </w:r>
-      <w:r>
-        <w:instrText xml:space="preserve"> SEQ Abbildung \* ARABIC </w:instrText>
-      </w:r>
-      <w:r>
-        <w:fldChar w:fldCharType="separate"/>
-      </w:r>
-      <w:r>
-        <w:rPr>
-          <w:noProof/>
-        </w:rPr>
-        <w:t>41</w:t>
-      </w:r>
-      <w:r>
-        <w:rPr>
-          <w:noProof/>
-        </w:rPr>
-        <w:fldChar w:fldCharType="end"/>
-      </w:r>
+      <w:fldSimple w:instr=" SEQ Abbildung \* ARABIC ">
+        <w:r>
+          <w:rPr>
+            <w:noProof/>
+          </w:rPr>
+          <w:t>41</w:t>
+        </w:r>
+      </w:fldSimple>
       <w:r>
         <w:t xml:space="preserve">: C# </w:t>
       </w:r>
@@ -26831,7 +26363,7 @@
       <w:r>
         <w:t>Fakes</w:t>
       </w:r>
-      <w:bookmarkEnd w:id="193"/>
+      <w:bookmarkEnd w:id="194"/>
       <w:proofErr w:type="spellEnd"/>
     </w:p>
     <w:p>
@@ -26922,12 +26454,12 @@
       <w:pPr>
         <w:pStyle w:val="berschrift3"/>
       </w:pPr>
-      <w:bookmarkStart w:id="194" w:name="_Toc406022996"/>
+      <w:bookmarkStart w:id="195" w:name="_Toc406022996"/>
       <w:r>
         <w:lastRenderedPageBreak/>
         <w:t>Konsolenausgabe abfangen</w:t>
       </w:r>
-      <w:bookmarkEnd w:id="194"/>
+      <w:bookmarkEnd w:id="195"/>
     </w:p>
     <w:p>
       <w:r>
@@ -27011,45 +26543,32 @@
       <w:pPr>
         <w:pStyle w:val="Beschriftung"/>
       </w:pPr>
-      <w:bookmarkStart w:id="195" w:name="_Toc406067233"/>
+      <w:bookmarkStart w:id="196" w:name="_Toc406067233"/>
       <w:r>
         <w:t xml:space="preserve">Abbildung </w:t>
       </w:r>
-      <w:r>
-        <w:fldChar w:fldCharType="begin"/>
-      </w:r>
-      <w:r>
-        <w:instrText xml:space="preserve"> SEQ Abbildung \* ARABIC </w:instrText>
-      </w:r>
-      <w:r>
-        <w:fldChar w:fldCharType="separate"/>
-      </w:r>
-      <w:r>
-        <w:rPr>
-          <w:noProof/>
-        </w:rPr>
-        <w:t>42</w:t>
-      </w:r>
-      <w:r>
-        <w:rPr>
-          <w:noProof/>
-        </w:rPr>
-        <w:fldChar w:fldCharType="end"/>
-      </w:r>
+      <w:fldSimple w:instr=" SEQ Abbildung \* ARABIC ">
+        <w:r>
+          <w:rPr>
+            <w:noProof/>
+          </w:rPr>
+          <w:t>42</w:t>
+        </w:r>
+      </w:fldSimple>
       <w:r>
         <w:t>: Konsolenausgabe umleiten in C#</w:t>
       </w:r>
-      <w:bookmarkEnd w:id="195"/>
+      <w:bookmarkEnd w:id="196"/>
     </w:p>
     <w:p>
       <w:pPr>
         <w:pStyle w:val="berschrift2"/>
       </w:pPr>
-      <w:bookmarkStart w:id="196" w:name="_Toc406022997"/>
+      <w:bookmarkStart w:id="197" w:name="_Toc406022997"/>
       <w:r>
         <w:t>Testresultat</w:t>
       </w:r>
-      <w:bookmarkEnd w:id="196"/>
+      <w:bookmarkEnd w:id="197"/>
     </w:p>
     <w:p>
       <w:r>
@@ -27060,11 +26579,11 @@
       <w:pPr>
         <w:pStyle w:val="berschrift3"/>
       </w:pPr>
-      <w:bookmarkStart w:id="197" w:name="_Toc406022998"/>
+      <w:bookmarkStart w:id="198" w:name="_Toc406022998"/>
       <w:r>
         <w:t>Unit Tests</w:t>
       </w:r>
-      <w:bookmarkEnd w:id="197"/>
+      <w:bookmarkEnd w:id="198"/>
     </w:p>
     <w:p>
       <w:r>
@@ -27137,31 +26656,18 @@
       <w:pPr>
         <w:pStyle w:val="Beschriftung"/>
       </w:pPr>
-      <w:bookmarkStart w:id="198" w:name="_Toc406067234"/>
+      <w:bookmarkStart w:id="199" w:name="_Toc406067234"/>
       <w:r>
         <w:t xml:space="preserve">Abbildung </w:t>
       </w:r>
-      <w:r>
-        <w:fldChar w:fldCharType="begin"/>
-      </w:r>
-      <w:r>
-        <w:instrText xml:space="preserve"> SEQ Abbildung \* ARABIC </w:instrText>
-      </w:r>
-      <w:r>
-        <w:fldChar w:fldCharType="separate"/>
-      </w:r>
-      <w:r>
-        <w:rPr>
-          <w:noProof/>
-        </w:rPr>
-        <w:t>43</w:t>
-      </w:r>
-      <w:r>
-        <w:rPr>
-          <w:noProof/>
-        </w:rPr>
-        <w:fldChar w:fldCharType="end"/>
-      </w:r>
+      <w:fldSimple w:instr=" SEQ Abbildung \* ARABIC ">
+        <w:r>
+          <w:rPr>
+            <w:noProof/>
+          </w:rPr>
+          <w:t>43</w:t>
+        </w:r>
+      </w:fldSimple>
       <w:r>
         <w:t xml:space="preserve">: </w:t>
       </w:r>
@@ -27173,13 +26679,13 @@
       <w:r>
         <w:t xml:space="preserve"> mit den Unit Tests</w:t>
       </w:r>
-      <w:bookmarkEnd w:id="198"/>
+      <w:bookmarkEnd w:id="199"/>
     </w:p>
     <w:p>
       <w:pPr>
         <w:pStyle w:val="berschrift3"/>
       </w:pPr>
-      <w:bookmarkStart w:id="199" w:name="_Toc406022999"/>
+      <w:bookmarkStart w:id="200" w:name="_Toc406022999"/>
       <w:r>
         <w:lastRenderedPageBreak/>
         <w:t xml:space="preserve">Code </w:t>
@@ -27192,7 +26698,7 @@
       <w:r>
         <w:t xml:space="preserve"> Analyzer</w:t>
       </w:r>
-      <w:bookmarkEnd w:id="199"/>
+      <w:bookmarkEnd w:id="200"/>
     </w:p>
     <w:p>
       <w:pPr>
@@ -27258,31 +26764,18 @@
       <w:pPr>
         <w:pStyle w:val="Beschriftung"/>
       </w:pPr>
-      <w:bookmarkStart w:id="200" w:name="_Toc406067235"/>
+      <w:bookmarkStart w:id="201" w:name="_Toc406067235"/>
       <w:r>
         <w:t xml:space="preserve">Abbildung </w:t>
       </w:r>
-      <w:r>
-        <w:fldChar w:fldCharType="begin"/>
-      </w:r>
-      <w:r>
-        <w:instrText xml:space="preserve"> SEQ Abbildung \* ARABIC </w:instrText>
-      </w:r>
-      <w:r>
-        <w:fldChar w:fldCharType="separate"/>
-      </w:r>
-      <w:r>
-        <w:rPr>
-          <w:noProof/>
-        </w:rPr>
-        <w:t>44</w:t>
-      </w:r>
-      <w:r>
-        <w:rPr>
-          <w:noProof/>
-        </w:rPr>
-        <w:fldChar w:fldCharType="end"/>
-      </w:r>
+      <w:fldSimple w:instr=" SEQ Abbildung \* ARABIC ">
+        <w:r>
+          <w:rPr>
+            <w:noProof/>
+          </w:rPr>
+          <w:t>44</w:t>
+        </w:r>
+      </w:fldSimple>
       <w:r>
         <w:t xml:space="preserve">: Auszug der Code </w:t>
       </w:r>
@@ -27294,31 +26787,29 @@
       <w:r>
         <w:t xml:space="preserve"> Analyzer Ausgabe</w:t>
       </w:r>
-      <w:bookmarkEnd w:id="200"/>
+      <w:bookmarkEnd w:id="201"/>
     </w:p>
     <w:p>
       <w:r>
         <w:t>Wie als Ziel festgelegt, wurde eine Code Abdeckung von ca. 50% erreicht. Mit den Tests werden wie auf der Abbildung ersichtlich, 574 von 1153 Codeblocks abgedeckt, was in etwa 52% des gesamten Quelltextes entspricht.</w:t>
       </w:r>
-      <w:bookmarkStart w:id="201" w:name="_Toc405999693"/>
-      <w:bookmarkStart w:id="202" w:name="_Toc406023005"/>
+      <w:bookmarkStart w:id="202" w:name="_Toc405999693"/>
+      <w:bookmarkStart w:id="203" w:name="_Toc406023005"/>
     </w:p>
     <w:p>
       <w:pPr>
         <w:pStyle w:val="berschrift1"/>
       </w:pPr>
-      <w:bookmarkStart w:id="203" w:name="_Toc406023008"/>
       <w:bookmarkStart w:id="204" w:name="_Toc406101594"/>
       <w:bookmarkStart w:id="205" w:name="_Toc405999692"/>
-      <w:bookmarkEnd w:id="201"/>
+      <w:bookmarkStart w:id="206" w:name="_Toc406023008"/>
       <w:bookmarkEnd w:id="202"/>
+      <w:bookmarkEnd w:id="203"/>
       <w:r>
         <w:t>Resultate</w:t>
       </w:r>
-      <w:bookmarkStart w:id="206" w:name="_GoBack"/>
       <w:bookmarkEnd w:id="204"/>
       <w:bookmarkEnd w:id="205"/>
-      <w:bookmarkEnd w:id="206"/>
     </w:p>
     <w:p>
       <w:r>
@@ -27422,27 +26913,14 @@
       <w:r>
         <w:t xml:space="preserve">Abbildung </w:t>
       </w:r>
-      <w:r>
-        <w:fldChar w:fldCharType="begin"/>
-      </w:r>
-      <w:r>
-        <w:instrText xml:space="preserve"> SEQ Abbildung \* ARABIC </w:instrText>
-      </w:r>
-      <w:r>
-        <w:fldChar w:fldCharType="separate"/>
-      </w:r>
-      <w:r>
-        <w:rPr>
-          <w:noProof/>
-        </w:rPr>
-        <w:t>45</w:t>
-      </w:r>
-      <w:r>
-        <w:rPr>
-          <w:noProof/>
-        </w:rPr>
-        <w:fldChar w:fldCharType="end"/>
-      </w:r>
+      <w:fldSimple w:instr=" SEQ Abbildung \* ARABIC ">
+        <w:r>
+          <w:rPr>
+            <w:noProof/>
+          </w:rPr>
+          <w:t>45</w:t>
+        </w:r>
+      </w:fldSimple>
       <w:r>
         <w:t>: Prüfung auf PC mit Scroll-Funktion</w:t>
       </w:r>
@@ -27570,27 +27048,14 @@
       <w:r>
         <w:t xml:space="preserve">Abbildung </w:t>
       </w:r>
-      <w:r>
-        <w:fldChar w:fldCharType="begin"/>
-      </w:r>
-      <w:r>
-        <w:instrText xml:space="preserve"> SEQ Abbildung \* ARABIC </w:instrText>
-      </w:r>
-      <w:r>
-        <w:fldChar w:fldCharType="separate"/>
-      </w:r>
-      <w:r>
-        <w:rPr>
-          <w:noProof/>
-        </w:rPr>
-        <w:t>46</w:t>
-      </w:r>
-      <w:r>
-        <w:rPr>
-          <w:noProof/>
-        </w:rPr>
-        <w:fldChar w:fldCharType="end"/>
-      </w:r>
+      <w:fldSimple w:instr=" SEQ Abbildung \* ARABIC ">
+        <w:r>
+          <w:rPr>
+            <w:noProof/>
+          </w:rPr>
+          <w:t>46</w:t>
+        </w:r>
+      </w:fldSimple>
       <w:r>
         <w:t xml:space="preserve">: Prüfung im </w:t>
       </w:r>
@@ -27731,27 +27196,14 @@
       <w:r>
         <w:t xml:space="preserve">Abbildung </w:t>
       </w:r>
-      <w:r>
-        <w:fldChar w:fldCharType="begin"/>
-      </w:r>
-      <w:r>
-        <w:instrText xml:space="preserve"> SEQ Abbildung \* ARABIC </w:instrText>
-      </w:r>
-      <w:r>
-        <w:fldChar w:fldCharType="separate"/>
-      </w:r>
-      <w:r>
-        <w:rPr>
-          <w:noProof/>
-        </w:rPr>
-        <w:t>47</w:t>
-      </w:r>
-      <w:r>
-        <w:rPr>
-          <w:noProof/>
-        </w:rPr>
-        <w:fldChar w:fldCharType="end"/>
-      </w:r>
+      <w:fldSimple w:instr=" SEQ Abbildung \* ARABIC ">
+        <w:r>
+          <w:rPr>
+            <w:noProof/>
+          </w:rPr>
+          <w:t>47</w:t>
+        </w:r>
+      </w:fldSimple>
       <w:r>
         <w:t xml:space="preserve">: Prüfung im </w:t>
       </w:r>
@@ -27939,7 +27391,7 @@
         <w:lastRenderedPageBreak/>
         <w:t>Verzeichnisse</w:t>
       </w:r>
-      <w:bookmarkEnd w:id="203"/>
+      <w:bookmarkEnd w:id="206"/>
     </w:p>
     <w:sdt>
       <w:sdtPr>
@@ -27981,7 +27433,6 @@
             <w:id w:val="111145805"/>
             <w:bibliography/>
           </w:sdtPr>
-          <w:sdtEndPr/>
           <w:sdtContent>
             <w:p>
               <w:pPr>
@@ -36022,6 +35473,7 @@
           <w:noProof/>
           <w:lang w:eastAsia="de-CH"/>
         </w:rPr>
+        <w:lastRenderedPageBreak/>
         <w:drawing>
           <wp:inline distT="0" distB="0" distL="0" distR="0">
             <wp:extent cx="8506606" cy="5705764"/>
@@ -36160,6 +35612,7 @@
           <w:noProof/>
           <w:lang w:eastAsia="de-CH"/>
         </w:rPr>
+        <w:lastRenderedPageBreak/>
         <w:drawing>
           <wp:inline distT="0" distB="0" distL="0" distR="0">
             <wp:extent cx="8522719" cy="5044387"/>
@@ -38738,27 +38191,14 @@
       <w:r>
         <w:t xml:space="preserve">Abbildung </w:t>
       </w:r>
-      <w:r>
-        <w:fldChar w:fldCharType="begin"/>
-      </w:r>
-      <w:r>
-        <w:instrText xml:space="preserve"> SEQ Abbildung \* ARABIC </w:instrText>
-      </w:r>
-      <w:r>
-        <w:fldChar w:fldCharType="separate"/>
-      </w:r>
-      <w:r>
-        <w:rPr>
-          <w:noProof/>
-        </w:rPr>
-        <w:t>43</w:t>
-      </w:r>
-      <w:r>
-        <w:rPr>
-          <w:noProof/>
-        </w:rPr>
-        <w:fldChar w:fldCharType="end"/>
-      </w:r>
+      <w:fldSimple w:instr=" SEQ Abbildung \* ARABIC ">
+        <w:r>
+          <w:rPr>
+            <w:noProof/>
+          </w:rPr>
+          <w:t>43</w:t>
+        </w:r>
+      </w:fldSimple>
       <w:r>
         <w:t>: Beispiel eines Studenten Import Files</w:t>
       </w:r>
@@ -39608,6 +39048,7 @@
         <w:pStyle w:val="berschrift4"/>
       </w:pPr>
       <w:r>
+        <w:lastRenderedPageBreak/>
         <w:t>Startseite</w:t>
       </w:r>
     </w:p>
@@ -39625,7 +39066,6 @@
           <w:noProof/>
           <w:lang w:eastAsia="de-CH"/>
         </w:rPr>
-        <w:lastRenderedPageBreak/>
         <w:drawing>
           <wp:inline distT="0" distB="0" distL="0" distR="0" wp14:anchorId="07A0963E" wp14:editId="36B086CA">
             <wp:extent cx="5760720" cy="3707765"/>
@@ -40358,7 +39798,7 @@
                 <w:sz w:val="18"/>
                 <w:szCs w:val="20"/>
               </w:rPr>
-              <w:t>19</w:t>
+              <w:t>44</w:t>
             </w:r>
             <w:r>
               <w:rPr>
@@ -40417,7 +39857,7 @@
                 <w:sz w:val="18"/>
                 <w:szCs w:val="20"/>
               </w:rPr>
-              <w:t>78</w:t>
+              <w:t>79</w:t>
             </w:r>
             <w:r>
               <w:rPr>
@@ -44734,15 +44174,6 @@
   </w:num>
   <w:num w:numId="37">
     <w:abstractNumId w:val="19"/>
-    <w:lvlOverride w:ilvl="0"/>
-    <w:lvlOverride w:ilvl="1"/>
-    <w:lvlOverride w:ilvl="2"/>
-    <w:lvlOverride w:ilvl="3"/>
-    <w:lvlOverride w:ilvl="4"/>
-    <w:lvlOverride w:ilvl="5"/>
-    <w:lvlOverride w:ilvl="6"/>
-    <w:lvlOverride w:ilvl="7"/>
-    <w:lvlOverride w:ilvl="8"/>
   </w:num>
 </w:numbering>
 </file>
@@ -47320,7 +46751,7 @@
 </file>
 
 <file path=customXml/itemProps1.xml><?xml version="1.0" encoding="utf-8"?>
-<ds:datastoreItem xmlns:ds="http://schemas.openxmlformats.org/officeDocument/2006/customXml" ds:itemID="{71541992-1E36-4543-8B42-85D8622A6BC1}">
+<ds:datastoreItem xmlns:ds="http://schemas.openxmlformats.org/officeDocument/2006/customXml" ds:itemID="{D1599F4D-59D2-4DE9-8A72-B268D03993B0}">
   <ds:schemaRefs>
     <ds:schemaRef ds:uri="http://schemas.openxmlformats.org/officeDocument/2006/bibliography"/>
   </ds:schemaRefs>

</xml_diff>